<commit_message>
SubLogarithmic Time Algorithm in time and space complexity documented
Signed-off-by: PranaySingh13 <pranay.singh.1393@gmail.com>
</commit_message>
<xml_diff>
--- a/Backend/DSA/Data Structures and Algorithm.docx
+++ b/Backend/DSA/Data Structures and Algorithm.docx
@@ -251,22 +251,10 @@
           <w:b/>
           <w:bCs/>
         </w:rPr>
-        <w:t xml:space="preserve">Best Case: </w:t>
-      </w:r>
-      <w:proofErr w:type="gramStart"/>
-      <w:r>
-        <w:rPr>
-          <w:b/>
-          <w:bCs/>
-        </w:rPr>
-        <w:t>Ω</w:t>
-      </w:r>
-      <w:r>
-        <w:t>(</w:t>
-      </w:r>
-      <w:proofErr w:type="gramEnd"/>
-      <w:r>
-        <w:t>1),</w:t>
+        <w:t>Best Case: Ω</w:t>
+      </w:r>
+      <w:r>
+        <w:t>(1),</w:t>
       </w:r>
       <w:r>
         <w:rPr>
@@ -362,19 +350,7 @@
         <w:jc w:val="both"/>
       </w:pPr>
       <w:r>
-        <w:t xml:space="preserve">Most of the times, we do the </w:t>
-      </w:r>
-      <w:r>
-        <w:t>worst-case</w:t>
-      </w:r>
-      <w:r>
-        <w:t xml:space="preserve"> analysis to </w:t>
-      </w:r>
-      <w:r>
-        <w:t>analyse</w:t>
-      </w:r>
-      <w:r>
-        <w:t xml:space="preserve"> algorithms. In the worst analysis, we guarantee an upper bound on the running time of an algorithm which is a good piece of information.</w:t>
+        <w:t>Most of the times, we do the worst-case analysis to analyse algorithms. In the worst analysis, we guarantee an upper bound on the running time of an algorithm which is a good piece of information.</w:t>
       </w:r>
     </w:p>
     <w:p>
@@ -416,15 +392,7 @@
         <w:jc w:val="both"/>
       </w:pPr>
       <w:r>
-        <w:t>A logarithmic algorithm - O(</w:t>
-      </w:r>
-      <w:proofErr w:type="spellStart"/>
-      <w:r>
-        <w:t>logn</w:t>
-      </w:r>
-      <w:proofErr w:type="spellEnd"/>
-      <w:r>
-        <w:t>) Runtime grows logarithmically in proportion to n.</w:t>
+        <w:t>A logarithmic algorithm - O(logn) Runtime grows logarithmically in proportion to n.</w:t>
       </w:r>
     </w:p>
     <w:p>
@@ -450,21 +418,7 @@
         <w:jc w:val="both"/>
       </w:pPr>
       <w:r>
-        <w:t xml:space="preserve">A </w:t>
-      </w:r>
-      <w:r>
-        <w:t>super linear</w:t>
-      </w:r>
-      <w:r>
-        <w:t xml:space="preserve"> algorithm - O(</w:t>
-      </w:r>
-      <w:proofErr w:type="spellStart"/>
-      <w:r>
-        <w:t>nlogn</w:t>
-      </w:r>
-      <w:proofErr w:type="spellEnd"/>
-      <w:r>
-        <w:t>) Runtime grows in proportion to n. </w:t>
+        <w:t>A super linear algorithm - O(nlogn) Runtime grows in proportion to n. </w:t>
       </w:r>
     </w:p>
     <w:p>
@@ -477,11 +431,7 @@
         <w:jc w:val="both"/>
       </w:pPr>
       <w:r>
-        <w:t>A polynomial algorithm - O(</w:t>
-      </w:r>
-      <w:proofErr w:type="spellStart"/>
-      <w:r>
-        <w:t>n</w:t>
+        <w:t>A polynomial algorithm - O(n</w:t>
       </w:r>
       <w:r>
         <w:rPr>
@@ -489,7 +439,6 @@
         </w:rPr>
         <w:t>c</w:t>
       </w:r>
-      <w:proofErr w:type="spellEnd"/>
       <w:r>
         <w:t>) Runtime grows quicker than previous all based on n. </w:t>
       </w:r>
@@ -510,11 +459,7 @@
         <w:t>n</w:t>
       </w:r>
       <w:r>
-        <w:t xml:space="preserve"> exponential algorithm - O(</w:t>
-      </w:r>
-      <w:proofErr w:type="spellStart"/>
-      <w:r>
-        <w:t>c</w:t>
+        <w:t xml:space="preserve"> exponential algorithm - O(c</w:t>
       </w:r>
       <w:r>
         <w:rPr>
@@ -522,7 +467,6 @@
         </w:rPr>
         <w:t>n</w:t>
       </w:r>
-      <w:proofErr w:type="spellEnd"/>
       <w:r>
         <w:t>) Runtime grows even faster than polynomial algorithm based on n.</w:t>
       </w:r>
@@ -618,47 +562,11 @@
           <w:lang w:val="en-US"/>
         </w:rPr>
       </w:pPr>
-      <w:proofErr w:type="gramStart"/>
-      <w:r>
-        <w:rPr>
-          <w:lang w:val="en-US"/>
-        </w:rPr>
-        <w:t>O(</w:t>
-      </w:r>
-      <w:proofErr w:type="gramEnd"/>
-      <w:r>
-        <w:rPr>
-          <w:lang w:val="en-US"/>
-        </w:rPr>
-        <w:t xml:space="preserve">1) &lt; </w:t>
-      </w:r>
-      <w:proofErr w:type="gramStart"/>
-      <w:r>
-        <w:rPr>
-          <w:lang w:val="en-US"/>
-        </w:rPr>
-        <w:t>O(log(</w:t>
-      </w:r>
-      <w:proofErr w:type="gramEnd"/>
-      <w:r>
-        <w:rPr>
-          <w:lang w:val="en-US"/>
-        </w:rPr>
-        <w:t xml:space="preserve">log n)) &lt; </w:t>
-      </w:r>
-      <w:proofErr w:type="gramStart"/>
-      <w:r>
-        <w:rPr>
-          <w:lang w:val="en-US"/>
-        </w:rPr>
-        <w:t>O(</w:t>
-      </w:r>
-      <w:proofErr w:type="gramEnd"/>
-      <w:r>
-        <w:rPr>
-          <w:lang w:val="en-US"/>
-        </w:rPr>
-        <w:t>log n) &lt; O(n) &lt; O(n</w:t>
+      <w:r>
+        <w:rPr>
+          <w:lang w:val="en-US"/>
+        </w:rPr>
+        <w:t>O(1) &lt; O(log(log n)) &lt; O(log n) &lt; O(n) &lt; O(n</w:t>
       </w:r>
       <w:r>
         <w:rPr>
@@ -671,44 +579,28 @@
         <w:rPr>
           <w:lang w:val="en-US"/>
         </w:rPr>
-        <w:t>) &lt; - - - - &lt; O(</w:t>
-      </w:r>
-      <w:proofErr w:type="spellStart"/>
-      <w:r>
-        <w:rPr>
+        <w:t>) &lt; - - - - &lt; O(n</w:t>
+      </w:r>
+      <w:r>
+        <w:rPr>
+          <w:vertAlign w:val="superscript"/>
+          <w:lang w:val="en-US"/>
+        </w:rPr>
+        <w:t>c</w:t>
+      </w:r>
+      <w:r>
+        <w:rPr>
+          <w:lang w:val="en-US"/>
+        </w:rPr>
+        <w:t>) &lt; O(c</w:t>
+      </w:r>
+      <w:r>
+        <w:rPr>
+          <w:vertAlign w:val="superscript"/>
           <w:lang w:val="en-US"/>
         </w:rPr>
         <w:t>n</w:t>
       </w:r>
-      <w:r>
-        <w:rPr>
-          <w:vertAlign w:val="superscript"/>
-          <w:lang w:val="en-US"/>
-        </w:rPr>
-        <w:t>c</w:t>
-      </w:r>
-      <w:proofErr w:type="spellEnd"/>
-      <w:r>
-        <w:rPr>
-          <w:lang w:val="en-US"/>
-        </w:rPr>
-        <w:t>) &lt; O(</w:t>
-      </w:r>
-      <w:proofErr w:type="spellStart"/>
-      <w:r>
-        <w:rPr>
-          <w:lang w:val="en-US"/>
-        </w:rPr>
-        <w:t>c</w:t>
-      </w:r>
-      <w:r>
-        <w:rPr>
-          <w:vertAlign w:val="superscript"/>
-          <w:lang w:val="en-US"/>
-        </w:rPr>
-        <w:t>n</w:t>
-      </w:r>
-      <w:proofErr w:type="spellEnd"/>
       <w:r>
         <w:rPr>
           <w:lang w:val="en-US"/>
@@ -777,21 +669,7 @@
         <w:rPr>
           <w:lang w:val="en-US"/>
         </w:rPr>
-        <w:t xml:space="preserve">Algorithm or </w:t>
-      </w:r>
-      <w:proofErr w:type="gramStart"/>
-      <w:r>
-        <w:rPr>
-          <w:lang w:val="en-US"/>
-        </w:rPr>
-        <w:t>O(</w:t>
-      </w:r>
-      <w:proofErr w:type="gramEnd"/>
-      <w:r>
-        <w:rPr>
-          <w:lang w:val="en-US"/>
-        </w:rPr>
-        <w:t xml:space="preserve">1) </w:t>
+        <w:t xml:space="preserve">Algorithm or O(1) </w:t>
       </w:r>
     </w:p>
     <w:p>
@@ -811,21 +689,7 @@
         <w:rPr>
           <w:lang w:val="en-US"/>
         </w:rPr>
-        <w:t xml:space="preserve"> of a function will be considered as </w:t>
-      </w:r>
-      <w:proofErr w:type="gramStart"/>
-      <w:r>
-        <w:rPr>
-          <w:lang w:val="en-US"/>
-        </w:rPr>
-        <w:t>O(</w:t>
-      </w:r>
-      <w:proofErr w:type="gramEnd"/>
-      <w:r>
-        <w:rPr>
-          <w:lang w:val="en-US"/>
-        </w:rPr>
-        <w:t>1) if it does not contain any loop, recursion and call to any other non-constant time function.</w:t>
+        <w:t xml:space="preserve"> of a function will be considered as O(1) if it does not contain any loop, recursion and call to any other non-constant time function.</w:t>
       </w:r>
     </w:p>
     <w:p>
@@ -918,15 +782,1397 @@
       <w:pPr>
         <w:jc w:val="both"/>
         <w:rPr>
-          <w:lang w:val="en-US"/>
-        </w:rPr>
-      </w:pPr>
-      <w:r>
-        <w:rPr>
+          <w:b/>
+          <w:bCs/>
+          <w:lang w:val="en-US"/>
+        </w:rPr>
+      </w:pPr>
+      <w:r>
+        <w:rPr>
+          <w:b/>
+          <w:bCs/>
           <w:lang w:val="en-US"/>
         </w:rPr>
         <w:lastRenderedPageBreak/>
-        <w:t>1.4.2 Linear Time Algorithm or O(n)</w:t>
+        <w:t>1.4.2 Sub Logarithmic Time Algorithm or O(log log n)</w:t>
+      </w:r>
+    </w:p>
+    <w:p>
+      <w:pPr>
+        <w:jc w:val="both"/>
+        <w:rPr>
+          <w:lang w:val="en-US"/>
+        </w:rPr>
+      </w:pPr>
+      <w:r>
+        <w:rPr>
+          <w:lang w:val="en-US"/>
+        </w:rPr>
+        <w:t>Time Complexity of a loop is considered as O(log log n) if the loop variable is increment/decrement by exponentially by a constant amount.</w:t>
+      </w:r>
+    </w:p>
+    <w:p>
+      <w:pPr>
+        <w:jc w:val="both"/>
+        <w:rPr>
+          <w:lang w:val="en-US"/>
+        </w:rPr>
+      </w:pPr>
+      <w:r>
+        <w:rPr>
+          <w:noProof/>
+        </w:rPr>
+        <w:drawing>
+          <wp:inline distT="0" distB="0" distL="0" distR="0" wp14:anchorId="3EAE792A" wp14:editId="466B04BE">
+            <wp:extent cx="5219700" cy="2581275"/>
+            <wp:effectExtent l="0" t="0" r="0" b="9525"/>
+            <wp:docPr id="1311439483" name="Picture 1"/>
+            <wp:cNvGraphicFramePr>
+              <a:graphicFrameLocks xmlns:a="http://schemas.openxmlformats.org/drawingml/2006/main" noChangeAspect="1"/>
+            </wp:cNvGraphicFramePr>
+            <a:graphic xmlns:a="http://schemas.openxmlformats.org/drawingml/2006/main">
+              <a:graphicData uri="http://schemas.openxmlformats.org/drawingml/2006/picture">
+                <pic:pic xmlns:pic="http://schemas.openxmlformats.org/drawingml/2006/picture">
+                  <pic:nvPicPr>
+                    <pic:cNvPr id="1311439483" name=""/>
+                    <pic:cNvPicPr/>
+                  </pic:nvPicPr>
+                  <pic:blipFill>
+                    <a:blip r:embed="rId7"/>
+                    <a:stretch>
+                      <a:fillRect/>
+                    </a:stretch>
+                  </pic:blipFill>
+                  <pic:spPr>
+                    <a:xfrm>
+                      <a:off x="0" y="0"/>
+                      <a:ext cx="5219700" cy="2581275"/>
+                    </a:xfrm>
+                    <a:prstGeom prst="rect">
+                      <a:avLst/>
+                    </a:prstGeom>
+                  </pic:spPr>
+                </pic:pic>
+              </a:graphicData>
+            </a:graphic>
+          </wp:inline>
+        </w:drawing>
+      </w:r>
+    </w:p>
+    <w:p>
+      <w:pPr>
+        <w:jc w:val="both"/>
+        <w:rPr>
+          <w:lang w:val="en-US"/>
+        </w:rPr>
+      </w:pPr>
+      <w:r>
+        <w:rPr>
+          <w:lang w:val="en-US"/>
+        </w:rPr>
+        <w:t>Only 5 iterations for 1 billion.</w:t>
+      </w:r>
+    </w:p>
+    <w:tbl>
+      <w:tblPr>
+        <w:tblStyle w:val="TableGrid"/>
+        <w:tblW w:w="0" w:type="auto"/>
+        <w:tblLook w:val="04A0" w:firstRow="1" w:lastRow="0" w:firstColumn="1" w:lastColumn="0" w:noHBand="0" w:noVBand="1"/>
+      </w:tblPr>
+      <w:tblGrid>
+        <w:gridCol w:w="3005"/>
+        <w:gridCol w:w="3005"/>
+        <w:gridCol w:w="3006"/>
+      </w:tblGrid>
+      <w:tr>
+        <w:tc>
+          <w:tcPr>
+            <w:tcW w:w="3005" w:type="dxa"/>
+          </w:tcPr>
+          <w:p>
+            <w:pPr>
+              <w:jc w:val="both"/>
+              <w:rPr>
+                <w:lang w:val="en-US"/>
+              </w:rPr>
+            </w:pPr>
+            <w:r>
+              <w:rPr>
+                <w:lang w:val="en-US"/>
+              </w:rPr>
+              <w:t>n=1_000_000_000</w:t>
+            </w:r>
+          </w:p>
+        </w:tc>
+        <w:tc>
+          <w:tcPr>
+            <w:tcW w:w="3005" w:type="dxa"/>
+          </w:tcPr>
+          <w:p>
+            <w:pPr>
+              <w:jc w:val="both"/>
+              <w:rPr>
+                <w:vertAlign w:val="superscript"/>
+                <w:lang w:val="en-US"/>
+              </w:rPr>
+            </w:pPr>
+            <w:r>
+              <w:rPr>
+                <w:lang w:val="en-US"/>
+              </w:rPr>
+              <w:t>i</w:t>
+            </w:r>
+            <w:r>
+              <w:rPr>
+                <w:vertAlign w:val="subscript"/>
+                <w:lang w:val="en-US"/>
+              </w:rPr>
+              <w:t>0</w:t>
+            </w:r>
+            <w:r>
+              <w:rPr>
+                <w:lang w:val="en-US"/>
+              </w:rPr>
+              <w:t>=2</w:t>
+            </w:r>
+            <w:r>
+              <w:rPr>
+                <w:vertAlign w:val="superscript"/>
+                <w:lang w:val="en-US"/>
+              </w:rPr>
+              <w:t>0</w:t>
+            </w:r>
+          </w:p>
+        </w:tc>
+        <w:tc>
+          <w:tcPr>
+            <w:tcW w:w="3006" w:type="dxa"/>
+          </w:tcPr>
+          <w:p>
+            <w:pPr>
+              <w:jc w:val="both"/>
+              <w:rPr>
+                <w:lang w:val="en-US"/>
+              </w:rPr>
+            </w:pPr>
+            <w:r>
+              <w:rPr>
+                <w:lang w:val="en-US"/>
+              </w:rPr>
+              <w:t>i=2</w:t>
+            </w:r>
+          </w:p>
+        </w:tc>
+      </w:tr>
+      <w:tr>
+        <w:tc>
+          <w:tcPr>
+            <w:tcW w:w="3005" w:type="dxa"/>
+          </w:tcPr>
+          <w:p>
+            <w:pPr>
+              <w:jc w:val="both"/>
+              <w:rPr>
+                <w:lang w:val="en-US"/>
+              </w:rPr>
+            </w:pPr>
+            <w:r>
+              <w:rPr>
+                <w:lang w:val="en-US"/>
+              </w:rPr>
+              <w:t>c=2</w:t>
+            </w:r>
+          </w:p>
+        </w:tc>
+        <w:tc>
+          <w:tcPr>
+            <w:tcW w:w="3005" w:type="dxa"/>
+          </w:tcPr>
+          <w:p>
+            <w:pPr>
+              <w:jc w:val="both"/>
+              <w:rPr>
+                <w:vertAlign w:val="superscript"/>
+                <w:lang w:val="en-US"/>
+              </w:rPr>
+            </w:pPr>
+            <w:r>
+              <w:rPr>
+                <w:lang w:val="en-US"/>
+              </w:rPr>
+              <w:t>i</w:t>
+            </w:r>
+            <w:r>
+              <w:rPr>
+                <w:vertAlign w:val="subscript"/>
+                <w:lang w:val="en-US"/>
+              </w:rPr>
+              <w:t>1</w:t>
+            </w:r>
+            <w:r>
+              <w:rPr>
+                <w:lang w:val="en-US"/>
+              </w:rPr>
+              <w:t>=2</w:t>
+            </w:r>
+            <w:r>
+              <w:rPr>
+                <w:vertAlign w:val="superscript"/>
+                <w:lang w:val="en-US"/>
+              </w:rPr>
+              <w:t>2</w:t>
+            </w:r>
+          </w:p>
+        </w:tc>
+        <w:tc>
+          <w:tcPr>
+            <w:tcW w:w="3006" w:type="dxa"/>
+          </w:tcPr>
+          <w:p>
+            <w:pPr>
+              <w:jc w:val="both"/>
+              <w:rPr>
+                <w:lang w:val="en-US"/>
+              </w:rPr>
+            </w:pPr>
+            <w:r>
+              <w:rPr>
+                <w:lang w:val="en-US"/>
+              </w:rPr>
+              <w:t>i=4</w:t>
+            </w:r>
+          </w:p>
+        </w:tc>
+      </w:tr>
+      <w:tr>
+        <w:tc>
+          <w:tcPr>
+            <w:tcW w:w="3005" w:type="dxa"/>
+          </w:tcPr>
+          <w:p>
+            <w:pPr>
+              <w:jc w:val="both"/>
+              <w:rPr>
+                <w:lang w:val="en-US"/>
+              </w:rPr>
+            </w:pPr>
+          </w:p>
+        </w:tc>
+        <w:tc>
+          <w:tcPr>
+            <w:tcW w:w="3005" w:type="dxa"/>
+          </w:tcPr>
+          <w:p>
+            <w:pPr>
+              <w:jc w:val="both"/>
+              <w:rPr>
+                <w:lang w:val="en-US"/>
+              </w:rPr>
+            </w:pPr>
+            <w:r>
+              <w:rPr>
+                <w:lang w:val="en-US"/>
+              </w:rPr>
+              <w:t>i</w:t>
+            </w:r>
+            <w:r>
+              <w:rPr>
+                <w:vertAlign w:val="subscript"/>
+                <w:lang w:val="en-US"/>
+              </w:rPr>
+              <w:t>2</w:t>
+            </w:r>
+            <w:r>
+              <w:rPr>
+                <w:lang w:val="en-US"/>
+              </w:rPr>
+              <w:t>=</w:t>
+            </w:r>
+            <w:r>
+              <w:rPr>
+                <w:lang w:val="en-US"/>
+              </w:rPr>
+              <w:t>4</w:t>
+            </w:r>
+            <w:r>
+              <w:rPr>
+                <w:vertAlign w:val="superscript"/>
+                <w:lang w:val="en-US"/>
+              </w:rPr>
+              <w:t>2</w:t>
+            </w:r>
+          </w:p>
+        </w:tc>
+        <w:tc>
+          <w:tcPr>
+            <w:tcW w:w="3006" w:type="dxa"/>
+          </w:tcPr>
+          <w:p>
+            <w:pPr>
+              <w:jc w:val="both"/>
+              <w:rPr>
+                <w:lang w:val="en-US"/>
+              </w:rPr>
+            </w:pPr>
+            <w:r>
+              <w:rPr>
+                <w:lang w:val="en-US"/>
+              </w:rPr>
+              <w:t>i=16</w:t>
+            </w:r>
+          </w:p>
+        </w:tc>
+      </w:tr>
+      <w:tr>
+        <w:tc>
+          <w:tcPr>
+            <w:tcW w:w="3005" w:type="dxa"/>
+          </w:tcPr>
+          <w:p>
+            <w:pPr>
+              <w:jc w:val="both"/>
+              <w:rPr>
+                <w:lang w:val="en-US"/>
+              </w:rPr>
+            </w:pPr>
+          </w:p>
+        </w:tc>
+        <w:tc>
+          <w:tcPr>
+            <w:tcW w:w="3005" w:type="dxa"/>
+          </w:tcPr>
+          <w:p>
+            <w:pPr>
+              <w:jc w:val="both"/>
+              <w:rPr>
+                <w:lang w:val="en-US"/>
+              </w:rPr>
+            </w:pPr>
+            <w:r>
+              <w:rPr>
+                <w:lang w:val="en-US"/>
+              </w:rPr>
+              <w:t>i</w:t>
+            </w:r>
+            <w:r>
+              <w:rPr>
+                <w:vertAlign w:val="subscript"/>
+                <w:lang w:val="en-US"/>
+              </w:rPr>
+              <w:t>3</w:t>
+            </w:r>
+            <w:r>
+              <w:rPr>
+                <w:lang w:val="en-US"/>
+              </w:rPr>
+              <w:t>=</w:t>
+            </w:r>
+            <w:r>
+              <w:rPr>
+                <w:lang w:val="en-US"/>
+              </w:rPr>
+              <w:t>16</w:t>
+            </w:r>
+            <w:r>
+              <w:rPr>
+                <w:vertAlign w:val="superscript"/>
+                <w:lang w:val="en-US"/>
+              </w:rPr>
+              <w:t>2</w:t>
+            </w:r>
+          </w:p>
+        </w:tc>
+        <w:tc>
+          <w:tcPr>
+            <w:tcW w:w="3006" w:type="dxa"/>
+          </w:tcPr>
+          <w:p>
+            <w:pPr>
+              <w:jc w:val="both"/>
+              <w:rPr>
+                <w:lang w:val="en-US"/>
+              </w:rPr>
+            </w:pPr>
+            <w:r>
+              <w:rPr>
+                <w:lang w:val="en-US"/>
+              </w:rPr>
+              <w:t>i=256</w:t>
+            </w:r>
+          </w:p>
+        </w:tc>
+      </w:tr>
+      <w:tr>
+        <w:tc>
+          <w:tcPr>
+            <w:tcW w:w="3005" w:type="dxa"/>
+          </w:tcPr>
+          <w:p>
+            <w:pPr>
+              <w:jc w:val="both"/>
+              <w:rPr>
+                <w:lang w:val="en-US"/>
+              </w:rPr>
+            </w:pPr>
+          </w:p>
+        </w:tc>
+        <w:tc>
+          <w:tcPr>
+            <w:tcW w:w="3005" w:type="dxa"/>
+          </w:tcPr>
+          <w:p>
+            <w:pPr>
+              <w:jc w:val="both"/>
+              <w:rPr>
+                <w:lang w:val="en-US"/>
+              </w:rPr>
+            </w:pPr>
+            <w:r>
+              <w:rPr>
+                <w:lang w:val="en-US"/>
+              </w:rPr>
+              <w:t>i</w:t>
+            </w:r>
+            <w:r>
+              <w:rPr>
+                <w:vertAlign w:val="subscript"/>
+                <w:lang w:val="en-US"/>
+              </w:rPr>
+              <w:t>4</w:t>
+            </w:r>
+            <w:r>
+              <w:rPr>
+                <w:lang w:val="en-US"/>
+              </w:rPr>
+              <w:t>=2</w:t>
+            </w:r>
+            <w:r>
+              <w:rPr>
+                <w:lang w:val="en-US"/>
+              </w:rPr>
+              <w:t>56</w:t>
+            </w:r>
+            <w:r>
+              <w:rPr>
+                <w:vertAlign w:val="superscript"/>
+                <w:lang w:val="en-US"/>
+              </w:rPr>
+              <w:t>2</w:t>
+            </w:r>
+          </w:p>
+        </w:tc>
+        <w:tc>
+          <w:tcPr>
+            <w:tcW w:w="3006" w:type="dxa"/>
+          </w:tcPr>
+          <w:p>
+            <w:pPr>
+              <w:jc w:val="both"/>
+              <w:rPr>
+                <w:lang w:val="en-US"/>
+              </w:rPr>
+            </w:pPr>
+            <w:r>
+              <w:rPr>
+                <w:lang w:val="en-US"/>
+              </w:rPr>
+              <w:t>i=65536</w:t>
+            </w:r>
+          </w:p>
+        </w:tc>
+      </w:tr>
+      <w:tr>
+        <w:tc>
+          <w:tcPr>
+            <w:tcW w:w="3005" w:type="dxa"/>
+          </w:tcPr>
+          <w:p>
+            <w:pPr>
+              <w:jc w:val="both"/>
+              <w:rPr>
+                <w:lang w:val="en-US"/>
+              </w:rPr>
+            </w:pPr>
+          </w:p>
+        </w:tc>
+        <w:tc>
+          <w:tcPr>
+            <w:tcW w:w="3005" w:type="dxa"/>
+          </w:tcPr>
+          <w:p>
+            <w:pPr>
+              <w:jc w:val="both"/>
+              <w:rPr>
+                <w:lang w:val="en-US"/>
+              </w:rPr>
+            </w:pPr>
+            <w:r>
+              <w:rPr>
+                <w:lang w:val="en-US"/>
+              </w:rPr>
+              <w:t>i</w:t>
+            </w:r>
+            <w:r>
+              <w:rPr>
+                <w:vertAlign w:val="subscript"/>
+                <w:lang w:val="en-US"/>
+              </w:rPr>
+              <w:t>5</w:t>
+            </w:r>
+            <w:r>
+              <w:rPr>
+                <w:lang w:val="en-US"/>
+              </w:rPr>
+              <w:t>=</w:t>
+            </w:r>
+            <w:r>
+              <w:rPr>
+                <w:lang w:val="en-US"/>
+              </w:rPr>
+              <w:t>65536</w:t>
+            </w:r>
+            <w:r>
+              <w:rPr>
+                <w:vertAlign w:val="superscript"/>
+                <w:lang w:val="en-US"/>
+              </w:rPr>
+              <w:t>2</w:t>
+            </w:r>
+          </w:p>
+        </w:tc>
+        <w:tc>
+          <w:tcPr>
+            <w:tcW w:w="3006" w:type="dxa"/>
+          </w:tcPr>
+          <w:p>
+            <w:pPr>
+              <w:jc w:val="both"/>
+              <w:rPr>
+                <w:lang w:val="en-US"/>
+              </w:rPr>
+            </w:pPr>
+            <w:r>
+              <w:rPr>
+                <w:lang w:val="en-US"/>
+              </w:rPr>
+              <w:t>i=stop because &gt; n</w:t>
+            </w:r>
+          </w:p>
+        </w:tc>
+      </w:tr>
+    </w:tbl>
+    <w:p>
+      <w:pPr>
+        <w:jc w:val="both"/>
+        <w:rPr>
+          <w:lang w:val="en-US"/>
+        </w:rPr>
+      </w:pPr>
+    </w:p>
+    <w:p>
+      <w:pPr>
+        <w:jc w:val="both"/>
+        <w:rPr>
+          <w:rFonts w:eastAsiaTheme="minorEastAsia"/>
+          <w:lang w:val="en-US"/>
+        </w:rPr>
+      </w:pPr>
+      <w:r>
+        <w:rPr>
+          <w:lang w:val="en-US"/>
+        </w:rPr>
+        <w:t>2,2</w:t>
+      </w:r>
+      <w:r>
+        <w:rPr>
+          <w:vertAlign w:val="superscript"/>
+          <w:lang w:val="en-US"/>
+        </w:rPr>
+        <w:t>2</w:t>
+      </w:r>
+      <w:r>
+        <w:rPr>
+          <w:lang w:val="en-US"/>
+        </w:rPr>
+        <w:t>,(2</w:t>
+      </w:r>
+      <w:r>
+        <w:rPr>
+          <w:vertAlign w:val="superscript"/>
+          <w:lang w:val="en-US"/>
+        </w:rPr>
+        <w:t>2</w:t>
+      </w:r>
+      <w:r>
+        <w:rPr>
+          <w:lang w:val="en-US"/>
+        </w:rPr>
+        <w:t>)</w:t>
+      </w:r>
+      <w:r>
+        <w:rPr>
+          <w:vertAlign w:val="superscript"/>
+          <w:lang w:val="en-US"/>
+        </w:rPr>
+        <w:t>2</w:t>
+      </w:r>
+      <w:r>
+        <w:rPr>
+          <w:lang w:val="en-US"/>
+        </w:rPr>
+        <w:t xml:space="preserve"> - - - - - </w:t>
+      </w:r>
+      <m:oMath>
+        <m:sSup>
+          <m:sSupPr>
+            <m:ctrlPr>
+              <w:rPr>
+                <w:rFonts w:ascii="Cambria Math" w:hAnsi="Cambria Math"/>
+                <w:i/>
+                <w:lang w:val="en-US"/>
+              </w:rPr>
+            </m:ctrlPr>
+          </m:sSupPr>
+          <m:e>
+            <m:r>
+              <w:rPr>
+                <w:rFonts w:ascii="Cambria Math" w:hAnsi="Cambria Math"/>
+                <w:lang w:val="en-US"/>
+              </w:rPr>
+              <m:t>2</m:t>
+            </m:r>
+          </m:e>
+          <m:sup>
+            <m:sSup>
+              <m:sSupPr>
+                <m:ctrlPr>
+                  <w:rPr>
+                    <w:rFonts w:ascii="Cambria Math" w:hAnsi="Cambria Math"/>
+                    <w:i/>
+                    <w:lang w:val="en-US"/>
+                  </w:rPr>
+                </m:ctrlPr>
+              </m:sSupPr>
+              <m:e>
+                <m:r>
+                  <w:rPr>
+                    <w:rFonts w:ascii="Cambria Math" w:hAnsi="Cambria Math"/>
+                    <w:lang w:val="en-US"/>
+                  </w:rPr>
+                  <m:t>c</m:t>
+                </m:r>
+              </m:e>
+              <m:sup>
+                <m:sSup>
+                  <m:sSupPr>
+                    <m:ctrlPr>
+                      <w:rPr>
+                        <w:rFonts w:ascii="Cambria Math" w:hAnsi="Cambria Math"/>
+                        <w:i/>
+                        <w:lang w:val="en-US"/>
+                      </w:rPr>
+                    </m:ctrlPr>
+                  </m:sSupPr>
+                  <m:e>
+                    <m:r>
+                      <w:rPr>
+                        <w:rFonts w:ascii="Cambria Math" w:hAnsi="Cambria Math"/>
+                        <w:lang w:val="en-US"/>
+                      </w:rPr>
+                      <m:t>c</m:t>
+                    </m:r>
+                  </m:e>
+                  <m:sup>
+                    <m:r>
+                      <w:rPr>
+                        <w:rFonts w:ascii="Cambria Math" w:hAnsi="Cambria Math"/>
+                        <w:lang w:val="en-US"/>
+                      </w:rPr>
+                      <m:t>c</m:t>
+                    </m:r>
+                  </m:sup>
+                </m:sSup>
+              </m:sup>
+            </m:sSup>
+          </m:sup>
+        </m:sSup>
+      </m:oMath>
+    </w:p>
+    <w:p>
+      <w:pPr>
+        <w:jc w:val="both"/>
+        <w:rPr>
+          <w:lang w:val="en-US"/>
+        </w:rPr>
+      </w:pPr>
+      <w:r>
+        <w:rPr>
+          <w:lang w:val="en-US"/>
+        </w:rPr>
+        <w:t>Let assume loop runs K times</w:t>
+      </w:r>
+    </w:p>
+    <w:p>
+      <w:pPr>
+        <w:jc w:val="both"/>
+        <w:rPr>
+          <w:vertAlign w:val="superscript"/>
+          <w:lang w:val="en-US"/>
+        </w:rPr>
+      </w:pPr>
+      <m:oMath>
+        <m:sSup>
+          <m:sSupPr>
+            <m:ctrlPr>
+              <w:rPr>
+                <w:rFonts w:ascii="Cambria Math" w:hAnsi="Cambria Math"/>
+                <w:i/>
+                <w:vertAlign w:val="superscript"/>
+                <w:lang w:val="en-US"/>
+              </w:rPr>
+            </m:ctrlPr>
+          </m:sSupPr>
+          <m:e>
+            <m:r>
+              <w:rPr>
+                <w:rFonts w:ascii="Cambria Math" w:hAnsi="Cambria Math"/>
+                <w:vertAlign w:val="superscript"/>
+                <w:lang w:val="en-US"/>
+              </w:rPr>
+              <m:t>2</m:t>
+            </m:r>
+          </m:e>
+          <m:sup>
+            <m:sSup>
+              <m:sSupPr>
+                <m:ctrlPr>
+                  <w:rPr>
+                    <w:rFonts w:ascii="Cambria Math" w:hAnsi="Cambria Math"/>
+                    <w:i/>
+                    <w:vertAlign w:val="superscript"/>
+                    <w:lang w:val="en-US"/>
+                  </w:rPr>
+                </m:ctrlPr>
+              </m:sSupPr>
+              <m:e>
+                <m:r>
+                  <w:rPr>
+                    <w:rFonts w:ascii="Cambria Math" w:hAnsi="Cambria Math"/>
+                    <w:vertAlign w:val="superscript"/>
+                    <w:lang w:val="en-US"/>
+                  </w:rPr>
+                  <m:t>c</m:t>
+                </m:r>
+              </m:e>
+              <m:sup>
+                <m:r>
+                  <w:rPr>
+                    <w:rFonts w:ascii="Cambria Math" w:hAnsi="Cambria Math"/>
+                    <w:vertAlign w:val="superscript"/>
+                    <w:lang w:val="en-US"/>
+                  </w:rPr>
+                  <m:t>0</m:t>
+                </m:r>
+              </m:sup>
+            </m:sSup>
+          </m:sup>
+        </m:sSup>
+      </m:oMath>
+      <w:r>
+        <w:rPr>
+          <w:vertAlign w:val="superscript"/>
+          <w:lang w:val="en-US"/>
+        </w:rPr>
+        <w:t xml:space="preserve"> </w:t>
+      </w:r>
+      <w:r>
+        <w:rPr>
+          <w:lang w:val="en-US"/>
+        </w:rPr>
+        <w:t xml:space="preserve">, </w:t>
+      </w:r>
+      <m:oMath>
+        <m:sSup>
+          <m:sSupPr>
+            <m:ctrlPr>
+              <w:rPr>
+                <w:rFonts w:ascii="Cambria Math" w:hAnsi="Cambria Math"/>
+                <w:i/>
+                <w:vertAlign w:val="superscript"/>
+                <w:lang w:val="en-US"/>
+              </w:rPr>
+            </m:ctrlPr>
+          </m:sSupPr>
+          <m:e>
+            <m:r>
+              <w:rPr>
+                <w:rFonts w:ascii="Cambria Math" w:hAnsi="Cambria Math"/>
+                <w:vertAlign w:val="superscript"/>
+                <w:lang w:val="en-US"/>
+              </w:rPr>
+              <m:t>2</m:t>
+            </m:r>
+          </m:e>
+          <m:sup>
+            <m:sSup>
+              <m:sSupPr>
+                <m:ctrlPr>
+                  <w:rPr>
+                    <w:rFonts w:ascii="Cambria Math" w:hAnsi="Cambria Math"/>
+                    <w:i/>
+                    <w:vertAlign w:val="superscript"/>
+                    <w:lang w:val="en-US"/>
+                  </w:rPr>
+                </m:ctrlPr>
+              </m:sSupPr>
+              <m:e>
+                <m:r>
+                  <w:rPr>
+                    <w:rFonts w:ascii="Cambria Math" w:hAnsi="Cambria Math"/>
+                    <w:vertAlign w:val="superscript"/>
+                    <w:lang w:val="en-US"/>
+                  </w:rPr>
+                  <m:t>c</m:t>
+                </m:r>
+              </m:e>
+              <m:sup>
+                <m:r>
+                  <w:rPr>
+                    <w:rFonts w:ascii="Cambria Math" w:hAnsi="Cambria Math"/>
+                    <w:vertAlign w:val="superscript"/>
+                    <w:lang w:val="en-US"/>
+                  </w:rPr>
+                  <m:t>0</m:t>
+                </m:r>
+              </m:sup>
+            </m:sSup>
+          </m:sup>
+        </m:sSup>
+      </m:oMath>
+      <w:r>
+        <w:rPr>
+          <w:vertAlign w:val="superscript"/>
+          <w:lang w:val="en-US"/>
+        </w:rPr>
+        <w:t xml:space="preserve"> </w:t>
+      </w:r>
+      <w:r>
+        <w:rPr>
+          <w:lang w:val="en-US"/>
+        </w:rPr>
+        <w:t>,</w:t>
+      </w:r>
+      <w:r>
+        <w:rPr>
+          <w:rFonts w:ascii="Cambria Math" w:hAnsi="Cambria Math"/>
+          <w:i/>
+          <w:vertAlign w:val="superscript"/>
+          <w:lang w:val="en-US"/>
+        </w:rPr>
+        <w:t xml:space="preserve"> </w:t>
+      </w:r>
+      <m:oMath>
+        <m:sSup>
+          <m:sSupPr>
+            <m:ctrlPr>
+              <w:rPr>
+                <w:rFonts w:ascii="Cambria Math" w:hAnsi="Cambria Math"/>
+                <w:i/>
+                <w:vertAlign w:val="superscript"/>
+                <w:lang w:val="en-US"/>
+              </w:rPr>
+            </m:ctrlPr>
+          </m:sSupPr>
+          <m:e>
+            <m:r>
+              <w:rPr>
+                <w:rFonts w:ascii="Cambria Math" w:hAnsi="Cambria Math"/>
+                <w:vertAlign w:val="superscript"/>
+                <w:lang w:val="en-US"/>
+              </w:rPr>
+              <m:t>2</m:t>
+            </m:r>
+          </m:e>
+          <m:sup>
+            <m:sSup>
+              <m:sSupPr>
+                <m:ctrlPr>
+                  <w:rPr>
+                    <w:rFonts w:ascii="Cambria Math" w:hAnsi="Cambria Math"/>
+                    <w:i/>
+                    <w:vertAlign w:val="superscript"/>
+                    <w:lang w:val="en-US"/>
+                  </w:rPr>
+                </m:ctrlPr>
+              </m:sSupPr>
+              <m:e>
+                <m:r>
+                  <w:rPr>
+                    <w:rFonts w:ascii="Cambria Math" w:hAnsi="Cambria Math"/>
+                    <w:vertAlign w:val="superscript"/>
+                    <w:lang w:val="en-US"/>
+                  </w:rPr>
+                  <m:t>c</m:t>
+                </m:r>
+              </m:e>
+              <m:sup>
+                <m:r>
+                  <w:rPr>
+                    <w:rFonts w:ascii="Cambria Math" w:hAnsi="Cambria Math"/>
+                    <w:vertAlign w:val="superscript"/>
+                    <w:lang w:val="en-US"/>
+                  </w:rPr>
+                  <m:t>0</m:t>
+                </m:r>
+              </m:sup>
+            </m:sSup>
+          </m:sup>
+        </m:sSup>
+      </m:oMath>
+      <w:r>
+        <w:rPr>
+          <w:vertAlign w:val="superscript"/>
+          <w:lang w:val="en-US"/>
+        </w:rPr>
+        <w:t xml:space="preserve"> </w:t>
+      </w:r>
+      <w:r>
+        <w:rPr>
+          <w:lang w:val="en-US"/>
+        </w:rPr>
+        <w:t xml:space="preserve">- - - - - - </w:t>
+      </w:r>
+      <m:oMath>
+        <m:sSup>
+          <m:sSupPr>
+            <m:ctrlPr>
+              <w:rPr>
+                <w:rFonts w:ascii="Cambria Math" w:hAnsi="Cambria Math"/>
+                <w:i/>
+                <w:vertAlign w:val="superscript"/>
+                <w:lang w:val="en-US"/>
+              </w:rPr>
+            </m:ctrlPr>
+          </m:sSupPr>
+          <m:e>
+            <m:r>
+              <w:rPr>
+                <w:rFonts w:ascii="Cambria Math" w:hAnsi="Cambria Math"/>
+                <w:vertAlign w:val="superscript"/>
+                <w:lang w:val="en-US"/>
+              </w:rPr>
+              <m:t>2</m:t>
+            </m:r>
+          </m:e>
+          <m:sup>
+            <m:sSup>
+              <m:sSupPr>
+                <m:ctrlPr>
+                  <w:rPr>
+                    <w:rFonts w:ascii="Cambria Math" w:hAnsi="Cambria Math"/>
+                    <w:i/>
+                    <w:vertAlign w:val="superscript"/>
+                    <w:lang w:val="en-US"/>
+                  </w:rPr>
+                </m:ctrlPr>
+              </m:sSupPr>
+              <m:e>
+                <m:r>
+                  <w:rPr>
+                    <w:rFonts w:ascii="Cambria Math" w:hAnsi="Cambria Math"/>
+                    <w:vertAlign w:val="superscript"/>
+                    <w:lang w:val="en-US"/>
+                  </w:rPr>
+                  <m:t>c</m:t>
+                </m:r>
+              </m:e>
+              <m:sup>
+                <m:r>
+                  <w:rPr>
+                    <w:rFonts w:ascii="Cambria Math" w:hAnsi="Cambria Math"/>
+                    <w:vertAlign w:val="superscript"/>
+                    <w:lang w:val="en-US"/>
+                  </w:rPr>
+                  <m:t>k-1</m:t>
+                </m:r>
+              </m:sup>
+            </m:sSup>
+          </m:sup>
+        </m:sSup>
+      </m:oMath>
+    </w:p>
+    <w:p>
+      <w:pPr>
+        <w:jc w:val="both"/>
+        <w:rPr>
+          <w:lang w:val="en-US"/>
+        </w:rPr>
+      </w:pPr>
+      <m:oMath>
+        <m:sSup>
+          <m:sSupPr>
+            <m:ctrlPr>
+              <w:rPr>
+                <w:rFonts w:ascii="Cambria Math" w:hAnsi="Cambria Math"/>
+                <w:i/>
+                <w:vertAlign w:val="superscript"/>
+                <w:lang w:val="en-US"/>
+              </w:rPr>
+            </m:ctrlPr>
+          </m:sSupPr>
+          <m:e>
+            <m:r>
+              <w:rPr>
+                <w:rFonts w:ascii="Cambria Math" w:hAnsi="Cambria Math"/>
+                <w:vertAlign w:val="superscript"/>
+                <w:lang w:val="en-US"/>
+              </w:rPr>
+              <m:t>2</m:t>
+            </m:r>
+          </m:e>
+          <m:sup>
+            <m:sSup>
+              <m:sSupPr>
+                <m:ctrlPr>
+                  <w:rPr>
+                    <w:rFonts w:ascii="Cambria Math" w:hAnsi="Cambria Math"/>
+                    <w:i/>
+                    <w:vertAlign w:val="superscript"/>
+                    <w:lang w:val="en-US"/>
+                  </w:rPr>
+                </m:ctrlPr>
+              </m:sSupPr>
+              <m:e>
+                <m:r>
+                  <w:rPr>
+                    <w:rFonts w:ascii="Cambria Math" w:hAnsi="Cambria Math"/>
+                    <w:vertAlign w:val="superscript"/>
+                    <w:lang w:val="en-US"/>
+                  </w:rPr>
+                  <m:t>c</m:t>
+                </m:r>
+              </m:e>
+              <m:sup>
+                <m:r>
+                  <w:rPr>
+                    <w:rFonts w:ascii="Cambria Math" w:hAnsi="Cambria Math"/>
+                    <w:vertAlign w:val="superscript"/>
+                    <w:lang w:val="en-US"/>
+                  </w:rPr>
+                  <m:t>k-1</m:t>
+                </m:r>
+              </m:sup>
+            </m:sSup>
+          </m:sup>
+        </m:sSup>
+      </m:oMath>
+      <w:r>
+        <w:rPr>
+          <w:lang w:val="en-US"/>
+        </w:rPr>
+        <w:t xml:space="preserve"> &lt; n</w:t>
+      </w:r>
+    </w:p>
+    <w:p>
+      <w:pPr>
+        <w:jc w:val="both"/>
+        <w:rPr>
+          <w:lang w:val="en-US"/>
+        </w:rPr>
+      </w:pPr>
+      <w:r>
+        <w:rPr>
+          <w:lang w:val="en-US"/>
+        </w:rPr>
+        <w:t xml:space="preserve">Taking logs </w:t>
+      </w:r>
+      <w:r>
+        <w:rPr>
+          <w:lang w:val="en-US"/>
+        </w:rPr>
+        <w:t xml:space="preserve">on </w:t>
+      </w:r>
+      <w:r>
+        <w:rPr>
+          <w:lang w:val="en-US"/>
+        </w:rPr>
+        <w:t>both sides</w:t>
+      </w:r>
+    </w:p>
+    <w:p>
+      <w:pPr>
+        <w:jc w:val="both"/>
+        <w:rPr>
+          <w:lang w:val="en-US"/>
+        </w:rPr>
+      </w:pPr>
+      <w:r>
+        <w:rPr>
+          <w:lang w:val="en-US"/>
+        </w:rPr>
+        <w:t>C</w:t>
+      </w:r>
+      <w:r>
+        <w:rPr>
+          <w:vertAlign w:val="superscript"/>
+          <w:lang w:val="en-US"/>
+        </w:rPr>
+        <w:t>k-1</w:t>
+      </w:r>
+      <w:r>
+        <w:rPr>
+          <w:lang w:val="en-US"/>
+        </w:rPr>
+        <w:t xml:space="preserve"> log</w:t>
+      </w:r>
+      <w:r>
+        <w:rPr>
+          <w:vertAlign w:val="subscript"/>
+          <w:lang w:val="en-US"/>
+        </w:rPr>
+        <w:t>2</w:t>
+      </w:r>
+      <w:r>
+        <w:rPr>
+          <w:lang w:val="en-US"/>
+        </w:rPr>
+        <w:t>2 &lt; log</w:t>
+      </w:r>
+      <w:r>
+        <w:rPr>
+          <w:vertAlign w:val="subscript"/>
+          <w:lang w:val="en-US"/>
+        </w:rPr>
+        <w:t>2</w:t>
+      </w:r>
+      <w:r>
+        <w:rPr>
+          <w:lang w:val="en-US"/>
+        </w:rPr>
+        <w:t>n</w:t>
+      </w:r>
+    </w:p>
+    <w:p>
+      <w:pPr>
+        <w:jc w:val="both"/>
+        <w:rPr>
+          <w:lang w:val="en-US"/>
+        </w:rPr>
+      </w:pPr>
+      <w:r>
+        <w:rPr>
+          <w:lang w:val="en-US"/>
+        </w:rPr>
+        <w:t>C</w:t>
+      </w:r>
+      <w:r>
+        <w:rPr>
+          <w:vertAlign w:val="superscript"/>
+          <w:lang w:val="en-US"/>
+        </w:rPr>
+        <w:t>k-1</w:t>
+      </w:r>
+      <w:r>
+        <w:rPr>
+          <w:lang w:val="en-US"/>
+        </w:rPr>
+        <w:t xml:space="preserve"> &lt; log</w:t>
+      </w:r>
+      <w:r>
+        <w:rPr>
+          <w:vertAlign w:val="subscript"/>
+          <w:lang w:val="en-US"/>
+        </w:rPr>
+        <w:t>2</w:t>
+      </w:r>
+      <w:r>
+        <w:rPr>
+          <w:lang w:val="en-US"/>
+        </w:rPr>
+        <w:t>n</w:t>
+      </w:r>
+      <w:r>
+        <w:rPr>
+          <w:lang w:val="en-US"/>
+        </w:rPr>
+        <w:t xml:space="preserve"> as </w:t>
+      </w:r>
+      <w:r>
+        <w:rPr>
+          <w:lang w:val="en-US"/>
+        </w:rPr>
+        <w:t>log</w:t>
+      </w:r>
+      <w:r>
+        <w:rPr>
+          <w:vertAlign w:val="subscript"/>
+          <w:lang w:val="en-US"/>
+        </w:rPr>
+        <w:t>2</w:t>
+      </w:r>
+      <w:r>
+        <w:rPr>
+          <w:lang w:val="en-US"/>
+        </w:rPr>
+        <w:t>2</w:t>
+      </w:r>
+      <w:r>
+        <w:rPr>
+          <w:lang w:val="en-US"/>
+        </w:rPr>
+        <w:t>=1</w:t>
+      </w:r>
+    </w:p>
+    <w:p>
+      <w:pPr>
+        <w:jc w:val="both"/>
+        <w:rPr>
+          <w:lang w:val="en-US"/>
+        </w:rPr>
+      </w:pPr>
+      <w:r>
+        <w:rPr>
+          <w:lang w:val="en-US"/>
+        </w:rPr>
+        <w:t>k-1 &lt; log</w:t>
+      </w:r>
+      <w:r>
+        <w:rPr>
+          <w:vertAlign w:val="subscript"/>
+          <w:lang w:val="en-US"/>
+        </w:rPr>
+        <w:t>c</w:t>
+      </w:r>
+      <w:r>
+        <w:rPr>
+          <w:lang w:val="en-US"/>
+        </w:rPr>
+        <w:t>log</w:t>
+      </w:r>
+      <w:r>
+        <w:rPr>
+          <w:vertAlign w:val="subscript"/>
+          <w:lang w:val="en-US"/>
+        </w:rPr>
+        <w:t>2</w:t>
+      </w:r>
+      <w:r>
+        <w:rPr>
+          <w:lang w:val="en-US"/>
+        </w:rPr>
+        <w:t>n</w:t>
+      </w:r>
+    </w:p>
+    <w:p>
+      <w:pPr>
+        <w:jc w:val="both"/>
+        <w:rPr>
+          <w:lang w:val="en-US"/>
+        </w:rPr>
+      </w:pPr>
+      <w:r>
+        <w:rPr>
+          <w:lang w:val="en-US"/>
+        </w:rPr>
+        <w:t xml:space="preserve">k &lt;  </w:t>
+      </w:r>
+      <w:r>
+        <w:rPr>
+          <w:lang w:val="en-US"/>
+        </w:rPr>
+        <w:t>log</w:t>
+      </w:r>
+      <w:r>
+        <w:rPr>
+          <w:vertAlign w:val="subscript"/>
+          <w:lang w:val="en-US"/>
+        </w:rPr>
+        <w:t>c</w:t>
+      </w:r>
+      <w:r>
+        <w:rPr>
+          <w:lang w:val="en-US"/>
+        </w:rPr>
+        <w:t>log</w:t>
+      </w:r>
+      <w:r>
+        <w:rPr>
+          <w:vertAlign w:val="subscript"/>
+          <w:lang w:val="en-US"/>
+        </w:rPr>
+        <w:t>2</w:t>
+      </w:r>
+      <w:r>
+        <w:rPr>
+          <w:lang w:val="en-US"/>
+        </w:rPr>
+        <w:t>n</w:t>
+      </w:r>
+      <w:r>
+        <w:rPr>
+          <w:lang w:val="en-US"/>
+        </w:rPr>
+        <w:t xml:space="preserve"> + 1</w:t>
+      </w:r>
+    </w:p>
+    <w:p>
+      <w:pPr>
+        <w:rPr>
+          <w:lang w:val="en-US"/>
+        </w:rPr>
+      </w:pPr>
+      <w:r>
+        <w:rPr>
+          <w:lang w:val="en-US"/>
+        </w:rPr>
+        <w:t>In case of Time Complexity, base doesn’t matter. Therefore, we can say for sub logarithmic time algorithms we have time complexity of O(log log n).</w:t>
+      </w:r>
+      <w:r>
+        <w:rPr>
+          <w:lang w:val="en-US"/>
+        </w:rPr>
+        <w:br/>
+      </w:r>
+    </w:p>
+    <w:p>
+      <w:pPr>
+        <w:jc w:val="both"/>
+        <w:rPr>
+          <w:lang w:val="en-US"/>
+        </w:rPr>
+      </w:pPr>
+      <w:r>
+        <w:rPr>
+          <w:lang w:val="en-US"/>
+        </w:rPr>
+        <w:t xml:space="preserve">It grows very slow almost like a constant because for such a big number loop takes only 5 iterations. </w:t>
+      </w:r>
+    </w:p>
+    <w:p>
+      <w:pPr>
+        <w:jc w:val="both"/>
+        <w:rPr>
+          <w:lang w:val="en-US"/>
+        </w:rPr>
+      </w:pPr>
+      <w:r>
+        <w:rPr>
+          <w:lang w:val="en-US"/>
+        </w:rPr>
+        <w:lastRenderedPageBreak/>
+        <w:t>1.4.</w:t>
+      </w:r>
+      <w:r>
+        <w:rPr>
+          <w:lang w:val="en-US"/>
+        </w:rPr>
+        <w:t>3</w:t>
+      </w:r>
+      <w:r>
+        <w:rPr>
+          <w:lang w:val="en-US"/>
+        </w:rPr>
+        <w:t xml:space="preserve"> Linear Time Algorithm or O(n)</w:t>
       </w:r>
     </w:p>
     <w:p>
@@ -970,7 +2216,7 @@
                     <pic:cNvPicPr/>
                   </pic:nvPicPr>
                   <pic:blipFill>
-                    <a:blip r:embed="rId7"/>
+                    <a:blip r:embed="rId8"/>
                     <a:stretch>
                       <a:fillRect/>
                     </a:stretch>
@@ -1062,19 +2308,11 @@
                 <w:lang w:val="en-US"/>
               </w:rPr>
             </w:pPr>
-            <w:proofErr w:type="spellStart"/>
-            <w:r>
-              <w:rPr>
-                <w:lang w:val="en-US"/>
-              </w:rPr>
-              <w:t>i</w:t>
-            </w:r>
-            <w:proofErr w:type="spellEnd"/>
-            <w:r>
-              <w:rPr>
-                <w:lang w:val="en-US"/>
-              </w:rPr>
-              <w:t>=0</w:t>
+            <w:r>
+              <w:rPr>
+                <w:lang w:val="en-US"/>
+              </w:rPr>
+              <w:t>i=0</w:t>
             </w:r>
           </w:p>
         </w:tc>
@@ -1108,19 +2346,11 @@
                 <w:lang w:val="en-US"/>
               </w:rPr>
             </w:pPr>
-            <w:proofErr w:type="spellStart"/>
-            <w:r>
-              <w:rPr>
-                <w:lang w:val="en-US"/>
-              </w:rPr>
-              <w:t>i</w:t>
-            </w:r>
-            <w:proofErr w:type="spellEnd"/>
-            <w:r>
-              <w:rPr>
-                <w:lang w:val="en-US"/>
-              </w:rPr>
-              <w:t>=0</w:t>
+            <w:r>
+              <w:rPr>
+                <w:lang w:val="en-US"/>
+              </w:rPr>
+              <w:t>i=0</w:t>
             </w:r>
           </w:p>
         </w:tc>
@@ -1156,19 +2386,11 @@
                 <w:lang w:val="en-US"/>
               </w:rPr>
             </w:pPr>
-            <w:proofErr w:type="spellStart"/>
-            <w:r>
-              <w:rPr>
-                <w:lang w:val="en-US"/>
-              </w:rPr>
-              <w:t>i</w:t>
-            </w:r>
-            <w:proofErr w:type="spellEnd"/>
-            <w:r>
-              <w:rPr>
-                <w:lang w:val="en-US"/>
-              </w:rPr>
-              <w:t>=2</w:t>
+            <w:r>
+              <w:rPr>
+                <w:lang w:val="en-US"/>
+              </w:rPr>
+              <w:t>i=2</w:t>
             </w:r>
           </w:p>
         </w:tc>
@@ -1202,19 +2424,11 @@
                 <w:lang w:val="en-US"/>
               </w:rPr>
             </w:pPr>
-            <w:proofErr w:type="spellStart"/>
-            <w:r>
-              <w:rPr>
-                <w:lang w:val="en-US"/>
-              </w:rPr>
-              <w:t>i</w:t>
-            </w:r>
-            <w:proofErr w:type="spellEnd"/>
-            <w:r>
-              <w:rPr>
-                <w:lang w:val="en-US"/>
-              </w:rPr>
-              <w:t>=6</w:t>
+            <w:r>
+              <w:rPr>
+                <w:lang w:val="en-US"/>
+              </w:rPr>
+              <w:t>i=6</w:t>
             </w:r>
           </w:p>
         </w:tc>
@@ -1244,19 +2458,11 @@
                 <w:lang w:val="en-US"/>
               </w:rPr>
             </w:pPr>
-            <w:proofErr w:type="spellStart"/>
-            <w:r>
-              <w:rPr>
-                <w:lang w:val="en-US"/>
-              </w:rPr>
-              <w:t>i</w:t>
-            </w:r>
-            <w:proofErr w:type="spellEnd"/>
-            <w:r>
-              <w:rPr>
-                <w:lang w:val="en-US"/>
-              </w:rPr>
-              <w:t>=4</w:t>
+            <w:r>
+              <w:rPr>
+                <w:lang w:val="en-US"/>
+              </w:rPr>
+              <w:t>i=4</w:t>
             </w:r>
           </w:p>
         </w:tc>
@@ -1284,19 +2490,11 @@
                 <w:lang w:val="en-US"/>
               </w:rPr>
             </w:pPr>
-            <w:proofErr w:type="spellStart"/>
-            <w:r>
-              <w:rPr>
-                <w:lang w:val="en-US"/>
-              </w:rPr>
-              <w:t>i</w:t>
-            </w:r>
-            <w:proofErr w:type="spellEnd"/>
-            <w:r>
-              <w:rPr>
-                <w:lang w:val="en-US"/>
-              </w:rPr>
-              <w:t>=12</w:t>
+            <w:r>
+              <w:rPr>
+                <w:lang w:val="en-US"/>
+              </w:rPr>
+              <w:t>i=12</w:t>
             </w:r>
           </w:p>
         </w:tc>
@@ -1326,19 +2524,11 @@
                 <w:lang w:val="en-US"/>
               </w:rPr>
             </w:pPr>
-            <w:proofErr w:type="spellStart"/>
-            <w:r>
-              <w:rPr>
-                <w:lang w:val="en-US"/>
-              </w:rPr>
-              <w:t>i</w:t>
-            </w:r>
-            <w:proofErr w:type="spellEnd"/>
-            <w:r>
-              <w:rPr>
-                <w:lang w:val="en-US"/>
-              </w:rPr>
-              <w:t>=6</w:t>
+            <w:r>
+              <w:rPr>
+                <w:lang w:val="en-US"/>
+              </w:rPr>
+              <w:t>i=6</w:t>
             </w:r>
           </w:p>
         </w:tc>
@@ -1366,19 +2556,11 @@
                 <w:lang w:val="en-US"/>
               </w:rPr>
             </w:pPr>
-            <w:proofErr w:type="spellStart"/>
-            <w:r>
-              <w:rPr>
-                <w:lang w:val="en-US"/>
-              </w:rPr>
-              <w:t>i</w:t>
-            </w:r>
-            <w:proofErr w:type="spellEnd"/>
-            <w:r>
-              <w:rPr>
-                <w:lang w:val="en-US"/>
-              </w:rPr>
-              <w:t>=18</w:t>
+            <w:r>
+              <w:rPr>
+                <w:lang w:val="en-US"/>
+              </w:rPr>
+              <w:t>i=18</w:t>
             </w:r>
           </w:p>
         </w:tc>
@@ -1408,19 +2590,11 @@
                 <w:lang w:val="en-US"/>
               </w:rPr>
             </w:pPr>
-            <w:proofErr w:type="spellStart"/>
-            <w:r>
-              <w:rPr>
-                <w:lang w:val="en-US"/>
-              </w:rPr>
-              <w:t>i</w:t>
-            </w:r>
-            <w:proofErr w:type="spellEnd"/>
-            <w:r>
-              <w:rPr>
-                <w:lang w:val="en-US"/>
-              </w:rPr>
-              <w:t>=8</w:t>
+            <w:r>
+              <w:rPr>
+                <w:lang w:val="en-US"/>
+              </w:rPr>
+              <w:t>i=8</w:t>
             </w:r>
           </w:p>
         </w:tc>
@@ -1477,13 +2651,7 @@
         <w:rPr>
           <w:lang w:val="en-US"/>
         </w:rPr>
-        <w:t xml:space="preserve">For Loop </w:t>
-      </w:r>
-      <w:r>
-        <w:rPr>
-          <w:lang w:val="en-US"/>
-        </w:rPr>
-        <w:t>2</w:t>
+        <w:t>For Loop 2</w:t>
       </w:r>
     </w:p>
     <w:tbl>
@@ -1529,31 +2697,11 @@
                 <w:lang w:val="en-US"/>
               </w:rPr>
             </w:pPr>
-            <w:proofErr w:type="spellStart"/>
-            <w:r>
-              <w:rPr>
-                <w:lang w:val="en-US"/>
-              </w:rPr>
-              <w:t>i</w:t>
-            </w:r>
-            <w:proofErr w:type="spellEnd"/>
-            <w:r>
-              <w:rPr>
-                <w:lang w:val="en-US"/>
-              </w:rPr>
-              <w:t>=</w:t>
-            </w:r>
-            <w:r>
-              <w:rPr>
-                <w:lang w:val="en-US"/>
-              </w:rPr>
-              <w:t>1</w:t>
-            </w:r>
-            <w:r>
-              <w:rPr>
-                <w:lang w:val="en-US"/>
-              </w:rPr>
-              <w:t>0</w:t>
+            <w:r>
+              <w:rPr>
+                <w:lang w:val="en-US"/>
+              </w:rPr>
+              <w:t>i=10</w:t>
             </w:r>
           </w:p>
         </w:tc>
@@ -1587,25 +2735,11 @@
                 <w:lang w:val="en-US"/>
               </w:rPr>
             </w:pPr>
-            <w:proofErr w:type="spellStart"/>
-            <w:r>
-              <w:rPr>
-                <w:lang w:val="en-US"/>
-              </w:rPr>
-              <w:t>i</w:t>
-            </w:r>
-            <w:proofErr w:type="spellEnd"/>
-            <w:r>
-              <w:rPr>
-                <w:lang w:val="en-US"/>
-              </w:rPr>
-              <w:t>=</w:t>
-            </w:r>
-            <w:r>
-              <w:rPr>
-                <w:lang w:val="en-US"/>
-              </w:rPr>
-              <w:t>20</w:t>
+            <w:r>
+              <w:rPr>
+                <w:lang w:val="en-US"/>
+              </w:rPr>
+              <w:t>i=20</w:t>
             </w:r>
           </w:p>
         </w:tc>
@@ -1641,25 +2775,11 @@
                 <w:lang w:val="en-US"/>
               </w:rPr>
             </w:pPr>
-            <w:proofErr w:type="spellStart"/>
-            <w:r>
-              <w:rPr>
-                <w:lang w:val="en-US"/>
-              </w:rPr>
-              <w:t>i</w:t>
-            </w:r>
-            <w:proofErr w:type="spellEnd"/>
-            <w:r>
-              <w:rPr>
-                <w:lang w:val="en-US"/>
-              </w:rPr>
-              <w:t>=</w:t>
-            </w:r>
-            <w:r>
-              <w:rPr>
-                <w:lang w:val="en-US"/>
-              </w:rPr>
-              <w:t>8</w:t>
+            <w:r>
+              <w:rPr>
+                <w:lang w:val="en-US"/>
+              </w:rPr>
+              <w:t>i=8</w:t>
             </w:r>
           </w:p>
         </w:tc>
@@ -1693,25 +2813,11 @@
                 <w:lang w:val="en-US"/>
               </w:rPr>
             </w:pPr>
-            <w:proofErr w:type="spellStart"/>
-            <w:r>
-              <w:rPr>
-                <w:lang w:val="en-US"/>
-              </w:rPr>
-              <w:t>i</w:t>
-            </w:r>
-            <w:proofErr w:type="spellEnd"/>
-            <w:r>
-              <w:rPr>
-                <w:lang w:val="en-US"/>
-              </w:rPr>
-              <w:t>=</w:t>
-            </w:r>
-            <w:r>
-              <w:rPr>
-                <w:lang w:val="en-US"/>
-              </w:rPr>
-              <w:t>14</w:t>
+            <w:r>
+              <w:rPr>
+                <w:lang w:val="en-US"/>
+              </w:rPr>
+              <w:t>i=14</w:t>
             </w:r>
           </w:p>
         </w:tc>
@@ -1741,25 +2847,11 @@
                 <w:lang w:val="en-US"/>
               </w:rPr>
             </w:pPr>
-            <w:proofErr w:type="spellStart"/>
-            <w:r>
-              <w:rPr>
-                <w:lang w:val="en-US"/>
-              </w:rPr>
-              <w:t>i</w:t>
-            </w:r>
-            <w:proofErr w:type="spellEnd"/>
-            <w:r>
-              <w:rPr>
-                <w:lang w:val="en-US"/>
-              </w:rPr>
-              <w:t>=</w:t>
-            </w:r>
-            <w:r>
-              <w:rPr>
-                <w:lang w:val="en-US"/>
-              </w:rPr>
-              <w:t>6</w:t>
+            <w:r>
+              <w:rPr>
+                <w:lang w:val="en-US"/>
+              </w:rPr>
+              <w:t>i=6</w:t>
             </w:r>
           </w:p>
         </w:tc>
@@ -1787,25 +2879,11 @@
                 <w:lang w:val="en-US"/>
               </w:rPr>
             </w:pPr>
-            <w:proofErr w:type="spellStart"/>
-            <w:r>
-              <w:rPr>
-                <w:lang w:val="en-US"/>
-              </w:rPr>
-              <w:t>i</w:t>
-            </w:r>
-            <w:proofErr w:type="spellEnd"/>
-            <w:r>
-              <w:rPr>
-                <w:lang w:val="en-US"/>
-              </w:rPr>
-              <w:t>=</w:t>
-            </w:r>
-            <w:r>
-              <w:rPr>
-                <w:lang w:val="en-US"/>
-              </w:rPr>
-              <w:t>8</w:t>
+            <w:r>
+              <w:rPr>
+                <w:lang w:val="en-US"/>
+              </w:rPr>
+              <w:t>i=8</w:t>
             </w:r>
           </w:p>
         </w:tc>
@@ -1835,25 +2913,11 @@
                 <w:lang w:val="en-US"/>
               </w:rPr>
             </w:pPr>
-            <w:proofErr w:type="spellStart"/>
-            <w:r>
-              <w:rPr>
-                <w:lang w:val="en-US"/>
-              </w:rPr>
-              <w:t>i</w:t>
-            </w:r>
-            <w:proofErr w:type="spellEnd"/>
-            <w:r>
-              <w:rPr>
-                <w:lang w:val="en-US"/>
-              </w:rPr>
-              <w:t>=</w:t>
-            </w:r>
-            <w:r>
-              <w:rPr>
-                <w:lang w:val="en-US"/>
-              </w:rPr>
-              <w:t>4</w:t>
+            <w:r>
+              <w:rPr>
+                <w:lang w:val="en-US"/>
+              </w:rPr>
+              <w:t>i=4</w:t>
             </w:r>
           </w:p>
         </w:tc>
@@ -1881,25 +2945,11 @@
                 <w:lang w:val="en-US"/>
               </w:rPr>
             </w:pPr>
-            <w:proofErr w:type="spellStart"/>
-            <w:r>
-              <w:rPr>
-                <w:lang w:val="en-US"/>
-              </w:rPr>
-              <w:t>i</w:t>
-            </w:r>
-            <w:proofErr w:type="spellEnd"/>
-            <w:r>
-              <w:rPr>
-                <w:lang w:val="en-US"/>
-              </w:rPr>
-              <w:t>=</w:t>
-            </w:r>
-            <w:r>
-              <w:rPr>
-                <w:lang w:val="en-US"/>
-              </w:rPr>
-              <w:t>2</w:t>
+            <w:r>
+              <w:rPr>
+                <w:lang w:val="en-US"/>
+              </w:rPr>
+              <w:t>i=2</w:t>
             </w:r>
           </w:p>
         </w:tc>
@@ -1929,25 +2979,11 @@
                 <w:lang w:val="en-US"/>
               </w:rPr>
             </w:pPr>
-            <w:proofErr w:type="spellStart"/>
-            <w:r>
-              <w:rPr>
-                <w:lang w:val="en-US"/>
-              </w:rPr>
-              <w:t>i</w:t>
-            </w:r>
-            <w:proofErr w:type="spellEnd"/>
-            <w:r>
-              <w:rPr>
-                <w:lang w:val="en-US"/>
-              </w:rPr>
-              <w:t>=</w:t>
-            </w:r>
-            <w:r>
-              <w:rPr>
-                <w:lang w:val="en-US"/>
-              </w:rPr>
-              <w:t>2</w:t>
+            <w:r>
+              <w:rPr>
+                <w:lang w:val="en-US"/>
+              </w:rPr>
+              <w:t>i=2</w:t>
             </w:r>
           </w:p>
         </w:tc>
@@ -2008,33 +3044,6 @@
           <w:lang w:val="en-US"/>
         </w:rPr>
       </w:pPr>
-    </w:p>
-    <w:p>
-      <w:pPr>
-        <w:jc w:val="both"/>
-        <w:rPr>
-          <w:lang w:val="en-US"/>
-        </w:rPr>
-      </w:pPr>
-      <w:r>
-        <w:rPr>
-          <w:lang w:val="en-US"/>
-        </w:rPr>
-        <w:lastRenderedPageBreak/>
-        <w:t xml:space="preserve">1.4.3 Linear </w:t>
-      </w:r>
-      <w:r>
-        <w:rPr>
-          <w:lang w:val="en-US"/>
-        </w:rPr>
-        <w:t>Logarithmic</w:t>
-      </w:r>
-      <w:r>
-        <w:rPr>
-          <w:lang w:val="en-US"/>
-        </w:rPr>
-        <w:t xml:space="preserve"> Time Algorithm</w:t>
-      </w:r>
     </w:p>
     <w:p>
       <w:pPr>
@@ -3305,6 +4314,7 @@
   <w:style w:type="character" w:default="1" w:styleId="DefaultParagraphFont">
     <w:name w:val="Default Paragraph Font"/>
     <w:uiPriority w:val="1"/>
+    <w:semiHidden/>
     <w:unhideWhenUsed/>
   </w:style>
   <w:style w:type="table" w:default="1" w:styleId="TableNormal">
@@ -3636,6 +4646,16 @@
       </w:tblBorders>
     </w:tblPr>
   </w:style>
+  <w:style w:type="character" w:styleId="PlaceholderText">
+    <w:name w:val="Placeholder Text"/>
+    <w:basedOn w:val="DefaultParagraphFont"/>
+    <w:uiPriority w:val="99"/>
+    <w:semiHidden/>
+    <w:rsid w:val="00315618"/>
+    <w:rPr>
+      <w:color w:val="666666"/>
+    </w:rPr>
+  </w:style>
 </w:styles>
 </file>
 

</xml_diff>

<commit_message>
Logarithmic Time Algorithm in Time and Space Complexity documented
</commit_message>
<xml_diff>
--- a/Backend/DSA/Data Structures and Algorithm.docx
+++ b/Backend/DSA/Data Structures and Algorithm.docx
@@ -251,10 +251,22 @@
           <w:b/>
           <w:bCs/>
         </w:rPr>
-        <w:t>Best Case: Ω</w:t>
-      </w:r>
-      <w:r>
-        <w:t>(1),</w:t>
+        <w:t xml:space="preserve">Best Case: </w:t>
+      </w:r>
+      <w:proofErr w:type="gramStart"/>
+      <w:r>
+        <w:rPr>
+          <w:b/>
+          <w:bCs/>
+        </w:rPr>
+        <w:t>Ω</w:t>
+      </w:r>
+      <w:r>
+        <w:t>(</w:t>
+      </w:r>
+      <w:proofErr w:type="gramEnd"/>
+      <w:r>
+        <w:t>1),</w:t>
       </w:r>
       <w:r>
         <w:rPr>
@@ -392,7 +404,15 @@
         <w:jc w:val="both"/>
       </w:pPr>
       <w:r>
-        <w:t>A logarithmic algorithm - O(logn) Runtime grows logarithmically in proportion to n.</w:t>
+        <w:t>A logarithmic algorithm - O(</w:t>
+      </w:r>
+      <w:proofErr w:type="spellStart"/>
+      <w:r>
+        <w:t>logn</w:t>
+      </w:r>
+      <w:proofErr w:type="spellEnd"/>
+      <w:r>
+        <w:t>) Runtime grows logarithmically in proportion to n.</w:t>
       </w:r>
     </w:p>
     <w:p>
@@ -418,7 +438,15 @@
         <w:jc w:val="both"/>
       </w:pPr>
       <w:r>
-        <w:t>A super linear algorithm - O(nlogn) Runtime grows in proportion to n. </w:t>
+        <w:t>A super linear algorithm - O(</w:t>
+      </w:r>
+      <w:proofErr w:type="spellStart"/>
+      <w:r>
+        <w:t>nlogn</w:t>
+      </w:r>
+      <w:proofErr w:type="spellEnd"/>
+      <w:r>
+        <w:t>) Runtime grows in proportion to n. </w:t>
       </w:r>
     </w:p>
     <w:p>
@@ -431,7 +459,11 @@
         <w:jc w:val="both"/>
       </w:pPr>
       <w:r>
-        <w:t>A polynomial algorithm - O(n</w:t>
+        <w:t>A polynomial algorithm - O(</w:t>
+      </w:r>
+      <w:proofErr w:type="spellStart"/>
+      <w:r>
+        <w:t>n</w:t>
       </w:r>
       <w:r>
         <w:rPr>
@@ -439,6 +471,7 @@
         </w:rPr>
         <w:t>c</w:t>
       </w:r>
+      <w:proofErr w:type="spellEnd"/>
       <w:r>
         <w:t>) Runtime grows quicker than previous all based on n. </w:t>
       </w:r>
@@ -459,7 +492,11 @@
         <w:t>n</w:t>
       </w:r>
       <w:r>
-        <w:t xml:space="preserve"> exponential algorithm - O(c</w:t>
+        <w:t xml:space="preserve"> exponential algorithm - O(</w:t>
+      </w:r>
+      <w:proofErr w:type="spellStart"/>
+      <w:r>
+        <w:t>c</w:t>
       </w:r>
       <w:r>
         <w:rPr>
@@ -467,6 +504,7 @@
         </w:rPr>
         <w:t>n</w:t>
       </w:r>
+      <w:proofErr w:type="spellEnd"/>
       <w:r>
         <w:t>) Runtime grows even faster than polynomial algorithm based on n.</w:t>
       </w:r>
@@ -562,11 +600,47 @@
           <w:lang w:val="en-US"/>
         </w:rPr>
       </w:pPr>
-      <w:r>
-        <w:rPr>
-          <w:lang w:val="en-US"/>
-        </w:rPr>
-        <w:t>O(1) &lt; O(log(log n)) &lt; O(log n) &lt; O(n) &lt; O(n</w:t>
+      <w:proofErr w:type="gramStart"/>
+      <w:r>
+        <w:rPr>
+          <w:lang w:val="en-US"/>
+        </w:rPr>
+        <w:t>O(</w:t>
+      </w:r>
+      <w:proofErr w:type="gramEnd"/>
+      <w:r>
+        <w:rPr>
+          <w:lang w:val="en-US"/>
+        </w:rPr>
+        <w:t xml:space="preserve">1) &lt; </w:t>
+      </w:r>
+      <w:proofErr w:type="gramStart"/>
+      <w:r>
+        <w:rPr>
+          <w:lang w:val="en-US"/>
+        </w:rPr>
+        <w:t>O(log(</w:t>
+      </w:r>
+      <w:proofErr w:type="gramEnd"/>
+      <w:r>
+        <w:rPr>
+          <w:lang w:val="en-US"/>
+        </w:rPr>
+        <w:t xml:space="preserve">log n)) &lt; </w:t>
+      </w:r>
+      <w:proofErr w:type="gramStart"/>
+      <w:r>
+        <w:rPr>
+          <w:lang w:val="en-US"/>
+        </w:rPr>
+        <w:t>O(</w:t>
+      </w:r>
+      <w:proofErr w:type="gramEnd"/>
+      <w:r>
+        <w:rPr>
+          <w:lang w:val="en-US"/>
+        </w:rPr>
+        <w:t>log n) &lt; O(n) &lt; O(n</w:t>
       </w:r>
       <w:r>
         <w:rPr>
@@ -579,7 +653,14 @@
         <w:rPr>
           <w:lang w:val="en-US"/>
         </w:rPr>
-        <w:t>) &lt; - - - - &lt; O(n</w:t>
+        <w:t>) &lt; - - - - &lt; O(</w:t>
+      </w:r>
+      <w:proofErr w:type="spellStart"/>
+      <w:r>
+        <w:rPr>
+          <w:lang w:val="en-US"/>
+        </w:rPr>
+        <w:t>n</w:t>
       </w:r>
       <w:r>
         <w:rPr>
@@ -588,11 +669,19 @@
         </w:rPr>
         <w:t>c</w:t>
       </w:r>
-      <w:r>
-        <w:rPr>
-          <w:lang w:val="en-US"/>
-        </w:rPr>
-        <w:t>) &lt; O(c</w:t>
+      <w:proofErr w:type="spellEnd"/>
+      <w:r>
+        <w:rPr>
+          <w:lang w:val="en-US"/>
+        </w:rPr>
+        <w:t>) &lt; O(</w:t>
+      </w:r>
+      <w:proofErr w:type="spellStart"/>
+      <w:r>
+        <w:rPr>
+          <w:lang w:val="en-US"/>
+        </w:rPr>
+        <w:t>c</w:t>
       </w:r>
       <w:r>
         <w:rPr>
@@ -601,6 +690,7 @@
         </w:rPr>
         <w:t>n</w:t>
       </w:r>
+      <w:proofErr w:type="spellEnd"/>
       <w:r>
         <w:rPr>
           <w:lang w:val="en-US"/>
@@ -638,38 +728,68 @@
       <w:pPr>
         <w:jc w:val="both"/>
         <w:rPr>
-          <w:lang w:val="en-US"/>
-        </w:rPr>
-      </w:pPr>
-      <w:r>
-        <w:rPr>
+          <w:b/>
+          <w:bCs/>
+          <w:lang w:val="en-US"/>
+        </w:rPr>
+      </w:pPr>
+      <w:r>
+        <w:rPr>
+          <w:b/>
+          <w:bCs/>
           <w:lang w:val="en-US"/>
         </w:rPr>
         <w:t>1.4.1 Constant</w:t>
       </w:r>
       <w:r>
         <w:rPr>
+          <w:b/>
+          <w:bCs/>
           <w:lang w:val="en-US"/>
         </w:rPr>
         <w:t xml:space="preserve"> </w:t>
       </w:r>
       <w:r>
         <w:rPr>
+          <w:b/>
+          <w:bCs/>
           <w:lang w:val="en-US"/>
         </w:rPr>
         <w:t>Time</w:t>
       </w:r>
       <w:r>
         <w:rPr>
+          <w:b/>
+          <w:bCs/>
           <w:lang w:val="en-US"/>
         </w:rPr>
         <w:t xml:space="preserve"> </w:t>
       </w:r>
       <w:r>
         <w:rPr>
-          <w:lang w:val="en-US"/>
-        </w:rPr>
-        <w:t xml:space="preserve">Algorithm or O(1) </w:t>
+          <w:b/>
+          <w:bCs/>
+          <w:lang w:val="en-US"/>
+        </w:rPr>
+        <w:t xml:space="preserve">Algorithm or </w:t>
+      </w:r>
+      <w:proofErr w:type="gramStart"/>
+      <w:r>
+        <w:rPr>
+          <w:b/>
+          <w:bCs/>
+          <w:lang w:val="en-US"/>
+        </w:rPr>
+        <w:t>O(</w:t>
+      </w:r>
+      <w:proofErr w:type="gramEnd"/>
+      <w:r>
+        <w:rPr>
+          <w:b/>
+          <w:bCs/>
+          <w:lang w:val="en-US"/>
+        </w:rPr>
+        <w:t xml:space="preserve">1) </w:t>
       </w:r>
     </w:p>
     <w:p>
@@ -689,7 +809,21 @@
         <w:rPr>
           <w:lang w:val="en-US"/>
         </w:rPr>
-        <w:t xml:space="preserve"> of a function will be considered as O(1) if it does not contain any loop, recursion and call to any other non-constant time function.</w:t>
+        <w:t xml:space="preserve"> of a function will be considered as </w:t>
+      </w:r>
+      <w:proofErr w:type="gramStart"/>
+      <w:r>
+        <w:rPr>
+          <w:lang w:val="en-US"/>
+        </w:rPr>
+        <w:t>O(</w:t>
+      </w:r>
+      <w:proofErr w:type="gramEnd"/>
+      <w:r>
+        <w:rPr>
+          <w:lang w:val="en-US"/>
+        </w:rPr>
+        <w:t>1) if it does not contain any loop, recursion and call to any other non-constant time function.</w:t>
       </w:r>
     </w:p>
     <w:p>
@@ -756,45 +890,60 @@
     </w:p>
     <w:p>
       <w:pPr>
-        <w:jc w:val="both"/>
-        <w:rPr>
-          <w:lang w:val="en-US"/>
-        </w:rPr>
-      </w:pPr>
-    </w:p>
-    <w:p>
-      <w:pPr>
-        <w:jc w:val="both"/>
-        <w:rPr>
-          <w:lang w:val="en-US"/>
-        </w:rPr>
-      </w:pPr>
-    </w:p>
-    <w:p>
-      <w:pPr>
-        <w:jc w:val="both"/>
-        <w:rPr>
-          <w:lang w:val="en-US"/>
-        </w:rPr>
-      </w:pPr>
-    </w:p>
-    <w:p>
-      <w:pPr>
-        <w:jc w:val="both"/>
+        <w:rPr>
+          <w:lang w:val="en-US"/>
+        </w:rPr>
+      </w:pPr>
+      <w:r>
+        <w:rPr>
+          <w:lang w:val="en-US"/>
+        </w:rPr>
+        <w:br w:type="page"/>
+      </w:r>
+      <w:r>
         <w:rPr>
           <w:b/>
           <w:bCs/>
           <w:lang w:val="en-US"/>
         </w:rPr>
-      </w:pPr>
+        <w:lastRenderedPageBreak/>
+        <w:t xml:space="preserve">1.4.2 Sub Logarithmic Time Algorithm or </w:t>
+      </w:r>
+      <w:proofErr w:type="gramStart"/>
       <w:r>
         <w:rPr>
           <w:b/>
           <w:bCs/>
           <w:lang w:val="en-US"/>
         </w:rPr>
-        <w:lastRenderedPageBreak/>
-        <w:t>1.4.2 Sub Logarithmic Time Algorithm or O(log log n)</w:t>
+        <w:t>O(</w:t>
+      </w:r>
+      <w:proofErr w:type="gramEnd"/>
+      <w:r>
+        <w:rPr>
+          <w:b/>
+          <w:bCs/>
+          <w:lang w:val="en-US"/>
+        </w:rPr>
+        <w:t xml:space="preserve">log </w:t>
+      </w:r>
+      <w:proofErr w:type="spellStart"/>
+      <w:r>
+        <w:rPr>
+          <w:b/>
+          <w:bCs/>
+          <w:lang w:val="en-US"/>
+        </w:rPr>
+        <w:t>log</w:t>
+      </w:r>
+      <w:proofErr w:type="spellEnd"/>
+      <w:r>
+        <w:rPr>
+          <w:b/>
+          <w:bCs/>
+          <w:lang w:val="en-US"/>
+        </w:rPr>
+        <w:t xml:space="preserve"> n)</w:t>
       </w:r>
     </w:p>
     <w:p>
@@ -808,7 +957,61 @@
         <w:rPr>
           <w:lang w:val="en-US"/>
         </w:rPr>
-        <w:t>Time Complexity of a loop is considered as O(log log n) if the loop variable is increment/decrement by exponentially by a constant amount.</w:t>
+        <w:t xml:space="preserve">Time Complexity of a loop is considered as </w:t>
+      </w:r>
+      <w:proofErr w:type="gramStart"/>
+      <w:r>
+        <w:rPr>
+          <w:lang w:val="en-US"/>
+        </w:rPr>
+        <w:t>O(</w:t>
+      </w:r>
+      <w:proofErr w:type="gramEnd"/>
+      <w:r>
+        <w:rPr>
+          <w:lang w:val="en-US"/>
+        </w:rPr>
+        <w:t xml:space="preserve">log </w:t>
+      </w:r>
+      <w:proofErr w:type="spellStart"/>
+      <w:r>
+        <w:rPr>
+          <w:lang w:val="en-US"/>
+        </w:rPr>
+        <w:t>log</w:t>
+      </w:r>
+      <w:proofErr w:type="spellEnd"/>
+      <w:r>
+        <w:rPr>
+          <w:lang w:val="en-US"/>
+        </w:rPr>
+        <w:t xml:space="preserve"> n) if the loop variable</w:t>
+      </w:r>
+      <w:r>
+        <w:rPr>
+          <w:lang w:val="en-US"/>
+        </w:rPr>
+        <w:t>s</w:t>
+      </w:r>
+      <w:r>
+        <w:rPr>
+          <w:lang w:val="en-US"/>
+        </w:rPr>
+        <w:t xml:space="preserve"> </w:t>
+      </w:r>
+      <w:proofErr w:type="gramStart"/>
+      <w:r>
+        <w:rPr>
+          <w:lang w:val="en-US"/>
+        </w:rPr>
+        <w:t>is</w:t>
+      </w:r>
+      <w:proofErr w:type="gramEnd"/>
+      <w:r>
+        <w:rPr>
+          <w:lang w:val="en-US"/>
+        </w:rPr>
+        <w:t xml:space="preserve"> increment/decrement by exponentially by a constant amount.</w:t>
       </w:r>
     </w:p>
     <w:p>
@@ -955,11 +1158,19 @@
                 <w:lang w:val="en-US"/>
               </w:rPr>
             </w:pPr>
-            <w:r>
-              <w:rPr>
-                <w:lang w:val="en-US"/>
-              </w:rPr>
-              <w:t>i=2</w:t>
+            <w:proofErr w:type="spellStart"/>
+            <w:r>
+              <w:rPr>
+                <w:lang w:val="en-US"/>
+              </w:rPr>
+              <w:t>i</w:t>
+            </w:r>
+            <w:proofErr w:type="spellEnd"/>
+            <w:r>
+              <w:rPr>
+                <w:lang w:val="en-US"/>
+              </w:rPr>
+              <w:t>=2</w:t>
             </w:r>
           </w:p>
         </w:tc>
@@ -1035,11 +1246,19 @@
                 <w:lang w:val="en-US"/>
               </w:rPr>
             </w:pPr>
-            <w:r>
-              <w:rPr>
-                <w:lang w:val="en-US"/>
-              </w:rPr>
-              <w:t>i=4</w:t>
+            <w:proofErr w:type="spellStart"/>
+            <w:r>
+              <w:rPr>
+                <w:lang w:val="en-US"/>
+              </w:rPr>
+              <w:t>i</w:t>
+            </w:r>
+            <w:proofErr w:type="spellEnd"/>
+            <w:r>
+              <w:rPr>
+                <w:lang w:val="en-US"/>
+              </w:rPr>
+              <w:t>=4</w:t>
             </w:r>
           </w:p>
         </w:tc>
@@ -1086,13 +1305,7 @@
               <w:rPr>
                 <w:lang w:val="en-US"/>
               </w:rPr>
-              <w:t>=</w:t>
-            </w:r>
-            <w:r>
-              <w:rPr>
-                <w:lang w:val="en-US"/>
-              </w:rPr>
-              <w:t>4</w:t>
+              <w:t>=4</w:t>
             </w:r>
             <w:r>
               <w:rPr>
@@ -1114,11 +1327,19 @@
                 <w:lang w:val="en-US"/>
               </w:rPr>
             </w:pPr>
-            <w:r>
-              <w:rPr>
-                <w:lang w:val="en-US"/>
-              </w:rPr>
-              <w:t>i=16</w:t>
+            <w:proofErr w:type="spellStart"/>
+            <w:r>
+              <w:rPr>
+                <w:lang w:val="en-US"/>
+              </w:rPr>
+              <w:t>i</w:t>
+            </w:r>
+            <w:proofErr w:type="spellEnd"/>
+            <w:r>
+              <w:rPr>
+                <w:lang w:val="en-US"/>
+              </w:rPr>
+              <w:t>=16</w:t>
             </w:r>
           </w:p>
         </w:tc>
@@ -1165,13 +1386,7 @@
               <w:rPr>
                 <w:lang w:val="en-US"/>
               </w:rPr>
-              <w:t>=</w:t>
-            </w:r>
-            <w:r>
-              <w:rPr>
-                <w:lang w:val="en-US"/>
-              </w:rPr>
-              <w:t>16</w:t>
+              <w:t>=16</w:t>
             </w:r>
             <w:r>
               <w:rPr>
@@ -1193,11 +1408,19 @@
                 <w:lang w:val="en-US"/>
               </w:rPr>
             </w:pPr>
-            <w:r>
-              <w:rPr>
-                <w:lang w:val="en-US"/>
-              </w:rPr>
-              <w:t>i=256</w:t>
+            <w:proofErr w:type="spellStart"/>
+            <w:r>
+              <w:rPr>
+                <w:lang w:val="en-US"/>
+              </w:rPr>
+              <w:t>i</w:t>
+            </w:r>
+            <w:proofErr w:type="spellEnd"/>
+            <w:r>
+              <w:rPr>
+                <w:lang w:val="en-US"/>
+              </w:rPr>
+              <w:t>=256</w:t>
             </w:r>
           </w:p>
         </w:tc>
@@ -1272,11 +1495,19 @@
                 <w:lang w:val="en-US"/>
               </w:rPr>
             </w:pPr>
-            <w:r>
-              <w:rPr>
-                <w:lang w:val="en-US"/>
-              </w:rPr>
-              <w:t>i=65536</w:t>
+            <w:proofErr w:type="spellStart"/>
+            <w:r>
+              <w:rPr>
+                <w:lang w:val="en-US"/>
+              </w:rPr>
+              <w:t>i</w:t>
+            </w:r>
+            <w:proofErr w:type="spellEnd"/>
+            <w:r>
+              <w:rPr>
+                <w:lang w:val="en-US"/>
+              </w:rPr>
+              <w:t>=65536</w:t>
             </w:r>
           </w:p>
         </w:tc>
@@ -1351,11 +1582,19 @@
                 <w:lang w:val="en-US"/>
               </w:rPr>
             </w:pPr>
-            <w:r>
-              <w:rPr>
-                <w:lang w:val="en-US"/>
-              </w:rPr>
-              <w:t>i=stop because &gt; n</w:t>
+            <w:proofErr w:type="spellStart"/>
+            <w:r>
+              <w:rPr>
+                <w:lang w:val="en-US"/>
+              </w:rPr>
+              <w:t>i</w:t>
+            </w:r>
+            <w:proofErr w:type="spellEnd"/>
+            <w:r>
+              <w:rPr>
+                <w:lang w:val="en-US"/>
+              </w:rPr>
+              <w:t>=stop because &gt; n</w:t>
             </w:r>
           </w:p>
         </w:tc>
@@ -1370,6 +1609,39 @@
       </w:pPr>
     </w:p>
     <w:p>
+      <w:r>
+        <w:t xml:space="preserve">As loop runs from </w:t>
+      </w:r>
+      <w:proofErr w:type="spellStart"/>
+      <w:r>
+        <w:t>i</w:t>
+      </w:r>
+      <w:proofErr w:type="spellEnd"/>
+      <w:r>
+        <w:t>=</w:t>
+      </w:r>
+      <w:r>
+        <w:t>2</w:t>
+      </w:r>
+      <w:r>
+        <w:t xml:space="preserve"> and </w:t>
+      </w:r>
+      <w:proofErr w:type="spellStart"/>
+      <w:r>
+        <w:t>i</w:t>
+      </w:r>
+      <w:proofErr w:type="spellEnd"/>
+      <w:r>
+        <w:t xml:space="preserve"> is </w:t>
+      </w:r>
+      <w:r>
+        <w:t>exponentially squared</w:t>
+      </w:r>
+      <w:r>
+        <w:t xml:space="preserve"> by constant factor c</w:t>
+      </w:r>
+    </w:p>
+    <w:p>
       <w:pPr>
         <w:jc w:val="both"/>
         <w:rPr>
@@ -1381,7 +1653,14 @@
         <w:rPr>
           <w:lang w:val="en-US"/>
         </w:rPr>
-        <w:t>2,2</w:t>
+        <w:t>2,</w:t>
+      </w:r>
+      <w:proofErr w:type="gramStart"/>
+      <w:r>
+        <w:rPr>
+          <w:lang w:val="en-US"/>
+        </w:rPr>
+        <w:t>2</w:t>
       </w:r>
       <w:r>
         <w:rPr>
@@ -1394,7 +1673,14 @@
         <w:rPr>
           <w:lang w:val="en-US"/>
         </w:rPr>
-        <w:t>,(2</w:t>
+        <w:t>,(</w:t>
+      </w:r>
+      <w:proofErr w:type="gramEnd"/>
+      <w:r>
+        <w:rPr>
+          <w:lang w:val="en-US"/>
+        </w:rPr>
+        <w:t>2</w:t>
       </w:r>
       <w:r>
         <w:rPr>
@@ -1989,13 +2275,88 @@
         <w:rPr>
           <w:lang w:val="en-US"/>
         </w:rPr>
+        <w:t>n as log</w:t>
+      </w:r>
+      <w:r>
+        <w:rPr>
+          <w:vertAlign w:val="subscript"/>
+          <w:lang w:val="en-US"/>
+        </w:rPr>
+        <w:t>2</w:t>
+      </w:r>
+      <w:r>
+        <w:rPr>
+          <w:lang w:val="en-US"/>
+        </w:rPr>
+        <w:t>2=1</w:t>
+      </w:r>
+    </w:p>
+    <w:p>
+      <w:pPr>
+        <w:jc w:val="both"/>
+        <w:rPr>
+          <w:lang w:val="en-US"/>
+        </w:rPr>
+      </w:pPr>
+      <w:r>
+        <w:rPr>
+          <w:lang w:val="en-US"/>
+        </w:rPr>
+        <w:t>k-1 &lt; log</w:t>
+      </w:r>
+      <w:r>
+        <w:rPr>
+          <w:vertAlign w:val="subscript"/>
+          <w:lang w:val="en-US"/>
+        </w:rPr>
+        <w:t>c</w:t>
+      </w:r>
+      <w:r>
+        <w:rPr>
+          <w:lang w:val="en-US"/>
+        </w:rPr>
+        <w:t>log</w:t>
+      </w:r>
+      <w:r>
+        <w:rPr>
+          <w:vertAlign w:val="subscript"/>
+          <w:lang w:val="en-US"/>
+        </w:rPr>
+        <w:t>2</w:t>
+      </w:r>
+      <w:r>
+        <w:rPr>
+          <w:lang w:val="en-US"/>
+        </w:rPr>
         <w:t>n</w:t>
       </w:r>
-      <w:r>
-        <w:rPr>
-          <w:lang w:val="en-US"/>
-        </w:rPr>
-        <w:t xml:space="preserve"> as </w:t>
+    </w:p>
+    <w:p>
+      <w:pPr>
+        <w:jc w:val="both"/>
+        <w:rPr>
+          <w:lang w:val="en-US"/>
+        </w:rPr>
+      </w:pPr>
+      <w:r>
+        <w:rPr>
+          <w:lang w:val="en-US"/>
+        </w:rPr>
+        <w:t xml:space="preserve">k </w:t>
+      </w:r>
+      <w:proofErr w:type="gramStart"/>
+      <w:r>
+        <w:rPr>
+          <w:lang w:val="en-US"/>
+        </w:rPr>
+        <w:t>&lt;  log</w:t>
+      </w:r>
+      <w:r>
+        <w:rPr>
+          <w:vertAlign w:val="subscript"/>
+          <w:lang w:val="en-US"/>
+        </w:rPr>
+        <w:t>c</w:t>
       </w:r>
       <w:r>
         <w:rPr>
@@ -2003,6 +2364,7 @@
         </w:rPr>
         <w:t>log</w:t>
       </w:r>
+      <w:proofErr w:type="gramEnd"/>
       <w:r>
         <w:rPr>
           <w:vertAlign w:val="subscript"/>
@@ -2014,162 +2376,1612 @@
         <w:rPr>
           <w:lang w:val="en-US"/>
         </w:rPr>
+        <w:t>n + 1</w:t>
+      </w:r>
+    </w:p>
+    <w:p>
+      <w:pPr>
+        <w:rPr>
+          <w:lang w:val="en-US"/>
+        </w:rPr>
+      </w:pPr>
+      <w:r>
+        <w:rPr>
+          <w:lang w:val="en-US"/>
+        </w:rPr>
+        <w:t xml:space="preserve">In case of Time Complexity, base doesn’t matter. Therefore, we can say for sub logarithmic time algorithms we have time complexity of </w:t>
+      </w:r>
+      <w:proofErr w:type="gramStart"/>
+      <w:r>
+        <w:rPr>
+          <w:lang w:val="en-US"/>
+        </w:rPr>
+        <w:t>O(</w:t>
+      </w:r>
+      <w:proofErr w:type="gramEnd"/>
+      <w:r>
+        <w:rPr>
+          <w:lang w:val="en-US"/>
+        </w:rPr>
+        <w:t xml:space="preserve">log </w:t>
+      </w:r>
+      <w:proofErr w:type="spellStart"/>
+      <w:r>
+        <w:rPr>
+          <w:lang w:val="en-US"/>
+        </w:rPr>
+        <w:t>log</w:t>
+      </w:r>
+      <w:proofErr w:type="spellEnd"/>
+      <w:r>
+        <w:rPr>
+          <w:lang w:val="en-US"/>
+        </w:rPr>
+        <w:t xml:space="preserve"> n).</w:t>
+      </w:r>
+    </w:p>
+    <w:p>
+      <w:pPr>
+        <w:jc w:val="both"/>
+        <w:rPr>
+          <w:lang w:val="en-US"/>
+        </w:rPr>
+      </w:pPr>
+      <w:r>
+        <w:rPr>
+          <w:lang w:val="en-US"/>
+        </w:rPr>
+        <w:t>It grows very slow almost like a constant because for such a big number loop takes only 5 iterations.</w:t>
+      </w:r>
+    </w:p>
+    <w:p>
+      <w:pPr>
+        <w:rPr>
+          <w:b/>
+          <w:bCs/>
+        </w:rPr>
+      </w:pPr>
+      <w:r>
+        <w:rPr>
+          <w:b/>
+          <w:bCs/>
+          <w:lang w:val="en-US"/>
+        </w:rPr>
+        <w:lastRenderedPageBreak/>
+        <w:t xml:space="preserve">1.4.3 </w:t>
+      </w:r>
+      <w:r>
+        <w:rPr>
+          <w:b/>
+          <w:bCs/>
+        </w:rPr>
+        <w:t>Logarithmic</w:t>
+      </w:r>
+      <w:r>
+        <w:rPr>
+          <w:b/>
+          <w:bCs/>
+        </w:rPr>
+        <w:t xml:space="preserve"> </w:t>
+      </w:r>
+      <w:r>
+        <w:rPr>
+          <w:b/>
+          <w:bCs/>
+        </w:rPr>
+        <w:t>Time</w:t>
+      </w:r>
+      <w:r>
+        <w:rPr>
+          <w:b/>
+          <w:bCs/>
+        </w:rPr>
+        <w:t xml:space="preserve"> </w:t>
+      </w:r>
+      <w:r>
+        <w:rPr>
+          <w:b/>
+          <w:bCs/>
+        </w:rPr>
+        <w:t>Algorithm</w:t>
+      </w:r>
+      <w:r>
+        <w:rPr>
+          <w:b/>
+          <w:bCs/>
+        </w:rPr>
+        <w:t xml:space="preserve"> or </w:t>
+      </w:r>
+      <w:proofErr w:type="gramStart"/>
+      <w:r>
+        <w:rPr>
+          <w:b/>
+          <w:bCs/>
+        </w:rPr>
+        <w:t>O(</w:t>
+      </w:r>
+      <w:proofErr w:type="gramEnd"/>
+      <w:r>
+        <w:rPr>
+          <w:b/>
+          <w:bCs/>
+        </w:rPr>
+        <w:t>log n)</w:t>
+      </w:r>
+    </w:p>
+    <w:p>
+      <w:r>
+        <w:t xml:space="preserve">Time complexity is considered as </w:t>
+      </w:r>
+      <w:proofErr w:type="gramStart"/>
+      <w:r>
+        <w:t>O(</w:t>
+      </w:r>
+      <w:proofErr w:type="gramEnd"/>
+      <w:r>
+        <w:t>log n)</w:t>
+      </w:r>
+      <w:r>
+        <w:t xml:space="preserve"> if the loop variables is multiply/divided by a constant factor.</w:t>
+      </w:r>
+    </w:p>
+    <w:p>
+      <w:r>
+        <w:rPr>
+          <w:noProof/>
+        </w:rPr>
+        <w:drawing>
+          <wp:inline distT="0" distB="0" distL="0" distR="0" wp14:anchorId="3CFDE5E0" wp14:editId="7DC75736">
+            <wp:extent cx="5731510" cy="3858895"/>
+            <wp:effectExtent l="0" t="0" r="2540" b="8255"/>
+            <wp:docPr id="1484332298" name="Picture 1"/>
+            <wp:cNvGraphicFramePr>
+              <a:graphicFrameLocks xmlns:a="http://schemas.openxmlformats.org/drawingml/2006/main" noChangeAspect="1"/>
+            </wp:cNvGraphicFramePr>
+            <a:graphic xmlns:a="http://schemas.openxmlformats.org/drawingml/2006/main">
+              <a:graphicData uri="http://schemas.openxmlformats.org/drawingml/2006/picture">
+                <pic:pic xmlns:pic="http://schemas.openxmlformats.org/drawingml/2006/picture">
+                  <pic:nvPicPr>
+                    <pic:cNvPr id="1484332298" name=""/>
+                    <pic:cNvPicPr/>
+                  </pic:nvPicPr>
+                  <pic:blipFill>
+                    <a:blip r:embed="rId8"/>
+                    <a:stretch>
+                      <a:fillRect/>
+                    </a:stretch>
+                  </pic:blipFill>
+                  <pic:spPr>
+                    <a:xfrm>
+                      <a:off x="0" y="0"/>
+                      <a:ext cx="5731510" cy="3858895"/>
+                    </a:xfrm>
+                    <a:prstGeom prst="rect">
+                      <a:avLst/>
+                    </a:prstGeom>
+                  </pic:spPr>
+                </pic:pic>
+              </a:graphicData>
+            </a:graphic>
+          </wp:inline>
+        </w:drawing>
+      </w:r>
+    </w:p>
+    <w:p>
+      <w:r>
+        <w:t>For Loop 1</w:t>
+      </w:r>
+    </w:p>
+    <w:tbl>
+      <w:tblPr>
+        <w:tblStyle w:val="TableGrid"/>
+        <w:tblW w:w="0" w:type="auto"/>
+        <w:tblLook w:val="04A0" w:firstRow="1" w:lastRow="0" w:firstColumn="1" w:lastColumn="0" w:noHBand="0" w:noVBand="1"/>
+      </w:tblPr>
+      <w:tblGrid>
+        <w:gridCol w:w="2254"/>
+        <w:gridCol w:w="2254"/>
+        <w:gridCol w:w="2254"/>
+        <w:gridCol w:w="2254"/>
+      </w:tblGrid>
+      <w:tr>
+        <w:tc>
+          <w:tcPr>
+            <w:tcW w:w="2254" w:type="dxa"/>
+          </w:tcPr>
+          <w:p>
+            <w:r>
+              <w:t>n=33</w:t>
+            </w:r>
+          </w:p>
+        </w:tc>
+        <w:tc>
+          <w:tcPr>
+            <w:tcW w:w="2254" w:type="dxa"/>
+          </w:tcPr>
+          <w:p>
+            <w:proofErr w:type="spellStart"/>
+            <w:r>
+              <w:t>i</w:t>
+            </w:r>
+            <w:proofErr w:type="spellEnd"/>
+            <w:r>
+              <w:t>=1</w:t>
+            </w:r>
+          </w:p>
+        </w:tc>
+        <w:tc>
+          <w:tcPr>
+            <w:tcW w:w="2254" w:type="dxa"/>
+          </w:tcPr>
+          <w:p>
+            <w:r>
+              <w:t>n=81</w:t>
+            </w:r>
+          </w:p>
+        </w:tc>
+        <w:tc>
+          <w:tcPr>
+            <w:tcW w:w="2254" w:type="dxa"/>
+          </w:tcPr>
+          <w:p>
+            <w:proofErr w:type="spellStart"/>
+            <w:r>
+              <w:t>i</w:t>
+            </w:r>
+            <w:proofErr w:type="spellEnd"/>
+            <w:r>
+              <w:t>=1</w:t>
+            </w:r>
+          </w:p>
+        </w:tc>
+      </w:tr>
+      <w:tr>
+        <w:tc>
+          <w:tcPr>
+            <w:tcW w:w="2254" w:type="dxa"/>
+          </w:tcPr>
+          <w:p>
+            <w:r>
+              <w:t>c=2</w:t>
+            </w:r>
+          </w:p>
+        </w:tc>
+        <w:tc>
+          <w:tcPr>
+            <w:tcW w:w="2254" w:type="dxa"/>
+          </w:tcPr>
+          <w:p>
+            <w:proofErr w:type="spellStart"/>
+            <w:r>
+              <w:t>i</w:t>
+            </w:r>
+            <w:proofErr w:type="spellEnd"/>
+            <w:r>
+              <w:t>=</w:t>
+            </w:r>
+            <w:r>
+              <w:t>2</w:t>
+            </w:r>
+          </w:p>
+        </w:tc>
+        <w:tc>
+          <w:tcPr>
+            <w:tcW w:w="2254" w:type="dxa"/>
+          </w:tcPr>
+          <w:p>
+            <w:r>
+              <w:t>c=3</w:t>
+            </w:r>
+          </w:p>
+        </w:tc>
+        <w:tc>
+          <w:tcPr>
+            <w:tcW w:w="2254" w:type="dxa"/>
+          </w:tcPr>
+          <w:p>
+            <w:proofErr w:type="spellStart"/>
+            <w:r>
+              <w:t>i</w:t>
+            </w:r>
+            <w:proofErr w:type="spellEnd"/>
+            <w:r>
+              <w:t>=</w:t>
+            </w:r>
+            <w:r>
+              <w:t>3</w:t>
+            </w:r>
+          </w:p>
+        </w:tc>
+      </w:tr>
+      <w:tr>
+        <w:tc>
+          <w:tcPr>
+            <w:tcW w:w="2254" w:type="dxa"/>
+          </w:tcPr>
+          <w:p/>
+        </w:tc>
+        <w:tc>
+          <w:tcPr>
+            <w:tcW w:w="2254" w:type="dxa"/>
+          </w:tcPr>
+          <w:p>
+            <w:proofErr w:type="spellStart"/>
+            <w:r>
+              <w:t>i</w:t>
+            </w:r>
+            <w:proofErr w:type="spellEnd"/>
+            <w:r>
+              <w:t>=</w:t>
+            </w:r>
+            <w:r>
+              <w:t>4</w:t>
+            </w:r>
+          </w:p>
+        </w:tc>
+        <w:tc>
+          <w:tcPr>
+            <w:tcW w:w="2254" w:type="dxa"/>
+          </w:tcPr>
+          <w:p/>
+        </w:tc>
+        <w:tc>
+          <w:tcPr>
+            <w:tcW w:w="2254" w:type="dxa"/>
+          </w:tcPr>
+          <w:p>
+            <w:proofErr w:type="spellStart"/>
+            <w:r>
+              <w:t>i</w:t>
+            </w:r>
+            <w:proofErr w:type="spellEnd"/>
+            <w:r>
+              <w:t>=</w:t>
+            </w:r>
+            <w:r>
+              <w:t>9</w:t>
+            </w:r>
+          </w:p>
+        </w:tc>
+      </w:tr>
+      <w:tr>
+        <w:tc>
+          <w:tcPr>
+            <w:tcW w:w="2254" w:type="dxa"/>
+          </w:tcPr>
+          <w:p/>
+        </w:tc>
+        <w:tc>
+          <w:tcPr>
+            <w:tcW w:w="2254" w:type="dxa"/>
+          </w:tcPr>
+          <w:p>
+            <w:proofErr w:type="spellStart"/>
+            <w:r>
+              <w:t>i</w:t>
+            </w:r>
+            <w:proofErr w:type="spellEnd"/>
+            <w:r>
+              <w:t>=</w:t>
+            </w:r>
+            <w:r>
+              <w:t>8</w:t>
+            </w:r>
+          </w:p>
+        </w:tc>
+        <w:tc>
+          <w:tcPr>
+            <w:tcW w:w="2254" w:type="dxa"/>
+          </w:tcPr>
+          <w:p/>
+        </w:tc>
+        <w:tc>
+          <w:tcPr>
+            <w:tcW w:w="2254" w:type="dxa"/>
+          </w:tcPr>
+          <w:p>
+            <w:proofErr w:type="spellStart"/>
+            <w:r>
+              <w:t>i</w:t>
+            </w:r>
+            <w:proofErr w:type="spellEnd"/>
+            <w:r>
+              <w:t>=</w:t>
+            </w:r>
+            <w:r>
+              <w:t>27</w:t>
+            </w:r>
+          </w:p>
+        </w:tc>
+      </w:tr>
+      <w:tr>
+        <w:tc>
+          <w:tcPr>
+            <w:tcW w:w="2254" w:type="dxa"/>
+          </w:tcPr>
+          <w:p/>
+        </w:tc>
+        <w:tc>
+          <w:tcPr>
+            <w:tcW w:w="2254" w:type="dxa"/>
+          </w:tcPr>
+          <w:p>
+            <w:proofErr w:type="spellStart"/>
+            <w:r>
+              <w:t>i</w:t>
+            </w:r>
+            <w:proofErr w:type="spellEnd"/>
+            <w:r>
+              <w:t>=</w:t>
+            </w:r>
+            <w:r>
+              <w:t>16</w:t>
+            </w:r>
+          </w:p>
+        </w:tc>
+        <w:tc>
+          <w:tcPr>
+            <w:tcW w:w="2254" w:type="dxa"/>
+          </w:tcPr>
+          <w:p/>
+        </w:tc>
+        <w:tc>
+          <w:tcPr>
+            <w:tcW w:w="2254" w:type="dxa"/>
+          </w:tcPr>
+          <w:p/>
+        </w:tc>
+      </w:tr>
+      <w:tr>
+        <w:tc>
+          <w:tcPr>
+            <w:tcW w:w="2254" w:type="dxa"/>
+          </w:tcPr>
+          <w:p/>
+        </w:tc>
+        <w:tc>
+          <w:tcPr>
+            <w:tcW w:w="2254" w:type="dxa"/>
+          </w:tcPr>
+          <w:p>
+            <w:proofErr w:type="spellStart"/>
+            <w:r>
+              <w:t>i</w:t>
+            </w:r>
+            <w:proofErr w:type="spellEnd"/>
+            <w:r>
+              <w:t>=</w:t>
+            </w:r>
+            <w:r>
+              <w:t>32</w:t>
+            </w:r>
+          </w:p>
+        </w:tc>
+        <w:tc>
+          <w:tcPr>
+            <w:tcW w:w="2254" w:type="dxa"/>
+          </w:tcPr>
+          <w:p/>
+        </w:tc>
+        <w:tc>
+          <w:tcPr>
+            <w:tcW w:w="2254" w:type="dxa"/>
+          </w:tcPr>
+          <w:p/>
+        </w:tc>
+      </w:tr>
+    </w:tbl>
+    <w:p>
+      <w:r>
+        <w:t xml:space="preserve">As loop runs from </w:t>
+      </w:r>
+      <w:proofErr w:type="spellStart"/>
+      <w:r>
+        <w:t>i</w:t>
+      </w:r>
+      <w:proofErr w:type="spellEnd"/>
+      <w:r>
+        <w:t>=1</w:t>
+      </w:r>
+      <w:r>
+        <w:t xml:space="preserve"> and </w:t>
+      </w:r>
+      <w:proofErr w:type="spellStart"/>
+      <w:r>
+        <w:t>i</w:t>
+      </w:r>
+      <w:proofErr w:type="spellEnd"/>
+      <w:r>
+        <w:t xml:space="preserve"> is multiplied by constant factor c</w:t>
+      </w:r>
+    </w:p>
+    <w:p>
+      <w:r>
+        <w:t>C</w:t>
+      </w:r>
+      <w:r>
+        <w:rPr>
+          <w:vertAlign w:val="superscript"/>
+        </w:rPr>
+        <w:t>0</w:t>
+      </w:r>
+      <w:r>
+        <w:t>,</w:t>
+      </w:r>
+      <w:r>
+        <w:t xml:space="preserve"> </w:t>
+      </w:r>
+      <w:r>
+        <w:t>C</w:t>
+      </w:r>
+      <w:r>
+        <w:rPr>
+          <w:vertAlign w:val="superscript"/>
+        </w:rPr>
+        <w:t>1</w:t>
+      </w:r>
+      <w:r>
+        <w:t>,</w:t>
+      </w:r>
+      <w:r>
+        <w:t xml:space="preserve"> </w:t>
+      </w:r>
+      <w:r>
+        <w:t>C</w:t>
+      </w:r>
+      <w:r>
+        <w:rPr>
+          <w:vertAlign w:val="superscript"/>
+        </w:rPr>
         <w:t>2</w:t>
       </w:r>
       <w:r>
-        <w:rPr>
-          <w:lang w:val="en-US"/>
-        </w:rPr>
-        <w:t>=1</w:t>
-      </w:r>
-    </w:p>
-    <w:p>
-      <w:pPr>
-        <w:jc w:val="both"/>
-        <w:rPr>
-          <w:lang w:val="en-US"/>
-        </w:rPr>
-      </w:pPr>
-      <w:r>
-        <w:rPr>
-          <w:lang w:val="en-US"/>
-        </w:rPr>
-        <w:t>k-1 &lt; log</w:t>
+        <w:t>,</w:t>
+      </w:r>
+      <w:r>
+        <w:t xml:space="preserve"> </w:t>
+      </w:r>
+      <w:r>
+        <w:t>C</w:t>
+      </w:r>
+      <w:proofErr w:type="gramStart"/>
+      <w:r>
+        <w:rPr>
+          <w:vertAlign w:val="superscript"/>
+        </w:rPr>
+        <w:t>3</w:t>
+      </w:r>
+      <w:r>
+        <w:t>,</w:t>
+      </w:r>
+      <w:r>
+        <w:t>-</w:t>
+      </w:r>
+      <w:proofErr w:type="gramEnd"/>
+      <w:r>
+        <w:t xml:space="preserve"> - - - - - </w:t>
+      </w:r>
+      <w:r>
+        <w:t>C</w:t>
+      </w:r>
+      <w:r>
+        <w:rPr>
+          <w:vertAlign w:val="superscript"/>
+        </w:rPr>
+        <w:t>k-1</w:t>
+      </w:r>
+    </w:p>
+    <w:p>
+      <w:r>
+        <w:t>C</w:t>
+      </w:r>
+      <w:r>
+        <w:rPr>
+          <w:vertAlign w:val="superscript"/>
+        </w:rPr>
+        <w:t>k-1</w:t>
+      </w:r>
+      <w:r>
+        <w:t xml:space="preserve"> &lt; n</w:t>
+      </w:r>
+    </w:p>
+    <w:p>
+      <w:r>
+        <w:t>k-1 log</w:t>
       </w:r>
       <w:r>
         <w:rPr>
           <w:vertAlign w:val="subscript"/>
-          <w:lang w:val="en-US"/>
+        </w:rPr>
+        <w:t>2</w:t>
+      </w:r>
+      <w:r>
+        <w:t>c &lt;log</w:t>
+      </w:r>
+      <w:r>
+        <w:rPr>
+          <w:vertAlign w:val="subscript"/>
+        </w:rPr>
+        <w:t>2</w:t>
+      </w:r>
+      <w:r>
+        <w:t>n</w:t>
+      </w:r>
+    </w:p>
+    <w:p>
+      <w:r>
+        <w:t xml:space="preserve">k &lt; </w:t>
+      </w:r>
+      <w:proofErr w:type="spellStart"/>
+      <w:r>
+        <w:t>log</w:t>
+      </w:r>
+      <w:r>
+        <w:rPr>
+          <w:vertAlign w:val="subscript"/>
         </w:rPr>
         <w:t>c</w:t>
       </w:r>
       <w:r>
-        <w:rPr>
-          <w:lang w:val="en-US"/>
-        </w:rPr>
-        <w:t>log</w:t>
-      </w:r>
-      <w:r>
-        <w:rPr>
+        <w:t>n</w:t>
+      </w:r>
+      <w:proofErr w:type="spellEnd"/>
+      <w:r>
+        <w:t xml:space="preserve"> + 1 </w:t>
+      </w:r>
+      <w:r>
+        <w:sym w:font="Wingdings" w:char="F0E8"/>
+      </w:r>
+      <w:r>
+        <w:t xml:space="preserve"> Therefore we can say time complexity is </w:t>
+      </w:r>
+      <w:proofErr w:type="gramStart"/>
+      <w:r>
+        <w:t>O(</w:t>
+      </w:r>
+      <w:proofErr w:type="gramEnd"/>
+      <w:r>
+        <w:t>log n).</w:t>
+      </w:r>
+    </w:p>
+    <w:p>
+      <w:r>
+        <w:t xml:space="preserve">For Loop </w:t>
+      </w:r>
+      <w:r>
+        <w:t>2</w:t>
+      </w:r>
+    </w:p>
+    <w:tbl>
+      <w:tblPr>
+        <w:tblStyle w:val="TableGrid"/>
+        <w:tblW w:w="0" w:type="auto"/>
+        <w:tblLook w:val="04A0" w:firstRow="1" w:lastRow="0" w:firstColumn="1" w:lastColumn="0" w:noHBand="0" w:noVBand="1"/>
+      </w:tblPr>
+      <w:tblGrid>
+        <w:gridCol w:w="2254"/>
+        <w:gridCol w:w="2254"/>
+        <w:gridCol w:w="2254"/>
+        <w:gridCol w:w="2254"/>
+      </w:tblGrid>
+      <w:tr>
+        <w:tc>
+          <w:tcPr>
+            <w:tcW w:w="2254" w:type="dxa"/>
+          </w:tcPr>
+          <w:p>
+            <w:r>
+              <w:t>n=33</w:t>
+            </w:r>
+          </w:p>
+        </w:tc>
+        <w:tc>
+          <w:tcPr>
+            <w:tcW w:w="2254" w:type="dxa"/>
+          </w:tcPr>
+          <w:p>
+            <w:proofErr w:type="spellStart"/>
+            <w:r>
+              <w:t>i</w:t>
+            </w:r>
+            <w:proofErr w:type="spellEnd"/>
+            <w:r>
+              <w:t>=</w:t>
+            </w:r>
+            <w:r>
+              <w:t>33</w:t>
+            </w:r>
+          </w:p>
+        </w:tc>
+        <w:tc>
+          <w:tcPr>
+            <w:tcW w:w="2254" w:type="dxa"/>
+          </w:tcPr>
+          <w:p>
+            <w:r>
+              <w:t>n=81</w:t>
+            </w:r>
+          </w:p>
+        </w:tc>
+        <w:tc>
+          <w:tcPr>
+            <w:tcW w:w="2254" w:type="dxa"/>
+          </w:tcPr>
+          <w:p>
+            <w:proofErr w:type="spellStart"/>
+            <w:r>
+              <w:t>i</w:t>
+            </w:r>
+            <w:proofErr w:type="spellEnd"/>
+            <w:r>
+              <w:t>=</w:t>
+            </w:r>
+            <w:r>
+              <w:t>81</w:t>
+            </w:r>
+          </w:p>
+        </w:tc>
+      </w:tr>
+      <w:tr>
+        <w:tc>
+          <w:tcPr>
+            <w:tcW w:w="2254" w:type="dxa"/>
+          </w:tcPr>
+          <w:p>
+            <w:r>
+              <w:t>c=2</w:t>
+            </w:r>
+          </w:p>
+        </w:tc>
+        <w:tc>
+          <w:tcPr>
+            <w:tcW w:w="2254" w:type="dxa"/>
+          </w:tcPr>
+          <w:p>
+            <w:proofErr w:type="spellStart"/>
+            <w:r>
+              <w:t>i</w:t>
+            </w:r>
+            <w:proofErr w:type="spellEnd"/>
+            <w:r>
+              <w:t>=</w:t>
+            </w:r>
+            <w:r>
+              <w:t>16</w:t>
+            </w:r>
+          </w:p>
+        </w:tc>
+        <w:tc>
+          <w:tcPr>
+            <w:tcW w:w="2254" w:type="dxa"/>
+          </w:tcPr>
+          <w:p>
+            <w:r>
+              <w:t>c=3</w:t>
+            </w:r>
+          </w:p>
+        </w:tc>
+        <w:tc>
+          <w:tcPr>
+            <w:tcW w:w="2254" w:type="dxa"/>
+          </w:tcPr>
+          <w:p>
+            <w:proofErr w:type="spellStart"/>
+            <w:r>
+              <w:t>i</w:t>
+            </w:r>
+            <w:proofErr w:type="spellEnd"/>
+            <w:r>
+              <w:t>=</w:t>
+            </w:r>
+            <w:r>
+              <w:t>27</w:t>
+            </w:r>
+          </w:p>
+        </w:tc>
+      </w:tr>
+      <w:tr>
+        <w:tc>
+          <w:tcPr>
+            <w:tcW w:w="2254" w:type="dxa"/>
+          </w:tcPr>
+          <w:p/>
+        </w:tc>
+        <w:tc>
+          <w:tcPr>
+            <w:tcW w:w="2254" w:type="dxa"/>
+          </w:tcPr>
+          <w:p>
+            <w:proofErr w:type="spellStart"/>
+            <w:r>
+              <w:t>i</w:t>
+            </w:r>
+            <w:proofErr w:type="spellEnd"/>
+            <w:r>
+              <w:t>=</w:t>
+            </w:r>
+            <w:r>
+              <w:t>8</w:t>
+            </w:r>
+          </w:p>
+        </w:tc>
+        <w:tc>
+          <w:tcPr>
+            <w:tcW w:w="2254" w:type="dxa"/>
+          </w:tcPr>
+          <w:p/>
+        </w:tc>
+        <w:tc>
+          <w:tcPr>
+            <w:tcW w:w="2254" w:type="dxa"/>
+          </w:tcPr>
+          <w:p>
+            <w:proofErr w:type="spellStart"/>
+            <w:r>
+              <w:t>i</w:t>
+            </w:r>
+            <w:proofErr w:type="spellEnd"/>
+            <w:r>
+              <w:t>=</w:t>
+            </w:r>
+            <w:r>
+              <w:t>9</w:t>
+            </w:r>
+          </w:p>
+        </w:tc>
+      </w:tr>
+      <w:tr>
+        <w:tc>
+          <w:tcPr>
+            <w:tcW w:w="2254" w:type="dxa"/>
+          </w:tcPr>
+          <w:p/>
+        </w:tc>
+        <w:tc>
+          <w:tcPr>
+            <w:tcW w:w="2254" w:type="dxa"/>
+          </w:tcPr>
+          <w:p>
+            <w:proofErr w:type="spellStart"/>
+            <w:r>
+              <w:t>i</w:t>
+            </w:r>
+            <w:proofErr w:type="spellEnd"/>
+            <w:r>
+              <w:t>=</w:t>
+            </w:r>
+            <w:r>
+              <w:t>4</w:t>
+            </w:r>
+          </w:p>
+        </w:tc>
+        <w:tc>
+          <w:tcPr>
+            <w:tcW w:w="2254" w:type="dxa"/>
+          </w:tcPr>
+          <w:p/>
+        </w:tc>
+        <w:tc>
+          <w:tcPr>
+            <w:tcW w:w="2254" w:type="dxa"/>
+          </w:tcPr>
+          <w:p>
+            <w:proofErr w:type="spellStart"/>
+            <w:r>
+              <w:t>i</w:t>
+            </w:r>
+            <w:proofErr w:type="spellEnd"/>
+            <w:r>
+              <w:t>=</w:t>
+            </w:r>
+            <w:r>
+              <w:t>3</w:t>
+            </w:r>
+          </w:p>
+        </w:tc>
+      </w:tr>
+      <w:tr>
+        <w:tc>
+          <w:tcPr>
+            <w:tcW w:w="2254" w:type="dxa"/>
+          </w:tcPr>
+          <w:p/>
+        </w:tc>
+        <w:tc>
+          <w:tcPr>
+            <w:tcW w:w="2254" w:type="dxa"/>
+          </w:tcPr>
+          <w:p>
+            <w:proofErr w:type="spellStart"/>
+            <w:r>
+              <w:t>i</w:t>
+            </w:r>
+            <w:proofErr w:type="spellEnd"/>
+            <w:r>
+              <w:t>=</w:t>
+            </w:r>
+            <w:r>
+              <w:t>2</w:t>
+            </w:r>
+          </w:p>
+        </w:tc>
+        <w:tc>
+          <w:tcPr>
+            <w:tcW w:w="2254" w:type="dxa"/>
+          </w:tcPr>
+          <w:p/>
+        </w:tc>
+        <w:tc>
+          <w:tcPr>
+            <w:tcW w:w="2254" w:type="dxa"/>
+          </w:tcPr>
+          <w:p/>
+        </w:tc>
+      </w:tr>
+    </w:tbl>
+    <w:p>
+      <w:r>
+        <w:lastRenderedPageBreak/>
+        <w:t xml:space="preserve">As loop runs from </w:t>
+      </w:r>
+      <w:proofErr w:type="spellStart"/>
+      <w:r>
+        <w:t>i</w:t>
+      </w:r>
+      <w:proofErr w:type="spellEnd"/>
+      <w:r>
+        <w:t>=</w:t>
+      </w:r>
+      <w:r>
+        <w:t>n</w:t>
+      </w:r>
+      <w:r>
+        <w:t xml:space="preserve"> and </w:t>
+      </w:r>
+      <w:proofErr w:type="spellStart"/>
+      <w:r>
+        <w:t>i</w:t>
+      </w:r>
+      <w:proofErr w:type="spellEnd"/>
+      <w:r>
+        <w:t xml:space="preserve"> is </w:t>
+      </w:r>
+      <w:r>
+        <w:t>divided</w:t>
+      </w:r>
+      <w:r>
+        <w:t xml:space="preserve"> by constant factor c</w:t>
+      </w:r>
+    </w:p>
+    <w:p>
+      <w:pPr>
+        <w:rPr>
+          <w:rFonts w:eastAsiaTheme="minorEastAsia"/>
+        </w:rPr>
+      </w:pPr>
+      <m:oMath>
+        <m:f>
+          <m:fPr>
+            <m:ctrlPr>
+              <w:rPr>
+                <w:rFonts w:ascii="Cambria Math" w:hAnsi="Cambria Math"/>
+                <w:i/>
+              </w:rPr>
+            </m:ctrlPr>
+          </m:fPr>
+          <m:num>
+            <m:r>
+              <w:rPr>
+                <w:rFonts w:ascii="Cambria Math" w:hAnsi="Cambria Math"/>
+              </w:rPr>
+              <m:t>n</m:t>
+            </m:r>
+          </m:num>
+          <m:den>
+            <m:sSup>
+              <m:sSupPr>
+                <m:ctrlPr>
+                  <w:rPr>
+                    <w:rFonts w:ascii="Cambria Math" w:hAnsi="Cambria Math"/>
+                    <w:i/>
+                  </w:rPr>
+                </m:ctrlPr>
+              </m:sSupPr>
+              <m:e>
+                <m:r>
+                  <w:rPr>
+                    <w:rFonts w:ascii="Cambria Math" w:hAnsi="Cambria Math"/>
+                  </w:rPr>
+                  <m:t>c</m:t>
+                </m:r>
+              </m:e>
+              <m:sup>
+                <m:r>
+                  <w:rPr>
+                    <w:rFonts w:ascii="Cambria Math" w:hAnsi="Cambria Math"/>
+                  </w:rPr>
+                  <m:t>0</m:t>
+                </m:r>
+              </m:sup>
+            </m:sSup>
+          </m:den>
+        </m:f>
+      </m:oMath>
+      <w:r>
+        <w:rPr>
+          <w:rFonts w:eastAsiaTheme="minorEastAsia"/>
+        </w:rPr>
+        <w:t xml:space="preserve"> ,</w:t>
+      </w:r>
+      <w:r>
+        <w:rPr>
+          <w:rFonts w:ascii="Cambria Math" w:hAnsi="Cambria Math"/>
+          <w:i/>
+        </w:rPr>
+        <w:t xml:space="preserve"> </w:t>
+      </w:r>
+      <m:oMath>
+        <m:f>
+          <m:fPr>
+            <m:ctrlPr>
+              <w:rPr>
+                <w:rFonts w:ascii="Cambria Math" w:hAnsi="Cambria Math"/>
+                <w:i/>
+              </w:rPr>
+            </m:ctrlPr>
+          </m:fPr>
+          <m:num>
+            <m:r>
+              <w:rPr>
+                <w:rFonts w:ascii="Cambria Math" w:hAnsi="Cambria Math"/>
+              </w:rPr>
+              <m:t>n</m:t>
+            </m:r>
+          </m:num>
+          <m:den>
+            <m:sSup>
+              <m:sSupPr>
+                <m:ctrlPr>
+                  <w:rPr>
+                    <w:rFonts w:ascii="Cambria Math" w:hAnsi="Cambria Math"/>
+                    <w:i/>
+                  </w:rPr>
+                </m:ctrlPr>
+              </m:sSupPr>
+              <m:e>
+                <m:r>
+                  <w:rPr>
+                    <w:rFonts w:ascii="Cambria Math" w:hAnsi="Cambria Math"/>
+                  </w:rPr>
+                  <m:t>c</m:t>
+                </m:r>
+              </m:e>
+              <m:sup>
+                <m:r>
+                  <w:rPr>
+                    <w:rFonts w:ascii="Cambria Math" w:hAnsi="Cambria Math"/>
+                  </w:rPr>
+                  <m:t>1</m:t>
+                </m:r>
+              </m:sup>
+            </m:sSup>
+          </m:den>
+        </m:f>
+      </m:oMath>
+      <w:r>
+        <w:rPr>
+          <w:rFonts w:eastAsiaTheme="minorEastAsia"/>
+        </w:rPr>
+        <w:t xml:space="preserve"> ,</w:t>
+      </w:r>
+      <w:r>
+        <w:rPr>
+          <w:rFonts w:ascii="Cambria Math" w:hAnsi="Cambria Math"/>
+          <w:i/>
+        </w:rPr>
+        <w:t xml:space="preserve"> </w:t>
+      </w:r>
+      <m:oMath>
+        <m:f>
+          <m:fPr>
+            <m:ctrlPr>
+              <w:rPr>
+                <w:rFonts w:ascii="Cambria Math" w:hAnsi="Cambria Math"/>
+                <w:i/>
+              </w:rPr>
+            </m:ctrlPr>
+          </m:fPr>
+          <m:num>
+            <m:r>
+              <w:rPr>
+                <w:rFonts w:ascii="Cambria Math" w:hAnsi="Cambria Math"/>
+              </w:rPr>
+              <m:t>n</m:t>
+            </m:r>
+          </m:num>
+          <m:den>
+            <m:sSup>
+              <m:sSupPr>
+                <m:ctrlPr>
+                  <w:rPr>
+                    <w:rFonts w:ascii="Cambria Math" w:hAnsi="Cambria Math"/>
+                    <w:i/>
+                  </w:rPr>
+                </m:ctrlPr>
+              </m:sSupPr>
+              <m:e>
+                <m:r>
+                  <w:rPr>
+                    <w:rFonts w:ascii="Cambria Math" w:hAnsi="Cambria Math"/>
+                  </w:rPr>
+                  <m:t>c</m:t>
+                </m:r>
+              </m:e>
+              <m:sup>
+                <m:r>
+                  <w:rPr>
+                    <w:rFonts w:ascii="Cambria Math" w:hAnsi="Cambria Math"/>
+                  </w:rPr>
+                  <m:t>2</m:t>
+                </m:r>
+              </m:sup>
+            </m:sSup>
+          </m:den>
+        </m:f>
+      </m:oMath>
+      <w:r>
+        <w:rPr>
+          <w:rFonts w:eastAsiaTheme="minorEastAsia"/>
+        </w:rPr>
+        <w:t xml:space="preserve"> ,</w:t>
+      </w:r>
+      <w:r>
+        <w:rPr>
+          <w:rFonts w:ascii="Cambria Math" w:hAnsi="Cambria Math"/>
+          <w:i/>
+        </w:rPr>
+        <w:t xml:space="preserve"> </w:t>
+      </w:r>
+      <w:r>
+        <w:rPr>
+          <w:rFonts w:ascii="Cambria Math" w:hAnsi="Cambria Math"/>
+          <w:i/>
+        </w:rPr>
+        <w:t>- - - - - -</w:t>
+      </w:r>
+      <w:r>
+        <w:rPr>
+          <w:rFonts w:ascii="Cambria Math" w:eastAsiaTheme="minorEastAsia" w:hAnsi="Cambria Math"/>
+          <w:i/>
+        </w:rPr>
+        <w:t xml:space="preserve"> </w:t>
+      </w:r>
+      <m:oMath>
+        <m:f>
+          <m:fPr>
+            <m:ctrlPr>
+              <w:rPr>
+                <w:rFonts w:ascii="Cambria Math" w:hAnsi="Cambria Math"/>
+                <w:i/>
+              </w:rPr>
+            </m:ctrlPr>
+          </m:fPr>
+          <m:num>
+            <m:r>
+              <w:rPr>
+                <w:rFonts w:ascii="Cambria Math" w:hAnsi="Cambria Math"/>
+              </w:rPr>
+              <m:t>n</m:t>
+            </m:r>
+          </m:num>
+          <m:den>
+            <m:sSup>
+              <m:sSupPr>
+                <m:ctrlPr>
+                  <w:rPr>
+                    <w:rFonts w:ascii="Cambria Math" w:hAnsi="Cambria Math"/>
+                    <w:i/>
+                  </w:rPr>
+                </m:ctrlPr>
+              </m:sSupPr>
+              <m:e>
+                <m:r>
+                  <w:rPr>
+                    <w:rFonts w:ascii="Cambria Math" w:hAnsi="Cambria Math"/>
+                  </w:rPr>
+                  <m:t>c</m:t>
+                </m:r>
+              </m:e>
+              <m:sup>
+                <m:r>
+                  <w:rPr>
+                    <w:rFonts w:ascii="Cambria Math" w:hAnsi="Cambria Math"/>
+                  </w:rPr>
+                  <m:t>k-1</m:t>
+                </m:r>
+              </m:sup>
+            </m:sSup>
+          </m:den>
+        </m:f>
+      </m:oMath>
+      <w:r>
+        <w:rPr>
+          <w:rFonts w:eastAsiaTheme="minorEastAsia"/>
+        </w:rPr>
+        <w:t xml:space="preserve"> </w:t>
+      </w:r>
+    </w:p>
+    <w:p>
+      <w:pPr>
+        <w:rPr>
+          <w:rFonts w:eastAsiaTheme="minorEastAsia"/>
+        </w:rPr>
+      </w:pPr>
+      <m:oMath>
+        <m:f>
+          <m:fPr>
+            <m:ctrlPr>
+              <w:rPr>
+                <w:rFonts w:ascii="Cambria Math" w:hAnsi="Cambria Math"/>
+                <w:i/>
+              </w:rPr>
+            </m:ctrlPr>
+          </m:fPr>
+          <m:num>
+            <m:r>
+              <w:rPr>
+                <w:rFonts w:ascii="Cambria Math" w:hAnsi="Cambria Math"/>
+              </w:rPr>
+              <m:t>n</m:t>
+            </m:r>
+          </m:num>
+          <m:den>
+            <m:sSup>
+              <m:sSupPr>
+                <m:ctrlPr>
+                  <w:rPr>
+                    <w:rFonts w:ascii="Cambria Math" w:hAnsi="Cambria Math"/>
+                    <w:i/>
+                  </w:rPr>
+                </m:ctrlPr>
+              </m:sSupPr>
+              <m:e>
+                <m:r>
+                  <w:rPr>
+                    <w:rFonts w:ascii="Cambria Math" w:hAnsi="Cambria Math"/>
+                  </w:rPr>
+                  <m:t>c</m:t>
+                </m:r>
+              </m:e>
+              <m:sup>
+                <m:r>
+                  <w:rPr>
+                    <w:rFonts w:ascii="Cambria Math" w:hAnsi="Cambria Math"/>
+                  </w:rPr>
+                  <m:t>k-1</m:t>
+                </m:r>
+              </m:sup>
+            </m:sSup>
+          </m:den>
+        </m:f>
+      </m:oMath>
+      <w:r>
+        <w:rPr>
+          <w:rFonts w:eastAsiaTheme="minorEastAsia"/>
+        </w:rPr>
+        <w:t xml:space="preserve"> &gt; 1</w:t>
+      </w:r>
+    </w:p>
+    <w:p>
+      <w:pPr>
+        <w:rPr>
+          <w:rFonts w:eastAsiaTheme="minorEastAsia"/>
+        </w:rPr>
+      </w:pPr>
+      <w:r>
+        <w:rPr>
+          <w:rFonts w:eastAsiaTheme="minorEastAsia"/>
+        </w:rPr>
+        <w:t>n &gt; c</w:t>
+      </w:r>
+      <w:r>
+        <w:rPr>
+          <w:rFonts w:eastAsiaTheme="minorEastAsia"/>
+          <w:vertAlign w:val="superscript"/>
+        </w:rPr>
+        <w:t>k-1</w:t>
+      </w:r>
+      <w:r>
+        <w:rPr>
+          <w:rFonts w:eastAsiaTheme="minorEastAsia"/>
+        </w:rPr>
+        <w:t xml:space="preserve"> or </w:t>
+      </w:r>
+      <w:r>
+        <w:rPr>
+          <w:rFonts w:eastAsiaTheme="minorEastAsia"/>
+        </w:rPr>
+        <w:t>c</w:t>
+      </w:r>
+      <w:r>
+        <w:rPr>
+          <w:rFonts w:eastAsiaTheme="minorEastAsia"/>
+          <w:vertAlign w:val="superscript"/>
+        </w:rPr>
+        <w:t>k-1</w:t>
+      </w:r>
+      <w:r>
+        <w:rPr>
+          <w:rFonts w:eastAsiaTheme="minorEastAsia"/>
+        </w:rPr>
+        <w:t xml:space="preserve"> &lt; n</w:t>
+      </w:r>
+    </w:p>
+    <w:p>
+      <w:pPr>
+        <w:rPr>
+          <w:rFonts w:eastAsiaTheme="minorEastAsia"/>
+        </w:rPr>
+      </w:pPr>
+      <w:r>
+        <w:rPr>
+          <w:rFonts w:eastAsiaTheme="minorEastAsia"/>
+        </w:rPr>
+        <w:t>k &lt; log</w:t>
+      </w:r>
+      <w:r>
+        <w:rPr>
+          <w:rFonts w:eastAsiaTheme="minorEastAsia"/>
           <w:vertAlign w:val="subscript"/>
-          <w:lang w:val="en-US"/>
-        </w:rPr>
-        <w:t>2</w:t>
-      </w:r>
-      <w:r>
-        <w:rPr>
-          <w:lang w:val="en-US"/>
-        </w:rPr>
-        <w:t>n</w:t>
-      </w:r>
-    </w:p>
-    <w:p>
-      <w:pPr>
-        <w:jc w:val="both"/>
-        <w:rPr>
-          <w:lang w:val="en-US"/>
-        </w:rPr>
-      </w:pPr>
-      <w:r>
-        <w:rPr>
-          <w:lang w:val="en-US"/>
-        </w:rPr>
-        <w:t xml:space="preserve">k &lt;  </w:t>
-      </w:r>
-      <w:r>
-        <w:rPr>
-          <w:lang w:val="en-US"/>
-        </w:rPr>
-        <w:t>log</w:t>
-      </w:r>
-      <w:r>
-        <w:rPr>
-          <w:vertAlign w:val="subscript"/>
-          <w:lang w:val="en-US"/>
         </w:rPr>
         <w:t>c</w:t>
       </w:r>
       <w:r>
         <w:rPr>
-          <w:lang w:val="en-US"/>
-        </w:rPr>
-        <w:t>log</w:t>
-      </w:r>
-      <w:r>
-        <w:rPr>
-          <w:vertAlign w:val="subscript"/>
-          <w:lang w:val="en-US"/>
-        </w:rPr>
-        <w:t>2</w:t>
-      </w:r>
-      <w:r>
-        <w:rPr>
-          <w:lang w:val="en-US"/>
-        </w:rPr>
-        <w:t>n</w:t>
-      </w:r>
-      <w:r>
-        <w:rPr>
-          <w:lang w:val="en-US"/>
-        </w:rPr>
-        <w:t xml:space="preserve"> + 1</w:t>
-      </w:r>
-    </w:p>
-    <w:p>
-      <w:pPr>
-        <w:rPr>
-          <w:lang w:val="en-US"/>
-        </w:rPr>
-      </w:pPr>
-      <w:r>
-        <w:rPr>
-          <w:lang w:val="en-US"/>
-        </w:rPr>
-        <w:t>In case of Time Complexity, base doesn’t matter. Therefore, we can say for sub logarithmic time algorithms we have time complexity of O(log log n).</w:t>
-      </w:r>
-      <w:r>
-        <w:rPr>
-          <w:lang w:val="en-US"/>
+          <w:rFonts w:eastAsiaTheme="minorEastAsia"/>
+        </w:rPr>
+        <w:t xml:space="preserve">n+1 </w:t>
+      </w:r>
+      <w:r>
+        <w:rPr>
+          <w:rFonts w:eastAsiaTheme="minorEastAsia"/>
+        </w:rPr>
+        <w:sym w:font="Wingdings" w:char="F0E0"/>
+      </w:r>
+      <w:r>
+        <w:rPr>
+          <w:rFonts w:eastAsiaTheme="minorEastAsia"/>
+        </w:rPr>
+        <w:t xml:space="preserve">Therefore we can say time complexity is </w:t>
+      </w:r>
+      <w:proofErr w:type="gramStart"/>
+      <w:r>
+        <w:rPr>
+          <w:rFonts w:eastAsiaTheme="minorEastAsia"/>
+        </w:rPr>
+        <w:t>O(</w:t>
+      </w:r>
+      <w:proofErr w:type="gramEnd"/>
+      <w:r>
+        <w:rPr>
+          <w:rFonts w:eastAsiaTheme="minorEastAsia"/>
+        </w:rPr>
+        <w:t>log n).</w:t>
+      </w:r>
+    </w:p>
+    <w:p>
+      <w:pPr>
+        <w:rPr>
+          <w:rFonts w:eastAsiaTheme="minorEastAsia"/>
+          <w:b/>
+          <w:bCs/>
+          <w:i/>
+          <w:iCs/>
+        </w:rPr>
+      </w:pPr>
+      <w:r>
+        <w:rPr>
+          <w:rFonts w:eastAsiaTheme="minorEastAsia"/>
+          <w:b/>
+          <w:bCs/>
+          <w:i/>
+          <w:iCs/>
+        </w:rPr>
+        <w:t>One Real Time Example of Logarithmic Time Algorithm is Binary Search Algorithm.</w:t>
+      </w:r>
+    </w:p>
+    <w:p>
+      <w:pPr>
+        <w:rPr>
+          <w:rFonts w:eastAsiaTheme="minorEastAsia"/>
+        </w:rPr>
+      </w:pPr>
+      <w:r>
+        <w:rPr>
+          <w:noProof/>
+        </w:rPr>
+        <w:drawing>
+          <wp:inline distT="0" distB="0" distL="0" distR="0" wp14:anchorId="700CE5CF" wp14:editId="367FA6A1">
+            <wp:extent cx="5731510" cy="3897630"/>
+            <wp:effectExtent l="0" t="0" r="2540" b="7620"/>
+            <wp:docPr id="2053711581" name="Picture 1"/>
+            <wp:cNvGraphicFramePr>
+              <a:graphicFrameLocks xmlns:a="http://schemas.openxmlformats.org/drawingml/2006/main" noChangeAspect="1"/>
+            </wp:cNvGraphicFramePr>
+            <a:graphic xmlns:a="http://schemas.openxmlformats.org/drawingml/2006/main">
+              <a:graphicData uri="http://schemas.openxmlformats.org/drawingml/2006/picture">
+                <pic:pic xmlns:pic="http://schemas.openxmlformats.org/drawingml/2006/picture">
+                  <pic:nvPicPr>
+                    <pic:cNvPr id="2053711581" name=""/>
+                    <pic:cNvPicPr/>
+                  </pic:nvPicPr>
+                  <pic:blipFill>
+                    <a:blip r:embed="rId9"/>
+                    <a:stretch>
+                      <a:fillRect/>
+                    </a:stretch>
+                  </pic:blipFill>
+                  <pic:spPr>
+                    <a:xfrm>
+                      <a:off x="0" y="0"/>
+                      <a:ext cx="5731510" cy="3897630"/>
+                    </a:xfrm>
+                    <a:prstGeom prst="rect">
+                      <a:avLst/>
+                    </a:prstGeom>
+                  </pic:spPr>
+                </pic:pic>
+              </a:graphicData>
+            </a:graphic>
+          </wp:inline>
+        </w:drawing>
+      </w:r>
+    </w:p>
+    <w:p>
+      <w:pPr>
+        <w:rPr>
+          <w:rFonts w:eastAsiaTheme="minorEastAsia"/>
+        </w:rPr>
+      </w:pPr>
+      <w:r>
+        <w:rPr>
+          <w:rFonts w:eastAsiaTheme="minorEastAsia"/>
+        </w:rPr>
+        <w:t>Each iteration halves the search space:</w:t>
+      </w:r>
+    </w:p>
+    <w:p>
+      <w:pPr>
+        <w:numPr>
+          <w:ilvl w:val="0"/>
+          <w:numId w:val="9"/>
+        </w:numPr>
+        <w:rPr>
+          <w:rFonts w:eastAsiaTheme="minorEastAsia"/>
+        </w:rPr>
+      </w:pPr>
+      <w:r>
+        <w:rPr>
+          <w:rFonts w:eastAsiaTheme="minorEastAsia"/>
+        </w:rPr>
+        <w:t>n → n/2 → n/4 → n/8 → … → 1</w:t>
+      </w:r>
+      <w:r>
+        <w:rPr>
+          <w:rFonts w:eastAsiaTheme="minorEastAsia"/>
         </w:rPr>
         <w:br/>
-      </w:r>
-    </w:p>
-    <w:p>
-      <w:pPr>
-        <w:jc w:val="both"/>
-        <w:rPr>
-          <w:lang w:val="en-US"/>
-        </w:rPr>
-      </w:pPr>
-      <w:r>
-        <w:rPr>
-          <w:lang w:val="en-US"/>
-        </w:rPr>
-        <w:t xml:space="preserve">It grows very slow almost like a constant because for such a big number loop takes only 5 iterations. </w:t>
-      </w:r>
-    </w:p>
-    <w:p>
-      <w:pPr>
-        <w:jc w:val="both"/>
-        <w:rPr>
-          <w:lang w:val="en-US"/>
-        </w:rPr>
-      </w:pPr>
-      <w:r>
-        <w:rPr>
-          <w:lang w:val="en-US"/>
+        <w:t xml:space="preserve">After k steps: n / 2^k = 1 </w:t>
+      </w:r>
+      <w:r>
+        <w:rPr>
+          <w:rFonts w:ascii="Cambria Math" w:eastAsiaTheme="minorEastAsia" w:hAnsi="Cambria Math" w:cs="Cambria Math"/>
+        </w:rPr>
+        <w:t>⇒</w:t>
+      </w:r>
+      <w:r>
+        <w:rPr>
+          <w:rFonts w:eastAsiaTheme="minorEastAsia"/>
+        </w:rPr>
+        <w:t xml:space="preserve"> k = log₂(n)</w:t>
+      </w:r>
+    </w:p>
+    <w:p>
+      <w:pPr>
+        <w:rPr>
+          <w:rFonts w:eastAsiaTheme="minorEastAsia"/>
+        </w:rPr>
+      </w:pPr>
+      <w:r>
+        <w:rPr>
+          <w:noProof/>
+        </w:rPr>
+        <w:drawing>
+          <wp:inline distT="0" distB="0" distL="0" distR="0" wp14:anchorId="6CBEC2B3" wp14:editId="1C06F975">
+            <wp:extent cx="5731510" cy="1819910"/>
+            <wp:effectExtent l="0" t="0" r="2540" b="8890"/>
+            <wp:docPr id="1104715505" name="Picture 1"/>
+            <wp:cNvGraphicFramePr>
+              <a:graphicFrameLocks xmlns:a="http://schemas.openxmlformats.org/drawingml/2006/main" noChangeAspect="1"/>
+            </wp:cNvGraphicFramePr>
+            <a:graphic xmlns:a="http://schemas.openxmlformats.org/drawingml/2006/main">
+              <a:graphicData uri="http://schemas.openxmlformats.org/drawingml/2006/picture">
+                <pic:pic xmlns:pic="http://schemas.openxmlformats.org/drawingml/2006/picture">
+                  <pic:nvPicPr>
+                    <pic:cNvPr id="1104715505" name=""/>
+                    <pic:cNvPicPr/>
+                  </pic:nvPicPr>
+                  <pic:blipFill>
+                    <a:blip r:embed="rId10"/>
+                    <a:stretch>
+                      <a:fillRect/>
+                    </a:stretch>
+                  </pic:blipFill>
+                  <pic:spPr>
+                    <a:xfrm>
+                      <a:off x="0" y="0"/>
+                      <a:ext cx="5731510" cy="1819910"/>
+                    </a:xfrm>
+                    <a:prstGeom prst="rect">
+                      <a:avLst/>
+                    </a:prstGeom>
+                  </pic:spPr>
+                </pic:pic>
+              </a:graphicData>
+            </a:graphic>
+          </wp:inline>
+        </w:drawing>
+      </w:r>
+    </w:p>
+    <w:p>
+      <w:pPr>
+        <w:rPr>
+          <w:rFonts w:eastAsiaTheme="minorEastAsia"/>
+        </w:rPr>
+      </w:pPr>
+      <w:r>
+        <w:rPr>
+          <w:rFonts w:eastAsiaTheme="minorEastAsia"/>
+        </w:rPr>
+        <w:t xml:space="preserve"> </w:t>
+      </w:r>
+    </w:p>
+    <w:p>
+      <w:pPr>
+        <w:rPr>
+          <w:rFonts w:eastAsiaTheme="minorEastAsia"/>
+          <w:b/>
+          <w:bCs/>
+        </w:rPr>
+      </w:pPr>
+      <w:r>
+        <w:rPr>
+          <w:b/>
+          <w:bCs/>
         </w:rPr>
         <w:lastRenderedPageBreak/>
+        <w:br/>
+      </w:r>
+      <w:r>
+        <w:rPr>
+          <w:b/>
+          <w:bCs/>
+          <w:lang w:val="en-US"/>
+        </w:rPr>
         <w:t>1.4.</w:t>
       </w:r>
       <w:r>
         <w:rPr>
-          <w:lang w:val="en-US"/>
-        </w:rPr>
-        <w:t>3</w:t>
-      </w:r>
-      <w:r>
-        <w:rPr>
+          <w:b/>
+          <w:bCs/>
+          <w:lang w:val="en-US"/>
+        </w:rPr>
+        <w:t>4</w:t>
+      </w:r>
+      <w:r>
+        <w:rPr>
+          <w:b/>
+          <w:bCs/>
           <w:lang w:val="en-US"/>
         </w:rPr>
         <w:t xml:space="preserve"> Linear Time Algorithm or O(n)</w:t>
@@ -2216,7 +4028,7 @@
                     <pic:cNvPicPr/>
                   </pic:nvPicPr>
                   <pic:blipFill>
-                    <a:blip r:embed="rId8"/>
+                    <a:blip r:embed="rId11"/>
                     <a:stretch>
                       <a:fillRect/>
                     </a:stretch>
@@ -2308,11 +4120,19 @@
                 <w:lang w:val="en-US"/>
               </w:rPr>
             </w:pPr>
-            <w:r>
-              <w:rPr>
-                <w:lang w:val="en-US"/>
-              </w:rPr>
-              <w:t>i=0</w:t>
+            <w:proofErr w:type="spellStart"/>
+            <w:r>
+              <w:rPr>
+                <w:lang w:val="en-US"/>
+              </w:rPr>
+              <w:t>i</w:t>
+            </w:r>
+            <w:proofErr w:type="spellEnd"/>
+            <w:r>
+              <w:rPr>
+                <w:lang w:val="en-US"/>
+              </w:rPr>
+              <w:t>=0</w:t>
             </w:r>
           </w:p>
         </w:tc>
@@ -2346,11 +4166,19 @@
                 <w:lang w:val="en-US"/>
               </w:rPr>
             </w:pPr>
-            <w:r>
-              <w:rPr>
-                <w:lang w:val="en-US"/>
-              </w:rPr>
-              <w:t>i=0</w:t>
+            <w:proofErr w:type="spellStart"/>
+            <w:r>
+              <w:rPr>
+                <w:lang w:val="en-US"/>
+              </w:rPr>
+              <w:t>i</w:t>
+            </w:r>
+            <w:proofErr w:type="spellEnd"/>
+            <w:r>
+              <w:rPr>
+                <w:lang w:val="en-US"/>
+              </w:rPr>
+              <w:t>=0</w:t>
             </w:r>
           </w:p>
         </w:tc>
@@ -2386,11 +4214,19 @@
                 <w:lang w:val="en-US"/>
               </w:rPr>
             </w:pPr>
-            <w:r>
-              <w:rPr>
-                <w:lang w:val="en-US"/>
-              </w:rPr>
-              <w:t>i=2</w:t>
+            <w:proofErr w:type="spellStart"/>
+            <w:r>
+              <w:rPr>
+                <w:lang w:val="en-US"/>
+              </w:rPr>
+              <w:t>i</w:t>
+            </w:r>
+            <w:proofErr w:type="spellEnd"/>
+            <w:r>
+              <w:rPr>
+                <w:lang w:val="en-US"/>
+              </w:rPr>
+              <w:t>=2</w:t>
             </w:r>
           </w:p>
         </w:tc>
@@ -2424,11 +4260,19 @@
                 <w:lang w:val="en-US"/>
               </w:rPr>
             </w:pPr>
-            <w:r>
-              <w:rPr>
-                <w:lang w:val="en-US"/>
-              </w:rPr>
-              <w:t>i=6</w:t>
+            <w:proofErr w:type="spellStart"/>
+            <w:r>
+              <w:rPr>
+                <w:lang w:val="en-US"/>
+              </w:rPr>
+              <w:t>i</w:t>
+            </w:r>
+            <w:proofErr w:type="spellEnd"/>
+            <w:r>
+              <w:rPr>
+                <w:lang w:val="en-US"/>
+              </w:rPr>
+              <w:t>=6</w:t>
             </w:r>
           </w:p>
         </w:tc>
@@ -2458,11 +4302,19 @@
                 <w:lang w:val="en-US"/>
               </w:rPr>
             </w:pPr>
-            <w:r>
-              <w:rPr>
-                <w:lang w:val="en-US"/>
-              </w:rPr>
-              <w:t>i=4</w:t>
+            <w:proofErr w:type="spellStart"/>
+            <w:r>
+              <w:rPr>
+                <w:lang w:val="en-US"/>
+              </w:rPr>
+              <w:t>i</w:t>
+            </w:r>
+            <w:proofErr w:type="spellEnd"/>
+            <w:r>
+              <w:rPr>
+                <w:lang w:val="en-US"/>
+              </w:rPr>
+              <w:t>=4</w:t>
             </w:r>
           </w:p>
         </w:tc>
@@ -2490,11 +4342,19 @@
                 <w:lang w:val="en-US"/>
               </w:rPr>
             </w:pPr>
-            <w:r>
-              <w:rPr>
-                <w:lang w:val="en-US"/>
-              </w:rPr>
-              <w:t>i=12</w:t>
+            <w:proofErr w:type="spellStart"/>
+            <w:r>
+              <w:rPr>
+                <w:lang w:val="en-US"/>
+              </w:rPr>
+              <w:t>i</w:t>
+            </w:r>
+            <w:proofErr w:type="spellEnd"/>
+            <w:r>
+              <w:rPr>
+                <w:lang w:val="en-US"/>
+              </w:rPr>
+              <w:t>=12</w:t>
             </w:r>
           </w:p>
         </w:tc>
@@ -2524,11 +4384,19 @@
                 <w:lang w:val="en-US"/>
               </w:rPr>
             </w:pPr>
-            <w:r>
-              <w:rPr>
-                <w:lang w:val="en-US"/>
-              </w:rPr>
-              <w:t>i=6</w:t>
+            <w:proofErr w:type="spellStart"/>
+            <w:r>
+              <w:rPr>
+                <w:lang w:val="en-US"/>
+              </w:rPr>
+              <w:t>i</w:t>
+            </w:r>
+            <w:proofErr w:type="spellEnd"/>
+            <w:r>
+              <w:rPr>
+                <w:lang w:val="en-US"/>
+              </w:rPr>
+              <w:t>=6</w:t>
             </w:r>
           </w:p>
         </w:tc>
@@ -2556,11 +4424,19 @@
                 <w:lang w:val="en-US"/>
               </w:rPr>
             </w:pPr>
-            <w:r>
-              <w:rPr>
-                <w:lang w:val="en-US"/>
-              </w:rPr>
-              <w:t>i=18</w:t>
+            <w:proofErr w:type="spellStart"/>
+            <w:r>
+              <w:rPr>
+                <w:lang w:val="en-US"/>
+              </w:rPr>
+              <w:t>i</w:t>
+            </w:r>
+            <w:proofErr w:type="spellEnd"/>
+            <w:r>
+              <w:rPr>
+                <w:lang w:val="en-US"/>
+              </w:rPr>
+              <w:t>=18</w:t>
             </w:r>
           </w:p>
         </w:tc>
@@ -2590,11 +4466,19 @@
                 <w:lang w:val="en-US"/>
               </w:rPr>
             </w:pPr>
-            <w:r>
-              <w:rPr>
-                <w:lang w:val="en-US"/>
-              </w:rPr>
-              <w:t>i=8</w:t>
+            <w:proofErr w:type="spellStart"/>
+            <w:r>
+              <w:rPr>
+                <w:lang w:val="en-US"/>
+              </w:rPr>
+              <w:t>i</w:t>
+            </w:r>
+            <w:proofErr w:type="spellEnd"/>
+            <w:r>
+              <w:rPr>
+                <w:lang w:val="en-US"/>
+              </w:rPr>
+              <w:t>=8</w:t>
             </w:r>
           </w:p>
         </w:tc>
@@ -2697,11 +4581,19 @@
                 <w:lang w:val="en-US"/>
               </w:rPr>
             </w:pPr>
-            <w:r>
-              <w:rPr>
-                <w:lang w:val="en-US"/>
-              </w:rPr>
-              <w:t>i=10</w:t>
+            <w:proofErr w:type="spellStart"/>
+            <w:r>
+              <w:rPr>
+                <w:lang w:val="en-US"/>
+              </w:rPr>
+              <w:t>i</w:t>
+            </w:r>
+            <w:proofErr w:type="spellEnd"/>
+            <w:r>
+              <w:rPr>
+                <w:lang w:val="en-US"/>
+              </w:rPr>
+              <w:t>=10</w:t>
             </w:r>
           </w:p>
         </w:tc>
@@ -2735,11 +4627,19 @@
                 <w:lang w:val="en-US"/>
               </w:rPr>
             </w:pPr>
-            <w:r>
-              <w:rPr>
-                <w:lang w:val="en-US"/>
-              </w:rPr>
-              <w:t>i=20</w:t>
+            <w:proofErr w:type="spellStart"/>
+            <w:r>
+              <w:rPr>
+                <w:lang w:val="en-US"/>
+              </w:rPr>
+              <w:t>i</w:t>
+            </w:r>
+            <w:proofErr w:type="spellEnd"/>
+            <w:r>
+              <w:rPr>
+                <w:lang w:val="en-US"/>
+              </w:rPr>
+              <w:t>=20</w:t>
             </w:r>
           </w:p>
         </w:tc>
@@ -2775,11 +4675,19 @@
                 <w:lang w:val="en-US"/>
               </w:rPr>
             </w:pPr>
-            <w:r>
-              <w:rPr>
-                <w:lang w:val="en-US"/>
-              </w:rPr>
-              <w:t>i=8</w:t>
+            <w:proofErr w:type="spellStart"/>
+            <w:r>
+              <w:rPr>
+                <w:lang w:val="en-US"/>
+              </w:rPr>
+              <w:t>i</w:t>
+            </w:r>
+            <w:proofErr w:type="spellEnd"/>
+            <w:r>
+              <w:rPr>
+                <w:lang w:val="en-US"/>
+              </w:rPr>
+              <w:t>=8</w:t>
             </w:r>
           </w:p>
         </w:tc>
@@ -2813,11 +4721,19 @@
                 <w:lang w:val="en-US"/>
               </w:rPr>
             </w:pPr>
-            <w:r>
-              <w:rPr>
-                <w:lang w:val="en-US"/>
-              </w:rPr>
-              <w:t>i=14</w:t>
+            <w:proofErr w:type="spellStart"/>
+            <w:r>
+              <w:rPr>
+                <w:lang w:val="en-US"/>
+              </w:rPr>
+              <w:t>i</w:t>
+            </w:r>
+            <w:proofErr w:type="spellEnd"/>
+            <w:r>
+              <w:rPr>
+                <w:lang w:val="en-US"/>
+              </w:rPr>
+              <w:t>=14</w:t>
             </w:r>
           </w:p>
         </w:tc>
@@ -2847,11 +4763,19 @@
                 <w:lang w:val="en-US"/>
               </w:rPr>
             </w:pPr>
-            <w:r>
-              <w:rPr>
-                <w:lang w:val="en-US"/>
-              </w:rPr>
-              <w:t>i=6</w:t>
+            <w:proofErr w:type="spellStart"/>
+            <w:r>
+              <w:rPr>
+                <w:lang w:val="en-US"/>
+              </w:rPr>
+              <w:t>i</w:t>
+            </w:r>
+            <w:proofErr w:type="spellEnd"/>
+            <w:r>
+              <w:rPr>
+                <w:lang w:val="en-US"/>
+              </w:rPr>
+              <w:t>=6</w:t>
             </w:r>
           </w:p>
         </w:tc>
@@ -2879,11 +4803,19 @@
                 <w:lang w:val="en-US"/>
               </w:rPr>
             </w:pPr>
-            <w:r>
-              <w:rPr>
-                <w:lang w:val="en-US"/>
-              </w:rPr>
-              <w:t>i=8</w:t>
+            <w:proofErr w:type="spellStart"/>
+            <w:r>
+              <w:rPr>
+                <w:lang w:val="en-US"/>
+              </w:rPr>
+              <w:t>i</w:t>
+            </w:r>
+            <w:proofErr w:type="spellEnd"/>
+            <w:r>
+              <w:rPr>
+                <w:lang w:val="en-US"/>
+              </w:rPr>
+              <w:t>=8</w:t>
             </w:r>
           </w:p>
         </w:tc>
@@ -2913,11 +4845,19 @@
                 <w:lang w:val="en-US"/>
               </w:rPr>
             </w:pPr>
-            <w:r>
-              <w:rPr>
-                <w:lang w:val="en-US"/>
-              </w:rPr>
-              <w:t>i=4</w:t>
+            <w:proofErr w:type="spellStart"/>
+            <w:r>
+              <w:rPr>
+                <w:lang w:val="en-US"/>
+              </w:rPr>
+              <w:t>i</w:t>
+            </w:r>
+            <w:proofErr w:type="spellEnd"/>
+            <w:r>
+              <w:rPr>
+                <w:lang w:val="en-US"/>
+              </w:rPr>
+              <w:t>=4</w:t>
             </w:r>
           </w:p>
         </w:tc>
@@ -2945,11 +4885,19 @@
                 <w:lang w:val="en-US"/>
               </w:rPr>
             </w:pPr>
-            <w:r>
-              <w:rPr>
-                <w:lang w:val="en-US"/>
-              </w:rPr>
-              <w:t>i=2</w:t>
+            <w:proofErr w:type="spellStart"/>
+            <w:r>
+              <w:rPr>
+                <w:lang w:val="en-US"/>
+              </w:rPr>
+              <w:t>i</w:t>
+            </w:r>
+            <w:proofErr w:type="spellEnd"/>
+            <w:r>
+              <w:rPr>
+                <w:lang w:val="en-US"/>
+              </w:rPr>
+              <w:t>=2</w:t>
             </w:r>
           </w:p>
         </w:tc>
@@ -2979,11 +4927,19 @@
                 <w:lang w:val="en-US"/>
               </w:rPr>
             </w:pPr>
-            <w:r>
-              <w:rPr>
-                <w:lang w:val="en-US"/>
-              </w:rPr>
-              <w:t>i=2</w:t>
+            <w:proofErr w:type="spellStart"/>
+            <w:r>
+              <w:rPr>
+                <w:lang w:val="en-US"/>
+              </w:rPr>
+              <w:t>i</w:t>
+            </w:r>
+            <w:proofErr w:type="spellEnd"/>
+            <w:r>
+              <w:rPr>
+                <w:lang w:val="en-US"/>
+              </w:rPr>
+              <w:t>=2</w:t>
             </w:r>
           </w:p>
         </w:tc>
@@ -3036,62 +4992,6 @@
         </w:rPr>
         <w:t>Loop runs n/c times, we can say that Time Complexity is O(n).</w:t>
       </w:r>
-    </w:p>
-    <w:p>
-      <w:pPr>
-        <w:jc w:val="both"/>
-        <w:rPr>
-          <w:lang w:val="en-US"/>
-        </w:rPr>
-      </w:pPr>
-    </w:p>
-    <w:p>
-      <w:pPr>
-        <w:jc w:val="both"/>
-        <w:rPr>
-          <w:lang w:val="en-US"/>
-        </w:rPr>
-      </w:pPr>
-    </w:p>
-    <w:p>
-      <w:pPr>
-        <w:jc w:val="both"/>
-        <w:rPr>
-          <w:lang w:val="en-US"/>
-        </w:rPr>
-      </w:pPr>
-    </w:p>
-    <w:p>
-      <w:pPr>
-        <w:jc w:val="both"/>
-        <w:rPr>
-          <w:lang w:val="en-US"/>
-        </w:rPr>
-      </w:pPr>
-    </w:p>
-    <w:p>
-      <w:pPr>
-        <w:jc w:val="both"/>
-        <w:rPr>
-          <w:lang w:val="en-US"/>
-        </w:rPr>
-      </w:pPr>
-    </w:p>
-    <w:p>
-      <w:pPr>
-        <w:jc w:val="both"/>
-        <w:rPr>
-          <w:lang w:val="en-US"/>
-        </w:rPr>
-      </w:pPr>
-    </w:p>
-    <w:p>
-      <w:pPr>
-        <w:jc w:val="both"/>
-        <w:rPr>
-          <w:lang w:val="en-US"/>
-        </w:rPr>
-      </w:pPr>
     </w:p>
     <w:sectPr>
       <w:pgSz w:w="11906" w:h="16838"/>
@@ -3662,6 +5562,155 @@
       </w:pPr>
       <w:rPr>
         <w:rFonts w:ascii="Wingdings" w:hAnsi="Wingdings" w:hint="default"/>
+      </w:rPr>
+    </w:lvl>
+  </w:abstractNum>
+  <w:abstractNum w:abstractNumId="4" w15:restartNumberingAfterBreak="0">
+    <w:nsid w:val="6F4621B4"/>
+    <w:multiLevelType w:val="multilevel"/>
+    <w:tmpl w:val="47760FCE"/>
+    <w:lvl w:ilvl="0">
+      <w:start w:val="1"/>
+      <w:numFmt w:val="bullet"/>
+      <w:lvlText w:val=""/>
+      <w:lvlJc w:val="left"/>
+      <w:pPr>
+        <w:tabs>
+          <w:tab w:val="num" w:pos="720"/>
+        </w:tabs>
+        <w:ind w:left="720" w:hanging="360"/>
+      </w:pPr>
+      <w:rPr>
+        <w:rFonts w:ascii="Symbol" w:hAnsi="Symbol" w:hint="default"/>
+        <w:sz w:val="20"/>
+      </w:rPr>
+    </w:lvl>
+    <w:lvl w:ilvl="1" w:tentative="1">
+      <w:start w:val="1"/>
+      <w:numFmt w:val="bullet"/>
+      <w:lvlText w:val="o"/>
+      <w:lvlJc w:val="left"/>
+      <w:pPr>
+        <w:tabs>
+          <w:tab w:val="num" w:pos="1440"/>
+        </w:tabs>
+        <w:ind w:left="1440" w:hanging="360"/>
+      </w:pPr>
+      <w:rPr>
+        <w:rFonts w:ascii="Courier New" w:hAnsi="Courier New" w:hint="default"/>
+        <w:sz w:val="20"/>
+      </w:rPr>
+    </w:lvl>
+    <w:lvl w:ilvl="2" w:tentative="1">
+      <w:start w:val="1"/>
+      <w:numFmt w:val="bullet"/>
+      <w:lvlText w:val=""/>
+      <w:lvlJc w:val="left"/>
+      <w:pPr>
+        <w:tabs>
+          <w:tab w:val="num" w:pos="2160"/>
+        </w:tabs>
+        <w:ind w:left="2160" w:hanging="360"/>
+      </w:pPr>
+      <w:rPr>
+        <w:rFonts w:ascii="Wingdings" w:hAnsi="Wingdings" w:hint="default"/>
+        <w:sz w:val="20"/>
+      </w:rPr>
+    </w:lvl>
+    <w:lvl w:ilvl="3" w:tentative="1">
+      <w:start w:val="1"/>
+      <w:numFmt w:val="bullet"/>
+      <w:lvlText w:val=""/>
+      <w:lvlJc w:val="left"/>
+      <w:pPr>
+        <w:tabs>
+          <w:tab w:val="num" w:pos="2880"/>
+        </w:tabs>
+        <w:ind w:left="2880" w:hanging="360"/>
+      </w:pPr>
+      <w:rPr>
+        <w:rFonts w:ascii="Wingdings" w:hAnsi="Wingdings" w:hint="default"/>
+        <w:sz w:val="20"/>
+      </w:rPr>
+    </w:lvl>
+    <w:lvl w:ilvl="4" w:tentative="1">
+      <w:start w:val="1"/>
+      <w:numFmt w:val="bullet"/>
+      <w:lvlText w:val=""/>
+      <w:lvlJc w:val="left"/>
+      <w:pPr>
+        <w:tabs>
+          <w:tab w:val="num" w:pos="3600"/>
+        </w:tabs>
+        <w:ind w:left="3600" w:hanging="360"/>
+      </w:pPr>
+      <w:rPr>
+        <w:rFonts w:ascii="Wingdings" w:hAnsi="Wingdings" w:hint="default"/>
+        <w:sz w:val="20"/>
+      </w:rPr>
+    </w:lvl>
+    <w:lvl w:ilvl="5" w:tentative="1">
+      <w:start w:val="1"/>
+      <w:numFmt w:val="bullet"/>
+      <w:lvlText w:val=""/>
+      <w:lvlJc w:val="left"/>
+      <w:pPr>
+        <w:tabs>
+          <w:tab w:val="num" w:pos="4320"/>
+        </w:tabs>
+        <w:ind w:left="4320" w:hanging="360"/>
+      </w:pPr>
+      <w:rPr>
+        <w:rFonts w:ascii="Wingdings" w:hAnsi="Wingdings" w:hint="default"/>
+        <w:sz w:val="20"/>
+      </w:rPr>
+    </w:lvl>
+    <w:lvl w:ilvl="6" w:tentative="1">
+      <w:start w:val="1"/>
+      <w:numFmt w:val="bullet"/>
+      <w:lvlText w:val=""/>
+      <w:lvlJc w:val="left"/>
+      <w:pPr>
+        <w:tabs>
+          <w:tab w:val="num" w:pos="5040"/>
+        </w:tabs>
+        <w:ind w:left="5040" w:hanging="360"/>
+      </w:pPr>
+      <w:rPr>
+        <w:rFonts w:ascii="Wingdings" w:hAnsi="Wingdings" w:hint="default"/>
+        <w:sz w:val="20"/>
+      </w:rPr>
+    </w:lvl>
+    <w:lvl w:ilvl="7" w:tentative="1">
+      <w:start w:val="1"/>
+      <w:numFmt w:val="bullet"/>
+      <w:lvlText w:val=""/>
+      <w:lvlJc w:val="left"/>
+      <w:pPr>
+        <w:tabs>
+          <w:tab w:val="num" w:pos="5760"/>
+        </w:tabs>
+        <w:ind w:left="5760" w:hanging="360"/>
+      </w:pPr>
+      <w:rPr>
+        <w:rFonts w:ascii="Wingdings" w:hAnsi="Wingdings" w:hint="default"/>
+        <w:sz w:val="20"/>
+      </w:rPr>
+    </w:lvl>
+    <w:lvl w:ilvl="8" w:tentative="1">
+      <w:start w:val="1"/>
+      <w:numFmt w:val="bullet"/>
+      <w:lvlText w:val=""/>
+      <w:lvlJc w:val="left"/>
+      <w:pPr>
+        <w:tabs>
+          <w:tab w:val="num" w:pos="6480"/>
+        </w:tabs>
+        <w:ind w:left="6480" w:hanging="360"/>
+      </w:pPr>
+      <w:rPr>
+        <w:rFonts w:ascii="Wingdings" w:hAnsi="Wingdings" w:hint="default"/>
+        <w:sz w:val="20"/>
       </w:rPr>
     </w:lvl>
   </w:abstractNum>
@@ -3708,6 +5757,9 @@
   </w:num>
   <w:num w:numId="8" w16cid:durableId="500238654">
     <w:abstractNumId w:val="3"/>
+  </w:num>
+  <w:num w:numId="9" w16cid:durableId="1685283853">
+    <w:abstractNumId w:val="4"/>
   </w:num>
 </w:numbering>
 </file>
@@ -4314,7 +6366,6 @@
   <w:style w:type="character" w:default="1" w:styleId="DefaultParagraphFont">
     <w:name w:val="Default Paragraph Font"/>
     <w:uiPriority w:val="1"/>
-    <w:semiHidden/>
     <w:unhideWhenUsed/>
   </w:style>
   <w:style w:type="table" w:default="1" w:styleId="TableNormal">

</xml_diff>

<commit_message>
Polynomial Time Algorithm in Time and Space Complexity documented
Signed-off-by: PranaySingh13 <pranay.singh.1393@gmail.com>
</commit_message>
<xml_diff>
--- a/Backend/DSA/Data Structures and Algorithm.docx
+++ b/Backend/DSA/Data Structures and Algorithm.docx
@@ -251,22 +251,10 @@
           <w:b/>
           <w:bCs/>
         </w:rPr>
-        <w:t xml:space="preserve">Best Case: </w:t>
-      </w:r>
-      <w:proofErr w:type="gramStart"/>
-      <w:r>
-        <w:rPr>
-          <w:b/>
-          <w:bCs/>
-        </w:rPr>
-        <w:t>Ω</w:t>
-      </w:r>
-      <w:r>
-        <w:t>(</w:t>
-      </w:r>
-      <w:proofErr w:type="gramEnd"/>
-      <w:r>
-        <w:t>1),</w:t>
+        <w:t>Best Case: Ω</w:t>
+      </w:r>
+      <w:r>
+        <w:t>(1),</w:t>
       </w:r>
       <w:r>
         <w:rPr>
@@ -600,47 +588,11 @@
           <w:lang w:val="en-US"/>
         </w:rPr>
       </w:pPr>
-      <w:proofErr w:type="gramStart"/>
-      <w:r>
-        <w:rPr>
-          <w:lang w:val="en-US"/>
-        </w:rPr>
-        <w:t>O(</w:t>
-      </w:r>
-      <w:proofErr w:type="gramEnd"/>
-      <w:r>
-        <w:rPr>
-          <w:lang w:val="en-US"/>
-        </w:rPr>
-        <w:t xml:space="preserve">1) &lt; </w:t>
-      </w:r>
-      <w:proofErr w:type="gramStart"/>
-      <w:r>
-        <w:rPr>
-          <w:lang w:val="en-US"/>
-        </w:rPr>
-        <w:t>O(log(</w:t>
-      </w:r>
-      <w:proofErr w:type="gramEnd"/>
-      <w:r>
-        <w:rPr>
-          <w:lang w:val="en-US"/>
-        </w:rPr>
-        <w:t xml:space="preserve">log n)) &lt; </w:t>
-      </w:r>
-      <w:proofErr w:type="gramStart"/>
-      <w:r>
-        <w:rPr>
-          <w:lang w:val="en-US"/>
-        </w:rPr>
-        <w:t>O(</w:t>
-      </w:r>
-      <w:proofErr w:type="gramEnd"/>
-      <w:r>
-        <w:rPr>
-          <w:lang w:val="en-US"/>
-        </w:rPr>
-        <w:t>log n) &lt; O(n) &lt; O(n</w:t>
+      <w:r>
+        <w:rPr>
+          <w:lang w:val="en-US"/>
+        </w:rPr>
+        <w:t>O(1) &lt; O(log(log n)) &lt; O(log n) &lt; O(n) &lt; O(n</w:t>
       </w:r>
       <w:r>
         <w:rPr>
@@ -771,25 +723,7 @@
           <w:bCs/>
           <w:lang w:val="en-US"/>
         </w:rPr>
-        <w:t xml:space="preserve">Algorithm or </w:t>
-      </w:r>
-      <w:proofErr w:type="gramStart"/>
-      <w:r>
-        <w:rPr>
-          <w:b/>
-          <w:bCs/>
-          <w:lang w:val="en-US"/>
-        </w:rPr>
-        <w:t>O(</w:t>
-      </w:r>
-      <w:proofErr w:type="gramEnd"/>
-      <w:r>
-        <w:rPr>
-          <w:b/>
-          <w:bCs/>
-          <w:lang w:val="en-US"/>
-        </w:rPr>
-        <w:t xml:space="preserve">1) </w:t>
+        <w:t xml:space="preserve">Algorithm or O(1) </w:t>
       </w:r>
     </w:p>
     <w:p>
@@ -809,21 +743,7 @@
         <w:rPr>
           <w:lang w:val="en-US"/>
         </w:rPr>
-        <w:t xml:space="preserve"> of a function will be considered as </w:t>
-      </w:r>
-      <w:proofErr w:type="gramStart"/>
-      <w:r>
-        <w:rPr>
-          <w:lang w:val="en-US"/>
-        </w:rPr>
-        <w:t>O(</w:t>
-      </w:r>
-      <w:proofErr w:type="gramEnd"/>
-      <w:r>
-        <w:rPr>
-          <w:lang w:val="en-US"/>
-        </w:rPr>
-        <w:t>1) if it does not contain any loop, recursion and call to any other non-constant time function.</w:t>
+        <w:t xml:space="preserve"> of a function will be considered as O(1) if it does not contain any loop, recursion and call to any other non-constant time function.</w:t>
       </w:r>
     </w:p>
     <w:p>
@@ -907,31 +827,43 @@
           <w:lang w:val="en-US"/>
         </w:rPr>
         <w:lastRenderedPageBreak/>
-        <w:t xml:space="preserve">1.4.2 Sub Logarithmic Time Algorithm or </w:t>
-      </w:r>
-      <w:proofErr w:type="gramStart"/>
+        <w:t xml:space="preserve">1.4.2 Sub Logarithmic Time Algorithm or O(log </w:t>
+      </w:r>
+      <w:proofErr w:type="spellStart"/>
       <w:r>
         <w:rPr>
           <w:b/>
           <w:bCs/>
           <w:lang w:val="en-US"/>
         </w:rPr>
-        <w:t>O(</w:t>
-      </w:r>
-      <w:proofErr w:type="gramEnd"/>
+        <w:t>log</w:t>
+      </w:r>
+      <w:proofErr w:type="spellEnd"/>
       <w:r>
         <w:rPr>
           <w:b/>
           <w:bCs/>
           <w:lang w:val="en-US"/>
         </w:rPr>
-        <w:t xml:space="preserve">log </w:t>
+        <w:t xml:space="preserve"> n)</w:t>
+      </w:r>
+    </w:p>
+    <w:p>
+      <w:pPr>
+        <w:jc w:val="both"/>
+        <w:rPr>
+          <w:lang w:val="en-US"/>
+        </w:rPr>
+      </w:pPr>
+      <w:r>
+        <w:rPr>
+          <w:lang w:val="en-US"/>
+        </w:rPr>
+        <w:t xml:space="preserve">Time Complexity of a loop is considered as O(log </w:t>
       </w:r>
       <w:proofErr w:type="spellStart"/>
       <w:r>
         <w:rPr>
-          <w:b/>
-          <w:bCs/>
           <w:lang w:val="en-US"/>
         </w:rPr>
         <w:t>log</w:t>
@@ -939,50 +871,6 @@
       <w:proofErr w:type="spellEnd"/>
       <w:r>
         <w:rPr>
-          <w:b/>
-          <w:bCs/>
-          <w:lang w:val="en-US"/>
-        </w:rPr>
-        <w:t xml:space="preserve"> n)</w:t>
-      </w:r>
-    </w:p>
-    <w:p>
-      <w:pPr>
-        <w:jc w:val="both"/>
-        <w:rPr>
-          <w:lang w:val="en-US"/>
-        </w:rPr>
-      </w:pPr>
-      <w:r>
-        <w:rPr>
-          <w:lang w:val="en-US"/>
-        </w:rPr>
-        <w:t xml:space="preserve">Time Complexity of a loop is considered as </w:t>
-      </w:r>
-      <w:proofErr w:type="gramStart"/>
-      <w:r>
-        <w:rPr>
-          <w:lang w:val="en-US"/>
-        </w:rPr>
-        <w:t>O(</w:t>
-      </w:r>
-      <w:proofErr w:type="gramEnd"/>
-      <w:r>
-        <w:rPr>
-          <w:lang w:val="en-US"/>
-        </w:rPr>
-        <w:t xml:space="preserve">log </w:t>
-      </w:r>
-      <w:proofErr w:type="spellStart"/>
-      <w:r>
-        <w:rPr>
-          <w:lang w:val="en-US"/>
-        </w:rPr>
-        <w:t>log</w:t>
-      </w:r>
-      <w:proofErr w:type="spellEnd"/>
-      <w:r>
-        <w:rPr>
           <w:lang w:val="en-US"/>
         </w:rPr>
         <w:t xml:space="preserve"> n) if the loop variable</w:t>
@@ -997,21 +885,7 @@
         <w:rPr>
           <w:lang w:val="en-US"/>
         </w:rPr>
-        <w:t xml:space="preserve"> </w:t>
-      </w:r>
-      <w:proofErr w:type="gramStart"/>
-      <w:r>
-        <w:rPr>
-          <w:lang w:val="en-US"/>
-        </w:rPr>
-        <w:t>is</w:t>
-      </w:r>
-      <w:proofErr w:type="gramEnd"/>
-      <w:r>
-        <w:rPr>
-          <w:lang w:val="en-US"/>
-        </w:rPr>
-        <w:t xml:space="preserve"> increment/decrement by exponentially by a constant amount.</w:t>
+        <w:t xml:space="preserve"> is increment/decrement by exponentially by a constant amount.</w:t>
       </w:r>
     </w:p>
     <w:p>
@@ -1618,69 +1492,43 @@
       </w:r>
       <w:proofErr w:type="spellEnd"/>
       <w:r>
-        <w:t>=</w:t>
-      </w:r>
-      <w:r>
+        <w:t xml:space="preserve">=2 and </w:t>
+      </w:r>
+      <w:proofErr w:type="spellStart"/>
+      <w:r>
+        <w:t>i</w:t>
+      </w:r>
+      <w:proofErr w:type="spellEnd"/>
+      <w:r>
+        <w:t xml:space="preserve"> is exponentially squared by constant factor c</w:t>
+      </w:r>
+    </w:p>
+    <w:p>
+      <w:pPr>
+        <w:jc w:val="both"/>
+        <w:rPr>
+          <w:rFonts w:eastAsiaTheme="minorEastAsia"/>
+          <w:lang w:val="en-US"/>
+        </w:rPr>
+      </w:pPr>
+      <w:r>
+        <w:rPr>
+          <w:lang w:val="en-US"/>
+        </w:rPr>
+        <w:t>2,2</w:t>
+      </w:r>
+      <w:r>
+        <w:rPr>
+          <w:vertAlign w:val="superscript"/>
+          <w:lang w:val="en-US"/>
+        </w:rPr>
         <w:t>2</w:t>
       </w:r>
       <w:r>
-        <w:t xml:space="preserve"> and </w:t>
-      </w:r>
-      <w:proofErr w:type="spellStart"/>
-      <w:r>
-        <w:t>i</w:t>
-      </w:r>
-      <w:proofErr w:type="spellEnd"/>
-      <w:r>
-        <w:t xml:space="preserve"> is </w:t>
-      </w:r>
-      <w:r>
-        <w:t>exponentially squared</w:t>
-      </w:r>
-      <w:r>
-        <w:t xml:space="preserve"> by constant factor c</w:t>
-      </w:r>
-    </w:p>
-    <w:p>
-      <w:pPr>
-        <w:jc w:val="both"/>
-        <w:rPr>
-          <w:rFonts w:eastAsiaTheme="minorEastAsia"/>
-          <w:lang w:val="en-US"/>
-        </w:rPr>
-      </w:pPr>
-      <w:r>
-        <w:rPr>
-          <w:lang w:val="en-US"/>
-        </w:rPr>
-        <w:t>2,</w:t>
-      </w:r>
-      <w:proofErr w:type="gramStart"/>
-      <w:r>
-        <w:rPr>
-          <w:lang w:val="en-US"/>
-        </w:rPr>
-        <w:t>2</w:t>
-      </w:r>
-      <w:r>
-        <w:rPr>
-          <w:vertAlign w:val="superscript"/>
-          <w:lang w:val="en-US"/>
-        </w:rPr>
-        <w:t>2</w:t>
-      </w:r>
-      <w:r>
-        <w:rPr>
-          <w:lang w:val="en-US"/>
-        </w:rPr>
-        <w:t>,(</w:t>
-      </w:r>
-      <w:proofErr w:type="gramEnd"/>
-      <w:r>
-        <w:rPr>
-          <w:lang w:val="en-US"/>
-        </w:rPr>
-        <w:t>2</w:t>
+        <w:rPr>
+          <w:lang w:val="en-US"/>
+        </w:rPr>
+        <w:t>,(2</w:t>
       </w:r>
       <w:r>
         <w:rPr>
@@ -2342,14 +2190,7 @@
         <w:rPr>
           <w:lang w:val="en-US"/>
         </w:rPr>
-        <w:t xml:space="preserve">k </w:t>
-      </w:r>
-      <w:proofErr w:type="gramStart"/>
-      <w:r>
-        <w:rPr>
-          <w:lang w:val="en-US"/>
-        </w:rPr>
-        <w:t>&lt;  log</w:t>
+        <w:t>k &lt;  log</w:t>
       </w:r>
       <w:r>
         <w:rPr>
@@ -2364,7 +2205,6 @@
         </w:rPr>
         <w:t>log</w:t>
       </w:r>
-      <w:proofErr w:type="gramEnd"/>
       <w:r>
         <w:rPr>
           <w:vertAlign w:val="subscript"/>
@@ -2389,21 +2229,7 @@
         <w:rPr>
           <w:lang w:val="en-US"/>
         </w:rPr>
-        <w:t xml:space="preserve">In case of Time Complexity, base doesn’t matter. Therefore, we can say for sub logarithmic time algorithms we have time complexity of </w:t>
-      </w:r>
-      <w:proofErr w:type="gramStart"/>
-      <w:r>
-        <w:rPr>
-          <w:lang w:val="en-US"/>
-        </w:rPr>
-        <w:t>O(</w:t>
-      </w:r>
-      <w:proofErr w:type="gramEnd"/>
-      <w:r>
-        <w:rPr>
-          <w:lang w:val="en-US"/>
-        </w:rPr>
-        <w:t xml:space="preserve">log </w:t>
+        <w:t xml:space="preserve">In case of Time Complexity, base doesn’t matter. Therefore, we can say for sub logarithmic time algorithms we have time complexity of O(log </w:t>
       </w:r>
       <w:proofErr w:type="spellStart"/>
       <w:r>
@@ -2455,74 +2281,12 @@
           <w:b/>
           <w:bCs/>
         </w:rPr>
-        <w:t>Logarithmic</w:t>
-      </w:r>
-      <w:r>
-        <w:rPr>
-          <w:b/>
-          <w:bCs/>
-        </w:rPr>
-        <w:t xml:space="preserve"> </w:t>
-      </w:r>
-      <w:r>
-        <w:rPr>
-          <w:b/>
-          <w:bCs/>
-        </w:rPr>
-        <w:t>Time</w:t>
-      </w:r>
-      <w:r>
-        <w:rPr>
-          <w:b/>
-          <w:bCs/>
-        </w:rPr>
-        <w:t xml:space="preserve"> </w:t>
-      </w:r>
-      <w:r>
-        <w:rPr>
-          <w:b/>
-          <w:bCs/>
-        </w:rPr>
-        <w:t>Algorithm</w:t>
-      </w:r>
-      <w:r>
-        <w:rPr>
-          <w:b/>
-          <w:bCs/>
-        </w:rPr>
-        <w:t xml:space="preserve"> or </w:t>
-      </w:r>
-      <w:proofErr w:type="gramStart"/>
-      <w:r>
-        <w:rPr>
-          <w:b/>
-          <w:bCs/>
-        </w:rPr>
-        <w:t>O(</w:t>
-      </w:r>
-      <w:proofErr w:type="gramEnd"/>
-      <w:r>
-        <w:rPr>
-          <w:b/>
-          <w:bCs/>
-        </w:rPr>
-        <w:t>log n)</w:t>
-      </w:r>
-    </w:p>
-    <w:p>
-      <w:r>
-        <w:t xml:space="preserve">Time complexity is considered as </w:t>
-      </w:r>
-      <w:proofErr w:type="gramStart"/>
-      <w:r>
-        <w:t>O(</w:t>
-      </w:r>
-      <w:proofErr w:type="gramEnd"/>
-      <w:r>
-        <w:t>log n)</w:t>
-      </w:r>
-      <w:r>
-        <w:t xml:space="preserve"> if the loop variables is multiply/divided by a constant factor.</w:t>
+        <w:t>Logarithmic Time Algorithm or O(log n)</w:t>
+      </w:r>
+    </w:p>
+    <w:p>
+      <w:r>
+        <w:t>Time complexity is considered as O(log n) if the loop variables is multiply/divided by a constant factor.</w:t>
       </w:r>
     </w:p>
     <w:p>
@@ -2658,10 +2422,7 @@
             </w:r>
             <w:proofErr w:type="spellEnd"/>
             <w:r>
-              <w:t>=</w:t>
-            </w:r>
-            <w:r>
-              <w:t>2</w:t>
+              <w:t>=2</w:t>
             </w:r>
           </w:p>
         </w:tc>
@@ -2686,10 +2447,7 @@
             </w:r>
             <w:proofErr w:type="spellEnd"/>
             <w:r>
-              <w:t>=</w:t>
-            </w:r>
-            <w:r>
-              <w:t>3</w:t>
+              <w:t>=3</w:t>
             </w:r>
           </w:p>
         </w:tc>
@@ -2712,10 +2470,7 @@
             </w:r>
             <w:proofErr w:type="spellEnd"/>
             <w:r>
-              <w:t>=</w:t>
-            </w:r>
-            <w:r>
-              <w:t>4</w:t>
+              <w:t>=4</w:t>
             </w:r>
           </w:p>
         </w:tc>
@@ -2736,10 +2491,7 @@
             </w:r>
             <w:proofErr w:type="spellEnd"/>
             <w:r>
-              <w:t>=</w:t>
-            </w:r>
-            <w:r>
-              <w:t>9</w:t>
+              <w:t>=9</w:t>
             </w:r>
           </w:p>
         </w:tc>
@@ -2762,10 +2514,7 @@
             </w:r>
             <w:proofErr w:type="spellEnd"/>
             <w:r>
-              <w:t>=</w:t>
-            </w:r>
-            <w:r>
-              <w:t>8</w:t>
+              <w:t>=8</w:t>
             </w:r>
           </w:p>
         </w:tc>
@@ -2812,10 +2561,7 @@
             </w:r>
             <w:proofErr w:type="spellEnd"/>
             <w:r>
-              <w:t>=</w:t>
-            </w:r>
-            <w:r>
-              <w:t>16</w:t>
+              <w:t>=16</w:t>
             </w:r>
           </w:p>
         </w:tc>
@@ -2850,10 +2596,7 @@
             </w:r>
             <w:proofErr w:type="spellEnd"/>
             <w:r>
-              <w:t>=</w:t>
-            </w:r>
-            <w:r>
-              <w:t>32</w:t>
+              <w:t>=32</w:t>
             </w:r>
           </w:p>
         </w:tc>
@@ -2944,7 +2687,6 @@
       <w:r>
         <w:t>C</w:t>
       </w:r>
-      <w:proofErr w:type="gramStart"/>
       <w:r>
         <w:rPr>
           <w:vertAlign w:val="superscript"/>
@@ -2952,15 +2694,16 @@
         <w:t>3</w:t>
       </w:r>
       <w:r>
-        <w:t>,</w:t>
-      </w:r>
-      <w:r>
-        <w:t>-</w:t>
-      </w:r>
-      <w:proofErr w:type="gramEnd"/>
-      <w:r>
-        <w:t xml:space="preserve"> - - - - - </w:t>
-      </w:r>
+        <w:t>,- - - - - - C</w:t>
+      </w:r>
+      <w:r>
+        <w:rPr>
+          <w:vertAlign w:val="superscript"/>
+        </w:rPr>
+        <w:t>k-1</w:t>
+      </w:r>
+    </w:p>
+    <w:p>
       <w:r>
         <w:t>C</w:t>
       </w:r>
@@ -2970,17 +2713,6 @@
         </w:rPr>
         <w:t>k-1</w:t>
       </w:r>
-    </w:p>
-    <w:p>
-      <w:r>
-        <w:t>C</w:t>
-      </w:r>
-      <w:r>
-        <w:rPr>
-          <w:vertAlign w:val="superscript"/>
-        </w:rPr>
-        <w:t>k-1</w:t>
-      </w:r>
       <w:r>
         <w:t xml:space="preserve"> &lt; n</w:t>
       </w:r>
@@ -3033,23 +2765,12 @@
         <w:sym w:font="Wingdings" w:char="F0E8"/>
       </w:r>
       <w:r>
-        <w:t xml:space="preserve"> Therefore we can say time complexity is </w:t>
-      </w:r>
-      <w:proofErr w:type="gramStart"/>
-      <w:r>
-        <w:t>O(</w:t>
-      </w:r>
-      <w:proofErr w:type="gramEnd"/>
-      <w:r>
-        <w:t>log n).</w:t>
-      </w:r>
-    </w:p>
-    <w:p>
-      <w:r>
-        <w:t xml:space="preserve">For Loop </w:t>
-      </w:r>
-      <w:r>
-        <w:t>2</w:t>
+        <w:t xml:space="preserve"> Therefore we can say time complexity is O(log n).</w:t>
+      </w:r>
+    </w:p>
+    <w:p>
+      <w:r>
+        <w:t>For Loop 2</w:t>
       </w:r>
     </w:p>
     <w:tbl>
@@ -3086,10 +2807,7 @@
             </w:r>
             <w:proofErr w:type="spellEnd"/>
             <w:r>
-              <w:t>=</w:t>
-            </w:r>
-            <w:r>
-              <w:t>33</w:t>
+              <w:t>=33</w:t>
             </w:r>
           </w:p>
         </w:tc>
@@ -3114,10 +2832,7 @@
             </w:r>
             <w:proofErr w:type="spellEnd"/>
             <w:r>
-              <w:t>=</w:t>
-            </w:r>
-            <w:r>
-              <w:t>81</w:t>
+              <w:t>=81</w:t>
             </w:r>
           </w:p>
         </w:tc>
@@ -3144,10 +2859,7 @@
             </w:r>
             <w:proofErr w:type="spellEnd"/>
             <w:r>
-              <w:t>=</w:t>
-            </w:r>
-            <w:r>
-              <w:t>16</w:t>
+              <w:t>=16</w:t>
             </w:r>
           </w:p>
         </w:tc>
@@ -3172,10 +2884,7 @@
             </w:r>
             <w:proofErr w:type="spellEnd"/>
             <w:r>
-              <w:t>=</w:t>
-            </w:r>
-            <w:r>
-              <w:t>27</w:t>
+              <w:t>=27</w:t>
             </w:r>
           </w:p>
         </w:tc>
@@ -3198,10 +2907,7 @@
             </w:r>
             <w:proofErr w:type="spellEnd"/>
             <w:r>
-              <w:t>=</w:t>
-            </w:r>
-            <w:r>
-              <w:t>8</w:t>
+              <w:t>=8</w:t>
             </w:r>
           </w:p>
         </w:tc>
@@ -3222,10 +2928,7 @@
             </w:r>
             <w:proofErr w:type="spellEnd"/>
             <w:r>
-              <w:t>=</w:t>
-            </w:r>
-            <w:r>
-              <w:t>9</w:t>
+              <w:t>=9</w:t>
             </w:r>
           </w:p>
         </w:tc>
@@ -3248,10 +2951,7 @@
             </w:r>
             <w:proofErr w:type="spellEnd"/>
             <w:r>
-              <w:t>=</w:t>
-            </w:r>
-            <w:r>
-              <w:t>4</w:t>
+              <w:t>=4</w:t>
             </w:r>
           </w:p>
         </w:tc>
@@ -3272,10 +2972,7 @@
             </w:r>
             <w:proofErr w:type="spellEnd"/>
             <w:r>
-              <w:t>=</w:t>
-            </w:r>
-            <w:r>
-              <w:t>3</w:t>
+              <w:t>=3</w:t>
             </w:r>
           </w:p>
         </w:tc>
@@ -3298,10 +2995,7 @@
             </w:r>
             <w:proofErr w:type="spellEnd"/>
             <w:r>
-              <w:t>=</w:t>
-            </w:r>
-            <w:r>
-              <w:t>2</w:t>
+              <w:t>=2</w:t>
             </w:r>
           </w:p>
         </w:tc>
@@ -3330,13 +3024,7 @@
       </w:r>
       <w:proofErr w:type="spellEnd"/>
       <w:r>
-        <w:t>=</w:t>
-      </w:r>
-      <w:r>
-        <w:t>n</w:t>
-      </w:r>
-      <w:r>
-        <w:t xml:space="preserve"> and </w:t>
+        <w:t xml:space="preserve">=n and </w:t>
       </w:r>
       <w:proofErr w:type="spellStart"/>
       <w:r>
@@ -3344,13 +3032,7 @@
       </w:r>
       <w:proofErr w:type="spellEnd"/>
       <w:r>
-        <w:t xml:space="preserve"> is </w:t>
-      </w:r>
-      <w:r>
-        <w:t>divided</w:t>
-      </w:r>
-      <w:r>
-        <w:t xml:space="preserve"> by constant factor c</w:t>
+        <w:t xml:space="preserve"> is divided by constant factor c</w:t>
       </w:r>
     </w:p>
     <w:p>
@@ -3695,13 +3377,7 @@
         <w:rPr>
           <w:rFonts w:eastAsiaTheme="minorEastAsia"/>
         </w:rPr>
-        <w:t xml:space="preserve"> or </w:t>
-      </w:r>
-      <w:r>
-        <w:rPr>
-          <w:rFonts w:eastAsiaTheme="minorEastAsia"/>
-        </w:rPr>
-        <w:t>c</w:t>
+        <w:t xml:space="preserve"> or c</w:t>
       </w:r>
       <w:r>
         <w:rPr>
@@ -3752,21 +3428,7 @@
         <w:rPr>
           <w:rFonts w:eastAsiaTheme="minorEastAsia"/>
         </w:rPr>
-        <w:t xml:space="preserve">Therefore we can say time complexity is </w:t>
-      </w:r>
-      <w:proofErr w:type="gramStart"/>
-      <w:r>
-        <w:rPr>
-          <w:rFonts w:eastAsiaTheme="minorEastAsia"/>
-        </w:rPr>
-        <w:t>O(</w:t>
-      </w:r>
-      <w:proofErr w:type="gramEnd"/>
-      <w:r>
-        <w:rPr>
-          <w:rFonts w:eastAsiaTheme="minorEastAsia"/>
-        </w:rPr>
-        <w:t>log n).</w:t>
+        <w:t>Therefore we can say time complexity is O(log n).</w:t>
       </w:r>
     </w:p>
     <w:p>
@@ -4991,6 +4653,399 @@
           <w:lang w:val="en-US"/>
         </w:rPr>
         <w:t>Loop runs n/c times, we can say that Time Complexity is O(n).</w:t>
+      </w:r>
+    </w:p>
+    <w:p>
+      <w:pPr>
+        <w:rPr>
+          <w:lang w:val="en-US"/>
+        </w:rPr>
+      </w:pPr>
+      <w:r>
+        <w:rPr>
+          <w:b/>
+          <w:bCs/>
+          <w:lang w:val="en-US"/>
+        </w:rPr>
+        <w:lastRenderedPageBreak/>
+        <w:t>1.4.</w:t>
+      </w:r>
+      <w:r>
+        <w:rPr>
+          <w:b/>
+          <w:bCs/>
+          <w:lang w:val="en-US"/>
+        </w:rPr>
+        <w:t>5</w:t>
+      </w:r>
+      <w:r>
+        <w:rPr>
+          <w:b/>
+          <w:bCs/>
+          <w:lang w:val="en-US"/>
+        </w:rPr>
+        <w:t xml:space="preserve"> Polynomial Time Algorithm or O(</w:t>
+      </w:r>
+      <w:proofErr w:type="spellStart"/>
+      <w:r>
+        <w:rPr>
+          <w:b/>
+          <w:bCs/>
+          <w:lang w:val="en-US"/>
+        </w:rPr>
+        <w:t>n</w:t>
+      </w:r>
+      <w:r>
+        <w:rPr>
+          <w:b/>
+          <w:bCs/>
+          <w:vertAlign w:val="superscript"/>
+          <w:lang w:val="en-US"/>
+        </w:rPr>
+        <w:t>c</w:t>
+      </w:r>
+      <w:proofErr w:type="spellEnd"/>
+      <w:r>
+        <w:rPr>
+          <w:b/>
+          <w:bCs/>
+          <w:lang w:val="en-US"/>
+        </w:rPr>
+        <w:t>)</w:t>
+      </w:r>
+      <w:r>
+        <w:rPr>
+          <w:b/>
+          <w:bCs/>
+          <w:lang w:val="en-US"/>
+        </w:rPr>
+        <w:br/>
+      </w:r>
+      <w:r>
+        <w:rPr>
+          <w:lang w:val="en-US"/>
+        </w:rPr>
+        <w:t xml:space="preserve">Time Complexity of function can be </w:t>
+      </w:r>
+      <w:r>
+        <w:rPr>
+          <w:lang w:val="en-US"/>
+        </w:rPr>
+        <w:t>considered</w:t>
+      </w:r>
+      <w:r>
+        <w:rPr>
+          <w:lang w:val="en-US"/>
+        </w:rPr>
+        <w:t xml:space="preserve"> as </w:t>
+      </w:r>
+      <w:r>
+        <w:rPr>
+          <w:b/>
+          <w:bCs/>
+          <w:lang w:val="en-US"/>
+        </w:rPr>
+        <w:t>O(</w:t>
+      </w:r>
+      <w:proofErr w:type="spellStart"/>
+      <w:r>
+        <w:rPr>
+          <w:b/>
+          <w:bCs/>
+          <w:lang w:val="en-US"/>
+        </w:rPr>
+        <w:t>n</w:t>
+      </w:r>
+      <w:r>
+        <w:rPr>
+          <w:b/>
+          <w:bCs/>
+          <w:vertAlign w:val="superscript"/>
+          <w:lang w:val="en-US"/>
+        </w:rPr>
+        <w:t>c</w:t>
+      </w:r>
+      <w:proofErr w:type="spellEnd"/>
+      <w:r>
+        <w:rPr>
+          <w:b/>
+          <w:bCs/>
+          <w:lang w:val="en-US"/>
+        </w:rPr>
+        <w:t>)</w:t>
+      </w:r>
+      <w:r>
+        <w:rPr>
+          <w:lang w:val="en-US"/>
+        </w:rPr>
+        <w:t xml:space="preserve"> if nested loops is equals to the number of times the innermost statement is executed.</w:t>
+      </w:r>
+    </w:p>
+    <w:p>
+      <w:pPr>
+        <w:rPr>
+          <w:lang w:val="en-US"/>
+        </w:rPr>
+      </w:pPr>
+      <w:r>
+        <w:rPr>
+          <w:noProof/>
+        </w:rPr>
+        <w:drawing>
+          <wp:inline distT="0" distB="0" distL="0" distR="0" wp14:anchorId="53771ABD" wp14:editId="1B49AC97">
+            <wp:extent cx="5105400" cy="4191000"/>
+            <wp:effectExtent l="0" t="0" r="0" b="0"/>
+            <wp:docPr id="1915659700" name="Picture 1"/>
+            <wp:cNvGraphicFramePr>
+              <a:graphicFrameLocks xmlns:a="http://schemas.openxmlformats.org/drawingml/2006/main" noChangeAspect="1"/>
+            </wp:cNvGraphicFramePr>
+            <a:graphic xmlns:a="http://schemas.openxmlformats.org/drawingml/2006/main">
+              <a:graphicData uri="http://schemas.openxmlformats.org/drawingml/2006/picture">
+                <pic:pic xmlns:pic="http://schemas.openxmlformats.org/drawingml/2006/picture">
+                  <pic:nvPicPr>
+                    <pic:cNvPr id="1915659700" name=""/>
+                    <pic:cNvPicPr/>
+                  </pic:nvPicPr>
+                  <pic:blipFill>
+                    <a:blip r:embed="rId12"/>
+                    <a:stretch>
+                      <a:fillRect/>
+                    </a:stretch>
+                  </pic:blipFill>
+                  <pic:spPr>
+                    <a:xfrm>
+                      <a:off x="0" y="0"/>
+                      <a:ext cx="5105400" cy="4191000"/>
+                    </a:xfrm>
+                    <a:prstGeom prst="rect">
+                      <a:avLst/>
+                    </a:prstGeom>
+                  </pic:spPr>
+                </pic:pic>
+              </a:graphicData>
+            </a:graphic>
+          </wp:inline>
+        </w:drawing>
+      </w:r>
+    </w:p>
+    <w:p>
+      <w:pPr>
+        <w:rPr>
+          <w:lang w:val="en-US"/>
+        </w:rPr>
+      </w:pPr>
+      <w:r>
+        <w:rPr>
+          <w:lang w:val="en-US"/>
+        </w:rPr>
+        <w:t>We can see for n=3, the inner most statement i.e.; iteration is incremented 9 times.</w:t>
+      </w:r>
+      <w:r>
+        <w:rPr>
+          <w:lang w:val="en-US"/>
+        </w:rPr>
+        <w:br/>
+        <w:t>That is n</w:t>
+      </w:r>
+      <w:r>
+        <w:rPr>
+          <w:vertAlign w:val="superscript"/>
+          <w:lang w:val="en-US"/>
+        </w:rPr>
+        <w:t xml:space="preserve">2 </w:t>
+      </w:r>
+      <w:r>
+        <w:rPr>
+          <w:lang w:val="en-US"/>
+        </w:rPr>
+        <w:t>times, therefore we can say time complexity is O(n</w:t>
+      </w:r>
+      <w:r>
+        <w:rPr>
+          <w:vertAlign w:val="superscript"/>
+          <w:lang w:val="en-US"/>
+        </w:rPr>
+        <w:t>2</w:t>
+      </w:r>
+      <w:r>
+        <w:rPr>
+          <w:lang w:val="en-US"/>
+        </w:rPr>
+        <w:t>)</w:t>
+      </w:r>
+    </w:p>
+    <w:p>
+      <w:pPr>
+        <w:rPr>
+          <w:lang w:val="en-US"/>
+        </w:rPr>
+      </w:pPr>
+      <w:r>
+        <w:rPr>
+          <w:lang w:val="en-US"/>
+        </w:rPr>
+        <w:t>When there are consecutive loops, we calculate the time complexity as sum of time complexity of individual.</w:t>
+      </w:r>
+    </w:p>
+    <w:p>
+      <w:pPr>
+        <w:rPr>
+          <w:lang w:val="en-US"/>
+        </w:rPr>
+      </w:pPr>
+      <w:r>
+        <w:rPr>
+          <w:noProof/>
+        </w:rPr>
+        <w:drawing>
+          <wp:inline distT="0" distB="0" distL="0" distR="0" wp14:anchorId="14134366" wp14:editId="3BD10BE6">
+            <wp:extent cx="5133975" cy="2647950"/>
+            <wp:effectExtent l="0" t="0" r="9525" b="0"/>
+            <wp:docPr id="2144766252" name="Picture 1"/>
+            <wp:cNvGraphicFramePr>
+              <a:graphicFrameLocks xmlns:a="http://schemas.openxmlformats.org/drawingml/2006/main" noChangeAspect="1"/>
+            </wp:cNvGraphicFramePr>
+            <a:graphic xmlns:a="http://schemas.openxmlformats.org/drawingml/2006/main">
+              <a:graphicData uri="http://schemas.openxmlformats.org/drawingml/2006/picture">
+                <pic:pic xmlns:pic="http://schemas.openxmlformats.org/drawingml/2006/picture">
+                  <pic:nvPicPr>
+                    <pic:cNvPr id="2144766252" name=""/>
+                    <pic:cNvPicPr/>
+                  </pic:nvPicPr>
+                  <pic:blipFill>
+                    <a:blip r:embed="rId13"/>
+                    <a:stretch>
+                      <a:fillRect/>
+                    </a:stretch>
+                  </pic:blipFill>
+                  <pic:spPr>
+                    <a:xfrm>
+                      <a:off x="0" y="0"/>
+                      <a:ext cx="5145610" cy="2653951"/>
+                    </a:xfrm>
+                    <a:prstGeom prst="rect">
+                      <a:avLst/>
+                    </a:prstGeom>
+                  </pic:spPr>
+                </pic:pic>
+              </a:graphicData>
+            </a:graphic>
+          </wp:inline>
+        </w:drawing>
+      </w:r>
+    </w:p>
+    <w:p>
+      <w:pPr>
+        <w:rPr>
+          <w:lang w:val="en-US"/>
+        </w:rPr>
+      </w:pPr>
+      <w:r>
+        <w:rPr>
+          <w:lang w:val="en-US"/>
+        </w:rPr>
+        <w:t>O</w:t>
+      </w:r>
+      <w:r>
+        <w:rPr>
+          <w:lang w:val="en-US"/>
+        </w:rPr>
+        <w:t>verall Time Complexity = O(</w:t>
+      </w:r>
+      <w:proofErr w:type="spellStart"/>
+      <w:r>
+        <w:rPr>
+          <w:lang w:val="en-US"/>
+        </w:rPr>
+        <w:t>nlogn</w:t>
+      </w:r>
+      <w:proofErr w:type="spellEnd"/>
+      <w:r>
+        <w:rPr>
+          <w:lang w:val="en-US"/>
+        </w:rPr>
+        <w:t>)+O(n</w:t>
+      </w:r>
+      <w:r>
+        <w:rPr>
+          <w:vertAlign w:val="superscript"/>
+          <w:lang w:val="en-US"/>
+        </w:rPr>
+        <w:t>2</w:t>
+      </w:r>
+      <w:r>
+        <w:rPr>
+          <w:lang w:val="en-US"/>
+        </w:rPr>
+        <w:t xml:space="preserve">) =&gt; </w:t>
+      </w:r>
+      <w:r>
+        <w:rPr>
+          <w:lang w:val="en-US"/>
+        </w:rPr>
+        <w:t>O(n</w:t>
+      </w:r>
+      <w:r>
+        <w:rPr>
+          <w:vertAlign w:val="superscript"/>
+          <w:lang w:val="en-US"/>
+        </w:rPr>
+        <w:t>2</w:t>
+      </w:r>
+      <w:r>
+        <w:rPr>
+          <w:lang w:val="en-US"/>
+        </w:rPr>
+        <w:t>)</w:t>
+      </w:r>
+      <w:r>
+        <w:rPr>
+          <w:lang w:val="en-US"/>
+        </w:rPr>
+        <w:t xml:space="preserve"> as it is Higher Order term</w:t>
+      </w:r>
+      <w:r>
+        <w:rPr>
+          <w:lang w:val="en-US"/>
+        </w:rPr>
+        <w:t xml:space="preserve"> for input n</w:t>
+      </w:r>
+      <w:r>
+        <w:rPr>
+          <w:lang w:val="en-US"/>
+        </w:rPr>
+        <w:t>.</w:t>
+      </w:r>
+    </w:p>
+    <w:p>
+      <w:pPr>
+        <w:rPr>
+          <w:lang w:val="en-US"/>
+        </w:rPr>
+      </w:pPr>
+      <w:r>
+        <w:rPr>
+          <w:lang w:val="en-US"/>
+        </w:rPr>
+        <w:lastRenderedPageBreak/>
+        <w:t xml:space="preserve">1.4.6 </w:t>
+      </w:r>
+    </w:p>
+    <w:p>
+      <w:pPr>
+        <w:rPr>
+          <w:b/>
+          <w:bCs/>
+          <w:lang w:val="en-US"/>
+        </w:rPr>
+      </w:pPr>
+      <w:r>
+        <w:rPr>
+          <w:b/>
+          <w:bCs/>
+          <w:lang w:val="en-US"/>
+        </w:rPr>
+        <w:br/>
       </w:r>
     </w:p>
     <w:sectPr>
@@ -6366,6 +6421,7 @@
   <w:style w:type="character" w:default="1" w:styleId="DefaultParagraphFont">
     <w:name w:val="Default Paragraph Font"/>
     <w:uiPriority w:val="1"/>
+    <w:semiHidden/>
     <w:unhideWhenUsed/>
   </w:style>
   <w:style w:type="table" w:default="1" w:styleId="TableNormal">

</xml_diff>

<commit_message>
Exponential Time Algorithm in Time and Space Complexity documented
Signed-off-by: PranaySingh13 <pranay.singh.1393@gmail.com>
</commit_message>
<xml_diff>
--- a/Backend/DSA/Data Structures and Algorithm.docx
+++ b/Backend/DSA/Data Structures and Algorithm.docx
@@ -392,15 +392,7 @@
         <w:jc w:val="both"/>
       </w:pPr>
       <w:r>
-        <w:t>A logarithmic algorithm - O(</w:t>
-      </w:r>
-      <w:proofErr w:type="spellStart"/>
-      <w:r>
-        <w:t>logn</w:t>
-      </w:r>
-      <w:proofErr w:type="spellEnd"/>
-      <w:r>
-        <w:t>) Runtime grows logarithmically in proportion to n.</w:t>
+        <w:t>A logarithmic algorithm - O(logn) Runtime grows logarithmically in proportion to n.</w:t>
       </w:r>
     </w:p>
     <w:p>
@@ -426,15 +418,7 @@
         <w:jc w:val="both"/>
       </w:pPr>
       <w:r>
-        <w:t>A super linear algorithm - O(</w:t>
-      </w:r>
-      <w:proofErr w:type="spellStart"/>
-      <w:r>
-        <w:t>nlogn</w:t>
-      </w:r>
-      <w:proofErr w:type="spellEnd"/>
-      <w:r>
-        <w:t>) Runtime grows in proportion to n. </w:t>
+        <w:t>A super linear algorithm - O(nlogn) Runtime grows in proportion to n. </w:t>
       </w:r>
     </w:p>
     <w:p>
@@ -447,11 +431,7 @@
         <w:jc w:val="both"/>
       </w:pPr>
       <w:r>
-        <w:t>A polynomial algorithm - O(</w:t>
-      </w:r>
-      <w:proofErr w:type="spellStart"/>
-      <w:r>
-        <w:t>n</w:t>
+        <w:t>A polynomial algorithm - O(n</w:t>
       </w:r>
       <w:r>
         <w:rPr>
@@ -459,7 +439,6 @@
         </w:rPr>
         <w:t>c</w:t>
       </w:r>
-      <w:proofErr w:type="spellEnd"/>
       <w:r>
         <w:t>) Runtime grows quicker than previous all based on n. </w:t>
       </w:r>
@@ -480,11 +459,7 @@
         <w:t>n</w:t>
       </w:r>
       <w:r>
-        <w:t xml:space="preserve"> exponential algorithm - O(</w:t>
-      </w:r>
-      <w:proofErr w:type="spellStart"/>
-      <w:r>
-        <w:t>c</w:t>
+        <w:t xml:space="preserve"> exponential algorithm - O(c</w:t>
       </w:r>
       <w:r>
         <w:rPr>
@@ -492,7 +467,6 @@
         </w:rPr>
         <w:t>n</w:t>
       </w:r>
-      <w:proofErr w:type="spellEnd"/>
       <w:r>
         <w:t>) Runtime grows even faster than polynomial algorithm based on n.</w:t>
       </w:r>
@@ -605,44 +579,28 @@
         <w:rPr>
           <w:lang w:val="en-US"/>
         </w:rPr>
-        <w:t>) &lt; - - - - &lt; O(</w:t>
-      </w:r>
-      <w:proofErr w:type="spellStart"/>
-      <w:r>
-        <w:rPr>
+        <w:t>) &lt; - - - - &lt; O(n</w:t>
+      </w:r>
+      <w:r>
+        <w:rPr>
+          <w:vertAlign w:val="superscript"/>
+          <w:lang w:val="en-US"/>
+        </w:rPr>
+        <w:t>c</w:t>
+      </w:r>
+      <w:r>
+        <w:rPr>
+          <w:lang w:val="en-US"/>
+        </w:rPr>
+        <w:t>) &lt; O(c</w:t>
+      </w:r>
+      <w:r>
+        <w:rPr>
+          <w:vertAlign w:val="superscript"/>
           <w:lang w:val="en-US"/>
         </w:rPr>
         <w:t>n</w:t>
       </w:r>
-      <w:r>
-        <w:rPr>
-          <w:vertAlign w:val="superscript"/>
-          <w:lang w:val="en-US"/>
-        </w:rPr>
-        <w:t>c</w:t>
-      </w:r>
-      <w:proofErr w:type="spellEnd"/>
-      <w:r>
-        <w:rPr>
-          <w:lang w:val="en-US"/>
-        </w:rPr>
-        <w:t>) &lt; O(</w:t>
-      </w:r>
-      <w:proofErr w:type="spellStart"/>
-      <w:r>
-        <w:rPr>
-          <w:lang w:val="en-US"/>
-        </w:rPr>
-        <w:t>c</w:t>
-      </w:r>
-      <w:r>
-        <w:rPr>
-          <w:vertAlign w:val="superscript"/>
-          <w:lang w:val="en-US"/>
-        </w:rPr>
-        <w:t>n</w:t>
-      </w:r>
-      <w:proofErr w:type="spellEnd"/>
       <w:r>
         <w:rPr>
           <w:lang w:val="en-US"/>
@@ -827,25 +785,7 @@
           <w:lang w:val="en-US"/>
         </w:rPr>
         <w:lastRenderedPageBreak/>
-        <w:t xml:space="preserve">1.4.2 Sub Logarithmic Time Algorithm or O(log </w:t>
-      </w:r>
-      <w:proofErr w:type="spellStart"/>
-      <w:r>
-        <w:rPr>
-          <w:b/>
-          <w:bCs/>
-          <w:lang w:val="en-US"/>
-        </w:rPr>
-        <w:t>log</w:t>
-      </w:r>
-      <w:proofErr w:type="spellEnd"/>
-      <w:r>
-        <w:rPr>
-          <w:b/>
-          <w:bCs/>
-          <w:lang w:val="en-US"/>
-        </w:rPr>
-        <w:t xml:space="preserve"> n)</w:t>
+        <w:t>1.4.2 Sub Logarithmic Time Algorithm or O(log log n)</w:t>
       </w:r>
     </w:p>
     <w:p>
@@ -859,21 +799,7 @@
         <w:rPr>
           <w:lang w:val="en-US"/>
         </w:rPr>
-        <w:t xml:space="preserve">Time Complexity of a loop is considered as O(log </w:t>
-      </w:r>
-      <w:proofErr w:type="spellStart"/>
-      <w:r>
-        <w:rPr>
-          <w:lang w:val="en-US"/>
-        </w:rPr>
-        <w:t>log</w:t>
-      </w:r>
-      <w:proofErr w:type="spellEnd"/>
-      <w:r>
-        <w:rPr>
-          <w:lang w:val="en-US"/>
-        </w:rPr>
-        <w:t xml:space="preserve"> n) if the loop variable</w:t>
+        <w:t>Time Complexity of a loop is considered as O(log log n) if the loop variable</w:t>
       </w:r>
       <w:r>
         <w:rPr>
@@ -1032,19 +958,11 @@
                 <w:lang w:val="en-US"/>
               </w:rPr>
             </w:pPr>
-            <w:proofErr w:type="spellStart"/>
-            <w:r>
-              <w:rPr>
-                <w:lang w:val="en-US"/>
-              </w:rPr>
-              <w:t>i</w:t>
-            </w:r>
-            <w:proofErr w:type="spellEnd"/>
-            <w:r>
-              <w:rPr>
-                <w:lang w:val="en-US"/>
-              </w:rPr>
-              <w:t>=2</w:t>
+            <w:r>
+              <w:rPr>
+                <w:lang w:val="en-US"/>
+              </w:rPr>
+              <w:t>i=2</w:t>
             </w:r>
           </w:p>
         </w:tc>
@@ -1120,19 +1038,11 @@
                 <w:lang w:val="en-US"/>
               </w:rPr>
             </w:pPr>
-            <w:proofErr w:type="spellStart"/>
-            <w:r>
-              <w:rPr>
-                <w:lang w:val="en-US"/>
-              </w:rPr>
-              <w:t>i</w:t>
-            </w:r>
-            <w:proofErr w:type="spellEnd"/>
-            <w:r>
-              <w:rPr>
-                <w:lang w:val="en-US"/>
-              </w:rPr>
-              <w:t>=4</w:t>
+            <w:r>
+              <w:rPr>
+                <w:lang w:val="en-US"/>
+              </w:rPr>
+              <w:t>i=4</w:t>
             </w:r>
           </w:p>
         </w:tc>
@@ -1201,19 +1111,11 @@
                 <w:lang w:val="en-US"/>
               </w:rPr>
             </w:pPr>
-            <w:proofErr w:type="spellStart"/>
-            <w:r>
-              <w:rPr>
-                <w:lang w:val="en-US"/>
-              </w:rPr>
-              <w:t>i</w:t>
-            </w:r>
-            <w:proofErr w:type="spellEnd"/>
-            <w:r>
-              <w:rPr>
-                <w:lang w:val="en-US"/>
-              </w:rPr>
-              <w:t>=16</w:t>
+            <w:r>
+              <w:rPr>
+                <w:lang w:val="en-US"/>
+              </w:rPr>
+              <w:t>i=16</w:t>
             </w:r>
           </w:p>
         </w:tc>
@@ -1282,19 +1184,11 @@
                 <w:lang w:val="en-US"/>
               </w:rPr>
             </w:pPr>
-            <w:proofErr w:type="spellStart"/>
-            <w:r>
-              <w:rPr>
-                <w:lang w:val="en-US"/>
-              </w:rPr>
-              <w:t>i</w:t>
-            </w:r>
-            <w:proofErr w:type="spellEnd"/>
-            <w:r>
-              <w:rPr>
-                <w:lang w:val="en-US"/>
-              </w:rPr>
-              <w:t>=256</w:t>
+            <w:r>
+              <w:rPr>
+                <w:lang w:val="en-US"/>
+              </w:rPr>
+              <w:t>i=256</w:t>
             </w:r>
           </w:p>
         </w:tc>
@@ -1369,19 +1263,11 @@
                 <w:lang w:val="en-US"/>
               </w:rPr>
             </w:pPr>
-            <w:proofErr w:type="spellStart"/>
-            <w:r>
-              <w:rPr>
-                <w:lang w:val="en-US"/>
-              </w:rPr>
-              <w:t>i</w:t>
-            </w:r>
-            <w:proofErr w:type="spellEnd"/>
-            <w:r>
-              <w:rPr>
-                <w:lang w:val="en-US"/>
-              </w:rPr>
-              <w:t>=65536</w:t>
+            <w:r>
+              <w:rPr>
+                <w:lang w:val="en-US"/>
+              </w:rPr>
+              <w:t>i=65536</w:t>
             </w:r>
           </w:p>
         </w:tc>
@@ -1456,19 +1342,11 @@
                 <w:lang w:val="en-US"/>
               </w:rPr>
             </w:pPr>
-            <w:proofErr w:type="spellStart"/>
-            <w:r>
-              <w:rPr>
-                <w:lang w:val="en-US"/>
-              </w:rPr>
-              <w:t>i</w:t>
-            </w:r>
-            <w:proofErr w:type="spellEnd"/>
-            <w:r>
-              <w:rPr>
-                <w:lang w:val="en-US"/>
-              </w:rPr>
-              <w:t>=stop because &gt; n</w:t>
+            <w:r>
+              <w:rPr>
+                <w:lang w:val="en-US"/>
+              </w:rPr>
+              <w:t>i=stop because &gt; n</w:t>
             </w:r>
           </w:p>
         </w:tc>
@@ -1484,23 +1362,7 @@
     </w:p>
     <w:p>
       <w:r>
-        <w:t xml:space="preserve">As loop runs from </w:t>
-      </w:r>
-      <w:proofErr w:type="spellStart"/>
-      <w:r>
-        <w:t>i</w:t>
-      </w:r>
-      <w:proofErr w:type="spellEnd"/>
-      <w:r>
-        <w:t xml:space="preserve">=2 and </w:t>
-      </w:r>
-      <w:proofErr w:type="spellStart"/>
-      <w:r>
-        <w:t>i</w:t>
-      </w:r>
-      <w:proofErr w:type="spellEnd"/>
-      <w:r>
-        <w:t xml:space="preserve"> is exponentially squared by constant factor c</w:t>
+        <w:t>As loop runs from i=2 and i is exponentially squared by constant factor c</w:t>
       </w:r>
     </w:p>
     <w:p>
@@ -2229,21 +2091,7 @@
         <w:rPr>
           <w:lang w:val="en-US"/>
         </w:rPr>
-        <w:t xml:space="preserve">In case of Time Complexity, base doesn’t matter. Therefore, we can say for sub logarithmic time algorithms we have time complexity of O(log </w:t>
-      </w:r>
-      <w:proofErr w:type="spellStart"/>
-      <w:r>
-        <w:rPr>
-          <w:lang w:val="en-US"/>
-        </w:rPr>
-        <w:t>log</w:t>
-      </w:r>
-      <w:proofErr w:type="spellEnd"/>
-      <w:r>
-        <w:rPr>
-          <w:lang w:val="en-US"/>
-        </w:rPr>
-        <w:t xml:space="preserve"> n).</w:t>
+        <w:t>In case of Time Complexity, base doesn’t matter. Therefore, we can say for sub logarithmic time algorithms we have time complexity of O(log log n).</w:t>
       </w:r>
     </w:p>
     <w:p>
@@ -2364,13 +2212,8 @@
             <w:tcW w:w="2254" w:type="dxa"/>
           </w:tcPr>
           <w:p>
-            <w:proofErr w:type="spellStart"/>
-            <w:r>
-              <w:t>i</w:t>
-            </w:r>
-            <w:proofErr w:type="spellEnd"/>
-            <w:r>
-              <w:t>=1</w:t>
+            <w:r>
+              <w:t>i=1</w:t>
             </w:r>
           </w:p>
         </w:tc>
@@ -2389,13 +2232,8 @@
             <w:tcW w:w="2254" w:type="dxa"/>
           </w:tcPr>
           <w:p>
-            <w:proofErr w:type="spellStart"/>
-            <w:r>
-              <w:t>i</w:t>
-            </w:r>
-            <w:proofErr w:type="spellEnd"/>
-            <w:r>
-              <w:t>=1</w:t>
+            <w:r>
+              <w:t>i=1</w:t>
             </w:r>
           </w:p>
         </w:tc>
@@ -2416,13 +2254,8 @@
             <w:tcW w:w="2254" w:type="dxa"/>
           </w:tcPr>
           <w:p>
-            <w:proofErr w:type="spellStart"/>
-            <w:r>
-              <w:t>i</w:t>
-            </w:r>
-            <w:proofErr w:type="spellEnd"/>
-            <w:r>
-              <w:t>=2</w:t>
+            <w:r>
+              <w:t>i=2</w:t>
             </w:r>
           </w:p>
         </w:tc>
@@ -2441,13 +2274,8 @@
             <w:tcW w:w="2254" w:type="dxa"/>
           </w:tcPr>
           <w:p>
-            <w:proofErr w:type="spellStart"/>
-            <w:r>
-              <w:t>i</w:t>
-            </w:r>
-            <w:proofErr w:type="spellEnd"/>
-            <w:r>
-              <w:t>=3</w:t>
+            <w:r>
+              <w:t>i=3</w:t>
             </w:r>
           </w:p>
         </w:tc>
@@ -2464,13 +2292,8 @@
             <w:tcW w:w="2254" w:type="dxa"/>
           </w:tcPr>
           <w:p>
-            <w:proofErr w:type="spellStart"/>
-            <w:r>
-              <w:t>i</w:t>
-            </w:r>
-            <w:proofErr w:type="spellEnd"/>
-            <w:r>
-              <w:t>=4</w:t>
+            <w:r>
+              <w:t>i=4</w:t>
             </w:r>
           </w:p>
         </w:tc>
@@ -2485,13 +2308,8 @@
             <w:tcW w:w="2254" w:type="dxa"/>
           </w:tcPr>
           <w:p>
-            <w:proofErr w:type="spellStart"/>
-            <w:r>
-              <w:t>i</w:t>
-            </w:r>
-            <w:proofErr w:type="spellEnd"/>
-            <w:r>
-              <w:t>=9</w:t>
+            <w:r>
+              <w:t>i=9</w:t>
             </w:r>
           </w:p>
         </w:tc>
@@ -2508,13 +2326,8 @@
             <w:tcW w:w="2254" w:type="dxa"/>
           </w:tcPr>
           <w:p>
-            <w:proofErr w:type="spellStart"/>
-            <w:r>
-              <w:t>i</w:t>
-            </w:r>
-            <w:proofErr w:type="spellEnd"/>
-            <w:r>
-              <w:t>=8</w:t>
+            <w:r>
+              <w:t>i=8</w:t>
             </w:r>
           </w:p>
         </w:tc>
@@ -2529,13 +2342,8 @@
             <w:tcW w:w="2254" w:type="dxa"/>
           </w:tcPr>
           <w:p>
-            <w:proofErr w:type="spellStart"/>
-            <w:r>
-              <w:t>i</w:t>
-            </w:r>
-            <w:proofErr w:type="spellEnd"/>
-            <w:r>
-              <w:t>=</w:t>
+            <w:r>
+              <w:t>i=</w:t>
             </w:r>
             <w:r>
               <w:t>27</w:t>
@@ -2555,13 +2363,8 @@
             <w:tcW w:w="2254" w:type="dxa"/>
           </w:tcPr>
           <w:p>
-            <w:proofErr w:type="spellStart"/>
-            <w:r>
-              <w:t>i</w:t>
-            </w:r>
-            <w:proofErr w:type="spellEnd"/>
-            <w:r>
-              <w:t>=16</w:t>
+            <w:r>
+              <w:t>i=16</w:t>
             </w:r>
           </w:p>
         </w:tc>
@@ -2590,13 +2393,8 @@
             <w:tcW w:w="2254" w:type="dxa"/>
           </w:tcPr>
           <w:p>
-            <w:proofErr w:type="spellStart"/>
-            <w:r>
-              <w:t>i</w:t>
-            </w:r>
-            <w:proofErr w:type="spellEnd"/>
-            <w:r>
-              <w:t>=32</w:t>
+            <w:r>
+              <w:t>i=32</w:t>
             </w:r>
           </w:p>
         </w:tc>
@@ -2616,26 +2414,10 @@
     </w:tbl>
     <w:p>
       <w:r>
-        <w:t xml:space="preserve">As loop runs from </w:t>
-      </w:r>
-      <w:proofErr w:type="spellStart"/>
-      <w:r>
-        <w:t>i</w:t>
-      </w:r>
-      <w:proofErr w:type="spellEnd"/>
-      <w:r>
-        <w:t>=1</w:t>
-      </w:r>
-      <w:r>
-        <w:t xml:space="preserve"> and </w:t>
-      </w:r>
-      <w:proofErr w:type="spellStart"/>
-      <w:r>
-        <w:t>i</w:t>
-      </w:r>
-      <w:proofErr w:type="spellEnd"/>
-      <w:r>
-        <w:t xml:space="preserve"> is multiplied by constant factor c</w:t>
+        <w:t>As loop runs from i=1</w:t>
+      </w:r>
+      <w:r>
+        <w:t xml:space="preserve"> and i is multiplied by constant factor c</w:t>
       </w:r>
     </w:p>
     <w:p>
@@ -2742,11 +2524,7 @@
     </w:p>
     <w:p>
       <w:r>
-        <w:t xml:space="preserve">k &lt; </w:t>
-      </w:r>
-      <w:proofErr w:type="spellStart"/>
-      <w:r>
-        <w:t>log</w:t>
+        <w:t>k &lt; log</w:t>
       </w:r>
       <w:r>
         <w:rPr>
@@ -2755,11 +2533,7 @@
         <w:t>c</w:t>
       </w:r>
       <w:r>
-        <w:t>n</w:t>
-      </w:r>
-      <w:proofErr w:type="spellEnd"/>
-      <w:r>
-        <w:t xml:space="preserve"> + 1 </w:t>
+        <w:t xml:space="preserve">n + 1 </w:t>
       </w:r>
       <w:r>
         <w:sym w:font="Wingdings" w:char="F0E8"/>
@@ -2801,13 +2575,8 @@
             <w:tcW w:w="2254" w:type="dxa"/>
           </w:tcPr>
           <w:p>
-            <w:proofErr w:type="spellStart"/>
-            <w:r>
-              <w:t>i</w:t>
-            </w:r>
-            <w:proofErr w:type="spellEnd"/>
-            <w:r>
-              <w:t>=33</w:t>
+            <w:r>
+              <w:t>i=33</w:t>
             </w:r>
           </w:p>
         </w:tc>
@@ -2826,13 +2595,8 @@
             <w:tcW w:w="2254" w:type="dxa"/>
           </w:tcPr>
           <w:p>
-            <w:proofErr w:type="spellStart"/>
-            <w:r>
-              <w:t>i</w:t>
-            </w:r>
-            <w:proofErr w:type="spellEnd"/>
-            <w:r>
-              <w:t>=81</w:t>
+            <w:r>
+              <w:t>i=81</w:t>
             </w:r>
           </w:p>
         </w:tc>
@@ -2853,13 +2617,8 @@
             <w:tcW w:w="2254" w:type="dxa"/>
           </w:tcPr>
           <w:p>
-            <w:proofErr w:type="spellStart"/>
-            <w:r>
-              <w:t>i</w:t>
-            </w:r>
-            <w:proofErr w:type="spellEnd"/>
-            <w:r>
-              <w:t>=16</w:t>
+            <w:r>
+              <w:t>i=16</w:t>
             </w:r>
           </w:p>
         </w:tc>
@@ -2878,13 +2637,8 @@
             <w:tcW w:w="2254" w:type="dxa"/>
           </w:tcPr>
           <w:p>
-            <w:proofErr w:type="spellStart"/>
-            <w:r>
-              <w:t>i</w:t>
-            </w:r>
-            <w:proofErr w:type="spellEnd"/>
-            <w:r>
-              <w:t>=27</w:t>
+            <w:r>
+              <w:t>i=27</w:t>
             </w:r>
           </w:p>
         </w:tc>
@@ -2901,13 +2655,8 @@
             <w:tcW w:w="2254" w:type="dxa"/>
           </w:tcPr>
           <w:p>
-            <w:proofErr w:type="spellStart"/>
-            <w:r>
-              <w:t>i</w:t>
-            </w:r>
-            <w:proofErr w:type="spellEnd"/>
-            <w:r>
-              <w:t>=8</w:t>
+            <w:r>
+              <w:t>i=8</w:t>
             </w:r>
           </w:p>
         </w:tc>
@@ -2922,13 +2671,8 @@
             <w:tcW w:w="2254" w:type="dxa"/>
           </w:tcPr>
           <w:p>
-            <w:proofErr w:type="spellStart"/>
-            <w:r>
-              <w:t>i</w:t>
-            </w:r>
-            <w:proofErr w:type="spellEnd"/>
-            <w:r>
-              <w:t>=9</w:t>
+            <w:r>
+              <w:t>i=9</w:t>
             </w:r>
           </w:p>
         </w:tc>
@@ -2945,13 +2689,8 @@
             <w:tcW w:w="2254" w:type="dxa"/>
           </w:tcPr>
           <w:p>
-            <w:proofErr w:type="spellStart"/>
-            <w:r>
-              <w:t>i</w:t>
-            </w:r>
-            <w:proofErr w:type="spellEnd"/>
-            <w:r>
-              <w:t>=4</w:t>
+            <w:r>
+              <w:t>i=4</w:t>
             </w:r>
           </w:p>
         </w:tc>
@@ -2966,13 +2705,8 @@
             <w:tcW w:w="2254" w:type="dxa"/>
           </w:tcPr>
           <w:p>
-            <w:proofErr w:type="spellStart"/>
-            <w:r>
-              <w:t>i</w:t>
-            </w:r>
-            <w:proofErr w:type="spellEnd"/>
-            <w:r>
-              <w:t>=3</w:t>
+            <w:r>
+              <w:t>i=3</w:t>
             </w:r>
           </w:p>
         </w:tc>
@@ -2989,13 +2723,8 @@
             <w:tcW w:w="2254" w:type="dxa"/>
           </w:tcPr>
           <w:p>
-            <w:proofErr w:type="spellStart"/>
-            <w:r>
-              <w:t>i</w:t>
-            </w:r>
-            <w:proofErr w:type="spellEnd"/>
-            <w:r>
-              <w:t>=2</w:t>
+            <w:r>
+              <w:t>i=2</w:t>
             </w:r>
           </w:p>
         </w:tc>
@@ -3016,23 +2745,7 @@
     <w:p>
       <w:r>
         <w:lastRenderedPageBreak/>
-        <w:t xml:space="preserve">As loop runs from </w:t>
-      </w:r>
-      <w:proofErr w:type="spellStart"/>
-      <w:r>
-        <w:t>i</w:t>
-      </w:r>
-      <w:proofErr w:type="spellEnd"/>
-      <w:r>
-        <w:t xml:space="preserve">=n and </w:t>
-      </w:r>
-      <w:proofErr w:type="spellStart"/>
-      <w:r>
-        <w:t>i</w:t>
-      </w:r>
-      <w:proofErr w:type="spellEnd"/>
-      <w:r>
-        <w:t xml:space="preserve"> is divided by constant factor c</w:t>
+        <w:t>As loop runs from i=n and i is divided by constant factor c</w:t>
       </w:r>
     </w:p>
     <w:p>
@@ -3782,19 +3495,11 @@
                 <w:lang w:val="en-US"/>
               </w:rPr>
             </w:pPr>
-            <w:proofErr w:type="spellStart"/>
-            <w:r>
-              <w:rPr>
-                <w:lang w:val="en-US"/>
-              </w:rPr>
-              <w:t>i</w:t>
-            </w:r>
-            <w:proofErr w:type="spellEnd"/>
-            <w:r>
-              <w:rPr>
-                <w:lang w:val="en-US"/>
-              </w:rPr>
-              <w:t>=0</w:t>
+            <w:r>
+              <w:rPr>
+                <w:lang w:val="en-US"/>
+              </w:rPr>
+              <w:t>i=0</w:t>
             </w:r>
           </w:p>
         </w:tc>
@@ -3828,19 +3533,11 @@
                 <w:lang w:val="en-US"/>
               </w:rPr>
             </w:pPr>
-            <w:proofErr w:type="spellStart"/>
-            <w:r>
-              <w:rPr>
-                <w:lang w:val="en-US"/>
-              </w:rPr>
-              <w:t>i</w:t>
-            </w:r>
-            <w:proofErr w:type="spellEnd"/>
-            <w:r>
-              <w:rPr>
-                <w:lang w:val="en-US"/>
-              </w:rPr>
-              <w:t>=0</w:t>
+            <w:r>
+              <w:rPr>
+                <w:lang w:val="en-US"/>
+              </w:rPr>
+              <w:t>i=0</w:t>
             </w:r>
           </w:p>
         </w:tc>
@@ -3876,19 +3573,11 @@
                 <w:lang w:val="en-US"/>
               </w:rPr>
             </w:pPr>
-            <w:proofErr w:type="spellStart"/>
-            <w:r>
-              <w:rPr>
-                <w:lang w:val="en-US"/>
-              </w:rPr>
-              <w:t>i</w:t>
-            </w:r>
-            <w:proofErr w:type="spellEnd"/>
-            <w:r>
-              <w:rPr>
-                <w:lang w:val="en-US"/>
-              </w:rPr>
-              <w:t>=2</w:t>
+            <w:r>
+              <w:rPr>
+                <w:lang w:val="en-US"/>
+              </w:rPr>
+              <w:t>i=2</w:t>
             </w:r>
           </w:p>
         </w:tc>
@@ -3922,19 +3611,11 @@
                 <w:lang w:val="en-US"/>
               </w:rPr>
             </w:pPr>
-            <w:proofErr w:type="spellStart"/>
-            <w:r>
-              <w:rPr>
-                <w:lang w:val="en-US"/>
-              </w:rPr>
-              <w:t>i</w:t>
-            </w:r>
-            <w:proofErr w:type="spellEnd"/>
-            <w:r>
-              <w:rPr>
-                <w:lang w:val="en-US"/>
-              </w:rPr>
-              <w:t>=6</w:t>
+            <w:r>
+              <w:rPr>
+                <w:lang w:val="en-US"/>
+              </w:rPr>
+              <w:t>i=6</w:t>
             </w:r>
           </w:p>
         </w:tc>
@@ -3964,19 +3645,11 @@
                 <w:lang w:val="en-US"/>
               </w:rPr>
             </w:pPr>
-            <w:proofErr w:type="spellStart"/>
-            <w:r>
-              <w:rPr>
-                <w:lang w:val="en-US"/>
-              </w:rPr>
-              <w:t>i</w:t>
-            </w:r>
-            <w:proofErr w:type="spellEnd"/>
-            <w:r>
-              <w:rPr>
-                <w:lang w:val="en-US"/>
-              </w:rPr>
-              <w:t>=4</w:t>
+            <w:r>
+              <w:rPr>
+                <w:lang w:val="en-US"/>
+              </w:rPr>
+              <w:t>i=4</w:t>
             </w:r>
           </w:p>
         </w:tc>
@@ -4004,19 +3677,11 @@
                 <w:lang w:val="en-US"/>
               </w:rPr>
             </w:pPr>
-            <w:proofErr w:type="spellStart"/>
-            <w:r>
-              <w:rPr>
-                <w:lang w:val="en-US"/>
-              </w:rPr>
-              <w:t>i</w:t>
-            </w:r>
-            <w:proofErr w:type="spellEnd"/>
-            <w:r>
-              <w:rPr>
-                <w:lang w:val="en-US"/>
-              </w:rPr>
-              <w:t>=12</w:t>
+            <w:r>
+              <w:rPr>
+                <w:lang w:val="en-US"/>
+              </w:rPr>
+              <w:t>i=12</w:t>
             </w:r>
           </w:p>
         </w:tc>
@@ -4046,19 +3711,11 @@
                 <w:lang w:val="en-US"/>
               </w:rPr>
             </w:pPr>
-            <w:proofErr w:type="spellStart"/>
-            <w:r>
-              <w:rPr>
-                <w:lang w:val="en-US"/>
-              </w:rPr>
-              <w:t>i</w:t>
-            </w:r>
-            <w:proofErr w:type="spellEnd"/>
-            <w:r>
-              <w:rPr>
-                <w:lang w:val="en-US"/>
-              </w:rPr>
-              <w:t>=6</w:t>
+            <w:r>
+              <w:rPr>
+                <w:lang w:val="en-US"/>
+              </w:rPr>
+              <w:t>i=6</w:t>
             </w:r>
           </w:p>
         </w:tc>
@@ -4086,19 +3743,11 @@
                 <w:lang w:val="en-US"/>
               </w:rPr>
             </w:pPr>
-            <w:proofErr w:type="spellStart"/>
-            <w:r>
-              <w:rPr>
-                <w:lang w:val="en-US"/>
-              </w:rPr>
-              <w:t>i</w:t>
-            </w:r>
-            <w:proofErr w:type="spellEnd"/>
-            <w:r>
-              <w:rPr>
-                <w:lang w:val="en-US"/>
-              </w:rPr>
-              <w:t>=18</w:t>
+            <w:r>
+              <w:rPr>
+                <w:lang w:val="en-US"/>
+              </w:rPr>
+              <w:t>i=18</w:t>
             </w:r>
           </w:p>
         </w:tc>
@@ -4128,19 +3777,11 @@
                 <w:lang w:val="en-US"/>
               </w:rPr>
             </w:pPr>
-            <w:proofErr w:type="spellStart"/>
-            <w:r>
-              <w:rPr>
-                <w:lang w:val="en-US"/>
-              </w:rPr>
-              <w:t>i</w:t>
-            </w:r>
-            <w:proofErr w:type="spellEnd"/>
-            <w:r>
-              <w:rPr>
-                <w:lang w:val="en-US"/>
-              </w:rPr>
-              <w:t>=8</w:t>
+            <w:r>
+              <w:rPr>
+                <w:lang w:val="en-US"/>
+              </w:rPr>
+              <w:t>i=8</w:t>
             </w:r>
           </w:p>
         </w:tc>
@@ -4243,19 +3884,11 @@
                 <w:lang w:val="en-US"/>
               </w:rPr>
             </w:pPr>
-            <w:proofErr w:type="spellStart"/>
-            <w:r>
-              <w:rPr>
-                <w:lang w:val="en-US"/>
-              </w:rPr>
-              <w:t>i</w:t>
-            </w:r>
-            <w:proofErr w:type="spellEnd"/>
-            <w:r>
-              <w:rPr>
-                <w:lang w:val="en-US"/>
-              </w:rPr>
-              <w:t>=10</w:t>
+            <w:r>
+              <w:rPr>
+                <w:lang w:val="en-US"/>
+              </w:rPr>
+              <w:t>i=10</w:t>
             </w:r>
           </w:p>
         </w:tc>
@@ -4289,19 +3922,11 @@
                 <w:lang w:val="en-US"/>
               </w:rPr>
             </w:pPr>
-            <w:proofErr w:type="spellStart"/>
-            <w:r>
-              <w:rPr>
-                <w:lang w:val="en-US"/>
-              </w:rPr>
-              <w:t>i</w:t>
-            </w:r>
-            <w:proofErr w:type="spellEnd"/>
-            <w:r>
-              <w:rPr>
-                <w:lang w:val="en-US"/>
-              </w:rPr>
-              <w:t>=20</w:t>
+            <w:r>
+              <w:rPr>
+                <w:lang w:val="en-US"/>
+              </w:rPr>
+              <w:t>i=20</w:t>
             </w:r>
           </w:p>
         </w:tc>
@@ -4337,19 +3962,11 @@
                 <w:lang w:val="en-US"/>
               </w:rPr>
             </w:pPr>
-            <w:proofErr w:type="spellStart"/>
-            <w:r>
-              <w:rPr>
-                <w:lang w:val="en-US"/>
-              </w:rPr>
-              <w:t>i</w:t>
-            </w:r>
-            <w:proofErr w:type="spellEnd"/>
-            <w:r>
-              <w:rPr>
-                <w:lang w:val="en-US"/>
-              </w:rPr>
-              <w:t>=8</w:t>
+            <w:r>
+              <w:rPr>
+                <w:lang w:val="en-US"/>
+              </w:rPr>
+              <w:t>i=8</w:t>
             </w:r>
           </w:p>
         </w:tc>
@@ -4383,19 +4000,11 @@
                 <w:lang w:val="en-US"/>
               </w:rPr>
             </w:pPr>
-            <w:proofErr w:type="spellStart"/>
-            <w:r>
-              <w:rPr>
-                <w:lang w:val="en-US"/>
-              </w:rPr>
-              <w:t>i</w:t>
-            </w:r>
-            <w:proofErr w:type="spellEnd"/>
-            <w:r>
-              <w:rPr>
-                <w:lang w:val="en-US"/>
-              </w:rPr>
-              <w:t>=14</w:t>
+            <w:r>
+              <w:rPr>
+                <w:lang w:val="en-US"/>
+              </w:rPr>
+              <w:t>i=14</w:t>
             </w:r>
           </w:p>
         </w:tc>
@@ -4425,19 +4034,11 @@
                 <w:lang w:val="en-US"/>
               </w:rPr>
             </w:pPr>
-            <w:proofErr w:type="spellStart"/>
-            <w:r>
-              <w:rPr>
-                <w:lang w:val="en-US"/>
-              </w:rPr>
-              <w:t>i</w:t>
-            </w:r>
-            <w:proofErr w:type="spellEnd"/>
-            <w:r>
-              <w:rPr>
-                <w:lang w:val="en-US"/>
-              </w:rPr>
-              <w:t>=6</w:t>
+            <w:r>
+              <w:rPr>
+                <w:lang w:val="en-US"/>
+              </w:rPr>
+              <w:t>i=6</w:t>
             </w:r>
           </w:p>
         </w:tc>
@@ -4465,19 +4066,11 @@
                 <w:lang w:val="en-US"/>
               </w:rPr>
             </w:pPr>
-            <w:proofErr w:type="spellStart"/>
-            <w:r>
-              <w:rPr>
-                <w:lang w:val="en-US"/>
-              </w:rPr>
-              <w:t>i</w:t>
-            </w:r>
-            <w:proofErr w:type="spellEnd"/>
-            <w:r>
-              <w:rPr>
-                <w:lang w:val="en-US"/>
-              </w:rPr>
-              <w:t>=8</w:t>
+            <w:r>
+              <w:rPr>
+                <w:lang w:val="en-US"/>
+              </w:rPr>
+              <w:t>i=8</w:t>
             </w:r>
           </w:p>
         </w:tc>
@@ -4507,19 +4100,11 @@
                 <w:lang w:val="en-US"/>
               </w:rPr>
             </w:pPr>
-            <w:proofErr w:type="spellStart"/>
-            <w:r>
-              <w:rPr>
-                <w:lang w:val="en-US"/>
-              </w:rPr>
-              <w:t>i</w:t>
-            </w:r>
-            <w:proofErr w:type="spellEnd"/>
-            <w:r>
-              <w:rPr>
-                <w:lang w:val="en-US"/>
-              </w:rPr>
-              <w:t>=4</w:t>
+            <w:r>
+              <w:rPr>
+                <w:lang w:val="en-US"/>
+              </w:rPr>
+              <w:t>i=4</w:t>
             </w:r>
           </w:p>
         </w:tc>
@@ -4547,19 +4132,11 @@
                 <w:lang w:val="en-US"/>
               </w:rPr>
             </w:pPr>
-            <w:proofErr w:type="spellStart"/>
-            <w:r>
-              <w:rPr>
-                <w:lang w:val="en-US"/>
-              </w:rPr>
-              <w:t>i</w:t>
-            </w:r>
-            <w:proofErr w:type="spellEnd"/>
-            <w:r>
-              <w:rPr>
-                <w:lang w:val="en-US"/>
-              </w:rPr>
-              <w:t>=2</w:t>
+            <w:r>
+              <w:rPr>
+                <w:lang w:val="en-US"/>
+              </w:rPr>
+              <w:t>i=2</w:t>
             </w:r>
           </w:p>
         </w:tc>
@@ -4589,19 +4166,11 @@
                 <w:lang w:val="en-US"/>
               </w:rPr>
             </w:pPr>
-            <w:proofErr w:type="spellStart"/>
-            <w:r>
-              <w:rPr>
-                <w:lang w:val="en-US"/>
-              </w:rPr>
-              <w:t>i</w:t>
-            </w:r>
-            <w:proofErr w:type="spellEnd"/>
-            <w:r>
-              <w:rPr>
-                <w:lang w:val="en-US"/>
-              </w:rPr>
-              <w:t>=2</w:t>
+            <w:r>
+              <w:rPr>
+                <w:lang w:val="en-US"/>
+              </w:rPr>
+              <w:t>i=2</w:t>
             </w:r>
           </w:p>
         </w:tc>
@@ -4684,16 +4253,7 @@
           <w:bCs/>
           <w:lang w:val="en-US"/>
         </w:rPr>
-        <w:t xml:space="preserve"> Polynomial Time Algorithm or O(</w:t>
-      </w:r>
-      <w:proofErr w:type="spellStart"/>
-      <w:r>
-        <w:rPr>
-          <w:b/>
-          <w:bCs/>
-          <w:lang w:val="en-US"/>
-        </w:rPr>
-        <w:t>n</w:t>
+        <w:t xml:space="preserve"> Polynomial Time Algorithm or O(n</w:t>
       </w:r>
       <w:r>
         <w:rPr>
@@ -4704,7 +4264,6 @@
         </w:rPr>
         <w:t>c</w:t>
       </w:r>
-      <w:proofErr w:type="spellEnd"/>
       <w:r>
         <w:rPr>
           <w:b/>
@@ -4745,16 +4304,7 @@
           <w:bCs/>
           <w:lang w:val="en-US"/>
         </w:rPr>
-        <w:t>O(</w:t>
-      </w:r>
-      <w:proofErr w:type="spellStart"/>
-      <w:r>
-        <w:rPr>
-          <w:b/>
-          <w:bCs/>
-          <w:lang w:val="en-US"/>
-        </w:rPr>
-        <w:t>n</w:t>
+        <w:t>O(n</w:t>
       </w:r>
       <w:r>
         <w:rPr>
@@ -4765,7 +4315,6 @@
         </w:rPr>
         <w:t>c</w:t>
       </w:r>
-      <w:proofErr w:type="spellEnd"/>
       <w:r>
         <w:rPr>
           <w:b/>
@@ -4950,21 +4499,7 @@
         <w:rPr>
           <w:lang w:val="en-US"/>
         </w:rPr>
-        <w:t>verall Time Complexity = O(</w:t>
-      </w:r>
-      <w:proofErr w:type="spellStart"/>
-      <w:r>
-        <w:rPr>
-          <w:lang w:val="en-US"/>
-        </w:rPr>
-        <w:t>nlogn</w:t>
-      </w:r>
-      <w:proofErr w:type="spellEnd"/>
-      <w:r>
-        <w:rPr>
-          <w:lang w:val="en-US"/>
-        </w:rPr>
-        <w:t>)+O(n</w:t>
+        <w:t>verall Time Complexity = O(nlogn)+O(n</w:t>
       </w:r>
       <w:r>
         <w:rPr>
@@ -5020,15 +4555,405 @@
     <w:p>
       <w:pPr>
         <w:rPr>
-          <w:lang w:val="en-US"/>
-        </w:rPr>
-      </w:pPr>
-      <w:r>
-        <w:rPr>
+          <w:b/>
+          <w:bCs/>
+          <w:lang w:val="en-US"/>
+        </w:rPr>
+      </w:pPr>
+      <w:r>
+        <w:rPr>
+          <w:b/>
+          <w:bCs/>
           <w:lang w:val="en-US"/>
         </w:rPr>
         <w:lastRenderedPageBreak/>
         <w:t xml:space="preserve">1.4.6 </w:t>
+      </w:r>
+      <w:r>
+        <w:rPr>
+          <w:b/>
+          <w:bCs/>
+          <w:lang w:val="en-US"/>
+        </w:rPr>
+        <w:t>Exponential Time Algorithm or O(c</w:t>
+      </w:r>
+      <w:r>
+        <w:rPr>
+          <w:b/>
+          <w:bCs/>
+          <w:vertAlign w:val="superscript"/>
+          <w:lang w:val="en-US"/>
+        </w:rPr>
+        <w:t>n</w:t>
+      </w:r>
+      <w:r>
+        <w:rPr>
+          <w:b/>
+          <w:bCs/>
+          <w:lang w:val="en-US"/>
+        </w:rPr>
+        <w:t>)</w:t>
+      </w:r>
+    </w:p>
+    <w:p>
+      <w:r>
+        <w:t>An algorithm with time complexity O(cⁿ) (where c &gt; 1, usually c = 2) is called exponential.</w:t>
+      </w:r>
+    </w:p>
+    <w:p>
+      <w:pPr>
+        <w:numPr>
+          <w:ilvl w:val="0"/>
+          <w:numId w:val="10"/>
+        </w:numPr>
+      </w:pPr>
+      <w:r>
+        <w:t>The running time grows very rapidly as the input size n increases.</w:t>
+      </w:r>
+    </w:p>
+    <w:p>
+      <w:pPr>
+        <w:numPr>
+          <w:ilvl w:val="0"/>
+          <w:numId w:val="10"/>
+        </w:numPr>
+      </w:pPr>
+      <w:r>
+        <w:t>Even small increases in n can cause the running time to explode.</w:t>
+      </w:r>
+    </w:p>
+    <w:p>
+      <w:pPr>
+        <w:numPr>
+          <w:ilvl w:val="0"/>
+          <w:numId w:val="10"/>
+        </w:numPr>
+      </w:pPr>
+      <w:r>
+        <w:t>This is much slower than polynomial algorithms like O(n²) or O(n³).</w:t>
+      </w:r>
+    </w:p>
+    <w:p>
+      <w:r>
+        <w:t>Why it’s called exponential</w:t>
+      </w:r>
+      <w:r>
+        <w:t xml:space="preserve"> ?</w:t>
+      </w:r>
+    </w:p>
+    <w:p>
+      <w:pPr>
+        <w:numPr>
+          <w:ilvl w:val="0"/>
+          <w:numId w:val="11"/>
+        </w:numPr>
+      </w:pPr>
+      <w:r>
+        <w:t xml:space="preserve">If </w:t>
+      </w:r>
+      <w:r>
+        <w:t>we</w:t>
+      </w:r>
+      <w:r>
+        <w:t xml:space="preserve"> plot O(cⁿ) versus n, the curve rises steeply.</w:t>
+      </w:r>
+    </w:p>
+    <w:p>
+      <w:pPr>
+        <w:numPr>
+          <w:ilvl w:val="0"/>
+          <w:numId w:val="11"/>
+        </w:numPr>
+      </w:pPr>
+      <w:r>
+        <w:t>Example: if c = 2:</w:t>
+      </w:r>
+    </w:p>
+    <w:p>
+      <w:pPr>
+        <w:numPr>
+          <w:ilvl w:val="1"/>
+          <w:numId w:val="11"/>
+        </w:numPr>
+      </w:pPr>
+      <w:r>
+        <w:t>n = 10 → 2¹⁰ = 1,024 operations</w:t>
+      </w:r>
+    </w:p>
+    <w:p>
+      <w:pPr>
+        <w:numPr>
+          <w:ilvl w:val="1"/>
+          <w:numId w:val="11"/>
+        </w:numPr>
+      </w:pPr>
+      <w:r>
+        <w:t>n = 20 → 2²⁰ ≈ 1 million operations</w:t>
+      </w:r>
+    </w:p>
+    <w:p>
+      <w:pPr>
+        <w:numPr>
+          <w:ilvl w:val="1"/>
+          <w:numId w:val="11"/>
+        </w:numPr>
+      </w:pPr>
+      <w:r>
+        <w:t>n = 30 → 2³⁰ ≈ 1 billion operations</w:t>
+      </w:r>
+    </w:p>
+    <w:p>
+      <w:r>
+        <w:t>We</w:t>
+      </w:r>
+      <w:r>
+        <w:t xml:space="preserve"> can see the growth is not linear, not even quadratic—it's exploding exponentially.</w:t>
+      </w:r>
+    </w:p>
+    <w:p>
+      <w:r>
+        <w:rPr>
+          <w:noProof/>
+        </w:rPr>
+        <w:drawing>
+          <wp:inline distT="0" distB="0" distL="0" distR="0" wp14:anchorId="521084B9" wp14:editId="5EC08938">
+            <wp:extent cx="5543550" cy="2400300"/>
+            <wp:effectExtent l="0" t="0" r="0" b="0"/>
+            <wp:docPr id="748936099" name="Picture 1"/>
+            <wp:cNvGraphicFramePr>
+              <a:graphicFrameLocks xmlns:a="http://schemas.openxmlformats.org/drawingml/2006/main" noChangeAspect="1"/>
+            </wp:cNvGraphicFramePr>
+            <a:graphic xmlns:a="http://schemas.openxmlformats.org/drawingml/2006/main">
+              <a:graphicData uri="http://schemas.openxmlformats.org/drawingml/2006/picture">
+                <pic:pic xmlns:pic="http://schemas.openxmlformats.org/drawingml/2006/picture">
+                  <pic:nvPicPr>
+                    <pic:cNvPr id="748936099" name=""/>
+                    <pic:cNvPicPr/>
+                  </pic:nvPicPr>
+                  <pic:blipFill>
+                    <a:blip r:embed="rId14"/>
+                    <a:stretch>
+                      <a:fillRect/>
+                    </a:stretch>
+                  </pic:blipFill>
+                  <pic:spPr>
+                    <a:xfrm>
+                      <a:off x="0" y="0"/>
+                      <a:ext cx="5543550" cy="2400300"/>
+                    </a:xfrm>
+                    <a:prstGeom prst="rect">
+                      <a:avLst/>
+                    </a:prstGeom>
+                  </pic:spPr>
+                </pic:pic>
+              </a:graphicData>
+            </a:graphic>
+          </wp:inline>
+        </w:drawing>
+      </w:r>
+    </w:p>
+    <w:p>
+      <w:r>
+        <w:t>Time complexity: O(2ⁿ)</w:t>
+      </w:r>
+    </w:p>
+    <w:p>
+      <w:pPr>
+        <w:pStyle w:val="ListParagraph"/>
+        <w:numPr>
+          <w:ilvl w:val="0"/>
+          <w:numId w:val="13"/>
+        </w:numPr>
+      </w:pPr>
+      <w:r>
+        <w:t xml:space="preserve">Reason: Each call spawns </w:t>
+      </w:r>
+      <w:r>
+        <w:rPr>
+          <w:b/>
+          <w:bCs/>
+        </w:rPr>
+        <w:t>two more calls</w:t>
+      </w:r>
+      <w:r>
+        <w:t>, doubling work each step.</w:t>
+      </w:r>
+    </w:p>
+    <w:p>
+      <w:r>
+        <w:t xml:space="preserve">Think of exponential growth as </w:t>
+      </w:r>
+      <w:r>
+        <w:rPr>
+          <w:b/>
+          <w:bCs/>
+        </w:rPr>
+        <w:t>branching trees</w:t>
+      </w:r>
+      <w:r>
+        <w:t>:</w:t>
+      </w:r>
+    </w:p>
+    <w:p>
+      <w:pPr>
+        <w:numPr>
+          <w:ilvl w:val="0"/>
+          <w:numId w:val="12"/>
+        </w:numPr>
+      </w:pPr>
+      <w:r>
+        <w:t xml:space="preserve">You have </w:t>
+      </w:r>
+      <w:r>
+        <w:rPr>
+          <w:b/>
+          <w:bCs/>
+        </w:rPr>
+        <w:t>n levels</w:t>
+      </w:r>
+      <w:r>
+        <w:t>, and at each level, you branch into c new possibilities.</w:t>
+      </w:r>
+    </w:p>
+    <w:p>
+      <w:pPr>
+        <w:numPr>
+          <w:ilvl w:val="0"/>
+          <w:numId w:val="12"/>
+        </w:numPr>
+      </w:pPr>
+      <w:r>
+        <w:t>Total number of possibilities = c × c × c ... n times = cⁿ</w:t>
+      </w:r>
+    </w:p>
+    <w:p>
+      <w:pPr>
+        <w:pStyle w:val="NormalWeb"/>
+        <w:numPr>
+          <w:ilvl w:val="0"/>
+          <w:numId w:val="12"/>
+        </w:numPr>
+        <w:rPr>
+          <w:rFonts w:asciiTheme="minorHAnsi" w:hAnsiTheme="minorHAnsi" w:cstheme="minorHAnsi"/>
+          <w:sz w:val="22"/>
+          <w:szCs w:val="22"/>
+        </w:rPr>
+      </w:pPr>
+      <w:r>
+        <w:rPr>
+          <w:rFonts w:asciiTheme="minorHAnsi" w:hAnsiTheme="minorHAnsi" w:cstheme="minorHAnsi"/>
+          <w:sz w:val="22"/>
+          <w:szCs w:val="22"/>
+        </w:rPr>
+        <w:t>Even for medium-sized input (</w:t>
+      </w:r>
+      <w:r>
+        <w:rPr>
+          <w:rStyle w:val="HTMLCode"/>
+          <w:rFonts w:asciiTheme="minorHAnsi" w:eastAsiaTheme="majorEastAsia" w:hAnsiTheme="minorHAnsi" w:cstheme="minorHAnsi"/>
+          <w:sz w:val="22"/>
+          <w:szCs w:val="22"/>
+        </w:rPr>
+        <w:t>n = 50</w:t>
+      </w:r>
+      <w:r>
+        <w:rPr>
+          <w:rFonts w:asciiTheme="minorHAnsi" w:hAnsiTheme="minorHAnsi" w:cstheme="minorHAnsi"/>
+          <w:sz w:val="22"/>
+          <w:szCs w:val="22"/>
+        </w:rPr>
+        <w:t xml:space="preserve">), the computation can become </w:t>
+      </w:r>
+      <w:r>
+        <w:rPr>
+          <w:rStyle w:val="Strong"/>
+          <w:rFonts w:asciiTheme="minorHAnsi" w:eastAsiaTheme="majorEastAsia" w:hAnsiTheme="minorHAnsi" w:cstheme="minorHAnsi"/>
+          <w:sz w:val="22"/>
+          <w:szCs w:val="22"/>
+        </w:rPr>
+        <w:t>impractical</w:t>
+      </w:r>
+      <w:r>
+        <w:rPr>
+          <w:rFonts w:asciiTheme="minorHAnsi" w:hAnsiTheme="minorHAnsi" w:cstheme="minorHAnsi"/>
+          <w:sz w:val="22"/>
+          <w:szCs w:val="22"/>
+        </w:rPr>
+        <w:t>.</w:t>
+      </w:r>
+    </w:p>
+    <w:p>
+      <w:pPr>
+        <w:pStyle w:val="NormalWeb"/>
+        <w:numPr>
+          <w:ilvl w:val="0"/>
+          <w:numId w:val="12"/>
+        </w:numPr>
+        <w:rPr>
+          <w:rFonts w:asciiTheme="minorHAnsi" w:hAnsiTheme="minorHAnsi" w:cstheme="minorHAnsi"/>
+          <w:i/>
+          <w:iCs/>
+          <w:sz w:val="22"/>
+          <w:szCs w:val="22"/>
+          <w:u w:val="single"/>
+        </w:rPr>
+      </w:pPr>
+      <w:r>
+        <w:rPr>
+          <w:rFonts w:asciiTheme="minorHAnsi" w:hAnsiTheme="minorHAnsi" w:cstheme="minorHAnsi"/>
+          <w:i/>
+          <w:iCs/>
+          <w:sz w:val="22"/>
+          <w:szCs w:val="22"/>
+          <w:u w:val="single"/>
+        </w:rPr>
+        <w:t xml:space="preserve">Usually, exponential algorithms are replaced with </w:t>
+      </w:r>
+      <w:r>
+        <w:rPr>
+          <w:rStyle w:val="Strong"/>
+          <w:rFonts w:asciiTheme="minorHAnsi" w:eastAsiaTheme="majorEastAsia" w:hAnsiTheme="minorHAnsi" w:cstheme="minorHAnsi"/>
+          <w:i/>
+          <w:iCs/>
+          <w:sz w:val="22"/>
+          <w:szCs w:val="22"/>
+          <w:u w:val="single"/>
+        </w:rPr>
+        <w:t>dynamic programming</w:t>
+      </w:r>
+      <w:r>
+        <w:rPr>
+          <w:rFonts w:asciiTheme="minorHAnsi" w:hAnsiTheme="minorHAnsi" w:cstheme="minorHAnsi"/>
+          <w:i/>
+          <w:iCs/>
+          <w:sz w:val="22"/>
+          <w:szCs w:val="22"/>
+          <w:u w:val="single"/>
+        </w:rPr>
+        <w:t xml:space="preserve"> or </w:t>
+      </w:r>
+      <w:r>
+        <w:rPr>
+          <w:rStyle w:val="Strong"/>
+          <w:rFonts w:asciiTheme="minorHAnsi" w:eastAsiaTheme="majorEastAsia" w:hAnsiTheme="minorHAnsi" w:cstheme="minorHAnsi"/>
+          <w:i/>
+          <w:iCs/>
+          <w:sz w:val="22"/>
+          <w:szCs w:val="22"/>
+          <w:u w:val="single"/>
+        </w:rPr>
+        <w:t>approximation</w:t>
+      </w:r>
+      <w:r>
+        <w:rPr>
+          <w:rFonts w:asciiTheme="minorHAnsi" w:hAnsiTheme="minorHAnsi" w:cstheme="minorHAnsi"/>
+          <w:i/>
+          <w:iCs/>
+          <w:sz w:val="22"/>
+          <w:szCs w:val="22"/>
+          <w:u w:val="single"/>
+        </w:rPr>
+        <w:t xml:space="preserve"> to reduce complexity to polynomial.</w:t>
       </w:r>
     </w:p>
     <w:p>
@@ -5359,6 +5284,119 @@
     </w:lvl>
   </w:abstractNum>
   <w:abstractNum w:abstractNumId="2" w15:restartNumberingAfterBreak="0">
+    <w:nsid w:val="38391E61"/>
+    <w:multiLevelType w:val="hybridMultilevel"/>
+    <w:tmpl w:val="65AAC0E4"/>
+    <w:lvl w:ilvl="0" w:tplc="40090001">
+      <w:start w:val="1"/>
+      <w:numFmt w:val="bullet"/>
+      <w:lvlText w:val=""/>
+      <w:lvlJc w:val="left"/>
+      <w:pPr>
+        <w:ind w:left="720" w:hanging="360"/>
+      </w:pPr>
+      <w:rPr>
+        <w:rFonts w:ascii="Symbol" w:hAnsi="Symbol" w:hint="default"/>
+      </w:rPr>
+    </w:lvl>
+    <w:lvl w:ilvl="1" w:tplc="40090003" w:tentative="1">
+      <w:start w:val="1"/>
+      <w:numFmt w:val="bullet"/>
+      <w:lvlText w:val="o"/>
+      <w:lvlJc w:val="left"/>
+      <w:pPr>
+        <w:ind w:left="1440" w:hanging="360"/>
+      </w:pPr>
+      <w:rPr>
+        <w:rFonts w:ascii="Courier New" w:hAnsi="Courier New" w:cs="Courier New" w:hint="default"/>
+      </w:rPr>
+    </w:lvl>
+    <w:lvl w:ilvl="2" w:tplc="40090005" w:tentative="1">
+      <w:start w:val="1"/>
+      <w:numFmt w:val="bullet"/>
+      <w:lvlText w:val=""/>
+      <w:lvlJc w:val="left"/>
+      <w:pPr>
+        <w:ind w:left="2160" w:hanging="360"/>
+      </w:pPr>
+      <w:rPr>
+        <w:rFonts w:ascii="Wingdings" w:hAnsi="Wingdings" w:hint="default"/>
+      </w:rPr>
+    </w:lvl>
+    <w:lvl w:ilvl="3" w:tplc="40090001" w:tentative="1">
+      <w:start w:val="1"/>
+      <w:numFmt w:val="bullet"/>
+      <w:lvlText w:val=""/>
+      <w:lvlJc w:val="left"/>
+      <w:pPr>
+        <w:ind w:left="2880" w:hanging="360"/>
+      </w:pPr>
+      <w:rPr>
+        <w:rFonts w:ascii="Symbol" w:hAnsi="Symbol" w:hint="default"/>
+      </w:rPr>
+    </w:lvl>
+    <w:lvl w:ilvl="4" w:tplc="40090003" w:tentative="1">
+      <w:start w:val="1"/>
+      <w:numFmt w:val="bullet"/>
+      <w:lvlText w:val="o"/>
+      <w:lvlJc w:val="left"/>
+      <w:pPr>
+        <w:ind w:left="3600" w:hanging="360"/>
+      </w:pPr>
+      <w:rPr>
+        <w:rFonts w:ascii="Courier New" w:hAnsi="Courier New" w:cs="Courier New" w:hint="default"/>
+      </w:rPr>
+    </w:lvl>
+    <w:lvl w:ilvl="5" w:tplc="40090005" w:tentative="1">
+      <w:start w:val="1"/>
+      <w:numFmt w:val="bullet"/>
+      <w:lvlText w:val=""/>
+      <w:lvlJc w:val="left"/>
+      <w:pPr>
+        <w:ind w:left="4320" w:hanging="360"/>
+      </w:pPr>
+      <w:rPr>
+        <w:rFonts w:ascii="Wingdings" w:hAnsi="Wingdings" w:hint="default"/>
+      </w:rPr>
+    </w:lvl>
+    <w:lvl w:ilvl="6" w:tplc="40090001" w:tentative="1">
+      <w:start w:val="1"/>
+      <w:numFmt w:val="bullet"/>
+      <w:lvlText w:val=""/>
+      <w:lvlJc w:val="left"/>
+      <w:pPr>
+        <w:ind w:left="5040" w:hanging="360"/>
+      </w:pPr>
+      <w:rPr>
+        <w:rFonts w:ascii="Symbol" w:hAnsi="Symbol" w:hint="default"/>
+      </w:rPr>
+    </w:lvl>
+    <w:lvl w:ilvl="7" w:tplc="40090003" w:tentative="1">
+      <w:start w:val="1"/>
+      <w:numFmt w:val="bullet"/>
+      <w:lvlText w:val="o"/>
+      <w:lvlJc w:val="left"/>
+      <w:pPr>
+        <w:ind w:left="5760" w:hanging="360"/>
+      </w:pPr>
+      <w:rPr>
+        <w:rFonts w:ascii="Courier New" w:hAnsi="Courier New" w:cs="Courier New" w:hint="default"/>
+      </w:rPr>
+    </w:lvl>
+    <w:lvl w:ilvl="8" w:tplc="40090005" w:tentative="1">
+      <w:start w:val="1"/>
+      <w:numFmt w:val="bullet"/>
+      <w:lvlText w:val=""/>
+      <w:lvlJc w:val="left"/>
+      <w:pPr>
+        <w:ind w:left="6480" w:hanging="360"/>
+      </w:pPr>
+      <w:rPr>
+        <w:rFonts w:ascii="Wingdings" w:hAnsi="Wingdings" w:hint="default"/>
+      </w:rPr>
+    </w:lvl>
+  </w:abstractNum>
+  <w:abstractNum w:abstractNumId="3" w15:restartNumberingAfterBreak="0">
     <w:nsid w:val="40C80375"/>
     <w:multiLevelType w:val="multilevel"/>
     <w:tmpl w:val="91B0A518"/>
@@ -5507,7 +5545,7 @@
       </w:rPr>
     </w:lvl>
   </w:abstractNum>
-  <w:abstractNum w:abstractNumId="3" w15:restartNumberingAfterBreak="0">
+  <w:abstractNum w:abstractNumId="4" w15:restartNumberingAfterBreak="0">
     <w:nsid w:val="4A805E16"/>
     <w:multiLevelType w:val="hybridMultilevel"/>
     <w:tmpl w:val="72A6C6EA"/>
@@ -5620,7 +5658,156 @@
       </w:rPr>
     </w:lvl>
   </w:abstractNum>
-  <w:abstractNum w:abstractNumId="4" w15:restartNumberingAfterBreak="0">
+  <w:abstractNum w:abstractNumId="5" w15:restartNumberingAfterBreak="0">
+    <w:nsid w:val="56EC7070"/>
+    <w:multiLevelType w:val="multilevel"/>
+    <w:tmpl w:val="7E96A1D0"/>
+    <w:lvl w:ilvl="0">
+      <w:start w:val="1"/>
+      <w:numFmt w:val="bullet"/>
+      <w:lvlText w:val=""/>
+      <w:lvlJc w:val="left"/>
+      <w:pPr>
+        <w:tabs>
+          <w:tab w:val="num" w:pos="720"/>
+        </w:tabs>
+        <w:ind w:left="720" w:hanging="360"/>
+      </w:pPr>
+      <w:rPr>
+        <w:rFonts w:ascii="Symbol" w:hAnsi="Symbol" w:hint="default"/>
+        <w:sz w:val="20"/>
+      </w:rPr>
+    </w:lvl>
+    <w:lvl w:ilvl="1" w:tentative="1">
+      <w:start w:val="1"/>
+      <w:numFmt w:val="bullet"/>
+      <w:lvlText w:val="o"/>
+      <w:lvlJc w:val="left"/>
+      <w:pPr>
+        <w:tabs>
+          <w:tab w:val="num" w:pos="1440"/>
+        </w:tabs>
+        <w:ind w:left="1440" w:hanging="360"/>
+      </w:pPr>
+      <w:rPr>
+        <w:rFonts w:ascii="Courier New" w:hAnsi="Courier New" w:hint="default"/>
+        <w:sz w:val="20"/>
+      </w:rPr>
+    </w:lvl>
+    <w:lvl w:ilvl="2" w:tentative="1">
+      <w:start w:val="1"/>
+      <w:numFmt w:val="bullet"/>
+      <w:lvlText w:val=""/>
+      <w:lvlJc w:val="left"/>
+      <w:pPr>
+        <w:tabs>
+          <w:tab w:val="num" w:pos="2160"/>
+        </w:tabs>
+        <w:ind w:left="2160" w:hanging="360"/>
+      </w:pPr>
+      <w:rPr>
+        <w:rFonts w:ascii="Wingdings" w:hAnsi="Wingdings" w:hint="default"/>
+        <w:sz w:val="20"/>
+      </w:rPr>
+    </w:lvl>
+    <w:lvl w:ilvl="3" w:tentative="1">
+      <w:start w:val="1"/>
+      <w:numFmt w:val="bullet"/>
+      <w:lvlText w:val=""/>
+      <w:lvlJc w:val="left"/>
+      <w:pPr>
+        <w:tabs>
+          <w:tab w:val="num" w:pos="2880"/>
+        </w:tabs>
+        <w:ind w:left="2880" w:hanging="360"/>
+      </w:pPr>
+      <w:rPr>
+        <w:rFonts w:ascii="Wingdings" w:hAnsi="Wingdings" w:hint="default"/>
+        <w:sz w:val="20"/>
+      </w:rPr>
+    </w:lvl>
+    <w:lvl w:ilvl="4" w:tentative="1">
+      <w:start w:val="1"/>
+      <w:numFmt w:val="bullet"/>
+      <w:lvlText w:val=""/>
+      <w:lvlJc w:val="left"/>
+      <w:pPr>
+        <w:tabs>
+          <w:tab w:val="num" w:pos="3600"/>
+        </w:tabs>
+        <w:ind w:left="3600" w:hanging="360"/>
+      </w:pPr>
+      <w:rPr>
+        <w:rFonts w:ascii="Wingdings" w:hAnsi="Wingdings" w:hint="default"/>
+        <w:sz w:val="20"/>
+      </w:rPr>
+    </w:lvl>
+    <w:lvl w:ilvl="5" w:tentative="1">
+      <w:start w:val="1"/>
+      <w:numFmt w:val="bullet"/>
+      <w:lvlText w:val=""/>
+      <w:lvlJc w:val="left"/>
+      <w:pPr>
+        <w:tabs>
+          <w:tab w:val="num" w:pos="4320"/>
+        </w:tabs>
+        <w:ind w:left="4320" w:hanging="360"/>
+      </w:pPr>
+      <w:rPr>
+        <w:rFonts w:ascii="Wingdings" w:hAnsi="Wingdings" w:hint="default"/>
+        <w:sz w:val="20"/>
+      </w:rPr>
+    </w:lvl>
+    <w:lvl w:ilvl="6" w:tentative="1">
+      <w:start w:val="1"/>
+      <w:numFmt w:val="bullet"/>
+      <w:lvlText w:val=""/>
+      <w:lvlJc w:val="left"/>
+      <w:pPr>
+        <w:tabs>
+          <w:tab w:val="num" w:pos="5040"/>
+        </w:tabs>
+        <w:ind w:left="5040" w:hanging="360"/>
+      </w:pPr>
+      <w:rPr>
+        <w:rFonts w:ascii="Wingdings" w:hAnsi="Wingdings" w:hint="default"/>
+        <w:sz w:val="20"/>
+      </w:rPr>
+    </w:lvl>
+    <w:lvl w:ilvl="7" w:tentative="1">
+      <w:start w:val="1"/>
+      <w:numFmt w:val="bullet"/>
+      <w:lvlText w:val=""/>
+      <w:lvlJc w:val="left"/>
+      <w:pPr>
+        <w:tabs>
+          <w:tab w:val="num" w:pos="5760"/>
+        </w:tabs>
+        <w:ind w:left="5760" w:hanging="360"/>
+      </w:pPr>
+      <w:rPr>
+        <w:rFonts w:ascii="Wingdings" w:hAnsi="Wingdings" w:hint="default"/>
+        <w:sz w:val="20"/>
+      </w:rPr>
+    </w:lvl>
+    <w:lvl w:ilvl="8" w:tentative="1">
+      <w:start w:val="1"/>
+      <w:numFmt w:val="bullet"/>
+      <w:lvlText w:val=""/>
+      <w:lvlJc w:val="left"/>
+      <w:pPr>
+        <w:tabs>
+          <w:tab w:val="num" w:pos="6480"/>
+        </w:tabs>
+        <w:ind w:left="6480" w:hanging="360"/>
+      </w:pPr>
+      <w:rPr>
+        <w:rFonts w:ascii="Wingdings" w:hAnsi="Wingdings" w:hint="default"/>
+        <w:sz w:val="20"/>
+      </w:rPr>
+    </w:lvl>
+  </w:abstractNum>
+  <w:abstractNum w:abstractNumId="6" w15:restartNumberingAfterBreak="0">
     <w:nsid w:val="6F4621B4"/>
     <w:multiLevelType w:val="multilevel"/>
     <w:tmpl w:val="47760FCE"/>
@@ -5641,6 +5828,304 @@
       </w:rPr>
     </w:lvl>
     <w:lvl w:ilvl="1" w:tentative="1">
+      <w:start w:val="1"/>
+      <w:numFmt w:val="bullet"/>
+      <w:lvlText w:val="o"/>
+      <w:lvlJc w:val="left"/>
+      <w:pPr>
+        <w:tabs>
+          <w:tab w:val="num" w:pos="1440"/>
+        </w:tabs>
+        <w:ind w:left="1440" w:hanging="360"/>
+      </w:pPr>
+      <w:rPr>
+        <w:rFonts w:ascii="Courier New" w:hAnsi="Courier New" w:hint="default"/>
+        <w:sz w:val="20"/>
+      </w:rPr>
+    </w:lvl>
+    <w:lvl w:ilvl="2" w:tentative="1">
+      <w:start w:val="1"/>
+      <w:numFmt w:val="bullet"/>
+      <w:lvlText w:val=""/>
+      <w:lvlJc w:val="left"/>
+      <w:pPr>
+        <w:tabs>
+          <w:tab w:val="num" w:pos="2160"/>
+        </w:tabs>
+        <w:ind w:left="2160" w:hanging="360"/>
+      </w:pPr>
+      <w:rPr>
+        <w:rFonts w:ascii="Wingdings" w:hAnsi="Wingdings" w:hint="default"/>
+        <w:sz w:val="20"/>
+      </w:rPr>
+    </w:lvl>
+    <w:lvl w:ilvl="3" w:tentative="1">
+      <w:start w:val="1"/>
+      <w:numFmt w:val="bullet"/>
+      <w:lvlText w:val=""/>
+      <w:lvlJc w:val="left"/>
+      <w:pPr>
+        <w:tabs>
+          <w:tab w:val="num" w:pos="2880"/>
+        </w:tabs>
+        <w:ind w:left="2880" w:hanging="360"/>
+      </w:pPr>
+      <w:rPr>
+        <w:rFonts w:ascii="Wingdings" w:hAnsi="Wingdings" w:hint="default"/>
+        <w:sz w:val="20"/>
+      </w:rPr>
+    </w:lvl>
+    <w:lvl w:ilvl="4" w:tentative="1">
+      <w:start w:val="1"/>
+      <w:numFmt w:val="bullet"/>
+      <w:lvlText w:val=""/>
+      <w:lvlJc w:val="left"/>
+      <w:pPr>
+        <w:tabs>
+          <w:tab w:val="num" w:pos="3600"/>
+        </w:tabs>
+        <w:ind w:left="3600" w:hanging="360"/>
+      </w:pPr>
+      <w:rPr>
+        <w:rFonts w:ascii="Wingdings" w:hAnsi="Wingdings" w:hint="default"/>
+        <w:sz w:val="20"/>
+      </w:rPr>
+    </w:lvl>
+    <w:lvl w:ilvl="5" w:tentative="1">
+      <w:start w:val="1"/>
+      <w:numFmt w:val="bullet"/>
+      <w:lvlText w:val=""/>
+      <w:lvlJc w:val="left"/>
+      <w:pPr>
+        <w:tabs>
+          <w:tab w:val="num" w:pos="4320"/>
+        </w:tabs>
+        <w:ind w:left="4320" w:hanging="360"/>
+      </w:pPr>
+      <w:rPr>
+        <w:rFonts w:ascii="Wingdings" w:hAnsi="Wingdings" w:hint="default"/>
+        <w:sz w:val="20"/>
+      </w:rPr>
+    </w:lvl>
+    <w:lvl w:ilvl="6" w:tentative="1">
+      <w:start w:val="1"/>
+      <w:numFmt w:val="bullet"/>
+      <w:lvlText w:val=""/>
+      <w:lvlJc w:val="left"/>
+      <w:pPr>
+        <w:tabs>
+          <w:tab w:val="num" w:pos="5040"/>
+        </w:tabs>
+        <w:ind w:left="5040" w:hanging="360"/>
+      </w:pPr>
+      <w:rPr>
+        <w:rFonts w:ascii="Wingdings" w:hAnsi="Wingdings" w:hint="default"/>
+        <w:sz w:val="20"/>
+      </w:rPr>
+    </w:lvl>
+    <w:lvl w:ilvl="7" w:tentative="1">
+      <w:start w:val="1"/>
+      <w:numFmt w:val="bullet"/>
+      <w:lvlText w:val=""/>
+      <w:lvlJc w:val="left"/>
+      <w:pPr>
+        <w:tabs>
+          <w:tab w:val="num" w:pos="5760"/>
+        </w:tabs>
+        <w:ind w:left="5760" w:hanging="360"/>
+      </w:pPr>
+      <w:rPr>
+        <w:rFonts w:ascii="Wingdings" w:hAnsi="Wingdings" w:hint="default"/>
+        <w:sz w:val="20"/>
+      </w:rPr>
+    </w:lvl>
+    <w:lvl w:ilvl="8" w:tentative="1">
+      <w:start w:val="1"/>
+      <w:numFmt w:val="bullet"/>
+      <w:lvlText w:val=""/>
+      <w:lvlJc w:val="left"/>
+      <w:pPr>
+        <w:tabs>
+          <w:tab w:val="num" w:pos="6480"/>
+        </w:tabs>
+        <w:ind w:left="6480" w:hanging="360"/>
+      </w:pPr>
+      <w:rPr>
+        <w:rFonts w:ascii="Wingdings" w:hAnsi="Wingdings" w:hint="default"/>
+        <w:sz w:val="20"/>
+      </w:rPr>
+    </w:lvl>
+  </w:abstractNum>
+  <w:abstractNum w:abstractNumId="7" w15:restartNumberingAfterBreak="0">
+    <w:nsid w:val="75D66F45"/>
+    <w:multiLevelType w:val="multilevel"/>
+    <w:tmpl w:val="E7184ADC"/>
+    <w:lvl w:ilvl="0">
+      <w:start w:val="1"/>
+      <w:numFmt w:val="bullet"/>
+      <w:lvlText w:val=""/>
+      <w:lvlJc w:val="left"/>
+      <w:pPr>
+        <w:tabs>
+          <w:tab w:val="num" w:pos="720"/>
+        </w:tabs>
+        <w:ind w:left="720" w:hanging="360"/>
+      </w:pPr>
+      <w:rPr>
+        <w:rFonts w:ascii="Symbol" w:hAnsi="Symbol" w:hint="default"/>
+        <w:sz w:val="20"/>
+      </w:rPr>
+    </w:lvl>
+    <w:lvl w:ilvl="1" w:tentative="1">
+      <w:start w:val="1"/>
+      <w:numFmt w:val="bullet"/>
+      <w:lvlText w:val="o"/>
+      <w:lvlJc w:val="left"/>
+      <w:pPr>
+        <w:tabs>
+          <w:tab w:val="num" w:pos="1440"/>
+        </w:tabs>
+        <w:ind w:left="1440" w:hanging="360"/>
+      </w:pPr>
+      <w:rPr>
+        <w:rFonts w:ascii="Courier New" w:hAnsi="Courier New" w:hint="default"/>
+        <w:sz w:val="20"/>
+      </w:rPr>
+    </w:lvl>
+    <w:lvl w:ilvl="2" w:tentative="1">
+      <w:start w:val="1"/>
+      <w:numFmt w:val="bullet"/>
+      <w:lvlText w:val=""/>
+      <w:lvlJc w:val="left"/>
+      <w:pPr>
+        <w:tabs>
+          <w:tab w:val="num" w:pos="2160"/>
+        </w:tabs>
+        <w:ind w:left="2160" w:hanging="360"/>
+      </w:pPr>
+      <w:rPr>
+        <w:rFonts w:ascii="Wingdings" w:hAnsi="Wingdings" w:hint="default"/>
+        <w:sz w:val="20"/>
+      </w:rPr>
+    </w:lvl>
+    <w:lvl w:ilvl="3" w:tentative="1">
+      <w:start w:val="1"/>
+      <w:numFmt w:val="bullet"/>
+      <w:lvlText w:val=""/>
+      <w:lvlJc w:val="left"/>
+      <w:pPr>
+        <w:tabs>
+          <w:tab w:val="num" w:pos="2880"/>
+        </w:tabs>
+        <w:ind w:left="2880" w:hanging="360"/>
+      </w:pPr>
+      <w:rPr>
+        <w:rFonts w:ascii="Wingdings" w:hAnsi="Wingdings" w:hint="default"/>
+        <w:sz w:val="20"/>
+      </w:rPr>
+    </w:lvl>
+    <w:lvl w:ilvl="4" w:tentative="1">
+      <w:start w:val="1"/>
+      <w:numFmt w:val="bullet"/>
+      <w:lvlText w:val=""/>
+      <w:lvlJc w:val="left"/>
+      <w:pPr>
+        <w:tabs>
+          <w:tab w:val="num" w:pos="3600"/>
+        </w:tabs>
+        <w:ind w:left="3600" w:hanging="360"/>
+      </w:pPr>
+      <w:rPr>
+        <w:rFonts w:ascii="Wingdings" w:hAnsi="Wingdings" w:hint="default"/>
+        <w:sz w:val="20"/>
+      </w:rPr>
+    </w:lvl>
+    <w:lvl w:ilvl="5" w:tentative="1">
+      <w:start w:val="1"/>
+      <w:numFmt w:val="bullet"/>
+      <w:lvlText w:val=""/>
+      <w:lvlJc w:val="left"/>
+      <w:pPr>
+        <w:tabs>
+          <w:tab w:val="num" w:pos="4320"/>
+        </w:tabs>
+        <w:ind w:left="4320" w:hanging="360"/>
+      </w:pPr>
+      <w:rPr>
+        <w:rFonts w:ascii="Wingdings" w:hAnsi="Wingdings" w:hint="default"/>
+        <w:sz w:val="20"/>
+      </w:rPr>
+    </w:lvl>
+    <w:lvl w:ilvl="6" w:tentative="1">
+      <w:start w:val="1"/>
+      <w:numFmt w:val="bullet"/>
+      <w:lvlText w:val=""/>
+      <w:lvlJc w:val="left"/>
+      <w:pPr>
+        <w:tabs>
+          <w:tab w:val="num" w:pos="5040"/>
+        </w:tabs>
+        <w:ind w:left="5040" w:hanging="360"/>
+      </w:pPr>
+      <w:rPr>
+        <w:rFonts w:ascii="Wingdings" w:hAnsi="Wingdings" w:hint="default"/>
+        <w:sz w:val="20"/>
+      </w:rPr>
+    </w:lvl>
+    <w:lvl w:ilvl="7" w:tentative="1">
+      <w:start w:val="1"/>
+      <w:numFmt w:val="bullet"/>
+      <w:lvlText w:val=""/>
+      <w:lvlJc w:val="left"/>
+      <w:pPr>
+        <w:tabs>
+          <w:tab w:val="num" w:pos="5760"/>
+        </w:tabs>
+        <w:ind w:left="5760" w:hanging="360"/>
+      </w:pPr>
+      <w:rPr>
+        <w:rFonts w:ascii="Wingdings" w:hAnsi="Wingdings" w:hint="default"/>
+        <w:sz w:val="20"/>
+      </w:rPr>
+    </w:lvl>
+    <w:lvl w:ilvl="8" w:tentative="1">
+      <w:start w:val="1"/>
+      <w:numFmt w:val="bullet"/>
+      <w:lvlText w:val=""/>
+      <w:lvlJc w:val="left"/>
+      <w:pPr>
+        <w:tabs>
+          <w:tab w:val="num" w:pos="6480"/>
+        </w:tabs>
+        <w:ind w:left="6480" w:hanging="360"/>
+      </w:pPr>
+      <w:rPr>
+        <w:rFonts w:ascii="Wingdings" w:hAnsi="Wingdings" w:hint="default"/>
+        <w:sz w:val="20"/>
+      </w:rPr>
+    </w:lvl>
+  </w:abstractNum>
+  <w:abstractNum w:abstractNumId="8" w15:restartNumberingAfterBreak="0">
+    <w:nsid w:val="76AB597D"/>
+    <w:multiLevelType w:val="multilevel"/>
+    <w:tmpl w:val="C0FAC07A"/>
+    <w:lvl w:ilvl="0">
+      <w:start w:val="1"/>
+      <w:numFmt w:val="bullet"/>
+      <w:lvlText w:val=""/>
+      <w:lvlJc w:val="left"/>
+      <w:pPr>
+        <w:tabs>
+          <w:tab w:val="num" w:pos="720"/>
+        </w:tabs>
+        <w:ind w:left="720" w:hanging="360"/>
+      </w:pPr>
+      <w:rPr>
+        <w:rFonts w:ascii="Symbol" w:hAnsi="Symbol" w:hint="default"/>
+        <w:sz w:val="20"/>
+      </w:rPr>
+    </w:lvl>
+    <w:lvl w:ilvl="1">
       <w:start w:val="1"/>
       <w:numFmt w:val="bullet"/>
       <w:lvlText w:val="o"/>
@@ -5773,32 +6258,32 @@
     <w:abstractNumId w:val="1"/>
   </w:num>
   <w:num w:numId="2" w16cid:durableId="358968924">
-    <w:abstractNumId w:val="2"/>
+    <w:abstractNumId w:val="3"/>
     <w:lvlOverride w:ilvl="0">
       <w:startOverride w:val="1"/>
     </w:lvlOverride>
   </w:num>
   <w:num w:numId="3" w16cid:durableId="1489441727">
-    <w:abstractNumId w:val="2"/>
+    <w:abstractNumId w:val="3"/>
     <w:lvlOverride w:ilvl="0">
       <w:startOverride w:val="2"/>
     </w:lvlOverride>
   </w:num>
   <w:num w:numId="4" w16cid:durableId="1250306713">
-    <w:abstractNumId w:val="2"/>
+    <w:abstractNumId w:val="3"/>
     <w:lvlOverride w:ilvl="0">
       <w:startOverride w:val="3"/>
     </w:lvlOverride>
   </w:num>
   <w:num w:numId="5" w16cid:durableId="1170756516">
-    <w:abstractNumId w:val="2"/>
+    <w:abstractNumId w:val="3"/>
     <w:lvlOverride w:ilvl="0"/>
     <w:lvlOverride w:ilvl="1">
       <w:startOverride w:val="1"/>
     </w:lvlOverride>
   </w:num>
   <w:num w:numId="6" w16cid:durableId="1521503728">
-    <w:abstractNumId w:val="2"/>
+    <w:abstractNumId w:val="3"/>
     <w:lvlOverride w:ilvl="0"/>
     <w:lvlOverride w:ilvl="1">
       <w:startOverride w:val="2"/>
@@ -5811,10 +6296,22 @@
     </w:lvlOverride>
   </w:num>
   <w:num w:numId="8" w16cid:durableId="500238654">
-    <w:abstractNumId w:val="3"/>
+    <w:abstractNumId w:val="4"/>
   </w:num>
   <w:num w:numId="9" w16cid:durableId="1685283853">
-    <w:abstractNumId w:val="4"/>
+    <w:abstractNumId w:val="6"/>
+  </w:num>
+  <w:num w:numId="10" w16cid:durableId="887377891">
+    <w:abstractNumId w:val="7"/>
+  </w:num>
+  <w:num w:numId="11" w16cid:durableId="1068573023">
+    <w:abstractNumId w:val="8"/>
+  </w:num>
+  <w:num w:numId="12" w16cid:durableId="230773965">
+    <w:abstractNumId w:val="5"/>
+  </w:num>
+  <w:num w:numId="13" w16cid:durableId="1706518486">
+    <w:abstractNumId w:val="2"/>
   </w:num>
 </w:numbering>
 </file>
@@ -6421,7 +6918,6 @@
   <w:style w:type="character" w:default="1" w:styleId="DefaultParagraphFont">
     <w:name w:val="Default Paragraph Font"/>
     <w:uiPriority w:val="1"/>
-    <w:semiHidden/>
     <w:unhideWhenUsed/>
   </w:style>
   <w:style w:type="table" w:default="1" w:styleId="TableNormal">
@@ -6763,6 +7259,48 @@
       <w:color w:val="666666"/>
     </w:rPr>
   </w:style>
+  <w:style w:type="paragraph" w:styleId="NormalWeb">
+    <w:name w:val="Normal (Web)"/>
+    <w:basedOn w:val="Normal"/>
+    <w:uiPriority w:val="99"/>
+    <w:unhideWhenUsed/>
+    <w:rsid w:val="008006B2"/>
+    <w:pPr>
+      <w:spacing w:before="100" w:beforeAutospacing="1" w:after="100" w:afterAutospacing="1" w:line="240" w:lineRule="auto"/>
+    </w:pPr>
+    <w:rPr>
+      <w:rFonts w:ascii="Times New Roman" w:eastAsia="Times New Roman" w:hAnsi="Times New Roman" w:cs="Times New Roman"/>
+      <w:kern w:val="0"/>
+      <w:sz w:val="24"/>
+      <w:szCs w:val="24"/>
+      <w:lang w:eastAsia="en-IN"/>
+      <w14:ligatures w14:val="none"/>
+    </w:rPr>
+  </w:style>
+  <w:style w:type="character" w:styleId="HTMLCode">
+    <w:name w:val="HTML Code"/>
+    <w:basedOn w:val="DefaultParagraphFont"/>
+    <w:uiPriority w:val="99"/>
+    <w:semiHidden/>
+    <w:unhideWhenUsed/>
+    <w:rsid w:val="008006B2"/>
+    <w:rPr>
+      <w:rFonts w:ascii="Courier New" w:eastAsia="Times New Roman" w:hAnsi="Courier New" w:cs="Courier New"/>
+      <w:sz w:val="20"/>
+      <w:szCs w:val="20"/>
+    </w:rPr>
+  </w:style>
+  <w:style w:type="character" w:styleId="Strong">
+    <w:name w:val="Strong"/>
+    <w:basedOn w:val="DefaultParagraphFont"/>
+    <w:uiPriority w:val="22"/>
+    <w:qFormat/>
+    <w:rsid w:val="008006B2"/>
+    <w:rPr>
+      <w:b/>
+      <w:bCs/>
+    </w:rPr>
+  </w:style>
 </w:styles>
 </file>
 

</xml_diff>

<commit_message>
Factorial Time Algorithm in Time and Space Complexity documented
Signed-off-by: PranaySingh13 <pranay.singh.1393@gmail.com>
</commit_message>
<xml_diff>
--- a/Backend/DSA/Data Structures and Algorithm.docx
+++ b/Backend/DSA/Data Structures and Algorithm.docx
@@ -251,10 +251,22 @@
           <w:b/>
           <w:bCs/>
         </w:rPr>
-        <w:t>Best Case: Ω</w:t>
-      </w:r>
-      <w:r>
-        <w:t>(1),</w:t>
+        <w:t xml:space="preserve">Best Case: </w:t>
+      </w:r>
+      <w:proofErr w:type="gramStart"/>
+      <w:r>
+        <w:rPr>
+          <w:b/>
+          <w:bCs/>
+        </w:rPr>
+        <w:t>Ω</w:t>
+      </w:r>
+      <w:r>
+        <w:t>(</w:t>
+      </w:r>
+      <w:proofErr w:type="gramEnd"/>
+      <w:r>
+        <w:t>1),</w:t>
       </w:r>
       <w:r>
         <w:rPr>
@@ -392,7 +404,15 @@
         <w:jc w:val="both"/>
       </w:pPr>
       <w:r>
-        <w:t>A logarithmic algorithm - O(logn) Runtime grows logarithmically in proportion to n.</w:t>
+        <w:t>A logarithmic algorithm - O(</w:t>
+      </w:r>
+      <w:proofErr w:type="spellStart"/>
+      <w:r>
+        <w:t>logn</w:t>
+      </w:r>
+      <w:proofErr w:type="spellEnd"/>
+      <w:r>
+        <w:t>) Runtime grows logarithmically in proportion to n.</w:t>
       </w:r>
     </w:p>
     <w:p>
@@ -418,7 +438,15 @@
         <w:jc w:val="both"/>
       </w:pPr>
       <w:r>
-        <w:t>A super linear algorithm - O(nlogn) Runtime grows in proportion to n. </w:t>
+        <w:t>A super linear algorithm - O(</w:t>
+      </w:r>
+      <w:proofErr w:type="spellStart"/>
+      <w:r>
+        <w:t>nlogn</w:t>
+      </w:r>
+      <w:proofErr w:type="spellEnd"/>
+      <w:r>
+        <w:t>) Runtime grows in proportion to n. </w:t>
       </w:r>
     </w:p>
     <w:p>
@@ -431,7 +459,11 @@
         <w:jc w:val="both"/>
       </w:pPr>
       <w:r>
-        <w:t>A polynomial algorithm - O(n</w:t>
+        <w:t>A polynomial algorithm - O(</w:t>
+      </w:r>
+      <w:proofErr w:type="spellStart"/>
+      <w:r>
+        <w:t>n</w:t>
       </w:r>
       <w:r>
         <w:rPr>
@@ -439,6 +471,7 @@
         </w:rPr>
         <w:t>c</w:t>
       </w:r>
+      <w:proofErr w:type="spellEnd"/>
       <w:r>
         <w:t>) Runtime grows quicker than previous all based on n. </w:t>
       </w:r>
@@ -459,7 +492,11 @@
         <w:t>n</w:t>
       </w:r>
       <w:r>
-        <w:t xml:space="preserve"> exponential algorithm - O(c</w:t>
+        <w:t xml:space="preserve"> exponential algorithm - O(</w:t>
+      </w:r>
+      <w:proofErr w:type="spellStart"/>
+      <w:r>
+        <w:t>c</w:t>
       </w:r>
       <w:r>
         <w:rPr>
@@ -467,6 +504,7 @@
         </w:rPr>
         <w:t>n</w:t>
       </w:r>
+      <w:proofErr w:type="spellEnd"/>
       <w:r>
         <w:t>) Runtime grows even faster than polynomial algorithm based on n.</w:t>
       </w:r>
@@ -562,11 +600,47 @@
           <w:lang w:val="en-US"/>
         </w:rPr>
       </w:pPr>
-      <w:r>
-        <w:rPr>
-          <w:lang w:val="en-US"/>
-        </w:rPr>
-        <w:t>O(1) &lt; O(log(log n)) &lt; O(log n) &lt; O(n) &lt; O(n</w:t>
+      <w:proofErr w:type="gramStart"/>
+      <w:r>
+        <w:rPr>
+          <w:lang w:val="en-US"/>
+        </w:rPr>
+        <w:t>O(</w:t>
+      </w:r>
+      <w:proofErr w:type="gramEnd"/>
+      <w:r>
+        <w:rPr>
+          <w:lang w:val="en-US"/>
+        </w:rPr>
+        <w:t xml:space="preserve">1) &lt; </w:t>
+      </w:r>
+      <w:proofErr w:type="gramStart"/>
+      <w:r>
+        <w:rPr>
+          <w:lang w:val="en-US"/>
+        </w:rPr>
+        <w:t>O(log(</w:t>
+      </w:r>
+      <w:proofErr w:type="gramEnd"/>
+      <w:r>
+        <w:rPr>
+          <w:lang w:val="en-US"/>
+        </w:rPr>
+        <w:t xml:space="preserve">log n)) &lt; </w:t>
+      </w:r>
+      <w:proofErr w:type="gramStart"/>
+      <w:r>
+        <w:rPr>
+          <w:lang w:val="en-US"/>
+        </w:rPr>
+        <w:t>O(</w:t>
+      </w:r>
+      <w:proofErr w:type="gramEnd"/>
+      <w:r>
+        <w:rPr>
+          <w:lang w:val="en-US"/>
+        </w:rPr>
+        <w:t>log n) &lt; O(n) &lt; O(n</w:t>
       </w:r>
       <w:r>
         <w:rPr>
@@ -579,7 +653,14 @@
         <w:rPr>
           <w:lang w:val="en-US"/>
         </w:rPr>
-        <w:t>) &lt; - - - - &lt; O(n</w:t>
+        <w:t>) &lt; - - - - &lt; O(</w:t>
+      </w:r>
+      <w:proofErr w:type="spellStart"/>
+      <w:r>
+        <w:rPr>
+          <w:lang w:val="en-US"/>
+        </w:rPr>
+        <w:t>n</w:t>
       </w:r>
       <w:r>
         <w:rPr>
@@ -588,11 +669,19 @@
         </w:rPr>
         <w:t>c</w:t>
       </w:r>
-      <w:r>
-        <w:rPr>
-          <w:lang w:val="en-US"/>
-        </w:rPr>
-        <w:t>) &lt; O(c</w:t>
+      <w:proofErr w:type="spellEnd"/>
+      <w:r>
+        <w:rPr>
+          <w:lang w:val="en-US"/>
+        </w:rPr>
+        <w:t>) &lt; O(</w:t>
+      </w:r>
+      <w:proofErr w:type="spellStart"/>
+      <w:r>
+        <w:rPr>
+          <w:lang w:val="en-US"/>
+        </w:rPr>
+        <w:t>c</w:t>
       </w:r>
       <w:r>
         <w:rPr>
@@ -601,6 +690,7 @@
         </w:rPr>
         <w:t>n</w:t>
       </w:r>
+      <w:proofErr w:type="spellEnd"/>
       <w:r>
         <w:rPr>
           <w:lang w:val="en-US"/>
@@ -681,7 +771,25 @@
           <w:bCs/>
           <w:lang w:val="en-US"/>
         </w:rPr>
-        <w:t xml:space="preserve">Algorithm or O(1) </w:t>
+        <w:t xml:space="preserve">Algorithm or </w:t>
+      </w:r>
+      <w:proofErr w:type="gramStart"/>
+      <w:r>
+        <w:rPr>
+          <w:b/>
+          <w:bCs/>
+          <w:lang w:val="en-US"/>
+        </w:rPr>
+        <w:t>O(</w:t>
+      </w:r>
+      <w:proofErr w:type="gramEnd"/>
+      <w:r>
+        <w:rPr>
+          <w:b/>
+          <w:bCs/>
+          <w:lang w:val="en-US"/>
+        </w:rPr>
+        <w:t xml:space="preserve">1) </w:t>
       </w:r>
     </w:p>
     <w:p>
@@ -701,7 +809,21 @@
         <w:rPr>
           <w:lang w:val="en-US"/>
         </w:rPr>
-        <w:t xml:space="preserve"> of a function will be considered as O(1) if it does not contain any loop, recursion and call to any other non-constant time function.</w:t>
+        <w:t xml:space="preserve"> of a function will be considered as </w:t>
+      </w:r>
+      <w:proofErr w:type="gramStart"/>
+      <w:r>
+        <w:rPr>
+          <w:lang w:val="en-US"/>
+        </w:rPr>
+        <w:t>O(</w:t>
+      </w:r>
+      <w:proofErr w:type="gramEnd"/>
+      <w:r>
+        <w:rPr>
+          <w:lang w:val="en-US"/>
+        </w:rPr>
+        <w:t>1) if it does not contain any loop, recursion and call to any other non-constant time function.</w:t>
       </w:r>
     </w:p>
     <w:p>
@@ -785,7 +907,43 @@
           <w:lang w:val="en-US"/>
         </w:rPr>
         <w:lastRenderedPageBreak/>
-        <w:t>1.4.2 Sub Logarithmic Time Algorithm or O(log log n)</w:t>
+        <w:t xml:space="preserve">1.4.2 Sub Logarithmic Time Algorithm or </w:t>
+      </w:r>
+      <w:proofErr w:type="gramStart"/>
+      <w:r>
+        <w:rPr>
+          <w:b/>
+          <w:bCs/>
+          <w:lang w:val="en-US"/>
+        </w:rPr>
+        <w:t>O(</w:t>
+      </w:r>
+      <w:proofErr w:type="gramEnd"/>
+      <w:r>
+        <w:rPr>
+          <w:b/>
+          <w:bCs/>
+          <w:lang w:val="en-US"/>
+        </w:rPr>
+        <w:t xml:space="preserve">log </w:t>
+      </w:r>
+      <w:proofErr w:type="spellStart"/>
+      <w:r>
+        <w:rPr>
+          <w:b/>
+          <w:bCs/>
+          <w:lang w:val="en-US"/>
+        </w:rPr>
+        <w:t>log</w:t>
+      </w:r>
+      <w:proofErr w:type="spellEnd"/>
+      <w:r>
+        <w:rPr>
+          <w:b/>
+          <w:bCs/>
+          <w:lang w:val="en-US"/>
+        </w:rPr>
+        <w:t xml:space="preserve"> n)</w:t>
       </w:r>
     </w:p>
     <w:p>
@@ -799,7 +957,35 @@
         <w:rPr>
           <w:lang w:val="en-US"/>
         </w:rPr>
-        <w:t>Time Complexity of a loop is considered as O(log log n) if the loop variable</w:t>
+        <w:t xml:space="preserve">Time Complexity of a loop is considered as </w:t>
+      </w:r>
+      <w:proofErr w:type="gramStart"/>
+      <w:r>
+        <w:rPr>
+          <w:lang w:val="en-US"/>
+        </w:rPr>
+        <w:t>O(</w:t>
+      </w:r>
+      <w:proofErr w:type="gramEnd"/>
+      <w:r>
+        <w:rPr>
+          <w:lang w:val="en-US"/>
+        </w:rPr>
+        <w:t xml:space="preserve">log </w:t>
+      </w:r>
+      <w:proofErr w:type="spellStart"/>
+      <w:r>
+        <w:rPr>
+          <w:lang w:val="en-US"/>
+        </w:rPr>
+        <w:t>log</w:t>
+      </w:r>
+      <w:proofErr w:type="spellEnd"/>
+      <w:r>
+        <w:rPr>
+          <w:lang w:val="en-US"/>
+        </w:rPr>
+        <w:t xml:space="preserve"> n) if the loop variable</w:t>
       </w:r>
       <w:r>
         <w:rPr>
@@ -811,7 +997,21 @@
         <w:rPr>
           <w:lang w:val="en-US"/>
         </w:rPr>
-        <w:t xml:space="preserve"> is increment/decrement by exponentially by a constant amount.</w:t>
+        <w:t xml:space="preserve"> </w:t>
+      </w:r>
+      <w:proofErr w:type="gramStart"/>
+      <w:r>
+        <w:rPr>
+          <w:lang w:val="en-US"/>
+        </w:rPr>
+        <w:t>is</w:t>
+      </w:r>
+      <w:proofErr w:type="gramEnd"/>
+      <w:r>
+        <w:rPr>
+          <w:lang w:val="en-US"/>
+        </w:rPr>
+        <w:t xml:space="preserve"> increment/decrement by exponentially by a constant amount.</w:t>
       </w:r>
     </w:p>
     <w:p>
@@ -958,11 +1158,19 @@
                 <w:lang w:val="en-US"/>
               </w:rPr>
             </w:pPr>
-            <w:r>
-              <w:rPr>
-                <w:lang w:val="en-US"/>
-              </w:rPr>
-              <w:t>i=2</w:t>
+            <w:proofErr w:type="spellStart"/>
+            <w:r>
+              <w:rPr>
+                <w:lang w:val="en-US"/>
+              </w:rPr>
+              <w:t>i</w:t>
+            </w:r>
+            <w:proofErr w:type="spellEnd"/>
+            <w:r>
+              <w:rPr>
+                <w:lang w:val="en-US"/>
+              </w:rPr>
+              <w:t>=2</w:t>
             </w:r>
           </w:p>
         </w:tc>
@@ -1038,11 +1246,19 @@
                 <w:lang w:val="en-US"/>
               </w:rPr>
             </w:pPr>
-            <w:r>
-              <w:rPr>
-                <w:lang w:val="en-US"/>
-              </w:rPr>
-              <w:t>i=4</w:t>
+            <w:proofErr w:type="spellStart"/>
+            <w:r>
+              <w:rPr>
+                <w:lang w:val="en-US"/>
+              </w:rPr>
+              <w:t>i</w:t>
+            </w:r>
+            <w:proofErr w:type="spellEnd"/>
+            <w:r>
+              <w:rPr>
+                <w:lang w:val="en-US"/>
+              </w:rPr>
+              <w:t>=4</w:t>
             </w:r>
           </w:p>
         </w:tc>
@@ -1111,11 +1327,19 @@
                 <w:lang w:val="en-US"/>
               </w:rPr>
             </w:pPr>
-            <w:r>
-              <w:rPr>
-                <w:lang w:val="en-US"/>
-              </w:rPr>
-              <w:t>i=16</w:t>
+            <w:proofErr w:type="spellStart"/>
+            <w:r>
+              <w:rPr>
+                <w:lang w:val="en-US"/>
+              </w:rPr>
+              <w:t>i</w:t>
+            </w:r>
+            <w:proofErr w:type="spellEnd"/>
+            <w:r>
+              <w:rPr>
+                <w:lang w:val="en-US"/>
+              </w:rPr>
+              <w:t>=16</w:t>
             </w:r>
           </w:p>
         </w:tc>
@@ -1184,11 +1408,19 @@
                 <w:lang w:val="en-US"/>
               </w:rPr>
             </w:pPr>
-            <w:r>
-              <w:rPr>
-                <w:lang w:val="en-US"/>
-              </w:rPr>
-              <w:t>i=256</w:t>
+            <w:proofErr w:type="spellStart"/>
+            <w:r>
+              <w:rPr>
+                <w:lang w:val="en-US"/>
+              </w:rPr>
+              <w:t>i</w:t>
+            </w:r>
+            <w:proofErr w:type="spellEnd"/>
+            <w:r>
+              <w:rPr>
+                <w:lang w:val="en-US"/>
+              </w:rPr>
+              <w:t>=256</w:t>
             </w:r>
           </w:p>
         </w:tc>
@@ -1263,11 +1495,19 @@
                 <w:lang w:val="en-US"/>
               </w:rPr>
             </w:pPr>
-            <w:r>
-              <w:rPr>
-                <w:lang w:val="en-US"/>
-              </w:rPr>
-              <w:t>i=65536</w:t>
+            <w:proofErr w:type="spellStart"/>
+            <w:r>
+              <w:rPr>
+                <w:lang w:val="en-US"/>
+              </w:rPr>
+              <w:t>i</w:t>
+            </w:r>
+            <w:proofErr w:type="spellEnd"/>
+            <w:r>
+              <w:rPr>
+                <w:lang w:val="en-US"/>
+              </w:rPr>
+              <w:t>=65536</w:t>
             </w:r>
           </w:p>
         </w:tc>
@@ -1342,11 +1582,19 @@
                 <w:lang w:val="en-US"/>
               </w:rPr>
             </w:pPr>
-            <w:r>
-              <w:rPr>
-                <w:lang w:val="en-US"/>
-              </w:rPr>
-              <w:t>i=stop because &gt; n</w:t>
+            <w:proofErr w:type="spellStart"/>
+            <w:r>
+              <w:rPr>
+                <w:lang w:val="en-US"/>
+              </w:rPr>
+              <w:t>i</w:t>
+            </w:r>
+            <w:proofErr w:type="spellEnd"/>
+            <w:r>
+              <w:rPr>
+                <w:lang w:val="en-US"/>
+              </w:rPr>
+              <w:t>=stop because &gt; n</w:t>
             </w:r>
           </w:p>
         </w:tc>
@@ -1362,7 +1610,23 @@
     </w:p>
     <w:p>
       <w:r>
-        <w:t>As loop runs from i=2 and i is exponentially squared by constant factor c</w:t>
+        <w:t xml:space="preserve">As loop runs from </w:t>
+      </w:r>
+      <w:proofErr w:type="spellStart"/>
+      <w:r>
+        <w:t>i</w:t>
+      </w:r>
+      <w:proofErr w:type="spellEnd"/>
+      <w:r>
+        <w:t xml:space="preserve">=2 and </w:t>
+      </w:r>
+      <w:proofErr w:type="spellStart"/>
+      <w:r>
+        <w:t>i</w:t>
+      </w:r>
+      <w:proofErr w:type="spellEnd"/>
+      <w:r>
+        <w:t xml:space="preserve"> is exponentially squared by constant factor c</w:t>
       </w:r>
     </w:p>
     <w:p>
@@ -1377,7 +1641,14 @@
         <w:rPr>
           <w:lang w:val="en-US"/>
         </w:rPr>
-        <w:t>2,2</w:t>
+        <w:t>2,</w:t>
+      </w:r>
+      <w:proofErr w:type="gramStart"/>
+      <w:r>
+        <w:rPr>
+          <w:lang w:val="en-US"/>
+        </w:rPr>
+        <w:t>2</w:t>
       </w:r>
       <w:r>
         <w:rPr>
@@ -1390,7 +1661,14 @@
         <w:rPr>
           <w:lang w:val="en-US"/>
         </w:rPr>
-        <w:t>,(2</w:t>
+        <w:t>,(</w:t>
+      </w:r>
+      <w:proofErr w:type="gramEnd"/>
+      <w:r>
+        <w:rPr>
+          <w:lang w:val="en-US"/>
+        </w:rPr>
+        <w:t>2</w:t>
       </w:r>
       <w:r>
         <w:rPr>
@@ -2052,7 +2330,14 @@
         <w:rPr>
           <w:lang w:val="en-US"/>
         </w:rPr>
-        <w:t>k &lt;  log</w:t>
+        <w:t xml:space="preserve">k </w:t>
+      </w:r>
+      <w:proofErr w:type="gramStart"/>
+      <w:r>
+        <w:rPr>
+          <w:lang w:val="en-US"/>
+        </w:rPr>
+        <w:t>&lt;  log</w:t>
       </w:r>
       <w:r>
         <w:rPr>
@@ -2067,6 +2352,7 @@
         </w:rPr>
         <w:t>log</w:t>
       </w:r>
+      <w:proofErr w:type="gramEnd"/>
       <w:r>
         <w:rPr>
           <w:vertAlign w:val="subscript"/>
@@ -2091,7 +2377,35 @@
         <w:rPr>
           <w:lang w:val="en-US"/>
         </w:rPr>
-        <w:t>In case of Time Complexity, base doesn’t matter. Therefore, we can say for sub logarithmic time algorithms we have time complexity of O(log log n).</w:t>
+        <w:t xml:space="preserve">In case of Time Complexity, base doesn’t matter. Therefore, we can say for sub logarithmic time algorithms we have time complexity of </w:t>
+      </w:r>
+      <w:proofErr w:type="gramStart"/>
+      <w:r>
+        <w:rPr>
+          <w:lang w:val="en-US"/>
+        </w:rPr>
+        <w:t>O(</w:t>
+      </w:r>
+      <w:proofErr w:type="gramEnd"/>
+      <w:r>
+        <w:rPr>
+          <w:lang w:val="en-US"/>
+        </w:rPr>
+        <w:t xml:space="preserve">log </w:t>
+      </w:r>
+      <w:proofErr w:type="spellStart"/>
+      <w:r>
+        <w:rPr>
+          <w:lang w:val="en-US"/>
+        </w:rPr>
+        <w:t>log</w:t>
+      </w:r>
+      <w:proofErr w:type="spellEnd"/>
+      <w:r>
+        <w:rPr>
+          <w:lang w:val="en-US"/>
+        </w:rPr>
+        <w:t xml:space="preserve"> n).</w:t>
       </w:r>
     </w:p>
     <w:p>
@@ -2129,12 +2443,36 @@
           <w:b/>
           <w:bCs/>
         </w:rPr>
-        <w:t>Logarithmic Time Algorithm or O(log n)</w:t>
-      </w:r>
-    </w:p>
-    <w:p>
-      <w:r>
-        <w:t>Time complexity is considered as O(log n) if the loop variables is multiply/divided by a constant factor.</w:t>
+        <w:t xml:space="preserve">Logarithmic Time Algorithm or </w:t>
+      </w:r>
+      <w:proofErr w:type="gramStart"/>
+      <w:r>
+        <w:rPr>
+          <w:b/>
+          <w:bCs/>
+        </w:rPr>
+        <w:t>O(</w:t>
+      </w:r>
+      <w:proofErr w:type="gramEnd"/>
+      <w:r>
+        <w:rPr>
+          <w:b/>
+          <w:bCs/>
+        </w:rPr>
+        <w:t>log n)</w:t>
+      </w:r>
+    </w:p>
+    <w:p>
+      <w:r>
+        <w:t xml:space="preserve">Time complexity is considered as </w:t>
+      </w:r>
+      <w:proofErr w:type="gramStart"/>
+      <w:r>
+        <w:t>O(</w:t>
+      </w:r>
+      <w:proofErr w:type="gramEnd"/>
+      <w:r>
+        <w:t>log n) if the loop variables is multiply/divided by a constant factor.</w:t>
       </w:r>
     </w:p>
     <w:p>
@@ -2212,8 +2550,13 @@
             <w:tcW w:w="2254" w:type="dxa"/>
           </w:tcPr>
           <w:p>
-            <w:r>
-              <w:t>i=1</w:t>
+            <w:proofErr w:type="spellStart"/>
+            <w:r>
+              <w:t>i</w:t>
+            </w:r>
+            <w:proofErr w:type="spellEnd"/>
+            <w:r>
+              <w:t>=1</w:t>
             </w:r>
           </w:p>
         </w:tc>
@@ -2232,8 +2575,13 @@
             <w:tcW w:w="2254" w:type="dxa"/>
           </w:tcPr>
           <w:p>
-            <w:r>
-              <w:t>i=1</w:t>
+            <w:proofErr w:type="spellStart"/>
+            <w:r>
+              <w:t>i</w:t>
+            </w:r>
+            <w:proofErr w:type="spellEnd"/>
+            <w:r>
+              <w:t>=1</w:t>
             </w:r>
           </w:p>
         </w:tc>
@@ -2254,8 +2602,13 @@
             <w:tcW w:w="2254" w:type="dxa"/>
           </w:tcPr>
           <w:p>
-            <w:r>
-              <w:t>i=2</w:t>
+            <w:proofErr w:type="spellStart"/>
+            <w:r>
+              <w:t>i</w:t>
+            </w:r>
+            <w:proofErr w:type="spellEnd"/>
+            <w:r>
+              <w:t>=2</w:t>
             </w:r>
           </w:p>
         </w:tc>
@@ -2274,8 +2627,13 @@
             <w:tcW w:w="2254" w:type="dxa"/>
           </w:tcPr>
           <w:p>
-            <w:r>
-              <w:t>i=3</w:t>
+            <w:proofErr w:type="spellStart"/>
+            <w:r>
+              <w:t>i</w:t>
+            </w:r>
+            <w:proofErr w:type="spellEnd"/>
+            <w:r>
+              <w:t>=3</w:t>
             </w:r>
           </w:p>
         </w:tc>
@@ -2292,8 +2650,13 @@
             <w:tcW w:w="2254" w:type="dxa"/>
           </w:tcPr>
           <w:p>
-            <w:r>
-              <w:t>i=4</w:t>
+            <w:proofErr w:type="spellStart"/>
+            <w:r>
+              <w:t>i</w:t>
+            </w:r>
+            <w:proofErr w:type="spellEnd"/>
+            <w:r>
+              <w:t>=4</w:t>
             </w:r>
           </w:p>
         </w:tc>
@@ -2308,8 +2671,13 @@
             <w:tcW w:w="2254" w:type="dxa"/>
           </w:tcPr>
           <w:p>
-            <w:r>
-              <w:t>i=9</w:t>
+            <w:proofErr w:type="spellStart"/>
+            <w:r>
+              <w:t>i</w:t>
+            </w:r>
+            <w:proofErr w:type="spellEnd"/>
+            <w:r>
+              <w:t>=9</w:t>
             </w:r>
           </w:p>
         </w:tc>
@@ -2326,8 +2694,13 @@
             <w:tcW w:w="2254" w:type="dxa"/>
           </w:tcPr>
           <w:p>
-            <w:r>
-              <w:t>i=8</w:t>
+            <w:proofErr w:type="spellStart"/>
+            <w:r>
+              <w:t>i</w:t>
+            </w:r>
+            <w:proofErr w:type="spellEnd"/>
+            <w:r>
+              <w:t>=8</w:t>
             </w:r>
           </w:p>
         </w:tc>
@@ -2342,8 +2715,13 @@
             <w:tcW w:w="2254" w:type="dxa"/>
           </w:tcPr>
           <w:p>
-            <w:r>
-              <w:t>i=</w:t>
+            <w:proofErr w:type="spellStart"/>
+            <w:r>
+              <w:t>i</w:t>
+            </w:r>
+            <w:proofErr w:type="spellEnd"/>
+            <w:r>
+              <w:t>=</w:t>
             </w:r>
             <w:r>
               <w:t>27</w:t>
@@ -2363,8 +2741,13 @@
             <w:tcW w:w="2254" w:type="dxa"/>
           </w:tcPr>
           <w:p>
-            <w:r>
-              <w:t>i=16</w:t>
+            <w:proofErr w:type="spellStart"/>
+            <w:r>
+              <w:t>i</w:t>
+            </w:r>
+            <w:proofErr w:type="spellEnd"/>
+            <w:r>
+              <w:t>=16</w:t>
             </w:r>
           </w:p>
         </w:tc>
@@ -2393,8 +2776,13 @@
             <w:tcW w:w="2254" w:type="dxa"/>
           </w:tcPr>
           <w:p>
-            <w:r>
-              <w:t>i=32</w:t>
+            <w:proofErr w:type="spellStart"/>
+            <w:r>
+              <w:t>i</w:t>
+            </w:r>
+            <w:proofErr w:type="spellEnd"/>
+            <w:r>
+              <w:t>=32</w:t>
             </w:r>
           </w:p>
         </w:tc>
@@ -2414,10 +2802,26 @@
     </w:tbl>
     <w:p>
       <w:r>
-        <w:t>As loop runs from i=1</w:t>
-      </w:r>
-      <w:r>
-        <w:t xml:space="preserve"> and i is multiplied by constant factor c</w:t>
+        <w:t xml:space="preserve">As loop runs from </w:t>
+      </w:r>
+      <w:proofErr w:type="spellStart"/>
+      <w:r>
+        <w:t>i</w:t>
+      </w:r>
+      <w:proofErr w:type="spellEnd"/>
+      <w:r>
+        <w:t>=1</w:t>
+      </w:r>
+      <w:r>
+        <w:t xml:space="preserve"> and </w:t>
+      </w:r>
+      <w:proofErr w:type="spellStart"/>
+      <w:r>
+        <w:t>i</w:t>
+      </w:r>
+      <w:proofErr w:type="spellEnd"/>
+      <w:r>
+        <w:t xml:space="preserve"> is multiplied by constant factor c</w:t>
       </w:r>
     </w:p>
     <w:p>
@@ -2469,6 +2873,7 @@
       <w:r>
         <w:t>C</w:t>
       </w:r>
+      <w:proofErr w:type="gramStart"/>
       <w:r>
         <w:rPr>
           <w:vertAlign w:val="superscript"/>
@@ -2476,7 +2881,11 @@
         <w:t>3</w:t>
       </w:r>
       <w:r>
-        <w:t>,- - - - - - C</w:t>
+        <w:t>,-</w:t>
+      </w:r>
+      <w:proofErr w:type="gramEnd"/>
+      <w:r>
+        <w:t xml:space="preserve"> - - - - - C</w:t>
       </w:r>
       <w:r>
         <w:rPr>
@@ -2524,7 +2933,11 @@
     </w:p>
     <w:p>
       <w:r>
-        <w:t>k &lt; log</w:t>
+        <w:t xml:space="preserve">k &lt; </w:t>
+      </w:r>
+      <w:proofErr w:type="spellStart"/>
+      <w:r>
+        <w:t>log</w:t>
       </w:r>
       <w:r>
         <w:rPr>
@@ -2533,13 +2946,25 @@
         <w:t>c</w:t>
       </w:r>
       <w:r>
-        <w:t xml:space="preserve">n + 1 </w:t>
+        <w:t>n</w:t>
+      </w:r>
+      <w:proofErr w:type="spellEnd"/>
+      <w:r>
+        <w:t xml:space="preserve"> + 1 </w:t>
       </w:r>
       <w:r>
         <w:sym w:font="Wingdings" w:char="F0E8"/>
       </w:r>
       <w:r>
-        <w:t xml:space="preserve"> Therefore we can say time complexity is O(log n).</w:t>
+        <w:t xml:space="preserve"> Therefore we can say time complexity is </w:t>
+      </w:r>
+      <w:proofErr w:type="gramStart"/>
+      <w:r>
+        <w:t>O(</w:t>
+      </w:r>
+      <w:proofErr w:type="gramEnd"/>
+      <w:r>
+        <w:t>log n).</w:t>
       </w:r>
     </w:p>
     <w:p>
@@ -2575,8 +3000,13 @@
             <w:tcW w:w="2254" w:type="dxa"/>
           </w:tcPr>
           <w:p>
-            <w:r>
-              <w:t>i=33</w:t>
+            <w:proofErr w:type="spellStart"/>
+            <w:r>
+              <w:t>i</w:t>
+            </w:r>
+            <w:proofErr w:type="spellEnd"/>
+            <w:r>
+              <w:t>=33</w:t>
             </w:r>
           </w:p>
         </w:tc>
@@ -2595,8 +3025,13 @@
             <w:tcW w:w="2254" w:type="dxa"/>
           </w:tcPr>
           <w:p>
-            <w:r>
-              <w:t>i=81</w:t>
+            <w:proofErr w:type="spellStart"/>
+            <w:r>
+              <w:t>i</w:t>
+            </w:r>
+            <w:proofErr w:type="spellEnd"/>
+            <w:r>
+              <w:t>=81</w:t>
             </w:r>
           </w:p>
         </w:tc>
@@ -2617,8 +3052,13 @@
             <w:tcW w:w="2254" w:type="dxa"/>
           </w:tcPr>
           <w:p>
-            <w:r>
-              <w:t>i=16</w:t>
+            <w:proofErr w:type="spellStart"/>
+            <w:r>
+              <w:t>i</w:t>
+            </w:r>
+            <w:proofErr w:type="spellEnd"/>
+            <w:r>
+              <w:t>=16</w:t>
             </w:r>
           </w:p>
         </w:tc>
@@ -2637,8 +3077,13 @@
             <w:tcW w:w="2254" w:type="dxa"/>
           </w:tcPr>
           <w:p>
-            <w:r>
-              <w:t>i=27</w:t>
+            <w:proofErr w:type="spellStart"/>
+            <w:r>
+              <w:t>i</w:t>
+            </w:r>
+            <w:proofErr w:type="spellEnd"/>
+            <w:r>
+              <w:t>=27</w:t>
             </w:r>
           </w:p>
         </w:tc>
@@ -2655,8 +3100,13 @@
             <w:tcW w:w="2254" w:type="dxa"/>
           </w:tcPr>
           <w:p>
-            <w:r>
-              <w:t>i=8</w:t>
+            <w:proofErr w:type="spellStart"/>
+            <w:r>
+              <w:t>i</w:t>
+            </w:r>
+            <w:proofErr w:type="spellEnd"/>
+            <w:r>
+              <w:t>=8</w:t>
             </w:r>
           </w:p>
         </w:tc>
@@ -2671,8 +3121,13 @@
             <w:tcW w:w="2254" w:type="dxa"/>
           </w:tcPr>
           <w:p>
-            <w:r>
-              <w:t>i=9</w:t>
+            <w:proofErr w:type="spellStart"/>
+            <w:r>
+              <w:t>i</w:t>
+            </w:r>
+            <w:proofErr w:type="spellEnd"/>
+            <w:r>
+              <w:t>=9</w:t>
             </w:r>
           </w:p>
         </w:tc>
@@ -2689,8 +3144,13 @@
             <w:tcW w:w="2254" w:type="dxa"/>
           </w:tcPr>
           <w:p>
-            <w:r>
-              <w:t>i=4</w:t>
+            <w:proofErr w:type="spellStart"/>
+            <w:r>
+              <w:t>i</w:t>
+            </w:r>
+            <w:proofErr w:type="spellEnd"/>
+            <w:r>
+              <w:t>=4</w:t>
             </w:r>
           </w:p>
         </w:tc>
@@ -2705,8 +3165,13 @@
             <w:tcW w:w="2254" w:type="dxa"/>
           </w:tcPr>
           <w:p>
-            <w:r>
-              <w:t>i=3</w:t>
+            <w:proofErr w:type="spellStart"/>
+            <w:r>
+              <w:t>i</w:t>
+            </w:r>
+            <w:proofErr w:type="spellEnd"/>
+            <w:r>
+              <w:t>=3</w:t>
             </w:r>
           </w:p>
         </w:tc>
@@ -2723,8 +3188,13 @@
             <w:tcW w:w="2254" w:type="dxa"/>
           </w:tcPr>
           <w:p>
-            <w:r>
-              <w:t>i=2</w:t>
+            <w:proofErr w:type="spellStart"/>
+            <w:r>
+              <w:t>i</w:t>
+            </w:r>
+            <w:proofErr w:type="spellEnd"/>
+            <w:r>
+              <w:t>=2</w:t>
             </w:r>
           </w:p>
         </w:tc>
@@ -2745,7 +3215,23 @@
     <w:p>
       <w:r>
         <w:lastRenderedPageBreak/>
-        <w:t>As loop runs from i=n and i is divided by constant factor c</w:t>
+        <w:t xml:space="preserve">As loop runs from </w:t>
+      </w:r>
+      <w:proofErr w:type="spellStart"/>
+      <w:r>
+        <w:t>i</w:t>
+      </w:r>
+      <w:proofErr w:type="spellEnd"/>
+      <w:r>
+        <w:t xml:space="preserve">=n and </w:t>
+      </w:r>
+      <w:proofErr w:type="spellStart"/>
+      <w:r>
+        <w:t>i</w:t>
+      </w:r>
+      <w:proofErr w:type="spellEnd"/>
+      <w:r>
+        <w:t xml:space="preserve"> is divided by constant factor c</w:t>
       </w:r>
     </w:p>
     <w:p>
@@ -3141,7 +3627,21 @@
         <w:rPr>
           <w:rFonts w:eastAsiaTheme="minorEastAsia"/>
         </w:rPr>
-        <w:t>Therefore we can say time complexity is O(log n).</w:t>
+        <w:t xml:space="preserve">Therefore we can say time complexity is </w:t>
+      </w:r>
+      <w:proofErr w:type="gramStart"/>
+      <w:r>
+        <w:rPr>
+          <w:rFonts w:eastAsiaTheme="minorEastAsia"/>
+        </w:rPr>
+        <w:t>O(</w:t>
+      </w:r>
+      <w:proofErr w:type="gramEnd"/>
+      <w:r>
+        <w:rPr>
+          <w:rFonts w:eastAsiaTheme="minorEastAsia"/>
+        </w:rPr>
+        <w:t>log n).</w:t>
       </w:r>
     </w:p>
     <w:p>
@@ -3495,11 +3995,19 @@
                 <w:lang w:val="en-US"/>
               </w:rPr>
             </w:pPr>
-            <w:r>
-              <w:rPr>
-                <w:lang w:val="en-US"/>
-              </w:rPr>
-              <w:t>i=0</w:t>
+            <w:proofErr w:type="spellStart"/>
+            <w:r>
+              <w:rPr>
+                <w:lang w:val="en-US"/>
+              </w:rPr>
+              <w:t>i</w:t>
+            </w:r>
+            <w:proofErr w:type="spellEnd"/>
+            <w:r>
+              <w:rPr>
+                <w:lang w:val="en-US"/>
+              </w:rPr>
+              <w:t>=0</w:t>
             </w:r>
           </w:p>
         </w:tc>
@@ -3533,11 +4041,19 @@
                 <w:lang w:val="en-US"/>
               </w:rPr>
             </w:pPr>
-            <w:r>
-              <w:rPr>
-                <w:lang w:val="en-US"/>
-              </w:rPr>
-              <w:t>i=0</w:t>
+            <w:proofErr w:type="spellStart"/>
+            <w:r>
+              <w:rPr>
+                <w:lang w:val="en-US"/>
+              </w:rPr>
+              <w:t>i</w:t>
+            </w:r>
+            <w:proofErr w:type="spellEnd"/>
+            <w:r>
+              <w:rPr>
+                <w:lang w:val="en-US"/>
+              </w:rPr>
+              <w:t>=0</w:t>
             </w:r>
           </w:p>
         </w:tc>
@@ -3573,11 +4089,19 @@
                 <w:lang w:val="en-US"/>
               </w:rPr>
             </w:pPr>
-            <w:r>
-              <w:rPr>
-                <w:lang w:val="en-US"/>
-              </w:rPr>
-              <w:t>i=2</w:t>
+            <w:proofErr w:type="spellStart"/>
+            <w:r>
+              <w:rPr>
+                <w:lang w:val="en-US"/>
+              </w:rPr>
+              <w:t>i</w:t>
+            </w:r>
+            <w:proofErr w:type="spellEnd"/>
+            <w:r>
+              <w:rPr>
+                <w:lang w:val="en-US"/>
+              </w:rPr>
+              <w:t>=2</w:t>
             </w:r>
           </w:p>
         </w:tc>
@@ -3611,11 +4135,19 @@
                 <w:lang w:val="en-US"/>
               </w:rPr>
             </w:pPr>
-            <w:r>
-              <w:rPr>
-                <w:lang w:val="en-US"/>
-              </w:rPr>
-              <w:t>i=6</w:t>
+            <w:proofErr w:type="spellStart"/>
+            <w:r>
+              <w:rPr>
+                <w:lang w:val="en-US"/>
+              </w:rPr>
+              <w:t>i</w:t>
+            </w:r>
+            <w:proofErr w:type="spellEnd"/>
+            <w:r>
+              <w:rPr>
+                <w:lang w:val="en-US"/>
+              </w:rPr>
+              <w:t>=6</w:t>
             </w:r>
           </w:p>
         </w:tc>
@@ -3645,11 +4177,19 @@
                 <w:lang w:val="en-US"/>
               </w:rPr>
             </w:pPr>
-            <w:r>
-              <w:rPr>
-                <w:lang w:val="en-US"/>
-              </w:rPr>
-              <w:t>i=4</w:t>
+            <w:proofErr w:type="spellStart"/>
+            <w:r>
+              <w:rPr>
+                <w:lang w:val="en-US"/>
+              </w:rPr>
+              <w:t>i</w:t>
+            </w:r>
+            <w:proofErr w:type="spellEnd"/>
+            <w:r>
+              <w:rPr>
+                <w:lang w:val="en-US"/>
+              </w:rPr>
+              <w:t>=4</w:t>
             </w:r>
           </w:p>
         </w:tc>
@@ -3677,11 +4217,19 @@
                 <w:lang w:val="en-US"/>
               </w:rPr>
             </w:pPr>
-            <w:r>
-              <w:rPr>
-                <w:lang w:val="en-US"/>
-              </w:rPr>
-              <w:t>i=12</w:t>
+            <w:proofErr w:type="spellStart"/>
+            <w:r>
+              <w:rPr>
+                <w:lang w:val="en-US"/>
+              </w:rPr>
+              <w:t>i</w:t>
+            </w:r>
+            <w:proofErr w:type="spellEnd"/>
+            <w:r>
+              <w:rPr>
+                <w:lang w:val="en-US"/>
+              </w:rPr>
+              <w:t>=12</w:t>
             </w:r>
           </w:p>
         </w:tc>
@@ -3711,11 +4259,19 @@
                 <w:lang w:val="en-US"/>
               </w:rPr>
             </w:pPr>
-            <w:r>
-              <w:rPr>
-                <w:lang w:val="en-US"/>
-              </w:rPr>
-              <w:t>i=6</w:t>
+            <w:proofErr w:type="spellStart"/>
+            <w:r>
+              <w:rPr>
+                <w:lang w:val="en-US"/>
+              </w:rPr>
+              <w:t>i</w:t>
+            </w:r>
+            <w:proofErr w:type="spellEnd"/>
+            <w:r>
+              <w:rPr>
+                <w:lang w:val="en-US"/>
+              </w:rPr>
+              <w:t>=6</w:t>
             </w:r>
           </w:p>
         </w:tc>
@@ -3743,11 +4299,19 @@
                 <w:lang w:val="en-US"/>
               </w:rPr>
             </w:pPr>
-            <w:r>
-              <w:rPr>
-                <w:lang w:val="en-US"/>
-              </w:rPr>
-              <w:t>i=18</w:t>
+            <w:proofErr w:type="spellStart"/>
+            <w:r>
+              <w:rPr>
+                <w:lang w:val="en-US"/>
+              </w:rPr>
+              <w:t>i</w:t>
+            </w:r>
+            <w:proofErr w:type="spellEnd"/>
+            <w:r>
+              <w:rPr>
+                <w:lang w:val="en-US"/>
+              </w:rPr>
+              <w:t>=18</w:t>
             </w:r>
           </w:p>
         </w:tc>
@@ -3777,11 +4341,19 @@
                 <w:lang w:val="en-US"/>
               </w:rPr>
             </w:pPr>
-            <w:r>
-              <w:rPr>
-                <w:lang w:val="en-US"/>
-              </w:rPr>
-              <w:t>i=8</w:t>
+            <w:proofErr w:type="spellStart"/>
+            <w:r>
+              <w:rPr>
+                <w:lang w:val="en-US"/>
+              </w:rPr>
+              <w:t>i</w:t>
+            </w:r>
+            <w:proofErr w:type="spellEnd"/>
+            <w:r>
+              <w:rPr>
+                <w:lang w:val="en-US"/>
+              </w:rPr>
+              <w:t>=8</w:t>
             </w:r>
           </w:p>
         </w:tc>
@@ -3884,11 +4456,19 @@
                 <w:lang w:val="en-US"/>
               </w:rPr>
             </w:pPr>
-            <w:r>
-              <w:rPr>
-                <w:lang w:val="en-US"/>
-              </w:rPr>
-              <w:t>i=10</w:t>
+            <w:proofErr w:type="spellStart"/>
+            <w:r>
+              <w:rPr>
+                <w:lang w:val="en-US"/>
+              </w:rPr>
+              <w:t>i</w:t>
+            </w:r>
+            <w:proofErr w:type="spellEnd"/>
+            <w:r>
+              <w:rPr>
+                <w:lang w:val="en-US"/>
+              </w:rPr>
+              <w:t>=10</w:t>
             </w:r>
           </w:p>
         </w:tc>
@@ -3922,11 +4502,19 @@
                 <w:lang w:val="en-US"/>
               </w:rPr>
             </w:pPr>
-            <w:r>
-              <w:rPr>
-                <w:lang w:val="en-US"/>
-              </w:rPr>
-              <w:t>i=20</w:t>
+            <w:proofErr w:type="spellStart"/>
+            <w:r>
+              <w:rPr>
+                <w:lang w:val="en-US"/>
+              </w:rPr>
+              <w:t>i</w:t>
+            </w:r>
+            <w:proofErr w:type="spellEnd"/>
+            <w:r>
+              <w:rPr>
+                <w:lang w:val="en-US"/>
+              </w:rPr>
+              <w:t>=20</w:t>
             </w:r>
           </w:p>
         </w:tc>
@@ -3962,11 +4550,19 @@
                 <w:lang w:val="en-US"/>
               </w:rPr>
             </w:pPr>
-            <w:r>
-              <w:rPr>
-                <w:lang w:val="en-US"/>
-              </w:rPr>
-              <w:t>i=8</w:t>
+            <w:proofErr w:type="spellStart"/>
+            <w:r>
+              <w:rPr>
+                <w:lang w:val="en-US"/>
+              </w:rPr>
+              <w:t>i</w:t>
+            </w:r>
+            <w:proofErr w:type="spellEnd"/>
+            <w:r>
+              <w:rPr>
+                <w:lang w:val="en-US"/>
+              </w:rPr>
+              <w:t>=8</w:t>
             </w:r>
           </w:p>
         </w:tc>
@@ -4000,11 +4596,19 @@
                 <w:lang w:val="en-US"/>
               </w:rPr>
             </w:pPr>
-            <w:r>
-              <w:rPr>
-                <w:lang w:val="en-US"/>
-              </w:rPr>
-              <w:t>i=14</w:t>
+            <w:proofErr w:type="spellStart"/>
+            <w:r>
+              <w:rPr>
+                <w:lang w:val="en-US"/>
+              </w:rPr>
+              <w:t>i</w:t>
+            </w:r>
+            <w:proofErr w:type="spellEnd"/>
+            <w:r>
+              <w:rPr>
+                <w:lang w:val="en-US"/>
+              </w:rPr>
+              <w:t>=14</w:t>
             </w:r>
           </w:p>
         </w:tc>
@@ -4034,11 +4638,19 @@
                 <w:lang w:val="en-US"/>
               </w:rPr>
             </w:pPr>
-            <w:r>
-              <w:rPr>
-                <w:lang w:val="en-US"/>
-              </w:rPr>
-              <w:t>i=6</w:t>
+            <w:proofErr w:type="spellStart"/>
+            <w:r>
+              <w:rPr>
+                <w:lang w:val="en-US"/>
+              </w:rPr>
+              <w:t>i</w:t>
+            </w:r>
+            <w:proofErr w:type="spellEnd"/>
+            <w:r>
+              <w:rPr>
+                <w:lang w:val="en-US"/>
+              </w:rPr>
+              <w:t>=6</w:t>
             </w:r>
           </w:p>
         </w:tc>
@@ -4066,11 +4678,19 @@
                 <w:lang w:val="en-US"/>
               </w:rPr>
             </w:pPr>
-            <w:r>
-              <w:rPr>
-                <w:lang w:val="en-US"/>
-              </w:rPr>
-              <w:t>i=8</w:t>
+            <w:proofErr w:type="spellStart"/>
+            <w:r>
+              <w:rPr>
+                <w:lang w:val="en-US"/>
+              </w:rPr>
+              <w:t>i</w:t>
+            </w:r>
+            <w:proofErr w:type="spellEnd"/>
+            <w:r>
+              <w:rPr>
+                <w:lang w:val="en-US"/>
+              </w:rPr>
+              <w:t>=8</w:t>
             </w:r>
           </w:p>
         </w:tc>
@@ -4100,11 +4720,19 @@
                 <w:lang w:val="en-US"/>
               </w:rPr>
             </w:pPr>
-            <w:r>
-              <w:rPr>
-                <w:lang w:val="en-US"/>
-              </w:rPr>
-              <w:t>i=4</w:t>
+            <w:proofErr w:type="spellStart"/>
+            <w:r>
+              <w:rPr>
+                <w:lang w:val="en-US"/>
+              </w:rPr>
+              <w:t>i</w:t>
+            </w:r>
+            <w:proofErr w:type="spellEnd"/>
+            <w:r>
+              <w:rPr>
+                <w:lang w:val="en-US"/>
+              </w:rPr>
+              <w:t>=4</w:t>
             </w:r>
           </w:p>
         </w:tc>
@@ -4132,11 +4760,19 @@
                 <w:lang w:val="en-US"/>
               </w:rPr>
             </w:pPr>
-            <w:r>
-              <w:rPr>
-                <w:lang w:val="en-US"/>
-              </w:rPr>
-              <w:t>i=2</w:t>
+            <w:proofErr w:type="spellStart"/>
+            <w:r>
+              <w:rPr>
+                <w:lang w:val="en-US"/>
+              </w:rPr>
+              <w:t>i</w:t>
+            </w:r>
+            <w:proofErr w:type="spellEnd"/>
+            <w:r>
+              <w:rPr>
+                <w:lang w:val="en-US"/>
+              </w:rPr>
+              <w:t>=2</w:t>
             </w:r>
           </w:p>
         </w:tc>
@@ -4166,11 +4802,19 @@
                 <w:lang w:val="en-US"/>
               </w:rPr>
             </w:pPr>
-            <w:r>
-              <w:rPr>
-                <w:lang w:val="en-US"/>
-              </w:rPr>
-              <w:t>i=2</w:t>
+            <w:proofErr w:type="spellStart"/>
+            <w:r>
+              <w:rPr>
+                <w:lang w:val="en-US"/>
+              </w:rPr>
+              <w:t>i</w:t>
+            </w:r>
+            <w:proofErr w:type="spellEnd"/>
+            <w:r>
+              <w:rPr>
+                <w:lang w:val="en-US"/>
+              </w:rPr>
+              <w:t>=2</w:t>
             </w:r>
           </w:p>
         </w:tc>
@@ -4253,7 +4897,16 @@
           <w:bCs/>
           <w:lang w:val="en-US"/>
         </w:rPr>
-        <w:t xml:space="preserve"> Polynomial Time Algorithm or O(n</w:t>
+        <w:t xml:space="preserve"> Polynomial Time Algorithm or O(</w:t>
+      </w:r>
+      <w:proofErr w:type="spellStart"/>
+      <w:r>
+        <w:rPr>
+          <w:b/>
+          <w:bCs/>
+          <w:lang w:val="en-US"/>
+        </w:rPr>
+        <w:t>n</w:t>
       </w:r>
       <w:r>
         <w:rPr>
@@ -4264,6 +4917,7 @@
         </w:rPr>
         <w:t>c</w:t>
       </w:r>
+      <w:proofErr w:type="spellEnd"/>
       <w:r>
         <w:rPr>
           <w:b/>
@@ -4304,7 +4958,16 @@
           <w:bCs/>
           <w:lang w:val="en-US"/>
         </w:rPr>
-        <w:t>O(n</w:t>
+        <w:t>O(</w:t>
+      </w:r>
+      <w:proofErr w:type="spellStart"/>
+      <w:r>
+        <w:rPr>
+          <w:b/>
+          <w:bCs/>
+          <w:lang w:val="en-US"/>
+        </w:rPr>
+        <w:t>n</w:t>
       </w:r>
       <w:r>
         <w:rPr>
@@ -4315,6 +4978,7 @@
         </w:rPr>
         <w:t>c</w:t>
       </w:r>
+      <w:proofErr w:type="spellEnd"/>
       <w:r>
         <w:rPr>
           <w:b/>
@@ -4499,7 +5163,21 @@
         <w:rPr>
           <w:lang w:val="en-US"/>
         </w:rPr>
-        <w:t>verall Time Complexity = O(nlogn)+O(n</w:t>
+        <w:t>verall Time Complexity = O(</w:t>
+      </w:r>
+      <w:proofErr w:type="spellStart"/>
+      <w:r>
+        <w:rPr>
+          <w:lang w:val="en-US"/>
+        </w:rPr>
+        <w:t>nlogn</w:t>
+      </w:r>
+      <w:proofErr w:type="spellEnd"/>
+      <w:r>
+        <w:rPr>
+          <w:lang w:val="en-US"/>
+        </w:rPr>
+        <w:t>)+O(n</w:t>
       </w:r>
       <w:r>
         <w:rPr>
@@ -4575,7 +5253,16 @@
           <w:bCs/>
           <w:lang w:val="en-US"/>
         </w:rPr>
-        <w:t>Exponential Time Algorithm or O(c</w:t>
+        <w:t>Exponential Time Algorithm or O(</w:t>
+      </w:r>
+      <w:proofErr w:type="spellStart"/>
+      <w:r>
+        <w:rPr>
+          <w:b/>
+          <w:bCs/>
+          <w:lang w:val="en-US"/>
+        </w:rPr>
+        <w:t>c</w:t>
       </w:r>
       <w:r>
         <w:rPr>
@@ -4586,6 +5273,7 @@
         </w:rPr>
         <w:t>n</w:t>
       </w:r>
+      <w:proofErr w:type="spellEnd"/>
       <w:r>
         <w:rPr>
           <w:b/>
@@ -4635,11 +5323,16 @@
     </w:p>
     <w:p>
       <w:r>
-        <w:t>Why it’s called exponential</w:t>
+        <w:t xml:space="preserve">Why it’s called </w:t>
+      </w:r>
+      <w:proofErr w:type="gramStart"/>
+      <w:r>
+        <w:t>exponential</w:t>
       </w:r>
       <w:r>
         <w:t xml:space="preserve"> ?</w:t>
       </w:r>
+      <w:proofErr w:type="gramEnd"/>
     </w:p>
     <w:p>
       <w:pPr>
@@ -4959,19 +5652,326 @@
     <w:p>
       <w:pPr>
         <w:rPr>
+          <w:rFonts w:eastAsia="Times New Roman" w:cstheme="minorHAnsi"/>
+          <w:i/>
+          <w:iCs/>
+          <w:kern w:val="0"/>
+          <w:u w:val="single"/>
+          <w:lang w:eastAsia="en-IN"/>
+          <w14:ligatures w14:val="none"/>
+        </w:rPr>
+      </w:pPr>
+      <w:r>
+        <w:rPr>
+          <w:rFonts w:cstheme="minorHAnsi"/>
+          <w:i/>
+          <w:iCs/>
+          <w:u w:val="single"/>
+        </w:rPr>
+        <w:br w:type="page"/>
+      </w:r>
+    </w:p>
+    <w:p>
+      <w:pPr>
+        <w:pStyle w:val="NormalWeb"/>
+        <w:rPr>
+          <w:rFonts w:asciiTheme="minorHAnsi" w:hAnsiTheme="minorHAnsi" w:cstheme="minorHAnsi"/>
           <w:b/>
           <w:bCs/>
-          <w:lang w:val="en-US"/>
-        </w:rPr>
-      </w:pPr>
-      <w:r>
-        <w:rPr>
+          <w:sz w:val="22"/>
+          <w:szCs w:val="22"/>
+        </w:rPr>
+      </w:pPr>
+      <w:r>
+        <w:rPr>
+          <w:rFonts w:asciiTheme="minorHAnsi" w:hAnsiTheme="minorHAnsi" w:cstheme="minorHAnsi"/>
           <w:b/>
           <w:bCs/>
-          <w:lang w:val="en-US"/>
+          <w:sz w:val="22"/>
+          <w:szCs w:val="22"/>
+        </w:rPr>
+        <w:lastRenderedPageBreak/>
+        <w:t>1.4.7 Factorial Time Algorithm or O(n!)</w:t>
+      </w:r>
+    </w:p>
+    <w:p>
+      <w:pPr>
+        <w:pStyle w:val="NormalWeb"/>
+        <w:rPr>
+          <w:rFonts w:cstheme="minorHAnsi"/>
+        </w:rPr>
+      </w:pPr>
+      <w:r>
+        <w:rPr>
+          <w:rFonts w:cstheme="minorHAnsi"/>
+        </w:rPr>
+        <w:t>A factorial time algorithm is one whose time complexity grows as the factorial of the input size (n!).</w:t>
+      </w:r>
+    </w:p>
+    <w:p>
+      <w:pPr>
+        <w:pStyle w:val="NormalWeb"/>
+        <w:rPr>
+          <w:rFonts w:cstheme="minorHAnsi"/>
+        </w:rPr>
+      </w:pPr>
+      <w:r>
+        <w:rPr>
+          <w:rFonts w:cstheme="minorHAnsi"/>
+        </w:rPr>
+        <w:t>That means:</w:t>
+      </w:r>
+    </w:p>
+    <w:p>
+      <w:pPr>
+        <w:pStyle w:val="NormalWeb"/>
+        <w:rPr>
+          <w:rFonts w:cstheme="minorHAnsi"/>
+        </w:rPr>
+      </w:pPr>
+      <m:oMathPara>
+        <m:oMath>
+          <m:r>
+            <w:rPr>
+              <w:rFonts w:ascii="Cambria Math" w:hAnsi="Cambria Math" w:cstheme="minorHAnsi"/>
+            </w:rPr>
+            <m:t>T(n)=O(n!)=n×(n-1)×(n-2)×</m:t>
+          </m:r>
+          <m:r>
+            <m:rPr>
+              <m:sty m:val="p"/>
+            </m:rPr>
+            <w:rPr>
+              <w:rFonts w:ascii="Cambria Math" w:hAnsi="Cambria Math" w:cstheme="minorHAnsi"/>
+            </w:rPr>
+            <m:t>...</m:t>
+          </m:r>
+          <m:r>
+            <w:rPr>
+              <w:rFonts w:ascii="Cambria Math" w:hAnsi="Cambria Math" w:cstheme="minorHAnsi"/>
+            </w:rPr>
+            <m:t>×1</m:t>
+          </m:r>
+          <m:r>
+            <w:rPr>
+              <w:rFonts w:cstheme="minorHAnsi"/>
+              <w:i/>
+            </w:rPr>
+            <w:br/>
+          </m:r>
+        </m:oMath>
+      </m:oMathPara>
+    </w:p>
+    <w:p>
+      <w:pPr>
+        <w:pStyle w:val="NormalWeb"/>
+        <w:rPr>
+          <w:rFonts w:cstheme="minorHAnsi"/>
+        </w:rPr>
+      </w:pPr>
+      <w:r>
+        <w:rPr>
+          <w:rFonts w:cstheme="minorHAnsi"/>
+        </w:rPr>
+        <w:t xml:space="preserve">So as n increases, the number of possible operations or combinations grows </w:t>
+      </w:r>
+      <w:r>
+        <w:rPr>
+          <w:rFonts w:cstheme="minorHAnsi"/>
+          <w:b/>
+          <w:bCs/>
+        </w:rPr>
+        <w:t>extremely fast</w:t>
+      </w:r>
+      <w:r>
+        <w:rPr>
+          <w:rFonts w:cstheme="minorHAnsi"/>
+        </w:rPr>
+        <w:t xml:space="preserve"> — even faster than exponential time algorithms like O(2ⁿ).</w:t>
+      </w:r>
+    </w:p>
+    <w:p>
+      <w:pPr>
+        <w:pStyle w:val="NormalWeb"/>
+        <w:rPr>
+          <w:rFonts w:cstheme="minorHAnsi"/>
+        </w:rPr>
+      </w:pPr>
+      <w:r>
+        <w:rPr>
+          <w:rFonts w:cstheme="minorHAnsi"/>
+        </w:rPr>
+        <w:t>When does O(n!) occur?</w:t>
+      </w:r>
+    </w:p>
+    <w:p>
+      <w:pPr>
+        <w:pStyle w:val="NormalWeb"/>
+        <w:rPr>
+          <w:rFonts w:cstheme="minorHAnsi"/>
+        </w:rPr>
+      </w:pPr>
+      <w:r>
+        <w:rPr>
+          <w:rFonts w:cstheme="minorHAnsi"/>
+        </w:rPr>
+        <w:t>Factorial time complexity usually appears in algorithms that try every possible permutation or ordering of a set of n items.</w:t>
+      </w:r>
+    </w:p>
+    <w:p>
+      <w:pPr>
+        <w:pStyle w:val="NormalWeb"/>
+        <w:rPr>
+          <w:rFonts w:cstheme="minorHAnsi"/>
+        </w:rPr>
+      </w:pPr>
+      <w:r>
+        <w:rPr>
+          <w:noProof/>
+        </w:rPr>
+        <w:drawing>
+          <wp:inline distT="0" distB="0" distL="0" distR="0" wp14:anchorId="16A170B9" wp14:editId="1682B7D7">
+            <wp:extent cx="5731510" cy="3408045"/>
+            <wp:effectExtent l="0" t="0" r="2540" b="1905"/>
+            <wp:docPr id="396415683" name="Picture 1"/>
+            <wp:cNvGraphicFramePr>
+              <a:graphicFrameLocks xmlns:a="http://schemas.openxmlformats.org/drawingml/2006/main" noChangeAspect="1"/>
+            </wp:cNvGraphicFramePr>
+            <a:graphic xmlns:a="http://schemas.openxmlformats.org/drawingml/2006/main">
+              <a:graphicData uri="http://schemas.openxmlformats.org/drawingml/2006/picture">
+                <pic:pic xmlns:pic="http://schemas.openxmlformats.org/drawingml/2006/picture">
+                  <pic:nvPicPr>
+                    <pic:cNvPr id="396415683" name=""/>
+                    <pic:cNvPicPr/>
+                  </pic:nvPicPr>
+                  <pic:blipFill>
+                    <a:blip r:embed="rId15"/>
+                    <a:stretch>
+                      <a:fillRect/>
+                    </a:stretch>
+                  </pic:blipFill>
+                  <pic:spPr>
+                    <a:xfrm>
+                      <a:off x="0" y="0"/>
+                      <a:ext cx="5731510" cy="3408045"/>
+                    </a:xfrm>
+                    <a:prstGeom prst="rect">
+                      <a:avLst/>
+                    </a:prstGeom>
+                  </pic:spPr>
+                </pic:pic>
+              </a:graphicData>
+            </a:graphic>
+          </wp:inline>
+        </w:drawing>
+      </w:r>
+    </w:p>
+    <w:p>
+      <w:pPr>
+        <w:pStyle w:val="NormalWeb"/>
+        <w:rPr>
+          <w:rFonts w:cstheme="minorHAnsi"/>
+        </w:rPr>
+      </w:pPr>
+      <w:r>
+        <w:rPr>
+          <w:rFonts w:cstheme="minorHAnsi"/>
+        </w:rPr>
+        <w:t xml:space="preserve">Here, the algorithm generates </w:t>
+      </w:r>
+      <w:r>
+        <w:rPr>
+          <w:rFonts w:cstheme="minorHAnsi"/>
+          <w:b/>
+          <w:bCs/>
+        </w:rPr>
+        <w:t>3! = 6 permutations</w:t>
+      </w:r>
+      <w:r>
+        <w:rPr>
+          <w:rFonts w:cstheme="minorHAnsi"/>
+        </w:rPr>
+        <w:t>.</w:t>
+      </w:r>
+      <w:r>
+        <w:rPr>
+          <w:rFonts w:cstheme="minorHAnsi"/>
         </w:rPr>
         <w:br/>
-      </w:r>
+        <w:t>For n = 4, it generates 24,</w:t>
+      </w:r>
+      <w:r>
+        <w:rPr>
+          <w:rFonts w:cstheme="minorHAnsi"/>
+        </w:rPr>
+        <w:br/>
+        <w:t>for n = 10, it would generate 3,628,800 permutations — which quickly becomes infeasible.</w:t>
+      </w:r>
+    </w:p>
+    <w:p>
+      <w:pPr>
+        <w:pStyle w:val="NormalWeb"/>
+        <w:rPr>
+          <w:rFonts w:cstheme="minorHAnsi"/>
+          <w:b/>
+          <w:bCs/>
+        </w:rPr>
+      </w:pPr>
+      <w:r>
+        <w:rPr>
+          <w:rFonts w:cstheme="minorHAnsi"/>
+          <w:b/>
+          <w:bCs/>
+        </w:rPr>
+        <w:t>Time Complexity Calculation</w:t>
+      </w:r>
+    </w:p>
+    <w:p>
+      <w:pPr>
+        <w:pStyle w:val="NormalWeb"/>
+        <w:rPr>
+          <w:rFonts w:cstheme="minorHAnsi"/>
+        </w:rPr>
+      </w:pPr>
+      <w:r>
+        <w:rPr>
+          <w:rFonts w:cstheme="minorHAnsi"/>
+        </w:rPr>
+        <w:t>Each recursive call explores all remaining characters, so:</w:t>
+      </w:r>
+    </w:p>
+    <w:p>
+      <w:pPr>
+        <w:pStyle w:val="NormalWeb"/>
+        <w:rPr>
+          <w:rFonts w:cstheme="minorHAnsi"/>
+        </w:rPr>
+      </w:pPr>
+      <m:oMathPara>
+        <m:oMath>
+          <m:r>
+            <w:rPr>
+              <w:rFonts w:ascii="Cambria Math" w:hAnsi="Cambria Math" w:cstheme="minorHAnsi"/>
+            </w:rPr>
+            <m:t>T(n)=n×T(n-1)</m:t>
+          </m:r>
+          <m:r>
+            <w:rPr>
+              <w:rFonts w:cstheme="minorHAnsi"/>
+              <w:i/>
+            </w:rPr>
+            <w:br/>
+          </m:r>
+        </m:oMath>
+        <m:oMath>
+          <m:r>
+            <w:rPr>
+              <w:rFonts w:ascii="Cambria Math" w:hAnsi="Cambria Math" w:cstheme="minorHAnsi"/>
+            </w:rPr>
+            <m:t>T(n)=O(n!)</m:t>
+          </m:r>
+        </m:oMath>
+      </m:oMathPara>
     </w:p>
     <w:sectPr>
       <w:pgSz w:w="11906" w:h="16838"/>

</xml_diff>

<commit_message>
Space Complexity in Time and Space Complexity in DSA
Signed-off-by: PranaySingh13 <pranay.singh.1393@gmail.com>
</commit_message>
<xml_diff>
--- a/Backend/DSA/Data Structures and Algorithm.docx
+++ b/Backend/DSA/Data Structures and Algorithm.docx
@@ -5190,13 +5190,7 @@
         <w:rPr>
           <w:lang w:val="en-US"/>
         </w:rPr>
-        <w:t xml:space="preserve">) =&gt; </w:t>
-      </w:r>
-      <w:r>
-        <w:rPr>
-          <w:lang w:val="en-US"/>
-        </w:rPr>
-        <w:t>O(n</w:t>
+        <w:t>) =&gt; O(n</w:t>
       </w:r>
       <w:r>
         <w:rPr>
@@ -5209,13 +5203,7 @@
         <w:rPr>
           <w:lang w:val="en-US"/>
         </w:rPr>
-        <w:t>)</w:t>
-      </w:r>
-      <w:r>
-        <w:rPr>
-          <w:lang w:val="en-US"/>
-        </w:rPr>
-        <w:t xml:space="preserve"> as it is Higher Order term</w:t>
+        <w:t>) as it is Higher Order term</w:t>
       </w:r>
       <w:r>
         <w:rPr>
@@ -5325,14 +5313,12 @@
       <w:r>
         <w:t xml:space="preserve">Why it’s called </w:t>
       </w:r>
-      <w:proofErr w:type="gramStart"/>
       <w:r>
         <w:t>exponential</w:t>
       </w:r>
       <w:r>
-        <w:t xml:space="preserve"> ?</w:t>
-      </w:r>
-      <w:proofErr w:type="gramEnd"/>
+        <w:t>?</w:t>
+      </w:r>
     </w:p>
     <w:p>
       <w:pPr>
@@ -5755,7 +5741,6 @@
           <m:r>
             <w:rPr>
               <w:rFonts w:cstheme="minorHAnsi"/>
-              <w:i/>
             </w:rPr>
             <w:br/>
           </m:r>
@@ -5958,7 +5943,6 @@
           <m:r>
             <w:rPr>
               <w:rFonts w:cstheme="minorHAnsi"/>
-              <w:i/>
             </w:rPr>
             <w:br/>
           </m:r>
@@ -5972,6 +5956,630 @@
           </m:r>
         </m:oMath>
       </m:oMathPara>
+    </w:p>
+    <w:p>
+      <w:pPr>
+        <w:pStyle w:val="NormalWeb"/>
+        <w:rPr>
+          <w:rFonts w:asciiTheme="minorHAnsi" w:hAnsiTheme="minorHAnsi" w:cstheme="minorHAnsi"/>
+          <w:b/>
+          <w:bCs/>
+          <w:sz w:val="22"/>
+          <w:szCs w:val="22"/>
+        </w:rPr>
+      </w:pPr>
+      <w:r>
+        <w:rPr>
+          <w:rFonts w:asciiTheme="minorHAnsi" w:hAnsiTheme="minorHAnsi" w:cstheme="minorHAnsi"/>
+          <w:b/>
+          <w:bCs/>
+          <w:sz w:val="22"/>
+          <w:szCs w:val="22"/>
+        </w:rPr>
+        <w:lastRenderedPageBreak/>
+        <w:t>1.5 Space Complexity</w:t>
+      </w:r>
+    </w:p>
+    <w:p>
+      <w:pPr>
+        <w:pStyle w:val="NormalWeb"/>
+        <w:rPr>
+          <w:rFonts w:cstheme="minorHAnsi"/>
+        </w:rPr>
+      </w:pPr>
+      <w:r>
+        <w:rPr>
+          <w:rFonts w:cstheme="minorHAnsi"/>
+        </w:rPr>
+        <w:t>Space Complexity measures how much extra memory (space) your algorithm uses as the input size increases.</w:t>
+      </w:r>
+    </w:p>
+    <w:p>
+      <w:pPr>
+        <w:pStyle w:val="NormalWeb"/>
+        <w:rPr>
+          <w:rFonts w:cstheme="minorHAnsi"/>
+        </w:rPr>
+      </w:pPr>
+      <w:r>
+        <w:rPr>
+          <w:rFonts w:cstheme="minorHAnsi"/>
+        </w:rPr>
+        <w:t>It includes:</w:t>
+      </w:r>
+    </w:p>
+    <w:p>
+      <w:pPr>
+        <w:pStyle w:val="NormalWeb"/>
+        <w:numPr>
+          <w:ilvl w:val="0"/>
+          <w:numId w:val="14"/>
+        </w:numPr>
+        <w:rPr>
+          <w:rFonts w:cstheme="minorHAnsi"/>
+        </w:rPr>
+      </w:pPr>
+      <w:r>
+        <w:rPr>
+          <w:rFonts w:cstheme="minorHAnsi"/>
+        </w:rPr>
+        <w:t>Input Space – memory used to store input.</w:t>
+      </w:r>
+    </w:p>
+    <w:p>
+      <w:pPr>
+        <w:pStyle w:val="NormalWeb"/>
+        <w:numPr>
+          <w:ilvl w:val="0"/>
+          <w:numId w:val="14"/>
+        </w:numPr>
+        <w:rPr>
+          <w:rFonts w:cstheme="minorHAnsi"/>
+        </w:rPr>
+      </w:pPr>
+      <w:r>
+        <w:rPr>
+          <w:rFonts w:cstheme="minorHAnsi"/>
+        </w:rPr>
+        <w:t>Auxiliary Space – memory used by the algorithm itself (like variables, recursion stack, data structures).</w:t>
+      </w:r>
+    </w:p>
+    <w:p>
+      <w:pPr>
+        <w:pStyle w:val="NormalWeb"/>
+        <w:rPr>
+          <w:rFonts w:cstheme="minorHAnsi"/>
+        </w:rPr>
+      </w:pPr>
+      <m:oMathPara>
+        <m:oMath>
+          <m:r>
+            <m:rPr>
+              <m:nor/>
+            </m:rPr>
+            <w:rPr>
+              <w:rFonts w:cstheme="minorHAnsi"/>
+            </w:rPr>
+            <m:t>Space Complexity</m:t>
+          </m:r>
+          <m:r>
+            <w:rPr>
+              <w:rFonts w:ascii="Cambria Math" w:hAnsi="Cambria Math" w:cstheme="minorHAnsi"/>
+            </w:rPr>
+            <m:t>=</m:t>
+          </m:r>
+          <m:r>
+            <m:rPr>
+              <m:nor/>
+            </m:rPr>
+            <w:rPr>
+              <w:rFonts w:cstheme="minorHAnsi"/>
+            </w:rPr>
+            <m:t>Input Space</m:t>
+          </m:r>
+          <m:r>
+            <w:rPr>
+              <w:rFonts w:ascii="Cambria Math" w:hAnsi="Cambria Math" w:cstheme="minorHAnsi"/>
+            </w:rPr>
+            <m:t>+</m:t>
+          </m:r>
+          <m:r>
+            <m:rPr>
+              <m:nor/>
+            </m:rPr>
+            <w:rPr>
+              <w:rFonts w:cstheme="minorHAnsi"/>
+            </w:rPr>
+            <m:t>Auxiliary Space</m:t>
+          </m:r>
+          <m:r>
+            <w:rPr>
+              <w:rFonts w:cstheme="minorHAnsi"/>
+            </w:rPr>
+            <w:br/>
+          </m:r>
+        </m:oMath>
+      </m:oMathPara>
+    </w:p>
+    <w:p>
+      <w:pPr>
+        <w:pStyle w:val="NormalWeb"/>
+        <w:rPr>
+          <w:rFonts w:cstheme="minorHAnsi"/>
+        </w:rPr>
+      </w:pPr>
+      <w:r>
+        <w:rPr>
+          <w:rFonts w:cstheme="minorHAnsi"/>
+        </w:rPr>
+        <w:t>We usually focus on Auxiliary Space, since input space is often fixed by the problem.</w:t>
+      </w:r>
+    </w:p>
+    <w:p>
+      <w:pPr>
+        <w:pStyle w:val="NormalWeb"/>
+        <w:rPr>
+          <w:rFonts w:cstheme="minorHAnsi"/>
+          <w:b/>
+          <w:bCs/>
+        </w:rPr>
+      </w:pPr>
+      <w:r>
+        <w:rPr>
+          <w:rFonts w:cstheme="minorHAnsi"/>
+          <w:b/>
+          <w:bCs/>
+        </w:rPr>
+        <w:t>Constant Space (</w:t>
+      </w:r>
+      <w:proofErr w:type="gramStart"/>
+      <w:r>
+        <w:rPr>
+          <w:rFonts w:cstheme="minorHAnsi"/>
+          <w:b/>
+          <w:bCs/>
+        </w:rPr>
+        <w:t>O(</w:t>
+      </w:r>
+      <w:proofErr w:type="gramEnd"/>
+      <w:r>
+        <w:rPr>
+          <w:rFonts w:cstheme="minorHAnsi"/>
+          <w:b/>
+          <w:bCs/>
+        </w:rPr>
+        <w:t>1))</w:t>
+      </w:r>
+    </w:p>
+    <w:p>
+      <w:pPr>
+        <w:pStyle w:val="NormalWeb"/>
+        <w:rPr>
+          <w:rFonts w:asciiTheme="minorHAnsi" w:hAnsiTheme="minorHAnsi" w:cstheme="minorHAnsi"/>
+          <w:sz w:val="22"/>
+          <w:szCs w:val="22"/>
+        </w:rPr>
+      </w:pPr>
+      <w:r>
+        <w:rPr>
+          <w:noProof/>
+        </w:rPr>
+        <w:drawing>
+          <wp:inline distT="0" distB="0" distL="0" distR="0" wp14:anchorId="7B075137" wp14:editId="62C3B4B2">
+            <wp:extent cx="4200525" cy="3371850"/>
+            <wp:effectExtent l="0" t="0" r="9525" b="0"/>
+            <wp:docPr id="1376259847" name="Picture 1"/>
+            <wp:cNvGraphicFramePr>
+              <a:graphicFrameLocks xmlns:a="http://schemas.openxmlformats.org/drawingml/2006/main" noChangeAspect="1"/>
+            </wp:cNvGraphicFramePr>
+            <a:graphic xmlns:a="http://schemas.openxmlformats.org/drawingml/2006/main">
+              <a:graphicData uri="http://schemas.openxmlformats.org/drawingml/2006/picture">
+                <pic:pic xmlns:pic="http://schemas.openxmlformats.org/drawingml/2006/picture">
+                  <pic:nvPicPr>
+                    <pic:cNvPr id="1376259847" name=""/>
+                    <pic:cNvPicPr/>
+                  </pic:nvPicPr>
+                  <pic:blipFill>
+                    <a:blip r:embed="rId16"/>
+                    <a:stretch>
+                      <a:fillRect/>
+                    </a:stretch>
+                  </pic:blipFill>
+                  <pic:spPr>
+                    <a:xfrm>
+                      <a:off x="0" y="0"/>
+                      <a:ext cx="4200525" cy="3371850"/>
+                    </a:xfrm>
+                    <a:prstGeom prst="rect">
+                      <a:avLst/>
+                    </a:prstGeom>
+                  </pic:spPr>
+                </pic:pic>
+              </a:graphicData>
+            </a:graphic>
+          </wp:inline>
+        </w:drawing>
+      </w:r>
+    </w:p>
+    <w:p>
+      <w:pPr>
+        <w:rPr>
+          <w:rFonts w:eastAsia="Times New Roman" w:cstheme="minorHAnsi"/>
+          <w:b/>
+          <w:bCs/>
+          <w:kern w:val="0"/>
+          <w:lang w:eastAsia="en-IN"/>
+          <w14:ligatures w14:val="none"/>
+        </w:rPr>
+      </w:pPr>
+      <w:r>
+        <w:rPr>
+          <w:rFonts w:cstheme="minorHAnsi"/>
+          <w:b/>
+          <w:bCs/>
+        </w:rPr>
+        <w:br w:type="page"/>
+      </w:r>
+      <w:r>
+        <w:rPr>
+          <w:rFonts w:cstheme="minorHAnsi"/>
+          <w:b/>
+          <w:bCs/>
+        </w:rPr>
+        <w:lastRenderedPageBreak/>
+        <w:t>L</w:t>
+      </w:r>
+      <w:r>
+        <w:rPr>
+          <w:rFonts w:cstheme="minorHAnsi"/>
+          <w:b/>
+          <w:bCs/>
+        </w:rPr>
+        <w:t>ogarithmic</w:t>
+      </w:r>
+      <w:r>
+        <w:rPr>
+          <w:rFonts w:cstheme="minorHAnsi"/>
+          <w:b/>
+          <w:bCs/>
+        </w:rPr>
+        <w:t xml:space="preserve"> Space (</w:t>
+      </w:r>
+      <w:proofErr w:type="gramStart"/>
+      <w:r>
+        <w:rPr>
+          <w:rFonts w:cstheme="minorHAnsi"/>
+          <w:b/>
+          <w:bCs/>
+        </w:rPr>
+        <w:t>O(</w:t>
+      </w:r>
+      <w:proofErr w:type="gramEnd"/>
+      <w:r>
+        <w:rPr>
+          <w:rFonts w:cstheme="minorHAnsi"/>
+          <w:b/>
+          <w:bCs/>
+        </w:rPr>
+        <w:t xml:space="preserve">log </w:t>
+      </w:r>
+      <w:r>
+        <w:rPr>
+          <w:rFonts w:cstheme="minorHAnsi"/>
+          <w:b/>
+          <w:bCs/>
+        </w:rPr>
+        <w:t>n))</w:t>
+      </w:r>
+    </w:p>
+    <w:p>
+      <w:pPr>
+        <w:pStyle w:val="NormalWeb"/>
+        <w:rPr>
+          <w:rFonts w:asciiTheme="minorHAnsi" w:hAnsiTheme="minorHAnsi" w:cstheme="minorHAnsi"/>
+          <w:sz w:val="22"/>
+          <w:szCs w:val="22"/>
+        </w:rPr>
+      </w:pPr>
+      <w:r>
+        <w:rPr>
+          <w:rFonts w:asciiTheme="minorHAnsi" w:hAnsiTheme="minorHAnsi" w:cstheme="minorHAnsi"/>
+          <w:noProof/>
+          <w:sz w:val="22"/>
+          <w:szCs w:val="22"/>
+        </w:rPr>
+        <w:drawing>
+          <wp:inline distT="0" distB="0" distL="0" distR="0" wp14:anchorId="6928EEA3" wp14:editId="3DAD6055">
+            <wp:extent cx="5731510" cy="3928745"/>
+            <wp:effectExtent l="0" t="0" r="2540" b="0"/>
+            <wp:docPr id="272668940" name="Picture 1"/>
+            <wp:cNvGraphicFramePr>
+              <a:graphicFrameLocks xmlns:a="http://schemas.openxmlformats.org/drawingml/2006/main" noChangeAspect="1"/>
+            </wp:cNvGraphicFramePr>
+            <a:graphic xmlns:a="http://schemas.openxmlformats.org/drawingml/2006/main">
+              <a:graphicData uri="http://schemas.openxmlformats.org/drawingml/2006/picture">
+                <pic:pic xmlns:pic="http://schemas.openxmlformats.org/drawingml/2006/picture">
+                  <pic:nvPicPr>
+                    <pic:cNvPr id="272668940" name=""/>
+                    <pic:cNvPicPr/>
+                  </pic:nvPicPr>
+                  <pic:blipFill>
+                    <a:blip r:embed="rId17"/>
+                    <a:stretch>
+                      <a:fillRect/>
+                    </a:stretch>
+                  </pic:blipFill>
+                  <pic:spPr>
+                    <a:xfrm>
+                      <a:off x="0" y="0"/>
+                      <a:ext cx="5731510" cy="3928745"/>
+                    </a:xfrm>
+                    <a:prstGeom prst="rect">
+                      <a:avLst/>
+                    </a:prstGeom>
+                  </pic:spPr>
+                </pic:pic>
+              </a:graphicData>
+            </a:graphic>
+          </wp:inline>
+        </w:drawing>
+      </w:r>
+    </w:p>
+    <w:p>
+      <w:pPr>
+        <w:pStyle w:val="NormalWeb"/>
+        <w:numPr>
+          <w:ilvl w:val="0"/>
+          <w:numId w:val="13"/>
+        </w:numPr>
+        <w:rPr>
+          <w:rFonts w:asciiTheme="minorHAnsi" w:hAnsiTheme="minorHAnsi" w:cstheme="minorHAnsi"/>
+          <w:sz w:val="22"/>
+          <w:szCs w:val="22"/>
+        </w:rPr>
+      </w:pPr>
+      <w:r>
+        <w:rPr>
+          <w:rFonts w:asciiTheme="minorHAnsi" w:hAnsiTheme="minorHAnsi" w:cstheme="minorHAnsi"/>
+          <w:sz w:val="22"/>
+          <w:szCs w:val="22"/>
+        </w:rPr>
+        <w:t>Each recursive call splits the array in half.</w:t>
+      </w:r>
+    </w:p>
+    <w:p>
+      <w:pPr>
+        <w:pStyle w:val="NormalWeb"/>
+        <w:numPr>
+          <w:ilvl w:val="0"/>
+          <w:numId w:val="13"/>
+        </w:numPr>
+        <w:rPr>
+          <w:rFonts w:asciiTheme="minorHAnsi" w:hAnsiTheme="minorHAnsi" w:cstheme="minorHAnsi"/>
+          <w:sz w:val="22"/>
+          <w:szCs w:val="22"/>
+        </w:rPr>
+      </w:pPr>
+      <w:r>
+        <w:rPr>
+          <w:rFonts w:asciiTheme="minorHAnsi" w:hAnsiTheme="minorHAnsi" w:cstheme="minorHAnsi"/>
+          <w:sz w:val="22"/>
+          <w:szCs w:val="22"/>
+        </w:rPr>
+        <w:t xml:space="preserve">Depth of recursion = </w:t>
+      </w:r>
+      <w:r>
+        <w:rPr>
+          <w:rFonts w:asciiTheme="minorHAnsi" w:hAnsiTheme="minorHAnsi" w:cstheme="minorHAnsi"/>
+          <w:b/>
+          <w:bCs/>
+          <w:sz w:val="22"/>
+          <w:szCs w:val="22"/>
+        </w:rPr>
+        <w:t>log₂(n)</w:t>
+      </w:r>
+      <w:r>
+        <w:rPr>
+          <w:rFonts w:asciiTheme="minorHAnsi" w:hAnsiTheme="minorHAnsi" w:cstheme="minorHAnsi"/>
+          <w:sz w:val="22"/>
+          <w:szCs w:val="22"/>
+        </w:rPr>
+        <w:br/>
+      </w:r>
+      <w:r>
+        <w:rPr>
+          <w:rFonts w:ascii="Segoe UI Emoji" w:hAnsi="Segoe UI Emoji" w:cs="Segoe UI Emoji"/>
+          <w:sz w:val="22"/>
+          <w:szCs w:val="22"/>
+        </w:rPr>
+        <w:t>✅</w:t>
+      </w:r>
+      <w:r>
+        <w:rPr>
+          <w:rFonts w:asciiTheme="minorHAnsi" w:hAnsiTheme="minorHAnsi" w:cstheme="minorHAnsi"/>
+          <w:sz w:val="22"/>
+          <w:szCs w:val="22"/>
+        </w:rPr>
+        <w:t xml:space="preserve"> </w:t>
+      </w:r>
+      <w:r>
+        <w:rPr>
+          <w:rFonts w:asciiTheme="minorHAnsi" w:hAnsiTheme="minorHAnsi" w:cstheme="minorHAnsi"/>
+          <w:b/>
+          <w:bCs/>
+          <w:sz w:val="22"/>
+          <w:szCs w:val="22"/>
+        </w:rPr>
+        <w:t xml:space="preserve">Space Complexity = </w:t>
+      </w:r>
+      <w:proofErr w:type="gramStart"/>
+      <w:r>
+        <w:rPr>
+          <w:rFonts w:asciiTheme="minorHAnsi" w:hAnsiTheme="minorHAnsi" w:cstheme="minorHAnsi"/>
+          <w:b/>
+          <w:bCs/>
+          <w:sz w:val="22"/>
+          <w:szCs w:val="22"/>
+        </w:rPr>
+        <w:t>O(</w:t>
+      </w:r>
+      <w:proofErr w:type="gramEnd"/>
+      <w:r>
+        <w:rPr>
+          <w:rFonts w:asciiTheme="minorHAnsi" w:hAnsiTheme="minorHAnsi" w:cstheme="minorHAnsi"/>
+          <w:b/>
+          <w:bCs/>
+          <w:sz w:val="22"/>
+          <w:szCs w:val="22"/>
+        </w:rPr>
+        <w:t>log n)</w:t>
+      </w:r>
+      <w:r>
+        <w:rPr>
+          <w:rFonts w:asciiTheme="minorHAnsi" w:hAnsiTheme="minorHAnsi" w:cstheme="minorHAnsi"/>
+          <w:sz w:val="22"/>
+          <w:szCs w:val="22"/>
+        </w:rPr>
+        <w:t xml:space="preserve"> (recursion stack)</w:t>
+      </w:r>
+    </w:p>
+    <w:p>
+      <w:pPr>
+        <w:pStyle w:val="NormalWeb"/>
+        <w:rPr>
+          <w:rFonts w:asciiTheme="minorHAnsi" w:hAnsiTheme="minorHAnsi" w:cstheme="minorHAnsi"/>
+          <w:b/>
+          <w:bCs/>
+          <w:sz w:val="22"/>
+          <w:szCs w:val="22"/>
+        </w:rPr>
+      </w:pPr>
+      <w:r>
+        <w:rPr>
+          <w:rFonts w:asciiTheme="minorHAnsi" w:hAnsiTheme="minorHAnsi" w:cstheme="minorHAnsi"/>
+          <w:b/>
+          <w:bCs/>
+          <w:sz w:val="22"/>
+          <w:szCs w:val="22"/>
+        </w:rPr>
+        <w:t>Linear Space (O(n))</w:t>
+      </w:r>
+    </w:p>
+    <w:p>
+      <w:pPr>
+        <w:pStyle w:val="NormalWeb"/>
+        <w:rPr>
+          <w:rFonts w:asciiTheme="minorHAnsi" w:hAnsiTheme="minorHAnsi" w:cstheme="minorHAnsi"/>
+          <w:sz w:val="22"/>
+          <w:szCs w:val="22"/>
+        </w:rPr>
+      </w:pPr>
+      <w:r>
+        <w:rPr>
+          <w:noProof/>
+        </w:rPr>
+        <w:drawing>
+          <wp:inline distT="0" distB="0" distL="0" distR="0" wp14:anchorId="356F1088" wp14:editId="00DA0A80">
+            <wp:extent cx="4457700" cy="2495550"/>
+            <wp:effectExtent l="0" t="0" r="0" b="0"/>
+            <wp:docPr id="2144820501" name="Picture 1"/>
+            <wp:cNvGraphicFramePr>
+              <a:graphicFrameLocks xmlns:a="http://schemas.openxmlformats.org/drawingml/2006/main" noChangeAspect="1"/>
+            </wp:cNvGraphicFramePr>
+            <a:graphic xmlns:a="http://schemas.openxmlformats.org/drawingml/2006/main">
+              <a:graphicData uri="http://schemas.openxmlformats.org/drawingml/2006/picture">
+                <pic:pic xmlns:pic="http://schemas.openxmlformats.org/drawingml/2006/picture">
+                  <pic:nvPicPr>
+                    <pic:cNvPr id="2144820501" name=""/>
+                    <pic:cNvPicPr/>
+                  </pic:nvPicPr>
+                  <pic:blipFill>
+                    <a:blip r:embed="rId18"/>
+                    <a:stretch>
+                      <a:fillRect/>
+                    </a:stretch>
+                  </pic:blipFill>
+                  <pic:spPr>
+                    <a:xfrm>
+                      <a:off x="0" y="0"/>
+                      <a:ext cx="4457700" cy="2495550"/>
+                    </a:xfrm>
+                    <a:prstGeom prst="rect">
+                      <a:avLst/>
+                    </a:prstGeom>
+                  </pic:spPr>
+                </pic:pic>
+              </a:graphicData>
+            </a:graphic>
+          </wp:inline>
+        </w:drawing>
+      </w:r>
+    </w:p>
+    <w:p>
+      <w:pPr>
+        <w:pStyle w:val="NormalWeb"/>
+        <w:numPr>
+          <w:ilvl w:val="0"/>
+          <w:numId w:val="15"/>
+        </w:numPr>
+        <w:rPr>
+          <w:rFonts w:asciiTheme="minorHAnsi" w:hAnsiTheme="minorHAnsi" w:cstheme="minorHAnsi"/>
+          <w:sz w:val="22"/>
+          <w:szCs w:val="22"/>
+        </w:rPr>
+      </w:pPr>
+      <w:proofErr w:type="spellStart"/>
+      <w:r>
+        <w:rPr>
+          <w:rFonts w:asciiTheme="minorHAnsi" w:hAnsiTheme="minorHAnsi" w:cstheme="minorHAnsi"/>
+          <w:sz w:val="22"/>
+          <w:szCs w:val="22"/>
+        </w:rPr>
+        <w:t>arr</w:t>
+      </w:r>
+      <w:proofErr w:type="spellEnd"/>
+      <w:r>
+        <w:rPr>
+          <w:rFonts w:asciiTheme="minorHAnsi" w:hAnsiTheme="minorHAnsi" w:cstheme="minorHAnsi"/>
+          <w:sz w:val="22"/>
+          <w:szCs w:val="22"/>
+        </w:rPr>
+        <w:t xml:space="preserve"> requires memory proportional to n.</w:t>
+      </w:r>
+      <w:r>
+        <w:rPr>
+          <w:rFonts w:asciiTheme="minorHAnsi" w:hAnsiTheme="minorHAnsi" w:cstheme="minorHAnsi"/>
+          <w:sz w:val="22"/>
+          <w:szCs w:val="22"/>
+        </w:rPr>
+        <w:br/>
+      </w:r>
+      <w:r>
+        <w:rPr>
+          <w:rFonts w:ascii="Segoe UI Emoji" w:hAnsi="Segoe UI Emoji" w:cs="Segoe UI Emoji"/>
+          <w:sz w:val="22"/>
+          <w:szCs w:val="22"/>
+        </w:rPr>
+        <w:t>✅</w:t>
+      </w:r>
+      <w:r>
+        <w:rPr>
+          <w:rFonts w:asciiTheme="minorHAnsi" w:hAnsiTheme="minorHAnsi" w:cstheme="minorHAnsi"/>
+          <w:sz w:val="22"/>
+          <w:szCs w:val="22"/>
+        </w:rPr>
+        <w:t xml:space="preserve"> </w:t>
+      </w:r>
+      <w:r>
+        <w:rPr>
+          <w:rFonts w:asciiTheme="minorHAnsi" w:hAnsiTheme="minorHAnsi" w:cstheme="minorHAnsi"/>
+          <w:b/>
+          <w:bCs/>
+          <w:sz w:val="22"/>
+          <w:szCs w:val="22"/>
+        </w:rPr>
+        <w:t>Space Complexity = O(n)</w:t>
+      </w:r>
     </w:p>
     <w:sectPr>
       <w:pgSz w:w="11906" w:h="16838"/>
@@ -6135,6 +6743,119 @@
     </w:lvl>
   </w:abstractNum>
   <w:abstractNum w:abstractNumId="1" w15:restartNumberingAfterBreak="0">
+    <w:nsid w:val="16A57299"/>
+    <w:multiLevelType w:val="hybridMultilevel"/>
+    <w:tmpl w:val="345C17BA"/>
+    <w:lvl w:ilvl="0" w:tplc="40090001">
+      <w:start w:val="1"/>
+      <w:numFmt w:val="bullet"/>
+      <w:lvlText w:val=""/>
+      <w:lvlJc w:val="left"/>
+      <w:pPr>
+        <w:ind w:left="720" w:hanging="360"/>
+      </w:pPr>
+      <w:rPr>
+        <w:rFonts w:ascii="Symbol" w:hAnsi="Symbol" w:hint="default"/>
+      </w:rPr>
+    </w:lvl>
+    <w:lvl w:ilvl="1" w:tplc="40090003" w:tentative="1">
+      <w:start w:val="1"/>
+      <w:numFmt w:val="bullet"/>
+      <w:lvlText w:val="o"/>
+      <w:lvlJc w:val="left"/>
+      <w:pPr>
+        <w:ind w:left="1440" w:hanging="360"/>
+      </w:pPr>
+      <w:rPr>
+        <w:rFonts w:ascii="Courier New" w:hAnsi="Courier New" w:cs="Courier New" w:hint="default"/>
+      </w:rPr>
+    </w:lvl>
+    <w:lvl w:ilvl="2" w:tplc="40090005" w:tentative="1">
+      <w:start w:val="1"/>
+      <w:numFmt w:val="bullet"/>
+      <w:lvlText w:val=""/>
+      <w:lvlJc w:val="left"/>
+      <w:pPr>
+        <w:ind w:left="2160" w:hanging="360"/>
+      </w:pPr>
+      <w:rPr>
+        <w:rFonts w:ascii="Wingdings" w:hAnsi="Wingdings" w:hint="default"/>
+      </w:rPr>
+    </w:lvl>
+    <w:lvl w:ilvl="3" w:tplc="40090001" w:tentative="1">
+      <w:start w:val="1"/>
+      <w:numFmt w:val="bullet"/>
+      <w:lvlText w:val=""/>
+      <w:lvlJc w:val="left"/>
+      <w:pPr>
+        <w:ind w:left="2880" w:hanging="360"/>
+      </w:pPr>
+      <w:rPr>
+        <w:rFonts w:ascii="Symbol" w:hAnsi="Symbol" w:hint="default"/>
+      </w:rPr>
+    </w:lvl>
+    <w:lvl w:ilvl="4" w:tplc="40090003" w:tentative="1">
+      <w:start w:val="1"/>
+      <w:numFmt w:val="bullet"/>
+      <w:lvlText w:val="o"/>
+      <w:lvlJc w:val="left"/>
+      <w:pPr>
+        <w:ind w:left="3600" w:hanging="360"/>
+      </w:pPr>
+      <w:rPr>
+        <w:rFonts w:ascii="Courier New" w:hAnsi="Courier New" w:cs="Courier New" w:hint="default"/>
+      </w:rPr>
+    </w:lvl>
+    <w:lvl w:ilvl="5" w:tplc="40090005" w:tentative="1">
+      <w:start w:val="1"/>
+      <w:numFmt w:val="bullet"/>
+      <w:lvlText w:val=""/>
+      <w:lvlJc w:val="left"/>
+      <w:pPr>
+        <w:ind w:left="4320" w:hanging="360"/>
+      </w:pPr>
+      <w:rPr>
+        <w:rFonts w:ascii="Wingdings" w:hAnsi="Wingdings" w:hint="default"/>
+      </w:rPr>
+    </w:lvl>
+    <w:lvl w:ilvl="6" w:tplc="40090001" w:tentative="1">
+      <w:start w:val="1"/>
+      <w:numFmt w:val="bullet"/>
+      <w:lvlText w:val=""/>
+      <w:lvlJc w:val="left"/>
+      <w:pPr>
+        <w:ind w:left="5040" w:hanging="360"/>
+      </w:pPr>
+      <w:rPr>
+        <w:rFonts w:ascii="Symbol" w:hAnsi="Symbol" w:hint="default"/>
+      </w:rPr>
+    </w:lvl>
+    <w:lvl w:ilvl="7" w:tplc="40090003" w:tentative="1">
+      <w:start w:val="1"/>
+      <w:numFmt w:val="bullet"/>
+      <w:lvlText w:val="o"/>
+      <w:lvlJc w:val="left"/>
+      <w:pPr>
+        <w:ind w:left="5760" w:hanging="360"/>
+      </w:pPr>
+      <w:rPr>
+        <w:rFonts w:ascii="Courier New" w:hAnsi="Courier New" w:cs="Courier New" w:hint="default"/>
+      </w:rPr>
+    </w:lvl>
+    <w:lvl w:ilvl="8" w:tplc="40090005" w:tentative="1">
+      <w:start w:val="1"/>
+      <w:numFmt w:val="bullet"/>
+      <w:lvlText w:val=""/>
+      <w:lvlJc w:val="left"/>
+      <w:pPr>
+        <w:ind w:left="6480" w:hanging="360"/>
+      </w:pPr>
+      <w:rPr>
+        <w:rFonts w:ascii="Wingdings" w:hAnsi="Wingdings" w:hint="default"/>
+      </w:rPr>
+    </w:lvl>
+  </w:abstractNum>
+  <w:abstractNum w:abstractNumId="2" w15:restartNumberingAfterBreak="0">
     <w:nsid w:val="1E281A41"/>
     <w:multiLevelType w:val="multilevel"/>
     <w:tmpl w:val="ECE46D40"/>
@@ -6283,10 +7004,10 @@
       </w:rPr>
     </w:lvl>
   </w:abstractNum>
-  <w:abstractNum w:abstractNumId="2" w15:restartNumberingAfterBreak="0">
+  <w:abstractNum w:abstractNumId="3" w15:restartNumberingAfterBreak="0">
     <w:nsid w:val="38391E61"/>
     <w:multiLevelType w:val="hybridMultilevel"/>
-    <w:tmpl w:val="65AAC0E4"/>
+    <w:tmpl w:val="64D6E148"/>
     <w:lvl w:ilvl="0" w:tplc="40090001">
       <w:start w:val="1"/>
       <w:numFmt w:val="bullet"/>
@@ -6396,7 +7117,7 @@
       </w:rPr>
     </w:lvl>
   </w:abstractNum>
-  <w:abstractNum w:abstractNumId="3" w15:restartNumberingAfterBreak="0">
+  <w:abstractNum w:abstractNumId="4" w15:restartNumberingAfterBreak="0">
     <w:nsid w:val="40C80375"/>
     <w:multiLevelType w:val="multilevel"/>
     <w:tmpl w:val="91B0A518"/>
@@ -6545,7 +7266,7 @@
       </w:rPr>
     </w:lvl>
   </w:abstractNum>
-  <w:abstractNum w:abstractNumId="4" w15:restartNumberingAfterBreak="0">
+  <w:abstractNum w:abstractNumId="5" w15:restartNumberingAfterBreak="0">
     <w:nsid w:val="4A805E16"/>
     <w:multiLevelType w:val="hybridMultilevel"/>
     <w:tmpl w:val="72A6C6EA"/>
@@ -6658,7 +7379,7 @@
       </w:rPr>
     </w:lvl>
   </w:abstractNum>
-  <w:abstractNum w:abstractNumId="5" w15:restartNumberingAfterBreak="0">
+  <w:abstractNum w:abstractNumId="6" w15:restartNumberingAfterBreak="0">
     <w:nsid w:val="56EC7070"/>
     <w:multiLevelType w:val="multilevel"/>
     <w:tmpl w:val="7E96A1D0"/>
@@ -6807,7 +7528,120 @@
       </w:rPr>
     </w:lvl>
   </w:abstractNum>
-  <w:abstractNum w:abstractNumId="6" w15:restartNumberingAfterBreak="0">
+  <w:abstractNum w:abstractNumId="7" w15:restartNumberingAfterBreak="0">
+    <w:nsid w:val="65C750A5"/>
+    <w:multiLevelType w:val="multilevel"/>
+    <w:tmpl w:val="000E8916"/>
+    <w:lvl w:ilvl="0">
+      <w:start w:val="1"/>
+      <w:numFmt w:val="decimal"/>
+      <w:lvlText w:val="%1."/>
+      <w:lvlJc w:val="left"/>
+      <w:pPr>
+        <w:tabs>
+          <w:tab w:val="num" w:pos="720"/>
+        </w:tabs>
+        <w:ind w:left="720" w:hanging="360"/>
+      </w:pPr>
+    </w:lvl>
+    <w:lvl w:ilvl="1" w:tentative="1">
+      <w:start w:val="1"/>
+      <w:numFmt w:val="decimal"/>
+      <w:lvlText w:val="%2."/>
+      <w:lvlJc w:val="left"/>
+      <w:pPr>
+        <w:tabs>
+          <w:tab w:val="num" w:pos="1440"/>
+        </w:tabs>
+        <w:ind w:left="1440" w:hanging="360"/>
+      </w:pPr>
+    </w:lvl>
+    <w:lvl w:ilvl="2" w:tentative="1">
+      <w:start w:val="1"/>
+      <w:numFmt w:val="decimal"/>
+      <w:lvlText w:val="%3."/>
+      <w:lvlJc w:val="left"/>
+      <w:pPr>
+        <w:tabs>
+          <w:tab w:val="num" w:pos="2160"/>
+        </w:tabs>
+        <w:ind w:left="2160" w:hanging="360"/>
+      </w:pPr>
+    </w:lvl>
+    <w:lvl w:ilvl="3" w:tentative="1">
+      <w:start w:val="1"/>
+      <w:numFmt w:val="decimal"/>
+      <w:lvlText w:val="%4."/>
+      <w:lvlJc w:val="left"/>
+      <w:pPr>
+        <w:tabs>
+          <w:tab w:val="num" w:pos="2880"/>
+        </w:tabs>
+        <w:ind w:left="2880" w:hanging="360"/>
+      </w:pPr>
+    </w:lvl>
+    <w:lvl w:ilvl="4" w:tentative="1">
+      <w:start w:val="1"/>
+      <w:numFmt w:val="decimal"/>
+      <w:lvlText w:val="%5."/>
+      <w:lvlJc w:val="left"/>
+      <w:pPr>
+        <w:tabs>
+          <w:tab w:val="num" w:pos="3600"/>
+        </w:tabs>
+        <w:ind w:left="3600" w:hanging="360"/>
+      </w:pPr>
+    </w:lvl>
+    <w:lvl w:ilvl="5" w:tentative="1">
+      <w:start w:val="1"/>
+      <w:numFmt w:val="decimal"/>
+      <w:lvlText w:val="%6."/>
+      <w:lvlJc w:val="left"/>
+      <w:pPr>
+        <w:tabs>
+          <w:tab w:val="num" w:pos="4320"/>
+        </w:tabs>
+        <w:ind w:left="4320" w:hanging="360"/>
+      </w:pPr>
+    </w:lvl>
+    <w:lvl w:ilvl="6" w:tentative="1">
+      <w:start w:val="1"/>
+      <w:numFmt w:val="decimal"/>
+      <w:lvlText w:val="%7."/>
+      <w:lvlJc w:val="left"/>
+      <w:pPr>
+        <w:tabs>
+          <w:tab w:val="num" w:pos="5040"/>
+        </w:tabs>
+        <w:ind w:left="5040" w:hanging="360"/>
+      </w:pPr>
+    </w:lvl>
+    <w:lvl w:ilvl="7" w:tentative="1">
+      <w:start w:val="1"/>
+      <w:numFmt w:val="decimal"/>
+      <w:lvlText w:val="%8."/>
+      <w:lvlJc w:val="left"/>
+      <w:pPr>
+        <w:tabs>
+          <w:tab w:val="num" w:pos="5760"/>
+        </w:tabs>
+        <w:ind w:left="5760" w:hanging="360"/>
+      </w:pPr>
+    </w:lvl>
+    <w:lvl w:ilvl="8" w:tentative="1">
+      <w:start w:val="1"/>
+      <w:numFmt w:val="decimal"/>
+      <w:lvlText w:val="%9."/>
+      <w:lvlJc w:val="left"/>
+      <w:pPr>
+        <w:tabs>
+          <w:tab w:val="num" w:pos="6480"/>
+        </w:tabs>
+        <w:ind w:left="6480" w:hanging="360"/>
+      </w:pPr>
+    </w:lvl>
+  </w:abstractNum>
+  <w:abstractNum w:abstractNumId="8" w15:restartNumberingAfterBreak="0">
     <w:nsid w:val="6F4621B4"/>
     <w:multiLevelType w:val="multilevel"/>
     <w:tmpl w:val="47760FCE"/>
@@ -6956,7 +7790,7 @@
       </w:rPr>
     </w:lvl>
   </w:abstractNum>
-  <w:abstractNum w:abstractNumId="7" w15:restartNumberingAfterBreak="0">
+  <w:abstractNum w:abstractNumId="9" w15:restartNumberingAfterBreak="0">
     <w:nsid w:val="75D66F45"/>
     <w:multiLevelType w:val="multilevel"/>
     <w:tmpl w:val="E7184ADC"/>
@@ -7105,7 +7939,7 @@
       </w:rPr>
     </w:lvl>
   </w:abstractNum>
-  <w:abstractNum w:abstractNumId="8" w15:restartNumberingAfterBreak="0">
+  <w:abstractNum w:abstractNumId="10" w15:restartNumberingAfterBreak="0">
     <w:nsid w:val="76AB597D"/>
     <w:multiLevelType w:val="multilevel"/>
     <w:tmpl w:val="C0FAC07A"/>
@@ -7255,35 +8089,35 @@
     </w:lvl>
   </w:abstractNum>
   <w:num w:numId="1" w16cid:durableId="1486316230">
-    <w:abstractNumId w:val="1"/>
+    <w:abstractNumId w:val="2"/>
   </w:num>
   <w:num w:numId="2" w16cid:durableId="358968924">
-    <w:abstractNumId w:val="3"/>
+    <w:abstractNumId w:val="4"/>
     <w:lvlOverride w:ilvl="0">
       <w:startOverride w:val="1"/>
     </w:lvlOverride>
   </w:num>
   <w:num w:numId="3" w16cid:durableId="1489441727">
-    <w:abstractNumId w:val="3"/>
+    <w:abstractNumId w:val="4"/>
     <w:lvlOverride w:ilvl="0">
       <w:startOverride w:val="2"/>
     </w:lvlOverride>
   </w:num>
   <w:num w:numId="4" w16cid:durableId="1250306713">
-    <w:abstractNumId w:val="3"/>
+    <w:abstractNumId w:val="4"/>
     <w:lvlOverride w:ilvl="0">
       <w:startOverride w:val="3"/>
     </w:lvlOverride>
   </w:num>
   <w:num w:numId="5" w16cid:durableId="1170756516">
-    <w:abstractNumId w:val="3"/>
+    <w:abstractNumId w:val="4"/>
     <w:lvlOverride w:ilvl="0"/>
     <w:lvlOverride w:ilvl="1">
       <w:startOverride w:val="1"/>
     </w:lvlOverride>
   </w:num>
   <w:num w:numId="6" w16cid:durableId="1521503728">
-    <w:abstractNumId w:val="3"/>
+    <w:abstractNumId w:val="4"/>
     <w:lvlOverride w:ilvl="0"/>
     <w:lvlOverride w:ilvl="1">
       <w:startOverride w:val="2"/>
@@ -7296,22 +8130,28 @@
     </w:lvlOverride>
   </w:num>
   <w:num w:numId="8" w16cid:durableId="500238654">
-    <w:abstractNumId w:val="4"/>
+    <w:abstractNumId w:val="5"/>
   </w:num>
   <w:num w:numId="9" w16cid:durableId="1685283853">
+    <w:abstractNumId w:val="8"/>
+  </w:num>
+  <w:num w:numId="10" w16cid:durableId="887377891">
+    <w:abstractNumId w:val="9"/>
+  </w:num>
+  <w:num w:numId="11" w16cid:durableId="1068573023">
+    <w:abstractNumId w:val="10"/>
+  </w:num>
+  <w:num w:numId="12" w16cid:durableId="230773965">
     <w:abstractNumId w:val="6"/>
   </w:num>
-  <w:num w:numId="10" w16cid:durableId="887377891">
+  <w:num w:numId="13" w16cid:durableId="1706518486">
+    <w:abstractNumId w:val="3"/>
+  </w:num>
+  <w:num w:numId="14" w16cid:durableId="1446995445">
     <w:abstractNumId w:val="7"/>
   </w:num>
-  <w:num w:numId="11" w16cid:durableId="1068573023">
-    <w:abstractNumId w:val="8"/>
-  </w:num>
-  <w:num w:numId="12" w16cid:durableId="230773965">
-    <w:abstractNumId w:val="5"/>
-  </w:num>
-  <w:num w:numId="13" w16cid:durableId="1706518486">
-    <w:abstractNumId w:val="2"/>
+  <w:num w:numId="15" w16cid:durableId="373118077">
+    <w:abstractNumId w:val="1"/>
   </w:num>
 </w:numbering>
 </file>

</xml_diff>

<commit_message>
Arithmetic Progression in mathematics in DSA
Signed-off-by: PranaySingh13 <pranay.singh.1393@gmail.com>
</commit_message>
<xml_diff>
--- a/Backend/DSA/Data Structures and Algorithm.docx
+++ b/Backend/DSA/Data Structures and Algorithm.docx
@@ -5739,6 +5739,9 @@
             <m:t>×1</m:t>
           </m:r>
           <m:r>
+            <m:rPr>
+              <m:sty m:val="p"/>
+            </m:rPr>
             <w:rPr>
               <w:rFonts w:cstheme="minorHAnsi"/>
             </w:rPr>
@@ -5941,6 +5944,9 @@
             <m:t>T(n)=n×T(n-1)</m:t>
           </m:r>
           <m:r>
+            <m:rPr>
+              <m:sty m:val="p"/>
+            </m:rPr>
             <w:rPr>
               <w:rFonts w:cstheme="minorHAnsi"/>
             </w:rPr>
@@ -6093,6 +6099,9 @@
             <m:t>Auxiliary Space</m:t>
           </m:r>
           <m:r>
+            <m:rPr>
+              <m:sty m:val="p"/>
+            </m:rPr>
             <w:rPr>
               <w:rFonts w:cstheme="minorHAnsi"/>
             </w:rPr>
@@ -6227,49 +6236,25 @@
           <w:bCs/>
         </w:rPr>
         <w:lastRenderedPageBreak/>
-        <w:t>L</w:t>
-      </w:r>
+        <w:t>Logarithmic Space (</w:t>
+      </w:r>
+      <w:proofErr w:type="gramStart"/>
       <w:r>
         <w:rPr>
           <w:rFonts w:cstheme="minorHAnsi"/>
           <w:b/>
           <w:bCs/>
         </w:rPr>
-        <w:t>ogarithmic</w:t>
-      </w:r>
+        <w:t>O(</w:t>
+      </w:r>
+      <w:proofErr w:type="gramEnd"/>
       <w:r>
         <w:rPr>
           <w:rFonts w:cstheme="minorHAnsi"/>
           <w:b/>
           <w:bCs/>
         </w:rPr>
-        <w:t xml:space="preserve"> Space (</w:t>
-      </w:r>
-      <w:proofErr w:type="gramStart"/>
-      <w:r>
-        <w:rPr>
-          <w:rFonts w:cstheme="minorHAnsi"/>
-          <w:b/>
-          <w:bCs/>
-        </w:rPr>
-        <w:t>O(</w:t>
-      </w:r>
-      <w:proofErr w:type="gramEnd"/>
-      <w:r>
-        <w:rPr>
-          <w:rFonts w:cstheme="minorHAnsi"/>
-          <w:b/>
-          <w:bCs/>
-        </w:rPr>
-        <w:t xml:space="preserve">log </w:t>
-      </w:r>
-      <w:r>
-        <w:rPr>
-          <w:rFonts w:cstheme="minorHAnsi"/>
-          <w:b/>
-          <w:bCs/>
-        </w:rPr>
-        <w:t>n))</w:t>
+        <w:t>log n))</w:t>
       </w:r>
     </w:p>
     <w:p>
@@ -6524,6 +6509,8 @@
         </w:numPr>
         <w:rPr>
           <w:rFonts w:asciiTheme="minorHAnsi" w:hAnsiTheme="minorHAnsi" w:cstheme="minorHAnsi"/>
+          <w:b/>
+          <w:bCs/>
           <w:sz w:val="22"/>
           <w:szCs w:val="22"/>
         </w:rPr>
@@ -6580,6 +6567,680 @@
         </w:rPr>
         <w:t>Space Complexity = O(n)</w:t>
       </w:r>
+    </w:p>
+    <w:p>
+      <w:pPr>
+        <w:pStyle w:val="NormalWeb"/>
+        <w:jc w:val="center"/>
+        <w:rPr>
+          <w:rFonts w:asciiTheme="minorHAnsi" w:hAnsiTheme="minorHAnsi" w:cstheme="minorHAnsi"/>
+          <w:b/>
+          <w:bCs/>
+          <w:sz w:val="36"/>
+          <w:szCs w:val="36"/>
+          <w:lang w:val="en-US"/>
+        </w:rPr>
+      </w:pPr>
+      <w:r>
+        <w:rPr>
+          <w:rFonts w:asciiTheme="minorHAnsi" w:hAnsiTheme="minorHAnsi" w:cstheme="minorHAnsi"/>
+          <w:b/>
+          <w:bCs/>
+          <w:sz w:val="36"/>
+          <w:szCs w:val="36"/>
+          <w:lang w:val="en-US"/>
+        </w:rPr>
+        <w:lastRenderedPageBreak/>
+        <w:t xml:space="preserve">Chapter </w:t>
+      </w:r>
+      <w:r>
+        <w:rPr>
+          <w:rFonts w:asciiTheme="minorHAnsi" w:hAnsiTheme="minorHAnsi" w:cstheme="minorHAnsi"/>
+          <w:b/>
+          <w:bCs/>
+          <w:sz w:val="36"/>
+          <w:szCs w:val="36"/>
+          <w:lang w:val="en-US"/>
+        </w:rPr>
+        <w:t>2</w:t>
+      </w:r>
+      <w:r>
+        <w:rPr>
+          <w:rFonts w:asciiTheme="minorHAnsi" w:hAnsiTheme="minorHAnsi" w:cstheme="minorHAnsi"/>
+          <w:b/>
+          <w:bCs/>
+          <w:sz w:val="36"/>
+          <w:szCs w:val="36"/>
+          <w:lang w:val="en-US"/>
+        </w:rPr>
+        <w:t xml:space="preserve">: </w:t>
+      </w:r>
+      <w:r>
+        <w:rPr>
+          <w:rFonts w:asciiTheme="minorHAnsi" w:hAnsiTheme="minorHAnsi" w:cstheme="minorHAnsi"/>
+          <w:b/>
+          <w:bCs/>
+          <w:sz w:val="36"/>
+          <w:szCs w:val="36"/>
+          <w:lang w:val="en-US"/>
+        </w:rPr>
+        <w:t>Mathematics</w:t>
+      </w:r>
+    </w:p>
+    <w:p>
+      <w:pPr>
+        <w:pStyle w:val="NormalWeb"/>
+        <w:rPr>
+          <w:rFonts w:asciiTheme="minorHAnsi" w:hAnsiTheme="minorHAnsi" w:cstheme="minorHAnsi"/>
+          <w:b/>
+          <w:bCs/>
+          <w:sz w:val="22"/>
+          <w:szCs w:val="22"/>
+          <w:lang w:val="en-US"/>
+        </w:rPr>
+      </w:pPr>
+      <w:r>
+        <w:rPr>
+          <w:rFonts w:asciiTheme="minorHAnsi" w:hAnsiTheme="minorHAnsi" w:cstheme="minorHAnsi"/>
+          <w:b/>
+          <w:bCs/>
+          <w:sz w:val="22"/>
+          <w:szCs w:val="22"/>
+          <w:lang w:val="en-US"/>
+        </w:rPr>
+        <w:t>2.1 Arithmetic an</w:t>
+      </w:r>
+      <w:r>
+        <w:rPr>
+          <w:rFonts w:asciiTheme="minorHAnsi" w:hAnsiTheme="minorHAnsi" w:cstheme="minorHAnsi"/>
+          <w:b/>
+          <w:bCs/>
+          <w:sz w:val="22"/>
+          <w:szCs w:val="22"/>
+          <w:lang w:val="en-US"/>
+        </w:rPr>
+        <w:t>d Geometric Progression</w:t>
+      </w:r>
+    </w:p>
+    <w:p>
+      <w:pPr>
+        <w:pStyle w:val="NormalWeb"/>
+        <w:rPr>
+          <w:rFonts w:asciiTheme="minorHAnsi" w:hAnsiTheme="minorHAnsi" w:cstheme="minorHAnsi"/>
+          <w:sz w:val="22"/>
+          <w:szCs w:val="22"/>
+        </w:rPr>
+      </w:pPr>
+      <w:r>
+        <w:rPr>
+          <w:rFonts w:asciiTheme="minorHAnsi" w:hAnsiTheme="minorHAnsi" w:cstheme="minorHAnsi"/>
+          <w:sz w:val="22"/>
+          <w:szCs w:val="22"/>
+        </w:rPr>
+        <w:t xml:space="preserve">An </w:t>
+      </w:r>
+      <w:r>
+        <w:rPr>
+          <w:rFonts w:asciiTheme="minorHAnsi" w:hAnsiTheme="minorHAnsi" w:cstheme="minorHAnsi"/>
+          <w:b/>
+          <w:bCs/>
+          <w:sz w:val="22"/>
+          <w:szCs w:val="22"/>
+        </w:rPr>
+        <w:t>Arithmetic Progression (AP)</w:t>
+      </w:r>
+      <w:r>
+        <w:rPr>
+          <w:rFonts w:asciiTheme="minorHAnsi" w:hAnsiTheme="minorHAnsi" w:cstheme="minorHAnsi"/>
+          <w:sz w:val="22"/>
+          <w:szCs w:val="22"/>
+        </w:rPr>
+        <w:t xml:space="preserve"> is a sequence of numbers in which the </w:t>
+      </w:r>
+      <w:r>
+        <w:rPr>
+          <w:rFonts w:asciiTheme="minorHAnsi" w:hAnsiTheme="minorHAnsi" w:cstheme="minorHAnsi"/>
+          <w:b/>
+          <w:bCs/>
+          <w:sz w:val="22"/>
+          <w:szCs w:val="22"/>
+        </w:rPr>
+        <w:t>difference between consecutive terms is constant</w:t>
+      </w:r>
+      <w:r>
+        <w:rPr>
+          <w:rFonts w:asciiTheme="minorHAnsi" w:hAnsiTheme="minorHAnsi" w:cstheme="minorHAnsi"/>
+          <w:sz w:val="22"/>
+          <w:szCs w:val="22"/>
+        </w:rPr>
+        <w:t>.</w:t>
+      </w:r>
+      <w:r>
+        <w:rPr>
+          <w:rFonts w:asciiTheme="minorHAnsi" w:hAnsiTheme="minorHAnsi" w:cstheme="minorHAnsi"/>
+          <w:sz w:val="22"/>
+          <w:szCs w:val="22"/>
+        </w:rPr>
+        <w:br/>
+        <w:t xml:space="preserve">That difference is called the </w:t>
+      </w:r>
+      <w:r>
+        <w:rPr>
+          <w:rFonts w:asciiTheme="minorHAnsi" w:hAnsiTheme="minorHAnsi" w:cstheme="minorHAnsi"/>
+          <w:b/>
+          <w:bCs/>
+          <w:sz w:val="22"/>
+          <w:szCs w:val="22"/>
+        </w:rPr>
+        <w:t>common difference (d)</w:t>
+      </w:r>
+      <w:r>
+        <w:rPr>
+          <w:rFonts w:asciiTheme="minorHAnsi" w:hAnsiTheme="minorHAnsi" w:cstheme="minorHAnsi"/>
+          <w:sz w:val="22"/>
+          <w:szCs w:val="22"/>
+        </w:rPr>
+        <w:t>.</w:t>
+      </w:r>
+    </w:p>
+    <w:p>
+      <w:pPr>
+        <w:pStyle w:val="NormalWeb"/>
+        <w:rPr>
+          <w:rFonts w:cstheme="minorHAnsi"/>
+          <w:b/>
+          <w:bCs/>
+        </w:rPr>
+      </w:pPr>
+      <w:r>
+        <w:rPr>
+          <w:rFonts w:cstheme="minorHAnsi"/>
+          <w:b/>
+          <w:bCs/>
+        </w:rPr>
+        <w:t>Example:</w:t>
+      </w:r>
+    </w:p>
+    <w:p>
+      <w:pPr>
+        <w:pStyle w:val="NormalWeb"/>
+        <w:rPr>
+          <w:rFonts w:cstheme="minorHAnsi"/>
+        </w:rPr>
+      </w:pPr>
+      <w:r>
+        <w:rPr>
+          <w:rFonts w:cstheme="minorHAnsi"/>
+        </w:rPr>
+        <w:t>2, 5, 8, 11, 14, …</w:t>
+      </w:r>
+    </w:p>
+    <w:p>
+      <w:pPr>
+        <w:pStyle w:val="NormalWeb"/>
+        <w:rPr>
+          <w:rFonts w:cstheme="minorHAnsi"/>
+        </w:rPr>
+      </w:pPr>
+      <w:r>
+        <w:rPr>
+          <w:rFonts w:cstheme="minorHAnsi"/>
+        </w:rPr>
+        <w:t>Here:</w:t>
+      </w:r>
+    </w:p>
+    <w:p>
+      <w:pPr>
+        <w:pStyle w:val="NormalWeb"/>
+        <w:numPr>
+          <w:ilvl w:val="0"/>
+          <w:numId w:val="16"/>
+        </w:numPr>
+        <w:rPr>
+          <w:rFonts w:cstheme="minorHAnsi"/>
+        </w:rPr>
+      </w:pPr>
+      <w:r>
+        <w:rPr>
+          <w:rFonts w:cstheme="minorHAnsi"/>
+        </w:rPr>
+        <w:t>First term (</w:t>
+      </w:r>
+      <w:r>
+        <w:rPr>
+          <w:rFonts w:cstheme="minorHAnsi"/>
+          <w:b/>
+          <w:bCs/>
+        </w:rPr>
+        <w:t>a</w:t>
+      </w:r>
+      <w:r>
+        <w:rPr>
+          <w:rFonts w:cstheme="minorHAnsi"/>
+        </w:rPr>
+        <w:t>) = 2</w:t>
+      </w:r>
+    </w:p>
+    <w:p>
+      <w:pPr>
+        <w:pStyle w:val="NormalWeb"/>
+        <w:numPr>
+          <w:ilvl w:val="0"/>
+          <w:numId w:val="16"/>
+        </w:numPr>
+        <w:rPr>
+          <w:rFonts w:cstheme="minorHAnsi"/>
+        </w:rPr>
+      </w:pPr>
+      <w:r>
+        <w:rPr>
+          <w:rFonts w:cstheme="minorHAnsi"/>
+        </w:rPr>
+        <w:t>Common difference (</w:t>
+      </w:r>
+      <w:r>
+        <w:rPr>
+          <w:rFonts w:cstheme="minorHAnsi"/>
+          <w:b/>
+          <w:bCs/>
+        </w:rPr>
+        <w:t>d</w:t>
+      </w:r>
+      <w:r>
+        <w:rPr>
+          <w:rFonts w:cstheme="minorHAnsi"/>
+        </w:rPr>
+        <w:t>) = 5 - 2 = 3</w:t>
+      </w:r>
+    </w:p>
+    <w:p>
+      <w:pPr>
+        <w:pStyle w:val="NormalWeb"/>
+        <w:rPr>
+          <w:rFonts w:asciiTheme="minorHAnsi" w:hAnsiTheme="minorHAnsi" w:cstheme="minorHAnsi"/>
+          <w:sz w:val="22"/>
+          <w:szCs w:val="22"/>
+          <w:lang w:val="en-US"/>
+        </w:rPr>
+      </w:pPr>
+      <w:r>
+        <w:rPr>
+          <w:rFonts w:asciiTheme="minorHAnsi" w:hAnsiTheme="minorHAnsi" w:cstheme="minorHAnsi"/>
+          <w:b/>
+          <w:bCs/>
+          <w:sz w:val="22"/>
+          <w:szCs w:val="22"/>
+          <w:lang w:val="en-US"/>
+        </w:rPr>
+        <w:t>Formula for n</w:t>
+      </w:r>
+      <w:r>
+        <w:rPr>
+          <w:rFonts w:asciiTheme="minorHAnsi" w:hAnsiTheme="minorHAnsi" w:cstheme="minorHAnsi"/>
+          <w:b/>
+          <w:bCs/>
+          <w:sz w:val="22"/>
+          <w:szCs w:val="22"/>
+          <w:vertAlign w:val="superscript"/>
+          <w:lang w:val="en-US"/>
+        </w:rPr>
+        <w:t xml:space="preserve">th </w:t>
+      </w:r>
+      <w:r>
+        <w:rPr>
+          <w:rFonts w:asciiTheme="minorHAnsi" w:hAnsiTheme="minorHAnsi" w:cstheme="minorHAnsi"/>
+          <w:b/>
+          <w:bCs/>
+          <w:sz w:val="22"/>
+          <w:szCs w:val="22"/>
+          <w:lang w:val="en-US"/>
+        </w:rPr>
+        <w:t>term of AP</w:t>
+      </w:r>
+      <w:r>
+        <w:rPr>
+          <w:rFonts w:asciiTheme="minorHAnsi" w:hAnsiTheme="minorHAnsi" w:cstheme="minorHAnsi"/>
+          <w:sz w:val="22"/>
+          <w:szCs w:val="22"/>
+          <w:lang w:val="en-US"/>
+        </w:rPr>
+        <w:br/>
+        <w:t xml:space="preserve"> </w:t>
+      </w:r>
+      <w:r>
+        <w:rPr>
+          <w:rFonts w:asciiTheme="minorHAnsi" w:hAnsiTheme="minorHAnsi" w:cstheme="minorHAnsi"/>
+          <w:sz w:val="22"/>
+          <w:szCs w:val="22"/>
+          <w:lang w:val="en-US"/>
+        </w:rPr>
+        <w:tab/>
+        <w:t>T</w:t>
+      </w:r>
+      <w:r>
+        <w:rPr>
+          <w:rFonts w:asciiTheme="minorHAnsi" w:hAnsiTheme="minorHAnsi" w:cstheme="minorHAnsi"/>
+          <w:sz w:val="22"/>
+          <w:szCs w:val="22"/>
+          <w:vertAlign w:val="subscript"/>
+          <w:lang w:val="en-US"/>
+        </w:rPr>
+        <w:t xml:space="preserve">n </w:t>
+      </w:r>
+      <w:r>
+        <w:rPr>
+          <w:rFonts w:asciiTheme="minorHAnsi" w:hAnsiTheme="minorHAnsi" w:cstheme="minorHAnsi"/>
+          <w:sz w:val="22"/>
+          <w:szCs w:val="22"/>
+          <w:lang w:val="en-US"/>
+        </w:rPr>
+        <w:t>= a + (n-1) d where a is first term and d is the common difference between n terms.</w:t>
+      </w:r>
+    </w:p>
+    <w:p>
+      <w:pPr>
+        <w:pStyle w:val="NormalWeb"/>
+        <w:rPr>
+          <w:rFonts w:asciiTheme="minorHAnsi" w:hAnsiTheme="minorHAnsi" w:cstheme="minorHAnsi"/>
+          <w:b/>
+          <w:bCs/>
+          <w:sz w:val="22"/>
+          <w:szCs w:val="22"/>
+          <w:lang w:val="en-US"/>
+        </w:rPr>
+      </w:pPr>
+      <w:r>
+        <w:rPr>
+          <w:rFonts w:asciiTheme="minorHAnsi" w:hAnsiTheme="minorHAnsi" w:cstheme="minorHAnsi"/>
+          <w:b/>
+          <w:bCs/>
+          <w:sz w:val="22"/>
+          <w:szCs w:val="22"/>
+          <w:lang w:val="en-US"/>
+        </w:rPr>
+        <w:t xml:space="preserve">Formula for Sum of first </w:t>
+      </w:r>
+      <w:proofErr w:type="spellStart"/>
+      <w:r>
+        <w:rPr>
+          <w:rFonts w:asciiTheme="minorHAnsi" w:hAnsiTheme="minorHAnsi" w:cstheme="minorHAnsi"/>
+          <w:b/>
+          <w:bCs/>
+          <w:sz w:val="22"/>
+          <w:szCs w:val="22"/>
+          <w:lang w:val="en-US"/>
+        </w:rPr>
+        <w:t>n</w:t>
+      </w:r>
+      <w:proofErr w:type="spellEnd"/>
+      <w:r>
+        <w:rPr>
+          <w:rFonts w:asciiTheme="minorHAnsi" w:hAnsiTheme="minorHAnsi" w:cstheme="minorHAnsi"/>
+          <w:b/>
+          <w:bCs/>
+          <w:sz w:val="22"/>
+          <w:szCs w:val="22"/>
+          <w:lang w:val="en-US"/>
+        </w:rPr>
+        <w:t xml:space="preserve"> terms of AP </w:t>
+      </w:r>
+    </w:p>
+    <w:p>
+      <w:pPr>
+        <w:pStyle w:val="NormalWeb"/>
+        <w:ind w:left="720"/>
+        <w:rPr>
+          <w:rFonts w:asciiTheme="minorHAnsi" w:hAnsiTheme="minorHAnsi" w:cstheme="minorHAnsi"/>
+          <w:sz w:val="22"/>
+          <w:szCs w:val="22"/>
+          <w:lang w:val="en-US"/>
+        </w:rPr>
+      </w:pPr>
+      <w:r>
+        <w:rPr>
+          <w:rFonts w:asciiTheme="minorHAnsi" w:hAnsiTheme="minorHAnsi" w:cstheme="minorHAnsi"/>
+          <w:sz w:val="22"/>
+          <w:szCs w:val="22"/>
+          <w:lang w:val="en-US"/>
+        </w:rPr>
+        <w:t>S</w:t>
+      </w:r>
+      <w:r>
+        <w:rPr>
+          <w:rFonts w:asciiTheme="minorHAnsi" w:hAnsiTheme="minorHAnsi" w:cstheme="minorHAnsi"/>
+          <w:sz w:val="22"/>
+          <w:szCs w:val="22"/>
+          <w:vertAlign w:val="subscript"/>
+          <w:lang w:val="en-US"/>
+        </w:rPr>
+        <w:t>n</w:t>
+      </w:r>
+      <w:r>
+        <w:rPr>
+          <w:rFonts w:asciiTheme="minorHAnsi" w:hAnsiTheme="minorHAnsi" w:cstheme="minorHAnsi"/>
+          <w:sz w:val="22"/>
+          <w:szCs w:val="22"/>
+          <w:lang w:val="en-US"/>
+        </w:rPr>
+        <w:t xml:space="preserve"> = </w:t>
+      </w:r>
+      <m:oMath>
+        <m:d>
+          <m:dPr>
+            <m:ctrlPr>
+              <w:rPr>
+                <w:rFonts w:ascii="Cambria Math" w:hAnsi="Cambria Math" w:cstheme="minorHAnsi"/>
+                <w:i/>
+                <w:sz w:val="22"/>
+                <w:szCs w:val="22"/>
+                <w:lang w:val="en-US"/>
+              </w:rPr>
+            </m:ctrlPr>
+          </m:dPr>
+          <m:e>
+            <m:f>
+              <m:fPr>
+                <m:ctrlPr>
+                  <w:rPr>
+                    <w:rFonts w:ascii="Cambria Math" w:hAnsi="Cambria Math" w:cstheme="minorHAnsi"/>
+                    <w:i/>
+                    <w:sz w:val="22"/>
+                    <w:szCs w:val="22"/>
+                    <w:lang w:val="en-US"/>
+                  </w:rPr>
+                </m:ctrlPr>
+              </m:fPr>
+              <m:num>
+                <m:r>
+                  <w:rPr>
+                    <w:rFonts w:ascii="Cambria Math" w:hAnsi="Cambria Math" w:cstheme="minorHAnsi"/>
+                    <w:sz w:val="22"/>
+                    <w:szCs w:val="22"/>
+                    <w:lang w:val="en-US"/>
+                  </w:rPr>
+                  <m:t>n</m:t>
+                </m:r>
+              </m:num>
+              <m:den>
+                <m:r>
+                  <w:rPr>
+                    <w:rFonts w:ascii="Cambria Math" w:hAnsi="Cambria Math" w:cstheme="minorHAnsi"/>
+                    <w:sz w:val="22"/>
+                    <w:szCs w:val="22"/>
+                    <w:lang w:val="en-US"/>
+                  </w:rPr>
+                  <m:t>2</m:t>
+                </m:r>
+              </m:den>
+            </m:f>
+          </m:e>
+        </m:d>
+        <m:r>
+          <w:rPr>
+            <w:rFonts w:ascii="Cambria Math" w:hAnsi="Cambria Math" w:cstheme="minorHAnsi"/>
+            <w:sz w:val="22"/>
+            <w:szCs w:val="22"/>
+            <w:lang w:val="en-US"/>
+          </w:rPr>
+          <m:t>*[2a+</m:t>
+        </m:r>
+        <m:d>
+          <m:dPr>
+            <m:ctrlPr>
+              <w:rPr>
+                <w:rFonts w:ascii="Cambria Math" w:hAnsi="Cambria Math" w:cstheme="minorHAnsi"/>
+                <w:i/>
+                <w:sz w:val="22"/>
+                <w:szCs w:val="22"/>
+                <w:lang w:val="en-US"/>
+              </w:rPr>
+            </m:ctrlPr>
+          </m:dPr>
+          <m:e>
+            <m:r>
+              <w:rPr>
+                <w:rFonts w:ascii="Cambria Math" w:hAnsi="Cambria Math" w:cstheme="minorHAnsi"/>
+                <w:sz w:val="22"/>
+                <w:szCs w:val="22"/>
+                <w:lang w:val="en-US"/>
+              </w:rPr>
+              <m:t>n-1</m:t>
+            </m:r>
+          </m:e>
+        </m:d>
+        <m:r>
+          <w:rPr>
+            <w:rFonts w:ascii="Cambria Math" w:hAnsi="Cambria Math" w:cstheme="minorHAnsi"/>
+            <w:sz w:val="22"/>
+            <w:szCs w:val="22"/>
+            <w:lang w:val="en-US"/>
+          </w:rPr>
+          <m:t>d</m:t>
+        </m:r>
+        <m:r>
+          <w:rPr>
+            <w:rFonts w:ascii="Cambria Math" w:hAnsi="Cambria Math" w:cstheme="minorHAnsi"/>
+            <w:sz w:val="22"/>
+            <w:szCs w:val="22"/>
+            <w:lang w:val="en-US"/>
+          </w:rPr>
+          <m:t>}</m:t>
+        </m:r>
+      </m:oMath>
+    </w:p>
+    <w:p>
+      <w:pPr>
+        <w:pStyle w:val="NormalWeb"/>
+        <w:rPr>
+          <w:rFonts w:asciiTheme="minorHAnsi" w:hAnsiTheme="minorHAnsi" w:cstheme="minorHAnsi"/>
+          <w:b/>
+          <w:bCs/>
+          <w:sz w:val="22"/>
+          <w:szCs w:val="22"/>
+          <w:lang w:val="en-US"/>
+        </w:rPr>
+      </w:pPr>
+      <w:r>
+        <w:rPr>
+          <w:rFonts w:asciiTheme="minorHAnsi" w:hAnsiTheme="minorHAnsi" w:cstheme="minorHAnsi"/>
+          <w:b/>
+          <w:bCs/>
+          <w:sz w:val="22"/>
+          <w:szCs w:val="22"/>
+          <w:lang w:val="en-US"/>
+        </w:rPr>
+        <w:t>Formula for Arithmetic Mean</w:t>
+      </w:r>
+    </w:p>
+    <w:p>
+      <w:pPr>
+        <w:pStyle w:val="NormalWeb"/>
+        <w:rPr>
+          <w:rFonts w:asciiTheme="minorHAnsi" w:hAnsiTheme="minorHAnsi" w:cstheme="minorHAnsi"/>
+          <w:sz w:val="22"/>
+          <w:szCs w:val="22"/>
+          <w:lang w:val="en-US"/>
+        </w:rPr>
+      </w:pPr>
+      <w:r>
+        <w:rPr>
+          <w:rFonts w:asciiTheme="minorHAnsi" w:hAnsiTheme="minorHAnsi" w:cstheme="minorHAnsi"/>
+          <w:b/>
+          <w:bCs/>
+          <w:sz w:val="22"/>
+          <w:szCs w:val="22"/>
+          <w:lang w:val="en-US"/>
+        </w:rPr>
+        <w:tab/>
+      </w:r>
+      <w:r>
+        <w:rPr>
+          <w:rFonts w:asciiTheme="minorHAnsi" w:hAnsiTheme="minorHAnsi" w:cstheme="minorHAnsi"/>
+          <w:sz w:val="22"/>
+          <w:szCs w:val="22"/>
+          <w:lang w:val="en-US"/>
+        </w:rPr>
+        <w:t xml:space="preserve">A.M. = </w:t>
+      </w:r>
+      <m:oMath>
+        <m:f>
+          <m:fPr>
+            <m:ctrlPr>
+              <w:rPr>
+                <w:rFonts w:ascii="Cambria Math" w:hAnsi="Cambria Math" w:cstheme="minorHAnsi"/>
+                <w:i/>
+                <w:sz w:val="22"/>
+                <w:szCs w:val="22"/>
+                <w:lang w:val="en-US"/>
+              </w:rPr>
+            </m:ctrlPr>
+          </m:fPr>
+          <m:num>
+            <m:r>
+              <w:rPr>
+                <w:rFonts w:ascii="Cambria Math" w:hAnsi="Cambria Math" w:cstheme="minorHAnsi"/>
+                <w:sz w:val="22"/>
+                <w:szCs w:val="22"/>
+                <w:lang w:val="en-US"/>
+              </w:rPr>
+              <m:t>Sum of all terms in AP</m:t>
+            </m:r>
+          </m:num>
+          <m:den>
+            <m:r>
+              <w:rPr>
+                <w:rFonts w:ascii="Cambria Math" w:hAnsi="Cambria Math" w:cstheme="minorHAnsi"/>
+                <w:sz w:val="22"/>
+                <w:szCs w:val="22"/>
+                <w:lang w:val="en-US"/>
+              </w:rPr>
+              <m:t>no of terms in AP</m:t>
+            </m:r>
+          </m:den>
+        </m:f>
+      </m:oMath>
+    </w:p>
+    <w:p>
+      <w:pPr>
+        <w:pStyle w:val="NormalWeb"/>
+        <w:rPr>
+          <w:rFonts w:asciiTheme="minorHAnsi" w:hAnsiTheme="minorHAnsi" w:cstheme="minorHAnsi"/>
+          <w:sz w:val="22"/>
+          <w:szCs w:val="22"/>
+          <w:lang w:val="en-US"/>
+        </w:rPr>
+      </w:pPr>
+    </w:p>
+    <w:p>
+      <w:pPr>
+        <w:pStyle w:val="NormalWeb"/>
+        <w:rPr>
+          <w:rFonts w:asciiTheme="minorHAnsi" w:hAnsiTheme="minorHAnsi" w:cstheme="minorHAnsi"/>
+          <w:sz w:val="22"/>
+          <w:szCs w:val="22"/>
+          <w:lang w:val="en-US"/>
+        </w:rPr>
+      </w:pPr>
     </w:p>
     <w:sectPr>
       <w:pgSz w:w="11906" w:h="16838"/>
@@ -7960,6 +8621,155 @@
       </w:rPr>
     </w:lvl>
     <w:lvl w:ilvl="1">
+      <w:start w:val="1"/>
+      <w:numFmt w:val="bullet"/>
+      <w:lvlText w:val="o"/>
+      <w:lvlJc w:val="left"/>
+      <w:pPr>
+        <w:tabs>
+          <w:tab w:val="num" w:pos="1440"/>
+        </w:tabs>
+        <w:ind w:left="1440" w:hanging="360"/>
+      </w:pPr>
+      <w:rPr>
+        <w:rFonts w:ascii="Courier New" w:hAnsi="Courier New" w:hint="default"/>
+        <w:sz w:val="20"/>
+      </w:rPr>
+    </w:lvl>
+    <w:lvl w:ilvl="2" w:tentative="1">
+      <w:start w:val="1"/>
+      <w:numFmt w:val="bullet"/>
+      <w:lvlText w:val=""/>
+      <w:lvlJc w:val="left"/>
+      <w:pPr>
+        <w:tabs>
+          <w:tab w:val="num" w:pos="2160"/>
+        </w:tabs>
+        <w:ind w:left="2160" w:hanging="360"/>
+      </w:pPr>
+      <w:rPr>
+        <w:rFonts w:ascii="Wingdings" w:hAnsi="Wingdings" w:hint="default"/>
+        <w:sz w:val="20"/>
+      </w:rPr>
+    </w:lvl>
+    <w:lvl w:ilvl="3" w:tentative="1">
+      <w:start w:val="1"/>
+      <w:numFmt w:val="bullet"/>
+      <w:lvlText w:val=""/>
+      <w:lvlJc w:val="left"/>
+      <w:pPr>
+        <w:tabs>
+          <w:tab w:val="num" w:pos="2880"/>
+        </w:tabs>
+        <w:ind w:left="2880" w:hanging="360"/>
+      </w:pPr>
+      <w:rPr>
+        <w:rFonts w:ascii="Wingdings" w:hAnsi="Wingdings" w:hint="default"/>
+        <w:sz w:val="20"/>
+      </w:rPr>
+    </w:lvl>
+    <w:lvl w:ilvl="4" w:tentative="1">
+      <w:start w:val="1"/>
+      <w:numFmt w:val="bullet"/>
+      <w:lvlText w:val=""/>
+      <w:lvlJc w:val="left"/>
+      <w:pPr>
+        <w:tabs>
+          <w:tab w:val="num" w:pos="3600"/>
+        </w:tabs>
+        <w:ind w:left="3600" w:hanging="360"/>
+      </w:pPr>
+      <w:rPr>
+        <w:rFonts w:ascii="Wingdings" w:hAnsi="Wingdings" w:hint="default"/>
+        <w:sz w:val="20"/>
+      </w:rPr>
+    </w:lvl>
+    <w:lvl w:ilvl="5" w:tentative="1">
+      <w:start w:val="1"/>
+      <w:numFmt w:val="bullet"/>
+      <w:lvlText w:val=""/>
+      <w:lvlJc w:val="left"/>
+      <w:pPr>
+        <w:tabs>
+          <w:tab w:val="num" w:pos="4320"/>
+        </w:tabs>
+        <w:ind w:left="4320" w:hanging="360"/>
+      </w:pPr>
+      <w:rPr>
+        <w:rFonts w:ascii="Wingdings" w:hAnsi="Wingdings" w:hint="default"/>
+        <w:sz w:val="20"/>
+      </w:rPr>
+    </w:lvl>
+    <w:lvl w:ilvl="6" w:tentative="1">
+      <w:start w:val="1"/>
+      <w:numFmt w:val="bullet"/>
+      <w:lvlText w:val=""/>
+      <w:lvlJc w:val="left"/>
+      <w:pPr>
+        <w:tabs>
+          <w:tab w:val="num" w:pos="5040"/>
+        </w:tabs>
+        <w:ind w:left="5040" w:hanging="360"/>
+      </w:pPr>
+      <w:rPr>
+        <w:rFonts w:ascii="Wingdings" w:hAnsi="Wingdings" w:hint="default"/>
+        <w:sz w:val="20"/>
+      </w:rPr>
+    </w:lvl>
+    <w:lvl w:ilvl="7" w:tentative="1">
+      <w:start w:val="1"/>
+      <w:numFmt w:val="bullet"/>
+      <w:lvlText w:val=""/>
+      <w:lvlJc w:val="left"/>
+      <w:pPr>
+        <w:tabs>
+          <w:tab w:val="num" w:pos="5760"/>
+        </w:tabs>
+        <w:ind w:left="5760" w:hanging="360"/>
+      </w:pPr>
+      <w:rPr>
+        <w:rFonts w:ascii="Wingdings" w:hAnsi="Wingdings" w:hint="default"/>
+        <w:sz w:val="20"/>
+      </w:rPr>
+    </w:lvl>
+    <w:lvl w:ilvl="8" w:tentative="1">
+      <w:start w:val="1"/>
+      <w:numFmt w:val="bullet"/>
+      <w:lvlText w:val=""/>
+      <w:lvlJc w:val="left"/>
+      <w:pPr>
+        <w:tabs>
+          <w:tab w:val="num" w:pos="6480"/>
+        </w:tabs>
+        <w:ind w:left="6480" w:hanging="360"/>
+      </w:pPr>
+      <w:rPr>
+        <w:rFonts w:ascii="Wingdings" w:hAnsi="Wingdings" w:hint="default"/>
+        <w:sz w:val="20"/>
+      </w:rPr>
+    </w:lvl>
+  </w:abstractNum>
+  <w:abstractNum w:abstractNumId="11" w15:restartNumberingAfterBreak="0">
+    <w:nsid w:val="76DE019E"/>
+    <w:multiLevelType w:val="multilevel"/>
+    <w:tmpl w:val="650ABE88"/>
+    <w:lvl w:ilvl="0">
+      <w:start w:val="1"/>
+      <w:numFmt w:val="bullet"/>
+      <w:lvlText w:val=""/>
+      <w:lvlJc w:val="left"/>
+      <w:pPr>
+        <w:tabs>
+          <w:tab w:val="num" w:pos="720"/>
+        </w:tabs>
+        <w:ind w:left="720" w:hanging="360"/>
+      </w:pPr>
+      <w:rPr>
+        <w:rFonts w:ascii="Symbol" w:hAnsi="Symbol" w:hint="default"/>
+        <w:sz w:val="20"/>
+      </w:rPr>
+    </w:lvl>
+    <w:lvl w:ilvl="1" w:tentative="1">
       <w:start w:val="1"/>
       <w:numFmt w:val="bullet"/>
       <w:lvlText w:val="o"/>
@@ -8152,6 +8962,9 @@
   </w:num>
   <w:num w:numId="15" w16cid:durableId="373118077">
     <w:abstractNumId w:val="1"/>
+  </w:num>
+  <w:num w:numId="16" w16cid:durableId="1937399778">
+    <w:abstractNumId w:val="11"/>
   </w:num>
 </w:numbering>
 </file>

</xml_diff>

<commit_message>
Geometric Progression in mathematics in DSA
Signed-off-by: PranaySingh13 <pranay.singh.1393@gmail.com>
</commit_message>
<xml_diff>
--- a/Backend/DSA/Data Structures and Algorithm.docx
+++ b/Backend/DSA/Data Structures and Algorithm.docx
@@ -6721,7 +6721,14 @@
           <w:sz w:val="22"/>
           <w:szCs w:val="22"/>
         </w:rPr>
-        <w:br/>
+        <w:t xml:space="preserve"> </w:t>
+      </w:r>
+      <w:r>
+        <w:rPr>
+          <w:rFonts w:asciiTheme="minorHAnsi" w:hAnsiTheme="minorHAnsi" w:cstheme="minorHAnsi"/>
+          <w:sz w:val="22"/>
+          <w:szCs w:val="22"/>
+        </w:rPr>
         <w:t xml:space="preserve">That difference is called the </w:t>
       </w:r>
       <w:r>
@@ -6760,14 +6767,14 @@
         </w:rPr>
         <w:t>Example:</w:t>
       </w:r>
-    </w:p>
-    <w:p>
-      <w:pPr>
-        <w:pStyle w:val="NormalWeb"/>
+      <w:r>
         <w:rPr>
           <w:rFonts w:cstheme="minorHAnsi"/>
-        </w:rPr>
-      </w:pPr>
+          <w:b/>
+          <w:bCs/>
+        </w:rPr>
+        <w:t xml:space="preserve"> </w:t>
+      </w:r>
       <w:r>
         <w:rPr>
           <w:rFonts w:cstheme="minorHAnsi"/>
@@ -6895,7 +6902,29 @@
           <w:szCs w:val="22"/>
           <w:lang w:val="en-US"/>
         </w:rPr>
-        <w:t>term of AP</w:t>
+        <w:t xml:space="preserve">term </w:t>
+      </w:r>
+      <w:r>
+        <w:rPr>
+          <w:rFonts w:asciiTheme="minorHAnsi" w:hAnsiTheme="minorHAnsi" w:cstheme="minorHAnsi"/>
+          <w:b/>
+          <w:bCs/>
+          <w:sz w:val="22"/>
+          <w:szCs w:val="22"/>
+          <w:lang w:val="en-US"/>
+        </w:rPr>
+        <w:t>in</w:t>
+      </w:r>
+      <w:r>
+        <w:rPr>
+          <w:rFonts w:asciiTheme="minorHAnsi" w:hAnsiTheme="minorHAnsi" w:cstheme="minorHAnsi"/>
+          <w:b/>
+          <w:bCs/>
+          <w:sz w:val="22"/>
+          <w:szCs w:val="22"/>
+          <w:lang w:val="en-US"/>
+        </w:rPr>
+        <w:t xml:space="preserve"> AP</w:t>
       </w:r>
       <w:r>
         <w:rPr>
@@ -6958,31 +6987,29 @@
           <w:szCs w:val="22"/>
           <w:lang w:val="en-US"/>
         </w:rPr>
-        <w:t xml:space="preserve">Formula for Sum of first </w:t>
-      </w:r>
-      <w:proofErr w:type="spellStart"/>
-      <w:r>
-        <w:rPr>
-          <w:rFonts w:asciiTheme="minorHAnsi" w:hAnsiTheme="minorHAnsi" w:cstheme="minorHAnsi"/>
-          <w:b/>
-          <w:bCs/>
-          <w:sz w:val="22"/>
-          <w:szCs w:val="22"/>
-          <w:lang w:val="en-US"/>
-        </w:rPr>
-        <w:t>n</w:t>
-      </w:r>
-      <w:proofErr w:type="spellEnd"/>
-      <w:r>
-        <w:rPr>
-          <w:rFonts w:asciiTheme="minorHAnsi" w:hAnsiTheme="minorHAnsi" w:cstheme="minorHAnsi"/>
-          <w:b/>
-          <w:bCs/>
-          <w:sz w:val="22"/>
-          <w:szCs w:val="22"/>
-          <w:lang w:val="en-US"/>
-        </w:rPr>
-        <w:t xml:space="preserve"> terms of AP </w:t>
+        <w:t xml:space="preserve">Formula for Sum of first n terms </w:t>
+      </w:r>
+      <w:r>
+        <w:rPr>
+          <w:rFonts w:asciiTheme="minorHAnsi" w:hAnsiTheme="minorHAnsi" w:cstheme="minorHAnsi"/>
+          <w:b/>
+          <w:bCs/>
+          <w:sz w:val="22"/>
+          <w:szCs w:val="22"/>
+          <w:lang w:val="en-US"/>
+        </w:rPr>
+        <w:t>in</w:t>
+      </w:r>
+      <w:r>
+        <w:rPr>
+          <w:rFonts w:asciiTheme="minorHAnsi" w:hAnsiTheme="minorHAnsi" w:cstheme="minorHAnsi"/>
+          <w:b/>
+          <w:bCs/>
+          <w:sz w:val="22"/>
+          <w:szCs w:val="22"/>
+          <w:lang w:val="en-US"/>
+        </w:rPr>
+        <w:t xml:space="preserve"> AP </w:t>
       </w:r>
     </w:p>
     <w:p>
@@ -7227,20 +7254,1105 @@
           <w:rFonts w:asciiTheme="minorHAnsi" w:hAnsiTheme="minorHAnsi" w:cstheme="minorHAnsi"/>
           <w:sz w:val="22"/>
           <w:szCs w:val="22"/>
-          <w:lang w:val="en-US"/>
-        </w:rPr>
-      </w:pPr>
+        </w:rPr>
+      </w:pPr>
+      <w:r>
+        <w:rPr>
+          <w:rFonts w:asciiTheme="minorHAnsi" w:hAnsiTheme="minorHAnsi" w:cstheme="minorHAnsi"/>
+          <w:sz w:val="22"/>
+          <w:szCs w:val="22"/>
+        </w:rPr>
+        <w:t xml:space="preserve">A </w:t>
+      </w:r>
+      <w:r>
+        <w:rPr>
+          <w:rFonts w:asciiTheme="minorHAnsi" w:hAnsiTheme="minorHAnsi" w:cstheme="minorHAnsi"/>
+          <w:b/>
+          <w:bCs/>
+          <w:sz w:val="22"/>
+          <w:szCs w:val="22"/>
+        </w:rPr>
+        <w:t>Geometric Progression (GP)</w:t>
+      </w:r>
+      <w:r>
+        <w:rPr>
+          <w:rFonts w:asciiTheme="minorHAnsi" w:hAnsiTheme="minorHAnsi" w:cstheme="minorHAnsi"/>
+          <w:sz w:val="22"/>
+          <w:szCs w:val="22"/>
+        </w:rPr>
+        <w:t xml:space="preserve"> is a sequence where each term is obtained by </w:t>
+      </w:r>
+      <w:r>
+        <w:rPr>
+          <w:rFonts w:asciiTheme="minorHAnsi" w:hAnsiTheme="minorHAnsi" w:cstheme="minorHAnsi"/>
+          <w:b/>
+          <w:bCs/>
+          <w:sz w:val="22"/>
+          <w:szCs w:val="22"/>
+        </w:rPr>
+        <w:t>multiplying the previous term by a fixed number (r)</w:t>
+      </w:r>
+      <w:r>
+        <w:rPr>
+          <w:rFonts w:asciiTheme="minorHAnsi" w:hAnsiTheme="minorHAnsi" w:cstheme="minorHAnsi"/>
+          <w:sz w:val="22"/>
+          <w:szCs w:val="22"/>
+        </w:rPr>
+        <w:t>, t</w:t>
+      </w:r>
+      <w:r>
+        <w:rPr>
+          <w:rFonts w:asciiTheme="minorHAnsi" w:hAnsiTheme="minorHAnsi" w:cstheme="minorHAnsi"/>
+          <w:sz w:val="22"/>
+          <w:szCs w:val="22"/>
+        </w:rPr>
+        <w:t xml:space="preserve">hat number is the </w:t>
+      </w:r>
+      <w:r>
+        <w:rPr>
+          <w:rFonts w:asciiTheme="minorHAnsi" w:hAnsiTheme="minorHAnsi" w:cstheme="minorHAnsi"/>
+          <w:b/>
+          <w:bCs/>
+          <w:sz w:val="22"/>
+          <w:szCs w:val="22"/>
+        </w:rPr>
+        <w:t>common ratio</w:t>
+      </w:r>
+      <w:r>
+        <w:rPr>
+          <w:rFonts w:asciiTheme="minorHAnsi" w:hAnsiTheme="minorHAnsi" w:cstheme="minorHAnsi"/>
+          <w:b/>
+          <w:bCs/>
+          <w:sz w:val="22"/>
+          <w:szCs w:val="22"/>
+        </w:rPr>
+        <w:t xml:space="preserve"> or </w:t>
+      </w:r>
+      <w:r>
+        <w:rPr>
+          <w:rFonts w:asciiTheme="minorHAnsi" w:hAnsiTheme="minorHAnsi" w:cstheme="minorHAnsi"/>
+          <w:sz w:val="22"/>
+          <w:szCs w:val="22"/>
+        </w:rPr>
+        <w:t>the ratio of two consecutive terms is always same</w:t>
+      </w:r>
+      <w:r>
+        <w:rPr>
+          <w:rFonts w:asciiTheme="minorHAnsi" w:hAnsiTheme="minorHAnsi" w:cstheme="minorHAnsi"/>
+          <w:sz w:val="22"/>
+          <w:szCs w:val="22"/>
+        </w:rPr>
+        <w:t>.</w:t>
+      </w:r>
     </w:p>
     <w:p>
       <w:pPr>
         <w:pStyle w:val="NormalWeb"/>
         <w:rPr>
-          <w:rFonts w:asciiTheme="minorHAnsi" w:hAnsiTheme="minorHAnsi" w:cstheme="minorHAnsi"/>
-          <w:sz w:val="22"/>
-          <w:szCs w:val="22"/>
-          <w:lang w:val="en-US"/>
-        </w:rPr>
-      </w:pPr>
+          <w:rFonts w:cstheme="minorHAnsi"/>
+          <w:b/>
+          <w:bCs/>
+        </w:rPr>
+      </w:pPr>
+      <w:r>
+        <w:rPr>
+          <w:rFonts w:cstheme="minorHAnsi"/>
+          <w:b/>
+          <w:bCs/>
+        </w:rPr>
+        <w:t>Example:</w:t>
+      </w:r>
+      <w:r>
+        <w:rPr>
+          <w:rFonts w:cstheme="minorHAnsi"/>
+          <w:b/>
+          <w:bCs/>
+        </w:rPr>
+        <w:t xml:space="preserve"> </w:t>
+      </w:r>
+      <w:r>
+        <w:rPr>
+          <w:rFonts w:cstheme="minorHAnsi"/>
+        </w:rPr>
+        <w:t>3, 6, 12, 24, 48, …</w:t>
+      </w:r>
+    </w:p>
+    <w:p>
+      <w:pPr>
+        <w:pStyle w:val="NormalWeb"/>
+        <w:rPr>
+          <w:rFonts w:cstheme="minorHAnsi"/>
+        </w:rPr>
+      </w:pPr>
+      <w:r>
+        <w:rPr>
+          <w:rFonts w:cstheme="minorHAnsi"/>
+        </w:rPr>
+        <w:t>Here:</w:t>
+      </w:r>
+    </w:p>
+    <w:p>
+      <w:pPr>
+        <w:pStyle w:val="NormalWeb"/>
+        <w:numPr>
+          <w:ilvl w:val="0"/>
+          <w:numId w:val="17"/>
+        </w:numPr>
+        <w:rPr>
+          <w:rFonts w:cstheme="minorHAnsi"/>
+        </w:rPr>
+      </w:pPr>
+      <w:r>
+        <w:rPr>
+          <w:rFonts w:cstheme="minorHAnsi"/>
+        </w:rPr>
+        <w:t>First term (</w:t>
+      </w:r>
+      <w:r>
+        <w:rPr>
+          <w:rFonts w:cstheme="minorHAnsi"/>
+          <w:b/>
+          <w:bCs/>
+        </w:rPr>
+        <w:t>a</w:t>
+      </w:r>
+      <w:r>
+        <w:rPr>
+          <w:rFonts w:cstheme="minorHAnsi"/>
+        </w:rPr>
+        <w:t>) = 3</w:t>
+      </w:r>
+    </w:p>
+    <w:p>
+      <w:pPr>
+        <w:pStyle w:val="NormalWeb"/>
+        <w:numPr>
+          <w:ilvl w:val="0"/>
+          <w:numId w:val="17"/>
+        </w:numPr>
+        <w:rPr>
+          <w:rFonts w:cstheme="minorHAnsi"/>
+        </w:rPr>
+      </w:pPr>
+      <w:r>
+        <w:rPr>
+          <w:rFonts w:cstheme="minorHAnsi"/>
+        </w:rPr>
+        <w:t>Common ratio (</w:t>
+      </w:r>
+      <w:r>
+        <w:rPr>
+          <w:rFonts w:cstheme="minorHAnsi"/>
+          <w:b/>
+          <w:bCs/>
+        </w:rPr>
+        <w:t>r</w:t>
+      </w:r>
+      <w:r>
+        <w:rPr>
+          <w:rFonts w:cstheme="minorHAnsi"/>
+        </w:rPr>
+        <w:t xml:space="preserve">) = 6 </w:t>
+      </w:r>
+      <w:r>
+        <w:rPr>
+          <w:rFonts w:cstheme="minorHAnsi"/>
+        </w:rPr>
+        <w:t>/</w:t>
+      </w:r>
+      <w:r>
+        <w:rPr>
+          <w:rFonts w:cstheme="minorHAnsi"/>
+        </w:rPr>
+        <w:t xml:space="preserve"> 3 = 2</w:t>
+      </w:r>
+    </w:p>
+    <w:p>
+      <w:pPr>
+        <w:pStyle w:val="NormalWeb"/>
+        <w:rPr>
+          <w:rFonts w:asciiTheme="minorHAnsi" w:hAnsiTheme="minorHAnsi" w:cstheme="minorHAnsi"/>
+          <w:sz w:val="22"/>
+          <w:szCs w:val="22"/>
+          <w:lang w:val="en-US"/>
+        </w:rPr>
+      </w:pPr>
+      <w:r>
+        <w:rPr>
+          <w:rFonts w:asciiTheme="minorHAnsi" w:hAnsiTheme="minorHAnsi" w:cstheme="minorHAnsi"/>
+          <w:b/>
+          <w:bCs/>
+          <w:sz w:val="22"/>
+          <w:szCs w:val="22"/>
+          <w:lang w:val="en-US"/>
+        </w:rPr>
+        <w:t>Formula for n</w:t>
+      </w:r>
+      <w:r>
+        <w:rPr>
+          <w:rFonts w:asciiTheme="minorHAnsi" w:hAnsiTheme="minorHAnsi" w:cstheme="minorHAnsi"/>
+          <w:b/>
+          <w:bCs/>
+          <w:sz w:val="22"/>
+          <w:szCs w:val="22"/>
+          <w:vertAlign w:val="superscript"/>
+          <w:lang w:val="en-US"/>
+        </w:rPr>
+        <w:t xml:space="preserve">th </w:t>
+      </w:r>
+      <w:r>
+        <w:rPr>
+          <w:rFonts w:asciiTheme="minorHAnsi" w:hAnsiTheme="minorHAnsi" w:cstheme="minorHAnsi"/>
+          <w:b/>
+          <w:bCs/>
+          <w:sz w:val="22"/>
+          <w:szCs w:val="22"/>
+          <w:lang w:val="en-US"/>
+        </w:rPr>
+        <w:t xml:space="preserve">term </w:t>
+      </w:r>
+      <w:r>
+        <w:rPr>
+          <w:rFonts w:asciiTheme="minorHAnsi" w:hAnsiTheme="minorHAnsi" w:cstheme="minorHAnsi"/>
+          <w:b/>
+          <w:bCs/>
+          <w:sz w:val="22"/>
+          <w:szCs w:val="22"/>
+          <w:lang w:val="en-US"/>
+        </w:rPr>
+        <w:t>in</w:t>
+      </w:r>
+      <w:r>
+        <w:rPr>
+          <w:rFonts w:asciiTheme="minorHAnsi" w:hAnsiTheme="minorHAnsi" w:cstheme="minorHAnsi"/>
+          <w:b/>
+          <w:bCs/>
+          <w:sz w:val="22"/>
+          <w:szCs w:val="22"/>
+          <w:lang w:val="en-US"/>
+        </w:rPr>
+        <w:t xml:space="preserve"> </w:t>
+      </w:r>
+      <w:r>
+        <w:rPr>
+          <w:rFonts w:asciiTheme="minorHAnsi" w:hAnsiTheme="minorHAnsi" w:cstheme="minorHAnsi"/>
+          <w:b/>
+          <w:bCs/>
+          <w:sz w:val="22"/>
+          <w:szCs w:val="22"/>
+          <w:lang w:val="en-US"/>
+        </w:rPr>
+        <w:t>GP</w:t>
+      </w:r>
+      <w:r>
+        <w:rPr>
+          <w:rFonts w:asciiTheme="minorHAnsi" w:hAnsiTheme="minorHAnsi" w:cstheme="minorHAnsi"/>
+          <w:sz w:val="22"/>
+          <w:szCs w:val="22"/>
+          <w:lang w:val="en-US"/>
+        </w:rPr>
+        <w:br/>
+        <w:t xml:space="preserve"> </w:t>
+      </w:r>
+      <w:r>
+        <w:rPr>
+          <w:rFonts w:asciiTheme="minorHAnsi" w:hAnsiTheme="minorHAnsi" w:cstheme="minorHAnsi"/>
+          <w:sz w:val="22"/>
+          <w:szCs w:val="22"/>
+          <w:lang w:val="en-US"/>
+        </w:rPr>
+        <w:tab/>
+        <w:t>T</w:t>
+      </w:r>
+      <w:r>
+        <w:rPr>
+          <w:rFonts w:asciiTheme="minorHAnsi" w:hAnsiTheme="minorHAnsi" w:cstheme="minorHAnsi"/>
+          <w:sz w:val="22"/>
+          <w:szCs w:val="22"/>
+          <w:vertAlign w:val="subscript"/>
+          <w:lang w:val="en-US"/>
+        </w:rPr>
+        <w:t xml:space="preserve">n </w:t>
+      </w:r>
+      <w:r>
+        <w:rPr>
+          <w:rFonts w:asciiTheme="minorHAnsi" w:hAnsiTheme="minorHAnsi" w:cstheme="minorHAnsi"/>
+          <w:sz w:val="22"/>
+          <w:szCs w:val="22"/>
+          <w:lang w:val="en-US"/>
+        </w:rPr>
+        <w:t>= a</w:t>
+      </w:r>
+      <w:r>
+        <w:rPr>
+          <w:rFonts w:asciiTheme="minorHAnsi" w:hAnsiTheme="minorHAnsi" w:cstheme="minorHAnsi"/>
+          <w:sz w:val="22"/>
+          <w:szCs w:val="22"/>
+          <w:vertAlign w:val="subscript"/>
+          <w:lang w:val="en-US"/>
+        </w:rPr>
+        <w:t>1</w:t>
+      </w:r>
+      <w:r>
+        <w:rPr>
+          <w:rFonts w:asciiTheme="minorHAnsi" w:hAnsiTheme="minorHAnsi" w:cstheme="minorHAnsi"/>
+          <w:sz w:val="22"/>
+          <w:szCs w:val="22"/>
+          <w:lang w:val="en-US"/>
+        </w:rPr>
+        <w:t xml:space="preserve"> </w:t>
+      </w:r>
+      <w:r>
+        <w:rPr>
+          <w:rFonts w:asciiTheme="minorHAnsi" w:hAnsiTheme="minorHAnsi" w:cstheme="minorHAnsi"/>
+          <w:sz w:val="22"/>
+          <w:szCs w:val="22"/>
+          <w:lang w:val="en-US"/>
+        </w:rPr>
+        <w:t>*</w:t>
+      </w:r>
+      <w:r>
+        <w:rPr>
+          <w:rFonts w:asciiTheme="minorHAnsi" w:hAnsiTheme="minorHAnsi" w:cstheme="minorHAnsi"/>
+          <w:sz w:val="22"/>
+          <w:szCs w:val="22"/>
+          <w:lang w:val="en-US"/>
+        </w:rPr>
+        <w:t xml:space="preserve"> </w:t>
+      </w:r>
+      <w:r>
+        <w:rPr>
+          <w:rFonts w:asciiTheme="minorHAnsi" w:hAnsiTheme="minorHAnsi" w:cstheme="minorHAnsi"/>
+          <w:sz w:val="22"/>
+          <w:szCs w:val="22"/>
+          <w:lang w:val="en-US"/>
+        </w:rPr>
+        <w:t>r</w:t>
+      </w:r>
+      <w:r>
+        <w:rPr>
+          <w:rFonts w:asciiTheme="minorHAnsi" w:hAnsiTheme="minorHAnsi" w:cstheme="minorHAnsi"/>
+          <w:sz w:val="22"/>
+          <w:szCs w:val="22"/>
+          <w:vertAlign w:val="superscript"/>
+          <w:lang w:val="en-US"/>
+        </w:rPr>
+        <w:t>(n-1)</w:t>
+      </w:r>
+      <w:r>
+        <w:rPr>
+          <w:rFonts w:asciiTheme="minorHAnsi" w:hAnsiTheme="minorHAnsi" w:cstheme="minorHAnsi"/>
+          <w:sz w:val="22"/>
+          <w:szCs w:val="22"/>
+          <w:lang w:val="en-US"/>
+        </w:rPr>
+        <w:t xml:space="preserve"> where a</w:t>
+      </w:r>
+      <w:r>
+        <w:rPr>
+          <w:rFonts w:asciiTheme="minorHAnsi" w:hAnsiTheme="minorHAnsi" w:cstheme="minorHAnsi"/>
+          <w:sz w:val="22"/>
+          <w:szCs w:val="22"/>
+          <w:vertAlign w:val="subscript"/>
+          <w:lang w:val="en-US"/>
+        </w:rPr>
+        <w:t>1</w:t>
+      </w:r>
+      <w:r>
+        <w:rPr>
+          <w:rFonts w:asciiTheme="minorHAnsi" w:hAnsiTheme="minorHAnsi" w:cstheme="minorHAnsi"/>
+          <w:sz w:val="22"/>
+          <w:szCs w:val="22"/>
+          <w:lang w:val="en-US"/>
+        </w:rPr>
+        <w:t xml:space="preserve"> is first term and </w:t>
+      </w:r>
+      <w:r>
+        <w:rPr>
+          <w:rFonts w:asciiTheme="minorHAnsi" w:hAnsiTheme="minorHAnsi" w:cstheme="minorHAnsi"/>
+          <w:sz w:val="22"/>
+          <w:szCs w:val="22"/>
+          <w:lang w:val="en-US"/>
+        </w:rPr>
+        <w:t>r</w:t>
+      </w:r>
+      <w:r>
+        <w:rPr>
+          <w:rFonts w:asciiTheme="minorHAnsi" w:hAnsiTheme="minorHAnsi" w:cstheme="minorHAnsi"/>
+          <w:sz w:val="22"/>
+          <w:szCs w:val="22"/>
+          <w:lang w:val="en-US"/>
+        </w:rPr>
+        <w:t xml:space="preserve"> is the common </w:t>
+      </w:r>
+      <w:r>
+        <w:rPr>
+          <w:rFonts w:asciiTheme="minorHAnsi" w:hAnsiTheme="minorHAnsi" w:cstheme="minorHAnsi"/>
+          <w:sz w:val="22"/>
+          <w:szCs w:val="22"/>
+          <w:lang w:val="en-US"/>
+        </w:rPr>
+        <w:t>ratio</w:t>
+      </w:r>
+      <w:r>
+        <w:rPr>
+          <w:rFonts w:asciiTheme="minorHAnsi" w:hAnsiTheme="minorHAnsi" w:cstheme="minorHAnsi"/>
+          <w:sz w:val="22"/>
+          <w:szCs w:val="22"/>
+          <w:lang w:val="en-US"/>
+        </w:rPr>
+        <w:t xml:space="preserve"> between n terms.</w:t>
+      </w:r>
+    </w:p>
+    <w:p>
+      <w:pPr>
+        <w:pStyle w:val="NormalWeb"/>
+        <w:rPr>
+          <w:rFonts w:asciiTheme="minorHAnsi" w:hAnsiTheme="minorHAnsi" w:cstheme="minorHAnsi"/>
+          <w:b/>
+          <w:bCs/>
+          <w:sz w:val="22"/>
+          <w:szCs w:val="22"/>
+          <w:lang w:val="en-US"/>
+        </w:rPr>
+      </w:pPr>
+      <w:r>
+        <w:rPr>
+          <w:rFonts w:asciiTheme="minorHAnsi" w:hAnsiTheme="minorHAnsi" w:cstheme="minorHAnsi"/>
+          <w:b/>
+          <w:bCs/>
+          <w:sz w:val="22"/>
+          <w:szCs w:val="22"/>
+          <w:lang w:val="en-US"/>
+        </w:rPr>
+        <w:t xml:space="preserve">Formula for Sum of first n terms </w:t>
+      </w:r>
+      <w:r>
+        <w:rPr>
+          <w:rFonts w:asciiTheme="minorHAnsi" w:hAnsiTheme="minorHAnsi" w:cstheme="minorHAnsi"/>
+          <w:b/>
+          <w:bCs/>
+          <w:sz w:val="22"/>
+          <w:szCs w:val="22"/>
+          <w:lang w:val="en-US"/>
+        </w:rPr>
+        <w:t>in</w:t>
+      </w:r>
+      <w:r>
+        <w:rPr>
+          <w:rFonts w:asciiTheme="minorHAnsi" w:hAnsiTheme="minorHAnsi" w:cstheme="minorHAnsi"/>
+          <w:b/>
+          <w:bCs/>
+          <w:sz w:val="22"/>
+          <w:szCs w:val="22"/>
+          <w:lang w:val="en-US"/>
+        </w:rPr>
+        <w:t xml:space="preserve"> </w:t>
+      </w:r>
+      <w:r>
+        <w:rPr>
+          <w:rFonts w:asciiTheme="minorHAnsi" w:hAnsiTheme="minorHAnsi" w:cstheme="minorHAnsi"/>
+          <w:b/>
+          <w:bCs/>
+          <w:sz w:val="22"/>
+          <w:szCs w:val="22"/>
+          <w:lang w:val="en-US"/>
+        </w:rPr>
+        <w:t>GP</w:t>
+      </w:r>
+    </w:p>
+    <w:p>
+      <w:pPr>
+        <w:pStyle w:val="NormalWeb"/>
+        <w:ind w:left="720"/>
+        <w:rPr>
+          <w:rFonts w:asciiTheme="minorHAnsi" w:hAnsiTheme="minorHAnsi" w:cstheme="minorHAnsi"/>
+          <w:sz w:val="22"/>
+          <w:szCs w:val="22"/>
+          <w:lang w:val="en-US"/>
+        </w:rPr>
+      </w:pPr>
+      <w:r>
+        <w:rPr>
+          <w:rFonts w:asciiTheme="minorHAnsi" w:hAnsiTheme="minorHAnsi" w:cstheme="minorHAnsi"/>
+          <w:sz w:val="22"/>
+          <w:szCs w:val="22"/>
+          <w:lang w:val="en-US"/>
+        </w:rPr>
+        <w:t>S</w:t>
+      </w:r>
+      <w:r>
+        <w:rPr>
+          <w:rFonts w:asciiTheme="minorHAnsi" w:hAnsiTheme="minorHAnsi" w:cstheme="minorHAnsi"/>
+          <w:sz w:val="22"/>
+          <w:szCs w:val="22"/>
+          <w:vertAlign w:val="subscript"/>
+          <w:lang w:val="en-US"/>
+        </w:rPr>
+        <w:t>n</w:t>
+      </w:r>
+      <w:r>
+        <w:rPr>
+          <w:rFonts w:asciiTheme="minorHAnsi" w:hAnsiTheme="minorHAnsi" w:cstheme="minorHAnsi"/>
+          <w:sz w:val="22"/>
+          <w:szCs w:val="22"/>
+          <w:lang w:val="en-US"/>
+        </w:rPr>
+        <w:t xml:space="preserve"> =</w:t>
+      </w:r>
+      <w:r>
+        <w:rPr>
+          <w:rFonts w:asciiTheme="minorHAnsi" w:hAnsiTheme="minorHAnsi" w:cstheme="minorHAnsi"/>
+          <w:sz w:val="22"/>
+          <w:szCs w:val="22"/>
+          <w:lang w:val="en-US"/>
+        </w:rPr>
+        <w:t xml:space="preserve"> </w:t>
+      </w:r>
+      <m:oMath>
+        <m:f>
+          <m:fPr>
+            <m:ctrlPr>
+              <w:rPr>
+                <w:rFonts w:ascii="Cambria Math" w:hAnsi="Cambria Math" w:cstheme="minorHAnsi"/>
+                <w:i/>
+                <w:sz w:val="22"/>
+                <w:szCs w:val="22"/>
+                <w:lang w:val="en-US"/>
+              </w:rPr>
+            </m:ctrlPr>
+          </m:fPr>
+          <m:num>
+            <m:r>
+              <w:rPr>
+                <w:rFonts w:ascii="Cambria Math" w:hAnsi="Cambria Math" w:cstheme="minorHAnsi"/>
+                <w:sz w:val="22"/>
+                <w:szCs w:val="22"/>
+                <w:lang w:val="en-US"/>
+              </w:rPr>
+              <m:t>a</m:t>
+            </m:r>
+            <m:d>
+              <m:dPr>
+                <m:ctrlPr>
+                  <w:rPr>
+                    <w:rFonts w:ascii="Cambria Math" w:hAnsi="Cambria Math" w:cstheme="minorHAnsi"/>
+                    <w:i/>
+                    <w:sz w:val="22"/>
+                    <w:szCs w:val="22"/>
+                    <w:lang w:val="en-US"/>
+                  </w:rPr>
+                </m:ctrlPr>
+              </m:dPr>
+              <m:e>
+                <m:sSup>
+                  <m:sSupPr>
+                    <m:ctrlPr>
+                      <w:rPr>
+                        <w:rFonts w:ascii="Cambria Math" w:hAnsi="Cambria Math" w:cstheme="minorHAnsi"/>
+                        <w:i/>
+                        <w:sz w:val="22"/>
+                        <w:szCs w:val="22"/>
+                        <w:lang w:val="en-US"/>
+                      </w:rPr>
+                    </m:ctrlPr>
+                  </m:sSupPr>
+                  <m:e>
+                    <m:r>
+                      <w:rPr>
+                        <w:rFonts w:ascii="Cambria Math" w:hAnsi="Cambria Math" w:cstheme="minorHAnsi"/>
+                        <w:sz w:val="22"/>
+                        <w:szCs w:val="22"/>
+                        <w:lang w:val="en-US"/>
+                      </w:rPr>
+                      <m:t>r</m:t>
+                    </m:r>
+                  </m:e>
+                  <m:sup>
+                    <m:r>
+                      <w:rPr>
+                        <w:rFonts w:ascii="Cambria Math" w:hAnsi="Cambria Math" w:cstheme="minorHAnsi"/>
+                        <w:sz w:val="22"/>
+                        <w:szCs w:val="22"/>
+                        <w:lang w:val="en-US"/>
+                      </w:rPr>
+                      <m:t>n</m:t>
+                    </m:r>
+                  </m:sup>
+                </m:sSup>
+                <m:r>
+                  <w:rPr>
+                    <w:rFonts w:ascii="Cambria Math" w:hAnsi="Cambria Math" w:cstheme="minorHAnsi"/>
+                    <w:sz w:val="22"/>
+                    <w:szCs w:val="22"/>
+                    <w:lang w:val="en-US"/>
+                  </w:rPr>
+                  <m:t>-1</m:t>
+                </m:r>
+              </m:e>
+            </m:d>
+          </m:num>
+          <m:den>
+            <m:r>
+              <w:rPr>
+                <w:rFonts w:ascii="Cambria Math" w:hAnsi="Cambria Math" w:cstheme="minorHAnsi"/>
+                <w:sz w:val="22"/>
+                <w:szCs w:val="22"/>
+                <w:lang w:val="en-US"/>
+              </w:rPr>
+              <m:t>r-1</m:t>
+            </m:r>
+          </m:den>
+        </m:f>
+        <m:r>
+          <w:rPr>
+            <w:rFonts w:ascii="Cambria Math" w:hAnsi="Cambria Math" w:cstheme="minorHAnsi"/>
+            <w:sz w:val="22"/>
+            <w:szCs w:val="22"/>
+            <w:lang w:val="en-US"/>
+          </w:rPr>
+          <m:t xml:space="preserve"> if r&gt;1</m:t>
+        </m:r>
+      </m:oMath>
+      <w:r>
+        <w:rPr>
+          <w:rFonts w:asciiTheme="minorHAnsi" w:hAnsiTheme="minorHAnsi" w:cstheme="minorHAnsi"/>
+          <w:sz w:val="22"/>
+          <w:szCs w:val="22"/>
+          <w:lang w:val="en-US"/>
+        </w:rPr>
+        <w:tab/>
+      </w:r>
+      <w:r>
+        <w:rPr>
+          <w:rFonts w:asciiTheme="minorHAnsi" w:hAnsiTheme="minorHAnsi" w:cstheme="minorHAnsi"/>
+          <w:sz w:val="22"/>
+          <w:szCs w:val="22"/>
+          <w:lang w:val="en-US"/>
+        </w:rPr>
+        <w:tab/>
+      </w:r>
+      <w:r>
+        <w:rPr>
+          <w:rFonts w:asciiTheme="minorHAnsi" w:hAnsiTheme="minorHAnsi" w:cstheme="minorHAnsi"/>
+          <w:sz w:val="22"/>
+          <w:szCs w:val="22"/>
+          <w:lang w:val="en-US"/>
+        </w:rPr>
+        <w:tab/>
+      </w:r>
+      <w:r>
+        <w:rPr>
+          <w:rFonts w:asciiTheme="minorHAnsi" w:hAnsiTheme="minorHAnsi" w:cstheme="minorHAnsi"/>
+          <w:sz w:val="22"/>
+          <w:szCs w:val="22"/>
+          <w:lang w:val="en-US"/>
+        </w:rPr>
+        <w:tab/>
+        <w:t>S</w:t>
+      </w:r>
+      <w:r>
+        <w:rPr>
+          <w:rFonts w:asciiTheme="minorHAnsi" w:hAnsiTheme="minorHAnsi" w:cstheme="minorHAnsi"/>
+          <w:sz w:val="22"/>
+          <w:szCs w:val="22"/>
+          <w:vertAlign w:val="subscript"/>
+          <w:lang w:val="en-US"/>
+        </w:rPr>
+        <w:t xml:space="preserve">n = </w:t>
+      </w:r>
+      <m:oMath>
+        <m:f>
+          <m:fPr>
+            <m:ctrlPr>
+              <w:rPr>
+                <w:rFonts w:ascii="Cambria Math" w:hAnsi="Cambria Math" w:cstheme="minorHAnsi"/>
+                <w:i/>
+                <w:sz w:val="22"/>
+                <w:szCs w:val="22"/>
+                <w:lang w:val="en-US"/>
+              </w:rPr>
+            </m:ctrlPr>
+          </m:fPr>
+          <m:num>
+            <m:r>
+              <w:rPr>
+                <w:rFonts w:ascii="Cambria Math" w:hAnsi="Cambria Math" w:cstheme="minorHAnsi"/>
+                <w:sz w:val="22"/>
+                <w:szCs w:val="22"/>
+                <w:lang w:val="en-US"/>
+              </w:rPr>
+              <m:t>a</m:t>
+            </m:r>
+            <m:d>
+              <m:dPr>
+                <m:ctrlPr>
+                  <w:rPr>
+                    <w:rFonts w:ascii="Cambria Math" w:hAnsi="Cambria Math" w:cstheme="minorHAnsi"/>
+                    <w:i/>
+                    <w:sz w:val="22"/>
+                    <w:szCs w:val="22"/>
+                    <w:lang w:val="en-US"/>
+                  </w:rPr>
+                </m:ctrlPr>
+              </m:dPr>
+              <m:e>
+                <m:sSup>
+                  <m:sSupPr>
+                    <m:ctrlPr>
+                      <w:rPr>
+                        <w:rFonts w:ascii="Cambria Math" w:hAnsi="Cambria Math" w:cstheme="minorHAnsi"/>
+                        <w:i/>
+                        <w:sz w:val="22"/>
+                        <w:szCs w:val="22"/>
+                        <w:lang w:val="en-US"/>
+                      </w:rPr>
+                    </m:ctrlPr>
+                  </m:sSupPr>
+                  <m:e>
+                    <m:r>
+                      <w:rPr>
+                        <w:rFonts w:ascii="Cambria Math" w:hAnsi="Cambria Math" w:cstheme="minorHAnsi"/>
+                        <w:sz w:val="22"/>
+                        <w:szCs w:val="22"/>
+                        <w:lang w:val="en-US"/>
+                      </w:rPr>
+                      <m:t xml:space="preserve">1 - </m:t>
+                    </m:r>
+                    <m:r>
+                      <w:rPr>
+                        <w:rFonts w:ascii="Cambria Math" w:hAnsi="Cambria Math" w:cstheme="minorHAnsi"/>
+                        <w:sz w:val="22"/>
+                        <w:szCs w:val="22"/>
+                        <w:lang w:val="en-US"/>
+                      </w:rPr>
+                      <m:t>r</m:t>
+                    </m:r>
+                  </m:e>
+                  <m:sup>
+                    <m:r>
+                      <w:rPr>
+                        <w:rFonts w:ascii="Cambria Math" w:hAnsi="Cambria Math" w:cstheme="minorHAnsi"/>
+                        <w:sz w:val="22"/>
+                        <w:szCs w:val="22"/>
+                        <w:lang w:val="en-US"/>
+                      </w:rPr>
+                      <m:t>n</m:t>
+                    </m:r>
+                  </m:sup>
+                </m:sSup>
+              </m:e>
+            </m:d>
+          </m:num>
+          <m:den>
+            <m:r>
+              <w:rPr>
+                <w:rFonts w:ascii="Cambria Math" w:hAnsi="Cambria Math" w:cstheme="minorHAnsi"/>
+                <w:sz w:val="22"/>
+                <w:szCs w:val="22"/>
+                <w:lang w:val="en-US"/>
+              </w:rPr>
+              <m:t>1</m:t>
+            </m:r>
+            <m:r>
+              <w:rPr>
+                <w:rFonts w:ascii="Cambria Math" w:hAnsi="Cambria Math" w:cstheme="minorHAnsi"/>
+                <w:sz w:val="22"/>
+                <w:szCs w:val="22"/>
+                <w:lang w:val="en-US"/>
+              </w:rPr>
+              <m:t>- r</m:t>
+            </m:r>
+          </m:den>
+        </m:f>
+        <m:r>
+          <w:rPr>
+            <w:rFonts w:ascii="Cambria Math" w:hAnsi="Cambria Math" w:cstheme="minorHAnsi"/>
+            <w:sz w:val="22"/>
+            <w:szCs w:val="22"/>
+            <w:lang w:val="en-US"/>
+          </w:rPr>
+          <m:t xml:space="preserve"> if r</m:t>
+        </m:r>
+        <m:r>
+          <w:rPr>
+            <w:rFonts w:ascii="Cambria Math" w:hAnsi="Cambria Math" w:cstheme="minorHAnsi"/>
+            <w:sz w:val="22"/>
+            <w:szCs w:val="22"/>
+            <w:lang w:val="en-US"/>
+          </w:rPr>
+          <m:t>&lt;</m:t>
+        </m:r>
+        <m:r>
+          <w:rPr>
+            <w:rFonts w:ascii="Cambria Math" w:hAnsi="Cambria Math" w:cstheme="minorHAnsi"/>
+            <w:sz w:val="22"/>
+            <w:szCs w:val="22"/>
+            <w:lang w:val="en-US"/>
+          </w:rPr>
+          <m:t>1</m:t>
+        </m:r>
+      </m:oMath>
+    </w:p>
+    <w:p>
+      <w:pPr>
+        <w:pStyle w:val="NormalWeb"/>
+        <w:rPr>
+          <w:rFonts w:asciiTheme="minorHAnsi" w:hAnsiTheme="minorHAnsi" w:cstheme="minorHAnsi"/>
+          <w:b/>
+          <w:bCs/>
+          <w:sz w:val="22"/>
+          <w:szCs w:val="22"/>
+          <w:lang w:val="en-US"/>
+        </w:rPr>
+      </w:pPr>
+      <w:r>
+        <w:rPr>
+          <w:rFonts w:asciiTheme="minorHAnsi" w:hAnsiTheme="minorHAnsi" w:cstheme="minorHAnsi"/>
+          <w:b/>
+          <w:bCs/>
+          <w:sz w:val="22"/>
+          <w:szCs w:val="22"/>
+          <w:lang w:val="en-US"/>
+        </w:rPr>
+        <w:t>Formula for Sum of infinite terms</w:t>
+      </w:r>
+      <w:r>
+        <w:rPr>
+          <w:rFonts w:asciiTheme="minorHAnsi" w:hAnsiTheme="minorHAnsi" w:cstheme="minorHAnsi"/>
+          <w:b/>
+          <w:bCs/>
+          <w:sz w:val="22"/>
+          <w:szCs w:val="22"/>
+          <w:lang w:val="en-US"/>
+        </w:rPr>
+        <w:t xml:space="preserve"> in GP</w:t>
+      </w:r>
+    </w:p>
+    <w:p>
+      <w:pPr>
+        <w:pStyle w:val="NormalWeb"/>
+        <w:rPr>
+          <w:rFonts w:asciiTheme="minorHAnsi" w:hAnsiTheme="minorHAnsi" w:cstheme="minorHAnsi"/>
+          <w:sz w:val="22"/>
+          <w:szCs w:val="22"/>
+          <w:vertAlign w:val="subscript"/>
+          <w:lang w:val="en-US"/>
+        </w:rPr>
+      </w:pPr>
+      <w:r>
+        <w:rPr>
+          <w:rFonts w:asciiTheme="minorHAnsi" w:hAnsiTheme="minorHAnsi" w:cstheme="minorHAnsi"/>
+          <w:b/>
+          <w:bCs/>
+          <w:sz w:val="22"/>
+          <w:szCs w:val="22"/>
+          <w:lang w:val="en-US"/>
+        </w:rPr>
+        <w:tab/>
+      </w:r>
+      <w:r>
+        <w:rPr>
+          <w:rFonts w:asciiTheme="minorHAnsi" w:hAnsiTheme="minorHAnsi" w:cstheme="minorHAnsi"/>
+          <w:sz w:val="22"/>
+          <w:szCs w:val="22"/>
+          <w:lang w:val="en-US"/>
+        </w:rPr>
+        <w:t>S</w:t>
+      </w:r>
+      <w:r>
+        <w:rPr>
+          <w:rFonts w:asciiTheme="minorHAnsi" w:hAnsiTheme="minorHAnsi" w:cstheme="minorHAnsi"/>
+          <w:sz w:val="22"/>
+          <w:szCs w:val="22"/>
+          <w:vertAlign w:val="subscript"/>
+          <w:lang w:val="en-US"/>
+        </w:rPr>
+        <w:t xml:space="preserve">n </w:t>
+      </w:r>
+      <w:r>
+        <w:rPr>
+          <w:rFonts w:asciiTheme="minorHAnsi" w:hAnsiTheme="minorHAnsi" w:cstheme="minorHAnsi"/>
+          <w:sz w:val="22"/>
+          <w:szCs w:val="22"/>
+          <w:lang w:val="en-US"/>
+        </w:rPr>
+        <w:t xml:space="preserve">= </w:t>
+      </w:r>
+      <m:oMath>
+        <m:f>
+          <m:fPr>
+            <m:ctrlPr>
+              <w:rPr>
+                <w:rFonts w:ascii="Cambria Math" w:hAnsi="Cambria Math" w:cstheme="minorHAnsi"/>
+                <w:i/>
+                <w:sz w:val="22"/>
+                <w:szCs w:val="22"/>
+                <w:lang w:val="en-US"/>
+              </w:rPr>
+            </m:ctrlPr>
+          </m:fPr>
+          <m:num>
+            <m:r>
+              <w:rPr>
+                <w:rFonts w:ascii="Cambria Math" w:hAnsi="Cambria Math" w:cstheme="minorHAnsi"/>
+                <w:sz w:val="22"/>
+                <w:szCs w:val="22"/>
+                <w:lang w:val="en-US"/>
+              </w:rPr>
+              <m:t>a</m:t>
+            </m:r>
+          </m:num>
+          <m:den>
+            <m:r>
+              <w:rPr>
+                <w:rFonts w:ascii="Cambria Math" w:hAnsi="Cambria Math" w:cstheme="minorHAnsi"/>
+                <w:sz w:val="22"/>
+                <w:szCs w:val="22"/>
+                <w:lang w:val="en-US"/>
+              </w:rPr>
+              <m:t>r-1</m:t>
+            </m:r>
+          </m:den>
+        </m:f>
+        <m:r>
+          <w:rPr>
+            <w:rFonts w:ascii="Cambria Math" w:hAnsi="Cambria Math" w:cstheme="minorHAnsi"/>
+            <w:sz w:val="22"/>
+            <w:szCs w:val="22"/>
+            <w:lang w:val="en-US"/>
+          </w:rPr>
+          <m:t xml:space="preserve"> if r&gt;1</m:t>
+        </m:r>
+      </m:oMath>
+      <w:r>
+        <w:rPr>
+          <w:rFonts w:asciiTheme="minorHAnsi" w:hAnsiTheme="minorHAnsi" w:cstheme="minorHAnsi"/>
+          <w:sz w:val="22"/>
+          <w:szCs w:val="22"/>
+          <w:lang w:val="en-US"/>
+        </w:rPr>
+        <w:t xml:space="preserve"> </w:t>
+      </w:r>
+      <w:r>
+        <w:rPr>
+          <w:rFonts w:asciiTheme="minorHAnsi" w:hAnsiTheme="minorHAnsi" w:cstheme="minorHAnsi"/>
+          <w:sz w:val="22"/>
+          <w:szCs w:val="22"/>
+          <w:lang w:val="en-US"/>
+        </w:rPr>
+        <w:tab/>
+      </w:r>
+      <w:r>
+        <w:rPr>
+          <w:rFonts w:asciiTheme="minorHAnsi" w:hAnsiTheme="minorHAnsi" w:cstheme="minorHAnsi"/>
+          <w:sz w:val="22"/>
+          <w:szCs w:val="22"/>
+          <w:lang w:val="en-US"/>
+        </w:rPr>
+        <w:tab/>
+      </w:r>
+      <w:r>
+        <w:rPr>
+          <w:rFonts w:asciiTheme="minorHAnsi" w:hAnsiTheme="minorHAnsi" w:cstheme="minorHAnsi"/>
+          <w:sz w:val="22"/>
+          <w:szCs w:val="22"/>
+          <w:lang w:val="en-US"/>
+        </w:rPr>
+        <w:tab/>
+      </w:r>
+      <w:r>
+        <w:rPr>
+          <w:rFonts w:asciiTheme="minorHAnsi" w:hAnsiTheme="minorHAnsi" w:cstheme="minorHAnsi"/>
+          <w:sz w:val="22"/>
+          <w:szCs w:val="22"/>
+          <w:lang w:val="en-US"/>
+        </w:rPr>
+        <w:tab/>
+      </w:r>
+      <w:r>
+        <w:rPr>
+          <w:rFonts w:asciiTheme="minorHAnsi" w:hAnsiTheme="minorHAnsi" w:cstheme="minorHAnsi"/>
+          <w:sz w:val="22"/>
+          <w:szCs w:val="22"/>
+          <w:lang w:val="en-US"/>
+        </w:rPr>
+        <w:t>S</w:t>
+      </w:r>
+      <w:r>
+        <w:rPr>
+          <w:rFonts w:asciiTheme="minorHAnsi" w:hAnsiTheme="minorHAnsi" w:cstheme="minorHAnsi"/>
+          <w:sz w:val="22"/>
+          <w:szCs w:val="22"/>
+          <w:vertAlign w:val="subscript"/>
+          <w:lang w:val="en-US"/>
+        </w:rPr>
+        <w:t xml:space="preserve">n </w:t>
+      </w:r>
+      <w:r>
+        <w:rPr>
+          <w:rFonts w:asciiTheme="minorHAnsi" w:hAnsiTheme="minorHAnsi" w:cstheme="minorHAnsi"/>
+          <w:sz w:val="22"/>
+          <w:szCs w:val="22"/>
+          <w:lang w:val="en-US"/>
+        </w:rPr>
+        <w:t xml:space="preserve">= </w:t>
+      </w:r>
+      <m:oMath>
+        <m:f>
+          <m:fPr>
+            <m:ctrlPr>
+              <w:rPr>
+                <w:rFonts w:ascii="Cambria Math" w:hAnsi="Cambria Math" w:cstheme="minorHAnsi"/>
+                <w:i/>
+                <w:sz w:val="22"/>
+                <w:szCs w:val="22"/>
+                <w:lang w:val="en-US"/>
+              </w:rPr>
+            </m:ctrlPr>
+          </m:fPr>
+          <m:num>
+            <m:r>
+              <w:rPr>
+                <w:rFonts w:ascii="Cambria Math" w:hAnsi="Cambria Math" w:cstheme="minorHAnsi"/>
+                <w:sz w:val="22"/>
+                <w:szCs w:val="22"/>
+                <w:lang w:val="en-US"/>
+              </w:rPr>
+              <m:t>a</m:t>
+            </m:r>
+          </m:num>
+          <m:den>
+            <m:r>
+              <w:rPr>
+                <w:rFonts w:ascii="Cambria Math" w:hAnsi="Cambria Math" w:cstheme="minorHAnsi"/>
+                <w:sz w:val="22"/>
+                <w:szCs w:val="22"/>
+                <w:lang w:val="en-US"/>
+              </w:rPr>
+              <m:t xml:space="preserve">1- </m:t>
+            </m:r>
+            <m:r>
+              <w:rPr>
+                <w:rFonts w:ascii="Cambria Math" w:hAnsi="Cambria Math" w:cstheme="minorHAnsi"/>
+                <w:sz w:val="22"/>
+                <w:szCs w:val="22"/>
+                <w:lang w:val="en-US"/>
+              </w:rPr>
+              <m:t>r</m:t>
+            </m:r>
+          </m:den>
+        </m:f>
+        <m:r>
+          <w:rPr>
+            <w:rFonts w:ascii="Cambria Math" w:hAnsi="Cambria Math" w:cstheme="minorHAnsi"/>
+            <w:sz w:val="22"/>
+            <w:szCs w:val="22"/>
+            <w:lang w:val="en-US"/>
+          </w:rPr>
+          <m:t xml:space="preserve"> if r&gt;1</m:t>
+        </m:r>
+      </m:oMath>
     </w:p>
     <w:sectPr>
       <w:pgSz w:w="11906" w:h="16838"/>
@@ -7517,6 +8629,155 @@
     </w:lvl>
   </w:abstractNum>
   <w:abstractNum w:abstractNumId="2" w15:restartNumberingAfterBreak="0">
+    <w:nsid w:val="1D114708"/>
+    <w:multiLevelType w:val="multilevel"/>
+    <w:tmpl w:val="958C82BE"/>
+    <w:lvl w:ilvl="0">
+      <w:start w:val="1"/>
+      <w:numFmt w:val="bullet"/>
+      <w:lvlText w:val=""/>
+      <w:lvlJc w:val="left"/>
+      <w:pPr>
+        <w:tabs>
+          <w:tab w:val="num" w:pos="720"/>
+        </w:tabs>
+        <w:ind w:left="720" w:hanging="360"/>
+      </w:pPr>
+      <w:rPr>
+        <w:rFonts w:ascii="Symbol" w:hAnsi="Symbol" w:hint="default"/>
+        <w:sz w:val="20"/>
+      </w:rPr>
+    </w:lvl>
+    <w:lvl w:ilvl="1" w:tentative="1">
+      <w:start w:val="1"/>
+      <w:numFmt w:val="bullet"/>
+      <w:lvlText w:val="o"/>
+      <w:lvlJc w:val="left"/>
+      <w:pPr>
+        <w:tabs>
+          <w:tab w:val="num" w:pos="1440"/>
+        </w:tabs>
+        <w:ind w:left="1440" w:hanging="360"/>
+      </w:pPr>
+      <w:rPr>
+        <w:rFonts w:ascii="Courier New" w:hAnsi="Courier New" w:hint="default"/>
+        <w:sz w:val="20"/>
+      </w:rPr>
+    </w:lvl>
+    <w:lvl w:ilvl="2" w:tentative="1">
+      <w:start w:val="1"/>
+      <w:numFmt w:val="bullet"/>
+      <w:lvlText w:val=""/>
+      <w:lvlJc w:val="left"/>
+      <w:pPr>
+        <w:tabs>
+          <w:tab w:val="num" w:pos="2160"/>
+        </w:tabs>
+        <w:ind w:left="2160" w:hanging="360"/>
+      </w:pPr>
+      <w:rPr>
+        <w:rFonts w:ascii="Wingdings" w:hAnsi="Wingdings" w:hint="default"/>
+        <w:sz w:val="20"/>
+      </w:rPr>
+    </w:lvl>
+    <w:lvl w:ilvl="3" w:tentative="1">
+      <w:start w:val="1"/>
+      <w:numFmt w:val="bullet"/>
+      <w:lvlText w:val=""/>
+      <w:lvlJc w:val="left"/>
+      <w:pPr>
+        <w:tabs>
+          <w:tab w:val="num" w:pos="2880"/>
+        </w:tabs>
+        <w:ind w:left="2880" w:hanging="360"/>
+      </w:pPr>
+      <w:rPr>
+        <w:rFonts w:ascii="Wingdings" w:hAnsi="Wingdings" w:hint="default"/>
+        <w:sz w:val="20"/>
+      </w:rPr>
+    </w:lvl>
+    <w:lvl w:ilvl="4" w:tentative="1">
+      <w:start w:val="1"/>
+      <w:numFmt w:val="bullet"/>
+      <w:lvlText w:val=""/>
+      <w:lvlJc w:val="left"/>
+      <w:pPr>
+        <w:tabs>
+          <w:tab w:val="num" w:pos="3600"/>
+        </w:tabs>
+        <w:ind w:left="3600" w:hanging="360"/>
+      </w:pPr>
+      <w:rPr>
+        <w:rFonts w:ascii="Wingdings" w:hAnsi="Wingdings" w:hint="default"/>
+        <w:sz w:val="20"/>
+      </w:rPr>
+    </w:lvl>
+    <w:lvl w:ilvl="5" w:tentative="1">
+      <w:start w:val="1"/>
+      <w:numFmt w:val="bullet"/>
+      <w:lvlText w:val=""/>
+      <w:lvlJc w:val="left"/>
+      <w:pPr>
+        <w:tabs>
+          <w:tab w:val="num" w:pos="4320"/>
+        </w:tabs>
+        <w:ind w:left="4320" w:hanging="360"/>
+      </w:pPr>
+      <w:rPr>
+        <w:rFonts w:ascii="Wingdings" w:hAnsi="Wingdings" w:hint="default"/>
+        <w:sz w:val="20"/>
+      </w:rPr>
+    </w:lvl>
+    <w:lvl w:ilvl="6" w:tentative="1">
+      <w:start w:val="1"/>
+      <w:numFmt w:val="bullet"/>
+      <w:lvlText w:val=""/>
+      <w:lvlJc w:val="left"/>
+      <w:pPr>
+        <w:tabs>
+          <w:tab w:val="num" w:pos="5040"/>
+        </w:tabs>
+        <w:ind w:left="5040" w:hanging="360"/>
+      </w:pPr>
+      <w:rPr>
+        <w:rFonts w:ascii="Wingdings" w:hAnsi="Wingdings" w:hint="default"/>
+        <w:sz w:val="20"/>
+      </w:rPr>
+    </w:lvl>
+    <w:lvl w:ilvl="7" w:tentative="1">
+      <w:start w:val="1"/>
+      <w:numFmt w:val="bullet"/>
+      <w:lvlText w:val=""/>
+      <w:lvlJc w:val="left"/>
+      <w:pPr>
+        <w:tabs>
+          <w:tab w:val="num" w:pos="5760"/>
+        </w:tabs>
+        <w:ind w:left="5760" w:hanging="360"/>
+      </w:pPr>
+      <w:rPr>
+        <w:rFonts w:ascii="Wingdings" w:hAnsi="Wingdings" w:hint="default"/>
+        <w:sz w:val="20"/>
+      </w:rPr>
+    </w:lvl>
+    <w:lvl w:ilvl="8" w:tentative="1">
+      <w:start w:val="1"/>
+      <w:numFmt w:val="bullet"/>
+      <w:lvlText w:val=""/>
+      <w:lvlJc w:val="left"/>
+      <w:pPr>
+        <w:tabs>
+          <w:tab w:val="num" w:pos="6480"/>
+        </w:tabs>
+        <w:ind w:left="6480" w:hanging="360"/>
+      </w:pPr>
+      <w:rPr>
+        <w:rFonts w:ascii="Wingdings" w:hAnsi="Wingdings" w:hint="default"/>
+        <w:sz w:val="20"/>
+      </w:rPr>
+    </w:lvl>
+  </w:abstractNum>
+  <w:abstractNum w:abstractNumId="3" w15:restartNumberingAfterBreak="0">
     <w:nsid w:val="1E281A41"/>
     <w:multiLevelType w:val="multilevel"/>
     <w:tmpl w:val="ECE46D40"/>
@@ -7665,7 +8926,7 @@
       </w:rPr>
     </w:lvl>
   </w:abstractNum>
-  <w:abstractNum w:abstractNumId="3" w15:restartNumberingAfterBreak="0">
+  <w:abstractNum w:abstractNumId="4" w15:restartNumberingAfterBreak="0">
     <w:nsid w:val="38391E61"/>
     <w:multiLevelType w:val="hybridMultilevel"/>
     <w:tmpl w:val="64D6E148"/>
@@ -7778,7 +9039,7 @@
       </w:rPr>
     </w:lvl>
   </w:abstractNum>
-  <w:abstractNum w:abstractNumId="4" w15:restartNumberingAfterBreak="0">
+  <w:abstractNum w:abstractNumId="5" w15:restartNumberingAfterBreak="0">
     <w:nsid w:val="40C80375"/>
     <w:multiLevelType w:val="multilevel"/>
     <w:tmpl w:val="91B0A518"/>
@@ -7927,7 +9188,7 @@
       </w:rPr>
     </w:lvl>
   </w:abstractNum>
-  <w:abstractNum w:abstractNumId="5" w15:restartNumberingAfterBreak="0">
+  <w:abstractNum w:abstractNumId="6" w15:restartNumberingAfterBreak="0">
     <w:nsid w:val="4A805E16"/>
     <w:multiLevelType w:val="hybridMultilevel"/>
     <w:tmpl w:val="72A6C6EA"/>
@@ -8040,7 +9301,7 @@
       </w:rPr>
     </w:lvl>
   </w:abstractNum>
-  <w:abstractNum w:abstractNumId="6" w15:restartNumberingAfterBreak="0">
+  <w:abstractNum w:abstractNumId="7" w15:restartNumberingAfterBreak="0">
     <w:nsid w:val="56EC7070"/>
     <w:multiLevelType w:val="multilevel"/>
     <w:tmpl w:val="7E96A1D0"/>
@@ -8189,7 +9450,7 @@
       </w:rPr>
     </w:lvl>
   </w:abstractNum>
-  <w:abstractNum w:abstractNumId="7" w15:restartNumberingAfterBreak="0">
+  <w:abstractNum w:abstractNumId="8" w15:restartNumberingAfterBreak="0">
     <w:nsid w:val="65C750A5"/>
     <w:multiLevelType w:val="multilevel"/>
     <w:tmpl w:val="000E8916"/>
@@ -8302,7 +9563,7 @@
       </w:pPr>
     </w:lvl>
   </w:abstractNum>
-  <w:abstractNum w:abstractNumId="8" w15:restartNumberingAfterBreak="0">
+  <w:abstractNum w:abstractNumId="9" w15:restartNumberingAfterBreak="0">
     <w:nsid w:val="6F4621B4"/>
     <w:multiLevelType w:val="multilevel"/>
     <w:tmpl w:val="47760FCE"/>
@@ -8451,7 +9712,7 @@
       </w:rPr>
     </w:lvl>
   </w:abstractNum>
-  <w:abstractNum w:abstractNumId="9" w15:restartNumberingAfterBreak="0">
+  <w:abstractNum w:abstractNumId="10" w15:restartNumberingAfterBreak="0">
     <w:nsid w:val="75D66F45"/>
     <w:multiLevelType w:val="multilevel"/>
     <w:tmpl w:val="E7184ADC"/>
@@ -8600,7 +9861,7 @@
       </w:rPr>
     </w:lvl>
   </w:abstractNum>
-  <w:abstractNum w:abstractNumId="10" w15:restartNumberingAfterBreak="0">
+  <w:abstractNum w:abstractNumId="11" w15:restartNumberingAfterBreak="0">
     <w:nsid w:val="76AB597D"/>
     <w:multiLevelType w:val="multilevel"/>
     <w:tmpl w:val="C0FAC07A"/>
@@ -8749,7 +10010,7 @@
       </w:rPr>
     </w:lvl>
   </w:abstractNum>
-  <w:abstractNum w:abstractNumId="11" w15:restartNumberingAfterBreak="0">
+  <w:abstractNum w:abstractNumId="12" w15:restartNumberingAfterBreak="0">
     <w:nsid w:val="76DE019E"/>
     <w:multiLevelType w:val="multilevel"/>
     <w:tmpl w:val="650ABE88"/>
@@ -8899,35 +10160,35 @@
     </w:lvl>
   </w:abstractNum>
   <w:num w:numId="1" w16cid:durableId="1486316230">
-    <w:abstractNumId w:val="2"/>
+    <w:abstractNumId w:val="3"/>
   </w:num>
   <w:num w:numId="2" w16cid:durableId="358968924">
-    <w:abstractNumId w:val="4"/>
+    <w:abstractNumId w:val="5"/>
     <w:lvlOverride w:ilvl="0">
       <w:startOverride w:val="1"/>
     </w:lvlOverride>
   </w:num>
   <w:num w:numId="3" w16cid:durableId="1489441727">
-    <w:abstractNumId w:val="4"/>
+    <w:abstractNumId w:val="5"/>
     <w:lvlOverride w:ilvl="0">
       <w:startOverride w:val="2"/>
     </w:lvlOverride>
   </w:num>
   <w:num w:numId="4" w16cid:durableId="1250306713">
-    <w:abstractNumId w:val="4"/>
+    <w:abstractNumId w:val="5"/>
     <w:lvlOverride w:ilvl="0">
       <w:startOverride w:val="3"/>
     </w:lvlOverride>
   </w:num>
   <w:num w:numId="5" w16cid:durableId="1170756516">
-    <w:abstractNumId w:val="4"/>
+    <w:abstractNumId w:val="5"/>
     <w:lvlOverride w:ilvl="0"/>
     <w:lvlOverride w:ilvl="1">
       <w:startOverride w:val="1"/>
     </w:lvlOverride>
   </w:num>
   <w:num w:numId="6" w16cid:durableId="1521503728">
-    <w:abstractNumId w:val="4"/>
+    <w:abstractNumId w:val="5"/>
     <w:lvlOverride w:ilvl="0"/>
     <w:lvlOverride w:ilvl="1">
       <w:startOverride w:val="2"/>
@@ -8940,31 +10201,34 @@
     </w:lvlOverride>
   </w:num>
   <w:num w:numId="8" w16cid:durableId="500238654">
-    <w:abstractNumId w:val="5"/>
+    <w:abstractNumId w:val="6"/>
   </w:num>
   <w:num w:numId="9" w16cid:durableId="1685283853">
-    <w:abstractNumId w:val="8"/>
+    <w:abstractNumId w:val="9"/>
   </w:num>
   <w:num w:numId="10" w16cid:durableId="887377891">
-    <w:abstractNumId w:val="9"/>
+    <w:abstractNumId w:val="10"/>
   </w:num>
   <w:num w:numId="11" w16cid:durableId="1068573023">
-    <w:abstractNumId w:val="10"/>
+    <w:abstractNumId w:val="11"/>
   </w:num>
   <w:num w:numId="12" w16cid:durableId="230773965">
-    <w:abstractNumId w:val="6"/>
+    <w:abstractNumId w:val="7"/>
   </w:num>
   <w:num w:numId="13" w16cid:durableId="1706518486">
-    <w:abstractNumId w:val="3"/>
+    <w:abstractNumId w:val="4"/>
   </w:num>
   <w:num w:numId="14" w16cid:durableId="1446995445">
-    <w:abstractNumId w:val="7"/>
+    <w:abstractNumId w:val="8"/>
   </w:num>
   <w:num w:numId="15" w16cid:durableId="373118077">
     <w:abstractNumId w:val="1"/>
   </w:num>
   <w:num w:numId="16" w16cid:durableId="1937399778">
-    <w:abstractNumId w:val="11"/>
+    <w:abstractNumId w:val="12"/>
+  </w:num>
+  <w:num w:numId="17" w16cid:durableId="224610053">
+    <w:abstractNumId w:val="2"/>
   </w:num>
 </w:numbering>
 </file>

</xml_diff>

<commit_message>
AP and GP in mathematics in DSA
</commit_message>
<xml_diff>
--- a/Backend/DSA/Data Structures and Algorithm.docx
+++ b/Backend/DSA/Data Structures and Algorithm.docx
@@ -7246,6 +7246,16 @@
           </m:den>
         </m:f>
       </m:oMath>
+    </w:p>
+    <w:p>
+      <w:pPr>
+        <w:pStyle w:val="NormalWeb"/>
+        <w:rPr>
+          <w:rFonts w:asciiTheme="minorHAnsi" w:hAnsiTheme="minorHAnsi" w:cstheme="minorHAnsi"/>
+          <w:sz w:val="22"/>
+          <w:szCs w:val="22"/>
+        </w:rPr>
+      </w:pPr>
     </w:p>
     <w:p>
       <w:pPr>

</xml_diff>

<commit_message>
Quadratic Equations in mathematics in DSA
Signed-off-by: PranaySingh13 <pranay.singh.1393@gmail.com>
</commit_message>
<xml_diff>
--- a/Backend/DSA/Data Structures and Algorithm.docx
+++ b/Backend/DSA/Data Structures and Algorithm.docx
@@ -6591,40 +6591,109 @@
           <w:lang w:val="en-US"/>
         </w:rPr>
         <w:lastRenderedPageBreak/>
-        <w:t xml:space="preserve">Chapter </w:t>
-      </w:r>
-      <w:r>
-        <w:rPr>
-          <w:rFonts w:asciiTheme="minorHAnsi" w:hAnsiTheme="minorHAnsi" w:cstheme="minorHAnsi"/>
-          <w:b/>
-          <w:bCs/>
-          <w:sz w:val="36"/>
-          <w:szCs w:val="36"/>
-          <w:lang w:val="en-US"/>
-        </w:rPr>
-        <w:t>2</w:t>
-      </w:r>
-      <w:r>
-        <w:rPr>
-          <w:rFonts w:asciiTheme="minorHAnsi" w:hAnsiTheme="minorHAnsi" w:cstheme="minorHAnsi"/>
-          <w:b/>
-          <w:bCs/>
-          <w:sz w:val="36"/>
-          <w:szCs w:val="36"/>
-          <w:lang w:val="en-US"/>
-        </w:rPr>
-        <w:t xml:space="preserve">: </w:t>
-      </w:r>
-      <w:r>
-        <w:rPr>
-          <w:rFonts w:asciiTheme="minorHAnsi" w:hAnsiTheme="minorHAnsi" w:cstheme="minorHAnsi"/>
-          <w:b/>
-          <w:bCs/>
-          <w:sz w:val="36"/>
-          <w:szCs w:val="36"/>
-          <w:lang w:val="en-US"/>
-        </w:rPr>
-        <w:t>Mathematics</w:t>
+        <w:t>Chapter 2: Mathematics</w:t>
+      </w:r>
+    </w:p>
+    <w:p>
+      <w:pPr>
+        <w:pStyle w:val="NormalWeb"/>
+        <w:rPr>
+          <w:rFonts w:asciiTheme="minorHAnsi" w:hAnsiTheme="minorHAnsi" w:cstheme="minorHAnsi"/>
+          <w:b/>
+          <w:bCs/>
+          <w:i/>
+          <w:iCs/>
+          <w:sz w:val="22"/>
+          <w:szCs w:val="22"/>
+          <w:u w:val="single"/>
+          <w:lang w:val="en-US"/>
+        </w:rPr>
+      </w:pPr>
+      <w:r>
+        <w:rPr>
+          <w:rFonts w:asciiTheme="minorHAnsi" w:hAnsiTheme="minorHAnsi" w:cstheme="minorHAnsi"/>
+          <w:b/>
+          <w:bCs/>
+          <w:i/>
+          <w:iCs/>
+          <w:sz w:val="22"/>
+          <w:szCs w:val="22"/>
+          <w:u w:val="single"/>
+          <w:lang w:val="en-US"/>
+        </w:rPr>
+        <w:t xml:space="preserve">To get the last digit = </w:t>
+      </w:r>
+      <m:oMath>
+        <m:r>
+          <m:rPr>
+            <m:sty m:val="bi"/>
+          </m:rPr>
+          <w:rPr>
+            <w:rFonts w:ascii="Cambria Math" w:hAnsi="Cambria Math" w:cstheme="minorHAnsi"/>
+            <w:sz w:val="22"/>
+            <w:szCs w:val="22"/>
+            <w:u w:val="single"/>
+            <w:lang w:val="en-US"/>
+          </w:rPr>
+          <m:t>n ÷10</m:t>
+        </m:r>
+      </m:oMath>
+      <w:r>
+        <w:rPr>
+          <w:rFonts w:asciiTheme="minorHAnsi" w:hAnsiTheme="minorHAnsi" w:cstheme="minorHAnsi"/>
+          <w:b/>
+          <w:bCs/>
+          <w:i/>
+          <w:iCs/>
+          <w:sz w:val="22"/>
+          <w:szCs w:val="22"/>
+          <w:u w:val="single"/>
+          <w:lang w:val="en-US"/>
+        </w:rPr>
+        <w:tab/>
+      </w:r>
+      <w:r>
+        <w:rPr>
+          <w:rFonts w:asciiTheme="minorHAnsi" w:hAnsiTheme="minorHAnsi" w:cstheme="minorHAnsi"/>
+          <w:b/>
+          <w:bCs/>
+          <w:i/>
+          <w:iCs/>
+          <w:sz w:val="22"/>
+          <w:szCs w:val="22"/>
+          <w:u w:val="single"/>
+          <w:lang w:val="en-US"/>
+        </w:rPr>
+        <w:tab/>
+      </w:r>
+      <w:r>
+        <w:rPr>
+          <w:rFonts w:asciiTheme="minorHAnsi" w:hAnsiTheme="minorHAnsi" w:cstheme="minorHAnsi"/>
+          <w:b/>
+          <w:bCs/>
+          <w:i/>
+          <w:iCs/>
+          <w:sz w:val="22"/>
+          <w:szCs w:val="22"/>
+          <w:u w:val="single"/>
+          <w:lang w:val="en-US"/>
+        </w:rPr>
+        <w:tab/>
+      </w:r>
+      <w:r>
+        <w:rPr>
+          <w:rFonts w:asciiTheme="minorHAnsi" w:hAnsiTheme="minorHAnsi" w:cstheme="minorHAnsi"/>
+          <w:b/>
+          <w:bCs/>
+          <w:i/>
+          <w:iCs/>
+          <w:sz w:val="22"/>
+          <w:szCs w:val="22"/>
+          <w:u w:val="single"/>
+          <w:lang w:val="en-US"/>
+        </w:rPr>
+        <w:tab/>
+        <w:t>To get the remaining digits =&gt; n/10</w:t>
       </w:r>
     </w:p>
     <w:p>
@@ -7142,16 +7211,7 @@
             <w:szCs w:val="22"/>
             <w:lang w:val="en-US"/>
           </w:rPr>
-          <m:t>d</m:t>
-        </m:r>
-        <m:r>
-          <w:rPr>
-            <w:rFonts w:ascii="Cambria Math" w:hAnsi="Cambria Math" w:cstheme="minorHAnsi"/>
-            <w:sz w:val="22"/>
-            <w:szCs w:val="22"/>
-            <w:lang w:val="en-US"/>
-          </w:rPr>
-          <m:t>}</m:t>
+          <m:t>d}</m:t>
         </m:r>
       </m:oMath>
     </w:p>
@@ -7256,16 +7316,6 @@
           <w:szCs w:val="22"/>
         </w:rPr>
       </w:pPr>
-    </w:p>
-    <w:p>
-      <w:pPr>
-        <w:pStyle w:val="NormalWeb"/>
-        <w:rPr>
-          <w:rFonts w:asciiTheme="minorHAnsi" w:hAnsiTheme="minorHAnsi" w:cstheme="minorHAnsi"/>
-          <w:sz w:val="22"/>
-          <w:szCs w:val="22"/>
-        </w:rPr>
-      </w:pPr>
       <w:r>
         <w:rPr>
           <w:rFonts w:asciiTheme="minorHAnsi" w:hAnsiTheme="minorHAnsi" w:cstheme="minorHAnsi"/>
@@ -7610,34 +7660,7 @@
           <w:szCs w:val="22"/>
           <w:lang w:val="en-US"/>
         </w:rPr>
-        <w:t xml:space="preserve"> </w:t>
-      </w:r>
-      <w:r>
-        <w:rPr>
-          <w:rFonts w:asciiTheme="minorHAnsi" w:hAnsiTheme="minorHAnsi" w:cstheme="minorHAnsi"/>
-          <w:sz w:val="22"/>
-          <w:szCs w:val="22"/>
-          <w:lang w:val="en-US"/>
-        </w:rPr>
-        <w:t>*</w:t>
-      </w:r>
-      <w:r>
-        <w:rPr>
-          <w:rFonts w:asciiTheme="minorHAnsi" w:hAnsiTheme="minorHAnsi" w:cstheme="minorHAnsi"/>
-          <w:sz w:val="22"/>
-          <w:szCs w:val="22"/>
-          <w:lang w:val="en-US"/>
-        </w:rPr>
-        <w:t xml:space="preserve"> </w:t>
-      </w:r>
-      <w:r>
-        <w:rPr>
-          <w:rFonts w:asciiTheme="minorHAnsi" w:hAnsiTheme="minorHAnsi" w:cstheme="minorHAnsi"/>
-          <w:sz w:val="22"/>
-          <w:szCs w:val="22"/>
-          <w:lang w:val="en-US"/>
-        </w:rPr>
-        <w:t>r</w:t>
+        <w:t xml:space="preserve"> * r</w:t>
       </w:r>
       <w:r>
         <w:rPr>
@@ -7675,43 +7698,7 @@
           <w:szCs w:val="22"/>
           <w:lang w:val="en-US"/>
         </w:rPr>
-        <w:t xml:space="preserve"> is first term and </w:t>
-      </w:r>
-      <w:r>
-        <w:rPr>
-          <w:rFonts w:asciiTheme="minorHAnsi" w:hAnsiTheme="minorHAnsi" w:cstheme="minorHAnsi"/>
-          <w:sz w:val="22"/>
-          <w:szCs w:val="22"/>
-          <w:lang w:val="en-US"/>
-        </w:rPr>
-        <w:t>r</w:t>
-      </w:r>
-      <w:r>
-        <w:rPr>
-          <w:rFonts w:asciiTheme="minorHAnsi" w:hAnsiTheme="minorHAnsi" w:cstheme="minorHAnsi"/>
-          <w:sz w:val="22"/>
-          <w:szCs w:val="22"/>
-          <w:lang w:val="en-US"/>
-        </w:rPr>
-        <w:t xml:space="preserve"> is the common </w:t>
-      </w:r>
-      <w:r>
-        <w:rPr>
-          <w:rFonts w:asciiTheme="minorHAnsi" w:hAnsiTheme="minorHAnsi" w:cstheme="minorHAnsi"/>
-          <w:sz w:val="22"/>
-          <w:szCs w:val="22"/>
-          <w:lang w:val="en-US"/>
-        </w:rPr>
-        <w:t>ratio</w:t>
-      </w:r>
-      <w:r>
-        <w:rPr>
-          <w:rFonts w:asciiTheme="minorHAnsi" w:hAnsiTheme="minorHAnsi" w:cstheme="minorHAnsi"/>
-          <w:sz w:val="22"/>
-          <w:szCs w:val="22"/>
-          <w:lang w:val="en-US"/>
-        </w:rPr>
-        <w:t xml:space="preserve"> between n terms.</w:t>
+        <w:t xml:space="preserve"> is first term and r is the common ratio between n terms.</w:t>
       </w:r>
     </w:p>
     <w:p>
@@ -8027,16 +8014,7 @@
                         <w:szCs w:val="22"/>
                         <w:lang w:val="en-US"/>
                       </w:rPr>
-                      <m:t xml:space="preserve">1 - </m:t>
-                    </m:r>
-                    <m:r>
-                      <w:rPr>
-                        <w:rFonts w:ascii="Cambria Math" w:hAnsi="Cambria Math" w:cstheme="minorHAnsi"/>
-                        <w:sz w:val="22"/>
-                        <w:szCs w:val="22"/>
-                        <w:lang w:val="en-US"/>
-                      </w:rPr>
-                      <m:t>r</m:t>
+                      <m:t>1 - r</m:t>
                     </m:r>
                   </m:e>
                   <m:sup>
@@ -8062,16 +8040,7 @@
                 <w:szCs w:val="22"/>
                 <w:lang w:val="en-US"/>
               </w:rPr>
-              <m:t>1</m:t>
-            </m:r>
-            <m:r>
-              <w:rPr>
-                <w:rFonts w:ascii="Cambria Math" w:hAnsi="Cambria Math" w:cstheme="minorHAnsi"/>
-                <w:sz w:val="22"/>
-                <w:szCs w:val="22"/>
-                <w:lang w:val="en-US"/>
-              </w:rPr>
-              <m:t>- r</m:t>
+              <m:t>1- r</m:t>
             </m:r>
           </m:den>
         </m:f>
@@ -8082,25 +8051,7 @@
             <w:szCs w:val="22"/>
             <w:lang w:val="en-US"/>
           </w:rPr>
-          <m:t xml:space="preserve"> if r</m:t>
-        </m:r>
-        <m:r>
-          <w:rPr>
-            <w:rFonts w:ascii="Cambria Math" w:hAnsi="Cambria Math" w:cstheme="minorHAnsi"/>
-            <w:sz w:val="22"/>
-            <w:szCs w:val="22"/>
-            <w:lang w:val="en-US"/>
-          </w:rPr>
-          <m:t>&lt;</m:t>
-        </m:r>
-        <m:r>
-          <w:rPr>
-            <w:rFonts w:ascii="Cambria Math" w:hAnsi="Cambria Math" w:cstheme="minorHAnsi"/>
-            <w:sz w:val="22"/>
-            <w:szCs w:val="22"/>
-            <w:lang w:val="en-US"/>
-          </w:rPr>
-          <m:t>1</m:t>
+          <m:t xml:space="preserve"> if r&lt;1</m:t>
         </m:r>
       </m:oMath>
     </w:p>
@@ -8146,7 +8097,6 @@
           <w:rFonts w:asciiTheme="minorHAnsi" w:hAnsiTheme="minorHAnsi" w:cstheme="minorHAnsi"/>
           <w:sz w:val="22"/>
           <w:szCs w:val="22"/>
-          <w:vertAlign w:val="subscript"/>
           <w:lang w:val="en-US"/>
         </w:rPr>
       </w:pPr>
@@ -8279,14 +8229,6 @@
           <w:lang w:val="en-US"/>
         </w:rPr>
         <w:tab/>
-      </w:r>
-      <w:r>
-        <w:rPr>
-          <w:rFonts w:asciiTheme="minorHAnsi" w:hAnsiTheme="minorHAnsi" w:cstheme="minorHAnsi"/>
-          <w:sz w:val="22"/>
-          <w:szCs w:val="22"/>
-          <w:lang w:val="en-US"/>
-        </w:rPr>
         <w:t>S</w:t>
       </w:r>
       <w:r>
@@ -8340,16 +8282,7 @@
                 <w:szCs w:val="22"/>
                 <w:lang w:val="en-US"/>
               </w:rPr>
-              <m:t xml:space="preserve">1- </m:t>
-            </m:r>
-            <m:r>
-              <w:rPr>
-                <w:rFonts w:ascii="Cambria Math" w:hAnsi="Cambria Math" w:cstheme="minorHAnsi"/>
-                <w:sz w:val="22"/>
-                <w:szCs w:val="22"/>
-                <w:lang w:val="en-US"/>
-              </w:rPr>
-              <m:t>r</m:t>
+              <m:t>1- r</m:t>
             </m:r>
           </m:den>
         </m:f>
@@ -8363,6 +8296,530 @@
           <m:t xml:space="preserve"> if r&gt;1</m:t>
         </m:r>
       </m:oMath>
+    </w:p>
+    <w:p>
+      <w:pPr>
+        <w:pStyle w:val="NormalWeb"/>
+        <w:rPr>
+          <w:rFonts w:asciiTheme="minorHAnsi" w:hAnsiTheme="minorHAnsi" w:cstheme="minorHAnsi"/>
+          <w:b/>
+          <w:bCs/>
+          <w:sz w:val="22"/>
+          <w:szCs w:val="22"/>
+          <w:lang w:val="en-US"/>
+        </w:rPr>
+      </w:pPr>
+      <w:r>
+        <w:rPr>
+          <w:rFonts w:asciiTheme="minorHAnsi" w:hAnsiTheme="minorHAnsi" w:cstheme="minorHAnsi"/>
+          <w:b/>
+          <w:bCs/>
+          <w:sz w:val="22"/>
+          <w:szCs w:val="22"/>
+          <w:lang w:val="en-US"/>
+        </w:rPr>
+        <w:lastRenderedPageBreak/>
+        <w:t xml:space="preserve">2.2 </w:t>
+      </w:r>
+      <w:r>
+        <w:rPr>
+          <w:rFonts w:asciiTheme="minorHAnsi" w:hAnsiTheme="minorHAnsi" w:cstheme="minorHAnsi"/>
+          <w:b/>
+          <w:bCs/>
+          <w:sz w:val="22"/>
+          <w:szCs w:val="22"/>
+          <w:lang w:val="en-US"/>
+        </w:rPr>
+        <w:t>Quadratic Equations</w:t>
+      </w:r>
+    </w:p>
+    <w:p>
+      <w:pPr>
+        <w:pStyle w:val="NormalWeb"/>
+        <w:rPr>
+          <w:rFonts w:asciiTheme="minorHAnsi" w:hAnsiTheme="minorHAnsi" w:cstheme="minorHAnsi"/>
+          <w:sz w:val="22"/>
+          <w:szCs w:val="22"/>
+        </w:rPr>
+      </w:pPr>
+      <w:r>
+        <w:rPr>
+          <w:rFonts w:asciiTheme="minorHAnsi" w:hAnsiTheme="minorHAnsi" w:cstheme="minorHAnsi"/>
+          <w:sz w:val="22"/>
+          <w:szCs w:val="22"/>
+        </w:rPr>
+        <w:t xml:space="preserve">A </w:t>
+      </w:r>
+      <w:r>
+        <w:rPr>
+          <w:rFonts w:asciiTheme="minorHAnsi" w:hAnsiTheme="minorHAnsi" w:cstheme="minorHAnsi"/>
+          <w:b/>
+          <w:bCs/>
+          <w:sz w:val="22"/>
+          <w:szCs w:val="22"/>
+        </w:rPr>
+        <w:t>Quadratic Equation</w:t>
+      </w:r>
+      <w:r>
+        <w:rPr>
+          <w:rFonts w:asciiTheme="minorHAnsi" w:hAnsiTheme="minorHAnsi" w:cstheme="minorHAnsi"/>
+          <w:sz w:val="22"/>
+          <w:szCs w:val="22"/>
+        </w:rPr>
+        <w:t xml:space="preserve"> is a </w:t>
+      </w:r>
+      <w:r>
+        <w:rPr>
+          <w:rFonts w:asciiTheme="minorHAnsi" w:hAnsiTheme="minorHAnsi" w:cstheme="minorHAnsi"/>
+          <w:b/>
+          <w:bCs/>
+          <w:sz w:val="22"/>
+          <w:szCs w:val="22"/>
+        </w:rPr>
+        <w:t>polynomial equation of degree 2</w:t>
+      </w:r>
+      <w:r>
+        <w:rPr>
+          <w:rFonts w:asciiTheme="minorHAnsi" w:hAnsiTheme="minorHAnsi" w:cstheme="minorHAnsi"/>
+          <w:sz w:val="22"/>
+          <w:szCs w:val="22"/>
+        </w:rPr>
+        <w:t>, written in the standard form:</w:t>
+      </w:r>
+    </w:p>
+    <w:p>
+      <w:pPr>
+        <w:pStyle w:val="NormalWeb"/>
+        <w:rPr>
+          <w:rFonts w:asciiTheme="minorHAnsi" w:hAnsiTheme="minorHAnsi" w:cstheme="minorHAnsi"/>
+          <w:sz w:val="22"/>
+          <w:szCs w:val="22"/>
+        </w:rPr>
+      </w:pPr>
+      <m:oMathPara>
+        <m:oMath>
+          <m:r>
+            <w:rPr>
+              <w:rFonts w:ascii="Cambria Math" w:hAnsi="Cambria Math" w:cstheme="minorHAnsi"/>
+              <w:sz w:val="22"/>
+              <w:szCs w:val="22"/>
+            </w:rPr>
+            <m:t>a</m:t>
+          </m:r>
+          <m:sSup>
+            <m:sSupPr>
+              <m:ctrlPr>
+                <w:rPr>
+                  <w:rFonts w:ascii="Cambria Math" w:hAnsi="Cambria Math" w:cstheme="minorHAnsi"/>
+                  <w:sz w:val="22"/>
+                  <w:szCs w:val="22"/>
+                </w:rPr>
+              </m:ctrlPr>
+            </m:sSupPr>
+            <m:e>
+              <m:r>
+                <w:rPr>
+                  <w:rFonts w:ascii="Cambria Math" w:hAnsi="Cambria Math" w:cstheme="minorHAnsi"/>
+                  <w:sz w:val="22"/>
+                  <w:szCs w:val="22"/>
+                </w:rPr>
+                <m:t>x</m:t>
+              </m:r>
+            </m:e>
+            <m:sup>
+              <m:r>
+                <w:rPr>
+                  <w:rFonts w:ascii="Cambria Math" w:hAnsi="Cambria Math" w:cstheme="minorHAnsi"/>
+                  <w:sz w:val="22"/>
+                  <w:szCs w:val="22"/>
+                </w:rPr>
+                <m:t>2</m:t>
+              </m:r>
+            </m:sup>
+          </m:sSup>
+          <m:r>
+            <w:rPr>
+              <w:rFonts w:ascii="Cambria Math" w:hAnsi="Cambria Math" w:cstheme="minorHAnsi"/>
+              <w:sz w:val="22"/>
+              <w:szCs w:val="22"/>
+            </w:rPr>
+            <m:t>+bx+c=0</m:t>
+          </m:r>
+          <m:r>
+            <w:rPr>
+              <w:rFonts w:asciiTheme="minorHAnsi" w:hAnsiTheme="minorHAnsi" w:cstheme="minorHAnsi"/>
+              <w:i/>
+              <w:sz w:val="22"/>
+              <w:szCs w:val="22"/>
+            </w:rPr>
+            <w:br/>
+          </m:r>
+        </m:oMath>
+      </m:oMathPara>
+    </w:p>
+    <w:p>
+      <w:pPr>
+        <w:pStyle w:val="NormalWeb"/>
+        <w:rPr>
+          <w:rFonts w:asciiTheme="minorHAnsi" w:hAnsiTheme="minorHAnsi" w:cstheme="minorHAnsi"/>
+          <w:sz w:val="22"/>
+          <w:szCs w:val="22"/>
+        </w:rPr>
+      </w:pPr>
+      <w:r>
+        <w:rPr>
+          <w:rFonts w:asciiTheme="minorHAnsi" w:hAnsiTheme="minorHAnsi" w:cstheme="minorHAnsi"/>
+          <w:sz w:val="22"/>
+          <w:szCs w:val="22"/>
+        </w:rPr>
+        <w:t>where:</w:t>
+      </w:r>
+    </w:p>
+    <w:p>
+      <w:pPr>
+        <w:pStyle w:val="NormalWeb"/>
+        <w:numPr>
+          <w:ilvl w:val="0"/>
+          <w:numId w:val="18"/>
+        </w:numPr>
+        <w:rPr>
+          <w:rFonts w:asciiTheme="minorHAnsi" w:hAnsiTheme="minorHAnsi" w:cstheme="minorHAnsi"/>
+          <w:sz w:val="22"/>
+          <w:szCs w:val="22"/>
+        </w:rPr>
+      </w:pPr>
+      <w:r>
+        <w:rPr>
+          <w:rFonts w:asciiTheme="minorHAnsi" w:hAnsiTheme="minorHAnsi" w:cstheme="minorHAnsi"/>
+          <w:sz w:val="22"/>
+          <w:szCs w:val="22"/>
+        </w:rPr>
+        <w:t>a, b, and c are constants (and a ≠ 0),</w:t>
+      </w:r>
+    </w:p>
+    <w:p>
+      <w:pPr>
+        <w:pStyle w:val="NormalWeb"/>
+        <w:numPr>
+          <w:ilvl w:val="0"/>
+          <w:numId w:val="18"/>
+        </w:numPr>
+        <w:rPr>
+          <w:rFonts w:asciiTheme="minorHAnsi" w:hAnsiTheme="minorHAnsi" w:cstheme="minorHAnsi"/>
+          <w:sz w:val="22"/>
+          <w:szCs w:val="22"/>
+        </w:rPr>
+      </w:pPr>
+      <w:r>
+        <w:rPr>
+          <w:rFonts w:asciiTheme="minorHAnsi" w:hAnsiTheme="minorHAnsi" w:cstheme="minorHAnsi"/>
+          <w:sz w:val="22"/>
+          <w:szCs w:val="22"/>
+        </w:rPr>
+        <w:t>x is the variable.</w:t>
+      </w:r>
+    </w:p>
+    <w:p>
+      <w:pPr>
+        <w:pStyle w:val="NormalWeb"/>
+        <w:rPr>
+          <w:rFonts w:cstheme="minorHAnsi"/>
+          <w:b/>
+          <w:bCs/>
+        </w:rPr>
+      </w:pPr>
+      <w:r>
+        <w:rPr>
+          <w:rFonts w:cstheme="minorHAnsi"/>
+          <w:b/>
+          <w:bCs/>
+        </w:rPr>
+        <w:t>Formula to Find Roots</w:t>
+      </w:r>
+    </w:p>
+    <w:p>
+      <w:pPr>
+        <w:pStyle w:val="NormalWeb"/>
+        <w:rPr>
+          <w:rFonts w:cstheme="minorHAnsi"/>
+        </w:rPr>
+      </w:pPr>
+      <w:r>
+        <w:rPr>
+          <w:rFonts w:cstheme="minorHAnsi"/>
+        </w:rPr>
+        <w:t xml:space="preserve">The </w:t>
+      </w:r>
+      <w:r>
+        <w:rPr>
+          <w:rFonts w:cstheme="minorHAnsi"/>
+          <w:b/>
+          <w:bCs/>
+        </w:rPr>
+        <w:t>Quadratic Formula</w:t>
+      </w:r>
+      <w:r>
+        <w:rPr>
+          <w:rFonts w:cstheme="minorHAnsi"/>
+        </w:rPr>
+        <w:t xml:space="preserve"> gives the two possible roots of the equation:</w:t>
+      </w:r>
+    </w:p>
+    <w:p>
+      <w:pPr>
+        <w:pStyle w:val="NormalWeb"/>
+        <w:rPr>
+          <w:rFonts w:cstheme="minorHAnsi"/>
+        </w:rPr>
+      </w:pPr>
+      <m:oMathPara>
+        <m:oMath>
+          <m:r>
+            <w:rPr>
+              <w:rFonts w:ascii="Cambria Math" w:hAnsi="Cambria Math" w:cstheme="minorHAnsi"/>
+            </w:rPr>
+            <m:t>x=</m:t>
+          </m:r>
+          <m:f>
+            <m:fPr>
+              <m:ctrlPr>
+                <w:rPr>
+                  <w:rFonts w:ascii="Cambria Math" w:hAnsi="Cambria Math" w:cstheme="minorHAnsi"/>
+                </w:rPr>
+              </m:ctrlPr>
+            </m:fPr>
+            <m:num>
+              <m:r>
+                <w:rPr>
+                  <w:rFonts w:ascii="Cambria Math" w:hAnsi="Cambria Math" w:cstheme="minorHAnsi"/>
+                </w:rPr>
+                <m:t>-b±</m:t>
+              </m:r>
+              <m:rad>
+                <m:radPr>
+                  <m:degHide m:val="1"/>
+                  <m:ctrlPr>
+                    <w:rPr>
+                      <w:rFonts w:ascii="Cambria Math" w:hAnsi="Cambria Math" w:cstheme="minorHAnsi"/>
+                    </w:rPr>
+                  </m:ctrlPr>
+                </m:radPr>
+                <m:deg/>
+                <m:e>
+                  <m:sSup>
+                    <m:sSupPr>
+                      <m:ctrlPr>
+                        <w:rPr>
+                          <w:rFonts w:ascii="Cambria Math" w:hAnsi="Cambria Math" w:cstheme="minorHAnsi"/>
+                        </w:rPr>
+                      </m:ctrlPr>
+                    </m:sSupPr>
+                    <m:e>
+                      <m:r>
+                        <w:rPr>
+                          <w:rFonts w:ascii="Cambria Math" w:hAnsi="Cambria Math" w:cstheme="minorHAnsi"/>
+                        </w:rPr>
+                        <m:t>b</m:t>
+                      </m:r>
+                    </m:e>
+                    <m:sup>
+                      <m:r>
+                        <w:rPr>
+                          <w:rFonts w:ascii="Cambria Math" w:hAnsi="Cambria Math" w:cstheme="minorHAnsi"/>
+                        </w:rPr>
+                        <m:t>2</m:t>
+                      </m:r>
+                    </m:sup>
+                  </m:sSup>
+                  <m:r>
+                    <w:rPr>
+                      <w:rFonts w:ascii="Cambria Math" w:hAnsi="Cambria Math" w:cstheme="minorHAnsi"/>
+                    </w:rPr>
+                    <m:t>-4ac</m:t>
+                  </m:r>
+                </m:e>
+              </m:rad>
+            </m:num>
+            <m:den>
+              <m:r>
+                <w:rPr>
+                  <w:rFonts w:ascii="Cambria Math" w:hAnsi="Cambria Math" w:cstheme="minorHAnsi"/>
+                </w:rPr>
+                <m:t>2a</m:t>
+              </m:r>
+            </m:den>
+          </m:f>
+          <m:r>
+            <w:rPr>
+              <w:rFonts w:cstheme="minorHAnsi"/>
+            </w:rPr>
+            <w:br/>
+          </m:r>
+        </m:oMath>
+      </m:oMathPara>
+    </w:p>
+    <w:p>
+      <w:pPr>
+        <w:pStyle w:val="NormalWeb"/>
+        <w:rPr>
+          <w:rFonts w:cstheme="minorHAnsi"/>
+        </w:rPr>
+      </w:pPr>
+      <w:r>
+        <w:rPr>
+          <w:rFonts w:cstheme="minorHAnsi"/>
+        </w:rPr>
+        <w:t>Here,</w:t>
+      </w:r>
+      <w:r>
+        <w:rPr>
+          <w:rFonts w:cstheme="minorHAnsi"/>
+        </w:rPr>
+        <w:br/>
+        <w:t xml:space="preserve">the expression inside the square root — </w:t>
+      </w:r>
+      <w:r>
+        <w:rPr>
+          <w:rFonts w:cstheme="minorHAnsi"/>
+          <w:b/>
+          <w:bCs/>
+        </w:rPr>
+        <w:t>(b² - 4ac)</w:t>
+      </w:r>
+      <w:r>
+        <w:rPr>
+          <w:rFonts w:cstheme="minorHAnsi"/>
+        </w:rPr>
+        <w:t xml:space="preserve"> — is called the </w:t>
+      </w:r>
+      <w:r>
+        <w:rPr>
+          <w:rFonts w:cstheme="minorHAnsi"/>
+          <w:b/>
+          <w:bCs/>
+        </w:rPr>
+        <w:t>Discriminant (D)</w:t>
+      </w:r>
+      <w:r>
+        <w:rPr>
+          <w:rFonts w:cstheme="minorHAnsi"/>
+        </w:rPr>
+        <w:t>.</w:t>
+      </w:r>
+    </w:p>
+    <w:p>
+      <w:pPr>
+        <w:pStyle w:val="NormalWeb"/>
+        <w:rPr>
+          <w:rFonts w:asciiTheme="minorHAnsi" w:hAnsiTheme="minorHAnsi" w:cstheme="minorHAnsi"/>
+          <w:i/>
+          <w:sz w:val="22"/>
+          <w:szCs w:val="22"/>
+        </w:rPr>
+      </w:pPr>
+      <m:oMathPara>
+        <m:oMath>
+          <m:r>
+            <w:rPr>
+              <w:rFonts w:ascii="Cambria Math" w:hAnsi="Cambria Math" w:cstheme="minorHAnsi"/>
+              <w:sz w:val="22"/>
+              <w:szCs w:val="22"/>
+            </w:rPr>
+            <m:t>D=</m:t>
+          </m:r>
+          <m:sSup>
+            <m:sSupPr>
+              <m:ctrlPr>
+                <w:rPr>
+                  <w:rFonts w:ascii="Cambria Math" w:hAnsi="Cambria Math" w:cstheme="minorHAnsi"/>
+                  <w:sz w:val="22"/>
+                  <w:szCs w:val="22"/>
+                </w:rPr>
+              </m:ctrlPr>
+            </m:sSupPr>
+            <m:e>
+              <m:r>
+                <w:rPr>
+                  <w:rFonts w:ascii="Cambria Math" w:hAnsi="Cambria Math" w:cstheme="minorHAnsi"/>
+                  <w:sz w:val="22"/>
+                  <w:szCs w:val="22"/>
+                </w:rPr>
+                <m:t>b</m:t>
+              </m:r>
+            </m:e>
+            <m:sup>
+              <m:r>
+                <w:rPr>
+                  <w:rFonts w:ascii="Cambria Math" w:hAnsi="Cambria Math" w:cstheme="minorHAnsi"/>
+                  <w:sz w:val="22"/>
+                  <w:szCs w:val="22"/>
+                </w:rPr>
+                <m:t>2</m:t>
+              </m:r>
+            </m:sup>
+          </m:sSup>
+          <m:r>
+            <w:rPr>
+              <w:rFonts w:ascii="Cambria Math" w:hAnsi="Cambria Math" w:cstheme="minorHAnsi"/>
+              <w:sz w:val="22"/>
+              <w:szCs w:val="22"/>
+            </w:rPr>
+            <m:t>-4ac</m:t>
+          </m:r>
+        </m:oMath>
+      </m:oMathPara>
+    </w:p>
+    <w:p>
+      <w:pPr>
+        <w:pStyle w:val="NormalWeb"/>
+        <w:rPr>
+          <w:rFonts w:asciiTheme="minorHAnsi" w:hAnsiTheme="minorHAnsi" w:cstheme="minorHAnsi"/>
+          <w:i/>
+          <w:sz w:val="22"/>
+          <w:szCs w:val="22"/>
+        </w:rPr>
+      </w:pPr>
+    </w:p>
+    <w:p>
+      <w:pPr>
+        <w:pStyle w:val="NormalWeb"/>
+        <w:rPr>
+          <w:rFonts w:asciiTheme="minorHAnsi" w:hAnsiTheme="minorHAnsi" w:cstheme="minorHAnsi"/>
+          <w:sz w:val="22"/>
+          <w:szCs w:val="22"/>
+        </w:rPr>
+      </w:pPr>
+      <w:r>
+        <w:rPr>
+          <w:rFonts w:asciiTheme="minorHAnsi" w:hAnsiTheme="minorHAnsi" w:cstheme="minorHAnsi"/>
+          <w:i/>
+          <w:sz w:val="22"/>
+          <w:szCs w:val="22"/>
+        </w:rPr>
+        <w:br/>
+      </w:r>
+    </w:p>
+    <w:p>
+      <w:pPr>
+        <w:pStyle w:val="NormalWeb"/>
+        <w:rPr>
+          <w:rFonts w:asciiTheme="minorHAnsi" w:hAnsiTheme="minorHAnsi" w:cstheme="minorHAnsi"/>
+          <w:sz w:val="22"/>
+          <w:szCs w:val="22"/>
+        </w:rPr>
+      </w:pPr>
+    </w:p>
+    <w:p>
+      <w:pPr>
+        <w:pStyle w:val="NormalWeb"/>
+        <w:rPr>
+          <w:rFonts w:asciiTheme="minorHAnsi" w:hAnsiTheme="minorHAnsi" w:cstheme="minorHAnsi"/>
+          <w:sz w:val="22"/>
+          <w:szCs w:val="22"/>
+          <w:vertAlign w:val="subscript"/>
+          <w:lang w:val="en-US"/>
+        </w:rPr>
+      </w:pPr>
     </w:p>
     <w:sectPr>
       <w:pgSz w:w="11906" w:h="16838"/>
@@ -8937,6 +9394,155 @@
     </w:lvl>
   </w:abstractNum>
   <w:abstractNum w:abstractNumId="4" w15:restartNumberingAfterBreak="0">
+    <w:nsid w:val="381708E1"/>
+    <w:multiLevelType w:val="multilevel"/>
+    <w:tmpl w:val="B47ECD1E"/>
+    <w:lvl w:ilvl="0">
+      <w:start w:val="1"/>
+      <w:numFmt w:val="bullet"/>
+      <w:lvlText w:val=""/>
+      <w:lvlJc w:val="left"/>
+      <w:pPr>
+        <w:tabs>
+          <w:tab w:val="num" w:pos="720"/>
+        </w:tabs>
+        <w:ind w:left="720" w:hanging="360"/>
+      </w:pPr>
+      <w:rPr>
+        <w:rFonts w:ascii="Symbol" w:hAnsi="Symbol" w:hint="default"/>
+        <w:sz w:val="20"/>
+      </w:rPr>
+    </w:lvl>
+    <w:lvl w:ilvl="1" w:tentative="1">
+      <w:start w:val="1"/>
+      <w:numFmt w:val="bullet"/>
+      <w:lvlText w:val="o"/>
+      <w:lvlJc w:val="left"/>
+      <w:pPr>
+        <w:tabs>
+          <w:tab w:val="num" w:pos="1440"/>
+        </w:tabs>
+        <w:ind w:left="1440" w:hanging="360"/>
+      </w:pPr>
+      <w:rPr>
+        <w:rFonts w:ascii="Courier New" w:hAnsi="Courier New" w:hint="default"/>
+        <w:sz w:val="20"/>
+      </w:rPr>
+    </w:lvl>
+    <w:lvl w:ilvl="2" w:tentative="1">
+      <w:start w:val="1"/>
+      <w:numFmt w:val="bullet"/>
+      <w:lvlText w:val=""/>
+      <w:lvlJc w:val="left"/>
+      <w:pPr>
+        <w:tabs>
+          <w:tab w:val="num" w:pos="2160"/>
+        </w:tabs>
+        <w:ind w:left="2160" w:hanging="360"/>
+      </w:pPr>
+      <w:rPr>
+        <w:rFonts w:ascii="Wingdings" w:hAnsi="Wingdings" w:hint="default"/>
+        <w:sz w:val="20"/>
+      </w:rPr>
+    </w:lvl>
+    <w:lvl w:ilvl="3" w:tentative="1">
+      <w:start w:val="1"/>
+      <w:numFmt w:val="bullet"/>
+      <w:lvlText w:val=""/>
+      <w:lvlJc w:val="left"/>
+      <w:pPr>
+        <w:tabs>
+          <w:tab w:val="num" w:pos="2880"/>
+        </w:tabs>
+        <w:ind w:left="2880" w:hanging="360"/>
+      </w:pPr>
+      <w:rPr>
+        <w:rFonts w:ascii="Wingdings" w:hAnsi="Wingdings" w:hint="default"/>
+        <w:sz w:val="20"/>
+      </w:rPr>
+    </w:lvl>
+    <w:lvl w:ilvl="4" w:tentative="1">
+      <w:start w:val="1"/>
+      <w:numFmt w:val="bullet"/>
+      <w:lvlText w:val=""/>
+      <w:lvlJc w:val="left"/>
+      <w:pPr>
+        <w:tabs>
+          <w:tab w:val="num" w:pos="3600"/>
+        </w:tabs>
+        <w:ind w:left="3600" w:hanging="360"/>
+      </w:pPr>
+      <w:rPr>
+        <w:rFonts w:ascii="Wingdings" w:hAnsi="Wingdings" w:hint="default"/>
+        <w:sz w:val="20"/>
+      </w:rPr>
+    </w:lvl>
+    <w:lvl w:ilvl="5" w:tentative="1">
+      <w:start w:val="1"/>
+      <w:numFmt w:val="bullet"/>
+      <w:lvlText w:val=""/>
+      <w:lvlJc w:val="left"/>
+      <w:pPr>
+        <w:tabs>
+          <w:tab w:val="num" w:pos="4320"/>
+        </w:tabs>
+        <w:ind w:left="4320" w:hanging="360"/>
+      </w:pPr>
+      <w:rPr>
+        <w:rFonts w:ascii="Wingdings" w:hAnsi="Wingdings" w:hint="default"/>
+        <w:sz w:val="20"/>
+      </w:rPr>
+    </w:lvl>
+    <w:lvl w:ilvl="6" w:tentative="1">
+      <w:start w:val="1"/>
+      <w:numFmt w:val="bullet"/>
+      <w:lvlText w:val=""/>
+      <w:lvlJc w:val="left"/>
+      <w:pPr>
+        <w:tabs>
+          <w:tab w:val="num" w:pos="5040"/>
+        </w:tabs>
+        <w:ind w:left="5040" w:hanging="360"/>
+      </w:pPr>
+      <w:rPr>
+        <w:rFonts w:ascii="Wingdings" w:hAnsi="Wingdings" w:hint="default"/>
+        <w:sz w:val="20"/>
+      </w:rPr>
+    </w:lvl>
+    <w:lvl w:ilvl="7" w:tentative="1">
+      <w:start w:val="1"/>
+      <w:numFmt w:val="bullet"/>
+      <w:lvlText w:val=""/>
+      <w:lvlJc w:val="left"/>
+      <w:pPr>
+        <w:tabs>
+          <w:tab w:val="num" w:pos="5760"/>
+        </w:tabs>
+        <w:ind w:left="5760" w:hanging="360"/>
+      </w:pPr>
+      <w:rPr>
+        <w:rFonts w:ascii="Wingdings" w:hAnsi="Wingdings" w:hint="default"/>
+        <w:sz w:val="20"/>
+      </w:rPr>
+    </w:lvl>
+    <w:lvl w:ilvl="8" w:tentative="1">
+      <w:start w:val="1"/>
+      <w:numFmt w:val="bullet"/>
+      <w:lvlText w:val=""/>
+      <w:lvlJc w:val="left"/>
+      <w:pPr>
+        <w:tabs>
+          <w:tab w:val="num" w:pos="6480"/>
+        </w:tabs>
+        <w:ind w:left="6480" w:hanging="360"/>
+      </w:pPr>
+      <w:rPr>
+        <w:rFonts w:ascii="Wingdings" w:hAnsi="Wingdings" w:hint="default"/>
+        <w:sz w:val="20"/>
+      </w:rPr>
+    </w:lvl>
+  </w:abstractNum>
+  <w:abstractNum w:abstractNumId="5" w15:restartNumberingAfterBreak="0">
     <w:nsid w:val="38391E61"/>
     <w:multiLevelType w:val="hybridMultilevel"/>
     <w:tmpl w:val="64D6E148"/>
@@ -9049,7 +9655,7 @@
       </w:rPr>
     </w:lvl>
   </w:abstractNum>
-  <w:abstractNum w:abstractNumId="5" w15:restartNumberingAfterBreak="0">
+  <w:abstractNum w:abstractNumId="6" w15:restartNumberingAfterBreak="0">
     <w:nsid w:val="40C80375"/>
     <w:multiLevelType w:val="multilevel"/>
     <w:tmpl w:val="91B0A518"/>
@@ -9198,7 +9804,7 @@
       </w:rPr>
     </w:lvl>
   </w:abstractNum>
-  <w:abstractNum w:abstractNumId="6" w15:restartNumberingAfterBreak="0">
+  <w:abstractNum w:abstractNumId="7" w15:restartNumberingAfterBreak="0">
     <w:nsid w:val="4A805E16"/>
     <w:multiLevelType w:val="hybridMultilevel"/>
     <w:tmpl w:val="72A6C6EA"/>
@@ -9311,7 +9917,7 @@
       </w:rPr>
     </w:lvl>
   </w:abstractNum>
-  <w:abstractNum w:abstractNumId="7" w15:restartNumberingAfterBreak="0">
+  <w:abstractNum w:abstractNumId="8" w15:restartNumberingAfterBreak="0">
     <w:nsid w:val="56EC7070"/>
     <w:multiLevelType w:val="multilevel"/>
     <w:tmpl w:val="7E96A1D0"/>
@@ -9460,7 +10066,7 @@
       </w:rPr>
     </w:lvl>
   </w:abstractNum>
-  <w:abstractNum w:abstractNumId="8" w15:restartNumberingAfterBreak="0">
+  <w:abstractNum w:abstractNumId="9" w15:restartNumberingAfterBreak="0">
     <w:nsid w:val="65C750A5"/>
     <w:multiLevelType w:val="multilevel"/>
     <w:tmpl w:val="000E8916"/>
@@ -9573,7 +10179,7 @@
       </w:pPr>
     </w:lvl>
   </w:abstractNum>
-  <w:abstractNum w:abstractNumId="9" w15:restartNumberingAfterBreak="0">
+  <w:abstractNum w:abstractNumId="10" w15:restartNumberingAfterBreak="0">
     <w:nsid w:val="6F4621B4"/>
     <w:multiLevelType w:val="multilevel"/>
     <w:tmpl w:val="47760FCE"/>
@@ -9722,7 +10328,7 @@
       </w:rPr>
     </w:lvl>
   </w:abstractNum>
-  <w:abstractNum w:abstractNumId="10" w15:restartNumberingAfterBreak="0">
+  <w:abstractNum w:abstractNumId="11" w15:restartNumberingAfterBreak="0">
     <w:nsid w:val="75D66F45"/>
     <w:multiLevelType w:val="multilevel"/>
     <w:tmpl w:val="E7184ADC"/>
@@ -9871,7 +10477,7 @@
       </w:rPr>
     </w:lvl>
   </w:abstractNum>
-  <w:abstractNum w:abstractNumId="11" w15:restartNumberingAfterBreak="0">
+  <w:abstractNum w:abstractNumId="12" w15:restartNumberingAfterBreak="0">
     <w:nsid w:val="76AB597D"/>
     <w:multiLevelType w:val="multilevel"/>
     <w:tmpl w:val="C0FAC07A"/>
@@ -10020,7 +10626,7 @@
       </w:rPr>
     </w:lvl>
   </w:abstractNum>
-  <w:abstractNum w:abstractNumId="12" w15:restartNumberingAfterBreak="0">
+  <w:abstractNum w:abstractNumId="13" w15:restartNumberingAfterBreak="0">
     <w:nsid w:val="76DE019E"/>
     <w:multiLevelType w:val="multilevel"/>
     <w:tmpl w:val="650ABE88"/>
@@ -10173,32 +10779,32 @@
     <w:abstractNumId w:val="3"/>
   </w:num>
   <w:num w:numId="2" w16cid:durableId="358968924">
-    <w:abstractNumId w:val="5"/>
+    <w:abstractNumId w:val="6"/>
     <w:lvlOverride w:ilvl="0">
       <w:startOverride w:val="1"/>
     </w:lvlOverride>
   </w:num>
   <w:num w:numId="3" w16cid:durableId="1489441727">
-    <w:abstractNumId w:val="5"/>
+    <w:abstractNumId w:val="6"/>
     <w:lvlOverride w:ilvl="0">
       <w:startOverride w:val="2"/>
     </w:lvlOverride>
   </w:num>
   <w:num w:numId="4" w16cid:durableId="1250306713">
-    <w:abstractNumId w:val="5"/>
+    <w:abstractNumId w:val="6"/>
     <w:lvlOverride w:ilvl="0">
       <w:startOverride w:val="3"/>
     </w:lvlOverride>
   </w:num>
   <w:num w:numId="5" w16cid:durableId="1170756516">
-    <w:abstractNumId w:val="5"/>
+    <w:abstractNumId w:val="6"/>
     <w:lvlOverride w:ilvl="0"/>
     <w:lvlOverride w:ilvl="1">
       <w:startOverride w:val="1"/>
     </w:lvlOverride>
   </w:num>
   <w:num w:numId="6" w16cid:durableId="1521503728">
-    <w:abstractNumId w:val="5"/>
+    <w:abstractNumId w:val="6"/>
     <w:lvlOverride w:ilvl="0"/>
     <w:lvlOverride w:ilvl="1">
       <w:startOverride w:val="2"/>
@@ -10211,34 +10817,37 @@
     </w:lvlOverride>
   </w:num>
   <w:num w:numId="8" w16cid:durableId="500238654">
-    <w:abstractNumId w:val="6"/>
+    <w:abstractNumId w:val="7"/>
   </w:num>
   <w:num w:numId="9" w16cid:durableId="1685283853">
-    <w:abstractNumId w:val="9"/>
+    <w:abstractNumId w:val="10"/>
   </w:num>
   <w:num w:numId="10" w16cid:durableId="887377891">
-    <w:abstractNumId w:val="10"/>
+    <w:abstractNumId w:val="11"/>
   </w:num>
   <w:num w:numId="11" w16cid:durableId="1068573023">
-    <w:abstractNumId w:val="11"/>
+    <w:abstractNumId w:val="12"/>
   </w:num>
   <w:num w:numId="12" w16cid:durableId="230773965">
-    <w:abstractNumId w:val="7"/>
+    <w:abstractNumId w:val="8"/>
   </w:num>
   <w:num w:numId="13" w16cid:durableId="1706518486">
-    <w:abstractNumId w:val="4"/>
+    <w:abstractNumId w:val="5"/>
   </w:num>
   <w:num w:numId="14" w16cid:durableId="1446995445">
-    <w:abstractNumId w:val="8"/>
+    <w:abstractNumId w:val="9"/>
   </w:num>
   <w:num w:numId="15" w16cid:durableId="373118077">
     <w:abstractNumId w:val="1"/>
   </w:num>
   <w:num w:numId="16" w16cid:durableId="1937399778">
-    <w:abstractNumId w:val="12"/>
+    <w:abstractNumId w:val="13"/>
   </w:num>
   <w:num w:numId="17" w16cid:durableId="224610053">
     <w:abstractNumId w:val="2"/>
+  </w:num>
+  <w:num w:numId="18" w16cid:durableId="1090472496">
+    <w:abstractNumId w:val="4"/>
   </w:num>
 </w:numbering>
 </file>
@@ -10671,7 +11280,6 @@
     <w:next w:val="Normal"/>
     <w:link w:val="Heading2Char"/>
     <w:uiPriority w:val="9"/>
-    <w:semiHidden/>
     <w:unhideWhenUsed/>
     <w:qFormat/>
     <w:rsid w:val="00031389"/>
@@ -10886,7 +11494,6 @@
     <w:basedOn w:val="DefaultParagraphFont"/>
     <w:link w:val="Heading2"/>
     <w:uiPriority w:val="9"/>
-    <w:semiHidden/>
     <w:rsid w:val="00031389"/>
     <w:rPr>
       <w:rFonts w:asciiTheme="majorHAnsi" w:eastAsiaTheme="majorEastAsia" w:hAnsiTheme="majorHAnsi" w:cstheme="majorBidi"/>

</xml_diff>

<commit_message>
Mean and Median in mathematics in DSA
Signed-off-by: PranaySingh13 <pranay.singh.1393@gmail.com>
</commit_message>
<xml_diff>
--- a/Backend/DSA/Data Structures and Algorithm.docx
+++ b/Backend/DSA/Data Structures and Algorithm.docx
@@ -8774,38 +8774,867 @@
         <w:pStyle w:val="NormalWeb"/>
         <w:rPr>
           <w:rFonts w:asciiTheme="minorHAnsi" w:hAnsiTheme="minorHAnsi" w:cstheme="minorHAnsi"/>
-          <w:i/>
-          <w:sz w:val="22"/>
-          <w:szCs w:val="22"/>
-        </w:rPr>
-      </w:pPr>
+          <w:b/>
+          <w:bCs/>
+          <w:iCs/>
+          <w:sz w:val="22"/>
+          <w:szCs w:val="22"/>
+        </w:rPr>
+      </w:pPr>
+      <w:r>
+        <w:rPr>
+          <w:rFonts w:asciiTheme="minorHAnsi" w:hAnsiTheme="minorHAnsi" w:cstheme="minorHAnsi"/>
+          <w:b/>
+          <w:bCs/>
+          <w:iCs/>
+          <w:sz w:val="22"/>
+          <w:szCs w:val="22"/>
+        </w:rPr>
+        <w:t>2.3 Mean and Median</w:t>
+      </w:r>
     </w:p>
     <w:p>
       <w:pPr>
         <w:pStyle w:val="NormalWeb"/>
         <w:rPr>
-          <w:rFonts w:asciiTheme="minorHAnsi" w:hAnsiTheme="minorHAnsi" w:cstheme="minorHAnsi"/>
-          <w:sz w:val="22"/>
-          <w:szCs w:val="22"/>
-        </w:rPr>
-      </w:pPr>
-      <w:r>
-        <w:rPr>
-          <w:rFonts w:asciiTheme="minorHAnsi" w:hAnsiTheme="minorHAnsi" w:cstheme="minorHAnsi"/>
-          <w:i/>
-          <w:sz w:val="22"/>
-          <w:szCs w:val="22"/>
+          <w:rFonts w:cstheme="minorHAnsi"/>
+          <w:b/>
+          <w:bCs/>
+          <w:iCs/>
+        </w:rPr>
+      </w:pPr>
+      <w:r>
+        <w:rPr>
+          <w:rFonts w:cstheme="minorHAnsi"/>
+          <w:b/>
+          <w:bCs/>
+          <w:iCs/>
+        </w:rPr>
+        <w:t>Mean (Average)</w:t>
+      </w:r>
+    </w:p>
+    <w:p>
+      <w:pPr>
+        <w:pStyle w:val="NormalWeb"/>
+        <w:rPr>
+          <w:rFonts w:cstheme="minorHAnsi"/>
+          <w:b/>
+          <w:bCs/>
+          <w:iCs/>
+        </w:rPr>
+      </w:pPr>
+      <w:r>
+        <w:rPr>
+          <w:rFonts w:cstheme="minorHAnsi"/>
+          <w:iCs/>
+        </w:rPr>
+        <w:t xml:space="preserve">The </w:t>
+      </w:r>
+      <w:r>
+        <w:rPr>
+          <w:rFonts w:cstheme="minorHAnsi"/>
+          <w:b/>
+          <w:bCs/>
+          <w:iCs/>
+        </w:rPr>
+        <w:t>mean</w:t>
+      </w:r>
+      <w:r>
+        <w:rPr>
+          <w:rFonts w:cstheme="minorHAnsi"/>
+          <w:iCs/>
+        </w:rPr>
+        <w:t xml:space="preserve"> (or </w:t>
+      </w:r>
+      <w:r>
+        <w:rPr>
+          <w:rFonts w:cstheme="minorHAnsi"/>
+          <w:b/>
+          <w:bCs/>
+          <w:iCs/>
+        </w:rPr>
+        <w:t>average</w:t>
+      </w:r>
+      <w:r>
+        <w:rPr>
+          <w:rFonts w:cstheme="minorHAnsi"/>
+          <w:iCs/>
+        </w:rPr>
+        <w:t xml:space="preserve">) is the </w:t>
+      </w:r>
+      <w:r>
+        <w:rPr>
+          <w:rFonts w:cstheme="minorHAnsi"/>
+          <w:b/>
+          <w:bCs/>
+          <w:iCs/>
+        </w:rPr>
+        <w:t>sum of all values divided by the number of values</w:t>
+      </w:r>
+      <w:r>
+        <w:rPr>
+          <w:rFonts w:cstheme="minorHAnsi"/>
+          <w:iCs/>
+        </w:rPr>
+        <w:t>.</w:t>
+      </w:r>
+    </w:p>
+    <w:p>
+      <w:pPr>
+        <w:pStyle w:val="NormalWeb"/>
+        <w:rPr>
+          <w:rFonts w:asciiTheme="minorHAnsi" w:hAnsiTheme="minorHAnsi" w:cstheme="minorHAnsi"/>
+          <w:iCs/>
+          <w:sz w:val="22"/>
+          <w:szCs w:val="22"/>
+        </w:rPr>
+      </w:pPr>
+      <m:oMathPara>
+        <m:oMath>
+          <m:r>
+            <m:rPr>
+              <m:nor/>
+            </m:rPr>
+            <w:rPr>
+              <w:rFonts w:asciiTheme="minorHAnsi" w:hAnsiTheme="minorHAnsi" w:cstheme="minorHAnsi"/>
+              <w:iCs/>
+              <w:sz w:val="22"/>
+              <w:szCs w:val="22"/>
+            </w:rPr>
+            <m:t>Mean</m:t>
+          </m:r>
+          <m:r>
+            <w:rPr>
+              <w:rFonts w:ascii="Cambria Math" w:hAnsi="Cambria Math" w:cstheme="minorHAnsi"/>
+              <w:sz w:val="22"/>
+              <w:szCs w:val="22"/>
+            </w:rPr>
+            <m:t>=</m:t>
+          </m:r>
+          <m:f>
+            <m:fPr>
+              <m:ctrlPr>
+                <w:rPr>
+                  <w:rFonts w:ascii="Cambria Math" w:hAnsi="Cambria Math" w:cstheme="minorHAnsi"/>
+                  <w:iCs/>
+                  <w:sz w:val="22"/>
+                  <w:szCs w:val="22"/>
+                </w:rPr>
+              </m:ctrlPr>
+            </m:fPr>
+            <m:num>
+              <m:r>
+                <m:rPr>
+                  <m:nor/>
+                </m:rPr>
+                <w:rPr>
+                  <w:rFonts w:asciiTheme="minorHAnsi" w:hAnsiTheme="minorHAnsi" w:cstheme="minorHAnsi"/>
+                  <w:iCs/>
+                  <w:sz w:val="22"/>
+                  <w:szCs w:val="22"/>
+                </w:rPr>
+                <m:t>Sum of all values</m:t>
+              </m:r>
+            </m:num>
+            <m:den>
+              <m:r>
+                <m:rPr>
+                  <m:nor/>
+                </m:rPr>
+                <w:rPr>
+                  <w:rFonts w:asciiTheme="minorHAnsi" w:hAnsiTheme="minorHAnsi" w:cstheme="minorHAnsi"/>
+                  <w:iCs/>
+                  <w:sz w:val="22"/>
+                  <w:szCs w:val="22"/>
+                </w:rPr>
+                <m:t>Number of values</m:t>
+              </m:r>
+            </m:den>
+          </m:f>
+        </m:oMath>
+      </m:oMathPara>
+    </w:p>
+    <w:p>
+      <w:pPr>
+        <w:pStyle w:val="NormalWeb"/>
+        <w:rPr>
+          <w:rFonts w:cstheme="minorHAnsi"/>
+          <w:iCs/>
+        </w:rPr>
+      </w:pPr>
+      <w:r>
+        <w:rPr>
+          <w:rFonts w:cstheme="minorHAnsi"/>
+          <w:iCs/>
+        </w:rPr>
+        <w:t>Given numbers: 4, 8, 6, 5, 3</w:t>
+      </w:r>
+    </w:p>
+    <w:p>
+      <w:pPr>
+        <w:pStyle w:val="NormalWeb"/>
+        <w:rPr>
+          <w:rFonts w:asciiTheme="minorHAnsi" w:hAnsiTheme="minorHAnsi" w:cstheme="minorHAnsi"/>
+          <w:b/>
+          <w:bCs/>
+          <w:iCs/>
+          <w:sz w:val="22"/>
+          <w:szCs w:val="22"/>
+        </w:rPr>
+      </w:pPr>
+      <m:oMathPara>
+        <m:oMath>
+          <m:r>
+            <m:rPr>
+              <m:nor/>
+            </m:rPr>
+            <w:rPr>
+              <w:rFonts w:asciiTheme="minorHAnsi" w:hAnsiTheme="minorHAnsi" w:cstheme="minorHAnsi"/>
+              <w:iCs/>
+              <w:sz w:val="22"/>
+              <w:szCs w:val="22"/>
+            </w:rPr>
+            <m:t>Mean</m:t>
+          </m:r>
+          <m:r>
+            <w:rPr>
+              <w:rFonts w:ascii="Cambria Math" w:hAnsi="Cambria Math" w:cstheme="minorHAnsi"/>
+              <w:sz w:val="22"/>
+              <w:szCs w:val="22"/>
+            </w:rPr>
+            <m:t>=</m:t>
+          </m:r>
+          <m:f>
+            <m:fPr>
+              <m:ctrlPr>
+                <w:rPr>
+                  <w:rFonts w:ascii="Cambria Math" w:hAnsi="Cambria Math" w:cstheme="minorHAnsi"/>
+                  <w:iCs/>
+                  <w:sz w:val="22"/>
+                  <w:szCs w:val="22"/>
+                </w:rPr>
+              </m:ctrlPr>
+            </m:fPr>
+            <m:num>
+              <m:r>
+                <w:rPr>
+                  <w:rFonts w:ascii="Cambria Math" w:hAnsi="Cambria Math" w:cstheme="minorHAnsi"/>
+                  <w:sz w:val="22"/>
+                  <w:szCs w:val="22"/>
+                </w:rPr>
+                <m:t>4+8+6+5+3</m:t>
+              </m:r>
+            </m:num>
+            <m:den>
+              <m:r>
+                <w:rPr>
+                  <w:rFonts w:ascii="Cambria Math" w:hAnsi="Cambria Math" w:cstheme="minorHAnsi"/>
+                  <w:sz w:val="22"/>
+                  <w:szCs w:val="22"/>
+                </w:rPr>
+                <m:t>5</m:t>
+              </m:r>
+            </m:den>
+          </m:f>
+          <m:r>
+            <w:rPr>
+              <w:rFonts w:ascii="Cambria Math" w:hAnsi="Cambria Math" w:cstheme="minorHAnsi"/>
+              <w:sz w:val="22"/>
+              <w:szCs w:val="22"/>
+            </w:rPr>
+            <m:t>=</m:t>
+          </m:r>
+          <m:f>
+            <m:fPr>
+              <m:ctrlPr>
+                <w:rPr>
+                  <w:rFonts w:ascii="Cambria Math" w:hAnsi="Cambria Math" w:cstheme="minorHAnsi"/>
+                  <w:iCs/>
+                  <w:sz w:val="22"/>
+                  <w:szCs w:val="22"/>
+                </w:rPr>
+              </m:ctrlPr>
+            </m:fPr>
+            <m:num>
+              <m:r>
+                <w:rPr>
+                  <w:rFonts w:ascii="Cambria Math" w:hAnsi="Cambria Math" w:cstheme="minorHAnsi"/>
+                  <w:sz w:val="22"/>
+                  <w:szCs w:val="22"/>
+                </w:rPr>
+                <m:t>26</m:t>
+              </m:r>
+            </m:num>
+            <m:den>
+              <m:r>
+                <w:rPr>
+                  <w:rFonts w:ascii="Cambria Math" w:hAnsi="Cambria Math" w:cstheme="minorHAnsi"/>
+                  <w:sz w:val="22"/>
+                  <w:szCs w:val="22"/>
+                </w:rPr>
+                <m:t>5</m:t>
+              </m:r>
+            </m:den>
+          </m:f>
+          <m:r>
+            <w:rPr>
+              <w:rFonts w:ascii="Cambria Math" w:hAnsi="Cambria Math" w:cstheme="minorHAnsi"/>
+              <w:sz w:val="22"/>
+              <w:szCs w:val="22"/>
+            </w:rPr>
+            <m:t>=5.2</m:t>
+          </m:r>
+          <m:r>
+            <w:rPr>
+              <w:rFonts w:asciiTheme="minorHAnsi" w:hAnsiTheme="minorHAnsi" w:cstheme="minorHAnsi"/>
+              <w:i/>
+              <w:iCs/>
+              <w:sz w:val="22"/>
+              <w:szCs w:val="22"/>
+            </w:rPr>
+            <w:br/>
+          </m:r>
+        </m:oMath>
+      </m:oMathPara>
+      <w:r>
+        <w:rPr>
+          <w:rFonts w:asciiTheme="minorHAnsi" w:hAnsiTheme="minorHAnsi" w:cstheme="minorHAnsi"/>
+          <w:b/>
+          <w:bCs/>
+          <w:iCs/>
+          <w:sz w:val="22"/>
+          <w:szCs w:val="22"/>
+        </w:rPr>
+        <w:t>Median</w:t>
+      </w:r>
+    </w:p>
+    <w:p>
+      <w:pPr>
+        <w:pStyle w:val="NormalWeb"/>
+        <w:rPr>
+          <w:rFonts w:cstheme="minorHAnsi"/>
+          <w:b/>
+          <w:bCs/>
+          <w:iCs/>
+        </w:rPr>
+      </w:pPr>
+      <w:r>
+        <w:rPr>
+          <w:rFonts w:cstheme="minorHAnsi"/>
+          <w:iCs/>
+        </w:rPr>
+        <w:t xml:space="preserve">The </w:t>
+      </w:r>
+      <w:r>
+        <w:rPr>
+          <w:rFonts w:cstheme="minorHAnsi"/>
+          <w:b/>
+          <w:bCs/>
+          <w:iCs/>
+        </w:rPr>
+        <w:t>median</w:t>
+      </w:r>
+      <w:r>
+        <w:rPr>
+          <w:rFonts w:cstheme="minorHAnsi"/>
+          <w:iCs/>
+        </w:rPr>
+        <w:t xml:space="preserve"> is the </w:t>
+      </w:r>
+      <w:r>
+        <w:rPr>
+          <w:rFonts w:cstheme="minorHAnsi"/>
+          <w:b/>
+          <w:bCs/>
+          <w:iCs/>
+        </w:rPr>
+        <w:t>middle value</w:t>
+      </w:r>
+      <w:r>
+        <w:rPr>
+          <w:rFonts w:cstheme="minorHAnsi"/>
+          <w:iCs/>
+        </w:rPr>
+        <w:t xml:space="preserve"> when data is arranged in </w:t>
+      </w:r>
+      <w:r>
+        <w:rPr>
+          <w:rFonts w:cstheme="minorHAnsi"/>
+          <w:b/>
+          <w:bCs/>
+          <w:iCs/>
+        </w:rPr>
+        <w:t>ascending (or descending)</w:t>
+      </w:r>
+      <w:r>
+        <w:rPr>
+          <w:rFonts w:cstheme="minorHAnsi"/>
+          <w:iCs/>
+        </w:rPr>
+        <w:t xml:space="preserve"> order.</w:t>
+      </w:r>
+    </w:p>
+    <w:p>
+      <w:pPr>
+        <w:pStyle w:val="NormalWeb"/>
+        <w:numPr>
+          <w:ilvl w:val="0"/>
+          <w:numId w:val="19"/>
+        </w:numPr>
+        <w:rPr>
+          <w:rFonts w:cstheme="minorHAnsi"/>
+          <w:iCs/>
+        </w:rPr>
+      </w:pPr>
+      <w:r>
+        <w:rPr>
+          <w:rFonts w:cstheme="minorHAnsi"/>
+          <w:iCs/>
+        </w:rPr>
+        <w:t xml:space="preserve">If </w:t>
+      </w:r>
+      <w:r>
+        <w:rPr>
+          <w:rFonts w:cstheme="minorHAnsi"/>
+          <w:b/>
+          <w:bCs/>
+          <w:iCs/>
+        </w:rPr>
+        <w:t>n is odd</w:t>
+      </w:r>
+      <w:r>
+        <w:rPr>
+          <w:rFonts w:cstheme="minorHAnsi"/>
+          <w:iCs/>
+        </w:rPr>
+        <w:t>, median = middle element.</w:t>
+      </w:r>
+      <m:oMath>
+        <m:r>
+          <w:rPr>
+            <w:rFonts w:ascii="Cambria Math" w:hAnsi="Cambria Math" w:cstheme="minorHAnsi"/>
+          </w:rPr>
+          <m:t xml:space="preserve"> </m:t>
+        </m:r>
+        <m:r>
+          <m:rPr>
+            <m:sty m:val="bi"/>
+          </m:rPr>
+          <w:rPr>
+            <w:rFonts w:ascii="Cambria Math" w:hAnsi="Cambria Math" w:cstheme="minorHAnsi"/>
+          </w:rPr>
+          <m:t>Median=</m:t>
+        </m:r>
+        <m:d>
+          <m:dPr>
+            <m:ctrlPr>
+              <w:rPr>
+                <w:rFonts w:ascii="Cambria Math" w:hAnsi="Cambria Math" w:cstheme="minorHAnsi"/>
+                <w:b/>
+                <w:bCs/>
+                <w:i/>
+                <w:iCs/>
+              </w:rPr>
+            </m:ctrlPr>
+          </m:dPr>
+          <m:e>
+            <m:f>
+              <m:fPr>
+                <m:ctrlPr>
+                  <w:rPr>
+                    <w:rFonts w:ascii="Cambria Math" w:hAnsi="Cambria Math" w:cstheme="minorHAnsi"/>
+                    <w:b/>
+                    <w:bCs/>
+                    <w:i/>
+                    <w:iCs/>
+                  </w:rPr>
+                </m:ctrlPr>
+              </m:fPr>
+              <m:num>
+                <m:r>
+                  <m:rPr>
+                    <m:sty m:val="bi"/>
+                  </m:rPr>
+                  <w:rPr>
+                    <w:rFonts w:ascii="Cambria Math" w:hAnsi="Cambria Math" w:cstheme="minorHAnsi"/>
+                  </w:rPr>
+                  <m:t>n+1</m:t>
+                </m:r>
+              </m:num>
+              <m:den>
+                <m:r>
+                  <m:rPr>
+                    <m:sty m:val="bi"/>
+                  </m:rPr>
+                  <w:rPr>
+                    <w:rFonts w:ascii="Cambria Math" w:hAnsi="Cambria Math" w:cstheme="minorHAnsi"/>
+                  </w:rPr>
+                  <m:t>2</m:t>
+                </m:r>
+              </m:den>
+            </m:f>
+          </m:e>
+        </m:d>
+      </m:oMath>
+      <w:r>
+        <w:rPr>
+          <w:rFonts w:cstheme="minorHAnsi"/>
+          <w:b/>
+          <w:bCs/>
+          <w:iCs/>
+          <w:vertAlign w:val="superscript"/>
+        </w:rPr>
+        <w:t>th</w:t>
+      </w:r>
+      <w:r>
+        <w:rPr>
+          <w:rFonts w:cstheme="minorHAnsi"/>
+          <w:iCs/>
+          <w:vertAlign w:val="superscript"/>
+        </w:rPr>
+        <w:t xml:space="preserve"> </w:t>
+      </w:r>
+      <w:r>
+        <w:rPr>
+          <w:rFonts w:cstheme="minorHAnsi"/>
+          <w:iCs/>
+        </w:rPr>
+        <w:t>value where n is no of value</w:t>
+      </w:r>
+      <w:r>
+        <w:rPr>
+          <w:rFonts w:cstheme="minorHAnsi"/>
+          <w:iCs/>
+          <w:vertAlign w:val="superscript"/>
+        </w:rPr>
+        <w:t xml:space="preserve"> </w:t>
+      </w:r>
+    </w:p>
+    <w:p>
+      <w:pPr>
+        <w:pStyle w:val="NormalWeb"/>
+        <w:numPr>
+          <w:ilvl w:val="0"/>
+          <w:numId w:val="19"/>
+        </w:numPr>
+        <w:rPr>
+          <w:rFonts w:cstheme="minorHAnsi"/>
+          <w:iCs/>
+        </w:rPr>
+      </w:pPr>
+      <w:r>
+        <w:rPr>
+          <w:rFonts w:cstheme="minorHAnsi"/>
+          <w:iCs/>
+        </w:rPr>
+        <w:t xml:space="preserve">If </w:t>
+      </w:r>
+      <w:r>
+        <w:rPr>
+          <w:rFonts w:cstheme="minorHAnsi"/>
+          <w:b/>
+          <w:bCs/>
+          <w:iCs/>
+        </w:rPr>
+        <w:t>n is even</w:t>
+      </w:r>
+      <w:r>
+        <w:rPr>
+          <w:rFonts w:cstheme="minorHAnsi"/>
+          <w:iCs/>
+        </w:rPr>
+        <w:t>, median = average of the two middle elements.</w:t>
+      </w:r>
+      <w:r>
+        <w:rPr>
+          <w:rFonts w:cstheme="minorHAnsi"/>
+          <w:iCs/>
+        </w:rPr>
+        <w:t xml:space="preserve"> </w:t>
+      </w:r>
+    </w:p>
+    <w:p>
+      <w:pPr>
+        <w:pStyle w:val="NormalWeb"/>
+        <w:ind w:left="720"/>
+        <w:rPr>
+          <w:rFonts w:cstheme="minorHAnsi"/>
+          <w:b/>
+          <w:bCs/>
+          <w:iCs/>
+        </w:rPr>
+      </w:pPr>
+      <m:oMathPara>
+        <m:oMath>
+          <m:r>
+            <m:rPr>
+              <m:sty m:val="bi"/>
+            </m:rPr>
+            <w:rPr>
+              <w:rFonts w:ascii="Cambria Math" w:hAnsi="Cambria Math" w:cstheme="minorHAnsi"/>
+            </w:rPr>
+            <m:t>Median=</m:t>
+          </m:r>
+          <m:f>
+            <m:fPr>
+              <m:ctrlPr>
+                <w:rPr>
+                  <w:rFonts w:ascii="Cambria Math" w:hAnsi="Cambria Math" w:cstheme="minorHAnsi"/>
+                  <w:b/>
+                  <w:bCs/>
+                  <w:i/>
+                  <w:iCs/>
+                </w:rPr>
+              </m:ctrlPr>
+            </m:fPr>
+            <m:num>
+              <m:d>
+                <m:dPr>
+                  <m:ctrlPr>
+                    <w:rPr>
+                      <w:rFonts w:ascii="Cambria Math" w:hAnsi="Cambria Math" w:cstheme="minorHAnsi"/>
+                      <w:b/>
+                      <w:bCs/>
+                      <w:i/>
+                      <w:iCs/>
+                    </w:rPr>
+                  </m:ctrlPr>
+                </m:dPr>
+                <m:e>
+                  <m:f>
+                    <m:fPr>
+                      <m:ctrlPr>
+                        <w:rPr>
+                          <w:rFonts w:ascii="Cambria Math" w:hAnsi="Cambria Math" w:cstheme="minorHAnsi"/>
+                          <w:b/>
+                          <w:bCs/>
+                          <w:i/>
+                          <w:iCs/>
+                        </w:rPr>
+                      </m:ctrlPr>
+                    </m:fPr>
+                    <m:num>
+                      <m:r>
+                        <m:rPr>
+                          <m:sty m:val="bi"/>
+                        </m:rPr>
+                        <w:rPr>
+                          <w:rFonts w:ascii="Cambria Math" w:hAnsi="Cambria Math" w:cstheme="minorHAnsi"/>
+                        </w:rPr>
+                        <m:t>n</m:t>
+                      </m:r>
+                    </m:num>
+                    <m:den>
+                      <m:r>
+                        <m:rPr>
+                          <m:sty m:val="bi"/>
+                        </m:rPr>
+                        <w:rPr>
+                          <w:rFonts w:ascii="Cambria Math" w:hAnsi="Cambria Math" w:cstheme="minorHAnsi"/>
+                        </w:rPr>
+                        <m:t>2</m:t>
+                      </m:r>
+                    </m:den>
+                  </m:f>
+                </m:e>
+              </m:d>
+              <m:r>
+                <m:rPr>
+                  <m:sty m:val="bi"/>
+                </m:rPr>
+                <w:rPr>
+                  <w:rFonts w:ascii="Cambria Math" w:hAnsi="Cambria Math" w:cstheme="minorHAnsi"/>
+                </w:rPr>
+                <m:t>+</m:t>
+              </m:r>
+              <m:d>
+                <m:dPr>
+                  <m:ctrlPr>
+                    <w:rPr>
+                      <w:rFonts w:ascii="Cambria Math" w:hAnsi="Cambria Math" w:cstheme="minorHAnsi"/>
+                      <w:b/>
+                      <w:bCs/>
+                      <w:i/>
+                      <w:iCs/>
+                    </w:rPr>
+                  </m:ctrlPr>
+                </m:dPr>
+                <m:e>
+                  <m:f>
+                    <m:fPr>
+                      <m:ctrlPr>
+                        <w:rPr>
+                          <w:rFonts w:ascii="Cambria Math" w:hAnsi="Cambria Math" w:cstheme="minorHAnsi"/>
+                          <w:b/>
+                          <w:bCs/>
+                          <w:i/>
+                          <w:iCs/>
+                        </w:rPr>
+                      </m:ctrlPr>
+                    </m:fPr>
+                    <m:num>
+                      <m:r>
+                        <m:rPr>
+                          <m:sty m:val="bi"/>
+                        </m:rPr>
+                        <w:rPr>
+                          <w:rFonts w:ascii="Cambria Math" w:hAnsi="Cambria Math" w:cstheme="minorHAnsi"/>
+                        </w:rPr>
+                        <m:t>n</m:t>
+                      </m:r>
+                    </m:num>
+                    <m:den>
+                      <m:r>
+                        <m:rPr>
+                          <m:sty m:val="bi"/>
+                        </m:rPr>
+                        <w:rPr>
+                          <w:rFonts w:ascii="Cambria Math" w:hAnsi="Cambria Math" w:cstheme="minorHAnsi"/>
+                        </w:rPr>
+                        <m:t>2</m:t>
+                      </m:r>
+                    </m:den>
+                  </m:f>
+                  <m:r>
+                    <m:rPr>
+                      <m:sty m:val="bi"/>
+                    </m:rPr>
+                    <w:rPr>
+                      <w:rFonts w:ascii="Cambria Math" w:hAnsi="Cambria Math" w:cstheme="minorHAnsi"/>
+                    </w:rPr>
+                    <m:t>+1</m:t>
+                  </m:r>
+                </m:e>
+              </m:d>
+            </m:num>
+            <m:den>
+              <m:r>
+                <m:rPr>
+                  <m:sty m:val="bi"/>
+                </m:rPr>
+                <w:rPr>
+                  <w:rFonts w:ascii="Cambria Math" w:hAnsi="Cambria Math" w:cstheme="minorHAnsi"/>
+                </w:rPr>
+                <m:t>2</m:t>
+              </m:r>
+            </m:den>
+          </m:f>
+        </m:oMath>
+      </m:oMathPara>
+    </w:p>
+    <w:p>
+      <w:pPr>
+        <w:pStyle w:val="NormalWeb"/>
+        <w:ind w:left="720"/>
+        <w:rPr>
+          <w:rFonts w:cstheme="minorHAnsi"/>
+          <w:iCs/>
+        </w:rPr>
+      </w:pPr>
+    </w:p>
+    <w:p>
+      <w:pPr>
+        <w:pStyle w:val="NormalWeb"/>
+        <w:rPr>
+          <w:rFonts w:cstheme="minorHAnsi"/>
+          <w:b/>
+          <w:bCs/>
+          <w:iCs/>
+        </w:rPr>
+      </w:pPr>
+      <w:r>
+        <w:rPr>
+          <w:rFonts w:cstheme="minorHAnsi"/>
+          <w:b/>
+          <w:bCs/>
+          <w:iCs/>
+        </w:rPr>
+        <w:t>Example 1 (Odd number of elements):</w:t>
+      </w:r>
+    </w:p>
+    <w:p>
+      <w:pPr>
+        <w:pStyle w:val="NormalWeb"/>
+        <w:rPr>
+          <w:rFonts w:cstheme="minorHAnsi"/>
+          <w:iCs/>
+        </w:rPr>
+      </w:pPr>
+      <w:r>
+        <w:rPr>
+          <w:rFonts w:cstheme="minorHAnsi"/>
+          <w:iCs/>
+        </w:rPr>
+        <w:t>Data: 3, 5, 6, 8, 9</w:t>
+      </w:r>
+      <w:r>
+        <w:rPr>
+          <w:rFonts w:cstheme="minorHAnsi"/>
+          <w:iCs/>
         </w:rPr>
         <w:br/>
+        <w:t>→ Median = 6 (middle element)</w:t>
       </w:r>
     </w:p>
     <w:p>
       <w:pPr>
         <w:pStyle w:val="NormalWeb"/>
         <w:rPr>
-          <w:rFonts w:asciiTheme="minorHAnsi" w:hAnsiTheme="minorHAnsi" w:cstheme="minorHAnsi"/>
-          <w:sz w:val="22"/>
-          <w:szCs w:val="22"/>
+          <w:rFonts w:cstheme="minorHAnsi"/>
+          <w:b/>
+          <w:bCs/>
+          <w:iCs/>
+        </w:rPr>
+      </w:pPr>
+      <w:r>
+        <w:rPr>
+          <w:rFonts w:ascii="Segoe UI Emoji" w:hAnsi="Segoe UI Emoji" w:cs="Segoe UI Emoji"/>
+          <w:b/>
+          <w:bCs/>
+          <w:iCs/>
+        </w:rPr>
+        <w:t>🧠</w:t>
+      </w:r>
+      <w:r>
+        <w:rPr>
+          <w:rFonts w:cstheme="minorHAnsi"/>
+          <w:b/>
+          <w:bCs/>
+          <w:iCs/>
+        </w:rPr>
+        <w:t xml:space="preserve"> Example 2 (Even number of elements):</w:t>
+      </w:r>
+    </w:p>
+    <w:p>
+      <w:pPr>
+        <w:pStyle w:val="NormalWeb"/>
+        <w:rPr>
+          <w:rFonts w:cstheme="minorHAnsi"/>
+          <w:iCs/>
+        </w:rPr>
+      </w:pPr>
+      <w:r>
+        <w:rPr>
+          <w:rFonts w:cstheme="minorHAnsi"/>
+          <w:iCs/>
+        </w:rPr>
+        <w:t>Data: 3, 5, 6, 8</w:t>
+      </w:r>
+      <w:r>
+        <w:rPr>
+          <w:rFonts w:cstheme="minorHAnsi"/>
+          <w:iCs/>
+        </w:rPr>
+        <w:br/>
+        <w:t>→ Median = (5 + 6) / 2 = 5.5</w:t>
+      </w:r>
+    </w:p>
+    <w:p>
+      <w:pPr>
+        <w:pStyle w:val="NormalWeb"/>
+        <w:rPr>
+          <w:rFonts w:cstheme="minorHAnsi"/>
+          <w:iCs/>
         </w:rPr>
       </w:pPr>
     </w:p>
@@ -8983,6 +9812,155 @@
     </w:lvl>
   </w:abstractNum>
   <w:abstractNum w:abstractNumId="1" w15:restartNumberingAfterBreak="0">
+    <w:nsid w:val="1469261D"/>
+    <w:multiLevelType w:val="multilevel"/>
+    <w:tmpl w:val="C4CC6170"/>
+    <w:lvl w:ilvl="0">
+      <w:start w:val="1"/>
+      <w:numFmt w:val="bullet"/>
+      <w:lvlText w:val=""/>
+      <w:lvlJc w:val="left"/>
+      <w:pPr>
+        <w:tabs>
+          <w:tab w:val="num" w:pos="720"/>
+        </w:tabs>
+        <w:ind w:left="720" w:hanging="360"/>
+      </w:pPr>
+      <w:rPr>
+        <w:rFonts w:ascii="Symbol" w:hAnsi="Symbol" w:hint="default"/>
+        <w:sz w:val="20"/>
+      </w:rPr>
+    </w:lvl>
+    <w:lvl w:ilvl="1" w:tentative="1">
+      <w:start w:val="1"/>
+      <w:numFmt w:val="bullet"/>
+      <w:lvlText w:val="o"/>
+      <w:lvlJc w:val="left"/>
+      <w:pPr>
+        <w:tabs>
+          <w:tab w:val="num" w:pos="1440"/>
+        </w:tabs>
+        <w:ind w:left="1440" w:hanging="360"/>
+      </w:pPr>
+      <w:rPr>
+        <w:rFonts w:ascii="Courier New" w:hAnsi="Courier New" w:hint="default"/>
+        <w:sz w:val="20"/>
+      </w:rPr>
+    </w:lvl>
+    <w:lvl w:ilvl="2" w:tentative="1">
+      <w:start w:val="1"/>
+      <w:numFmt w:val="bullet"/>
+      <w:lvlText w:val=""/>
+      <w:lvlJc w:val="left"/>
+      <w:pPr>
+        <w:tabs>
+          <w:tab w:val="num" w:pos="2160"/>
+        </w:tabs>
+        <w:ind w:left="2160" w:hanging="360"/>
+      </w:pPr>
+      <w:rPr>
+        <w:rFonts w:ascii="Wingdings" w:hAnsi="Wingdings" w:hint="default"/>
+        <w:sz w:val="20"/>
+      </w:rPr>
+    </w:lvl>
+    <w:lvl w:ilvl="3" w:tentative="1">
+      <w:start w:val="1"/>
+      <w:numFmt w:val="bullet"/>
+      <w:lvlText w:val=""/>
+      <w:lvlJc w:val="left"/>
+      <w:pPr>
+        <w:tabs>
+          <w:tab w:val="num" w:pos="2880"/>
+        </w:tabs>
+        <w:ind w:left="2880" w:hanging="360"/>
+      </w:pPr>
+      <w:rPr>
+        <w:rFonts w:ascii="Wingdings" w:hAnsi="Wingdings" w:hint="default"/>
+        <w:sz w:val="20"/>
+      </w:rPr>
+    </w:lvl>
+    <w:lvl w:ilvl="4" w:tentative="1">
+      <w:start w:val="1"/>
+      <w:numFmt w:val="bullet"/>
+      <w:lvlText w:val=""/>
+      <w:lvlJc w:val="left"/>
+      <w:pPr>
+        <w:tabs>
+          <w:tab w:val="num" w:pos="3600"/>
+        </w:tabs>
+        <w:ind w:left="3600" w:hanging="360"/>
+      </w:pPr>
+      <w:rPr>
+        <w:rFonts w:ascii="Wingdings" w:hAnsi="Wingdings" w:hint="default"/>
+        <w:sz w:val="20"/>
+      </w:rPr>
+    </w:lvl>
+    <w:lvl w:ilvl="5" w:tentative="1">
+      <w:start w:val="1"/>
+      <w:numFmt w:val="bullet"/>
+      <w:lvlText w:val=""/>
+      <w:lvlJc w:val="left"/>
+      <w:pPr>
+        <w:tabs>
+          <w:tab w:val="num" w:pos="4320"/>
+        </w:tabs>
+        <w:ind w:left="4320" w:hanging="360"/>
+      </w:pPr>
+      <w:rPr>
+        <w:rFonts w:ascii="Wingdings" w:hAnsi="Wingdings" w:hint="default"/>
+        <w:sz w:val="20"/>
+      </w:rPr>
+    </w:lvl>
+    <w:lvl w:ilvl="6" w:tentative="1">
+      <w:start w:val="1"/>
+      <w:numFmt w:val="bullet"/>
+      <w:lvlText w:val=""/>
+      <w:lvlJc w:val="left"/>
+      <w:pPr>
+        <w:tabs>
+          <w:tab w:val="num" w:pos="5040"/>
+        </w:tabs>
+        <w:ind w:left="5040" w:hanging="360"/>
+      </w:pPr>
+      <w:rPr>
+        <w:rFonts w:ascii="Wingdings" w:hAnsi="Wingdings" w:hint="default"/>
+        <w:sz w:val="20"/>
+      </w:rPr>
+    </w:lvl>
+    <w:lvl w:ilvl="7" w:tentative="1">
+      <w:start w:val="1"/>
+      <w:numFmt w:val="bullet"/>
+      <w:lvlText w:val=""/>
+      <w:lvlJc w:val="left"/>
+      <w:pPr>
+        <w:tabs>
+          <w:tab w:val="num" w:pos="5760"/>
+        </w:tabs>
+        <w:ind w:left="5760" w:hanging="360"/>
+      </w:pPr>
+      <w:rPr>
+        <w:rFonts w:ascii="Wingdings" w:hAnsi="Wingdings" w:hint="default"/>
+        <w:sz w:val="20"/>
+      </w:rPr>
+    </w:lvl>
+    <w:lvl w:ilvl="8" w:tentative="1">
+      <w:start w:val="1"/>
+      <w:numFmt w:val="bullet"/>
+      <w:lvlText w:val=""/>
+      <w:lvlJc w:val="left"/>
+      <w:pPr>
+        <w:tabs>
+          <w:tab w:val="num" w:pos="6480"/>
+        </w:tabs>
+        <w:ind w:left="6480" w:hanging="360"/>
+      </w:pPr>
+      <w:rPr>
+        <w:rFonts w:ascii="Wingdings" w:hAnsi="Wingdings" w:hint="default"/>
+        <w:sz w:val="20"/>
+      </w:rPr>
+    </w:lvl>
+  </w:abstractNum>
+  <w:abstractNum w:abstractNumId="2" w15:restartNumberingAfterBreak="0">
     <w:nsid w:val="16A57299"/>
     <w:multiLevelType w:val="hybridMultilevel"/>
     <w:tmpl w:val="345C17BA"/>
@@ -9095,7 +10073,7 @@
       </w:rPr>
     </w:lvl>
   </w:abstractNum>
-  <w:abstractNum w:abstractNumId="2" w15:restartNumberingAfterBreak="0">
+  <w:abstractNum w:abstractNumId="3" w15:restartNumberingAfterBreak="0">
     <w:nsid w:val="1D114708"/>
     <w:multiLevelType w:val="multilevel"/>
     <w:tmpl w:val="958C82BE"/>
@@ -9244,7 +10222,7 @@
       </w:rPr>
     </w:lvl>
   </w:abstractNum>
-  <w:abstractNum w:abstractNumId="3" w15:restartNumberingAfterBreak="0">
+  <w:abstractNum w:abstractNumId="4" w15:restartNumberingAfterBreak="0">
     <w:nsid w:val="1E281A41"/>
     <w:multiLevelType w:val="multilevel"/>
     <w:tmpl w:val="ECE46D40"/>
@@ -9393,7 +10371,7 @@
       </w:rPr>
     </w:lvl>
   </w:abstractNum>
-  <w:abstractNum w:abstractNumId="4" w15:restartNumberingAfterBreak="0">
+  <w:abstractNum w:abstractNumId="5" w15:restartNumberingAfterBreak="0">
     <w:nsid w:val="381708E1"/>
     <w:multiLevelType w:val="multilevel"/>
     <w:tmpl w:val="B47ECD1E"/>
@@ -9542,7 +10520,7 @@
       </w:rPr>
     </w:lvl>
   </w:abstractNum>
-  <w:abstractNum w:abstractNumId="5" w15:restartNumberingAfterBreak="0">
+  <w:abstractNum w:abstractNumId="6" w15:restartNumberingAfterBreak="0">
     <w:nsid w:val="38391E61"/>
     <w:multiLevelType w:val="hybridMultilevel"/>
     <w:tmpl w:val="64D6E148"/>
@@ -9655,7 +10633,7 @@
       </w:rPr>
     </w:lvl>
   </w:abstractNum>
-  <w:abstractNum w:abstractNumId="6" w15:restartNumberingAfterBreak="0">
+  <w:abstractNum w:abstractNumId="7" w15:restartNumberingAfterBreak="0">
     <w:nsid w:val="40C80375"/>
     <w:multiLevelType w:val="multilevel"/>
     <w:tmpl w:val="91B0A518"/>
@@ -9804,7 +10782,7 @@
       </w:rPr>
     </w:lvl>
   </w:abstractNum>
-  <w:abstractNum w:abstractNumId="7" w15:restartNumberingAfterBreak="0">
+  <w:abstractNum w:abstractNumId="8" w15:restartNumberingAfterBreak="0">
     <w:nsid w:val="4A805E16"/>
     <w:multiLevelType w:val="hybridMultilevel"/>
     <w:tmpl w:val="72A6C6EA"/>
@@ -9917,7 +10895,7 @@
       </w:rPr>
     </w:lvl>
   </w:abstractNum>
-  <w:abstractNum w:abstractNumId="8" w15:restartNumberingAfterBreak="0">
+  <w:abstractNum w:abstractNumId="9" w15:restartNumberingAfterBreak="0">
     <w:nsid w:val="56EC7070"/>
     <w:multiLevelType w:val="multilevel"/>
     <w:tmpl w:val="7E96A1D0"/>
@@ -10066,7 +11044,7 @@
       </w:rPr>
     </w:lvl>
   </w:abstractNum>
-  <w:abstractNum w:abstractNumId="9" w15:restartNumberingAfterBreak="0">
+  <w:abstractNum w:abstractNumId="10" w15:restartNumberingAfterBreak="0">
     <w:nsid w:val="65C750A5"/>
     <w:multiLevelType w:val="multilevel"/>
     <w:tmpl w:val="000E8916"/>
@@ -10179,7 +11157,7 @@
       </w:pPr>
     </w:lvl>
   </w:abstractNum>
-  <w:abstractNum w:abstractNumId="10" w15:restartNumberingAfterBreak="0">
+  <w:abstractNum w:abstractNumId="11" w15:restartNumberingAfterBreak="0">
     <w:nsid w:val="6F4621B4"/>
     <w:multiLevelType w:val="multilevel"/>
     <w:tmpl w:val="47760FCE"/>
@@ -10328,7 +11306,7 @@
       </w:rPr>
     </w:lvl>
   </w:abstractNum>
-  <w:abstractNum w:abstractNumId="11" w15:restartNumberingAfterBreak="0">
+  <w:abstractNum w:abstractNumId="12" w15:restartNumberingAfterBreak="0">
     <w:nsid w:val="75D66F45"/>
     <w:multiLevelType w:val="multilevel"/>
     <w:tmpl w:val="E7184ADC"/>
@@ -10477,7 +11455,7 @@
       </w:rPr>
     </w:lvl>
   </w:abstractNum>
-  <w:abstractNum w:abstractNumId="12" w15:restartNumberingAfterBreak="0">
+  <w:abstractNum w:abstractNumId="13" w15:restartNumberingAfterBreak="0">
     <w:nsid w:val="76AB597D"/>
     <w:multiLevelType w:val="multilevel"/>
     <w:tmpl w:val="C0FAC07A"/>
@@ -10626,7 +11604,7 @@
       </w:rPr>
     </w:lvl>
   </w:abstractNum>
-  <w:abstractNum w:abstractNumId="13" w15:restartNumberingAfterBreak="0">
+  <w:abstractNum w:abstractNumId="14" w15:restartNumberingAfterBreak="0">
     <w:nsid w:val="76DE019E"/>
     <w:multiLevelType w:val="multilevel"/>
     <w:tmpl w:val="650ABE88"/>
@@ -10776,35 +11754,35 @@
     </w:lvl>
   </w:abstractNum>
   <w:num w:numId="1" w16cid:durableId="1486316230">
-    <w:abstractNumId w:val="3"/>
+    <w:abstractNumId w:val="4"/>
   </w:num>
   <w:num w:numId="2" w16cid:durableId="358968924">
-    <w:abstractNumId w:val="6"/>
+    <w:abstractNumId w:val="7"/>
     <w:lvlOverride w:ilvl="0">
       <w:startOverride w:val="1"/>
     </w:lvlOverride>
   </w:num>
   <w:num w:numId="3" w16cid:durableId="1489441727">
-    <w:abstractNumId w:val="6"/>
+    <w:abstractNumId w:val="7"/>
     <w:lvlOverride w:ilvl="0">
       <w:startOverride w:val="2"/>
     </w:lvlOverride>
   </w:num>
   <w:num w:numId="4" w16cid:durableId="1250306713">
-    <w:abstractNumId w:val="6"/>
+    <w:abstractNumId w:val="7"/>
     <w:lvlOverride w:ilvl="0">
       <w:startOverride w:val="3"/>
     </w:lvlOverride>
   </w:num>
   <w:num w:numId="5" w16cid:durableId="1170756516">
-    <w:abstractNumId w:val="6"/>
+    <w:abstractNumId w:val="7"/>
     <w:lvlOverride w:ilvl="0"/>
     <w:lvlOverride w:ilvl="1">
       <w:startOverride w:val="1"/>
     </w:lvlOverride>
   </w:num>
   <w:num w:numId="6" w16cid:durableId="1521503728">
-    <w:abstractNumId w:val="6"/>
+    <w:abstractNumId w:val="7"/>
     <w:lvlOverride w:ilvl="0"/>
     <w:lvlOverride w:ilvl="1">
       <w:startOverride w:val="2"/>
@@ -10817,37 +11795,40 @@
     </w:lvlOverride>
   </w:num>
   <w:num w:numId="8" w16cid:durableId="500238654">
-    <w:abstractNumId w:val="7"/>
+    <w:abstractNumId w:val="8"/>
   </w:num>
   <w:num w:numId="9" w16cid:durableId="1685283853">
+    <w:abstractNumId w:val="11"/>
+  </w:num>
+  <w:num w:numId="10" w16cid:durableId="887377891">
+    <w:abstractNumId w:val="12"/>
+  </w:num>
+  <w:num w:numId="11" w16cid:durableId="1068573023">
+    <w:abstractNumId w:val="13"/>
+  </w:num>
+  <w:num w:numId="12" w16cid:durableId="230773965">
+    <w:abstractNumId w:val="9"/>
+  </w:num>
+  <w:num w:numId="13" w16cid:durableId="1706518486">
+    <w:abstractNumId w:val="6"/>
+  </w:num>
+  <w:num w:numId="14" w16cid:durableId="1446995445">
     <w:abstractNumId w:val="10"/>
   </w:num>
-  <w:num w:numId="10" w16cid:durableId="887377891">
-    <w:abstractNumId w:val="11"/>
+  <w:num w:numId="15" w16cid:durableId="373118077">
+    <w:abstractNumId w:val="2"/>
   </w:num>
-  <w:num w:numId="11" w16cid:durableId="1068573023">
-    <w:abstractNumId w:val="12"/>
+  <w:num w:numId="16" w16cid:durableId="1937399778">
+    <w:abstractNumId w:val="14"/>
   </w:num>
-  <w:num w:numId="12" w16cid:durableId="230773965">
-    <w:abstractNumId w:val="8"/>
+  <w:num w:numId="17" w16cid:durableId="224610053">
+    <w:abstractNumId w:val="3"/>
   </w:num>
-  <w:num w:numId="13" w16cid:durableId="1706518486">
+  <w:num w:numId="18" w16cid:durableId="1090472496">
     <w:abstractNumId w:val="5"/>
   </w:num>
-  <w:num w:numId="14" w16cid:durableId="1446995445">
-    <w:abstractNumId w:val="9"/>
-  </w:num>
-  <w:num w:numId="15" w16cid:durableId="373118077">
+  <w:num w:numId="19" w16cid:durableId="807211390">
     <w:abstractNumId w:val="1"/>
-  </w:num>
-  <w:num w:numId="16" w16cid:durableId="1937399778">
-    <w:abstractNumId w:val="13"/>
-  </w:num>
-  <w:num w:numId="17" w16cid:durableId="224610053">
-    <w:abstractNumId w:val="2"/>
-  </w:num>
-  <w:num w:numId="18" w16cid:durableId="1090472496">
-    <w:abstractNumId w:val="4"/>
   </w:num>
 </w:numbering>
 </file>

</xml_diff>

<commit_message>
LCM and HCF in mathematics in DSA
</commit_message>
<xml_diff>
--- a/Backend/DSA/Data Structures and Algorithm.docx
+++ b/Backend/DSA/Data Structures and Algorithm.docx
@@ -8448,7 +8448,6 @@
           <m:r>
             <w:rPr>
               <w:rFonts w:asciiTheme="minorHAnsi" w:hAnsiTheme="minorHAnsi" w:cstheme="minorHAnsi"/>
-              <w:i/>
               <w:sz w:val="22"/>
               <w:szCs w:val="22"/>
             </w:rPr>
@@ -8650,6 +8649,9 @@
             </m:den>
           </m:f>
           <m:r>
+            <m:rPr>
+              <m:sty m:val="p"/>
+            </m:rPr>
             <w:rPr>
               <w:rFonts w:cstheme="minorHAnsi"/>
             </w:rPr>
@@ -9087,8 +9089,6 @@
           <m:r>
             <w:rPr>
               <w:rFonts w:asciiTheme="minorHAnsi" w:hAnsiTheme="minorHAnsi" w:cstheme="minorHAnsi"/>
-              <w:i/>
-              <w:iCs/>
               <w:sz w:val="22"/>
               <w:szCs w:val="22"/>
             </w:rPr>
@@ -9633,22 +9633,773 @@
       <w:pPr>
         <w:pStyle w:val="NormalWeb"/>
         <w:rPr>
-          <w:rFonts w:cstheme="minorHAnsi"/>
+          <w:rFonts w:asciiTheme="minorHAnsi" w:hAnsiTheme="minorHAnsi" w:cstheme="minorHAnsi"/>
+          <w:b/>
+          <w:bCs/>
           <w:iCs/>
-        </w:rPr>
-      </w:pPr>
+          <w:sz w:val="22"/>
+          <w:szCs w:val="22"/>
+        </w:rPr>
+      </w:pPr>
+      <w:r>
+        <w:rPr>
+          <w:rFonts w:asciiTheme="minorHAnsi" w:hAnsiTheme="minorHAnsi" w:cstheme="minorHAnsi"/>
+          <w:b/>
+          <w:bCs/>
+          <w:iCs/>
+          <w:sz w:val="22"/>
+          <w:szCs w:val="22"/>
+        </w:rPr>
+        <w:t>2.4 LCM and HCF</w:t>
+      </w:r>
     </w:p>
     <w:p>
       <w:pPr>
         <w:pStyle w:val="NormalWeb"/>
         <w:rPr>
           <w:rFonts w:asciiTheme="minorHAnsi" w:hAnsiTheme="minorHAnsi" w:cstheme="minorHAnsi"/>
-          <w:sz w:val="22"/>
-          <w:szCs w:val="22"/>
-          <w:vertAlign w:val="subscript"/>
-          <w:lang w:val="en-US"/>
-        </w:rPr>
-      </w:pPr>
+          <w:b/>
+          <w:bCs/>
+          <w:iCs/>
+          <w:sz w:val="22"/>
+          <w:szCs w:val="22"/>
+        </w:rPr>
+      </w:pPr>
+      <w:r>
+        <w:rPr>
+          <w:rFonts w:asciiTheme="minorHAnsi" w:hAnsiTheme="minorHAnsi" w:cstheme="minorHAnsi"/>
+          <w:b/>
+          <w:bCs/>
+          <w:iCs/>
+          <w:sz w:val="22"/>
+          <w:szCs w:val="22"/>
+        </w:rPr>
+        <w:t>LCM (Least Common Factor)</w:t>
+      </w:r>
+    </w:p>
+    <w:p>
+      <w:pPr>
+        <w:pStyle w:val="NormalWeb"/>
+        <w:rPr>
+          <w:rFonts w:asciiTheme="minorHAnsi" w:hAnsiTheme="minorHAnsi" w:cstheme="minorHAnsi"/>
+          <w:iCs/>
+          <w:sz w:val="22"/>
+          <w:szCs w:val="22"/>
+        </w:rPr>
+      </w:pPr>
+      <w:r>
+        <w:rPr>
+          <w:rFonts w:asciiTheme="minorHAnsi" w:hAnsiTheme="minorHAnsi" w:cstheme="minorHAnsi"/>
+          <w:iCs/>
+          <w:sz w:val="22"/>
+          <w:szCs w:val="22"/>
+        </w:rPr>
+        <w:t xml:space="preserve">The </w:t>
+      </w:r>
+      <w:r>
+        <w:rPr>
+          <w:rFonts w:asciiTheme="minorHAnsi" w:hAnsiTheme="minorHAnsi" w:cstheme="minorHAnsi"/>
+          <w:b/>
+          <w:bCs/>
+          <w:iCs/>
+          <w:sz w:val="22"/>
+          <w:szCs w:val="22"/>
+        </w:rPr>
+        <w:t>smallest positive number</w:t>
+      </w:r>
+      <w:r>
+        <w:rPr>
+          <w:rFonts w:asciiTheme="minorHAnsi" w:hAnsiTheme="minorHAnsi" w:cstheme="minorHAnsi"/>
+          <w:iCs/>
+          <w:sz w:val="22"/>
+          <w:szCs w:val="22"/>
+        </w:rPr>
+        <w:t xml:space="preserve"> that is a multiple of both numbers.</w:t>
+      </w:r>
+    </w:p>
+    <w:p>
+      <w:pPr>
+        <w:pStyle w:val="NormalWeb"/>
+        <w:rPr>
+          <w:rFonts w:asciiTheme="minorHAnsi" w:hAnsiTheme="minorHAnsi" w:cstheme="minorHAnsi"/>
+          <w:iCs/>
+          <w:sz w:val="22"/>
+          <w:szCs w:val="22"/>
+        </w:rPr>
+      </w:pPr>
+      <w:r>
+        <w:rPr>
+          <w:rFonts w:asciiTheme="minorHAnsi" w:hAnsiTheme="minorHAnsi" w:cstheme="minorHAnsi"/>
+          <w:b/>
+          <w:bCs/>
+          <w:iCs/>
+          <w:sz w:val="22"/>
+          <w:szCs w:val="22"/>
+        </w:rPr>
+        <w:t>Example:</w:t>
+      </w:r>
+    </w:p>
+    <w:p>
+      <w:pPr>
+        <w:pStyle w:val="NormalWeb"/>
+        <w:numPr>
+          <w:ilvl w:val="0"/>
+          <w:numId w:val="20"/>
+        </w:numPr>
+        <w:rPr>
+          <w:rFonts w:asciiTheme="minorHAnsi" w:hAnsiTheme="minorHAnsi" w:cstheme="minorHAnsi"/>
+          <w:iCs/>
+          <w:sz w:val="22"/>
+          <w:szCs w:val="22"/>
+        </w:rPr>
+      </w:pPr>
+      <w:r>
+        <w:rPr>
+          <w:rFonts w:asciiTheme="minorHAnsi" w:hAnsiTheme="minorHAnsi" w:cstheme="minorHAnsi"/>
+          <w:iCs/>
+          <w:sz w:val="22"/>
+          <w:szCs w:val="22"/>
+        </w:rPr>
+        <w:t>Multiples of 12 → 12, 24, 36, 48, 60</w:t>
+      </w:r>
+    </w:p>
+    <w:p>
+      <w:pPr>
+        <w:pStyle w:val="NormalWeb"/>
+        <w:numPr>
+          <w:ilvl w:val="0"/>
+          <w:numId w:val="20"/>
+        </w:numPr>
+        <w:rPr>
+          <w:rFonts w:asciiTheme="minorHAnsi" w:hAnsiTheme="minorHAnsi" w:cstheme="minorHAnsi"/>
+          <w:iCs/>
+          <w:sz w:val="22"/>
+          <w:szCs w:val="22"/>
+        </w:rPr>
+      </w:pPr>
+      <w:r>
+        <w:rPr>
+          <w:rFonts w:asciiTheme="minorHAnsi" w:hAnsiTheme="minorHAnsi" w:cstheme="minorHAnsi"/>
+          <w:iCs/>
+          <w:sz w:val="22"/>
+          <w:szCs w:val="22"/>
+        </w:rPr>
+        <w:t>Multiples of 18 → 18, 36, 54, 72</w:t>
+      </w:r>
+      <w:r>
+        <w:rPr>
+          <w:rFonts w:asciiTheme="minorHAnsi" w:hAnsiTheme="minorHAnsi" w:cstheme="minorHAnsi"/>
+          <w:iCs/>
+          <w:sz w:val="22"/>
+          <w:szCs w:val="22"/>
+        </w:rPr>
+        <w:br/>
+      </w:r>
+      <w:r>
+        <w:rPr>
+          <w:rFonts w:ascii="Segoe UI Emoji" w:hAnsi="Segoe UI Emoji" w:cs="Segoe UI Emoji"/>
+          <w:iCs/>
+          <w:sz w:val="22"/>
+          <w:szCs w:val="22"/>
+        </w:rPr>
+        <w:t>✅</w:t>
+      </w:r>
+      <w:r>
+        <w:rPr>
+          <w:rFonts w:asciiTheme="minorHAnsi" w:hAnsiTheme="minorHAnsi" w:cstheme="minorHAnsi"/>
+          <w:iCs/>
+          <w:sz w:val="22"/>
+          <w:szCs w:val="22"/>
+        </w:rPr>
+        <w:t xml:space="preserve"> Common multiples </w:t>
+      </w:r>
+      <w:r>
+        <w:rPr>
+          <w:rFonts w:ascii="Calibri" w:hAnsi="Calibri" w:cs="Calibri"/>
+          <w:iCs/>
+          <w:sz w:val="22"/>
+          <w:szCs w:val="22"/>
+        </w:rPr>
+        <w:t>→</w:t>
+      </w:r>
+      <w:r>
+        <w:rPr>
+          <w:rFonts w:asciiTheme="minorHAnsi" w:hAnsiTheme="minorHAnsi" w:cstheme="minorHAnsi"/>
+          <w:iCs/>
+          <w:sz w:val="22"/>
+          <w:szCs w:val="22"/>
+        </w:rPr>
+        <w:t xml:space="preserve"> 36, 72, </w:t>
+      </w:r>
+      <w:r>
+        <w:rPr>
+          <w:rFonts w:ascii="Calibri" w:hAnsi="Calibri" w:cs="Calibri"/>
+          <w:iCs/>
+          <w:sz w:val="22"/>
+          <w:szCs w:val="22"/>
+        </w:rPr>
+        <w:t>…</w:t>
+      </w:r>
+      <w:r>
+        <w:rPr>
+          <w:rFonts w:asciiTheme="minorHAnsi" w:hAnsiTheme="minorHAnsi" w:cstheme="minorHAnsi"/>
+          <w:iCs/>
+          <w:sz w:val="22"/>
+          <w:szCs w:val="22"/>
+        </w:rPr>
+        <w:br/>
+      </w:r>
+      <w:r>
+        <w:rPr>
+          <w:rFonts w:ascii="Segoe UI Emoji" w:hAnsi="Segoe UI Emoji" w:cs="Segoe UI Emoji"/>
+          <w:iCs/>
+          <w:sz w:val="22"/>
+          <w:szCs w:val="22"/>
+        </w:rPr>
+        <w:t>➡️</w:t>
+      </w:r>
+      <w:r>
+        <w:rPr>
+          <w:rFonts w:asciiTheme="minorHAnsi" w:hAnsiTheme="minorHAnsi" w:cstheme="minorHAnsi"/>
+          <w:iCs/>
+          <w:sz w:val="22"/>
+          <w:szCs w:val="22"/>
+        </w:rPr>
+        <w:t xml:space="preserve"> </w:t>
+      </w:r>
+      <w:r>
+        <w:rPr>
+          <w:rFonts w:asciiTheme="minorHAnsi" w:hAnsiTheme="minorHAnsi" w:cstheme="minorHAnsi"/>
+          <w:b/>
+          <w:bCs/>
+          <w:iCs/>
+          <w:sz w:val="22"/>
+          <w:szCs w:val="22"/>
+        </w:rPr>
+        <w:t>LCM = 36</w:t>
+      </w:r>
+    </w:p>
+    <w:p>
+      <w:pPr>
+        <w:pStyle w:val="NormalWeb"/>
+        <w:rPr>
+          <w:rFonts w:asciiTheme="minorHAnsi" w:hAnsiTheme="minorHAnsi" w:cstheme="minorHAnsi"/>
+          <w:b/>
+          <w:bCs/>
+          <w:iCs/>
+        </w:rPr>
+      </w:pPr>
+      <w:r>
+        <w:rPr>
+          <w:rFonts w:asciiTheme="minorHAnsi" w:hAnsiTheme="minorHAnsi" w:cstheme="minorHAnsi"/>
+          <w:b/>
+          <w:bCs/>
+          <w:iCs/>
+        </w:rPr>
+        <w:t>HCF / GCD (Highest Common Factor / Greatest Common Divisor)</w:t>
+      </w:r>
+    </w:p>
+    <w:p>
+      <w:pPr>
+        <w:pStyle w:val="NormalWeb"/>
+        <w:rPr>
+          <w:rFonts w:asciiTheme="minorHAnsi" w:hAnsiTheme="minorHAnsi" w:cstheme="minorHAnsi"/>
+          <w:iCs/>
+        </w:rPr>
+      </w:pPr>
+      <w:r>
+        <w:rPr>
+          <w:rFonts w:asciiTheme="minorHAnsi" w:hAnsiTheme="minorHAnsi" w:cstheme="minorHAnsi"/>
+          <w:iCs/>
+        </w:rPr>
+        <w:t xml:space="preserve">The </w:t>
+      </w:r>
+      <w:r>
+        <w:rPr>
+          <w:rFonts w:asciiTheme="minorHAnsi" w:hAnsiTheme="minorHAnsi" w:cstheme="minorHAnsi"/>
+          <w:b/>
+          <w:bCs/>
+          <w:iCs/>
+        </w:rPr>
+        <w:t>largest number</w:t>
+      </w:r>
+      <w:r>
+        <w:rPr>
+          <w:rFonts w:asciiTheme="minorHAnsi" w:hAnsiTheme="minorHAnsi" w:cstheme="minorHAnsi"/>
+          <w:iCs/>
+        </w:rPr>
+        <w:t xml:space="preserve"> that divides two or more numbers </w:t>
+      </w:r>
+      <w:r>
+        <w:rPr>
+          <w:rFonts w:asciiTheme="minorHAnsi" w:hAnsiTheme="minorHAnsi" w:cstheme="minorHAnsi"/>
+          <w:b/>
+          <w:bCs/>
+          <w:iCs/>
+        </w:rPr>
+        <w:t>exactly</w:t>
+      </w:r>
+      <w:r>
+        <w:rPr>
+          <w:rFonts w:asciiTheme="minorHAnsi" w:hAnsiTheme="minorHAnsi" w:cstheme="minorHAnsi"/>
+          <w:iCs/>
+        </w:rPr>
+        <w:t xml:space="preserve"> (without a remainder).</w:t>
+      </w:r>
+    </w:p>
+    <w:p>
+      <w:pPr>
+        <w:pStyle w:val="NormalWeb"/>
+        <w:rPr>
+          <w:rFonts w:asciiTheme="minorHAnsi" w:hAnsiTheme="minorHAnsi" w:cstheme="minorHAnsi"/>
+          <w:iCs/>
+        </w:rPr>
+      </w:pPr>
+      <w:r>
+        <w:rPr>
+          <w:rFonts w:asciiTheme="minorHAnsi" w:hAnsiTheme="minorHAnsi" w:cstheme="minorHAnsi"/>
+          <w:b/>
+          <w:bCs/>
+          <w:iCs/>
+        </w:rPr>
+        <w:t>Example:</w:t>
+      </w:r>
+    </w:p>
+    <w:p>
+      <w:pPr>
+        <w:pStyle w:val="NormalWeb"/>
+        <w:numPr>
+          <w:ilvl w:val="0"/>
+          <w:numId w:val="21"/>
+        </w:numPr>
+        <w:rPr>
+          <w:rFonts w:asciiTheme="minorHAnsi" w:hAnsiTheme="minorHAnsi" w:cstheme="minorHAnsi"/>
+          <w:iCs/>
+        </w:rPr>
+      </w:pPr>
+      <w:r>
+        <w:rPr>
+          <w:rFonts w:asciiTheme="minorHAnsi" w:hAnsiTheme="minorHAnsi" w:cstheme="minorHAnsi"/>
+          <w:iCs/>
+        </w:rPr>
+        <w:t>Numbers: 12 and 18</w:t>
+      </w:r>
+    </w:p>
+    <w:p>
+      <w:pPr>
+        <w:pStyle w:val="NormalWeb"/>
+        <w:numPr>
+          <w:ilvl w:val="0"/>
+          <w:numId w:val="21"/>
+        </w:numPr>
+        <w:rPr>
+          <w:rFonts w:asciiTheme="minorHAnsi" w:hAnsiTheme="minorHAnsi" w:cstheme="minorHAnsi"/>
+          <w:iCs/>
+        </w:rPr>
+      </w:pPr>
+      <w:r>
+        <w:rPr>
+          <w:rFonts w:asciiTheme="minorHAnsi" w:hAnsiTheme="minorHAnsi" w:cstheme="minorHAnsi"/>
+          <w:iCs/>
+        </w:rPr>
+        <w:t>Factors of 12 → 1, 2, 3, 4, 6, 12</w:t>
+      </w:r>
+    </w:p>
+    <w:p>
+      <w:pPr>
+        <w:pStyle w:val="NormalWeb"/>
+        <w:numPr>
+          <w:ilvl w:val="0"/>
+          <w:numId w:val="21"/>
+        </w:numPr>
+        <w:rPr>
+          <w:rFonts w:asciiTheme="minorHAnsi" w:hAnsiTheme="minorHAnsi" w:cstheme="minorHAnsi"/>
+          <w:iCs/>
+        </w:rPr>
+      </w:pPr>
+      <w:r>
+        <w:rPr>
+          <w:rFonts w:asciiTheme="minorHAnsi" w:hAnsiTheme="minorHAnsi" w:cstheme="minorHAnsi"/>
+          <w:iCs/>
+        </w:rPr>
+        <w:t>Factors of 18 → 1, 2, 3, 6, 9, 18</w:t>
+      </w:r>
+      <w:r>
+        <w:rPr>
+          <w:rFonts w:asciiTheme="minorHAnsi" w:hAnsiTheme="minorHAnsi" w:cstheme="minorHAnsi"/>
+          <w:iCs/>
+        </w:rPr>
+        <w:br/>
+      </w:r>
+      <w:r>
+        <w:rPr>
+          <w:rFonts w:ascii="Segoe UI Emoji" w:hAnsi="Segoe UI Emoji" w:cs="Segoe UI Emoji"/>
+          <w:iCs/>
+        </w:rPr>
+        <w:t>✅</w:t>
+      </w:r>
+      <w:r>
+        <w:rPr>
+          <w:rFonts w:asciiTheme="minorHAnsi" w:hAnsiTheme="minorHAnsi" w:cstheme="minorHAnsi"/>
+          <w:iCs/>
+        </w:rPr>
+        <w:t xml:space="preserve"> Common factors </w:t>
+      </w:r>
+      <w:r>
+        <w:rPr>
+          <w:rFonts w:ascii="Calibri" w:hAnsi="Calibri" w:cs="Calibri"/>
+          <w:iCs/>
+        </w:rPr>
+        <w:t>→</w:t>
+      </w:r>
+      <w:r>
+        <w:rPr>
+          <w:rFonts w:asciiTheme="minorHAnsi" w:hAnsiTheme="minorHAnsi" w:cstheme="minorHAnsi"/>
+          <w:iCs/>
+        </w:rPr>
+        <w:t xml:space="preserve"> 1, 2, 3, 6</w:t>
+      </w:r>
+      <w:r>
+        <w:rPr>
+          <w:rFonts w:asciiTheme="minorHAnsi" w:hAnsiTheme="minorHAnsi" w:cstheme="minorHAnsi"/>
+          <w:iCs/>
+        </w:rPr>
+        <w:br/>
+      </w:r>
+      <w:r>
+        <w:rPr>
+          <w:rFonts w:ascii="Segoe UI Emoji" w:hAnsi="Segoe UI Emoji" w:cs="Segoe UI Emoji"/>
+          <w:iCs/>
+        </w:rPr>
+        <w:t>➡️</w:t>
+      </w:r>
+      <w:r>
+        <w:rPr>
+          <w:rFonts w:asciiTheme="minorHAnsi" w:hAnsiTheme="minorHAnsi" w:cstheme="minorHAnsi"/>
+          <w:iCs/>
+        </w:rPr>
+        <w:t xml:space="preserve"> </w:t>
+      </w:r>
+      <w:r>
+        <w:rPr>
+          <w:rFonts w:asciiTheme="minorHAnsi" w:hAnsiTheme="minorHAnsi" w:cstheme="minorHAnsi"/>
+          <w:b/>
+          <w:bCs/>
+          <w:iCs/>
+        </w:rPr>
+        <w:t>HCF = 6</w:t>
+      </w:r>
+    </w:p>
+    <w:p>
+      <w:pPr>
+        <w:pStyle w:val="NormalWeb"/>
+        <w:rPr>
+          <w:rFonts w:asciiTheme="minorHAnsi" w:hAnsiTheme="minorHAnsi" w:cstheme="minorHAnsi"/>
+          <w:b/>
+          <w:bCs/>
+          <w:iCs/>
+        </w:rPr>
+      </w:pPr>
+      <w:r>
+        <w:rPr>
+          <w:rFonts w:asciiTheme="minorHAnsi" w:hAnsiTheme="minorHAnsi" w:cstheme="minorHAnsi"/>
+          <w:b/>
+          <w:bCs/>
+          <w:iCs/>
+        </w:rPr>
+        <w:t>Relationship Between HCF and LCM</w:t>
+      </w:r>
+    </w:p>
+    <w:p>
+      <w:pPr>
+        <w:pStyle w:val="NormalWeb"/>
+        <w:numPr>
+          <w:ilvl w:val="0"/>
+          <w:numId w:val="15"/>
+        </w:numPr>
+        <w:rPr>
+          <w:rFonts w:asciiTheme="minorHAnsi" w:hAnsiTheme="minorHAnsi" w:cstheme="minorHAnsi"/>
+          <w:iCs/>
+        </w:rPr>
+      </w:pPr>
+      <w:r>
+        <w:rPr>
+          <w:rFonts w:asciiTheme="minorHAnsi" w:hAnsiTheme="minorHAnsi" w:cstheme="minorHAnsi"/>
+          <w:iCs/>
+        </w:rPr>
+        <w:t xml:space="preserve">For any two positive integers </w:t>
+      </w:r>
+      <w:r>
+        <w:rPr>
+          <w:rFonts w:asciiTheme="minorHAnsi" w:hAnsiTheme="minorHAnsi" w:cstheme="minorHAnsi"/>
+          <w:b/>
+          <w:bCs/>
+          <w:iCs/>
+        </w:rPr>
+        <w:t>a</w:t>
+      </w:r>
+      <w:r>
+        <w:rPr>
+          <w:rFonts w:asciiTheme="minorHAnsi" w:hAnsiTheme="minorHAnsi" w:cstheme="minorHAnsi"/>
+          <w:iCs/>
+        </w:rPr>
+        <w:t xml:space="preserve"> and </w:t>
+      </w:r>
+      <w:r>
+        <w:rPr>
+          <w:rFonts w:asciiTheme="minorHAnsi" w:hAnsiTheme="minorHAnsi" w:cstheme="minorHAnsi"/>
+          <w:b/>
+          <w:bCs/>
+          <w:iCs/>
+        </w:rPr>
+        <w:t>b</w:t>
+      </w:r>
+      <w:r>
+        <w:rPr>
+          <w:rFonts w:asciiTheme="minorHAnsi" w:hAnsiTheme="minorHAnsi" w:cstheme="minorHAnsi"/>
+          <w:iCs/>
+        </w:rPr>
+        <w:t>:</w:t>
+      </w:r>
+    </w:p>
+    <w:p>
+      <w:pPr>
+        <w:pStyle w:val="NormalWeb"/>
+        <w:rPr>
+          <w:rFonts w:asciiTheme="minorHAnsi" w:hAnsiTheme="minorHAnsi" w:cstheme="minorHAnsi"/>
+          <w:b/>
+          <w:bCs/>
+          <w:iCs/>
+        </w:rPr>
+      </w:pPr>
+      <m:oMathPara>
+        <m:oMath>
+          <m:r>
+            <m:rPr>
+              <m:nor/>
+            </m:rPr>
+            <w:rPr>
+              <w:rFonts w:asciiTheme="minorHAnsi" w:hAnsiTheme="minorHAnsi" w:cstheme="minorHAnsi"/>
+              <w:b/>
+              <w:bCs/>
+              <w:iCs/>
+            </w:rPr>
+            <m:t>HCF(a, b)</m:t>
+          </m:r>
+          <m:r>
+            <m:rPr>
+              <m:sty m:val="bi"/>
+            </m:rPr>
+            <w:rPr>
+              <w:rFonts w:ascii="Cambria Math" w:hAnsi="Cambria Math" w:cstheme="minorHAnsi"/>
+            </w:rPr>
+            <m:t>×</m:t>
+          </m:r>
+          <m:r>
+            <m:rPr>
+              <m:nor/>
+            </m:rPr>
+            <w:rPr>
+              <w:rFonts w:asciiTheme="minorHAnsi" w:hAnsiTheme="minorHAnsi" w:cstheme="minorHAnsi"/>
+              <w:b/>
+              <w:bCs/>
+              <w:iCs/>
+            </w:rPr>
+            <m:t>LCM(a, b)</m:t>
+          </m:r>
+          <m:r>
+            <m:rPr>
+              <m:sty m:val="bi"/>
+            </m:rPr>
+            <w:rPr>
+              <w:rFonts w:ascii="Cambria Math" w:hAnsi="Cambria Math" w:cstheme="minorHAnsi"/>
+            </w:rPr>
+            <m:t>=a×b</m:t>
+          </m:r>
+        </m:oMath>
+      </m:oMathPara>
+    </w:p>
+    <w:p>
+      <w:pPr>
+        <w:pStyle w:val="NormalWeb"/>
+        <w:ind w:firstLine="720"/>
+        <w:rPr>
+          <w:rFonts w:asciiTheme="minorHAnsi" w:hAnsiTheme="minorHAnsi" w:cstheme="minorHAnsi"/>
+          <w:iCs/>
+        </w:rPr>
+      </w:pPr>
+      <w:r>
+        <w:rPr>
+          <w:rFonts w:asciiTheme="minorHAnsi" w:hAnsiTheme="minorHAnsi" w:cstheme="minorHAnsi"/>
+          <w:iCs/>
+        </w:rPr>
+        <w:t>This formula helps calculate one if the other is known.</w:t>
+      </w:r>
+    </w:p>
+    <w:p>
+      <w:pPr>
+        <w:pStyle w:val="NormalWeb"/>
+        <w:numPr>
+          <w:ilvl w:val="0"/>
+          <w:numId w:val="15"/>
+        </w:numPr>
+        <w:rPr>
+          <w:rFonts w:asciiTheme="minorHAnsi" w:hAnsiTheme="minorHAnsi" w:cstheme="minorHAnsi"/>
+          <w:iCs/>
+        </w:rPr>
+      </w:pPr>
+      <w:r>
+        <w:rPr>
+          <w:rFonts w:asciiTheme="minorHAnsi" w:hAnsiTheme="minorHAnsi" w:cstheme="minorHAnsi"/>
+          <w:iCs/>
+        </w:rPr>
+        <w:t>For any two fractions</w:t>
+      </w:r>
+      <w:r>
+        <w:rPr>
+          <w:rFonts w:asciiTheme="minorHAnsi" w:hAnsiTheme="minorHAnsi" w:cstheme="minorHAnsi"/>
+          <w:iCs/>
+        </w:rPr>
+        <w:t xml:space="preserve">, </w:t>
+      </w:r>
+      <w:r>
+        <w:rPr>
+          <w:rFonts w:asciiTheme="minorHAnsi" w:hAnsiTheme="minorHAnsi" w:cstheme="minorHAnsi"/>
+          <w:iCs/>
+        </w:rPr>
+        <w:br/>
+      </w:r>
+      <m:oMath>
+        <m:r>
+          <m:rPr>
+            <m:sty m:val="bi"/>
+          </m:rPr>
+          <w:rPr>
+            <w:rFonts w:ascii="Cambria Math" w:hAnsi="Cambria Math" w:cstheme="minorHAnsi"/>
+          </w:rPr>
+          <m:t>HCF=</m:t>
+        </m:r>
+        <m:f>
+          <m:fPr>
+            <m:ctrlPr>
+              <w:rPr>
+                <w:rFonts w:ascii="Cambria Math" w:hAnsi="Cambria Math" w:cstheme="minorHAnsi"/>
+                <w:b/>
+                <w:bCs/>
+                <w:i/>
+                <w:iCs/>
+              </w:rPr>
+            </m:ctrlPr>
+          </m:fPr>
+          <m:num>
+            <m:r>
+              <m:rPr>
+                <m:sty m:val="bi"/>
+              </m:rPr>
+              <w:rPr>
+                <w:rFonts w:ascii="Cambria Math" w:hAnsi="Cambria Math" w:cstheme="minorHAnsi"/>
+              </w:rPr>
+              <m:t>HCF of Numerators</m:t>
+            </m:r>
+          </m:num>
+          <m:den>
+            <m:r>
+              <m:rPr>
+                <m:sty m:val="bi"/>
+              </m:rPr>
+              <w:rPr>
+                <w:rFonts w:ascii="Cambria Math" w:hAnsi="Cambria Math" w:cstheme="minorHAnsi"/>
+              </w:rPr>
+              <m:t>LCM of Denominators</m:t>
+            </m:r>
+          </m:den>
+        </m:f>
+      </m:oMath>
+      <w:r>
+        <w:rPr>
+          <w:rFonts w:asciiTheme="minorHAnsi" w:hAnsiTheme="minorHAnsi" w:cstheme="minorHAnsi"/>
+          <w:iCs/>
+        </w:rPr>
+        <w:t xml:space="preserve"> </w:t>
+      </w:r>
+      <w:r>
+        <w:rPr>
+          <w:rFonts w:ascii="Cambria Math" w:hAnsi="Cambria Math" w:cstheme="minorHAnsi"/>
+          <w:i/>
+          <w:iCs/>
+        </w:rPr>
+        <w:tab/>
+      </w:r>
+      <w:r>
+        <w:rPr>
+          <w:rFonts w:ascii="Cambria Math" w:hAnsi="Cambria Math" w:cstheme="minorHAnsi"/>
+          <w:i/>
+          <w:iCs/>
+        </w:rPr>
+        <w:tab/>
+      </w:r>
+      <w:r>
+        <w:rPr>
+          <w:rFonts w:ascii="Cambria Math" w:hAnsi="Cambria Math" w:cstheme="minorHAnsi"/>
+          <w:i/>
+          <w:iCs/>
+        </w:rPr>
+        <w:tab/>
+      </w:r>
+      <w:r>
+        <w:rPr>
+          <w:rFonts w:ascii="Cambria Math" w:hAnsi="Cambria Math" w:cstheme="minorHAnsi"/>
+          <w:i/>
+          <w:iCs/>
+        </w:rPr>
+        <w:tab/>
+      </w:r>
+      <m:oMath>
+        <m:r>
+          <m:rPr>
+            <m:sty m:val="bi"/>
+          </m:rPr>
+          <w:rPr>
+            <w:rFonts w:ascii="Cambria Math" w:hAnsi="Cambria Math" w:cstheme="minorHAnsi"/>
+          </w:rPr>
+          <m:t>LCM=</m:t>
+        </m:r>
+        <m:f>
+          <m:fPr>
+            <m:ctrlPr>
+              <w:rPr>
+                <w:rFonts w:ascii="Cambria Math" w:hAnsi="Cambria Math" w:cstheme="minorHAnsi"/>
+                <w:b/>
+                <w:bCs/>
+                <w:i/>
+                <w:iCs/>
+              </w:rPr>
+            </m:ctrlPr>
+          </m:fPr>
+          <m:num>
+            <m:r>
+              <m:rPr>
+                <m:sty m:val="bi"/>
+              </m:rPr>
+              <w:rPr>
+                <w:rFonts w:ascii="Cambria Math" w:hAnsi="Cambria Math" w:cstheme="minorHAnsi"/>
+              </w:rPr>
+              <m:t>LCM of Numerators</m:t>
+            </m:r>
+          </m:num>
+          <m:den>
+            <m:r>
+              <m:rPr>
+                <m:sty m:val="bi"/>
+              </m:rPr>
+              <w:rPr>
+                <w:rFonts w:ascii="Cambria Math" w:hAnsi="Cambria Math" w:cstheme="minorHAnsi"/>
+              </w:rPr>
+              <m:t>HCF of Denominators</m:t>
+            </m:r>
+          </m:den>
+        </m:f>
+      </m:oMath>
     </w:p>
     <w:sectPr>
       <w:pgSz w:w="11906" w:h="16838"/>
@@ -9963,7 +10714,7 @@
   <w:abstractNum w:abstractNumId="2" w15:restartNumberingAfterBreak="0">
     <w:nsid w:val="16A57299"/>
     <w:multiLevelType w:val="hybridMultilevel"/>
-    <w:tmpl w:val="345C17BA"/>
+    <w:tmpl w:val="F11203B4"/>
     <w:lvl w:ilvl="0" w:tplc="40090001">
       <w:start w:val="1"/>
       <w:numFmt w:val="bullet"/>
@@ -9976,7 +10727,7 @@
         <w:rFonts w:ascii="Symbol" w:hAnsi="Symbol" w:hint="default"/>
       </w:rPr>
     </w:lvl>
-    <w:lvl w:ilvl="1" w:tplc="40090003" w:tentative="1">
+    <w:lvl w:ilvl="1" w:tplc="40090003">
       <w:start w:val="1"/>
       <w:numFmt w:val="bullet"/>
       <w:lvlText w:val="o"/>
@@ -10634,6 +11385,155 @@
     </w:lvl>
   </w:abstractNum>
   <w:abstractNum w:abstractNumId="7" w15:restartNumberingAfterBreak="0">
+    <w:nsid w:val="39077E8F"/>
+    <w:multiLevelType w:val="multilevel"/>
+    <w:tmpl w:val="2CAE6B96"/>
+    <w:lvl w:ilvl="0">
+      <w:start w:val="1"/>
+      <w:numFmt w:val="bullet"/>
+      <w:lvlText w:val=""/>
+      <w:lvlJc w:val="left"/>
+      <w:pPr>
+        <w:tabs>
+          <w:tab w:val="num" w:pos="720"/>
+        </w:tabs>
+        <w:ind w:left="720" w:hanging="360"/>
+      </w:pPr>
+      <w:rPr>
+        <w:rFonts w:ascii="Symbol" w:hAnsi="Symbol" w:hint="default"/>
+        <w:sz w:val="20"/>
+      </w:rPr>
+    </w:lvl>
+    <w:lvl w:ilvl="1" w:tentative="1">
+      <w:start w:val="1"/>
+      <w:numFmt w:val="bullet"/>
+      <w:lvlText w:val="o"/>
+      <w:lvlJc w:val="left"/>
+      <w:pPr>
+        <w:tabs>
+          <w:tab w:val="num" w:pos="1440"/>
+        </w:tabs>
+        <w:ind w:left="1440" w:hanging="360"/>
+      </w:pPr>
+      <w:rPr>
+        <w:rFonts w:ascii="Courier New" w:hAnsi="Courier New" w:hint="default"/>
+        <w:sz w:val="20"/>
+      </w:rPr>
+    </w:lvl>
+    <w:lvl w:ilvl="2" w:tentative="1">
+      <w:start w:val="1"/>
+      <w:numFmt w:val="bullet"/>
+      <w:lvlText w:val=""/>
+      <w:lvlJc w:val="left"/>
+      <w:pPr>
+        <w:tabs>
+          <w:tab w:val="num" w:pos="2160"/>
+        </w:tabs>
+        <w:ind w:left="2160" w:hanging="360"/>
+      </w:pPr>
+      <w:rPr>
+        <w:rFonts w:ascii="Wingdings" w:hAnsi="Wingdings" w:hint="default"/>
+        <w:sz w:val="20"/>
+      </w:rPr>
+    </w:lvl>
+    <w:lvl w:ilvl="3" w:tentative="1">
+      <w:start w:val="1"/>
+      <w:numFmt w:val="bullet"/>
+      <w:lvlText w:val=""/>
+      <w:lvlJc w:val="left"/>
+      <w:pPr>
+        <w:tabs>
+          <w:tab w:val="num" w:pos="2880"/>
+        </w:tabs>
+        <w:ind w:left="2880" w:hanging="360"/>
+      </w:pPr>
+      <w:rPr>
+        <w:rFonts w:ascii="Wingdings" w:hAnsi="Wingdings" w:hint="default"/>
+        <w:sz w:val="20"/>
+      </w:rPr>
+    </w:lvl>
+    <w:lvl w:ilvl="4" w:tentative="1">
+      <w:start w:val="1"/>
+      <w:numFmt w:val="bullet"/>
+      <w:lvlText w:val=""/>
+      <w:lvlJc w:val="left"/>
+      <w:pPr>
+        <w:tabs>
+          <w:tab w:val="num" w:pos="3600"/>
+        </w:tabs>
+        <w:ind w:left="3600" w:hanging="360"/>
+      </w:pPr>
+      <w:rPr>
+        <w:rFonts w:ascii="Wingdings" w:hAnsi="Wingdings" w:hint="default"/>
+        <w:sz w:val="20"/>
+      </w:rPr>
+    </w:lvl>
+    <w:lvl w:ilvl="5" w:tentative="1">
+      <w:start w:val="1"/>
+      <w:numFmt w:val="bullet"/>
+      <w:lvlText w:val=""/>
+      <w:lvlJc w:val="left"/>
+      <w:pPr>
+        <w:tabs>
+          <w:tab w:val="num" w:pos="4320"/>
+        </w:tabs>
+        <w:ind w:left="4320" w:hanging="360"/>
+      </w:pPr>
+      <w:rPr>
+        <w:rFonts w:ascii="Wingdings" w:hAnsi="Wingdings" w:hint="default"/>
+        <w:sz w:val="20"/>
+      </w:rPr>
+    </w:lvl>
+    <w:lvl w:ilvl="6" w:tentative="1">
+      <w:start w:val="1"/>
+      <w:numFmt w:val="bullet"/>
+      <w:lvlText w:val=""/>
+      <w:lvlJc w:val="left"/>
+      <w:pPr>
+        <w:tabs>
+          <w:tab w:val="num" w:pos="5040"/>
+        </w:tabs>
+        <w:ind w:left="5040" w:hanging="360"/>
+      </w:pPr>
+      <w:rPr>
+        <w:rFonts w:ascii="Wingdings" w:hAnsi="Wingdings" w:hint="default"/>
+        <w:sz w:val="20"/>
+      </w:rPr>
+    </w:lvl>
+    <w:lvl w:ilvl="7" w:tentative="1">
+      <w:start w:val="1"/>
+      <w:numFmt w:val="bullet"/>
+      <w:lvlText w:val=""/>
+      <w:lvlJc w:val="left"/>
+      <w:pPr>
+        <w:tabs>
+          <w:tab w:val="num" w:pos="5760"/>
+        </w:tabs>
+        <w:ind w:left="5760" w:hanging="360"/>
+      </w:pPr>
+      <w:rPr>
+        <w:rFonts w:ascii="Wingdings" w:hAnsi="Wingdings" w:hint="default"/>
+        <w:sz w:val="20"/>
+      </w:rPr>
+    </w:lvl>
+    <w:lvl w:ilvl="8" w:tentative="1">
+      <w:start w:val="1"/>
+      <w:numFmt w:val="bullet"/>
+      <w:lvlText w:val=""/>
+      <w:lvlJc w:val="left"/>
+      <w:pPr>
+        <w:tabs>
+          <w:tab w:val="num" w:pos="6480"/>
+        </w:tabs>
+        <w:ind w:left="6480" w:hanging="360"/>
+      </w:pPr>
+      <w:rPr>
+        <w:rFonts w:ascii="Wingdings" w:hAnsi="Wingdings" w:hint="default"/>
+        <w:sz w:val="20"/>
+      </w:rPr>
+    </w:lvl>
+  </w:abstractNum>
+  <w:abstractNum w:abstractNumId="8" w15:restartNumberingAfterBreak="0">
     <w:nsid w:val="40C80375"/>
     <w:multiLevelType w:val="multilevel"/>
     <w:tmpl w:val="91B0A518"/>
@@ -10782,7 +11682,7 @@
       </w:rPr>
     </w:lvl>
   </w:abstractNum>
-  <w:abstractNum w:abstractNumId="8" w15:restartNumberingAfterBreak="0">
+  <w:abstractNum w:abstractNumId="9" w15:restartNumberingAfterBreak="0">
     <w:nsid w:val="4A805E16"/>
     <w:multiLevelType w:val="hybridMultilevel"/>
     <w:tmpl w:val="72A6C6EA"/>
@@ -10895,7 +11795,7 @@
       </w:rPr>
     </w:lvl>
   </w:abstractNum>
-  <w:abstractNum w:abstractNumId="9" w15:restartNumberingAfterBreak="0">
+  <w:abstractNum w:abstractNumId="10" w15:restartNumberingAfterBreak="0">
     <w:nsid w:val="56EC7070"/>
     <w:multiLevelType w:val="multilevel"/>
     <w:tmpl w:val="7E96A1D0"/>
@@ -11044,7 +11944,156 @@
       </w:rPr>
     </w:lvl>
   </w:abstractNum>
-  <w:abstractNum w:abstractNumId="10" w15:restartNumberingAfterBreak="0">
+  <w:abstractNum w:abstractNumId="11" w15:restartNumberingAfterBreak="0">
+    <w:nsid w:val="59C365ED"/>
+    <w:multiLevelType w:val="multilevel"/>
+    <w:tmpl w:val="DD6CFFB8"/>
+    <w:lvl w:ilvl="0">
+      <w:start w:val="1"/>
+      <w:numFmt w:val="bullet"/>
+      <w:lvlText w:val=""/>
+      <w:lvlJc w:val="left"/>
+      <w:pPr>
+        <w:tabs>
+          <w:tab w:val="num" w:pos="720"/>
+        </w:tabs>
+        <w:ind w:left="720" w:hanging="360"/>
+      </w:pPr>
+      <w:rPr>
+        <w:rFonts w:ascii="Symbol" w:hAnsi="Symbol" w:hint="default"/>
+        <w:sz w:val="20"/>
+      </w:rPr>
+    </w:lvl>
+    <w:lvl w:ilvl="1" w:tentative="1">
+      <w:start w:val="1"/>
+      <w:numFmt w:val="bullet"/>
+      <w:lvlText w:val="o"/>
+      <w:lvlJc w:val="left"/>
+      <w:pPr>
+        <w:tabs>
+          <w:tab w:val="num" w:pos="1440"/>
+        </w:tabs>
+        <w:ind w:left="1440" w:hanging="360"/>
+      </w:pPr>
+      <w:rPr>
+        <w:rFonts w:ascii="Courier New" w:hAnsi="Courier New" w:hint="default"/>
+        <w:sz w:val="20"/>
+      </w:rPr>
+    </w:lvl>
+    <w:lvl w:ilvl="2" w:tentative="1">
+      <w:start w:val="1"/>
+      <w:numFmt w:val="bullet"/>
+      <w:lvlText w:val=""/>
+      <w:lvlJc w:val="left"/>
+      <w:pPr>
+        <w:tabs>
+          <w:tab w:val="num" w:pos="2160"/>
+        </w:tabs>
+        <w:ind w:left="2160" w:hanging="360"/>
+      </w:pPr>
+      <w:rPr>
+        <w:rFonts w:ascii="Wingdings" w:hAnsi="Wingdings" w:hint="default"/>
+        <w:sz w:val="20"/>
+      </w:rPr>
+    </w:lvl>
+    <w:lvl w:ilvl="3" w:tentative="1">
+      <w:start w:val="1"/>
+      <w:numFmt w:val="bullet"/>
+      <w:lvlText w:val=""/>
+      <w:lvlJc w:val="left"/>
+      <w:pPr>
+        <w:tabs>
+          <w:tab w:val="num" w:pos="2880"/>
+        </w:tabs>
+        <w:ind w:left="2880" w:hanging="360"/>
+      </w:pPr>
+      <w:rPr>
+        <w:rFonts w:ascii="Wingdings" w:hAnsi="Wingdings" w:hint="default"/>
+        <w:sz w:val="20"/>
+      </w:rPr>
+    </w:lvl>
+    <w:lvl w:ilvl="4" w:tentative="1">
+      <w:start w:val="1"/>
+      <w:numFmt w:val="bullet"/>
+      <w:lvlText w:val=""/>
+      <w:lvlJc w:val="left"/>
+      <w:pPr>
+        <w:tabs>
+          <w:tab w:val="num" w:pos="3600"/>
+        </w:tabs>
+        <w:ind w:left="3600" w:hanging="360"/>
+      </w:pPr>
+      <w:rPr>
+        <w:rFonts w:ascii="Wingdings" w:hAnsi="Wingdings" w:hint="default"/>
+        <w:sz w:val="20"/>
+      </w:rPr>
+    </w:lvl>
+    <w:lvl w:ilvl="5" w:tentative="1">
+      <w:start w:val="1"/>
+      <w:numFmt w:val="bullet"/>
+      <w:lvlText w:val=""/>
+      <w:lvlJc w:val="left"/>
+      <w:pPr>
+        <w:tabs>
+          <w:tab w:val="num" w:pos="4320"/>
+        </w:tabs>
+        <w:ind w:left="4320" w:hanging="360"/>
+      </w:pPr>
+      <w:rPr>
+        <w:rFonts w:ascii="Wingdings" w:hAnsi="Wingdings" w:hint="default"/>
+        <w:sz w:val="20"/>
+      </w:rPr>
+    </w:lvl>
+    <w:lvl w:ilvl="6" w:tentative="1">
+      <w:start w:val="1"/>
+      <w:numFmt w:val="bullet"/>
+      <w:lvlText w:val=""/>
+      <w:lvlJc w:val="left"/>
+      <w:pPr>
+        <w:tabs>
+          <w:tab w:val="num" w:pos="5040"/>
+        </w:tabs>
+        <w:ind w:left="5040" w:hanging="360"/>
+      </w:pPr>
+      <w:rPr>
+        <w:rFonts w:ascii="Wingdings" w:hAnsi="Wingdings" w:hint="default"/>
+        <w:sz w:val="20"/>
+      </w:rPr>
+    </w:lvl>
+    <w:lvl w:ilvl="7" w:tentative="1">
+      <w:start w:val="1"/>
+      <w:numFmt w:val="bullet"/>
+      <w:lvlText w:val=""/>
+      <w:lvlJc w:val="left"/>
+      <w:pPr>
+        <w:tabs>
+          <w:tab w:val="num" w:pos="5760"/>
+        </w:tabs>
+        <w:ind w:left="5760" w:hanging="360"/>
+      </w:pPr>
+      <w:rPr>
+        <w:rFonts w:ascii="Wingdings" w:hAnsi="Wingdings" w:hint="default"/>
+        <w:sz w:val="20"/>
+      </w:rPr>
+    </w:lvl>
+    <w:lvl w:ilvl="8" w:tentative="1">
+      <w:start w:val="1"/>
+      <w:numFmt w:val="bullet"/>
+      <w:lvlText w:val=""/>
+      <w:lvlJc w:val="left"/>
+      <w:pPr>
+        <w:tabs>
+          <w:tab w:val="num" w:pos="6480"/>
+        </w:tabs>
+        <w:ind w:left="6480" w:hanging="360"/>
+      </w:pPr>
+      <w:rPr>
+        <w:rFonts w:ascii="Wingdings" w:hAnsi="Wingdings" w:hint="default"/>
+        <w:sz w:val="20"/>
+      </w:rPr>
+    </w:lvl>
+  </w:abstractNum>
+  <w:abstractNum w:abstractNumId="12" w15:restartNumberingAfterBreak="0">
     <w:nsid w:val="65C750A5"/>
     <w:multiLevelType w:val="multilevel"/>
     <w:tmpl w:val="000E8916"/>
@@ -11157,7 +12206,7 @@
       </w:pPr>
     </w:lvl>
   </w:abstractNum>
-  <w:abstractNum w:abstractNumId="11" w15:restartNumberingAfterBreak="0">
+  <w:abstractNum w:abstractNumId="13" w15:restartNumberingAfterBreak="0">
     <w:nsid w:val="6F4621B4"/>
     <w:multiLevelType w:val="multilevel"/>
     <w:tmpl w:val="47760FCE"/>
@@ -11306,7 +12355,7 @@
       </w:rPr>
     </w:lvl>
   </w:abstractNum>
-  <w:abstractNum w:abstractNumId="12" w15:restartNumberingAfterBreak="0">
+  <w:abstractNum w:abstractNumId="14" w15:restartNumberingAfterBreak="0">
     <w:nsid w:val="75D66F45"/>
     <w:multiLevelType w:val="multilevel"/>
     <w:tmpl w:val="E7184ADC"/>
@@ -11455,7 +12504,7 @@
       </w:rPr>
     </w:lvl>
   </w:abstractNum>
-  <w:abstractNum w:abstractNumId="13" w15:restartNumberingAfterBreak="0">
+  <w:abstractNum w:abstractNumId="15" w15:restartNumberingAfterBreak="0">
     <w:nsid w:val="76AB597D"/>
     <w:multiLevelType w:val="multilevel"/>
     <w:tmpl w:val="C0FAC07A"/>
@@ -11604,7 +12653,7 @@
       </w:rPr>
     </w:lvl>
   </w:abstractNum>
-  <w:abstractNum w:abstractNumId="14" w15:restartNumberingAfterBreak="0">
+  <w:abstractNum w:abstractNumId="16" w15:restartNumberingAfterBreak="0">
     <w:nsid w:val="76DE019E"/>
     <w:multiLevelType w:val="multilevel"/>
     <w:tmpl w:val="650ABE88"/>
@@ -11757,32 +12806,32 @@
     <w:abstractNumId w:val="4"/>
   </w:num>
   <w:num w:numId="2" w16cid:durableId="358968924">
-    <w:abstractNumId w:val="7"/>
+    <w:abstractNumId w:val="8"/>
     <w:lvlOverride w:ilvl="0">
       <w:startOverride w:val="1"/>
     </w:lvlOverride>
   </w:num>
   <w:num w:numId="3" w16cid:durableId="1489441727">
-    <w:abstractNumId w:val="7"/>
+    <w:abstractNumId w:val="8"/>
     <w:lvlOverride w:ilvl="0">
       <w:startOverride w:val="2"/>
     </w:lvlOverride>
   </w:num>
   <w:num w:numId="4" w16cid:durableId="1250306713">
-    <w:abstractNumId w:val="7"/>
+    <w:abstractNumId w:val="8"/>
     <w:lvlOverride w:ilvl="0">
       <w:startOverride w:val="3"/>
     </w:lvlOverride>
   </w:num>
   <w:num w:numId="5" w16cid:durableId="1170756516">
-    <w:abstractNumId w:val="7"/>
+    <w:abstractNumId w:val="8"/>
     <w:lvlOverride w:ilvl="0"/>
     <w:lvlOverride w:ilvl="1">
       <w:startOverride w:val="1"/>
     </w:lvlOverride>
   </w:num>
   <w:num w:numId="6" w16cid:durableId="1521503728">
-    <w:abstractNumId w:val="7"/>
+    <w:abstractNumId w:val="8"/>
     <w:lvlOverride w:ilvl="0"/>
     <w:lvlOverride w:ilvl="1">
       <w:startOverride w:val="2"/>
@@ -11795,31 +12844,31 @@
     </w:lvlOverride>
   </w:num>
   <w:num w:numId="8" w16cid:durableId="500238654">
-    <w:abstractNumId w:val="8"/>
+    <w:abstractNumId w:val="9"/>
   </w:num>
   <w:num w:numId="9" w16cid:durableId="1685283853">
-    <w:abstractNumId w:val="11"/>
+    <w:abstractNumId w:val="13"/>
   </w:num>
   <w:num w:numId="10" w16cid:durableId="887377891">
-    <w:abstractNumId w:val="12"/>
+    <w:abstractNumId w:val="14"/>
   </w:num>
   <w:num w:numId="11" w16cid:durableId="1068573023">
-    <w:abstractNumId w:val="13"/>
+    <w:abstractNumId w:val="15"/>
   </w:num>
   <w:num w:numId="12" w16cid:durableId="230773965">
-    <w:abstractNumId w:val="9"/>
+    <w:abstractNumId w:val="10"/>
   </w:num>
   <w:num w:numId="13" w16cid:durableId="1706518486">
     <w:abstractNumId w:val="6"/>
   </w:num>
   <w:num w:numId="14" w16cid:durableId="1446995445">
-    <w:abstractNumId w:val="10"/>
+    <w:abstractNumId w:val="12"/>
   </w:num>
   <w:num w:numId="15" w16cid:durableId="373118077">
     <w:abstractNumId w:val="2"/>
   </w:num>
   <w:num w:numId="16" w16cid:durableId="1937399778">
-    <w:abstractNumId w:val="14"/>
+    <w:abstractNumId w:val="16"/>
   </w:num>
   <w:num w:numId="17" w16cid:durableId="224610053">
     <w:abstractNumId w:val="3"/>
@@ -11829,6 +12878,12 @@
   </w:num>
   <w:num w:numId="19" w16cid:durableId="807211390">
     <w:abstractNumId w:val="1"/>
+  </w:num>
+  <w:num w:numId="20" w16cid:durableId="1622610270">
+    <w:abstractNumId w:val="7"/>
+  </w:num>
+  <w:num w:numId="21" w16cid:durableId="2012173565">
+    <w:abstractNumId w:val="11"/>
   </w:num>
 </w:numbering>
 </file>

</xml_diff>

<commit_message>
Prime Numbers in mathematics in DSA
</commit_message>
<xml_diff>
--- a/Backend/DSA/Data Structures and Algorithm.docx
+++ b/Backend/DSA/Data Structures and Algorithm.docx
@@ -251,22 +251,10 @@
           <w:b/>
           <w:bCs/>
         </w:rPr>
-        <w:t xml:space="preserve">Best Case: </w:t>
-      </w:r>
-      <w:proofErr w:type="gramStart"/>
-      <w:r>
-        <w:rPr>
-          <w:b/>
-          <w:bCs/>
-        </w:rPr>
-        <w:t>Ω</w:t>
-      </w:r>
-      <w:r>
-        <w:t>(</w:t>
-      </w:r>
-      <w:proofErr w:type="gramEnd"/>
-      <w:r>
-        <w:t>1),</w:t>
+        <w:t>Best Case: Ω</w:t>
+      </w:r>
+      <w:r>
+        <w:t>(1),</w:t>
       </w:r>
       <w:r>
         <w:rPr>
@@ -404,15 +392,7 @@
         <w:jc w:val="both"/>
       </w:pPr>
       <w:r>
-        <w:t>A logarithmic algorithm - O(</w:t>
-      </w:r>
-      <w:proofErr w:type="spellStart"/>
-      <w:r>
-        <w:t>logn</w:t>
-      </w:r>
-      <w:proofErr w:type="spellEnd"/>
-      <w:r>
-        <w:t>) Runtime grows logarithmically in proportion to n.</w:t>
+        <w:t>A logarithmic algorithm - O(logn) Runtime grows logarithmically in proportion to n.</w:t>
       </w:r>
     </w:p>
     <w:p>
@@ -438,15 +418,7 @@
         <w:jc w:val="both"/>
       </w:pPr>
       <w:r>
-        <w:t>A super linear algorithm - O(</w:t>
-      </w:r>
-      <w:proofErr w:type="spellStart"/>
-      <w:r>
-        <w:t>nlogn</w:t>
-      </w:r>
-      <w:proofErr w:type="spellEnd"/>
-      <w:r>
-        <w:t>) Runtime grows in proportion to n. </w:t>
+        <w:t>A super linear algorithm - O(nlogn) Runtime grows in proportion to n. </w:t>
       </w:r>
     </w:p>
     <w:p>
@@ -459,11 +431,7 @@
         <w:jc w:val="both"/>
       </w:pPr>
       <w:r>
-        <w:t>A polynomial algorithm - O(</w:t>
-      </w:r>
-      <w:proofErr w:type="spellStart"/>
-      <w:r>
-        <w:t>n</w:t>
+        <w:t>A polynomial algorithm - O(n</w:t>
       </w:r>
       <w:r>
         <w:rPr>
@@ -471,7 +439,6 @@
         </w:rPr>
         <w:t>c</w:t>
       </w:r>
-      <w:proofErr w:type="spellEnd"/>
       <w:r>
         <w:t>) Runtime grows quicker than previous all based on n. </w:t>
       </w:r>
@@ -492,11 +459,7 @@
         <w:t>n</w:t>
       </w:r>
       <w:r>
-        <w:t xml:space="preserve"> exponential algorithm - O(</w:t>
-      </w:r>
-      <w:proofErr w:type="spellStart"/>
-      <w:r>
-        <w:t>c</w:t>
+        <w:t xml:space="preserve"> exponential algorithm - O(c</w:t>
       </w:r>
       <w:r>
         <w:rPr>
@@ -504,7 +467,6 @@
         </w:rPr>
         <w:t>n</w:t>
       </w:r>
-      <w:proofErr w:type="spellEnd"/>
       <w:r>
         <w:t>) Runtime grows even faster than polynomial algorithm based on n.</w:t>
       </w:r>
@@ -600,47 +562,11 @@
           <w:lang w:val="en-US"/>
         </w:rPr>
       </w:pPr>
-      <w:proofErr w:type="gramStart"/>
-      <w:r>
-        <w:rPr>
-          <w:lang w:val="en-US"/>
-        </w:rPr>
-        <w:t>O(</w:t>
-      </w:r>
-      <w:proofErr w:type="gramEnd"/>
-      <w:r>
-        <w:rPr>
-          <w:lang w:val="en-US"/>
-        </w:rPr>
-        <w:t xml:space="preserve">1) &lt; </w:t>
-      </w:r>
-      <w:proofErr w:type="gramStart"/>
-      <w:r>
-        <w:rPr>
-          <w:lang w:val="en-US"/>
-        </w:rPr>
-        <w:t>O(log(</w:t>
-      </w:r>
-      <w:proofErr w:type="gramEnd"/>
-      <w:r>
-        <w:rPr>
-          <w:lang w:val="en-US"/>
-        </w:rPr>
-        <w:t xml:space="preserve">log n)) &lt; </w:t>
-      </w:r>
-      <w:proofErr w:type="gramStart"/>
-      <w:r>
-        <w:rPr>
-          <w:lang w:val="en-US"/>
-        </w:rPr>
-        <w:t>O(</w:t>
-      </w:r>
-      <w:proofErr w:type="gramEnd"/>
-      <w:r>
-        <w:rPr>
-          <w:lang w:val="en-US"/>
-        </w:rPr>
-        <w:t>log n) &lt; O(n) &lt; O(n</w:t>
+      <w:r>
+        <w:rPr>
+          <w:lang w:val="en-US"/>
+        </w:rPr>
+        <w:t>O(1) &lt; O(log(log n)) &lt; O(log n) &lt; O(n) &lt; O(n</w:t>
       </w:r>
       <w:r>
         <w:rPr>
@@ -653,46 +579,30 @@
         <w:rPr>
           <w:lang w:val="en-US"/>
         </w:rPr>
-        <w:t>) &lt; - - - - &lt; O(</w:t>
-      </w:r>
-      <w:proofErr w:type="spellStart"/>
-      <w:r>
-        <w:rPr>
+        <w:t>) &lt; - - - - &lt; O(n</w:t>
+      </w:r>
+      <w:r>
+        <w:rPr>
+          <w:vertAlign w:val="superscript"/>
+          <w:lang w:val="en-US"/>
+        </w:rPr>
+        <w:t>c</w:t>
+      </w:r>
+      <w:r>
+        <w:rPr>
+          <w:lang w:val="en-US"/>
+        </w:rPr>
+        <w:t>) &lt; O(c</w:t>
+      </w:r>
+      <w:r>
+        <w:rPr>
+          <w:vertAlign w:val="superscript"/>
           <w:lang w:val="en-US"/>
         </w:rPr>
         <w:t>n</w:t>
       </w:r>
       <w:r>
         <w:rPr>
-          <w:vertAlign w:val="superscript"/>
-          <w:lang w:val="en-US"/>
-        </w:rPr>
-        <w:t>c</w:t>
-      </w:r>
-      <w:proofErr w:type="spellEnd"/>
-      <w:r>
-        <w:rPr>
-          <w:lang w:val="en-US"/>
-        </w:rPr>
-        <w:t>) &lt; O(</w:t>
-      </w:r>
-      <w:proofErr w:type="spellStart"/>
-      <w:r>
-        <w:rPr>
-          <w:lang w:val="en-US"/>
-        </w:rPr>
-        <w:t>c</w:t>
-      </w:r>
-      <w:r>
-        <w:rPr>
-          <w:vertAlign w:val="superscript"/>
-          <w:lang w:val="en-US"/>
-        </w:rPr>
-        <w:t>n</w:t>
-      </w:r>
-      <w:proofErr w:type="spellEnd"/>
-      <w:r>
-        <w:rPr>
           <w:lang w:val="en-US"/>
         </w:rPr>
         <w:t>) &lt; O(n!)</w:t>
@@ -771,25 +681,7 @@
           <w:bCs/>
           <w:lang w:val="en-US"/>
         </w:rPr>
-        <w:t xml:space="preserve">Algorithm or </w:t>
-      </w:r>
-      <w:proofErr w:type="gramStart"/>
-      <w:r>
-        <w:rPr>
-          <w:b/>
-          <w:bCs/>
-          <w:lang w:val="en-US"/>
-        </w:rPr>
-        <w:t>O(</w:t>
-      </w:r>
-      <w:proofErr w:type="gramEnd"/>
-      <w:r>
-        <w:rPr>
-          <w:b/>
-          <w:bCs/>
-          <w:lang w:val="en-US"/>
-        </w:rPr>
-        <w:t xml:space="preserve">1) </w:t>
+        <w:t xml:space="preserve">Algorithm or O(1) </w:t>
       </w:r>
     </w:p>
     <w:p>
@@ -809,21 +701,7 @@
         <w:rPr>
           <w:lang w:val="en-US"/>
         </w:rPr>
-        <w:t xml:space="preserve"> of a function will be considered as </w:t>
-      </w:r>
-      <w:proofErr w:type="gramStart"/>
-      <w:r>
-        <w:rPr>
-          <w:lang w:val="en-US"/>
-        </w:rPr>
-        <w:t>O(</w:t>
-      </w:r>
-      <w:proofErr w:type="gramEnd"/>
-      <w:r>
-        <w:rPr>
-          <w:lang w:val="en-US"/>
-        </w:rPr>
-        <w:t>1) if it does not contain any loop, recursion and call to any other non-constant time function.</w:t>
+        <w:t xml:space="preserve"> of a function will be considered as O(1) if it does not contain any loop, recursion and call to any other non-constant time function.</w:t>
       </w:r>
     </w:p>
     <w:p>
@@ -907,43 +785,7 @@
           <w:lang w:val="en-US"/>
         </w:rPr>
         <w:lastRenderedPageBreak/>
-        <w:t xml:space="preserve">1.4.2 Sub Logarithmic Time Algorithm or </w:t>
-      </w:r>
-      <w:proofErr w:type="gramStart"/>
-      <w:r>
-        <w:rPr>
-          <w:b/>
-          <w:bCs/>
-          <w:lang w:val="en-US"/>
-        </w:rPr>
-        <w:t>O(</w:t>
-      </w:r>
-      <w:proofErr w:type="gramEnd"/>
-      <w:r>
-        <w:rPr>
-          <w:b/>
-          <w:bCs/>
-          <w:lang w:val="en-US"/>
-        </w:rPr>
-        <w:t xml:space="preserve">log </w:t>
-      </w:r>
-      <w:proofErr w:type="spellStart"/>
-      <w:r>
-        <w:rPr>
-          <w:b/>
-          <w:bCs/>
-          <w:lang w:val="en-US"/>
-        </w:rPr>
-        <w:t>log</w:t>
-      </w:r>
-      <w:proofErr w:type="spellEnd"/>
-      <w:r>
-        <w:rPr>
-          <w:b/>
-          <w:bCs/>
-          <w:lang w:val="en-US"/>
-        </w:rPr>
-        <w:t xml:space="preserve"> n)</w:t>
+        <w:t>1.4.2 Sub Logarithmic Time Algorithm or O(log log n)</w:t>
       </w:r>
     </w:p>
     <w:p>
@@ -957,35 +799,7 @@
         <w:rPr>
           <w:lang w:val="en-US"/>
         </w:rPr>
-        <w:t xml:space="preserve">Time Complexity of a loop is considered as </w:t>
-      </w:r>
-      <w:proofErr w:type="gramStart"/>
-      <w:r>
-        <w:rPr>
-          <w:lang w:val="en-US"/>
-        </w:rPr>
-        <w:t>O(</w:t>
-      </w:r>
-      <w:proofErr w:type="gramEnd"/>
-      <w:r>
-        <w:rPr>
-          <w:lang w:val="en-US"/>
-        </w:rPr>
-        <w:t xml:space="preserve">log </w:t>
-      </w:r>
-      <w:proofErr w:type="spellStart"/>
-      <w:r>
-        <w:rPr>
-          <w:lang w:val="en-US"/>
-        </w:rPr>
-        <w:t>log</w:t>
-      </w:r>
-      <w:proofErr w:type="spellEnd"/>
-      <w:r>
-        <w:rPr>
-          <w:lang w:val="en-US"/>
-        </w:rPr>
-        <w:t xml:space="preserve"> n) if the loop variable</w:t>
+        <w:t>Time Complexity of a loop is considered as O(log log n) if the loop variable</w:t>
       </w:r>
       <w:r>
         <w:rPr>
@@ -997,21 +811,7 @@
         <w:rPr>
           <w:lang w:val="en-US"/>
         </w:rPr>
-        <w:t xml:space="preserve"> </w:t>
-      </w:r>
-      <w:proofErr w:type="gramStart"/>
-      <w:r>
-        <w:rPr>
-          <w:lang w:val="en-US"/>
-        </w:rPr>
-        <w:t>is</w:t>
-      </w:r>
-      <w:proofErr w:type="gramEnd"/>
-      <w:r>
-        <w:rPr>
-          <w:lang w:val="en-US"/>
-        </w:rPr>
-        <w:t xml:space="preserve"> increment/decrement by exponentially by a constant amount.</w:t>
+        <w:t xml:space="preserve"> is increment/decrement by exponentially by a constant amount.</w:t>
       </w:r>
     </w:p>
     <w:p>
@@ -1158,19 +958,11 @@
                 <w:lang w:val="en-US"/>
               </w:rPr>
             </w:pPr>
-            <w:proofErr w:type="spellStart"/>
             <w:r>
               <w:rPr>
                 <w:lang w:val="en-US"/>
               </w:rPr>
-              <w:t>i</w:t>
-            </w:r>
-            <w:proofErr w:type="spellEnd"/>
-            <w:r>
-              <w:rPr>
-                <w:lang w:val="en-US"/>
-              </w:rPr>
-              <w:t>=2</w:t>
+              <w:t>i=2</w:t>
             </w:r>
           </w:p>
         </w:tc>
@@ -1246,19 +1038,11 @@
                 <w:lang w:val="en-US"/>
               </w:rPr>
             </w:pPr>
-            <w:proofErr w:type="spellStart"/>
             <w:r>
               <w:rPr>
                 <w:lang w:val="en-US"/>
               </w:rPr>
-              <w:t>i</w:t>
-            </w:r>
-            <w:proofErr w:type="spellEnd"/>
-            <w:r>
-              <w:rPr>
-                <w:lang w:val="en-US"/>
-              </w:rPr>
-              <w:t>=4</w:t>
+              <w:t>i=4</w:t>
             </w:r>
           </w:p>
         </w:tc>
@@ -1327,19 +1111,11 @@
                 <w:lang w:val="en-US"/>
               </w:rPr>
             </w:pPr>
-            <w:proofErr w:type="spellStart"/>
             <w:r>
               <w:rPr>
                 <w:lang w:val="en-US"/>
               </w:rPr>
-              <w:t>i</w:t>
-            </w:r>
-            <w:proofErr w:type="spellEnd"/>
-            <w:r>
-              <w:rPr>
-                <w:lang w:val="en-US"/>
-              </w:rPr>
-              <w:t>=16</w:t>
+              <w:t>i=16</w:t>
             </w:r>
           </w:p>
         </w:tc>
@@ -1408,19 +1184,11 @@
                 <w:lang w:val="en-US"/>
               </w:rPr>
             </w:pPr>
-            <w:proofErr w:type="spellStart"/>
             <w:r>
               <w:rPr>
                 <w:lang w:val="en-US"/>
               </w:rPr>
-              <w:t>i</w:t>
-            </w:r>
-            <w:proofErr w:type="spellEnd"/>
-            <w:r>
-              <w:rPr>
-                <w:lang w:val="en-US"/>
-              </w:rPr>
-              <w:t>=256</w:t>
+              <w:t>i=256</w:t>
             </w:r>
           </w:p>
         </w:tc>
@@ -1495,19 +1263,11 @@
                 <w:lang w:val="en-US"/>
               </w:rPr>
             </w:pPr>
-            <w:proofErr w:type="spellStart"/>
             <w:r>
               <w:rPr>
                 <w:lang w:val="en-US"/>
               </w:rPr>
-              <w:t>i</w:t>
-            </w:r>
-            <w:proofErr w:type="spellEnd"/>
-            <w:r>
-              <w:rPr>
-                <w:lang w:val="en-US"/>
-              </w:rPr>
-              <w:t>=65536</w:t>
+              <w:t>i=65536</w:t>
             </w:r>
           </w:p>
         </w:tc>
@@ -1582,19 +1342,11 @@
                 <w:lang w:val="en-US"/>
               </w:rPr>
             </w:pPr>
-            <w:proofErr w:type="spellStart"/>
             <w:r>
               <w:rPr>
                 <w:lang w:val="en-US"/>
               </w:rPr>
-              <w:t>i</w:t>
-            </w:r>
-            <w:proofErr w:type="spellEnd"/>
-            <w:r>
-              <w:rPr>
-                <w:lang w:val="en-US"/>
-              </w:rPr>
-              <w:t>=stop because &gt; n</w:t>
+              <w:t>i=stop because &gt; n</w:t>
             </w:r>
           </w:p>
         </w:tc>
@@ -1610,23 +1362,7 @@
     </w:p>
     <w:p>
       <w:r>
-        <w:t xml:space="preserve">As loop runs from </w:t>
-      </w:r>
-      <w:proofErr w:type="spellStart"/>
-      <w:r>
-        <w:t>i</w:t>
-      </w:r>
-      <w:proofErr w:type="spellEnd"/>
-      <w:r>
-        <w:t xml:space="preserve">=2 and </w:t>
-      </w:r>
-      <w:proofErr w:type="spellStart"/>
-      <w:r>
-        <w:t>i</w:t>
-      </w:r>
-      <w:proofErr w:type="spellEnd"/>
-      <w:r>
-        <w:t xml:space="preserve"> is exponentially squared by constant factor c</w:t>
+        <w:t>As loop runs from i=2 and i is exponentially squared by constant factor c</w:t>
       </w:r>
     </w:p>
     <w:p>
@@ -1641,34 +1377,20 @@
         <w:rPr>
           <w:lang w:val="en-US"/>
         </w:rPr>
-        <w:t>2,</w:t>
-      </w:r>
-      <w:proofErr w:type="gramStart"/>
-      <w:r>
-        <w:rPr>
+        <w:t>2,2</w:t>
+      </w:r>
+      <w:r>
+        <w:rPr>
+          <w:vertAlign w:val="superscript"/>
           <w:lang w:val="en-US"/>
         </w:rPr>
         <w:t>2</w:t>
       </w:r>
       <w:r>
         <w:rPr>
-          <w:vertAlign w:val="superscript"/>
-          <w:lang w:val="en-US"/>
-        </w:rPr>
-        <w:t>2</w:t>
-      </w:r>
-      <w:r>
-        <w:rPr>
-          <w:lang w:val="en-US"/>
-        </w:rPr>
-        <w:t>,(</w:t>
-      </w:r>
-      <w:proofErr w:type="gramEnd"/>
-      <w:r>
-        <w:rPr>
-          <w:lang w:val="en-US"/>
-        </w:rPr>
-        <w:t>2</w:t>
+          <w:lang w:val="en-US"/>
+        </w:rPr>
+        <w:t>,(2</w:t>
       </w:r>
       <w:r>
         <w:rPr>
@@ -2330,14 +2052,7 @@
         <w:rPr>
           <w:lang w:val="en-US"/>
         </w:rPr>
-        <w:t xml:space="preserve">k </w:t>
-      </w:r>
-      <w:proofErr w:type="gramStart"/>
-      <w:r>
-        <w:rPr>
-          <w:lang w:val="en-US"/>
-        </w:rPr>
-        <w:t>&lt;  log</w:t>
+        <w:t>k &lt;  log</w:t>
       </w:r>
       <w:r>
         <w:rPr>
@@ -2352,7 +2067,6 @@
         </w:rPr>
         <w:t>log</w:t>
       </w:r>
-      <w:proofErr w:type="gramEnd"/>
       <w:r>
         <w:rPr>
           <w:vertAlign w:val="subscript"/>
@@ -2377,35 +2091,7 @@
         <w:rPr>
           <w:lang w:val="en-US"/>
         </w:rPr>
-        <w:t xml:space="preserve">In case of Time Complexity, base doesn’t matter. Therefore, we can say for sub logarithmic time algorithms we have time complexity of </w:t>
-      </w:r>
-      <w:proofErr w:type="gramStart"/>
-      <w:r>
-        <w:rPr>
-          <w:lang w:val="en-US"/>
-        </w:rPr>
-        <w:t>O(</w:t>
-      </w:r>
-      <w:proofErr w:type="gramEnd"/>
-      <w:r>
-        <w:rPr>
-          <w:lang w:val="en-US"/>
-        </w:rPr>
-        <w:t xml:space="preserve">log </w:t>
-      </w:r>
-      <w:proofErr w:type="spellStart"/>
-      <w:r>
-        <w:rPr>
-          <w:lang w:val="en-US"/>
-        </w:rPr>
-        <w:t>log</w:t>
-      </w:r>
-      <w:proofErr w:type="spellEnd"/>
-      <w:r>
-        <w:rPr>
-          <w:lang w:val="en-US"/>
-        </w:rPr>
-        <w:t xml:space="preserve"> n).</w:t>
+        <w:t>In case of Time Complexity, base doesn’t matter. Therefore, we can say for sub logarithmic time algorithms we have time complexity of O(log log n).</w:t>
       </w:r>
     </w:p>
     <w:p>
@@ -2443,36 +2129,12 @@
           <w:b/>
           <w:bCs/>
         </w:rPr>
-        <w:t xml:space="preserve">Logarithmic Time Algorithm or </w:t>
-      </w:r>
-      <w:proofErr w:type="gramStart"/>
-      <w:r>
-        <w:rPr>
-          <w:b/>
-          <w:bCs/>
-        </w:rPr>
-        <w:t>O(</w:t>
-      </w:r>
-      <w:proofErr w:type="gramEnd"/>
-      <w:r>
-        <w:rPr>
-          <w:b/>
-          <w:bCs/>
-        </w:rPr>
-        <w:t>log n)</w:t>
-      </w:r>
-    </w:p>
-    <w:p>
-      <w:r>
-        <w:t xml:space="preserve">Time complexity is considered as </w:t>
-      </w:r>
-      <w:proofErr w:type="gramStart"/>
-      <w:r>
-        <w:t>O(</w:t>
-      </w:r>
-      <w:proofErr w:type="gramEnd"/>
-      <w:r>
-        <w:t>log n) if the loop variables is multiply/divided by a constant factor.</w:t>
+        <w:t>Logarithmic Time Algorithm or O(log n)</w:t>
+      </w:r>
+    </w:p>
+    <w:p>
+      <w:r>
+        <w:t>Time complexity is considered as O(log n) if the loop variables is multiply/divided by a constant factor.</w:t>
       </w:r>
     </w:p>
     <w:p>
@@ -2550,13 +2212,8 @@
             <w:tcW w:w="2254" w:type="dxa"/>
           </w:tcPr>
           <w:p>
-            <w:proofErr w:type="spellStart"/>
             <w:r>
-              <w:t>i</w:t>
-            </w:r>
-            <w:proofErr w:type="spellEnd"/>
-            <w:r>
-              <w:t>=1</w:t>
+              <w:t>i=1</w:t>
             </w:r>
           </w:p>
         </w:tc>
@@ -2575,13 +2232,8 @@
             <w:tcW w:w="2254" w:type="dxa"/>
           </w:tcPr>
           <w:p>
-            <w:proofErr w:type="spellStart"/>
             <w:r>
-              <w:t>i</w:t>
-            </w:r>
-            <w:proofErr w:type="spellEnd"/>
-            <w:r>
-              <w:t>=1</w:t>
+              <w:t>i=1</w:t>
             </w:r>
           </w:p>
         </w:tc>
@@ -2602,13 +2254,8 @@
             <w:tcW w:w="2254" w:type="dxa"/>
           </w:tcPr>
           <w:p>
-            <w:proofErr w:type="spellStart"/>
             <w:r>
-              <w:t>i</w:t>
-            </w:r>
-            <w:proofErr w:type="spellEnd"/>
-            <w:r>
-              <w:t>=2</w:t>
+              <w:t>i=2</w:t>
             </w:r>
           </w:p>
         </w:tc>
@@ -2627,13 +2274,8 @@
             <w:tcW w:w="2254" w:type="dxa"/>
           </w:tcPr>
           <w:p>
-            <w:proofErr w:type="spellStart"/>
             <w:r>
-              <w:t>i</w:t>
-            </w:r>
-            <w:proofErr w:type="spellEnd"/>
-            <w:r>
-              <w:t>=3</w:t>
+              <w:t>i=3</w:t>
             </w:r>
           </w:p>
         </w:tc>
@@ -2650,13 +2292,8 @@
             <w:tcW w:w="2254" w:type="dxa"/>
           </w:tcPr>
           <w:p>
-            <w:proofErr w:type="spellStart"/>
             <w:r>
-              <w:t>i</w:t>
-            </w:r>
-            <w:proofErr w:type="spellEnd"/>
-            <w:r>
-              <w:t>=4</w:t>
+              <w:t>i=4</w:t>
             </w:r>
           </w:p>
         </w:tc>
@@ -2671,13 +2308,8 @@
             <w:tcW w:w="2254" w:type="dxa"/>
           </w:tcPr>
           <w:p>
-            <w:proofErr w:type="spellStart"/>
             <w:r>
-              <w:t>i</w:t>
-            </w:r>
-            <w:proofErr w:type="spellEnd"/>
-            <w:r>
-              <w:t>=9</w:t>
+              <w:t>i=9</w:t>
             </w:r>
           </w:p>
         </w:tc>
@@ -2694,13 +2326,8 @@
             <w:tcW w:w="2254" w:type="dxa"/>
           </w:tcPr>
           <w:p>
-            <w:proofErr w:type="spellStart"/>
             <w:r>
-              <w:t>i</w:t>
-            </w:r>
-            <w:proofErr w:type="spellEnd"/>
-            <w:r>
-              <w:t>=8</w:t>
+              <w:t>i=8</w:t>
             </w:r>
           </w:p>
         </w:tc>
@@ -2715,13 +2342,8 @@
             <w:tcW w:w="2254" w:type="dxa"/>
           </w:tcPr>
           <w:p>
-            <w:proofErr w:type="spellStart"/>
             <w:r>
-              <w:t>i</w:t>
-            </w:r>
-            <w:proofErr w:type="spellEnd"/>
-            <w:r>
-              <w:t>=</w:t>
+              <w:t>i=</w:t>
             </w:r>
             <w:r>
               <w:t>27</w:t>
@@ -2741,13 +2363,8 @@
             <w:tcW w:w="2254" w:type="dxa"/>
           </w:tcPr>
           <w:p>
-            <w:proofErr w:type="spellStart"/>
             <w:r>
-              <w:t>i</w:t>
-            </w:r>
-            <w:proofErr w:type="spellEnd"/>
-            <w:r>
-              <w:t>=16</w:t>
+              <w:t>i=16</w:t>
             </w:r>
           </w:p>
         </w:tc>
@@ -2776,13 +2393,8 @@
             <w:tcW w:w="2254" w:type="dxa"/>
           </w:tcPr>
           <w:p>
-            <w:proofErr w:type="spellStart"/>
             <w:r>
-              <w:t>i</w:t>
-            </w:r>
-            <w:proofErr w:type="spellEnd"/>
-            <w:r>
-              <w:t>=32</w:t>
+              <w:t>i=32</w:t>
             </w:r>
           </w:p>
         </w:tc>
@@ -2802,26 +2414,10 @@
     </w:tbl>
     <w:p>
       <w:r>
-        <w:t xml:space="preserve">As loop runs from </w:t>
-      </w:r>
-      <w:proofErr w:type="spellStart"/>
-      <w:r>
-        <w:t>i</w:t>
-      </w:r>
-      <w:proofErr w:type="spellEnd"/>
-      <w:r>
-        <w:t>=1</w:t>
-      </w:r>
-      <w:r>
-        <w:t xml:space="preserve"> and </w:t>
-      </w:r>
-      <w:proofErr w:type="spellStart"/>
-      <w:r>
-        <w:t>i</w:t>
-      </w:r>
-      <w:proofErr w:type="spellEnd"/>
-      <w:r>
-        <w:t xml:space="preserve"> is multiplied by constant factor c</w:t>
+        <w:t>As loop runs from i=1</w:t>
+      </w:r>
+      <w:r>
+        <w:t xml:space="preserve"> and i is multiplied by constant factor c</w:t>
       </w:r>
     </w:p>
     <w:p>
@@ -2873,7 +2469,6 @@
       <w:r>
         <w:t>C</w:t>
       </w:r>
-      <w:proofErr w:type="gramStart"/>
       <w:r>
         <w:rPr>
           <w:vertAlign w:val="superscript"/>
@@ -2881,11 +2476,7 @@
         <w:t>3</w:t>
       </w:r>
       <w:r>
-        <w:t>,-</w:t>
-      </w:r>
-      <w:proofErr w:type="gramEnd"/>
-      <w:r>
-        <w:t xml:space="preserve"> - - - - - C</w:t>
+        <w:t>,- - - - - - C</w:t>
       </w:r>
       <w:r>
         <w:rPr>
@@ -2933,11 +2524,7 @@
     </w:p>
     <w:p>
       <w:r>
-        <w:t xml:space="preserve">k &lt; </w:t>
-      </w:r>
-      <w:proofErr w:type="spellStart"/>
-      <w:r>
-        <w:t>log</w:t>
+        <w:t>k &lt; log</w:t>
       </w:r>
       <w:r>
         <w:rPr>
@@ -2946,25 +2533,13 @@
         <w:t>c</w:t>
       </w:r>
       <w:r>
-        <w:t>n</w:t>
-      </w:r>
-      <w:proofErr w:type="spellEnd"/>
-      <w:r>
-        <w:t xml:space="preserve"> + 1 </w:t>
+        <w:t xml:space="preserve">n + 1 </w:t>
       </w:r>
       <w:r>
         <w:sym w:font="Wingdings" w:char="F0E8"/>
       </w:r>
       <w:r>
-        <w:t xml:space="preserve"> Therefore we can say time complexity is </w:t>
-      </w:r>
-      <w:proofErr w:type="gramStart"/>
-      <w:r>
-        <w:t>O(</w:t>
-      </w:r>
-      <w:proofErr w:type="gramEnd"/>
-      <w:r>
-        <w:t>log n).</w:t>
+        <w:t xml:space="preserve"> Therefore we can say time complexity is O(log n).</w:t>
       </w:r>
     </w:p>
     <w:p>
@@ -3000,13 +2575,8 @@
             <w:tcW w:w="2254" w:type="dxa"/>
           </w:tcPr>
           <w:p>
-            <w:proofErr w:type="spellStart"/>
             <w:r>
-              <w:t>i</w:t>
-            </w:r>
-            <w:proofErr w:type="spellEnd"/>
-            <w:r>
-              <w:t>=33</w:t>
+              <w:t>i=33</w:t>
             </w:r>
           </w:p>
         </w:tc>
@@ -3025,13 +2595,8 @@
             <w:tcW w:w="2254" w:type="dxa"/>
           </w:tcPr>
           <w:p>
-            <w:proofErr w:type="spellStart"/>
             <w:r>
-              <w:t>i</w:t>
-            </w:r>
-            <w:proofErr w:type="spellEnd"/>
-            <w:r>
-              <w:t>=81</w:t>
+              <w:t>i=81</w:t>
             </w:r>
           </w:p>
         </w:tc>
@@ -3052,13 +2617,8 @@
             <w:tcW w:w="2254" w:type="dxa"/>
           </w:tcPr>
           <w:p>
-            <w:proofErr w:type="spellStart"/>
             <w:r>
-              <w:t>i</w:t>
-            </w:r>
-            <w:proofErr w:type="spellEnd"/>
-            <w:r>
-              <w:t>=16</w:t>
+              <w:t>i=16</w:t>
             </w:r>
           </w:p>
         </w:tc>
@@ -3077,13 +2637,8 @@
             <w:tcW w:w="2254" w:type="dxa"/>
           </w:tcPr>
           <w:p>
-            <w:proofErr w:type="spellStart"/>
             <w:r>
-              <w:t>i</w:t>
-            </w:r>
-            <w:proofErr w:type="spellEnd"/>
-            <w:r>
-              <w:t>=27</w:t>
+              <w:t>i=27</w:t>
             </w:r>
           </w:p>
         </w:tc>
@@ -3100,13 +2655,8 @@
             <w:tcW w:w="2254" w:type="dxa"/>
           </w:tcPr>
           <w:p>
-            <w:proofErr w:type="spellStart"/>
             <w:r>
-              <w:t>i</w:t>
-            </w:r>
-            <w:proofErr w:type="spellEnd"/>
-            <w:r>
-              <w:t>=8</w:t>
+              <w:t>i=8</w:t>
             </w:r>
           </w:p>
         </w:tc>
@@ -3121,13 +2671,8 @@
             <w:tcW w:w="2254" w:type="dxa"/>
           </w:tcPr>
           <w:p>
-            <w:proofErr w:type="spellStart"/>
             <w:r>
-              <w:t>i</w:t>
-            </w:r>
-            <w:proofErr w:type="spellEnd"/>
-            <w:r>
-              <w:t>=9</w:t>
+              <w:t>i=9</w:t>
             </w:r>
           </w:p>
         </w:tc>
@@ -3144,13 +2689,8 @@
             <w:tcW w:w="2254" w:type="dxa"/>
           </w:tcPr>
           <w:p>
-            <w:proofErr w:type="spellStart"/>
             <w:r>
-              <w:t>i</w:t>
-            </w:r>
-            <w:proofErr w:type="spellEnd"/>
-            <w:r>
-              <w:t>=4</w:t>
+              <w:t>i=4</w:t>
             </w:r>
           </w:p>
         </w:tc>
@@ -3165,13 +2705,8 @@
             <w:tcW w:w="2254" w:type="dxa"/>
           </w:tcPr>
           <w:p>
-            <w:proofErr w:type="spellStart"/>
             <w:r>
-              <w:t>i</w:t>
-            </w:r>
-            <w:proofErr w:type="spellEnd"/>
-            <w:r>
-              <w:t>=3</w:t>
+              <w:t>i=3</w:t>
             </w:r>
           </w:p>
         </w:tc>
@@ -3188,13 +2723,8 @@
             <w:tcW w:w="2254" w:type="dxa"/>
           </w:tcPr>
           <w:p>
-            <w:proofErr w:type="spellStart"/>
             <w:r>
-              <w:t>i</w:t>
-            </w:r>
-            <w:proofErr w:type="spellEnd"/>
-            <w:r>
-              <w:t>=2</w:t>
+              <w:t>i=2</w:t>
             </w:r>
           </w:p>
         </w:tc>
@@ -3215,23 +2745,7 @@
     <w:p>
       <w:r>
         <w:lastRenderedPageBreak/>
-        <w:t xml:space="preserve">As loop runs from </w:t>
-      </w:r>
-      <w:proofErr w:type="spellStart"/>
-      <w:r>
-        <w:t>i</w:t>
-      </w:r>
-      <w:proofErr w:type="spellEnd"/>
-      <w:r>
-        <w:t xml:space="preserve">=n and </w:t>
-      </w:r>
-      <w:proofErr w:type="spellStart"/>
-      <w:r>
-        <w:t>i</w:t>
-      </w:r>
-      <w:proofErr w:type="spellEnd"/>
-      <w:r>
-        <w:t xml:space="preserve"> is divided by constant factor c</w:t>
+        <w:t>As loop runs from i=n and i is divided by constant factor c</w:t>
       </w:r>
     </w:p>
     <w:p>
@@ -3627,21 +3141,7 @@
         <w:rPr>
           <w:rFonts w:eastAsiaTheme="minorEastAsia"/>
         </w:rPr>
-        <w:t xml:space="preserve">Therefore we can say time complexity is </w:t>
-      </w:r>
-      <w:proofErr w:type="gramStart"/>
-      <w:r>
-        <w:rPr>
-          <w:rFonts w:eastAsiaTheme="minorEastAsia"/>
-        </w:rPr>
-        <w:t>O(</w:t>
-      </w:r>
-      <w:proofErr w:type="gramEnd"/>
-      <w:r>
-        <w:rPr>
-          <w:rFonts w:eastAsiaTheme="minorEastAsia"/>
-        </w:rPr>
-        <w:t>log n).</w:t>
+        <w:t>Therefore we can say time complexity is O(log n).</w:t>
       </w:r>
     </w:p>
     <w:p>
@@ -3995,19 +3495,11 @@
                 <w:lang w:val="en-US"/>
               </w:rPr>
             </w:pPr>
-            <w:proofErr w:type="spellStart"/>
             <w:r>
               <w:rPr>
                 <w:lang w:val="en-US"/>
               </w:rPr>
-              <w:t>i</w:t>
-            </w:r>
-            <w:proofErr w:type="spellEnd"/>
-            <w:r>
-              <w:rPr>
-                <w:lang w:val="en-US"/>
-              </w:rPr>
-              <w:t>=0</w:t>
+              <w:t>i=0</w:t>
             </w:r>
           </w:p>
         </w:tc>
@@ -4041,19 +3533,11 @@
                 <w:lang w:val="en-US"/>
               </w:rPr>
             </w:pPr>
-            <w:proofErr w:type="spellStart"/>
             <w:r>
               <w:rPr>
                 <w:lang w:val="en-US"/>
               </w:rPr>
-              <w:t>i</w:t>
-            </w:r>
-            <w:proofErr w:type="spellEnd"/>
-            <w:r>
-              <w:rPr>
-                <w:lang w:val="en-US"/>
-              </w:rPr>
-              <w:t>=0</w:t>
+              <w:t>i=0</w:t>
             </w:r>
           </w:p>
         </w:tc>
@@ -4089,19 +3573,11 @@
                 <w:lang w:val="en-US"/>
               </w:rPr>
             </w:pPr>
-            <w:proofErr w:type="spellStart"/>
             <w:r>
               <w:rPr>
                 <w:lang w:val="en-US"/>
               </w:rPr>
-              <w:t>i</w:t>
-            </w:r>
-            <w:proofErr w:type="spellEnd"/>
-            <w:r>
-              <w:rPr>
-                <w:lang w:val="en-US"/>
-              </w:rPr>
-              <w:t>=2</w:t>
+              <w:t>i=2</w:t>
             </w:r>
           </w:p>
         </w:tc>
@@ -4135,19 +3611,11 @@
                 <w:lang w:val="en-US"/>
               </w:rPr>
             </w:pPr>
-            <w:proofErr w:type="spellStart"/>
             <w:r>
               <w:rPr>
                 <w:lang w:val="en-US"/>
               </w:rPr>
-              <w:t>i</w:t>
-            </w:r>
-            <w:proofErr w:type="spellEnd"/>
-            <w:r>
-              <w:rPr>
-                <w:lang w:val="en-US"/>
-              </w:rPr>
-              <w:t>=6</w:t>
+              <w:t>i=6</w:t>
             </w:r>
           </w:p>
         </w:tc>
@@ -4177,19 +3645,11 @@
                 <w:lang w:val="en-US"/>
               </w:rPr>
             </w:pPr>
-            <w:proofErr w:type="spellStart"/>
             <w:r>
               <w:rPr>
                 <w:lang w:val="en-US"/>
               </w:rPr>
-              <w:t>i</w:t>
-            </w:r>
-            <w:proofErr w:type="spellEnd"/>
-            <w:r>
-              <w:rPr>
-                <w:lang w:val="en-US"/>
-              </w:rPr>
-              <w:t>=4</w:t>
+              <w:t>i=4</w:t>
             </w:r>
           </w:p>
         </w:tc>
@@ -4217,19 +3677,11 @@
                 <w:lang w:val="en-US"/>
               </w:rPr>
             </w:pPr>
-            <w:proofErr w:type="spellStart"/>
             <w:r>
               <w:rPr>
                 <w:lang w:val="en-US"/>
               </w:rPr>
-              <w:t>i</w:t>
-            </w:r>
-            <w:proofErr w:type="spellEnd"/>
-            <w:r>
-              <w:rPr>
-                <w:lang w:val="en-US"/>
-              </w:rPr>
-              <w:t>=12</w:t>
+              <w:t>i=12</w:t>
             </w:r>
           </w:p>
         </w:tc>
@@ -4259,19 +3711,11 @@
                 <w:lang w:val="en-US"/>
               </w:rPr>
             </w:pPr>
-            <w:proofErr w:type="spellStart"/>
             <w:r>
               <w:rPr>
                 <w:lang w:val="en-US"/>
               </w:rPr>
-              <w:t>i</w:t>
-            </w:r>
-            <w:proofErr w:type="spellEnd"/>
-            <w:r>
-              <w:rPr>
-                <w:lang w:val="en-US"/>
-              </w:rPr>
-              <w:t>=6</w:t>
+              <w:t>i=6</w:t>
             </w:r>
           </w:p>
         </w:tc>
@@ -4299,19 +3743,11 @@
                 <w:lang w:val="en-US"/>
               </w:rPr>
             </w:pPr>
-            <w:proofErr w:type="spellStart"/>
             <w:r>
               <w:rPr>
                 <w:lang w:val="en-US"/>
               </w:rPr>
-              <w:t>i</w:t>
-            </w:r>
-            <w:proofErr w:type="spellEnd"/>
-            <w:r>
-              <w:rPr>
-                <w:lang w:val="en-US"/>
-              </w:rPr>
-              <w:t>=18</w:t>
+              <w:t>i=18</w:t>
             </w:r>
           </w:p>
         </w:tc>
@@ -4341,19 +3777,11 @@
                 <w:lang w:val="en-US"/>
               </w:rPr>
             </w:pPr>
-            <w:proofErr w:type="spellStart"/>
             <w:r>
               <w:rPr>
                 <w:lang w:val="en-US"/>
               </w:rPr>
-              <w:t>i</w:t>
-            </w:r>
-            <w:proofErr w:type="spellEnd"/>
-            <w:r>
-              <w:rPr>
-                <w:lang w:val="en-US"/>
-              </w:rPr>
-              <w:t>=8</w:t>
+              <w:t>i=8</w:t>
             </w:r>
           </w:p>
         </w:tc>
@@ -4456,19 +3884,11 @@
                 <w:lang w:val="en-US"/>
               </w:rPr>
             </w:pPr>
-            <w:proofErr w:type="spellStart"/>
             <w:r>
               <w:rPr>
                 <w:lang w:val="en-US"/>
               </w:rPr>
-              <w:t>i</w:t>
-            </w:r>
-            <w:proofErr w:type="spellEnd"/>
-            <w:r>
-              <w:rPr>
-                <w:lang w:val="en-US"/>
-              </w:rPr>
-              <w:t>=10</w:t>
+              <w:t>i=10</w:t>
             </w:r>
           </w:p>
         </w:tc>
@@ -4502,19 +3922,11 @@
                 <w:lang w:val="en-US"/>
               </w:rPr>
             </w:pPr>
-            <w:proofErr w:type="spellStart"/>
             <w:r>
               <w:rPr>
                 <w:lang w:val="en-US"/>
               </w:rPr>
-              <w:t>i</w:t>
-            </w:r>
-            <w:proofErr w:type="spellEnd"/>
-            <w:r>
-              <w:rPr>
-                <w:lang w:val="en-US"/>
-              </w:rPr>
-              <w:t>=20</w:t>
+              <w:t>i=20</w:t>
             </w:r>
           </w:p>
         </w:tc>
@@ -4550,19 +3962,11 @@
                 <w:lang w:val="en-US"/>
               </w:rPr>
             </w:pPr>
-            <w:proofErr w:type="spellStart"/>
             <w:r>
               <w:rPr>
                 <w:lang w:val="en-US"/>
               </w:rPr>
-              <w:t>i</w:t>
-            </w:r>
-            <w:proofErr w:type="spellEnd"/>
-            <w:r>
-              <w:rPr>
-                <w:lang w:val="en-US"/>
-              </w:rPr>
-              <w:t>=8</w:t>
+              <w:t>i=8</w:t>
             </w:r>
           </w:p>
         </w:tc>
@@ -4596,19 +4000,11 @@
                 <w:lang w:val="en-US"/>
               </w:rPr>
             </w:pPr>
-            <w:proofErr w:type="spellStart"/>
             <w:r>
               <w:rPr>
                 <w:lang w:val="en-US"/>
               </w:rPr>
-              <w:t>i</w:t>
-            </w:r>
-            <w:proofErr w:type="spellEnd"/>
-            <w:r>
-              <w:rPr>
-                <w:lang w:val="en-US"/>
-              </w:rPr>
-              <w:t>=14</w:t>
+              <w:t>i=14</w:t>
             </w:r>
           </w:p>
         </w:tc>
@@ -4638,19 +4034,11 @@
                 <w:lang w:val="en-US"/>
               </w:rPr>
             </w:pPr>
-            <w:proofErr w:type="spellStart"/>
             <w:r>
               <w:rPr>
                 <w:lang w:val="en-US"/>
               </w:rPr>
-              <w:t>i</w:t>
-            </w:r>
-            <w:proofErr w:type="spellEnd"/>
-            <w:r>
-              <w:rPr>
-                <w:lang w:val="en-US"/>
-              </w:rPr>
-              <w:t>=6</w:t>
+              <w:t>i=6</w:t>
             </w:r>
           </w:p>
         </w:tc>
@@ -4678,19 +4066,11 @@
                 <w:lang w:val="en-US"/>
               </w:rPr>
             </w:pPr>
-            <w:proofErr w:type="spellStart"/>
             <w:r>
               <w:rPr>
                 <w:lang w:val="en-US"/>
               </w:rPr>
-              <w:t>i</w:t>
-            </w:r>
-            <w:proofErr w:type="spellEnd"/>
-            <w:r>
-              <w:rPr>
-                <w:lang w:val="en-US"/>
-              </w:rPr>
-              <w:t>=8</w:t>
+              <w:t>i=8</w:t>
             </w:r>
           </w:p>
         </w:tc>
@@ -4720,19 +4100,11 @@
                 <w:lang w:val="en-US"/>
               </w:rPr>
             </w:pPr>
-            <w:proofErr w:type="spellStart"/>
             <w:r>
               <w:rPr>
                 <w:lang w:val="en-US"/>
               </w:rPr>
-              <w:t>i</w:t>
-            </w:r>
-            <w:proofErr w:type="spellEnd"/>
-            <w:r>
-              <w:rPr>
-                <w:lang w:val="en-US"/>
-              </w:rPr>
-              <w:t>=4</w:t>
+              <w:t>i=4</w:t>
             </w:r>
           </w:p>
         </w:tc>
@@ -4760,19 +4132,11 @@
                 <w:lang w:val="en-US"/>
               </w:rPr>
             </w:pPr>
-            <w:proofErr w:type="spellStart"/>
             <w:r>
               <w:rPr>
                 <w:lang w:val="en-US"/>
               </w:rPr>
-              <w:t>i</w:t>
-            </w:r>
-            <w:proofErr w:type="spellEnd"/>
-            <w:r>
-              <w:rPr>
-                <w:lang w:val="en-US"/>
-              </w:rPr>
-              <w:t>=2</w:t>
+              <w:t>i=2</w:t>
             </w:r>
           </w:p>
         </w:tc>
@@ -4802,19 +4166,11 @@
                 <w:lang w:val="en-US"/>
               </w:rPr>
             </w:pPr>
-            <w:proofErr w:type="spellStart"/>
             <w:r>
               <w:rPr>
                 <w:lang w:val="en-US"/>
               </w:rPr>
-              <w:t>i</w:t>
-            </w:r>
-            <w:proofErr w:type="spellEnd"/>
-            <w:r>
-              <w:rPr>
-                <w:lang w:val="en-US"/>
-              </w:rPr>
-              <w:t>=2</w:t>
+              <w:t>i=2</w:t>
             </w:r>
           </w:p>
         </w:tc>
@@ -4897,16 +4253,7 @@
           <w:bCs/>
           <w:lang w:val="en-US"/>
         </w:rPr>
-        <w:t xml:space="preserve"> Polynomial Time Algorithm or O(</w:t>
-      </w:r>
-      <w:proofErr w:type="spellStart"/>
-      <w:r>
-        <w:rPr>
-          <w:b/>
-          <w:bCs/>
-          <w:lang w:val="en-US"/>
-        </w:rPr>
-        <w:t>n</w:t>
+        <w:t xml:space="preserve"> Polynomial Time Algorithm or O(n</w:t>
       </w:r>
       <w:r>
         <w:rPr>
@@ -4917,7 +4264,6 @@
         </w:rPr>
         <w:t>c</w:t>
       </w:r>
-      <w:proofErr w:type="spellEnd"/>
       <w:r>
         <w:rPr>
           <w:b/>
@@ -4958,16 +4304,7 @@
           <w:bCs/>
           <w:lang w:val="en-US"/>
         </w:rPr>
-        <w:t>O(</w:t>
-      </w:r>
-      <w:proofErr w:type="spellStart"/>
-      <w:r>
-        <w:rPr>
-          <w:b/>
-          <w:bCs/>
-          <w:lang w:val="en-US"/>
-        </w:rPr>
-        <w:t>n</w:t>
+        <w:t>O(n</w:t>
       </w:r>
       <w:r>
         <w:rPr>
@@ -4978,7 +4315,6 @@
         </w:rPr>
         <w:t>c</w:t>
       </w:r>
-      <w:proofErr w:type="spellEnd"/>
       <w:r>
         <w:rPr>
           <w:b/>
@@ -5163,21 +4499,7 @@
         <w:rPr>
           <w:lang w:val="en-US"/>
         </w:rPr>
-        <w:t>verall Time Complexity = O(</w:t>
-      </w:r>
-      <w:proofErr w:type="spellStart"/>
-      <w:r>
-        <w:rPr>
-          <w:lang w:val="en-US"/>
-        </w:rPr>
-        <w:t>nlogn</w:t>
-      </w:r>
-      <w:proofErr w:type="spellEnd"/>
-      <w:r>
-        <w:rPr>
-          <w:lang w:val="en-US"/>
-        </w:rPr>
-        <w:t>)+O(n</w:t>
+        <w:t>verall Time Complexity = O(nlogn)+O(n</w:t>
       </w:r>
       <w:r>
         <w:rPr>
@@ -5241,16 +4563,7 @@
           <w:bCs/>
           <w:lang w:val="en-US"/>
         </w:rPr>
-        <w:t>Exponential Time Algorithm or O(</w:t>
-      </w:r>
-      <w:proofErr w:type="spellStart"/>
-      <w:r>
-        <w:rPr>
-          <w:b/>
-          <w:bCs/>
-          <w:lang w:val="en-US"/>
-        </w:rPr>
-        <w:t>c</w:t>
+        <w:t>Exponential Time Algorithm or O(c</w:t>
       </w:r>
       <w:r>
         <w:rPr>
@@ -5261,7 +4574,6 @@
         </w:rPr>
         <w:t>n</w:t>
       </w:r>
-      <w:proofErr w:type="spellEnd"/>
       <w:r>
         <w:rPr>
           <w:b/>
@@ -6139,25 +5451,7 @@
           <w:b/>
           <w:bCs/>
         </w:rPr>
-        <w:t>Constant Space (</w:t>
-      </w:r>
-      <w:proofErr w:type="gramStart"/>
-      <w:r>
-        <w:rPr>
-          <w:rFonts w:cstheme="minorHAnsi"/>
-          <w:b/>
-          <w:bCs/>
-        </w:rPr>
-        <w:t>O(</w:t>
-      </w:r>
-      <w:proofErr w:type="gramEnd"/>
-      <w:r>
-        <w:rPr>
-          <w:rFonts w:cstheme="minorHAnsi"/>
-          <w:b/>
-          <w:bCs/>
-        </w:rPr>
-        <w:t>1))</w:t>
+        <w:t>Constant Space (O(1))</w:t>
       </w:r>
     </w:p>
     <w:p>
@@ -6236,25 +5530,7 @@
           <w:bCs/>
         </w:rPr>
         <w:lastRenderedPageBreak/>
-        <w:t>Logarithmic Space (</w:t>
-      </w:r>
-      <w:proofErr w:type="gramStart"/>
-      <w:r>
-        <w:rPr>
-          <w:rFonts w:cstheme="minorHAnsi"/>
-          <w:b/>
-          <w:bCs/>
-        </w:rPr>
-        <w:t>O(</w:t>
-      </w:r>
-      <w:proofErr w:type="gramEnd"/>
-      <w:r>
-        <w:rPr>
-          <w:rFonts w:cstheme="minorHAnsi"/>
-          <w:b/>
-          <w:bCs/>
-        </w:rPr>
-        <w:t>log n))</w:t>
+        <w:t>Logarithmic Space (O(log n))</w:t>
       </w:r>
     </w:p>
     <w:p>
@@ -6395,29 +5671,7 @@
           <w:sz w:val="22"/>
           <w:szCs w:val="22"/>
         </w:rPr>
-        <w:t xml:space="preserve">Space Complexity = </w:t>
-      </w:r>
-      <w:proofErr w:type="gramStart"/>
-      <w:r>
-        <w:rPr>
-          <w:rFonts w:asciiTheme="minorHAnsi" w:hAnsiTheme="minorHAnsi" w:cstheme="minorHAnsi"/>
-          <w:b/>
-          <w:bCs/>
-          <w:sz w:val="22"/>
-          <w:szCs w:val="22"/>
-        </w:rPr>
-        <w:t>O(</w:t>
-      </w:r>
-      <w:proofErr w:type="gramEnd"/>
-      <w:r>
-        <w:rPr>
-          <w:rFonts w:asciiTheme="minorHAnsi" w:hAnsiTheme="minorHAnsi" w:cstheme="minorHAnsi"/>
-          <w:b/>
-          <w:bCs/>
-          <w:sz w:val="22"/>
-          <w:szCs w:val="22"/>
-        </w:rPr>
-        <w:t>log n)</w:t>
+        <w:t>Space Complexity = O(log n)</w:t>
       </w:r>
       <w:r>
         <w:rPr>
@@ -6515,23 +5769,13 @@
           <w:szCs w:val="22"/>
         </w:rPr>
       </w:pPr>
-      <w:proofErr w:type="spellStart"/>
-      <w:r>
-        <w:rPr>
-          <w:rFonts w:asciiTheme="minorHAnsi" w:hAnsiTheme="minorHAnsi" w:cstheme="minorHAnsi"/>
-          <w:sz w:val="22"/>
-          <w:szCs w:val="22"/>
-        </w:rPr>
-        <w:t>arr</w:t>
-      </w:r>
-      <w:proofErr w:type="spellEnd"/>
-      <w:r>
-        <w:rPr>
-          <w:rFonts w:asciiTheme="minorHAnsi" w:hAnsiTheme="minorHAnsi" w:cstheme="minorHAnsi"/>
-          <w:sz w:val="22"/>
-          <w:szCs w:val="22"/>
-        </w:rPr>
-        <w:t xml:space="preserve"> requires memory proportional to n.</w:t>
+      <w:r>
+        <w:rPr>
+          <w:rFonts w:asciiTheme="minorHAnsi" w:hAnsiTheme="minorHAnsi" w:cstheme="minorHAnsi"/>
+          <w:sz w:val="22"/>
+          <w:szCs w:val="22"/>
+        </w:rPr>
+        <w:t>arr requires memory proportional to n.</w:t>
       </w:r>
       <w:r>
         <w:rPr>
@@ -10401,6 +9645,316 @@
         </m:f>
       </m:oMath>
     </w:p>
+    <w:p>
+      <w:pPr>
+        <w:pStyle w:val="NormalWeb"/>
+        <w:rPr>
+          <w:rFonts w:asciiTheme="minorHAnsi" w:hAnsiTheme="minorHAnsi" w:cstheme="minorHAnsi"/>
+          <w:b/>
+          <w:bCs/>
+          <w:iCs/>
+        </w:rPr>
+      </w:pPr>
+      <w:r>
+        <w:rPr>
+          <w:rFonts w:asciiTheme="minorHAnsi" w:hAnsiTheme="minorHAnsi" w:cstheme="minorHAnsi"/>
+          <w:b/>
+          <w:bCs/>
+          <w:iCs/>
+        </w:rPr>
+        <w:lastRenderedPageBreak/>
+        <w:t>2.5 Prime Numbers</w:t>
+      </w:r>
+    </w:p>
+    <w:p>
+      <w:pPr>
+        <w:pStyle w:val="NormalWeb"/>
+        <w:rPr>
+          <w:rFonts w:cstheme="minorHAnsi"/>
+          <w:iCs/>
+        </w:rPr>
+      </w:pPr>
+      <w:r>
+        <w:rPr>
+          <w:rFonts w:cstheme="minorHAnsi"/>
+          <w:iCs/>
+        </w:rPr>
+        <w:t xml:space="preserve">A </w:t>
+      </w:r>
+      <w:r>
+        <w:rPr>
+          <w:rFonts w:cstheme="minorHAnsi"/>
+          <w:b/>
+          <w:bCs/>
+          <w:iCs/>
+        </w:rPr>
+        <w:t>prime number</w:t>
+      </w:r>
+      <w:r>
+        <w:rPr>
+          <w:rFonts w:cstheme="minorHAnsi"/>
+          <w:iCs/>
+        </w:rPr>
+        <w:t xml:space="preserve"> is a number </w:t>
+      </w:r>
+      <w:r>
+        <w:rPr>
+          <w:rFonts w:cstheme="minorHAnsi"/>
+          <w:b/>
+          <w:bCs/>
+          <w:iCs/>
+        </w:rPr>
+        <w:t>greater than 1</w:t>
+      </w:r>
+      <w:r>
+        <w:rPr>
+          <w:rFonts w:cstheme="minorHAnsi"/>
+          <w:iCs/>
+        </w:rPr>
+        <w:t xml:space="preserve"> that has </w:t>
+      </w:r>
+      <w:r>
+        <w:rPr>
+          <w:rFonts w:cstheme="minorHAnsi"/>
+          <w:b/>
+          <w:bCs/>
+          <w:iCs/>
+        </w:rPr>
+        <w:t>no divisors</w:t>
+      </w:r>
+      <w:r>
+        <w:rPr>
+          <w:rFonts w:cstheme="minorHAnsi"/>
+          <w:iCs/>
+        </w:rPr>
+        <w:t xml:space="preserve"> other than </w:t>
+      </w:r>
+      <w:r>
+        <w:rPr>
+          <w:rFonts w:cstheme="minorHAnsi"/>
+          <w:b/>
+          <w:bCs/>
+          <w:iCs/>
+        </w:rPr>
+        <w:t>1 and itself</w:t>
+      </w:r>
+      <w:r>
+        <w:rPr>
+          <w:rFonts w:cstheme="minorHAnsi"/>
+          <w:iCs/>
+        </w:rPr>
+        <w:t>.</w:t>
+      </w:r>
+    </w:p>
+    <w:p>
+      <w:pPr>
+        <w:pStyle w:val="NormalWeb"/>
+        <w:rPr>
+          <w:rFonts w:cstheme="minorHAnsi"/>
+          <w:b/>
+          <w:bCs/>
+          <w:iCs/>
+        </w:rPr>
+      </w:pPr>
+      <w:r>
+        <w:rPr>
+          <w:rFonts w:cstheme="minorHAnsi"/>
+          <w:b/>
+          <w:bCs/>
+          <w:iCs/>
+        </w:rPr>
+        <w:t>Examples:</w:t>
+      </w:r>
+    </w:p>
+    <w:p>
+      <w:pPr>
+        <w:pStyle w:val="NormalWeb"/>
+        <w:numPr>
+          <w:ilvl w:val="0"/>
+          <w:numId w:val="22"/>
+        </w:numPr>
+        <w:rPr>
+          <w:rFonts w:cstheme="minorHAnsi"/>
+          <w:iCs/>
+        </w:rPr>
+      </w:pPr>
+      <w:r>
+        <w:rPr>
+          <w:rFonts w:cstheme="minorHAnsi"/>
+          <w:iCs/>
+        </w:rPr>
+        <w:t>Prime numbers → 2, 3, 5, 7, 11, 13, 17, 19 …</w:t>
+      </w:r>
+    </w:p>
+    <w:p>
+      <w:pPr>
+        <w:pStyle w:val="NormalWeb"/>
+        <w:numPr>
+          <w:ilvl w:val="0"/>
+          <w:numId w:val="22"/>
+        </w:numPr>
+        <w:rPr>
+          <w:rFonts w:cstheme="minorHAnsi"/>
+          <w:iCs/>
+        </w:rPr>
+      </w:pPr>
+      <w:r>
+        <w:rPr>
+          <w:rFonts w:cstheme="minorHAnsi"/>
+          <w:iCs/>
+        </w:rPr>
+        <w:t>Non-prime (composite) → 4, 6, 8, 9, 10, 12 …</w:t>
+      </w:r>
+    </w:p>
+    <w:p>
+      <w:pPr>
+        <w:pStyle w:val="NormalWeb"/>
+        <w:rPr>
+          <w:rFonts w:cstheme="minorHAnsi"/>
+          <w:iCs/>
+        </w:rPr>
+      </w:pPr>
+      <w:r>
+        <w:rPr>
+          <w:rFonts w:cstheme="minorHAnsi"/>
+          <w:b/>
+          <w:bCs/>
+          <w:iCs/>
+        </w:rPr>
+        <w:t>Special Note:</w:t>
+      </w:r>
+    </w:p>
+    <w:p>
+      <w:pPr>
+        <w:pStyle w:val="NormalWeb"/>
+        <w:numPr>
+          <w:ilvl w:val="0"/>
+          <w:numId w:val="23"/>
+        </w:numPr>
+        <w:rPr>
+          <w:rFonts w:cstheme="minorHAnsi"/>
+          <w:iCs/>
+        </w:rPr>
+      </w:pPr>
+      <w:r>
+        <w:rPr>
+          <w:rFonts w:cstheme="minorHAnsi"/>
+          <w:iCs/>
+        </w:rPr>
+        <w:t xml:space="preserve">1 is </w:t>
+      </w:r>
+      <w:r>
+        <w:rPr>
+          <w:rFonts w:cstheme="minorHAnsi"/>
+          <w:b/>
+          <w:bCs/>
+          <w:iCs/>
+        </w:rPr>
+        <w:t>not</w:t>
+      </w:r>
+      <w:r>
+        <w:rPr>
+          <w:rFonts w:cstheme="minorHAnsi"/>
+          <w:iCs/>
+        </w:rPr>
+        <w:t xml:space="preserve"> a prime number</w:t>
+      </w:r>
+      <w:r>
+        <w:rPr>
+          <w:rFonts w:cstheme="minorHAnsi"/>
+          <w:iCs/>
+        </w:rPr>
+        <w:t xml:space="preserve"> nor composite</w:t>
+      </w:r>
+      <w:r>
+        <w:rPr>
+          <w:rFonts w:cstheme="minorHAnsi"/>
+          <w:iCs/>
+        </w:rPr>
+        <w:t>.</w:t>
+      </w:r>
+    </w:p>
+    <w:p>
+      <w:pPr>
+        <w:pStyle w:val="NormalWeb"/>
+        <w:numPr>
+          <w:ilvl w:val="0"/>
+          <w:numId w:val="23"/>
+        </w:numPr>
+        <w:rPr>
+          <w:rFonts w:cstheme="minorHAnsi"/>
+          <w:iCs/>
+        </w:rPr>
+      </w:pPr>
+      <w:r>
+        <w:rPr>
+          <w:rFonts w:cstheme="minorHAnsi"/>
+          <w:iCs/>
+        </w:rPr>
+        <w:t xml:space="preserve">2 is the </w:t>
+      </w:r>
+      <w:r>
+        <w:rPr>
+          <w:rFonts w:cstheme="minorHAnsi"/>
+          <w:b/>
+          <w:bCs/>
+          <w:iCs/>
+        </w:rPr>
+        <w:t>only even prime</w:t>
+      </w:r>
+      <w:r>
+        <w:rPr>
+          <w:rFonts w:cstheme="minorHAnsi"/>
+          <w:iCs/>
+        </w:rPr>
+        <w:t xml:space="preserve"> number.</w:t>
+      </w:r>
+    </w:p>
+    <w:p>
+      <w:pPr>
+        <w:pStyle w:val="NormalWeb"/>
+        <w:rPr>
+          <w:rFonts w:asciiTheme="minorHAnsi" w:hAnsiTheme="minorHAnsi" w:cstheme="minorHAnsi"/>
+          <w:b/>
+          <w:bCs/>
+          <w:iCs/>
+        </w:rPr>
+      </w:pPr>
+      <w:r>
+        <w:rPr>
+          <w:rFonts w:asciiTheme="minorHAnsi" w:hAnsiTheme="minorHAnsi" w:cstheme="minorHAnsi"/>
+          <w:iCs/>
+        </w:rPr>
+        <w:t xml:space="preserve">Every Prime number can be represented in </w:t>
+      </w:r>
+      <w:r>
+        <w:rPr>
+          <w:rFonts w:asciiTheme="minorHAnsi" w:hAnsiTheme="minorHAnsi" w:cstheme="minorHAnsi"/>
+          <w:b/>
+          <w:bCs/>
+          <w:iCs/>
+        </w:rPr>
+        <w:t>6n+1 or 6n-1</w:t>
+      </w:r>
+      <w:r>
+        <w:rPr>
+          <w:rFonts w:asciiTheme="minorHAnsi" w:hAnsiTheme="minorHAnsi" w:cstheme="minorHAnsi"/>
+          <w:b/>
+          <w:bCs/>
+          <w:iCs/>
+        </w:rPr>
+        <w:t xml:space="preserve"> except for 2 &amp; 3.</w:t>
+      </w:r>
+    </w:p>
+    <w:p>
+      <w:pPr>
+        <w:pStyle w:val="NormalWeb"/>
+        <w:rPr>
+          <w:rFonts w:asciiTheme="minorHAnsi" w:hAnsiTheme="minorHAnsi" w:cstheme="minorHAnsi"/>
+          <w:iCs/>
+        </w:rPr>
+      </w:pPr>
+    </w:p>
     <w:sectPr>
       <w:pgSz w:w="11906" w:h="16838"/>
       <w:pgMar w:top="1440" w:right="1440" w:bottom="1440" w:left="1440" w:header="708" w:footer="708" w:gutter="0"/>
@@ -10825,6 +10379,155 @@
     </w:lvl>
   </w:abstractNum>
   <w:abstractNum w:abstractNumId="3" w15:restartNumberingAfterBreak="0">
+    <w:nsid w:val="1B025319"/>
+    <w:multiLevelType w:val="multilevel"/>
+    <w:tmpl w:val="5754B30A"/>
+    <w:lvl w:ilvl="0">
+      <w:start w:val="1"/>
+      <w:numFmt w:val="bullet"/>
+      <w:lvlText w:val=""/>
+      <w:lvlJc w:val="left"/>
+      <w:pPr>
+        <w:tabs>
+          <w:tab w:val="num" w:pos="720"/>
+        </w:tabs>
+        <w:ind w:left="720" w:hanging="360"/>
+      </w:pPr>
+      <w:rPr>
+        <w:rFonts w:ascii="Symbol" w:hAnsi="Symbol" w:hint="default"/>
+        <w:sz w:val="20"/>
+      </w:rPr>
+    </w:lvl>
+    <w:lvl w:ilvl="1" w:tentative="1">
+      <w:start w:val="1"/>
+      <w:numFmt w:val="bullet"/>
+      <w:lvlText w:val="o"/>
+      <w:lvlJc w:val="left"/>
+      <w:pPr>
+        <w:tabs>
+          <w:tab w:val="num" w:pos="1440"/>
+        </w:tabs>
+        <w:ind w:left="1440" w:hanging="360"/>
+      </w:pPr>
+      <w:rPr>
+        <w:rFonts w:ascii="Courier New" w:hAnsi="Courier New" w:hint="default"/>
+        <w:sz w:val="20"/>
+      </w:rPr>
+    </w:lvl>
+    <w:lvl w:ilvl="2" w:tentative="1">
+      <w:start w:val="1"/>
+      <w:numFmt w:val="bullet"/>
+      <w:lvlText w:val=""/>
+      <w:lvlJc w:val="left"/>
+      <w:pPr>
+        <w:tabs>
+          <w:tab w:val="num" w:pos="2160"/>
+        </w:tabs>
+        <w:ind w:left="2160" w:hanging="360"/>
+      </w:pPr>
+      <w:rPr>
+        <w:rFonts w:ascii="Wingdings" w:hAnsi="Wingdings" w:hint="default"/>
+        <w:sz w:val="20"/>
+      </w:rPr>
+    </w:lvl>
+    <w:lvl w:ilvl="3" w:tentative="1">
+      <w:start w:val="1"/>
+      <w:numFmt w:val="bullet"/>
+      <w:lvlText w:val=""/>
+      <w:lvlJc w:val="left"/>
+      <w:pPr>
+        <w:tabs>
+          <w:tab w:val="num" w:pos="2880"/>
+        </w:tabs>
+        <w:ind w:left="2880" w:hanging="360"/>
+      </w:pPr>
+      <w:rPr>
+        <w:rFonts w:ascii="Wingdings" w:hAnsi="Wingdings" w:hint="default"/>
+        <w:sz w:val="20"/>
+      </w:rPr>
+    </w:lvl>
+    <w:lvl w:ilvl="4" w:tentative="1">
+      <w:start w:val="1"/>
+      <w:numFmt w:val="bullet"/>
+      <w:lvlText w:val=""/>
+      <w:lvlJc w:val="left"/>
+      <w:pPr>
+        <w:tabs>
+          <w:tab w:val="num" w:pos="3600"/>
+        </w:tabs>
+        <w:ind w:left="3600" w:hanging="360"/>
+      </w:pPr>
+      <w:rPr>
+        <w:rFonts w:ascii="Wingdings" w:hAnsi="Wingdings" w:hint="default"/>
+        <w:sz w:val="20"/>
+      </w:rPr>
+    </w:lvl>
+    <w:lvl w:ilvl="5" w:tentative="1">
+      <w:start w:val="1"/>
+      <w:numFmt w:val="bullet"/>
+      <w:lvlText w:val=""/>
+      <w:lvlJc w:val="left"/>
+      <w:pPr>
+        <w:tabs>
+          <w:tab w:val="num" w:pos="4320"/>
+        </w:tabs>
+        <w:ind w:left="4320" w:hanging="360"/>
+      </w:pPr>
+      <w:rPr>
+        <w:rFonts w:ascii="Wingdings" w:hAnsi="Wingdings" w:hint="default"/>
+        <w:sz w:val="20"/>
+      </w:rPr>
+    </w:lvl>
+    <w:lvl w:ilvl="6" w:tentative="1">
+      <w:start w:val="1"/>
+      <w:numFmt w:val="bullet"/>
+      <w:lvlText w:val=""/>
+      <w:lvlJc w:val="left"/>
+      <w:pPr>
+        <w:tabs>
+          <w:tab w:val="num" w:pos="5040"/>
+        </w:tabs>
+        <w:ind w:left="5040" w:hanging="360"/>
+      </w:pPr>
+      <w:rPr>
+        <w:rFonts w:ascii="Wingdings" w:hAnsi="Wingdings" w:hint="default"/>
+        <w:sz w:val="20"/>
+      </w:rPr>
+    </w:lvl>
+    <w:lvl w:ilvl="7" w:tentative="1">
+      <w:start w:val="1"/>
+      <w:numFmt w:val="bullet"/>
+      <w:lvlText w:val=""/>
+      <w:lvlJc w:val="left"/>
+      <w:pPr>
+        <w:tabs>
+          <w:tab w:val="num" w:pos="5760"/>
+        </w:tabs>
+        <w:ind w:left="5760" w:hanging="360"/>
+      </w:pPr>
+      <w:rPr>
+        <w:rFonts w:ascii="Wingdings" w:hAnsi="Wingdings" w:hint="default"/>
+        <w:sz w:val="20"/>
+      </w:rPr>
+    </w:lvl>
+    <w:lvl w:ilvl="8" w:tentative="1">
+      <w:start w:val="1"/>
+      <w:numFmt w:val="bullet"/>
+      <w:lvlText w:val=""/>
+      <w:lvlJc w:val="left"/>
+      <w:pPr>
+        <w:tabs>
+          <w:tab w:val="num" w:pos="6480"/>
+        </w:tabs>
+        <w:ind w:left="6480" w:hanging="360"/>
+      </w:pPr>
+      <w:rPr>
+        <w:rFonts w:ascii="Wingdings" w:hAnsi="Wingdings" w:hint="default"/>
+        <w:sz w:val="20"/>
+      </w:rPr>
+    </w:lvl>
+  </w:abstractNum>
+  <w:abstractNum w:abstractNumId="4" w15:restartNumberingAfterBreak="0">
     <w:nsid w:val="1D114708"/>
     <w:multiLevelType w:val="multilevel"/>
     <w:tmpl w:val="958C82BE"/>
@@ -10973,7 +10676,7 @@
       </w:rPr>
     </w:lvl>
   </w:abstractNum>
-  <w:abstractNum w:abstractNumId="4" w15:restartNumberingAfterBreak="0">
+  <w:abstractNum w:abstractNumId="5" w15:restartNumberingAfterBreak="0">
     <w:nsid w:val="1E281A41"/>
     <w:multiLevelType w:val="multilevel"/>
     <w:tmpl w:val="ECE46D40"/>
@@ -11122,7 +10825,7 @@
       </w:rPr>
     </w:lvl>
   </w:abstractNum>
-  <w:abstractNum w:abstractNumId="5" w15:restartNumberingAfterBreak="0">
+  <w:abstractNum w:abstractNumId="6" w15:restartNumberingAfterBreak="0">
     <w:nsid w:val="381708E1"/>
     <w:multiLevelType w:val="multilevel"/>
     <w:tmpl w:val="B47ECD1E"/>
@@ -11271,7 +10974,7 @@
       </w:rPr>
     </w:lvl>
   </w:abstractNum>
-  <w:abstractNum w:abstractNumId="6" w15:restartNumberingAfterBreak="0">
+  <w:abstractNum w:abstractNumId="7" w15:restartNumberingAfterBreak="0">
     <w:nsid w:val="38391E61"/>
     <w:multiLevelType w:val="hybridMultilevel"/>
     <w:tmpl w:val="64D6E148"/>
@@ -11384,7 +11087,7 @@
       </w:rPr>
     </w:lvl>
   </w:abstractNum>
-  <w:abstractNum w:abstractNumId="7" w15:restartNumberingAfterBreak="0">
+  <w:abstractNum w:abstractNumId="8" w15:restartNumberingAfterBreak="0">
     <w:nsid w:val="39077E8F"/>
     <w:multiLevelType w:val="multilevel"/>
     <w:tmpl w:val="2CAE6B96"/>
@@ -11533,7 +11236,156 @@
       </w:rPr>
     </w:lvl>
   </w:abstractNum>
-  <w:abstractNum w:abstractNumId="8" w15:restartNumberingAfterBreak="0">
+  <w:abstractNum w:abstractNumId="9" w15:restartNumberingAfterBreak="0">
+    <w:nsid w:val="3ECE3748"/>
+    <w:multiLevelType w:val="multilevel"/>
+    <w:tmpl w:val="1B68DC30"/>
+    <w:lvl w:ilvl="0">
+      <w:start w:val="1"/>
+      <w:numFmt w:val="bullet"/>
+      <w:lvlText w:val=""/>
+      <w:lvlJc w:val="left"/>
+      <w:pPr>
+        <w:tabs>
+          <w:tab w:val="num" w:pos="720"/>
+        </w:tabs>
+        <w:ind w:left="720" w:hanging="360"/>
+      </w:pPr>
+      <w:rPr>
+        <w:rFonts w:ascii="Symbol" w:hAnsi="Symbol" w:hint="default"/>
+        <w:sz w:val="20"/>
+      </w:rPr>
+    </w:lvl>
+    <w:lvl w:ilvl="1" w:tentative="1">
+      <w:start w:val="1"/>
+      <w:numFmt w:val="bullet"/>
+      <w:lvlText w:val="o"/>
+      <w:lvlJc w:val="left"/>
+      <w:pPr>
+        <w:tabs>
+          <w:tab w:val="num" w:pos="1440"/>
+        </w:tabs>
+        <w:ind w:left="1440" w:hanging="360"/>
+      </w:pPr>
+      <w:rPr>
+        <w:rFonts w:ascii="Courier New" w:hAnsi="Courier New" w:hint="default"/>
+        <w:sz w:val="20"/>
+      </w:rPr>
+    </w:lvl>
+    <w:lvl w:ilvl="2" w:tentative="1">
+      <w:start w:val="1"/>
+      <w:numFmt w:val="bullet"/>
+      <w:lvlText w:val=""/>
+      <w:lvlJc w:val="left"/>
+      <w:pPr>
+        <w:tabs>
+          <w:tab w:val="num" w:pos="2160"/>
+        </w:tabs>
+        <w:ind w:left="2160" w:hanging="360"/>
+      </w:pPr>
+      <w:rPr>
+        <w:rFonts w:ascii="Wingdings" w:hAnsi="Wingdings" w:hint="default"/>
+        <w:sz w:val="20"/>
+      </w:rPr>
+    </w:lvl>
+    <w:lvl w:ilvl="3" w:tentative="1">
+      <w:start w:val="1"/>
+      <w:numFmt w:val="bullet"/>
+      <w:lvlText w:val=""/>
+      <w:lvlJc w:val="left"/>
+      <w:pPr>
+        <w:tabs>
+          <w:tab w:val="num" w:pos="2880"/>
+        </w:tabs>
+        <w:ind w:left="2880" w:hanging="360"/>
+      </w:pPr>
+      <w:rPr>
+        <w:rFonts w:ascii="Wingdings" w:hAnsi="Wingdings" w:hint="default"/>
+        <w:sz w:val="20"/>
+      </w:rPr>
+    </w:lvl>
+    <w:lvl w:ilvl="4" w:tentative="1">
+      <w:start w:val="1"/>
+      <w:numFmt w:val="bullet"/>
+      <w:lvlText w:val=""/>
+      <w:lvlJc w:val="left"/>
+      <w:pPr>
+        <w:tabs>
+          <w:tab w:val="num" w:pos="3600"/>
+        </w:tabs>
+        <w:ind w:left="3600" w:hanging="360"/>
+      </w:pPr>
+      <w:rPr>
+        <w:rFonts w:ascii="Wingdings" w:hAnsi="Wingdings" w:hint="default"/>
+        <w:sz w:val="20"/>
+      </w:rPr>
+    </w:lvl>
+    <w:lvl w:ilvl="5" w:tentative="1">
+      <w:start w:val="1"/>
+      <w:numFmt w:val="bullet"/>
+      <w:lvlText w:val=""/>
+      <w:lvlJc w:val="left"/>
+      <w:pPr>
+        <w:tabs>
+          <w:tab w:val="num" w:pos="4320"/>
+        </w:tabs>
+        <w:ind w:left="4320" w:hanging="360"/>
+      </w:pPr>
+      <w:rPr>
+        <w:rFonts w:ascii="Wingdings" w:hAnsi="Wingdings" w:hint="default"/>
+        <w:sz w:val="20"/>
+      </w:rPr>
+    </w:lvl>
+    <w:lvl w:ilvl="6" w:tentative="1">
+      <w:start w:val="1"/>
+      <w:numFmt w:val="bullet"/>
+      <w:lvlText w:val=""/>
+      <w:lvlJc w:val="left"/>
+      <w:pPr>
+        <w:tabs>
+          <w:tab w:val="num" w:pos="5040"/>
+        </w:tabs>
+        <w:ind w:left="5040" w:hanging="360"/>
+      </w:pPr>
+      <w:rPr>
+        <w:rFonts w:ascii="Wingdings" w:hAnsi="Wingdings" w:hint="default"/>
+        <w:sz w:val="20"/>
+      </w:rPr>
+    </w:lvl>
+    <w:lvl w:ilvl="7" w:tentative="1">
+      <w:start w:val="1"/>
+      <w:numFmt w:val="bullet"/>
+      <w:lvlText w:val=""/>
+      <w:lvlJc w:val="left"/>
+      <w:pPr>
+        <w:tabs>
+          <w:tab w:val="num" w:pos="5760"/>
+        </w:tabs>
+        <w:ind w:left="5760" w:hanging="360"/>
+      </w:pPr>
+      <w:rPr>
+        <w:rFonts w:ascii="Wingdings" w:hAnsi="Wingdings" w:hint="default"/>
+        <w:sz w:val="20"/>
+      </w:rPr>
+    </w:lvl>
+    <w:lvl w:ilvl="8" w:tentative="1">
+      <w:start w:val="1"/>
+      <w:numFmt w:val="bullet"/>
+      <w:lvlText w:val=""/>
+      <w:lvlJc w:val="left"/>
+      <w:pPr>
+        <w:tabs>
+          <w:tab w:val="num" w:pos="6480"/>
+        </w:tabs>
+        <w:ind w:left="6480" w:hanging="360"/>
+      </w:pPr>
+      <w:rPr>
+        <w:rFonts w:ascii="Wingdings" w:hAnsi="Wingdings" w:hint="default"/>
+        <w:sz w:val="20"/>
+      </w:rPr>
+    </w:lvl>
+  </w:abstractNum>
+  <w:abstractNum w:abstractNumId="10" w15:restartNumberingAfterBreak="0">
     <w:nsid w:val="40C80375"/>
     <w:multiLevelType w:val="multilevel"/>
     <w:tmpl w:val="91B0A518"/>
@@ -11682,7 +11534,7 @@
       </w:rPr>
     </w:lvl>
   </w:abstractNum>
-  <w:abstractNum w:abstractNumId="9" w15:restartNumberingAfterBreak="0">
+  <w:abstractNum w:abstractNumId="11" w15:restartNumberingAfterBreak="0">
     <w:nsid w:val="4A805E16"/>
     <w:multiLevelType w:val="hybridMultilevel"/>
     <w:tmpl w:val="72A6C6EA"/>
@@ -11795,7 +11647,7 @@
       </w:rPr>
     </w:lvl>
   </w:abstractNum>
-  <w:abstractNum w:abstractNumId="10" w15:restartNumberingAfterBreak="0">
+  <w:abstractNum w:abstractNumId="12" w15:restartNumberingAfterBreak="0">
     <w:nsid w:val="56EC7070"/>
     <w:multiLevelType w:val="multilevel"/>
     <w:tmpl w:val="7E96A1D0"/>
@@ -11944,7 +11796,7 @@
       </w:rPr>
     </w:lvl>
   </w:abstractNum>
-  <w:abstractNum w:abstractNumId="11" w15:restartNumberingAfterBreak="0">
+  <w:abstractNum w:abstractNumId="13" w15:restartNumberingAfterBreak="0">
     <w:nsid w:val="59C365ED"/>
     <w:multiLevelType w:val="multilevel"/>
     <w:tmpl w:val="DD6CFFB8"/>
@@ -12093,7 +11945,7 @@
       </w:rPr>
     </w:lvl>
   </w:abstractNum>
-  <w:abstractNum w:abstractNumId="12" w15:restartNumberingAfterBreak="0">
+  <w:abstractNum w:abstractNumId="14" w15:restartNumberingAfterBreak="0">
     <w:nsid w:val="65C750A5"/>
     <w:multiLevelType w:val="multilevel"/>
     <w:tmpl w:val="000E8916"/>
@@ -12206,7 +12058,7 @@
       </w:pPr>
     </w:lvl>
   </w:abstractNum>
-  <w:abstractNum w:abstractNumId="13" w15:restartNumberingAfterBreak="0">
+  <w:abstractNum w:abstractNumId="15" w15:restartNumberingAfterBreak="0">
     <w:nsid w:val="6F4621B4"/>
     <w:multiLevelType w:val="multilevel"/>
     <w:tmpl w:val="47760FCE"/>
@@ -12355,7 +12207,7 @@
       </w:rPr>
     </w:lvl>
   </w:abstractNum>
-  <w:abstractNum w:abstractNumId="14" w15:restartNumberingAfterBreak="0">
+  <w:abstractNum w:abstractNumId="16" w15:restartNumberingAfterBreak="0">
     <w:nsid w:val="75D66F45"/>
     <w:multiLevelType w:val="multilevel"/>
     <w:tmpl w:val="E7184ADC"/>
@@ -12504,7 +12356,7 @@
       </w:rPr>
     </w:lvl>
   </w:abstractNum>
-  <w:abstractNum w:abstractNumId="15" w15:restartNumberingAfterBreak="0">
+  <w:abstractNum w:abstractNumId="17" w15:restartNumberingAfterBreak="0">
     <w:nsid w:val="76AB597D"/>
     <w:multiLevelType w:val="multilevel"/>
     <w:tmpl w:val="C0FAC07A"/>
@@ -12653,7 +12505,7 @@
       </w:rPr>
     </w:lvl>
   </w:abstractNum>
-  <w:abstractNum w:abstractNumId="16" w15:restartNumberingAfterBreak="0">
+  <w:abstractNum w:abstractNumId="18" w15:restartNumberingAfterBreak="0">
     <w:nsid w:val="76DE019E"/>
     <w:multiLevelType w:val="multilevel"/>
     <w:tmpl w:val="650ABE88"/>
@@ -12803,35 +12655,35 @@
     </w:lvl>
   </w:abstractNum>
   <w:num w:numId="1" w16cid:durableId="1486316230">
-    <w:abstractNumId w:val="4"/>
+    <w:abstractNumId w:val="5"/>
   </w:num>
   <w:num w:numId="2" w16cid:durableId="358968924">
-    <w:abstractNumId w:val="8"/>
+    <w:abstractNumId w:val="10"/>
     <w:lvlOverride w:ilvl="0">
       <w:startOverride w:val="1"/>
     </w:lvlOverride>
   </w:num>
   <w:num w:numId="3" w16cid:durableId="1489441727">
-    <w:abstractNumId w:val="8"/>
+    <w:abstractNumId w:val="10"/>
     <w:lvlOverride w:ilvl="0">
       <w:startOverride w:val="2"/>
     </w:lvlOverride>
   </w:num>
   <w:num w:numId="4" w16cid:durableId="1250306713">
-    <w:abstractNumId w:val="8"/>
+    <w:abstractNumId w:val="10"/>
     <w:lvlOverride w:ilvl="0">
       <w:startOverride w:val="3"/>
     </w:lvlOverride>
   </w:num>
   <w:num w:numId="5" w16cid:durableId="1170756516">
-    <w:abstractNumId w:val="8"/>
+    <w:abstractNumId w:val="10"/>
     <w:lvlOverride w:ilvl="0"/>
     <w:lvlOverride w:ilvl="1">
       <w:startOverride w:val="1"/>
     </w:lvlOverride>
   </w:num>
   <w:num w:numId="6" w16cid:durableId="1521503728">
-    <w:abstractNumId w:val="8"/>
+    <w:abstractNumId w:val="10"/>
     <w:lvlOverride w:ilvl="0"/>
     <w:lvlOverride w:ilvl="1">
       <w:startOverride w:val="2"/>
@@ -12844,46 +12696,52 @@
     </w:lvlOverride>
   </w:num>
   <w:num w:numId="8" w16cid:durableId="500238654">
-    <w:abstractNumId w:val="9"/>
+    <w:abstractNumId w:val="11"/>
   </w:num>
   <w:num w:numId="9" w16cid:durableId="1685283853">
-    <w:abstractNumId w:val="13"/>
+    <w:abstractNumId w:val="15"/>
   </w:num>
   <w:num w:numId="10" w16cid:durableId="887377891">
-    <w:abstractNumId w:val="14"/>
+    <w:abstractNumId w:val="16"/>
   </w:num>
   <w:num w:numId="11" w16cid:durableId="1068573023">
-    <w:abstractNumId w:val="15"/>
+    <w:abstractNumId w:val="17"/>
   </w:num>
   <w:num w:numId="12" w16cid:durableId="230773965">
-    <w:abstractNumId w:val="10"/>
+    <w:abstractNumId w:val="12"/>
   </w:num>
   <w:num w:numId="13" w16cid:durableId="1706518486">
-    <w:abstractNumId w:val="6"/>
+    <w:abstractNumId w:val="7"/>
   </w:num>
   <w:num w:numId="14" w16cid:durableId="1446995445">
-    <w:abstractNumId w:val="12"/>
+    <w:abstractNumId w:val="14"/>
   </w:num>
   <w:num w:numId="15" w16cid:durableId="373118077">
     <w:abstractNumId w:val="2"/>
   </w:num>
   <w:num w:numId="16" w16cid:durableId="1937399778">
-    <w:abstractNumId w:val="16"/>
+    <w:abstractNumId w:val="18"/>
   </w:num>
   <w:num w:numId="17" w16cid:durableId="224610053">
-    <w:abstractNumId w:val="3"/>
+    <w:abstractNumId w:val="4"/>
   </w:num>
   <w:num w:numId="18" w16cid:durableId="1090472496">
-    <w:abstractNumId w:val="5"/>
+    <w:abstractNumId w:val="6"/>
   </w:num>
   <w:num w:numId="19" w16cid:durableId="807211390">
     <w:abstractNumId w:val="1"/>
   </w:num>
   <w:num w:numId="20" w16cid:durableId="1622610270">
-    <w:abstractNumId w:val="7"/>
+    <w:abstractNumId w:val="8"/>
   </w:num>
   <w:num w:numId="21" w16cid:durableId="2012173565">
-    <w:abstractNumId w:val="11"/>
+    <w:abstractNumId w:val="13"/>
+  </w:num>
+  <w:num w:numId="22" w16cid:durableId="1489904348">
+    <w:abstractNumId w:val="9"/>
+  </w:num>
+  <w:num w:numId="23" w16cid:durableId="500238626">
+    <w:abstractNumId w:val="3"/>
   </w:num>
 </w:numbering>
 </file>

</xml_diff>

<commit_message>
Factorials in mathematics in DSA
Signed-off-by: PranaySingh13 <pranay.singh.1393@gmail.com>
</commit_message>
<xml_diff>
--- a/Backend/DSA/Data Structures and Algorithm.docx
+++ b/Backend/DSA/Data Structures and Algorithm.docx
@@ -251,10 +251,22 @@
           <w:b/>
           <w:bCs/>
         </w:rPr>
-        <w:t>Best Case: Ω</w:t>
-      </w:r>
-      <w:r>
-        <w:t>(1),</w:t>
+        <w:t xml:space="preserve">Best Case: </w:t>
+      </w:r>
+      <w:proofErr w:type="gramStart"/>
+      <w:r>
+        <w:rPr>
+          <w:b/>
+          <w:bCs/>
+        </w:rPr>
+        <w:t>Ω</w:t>
+      </w:r>
+      <w:r>
+        <w:t>(</w:t>
+      </w:r>
+      <w:proofErr w:type="gramEnd"/>
+      <w:r>
+        <w:t>1),</w:t>
       </w:r>
       <w:r>
         <w:rPr>
@@ -392,7 +404,15 @@
         <w:jc w:val="both"/>
       </w:pPr>
       <w:r>
-        <w:t>A logarithmic algorithm - O(logn) Runtime grows logarithmically in proportion to n.</w:t>
+        <w:t>A logarithmic algorithm - O(</w:t>
+      </w:r>
+      <w:proofErr w:type="spellStart"/>
+      <w:r>
+        <w:t>logn</w:t>
+      </w:r>
+      <w:proofErr w:type="spellEnd"/>
+      <w:r>
+        <w:t>) Runtime grows logarithmically in proportion to n.</w:t>
       </w:r>
     </w:p>
     <w:p>
@@ -418,7 +438,15 @@
         <w:jc w:val="both"/>
       </w:pPr>
       <w:r>
-        <w:t>A super linear algorithm - O(nlogn) Runtime grows in proportion to n. </w:t>
+        <w:t>A super linear algorithm - O(</w:t>
+      </w:r>
+      <w:proofErr w:type="spellStart"/>
+      <w:r>
+        <w:t>nlogn</w:t>
+      </w:r>
+      <w:proofErr w:type="spellEnd"/>
+      <w:r>
+        <w:t>) Runtime grows in proportion to n. </w:t>
       </w:r>
     </w:p>
     <w:p>
@@ -431,7 +459,11 @@
         <w:jc w:val="both"/>
       </w:pPr>
       <w:r>
-        <w:t>A polynomial algorithm - O(n</w:t>
+        <w:t>A polynomial algorithm - O(</w:t>
+      </w:r>
+      <w:proofErr w:type="spellStart"/>
+      <w:r>
+        <w:t>n</w:t>
       </w:r>
       <w:r>
         <w:rPr>
@@ -439,6 +471,7 @@
         </w:rPr>
         <w:t>c</w:t>
       </w:r>
+      <w:proofErr w:type="spellEnd"/>
       <w:r>
         <w:t>) Runtime grows quicker than previous all based on n. </w:t>
       </w:r>
@@ -459,7 +492,11 @@
         <w:t>n</w:t>
       </w:r>
       <w:r>
-        <w:t xml:space="preserve"> exponential algorithm - O(c</w:t>
+        <w:t xml:space="preserve"> exponential algorithm - O(</w:t>
+      </w:r>
+      <w:proofErr w:type="spellStart"/>
+      <w:r>
+        <w:t>c</w:t>
       </w:r>
       <w:r>
         <w:rPr>
@@ -467,6 +504,7 @@
         </w:rPr>
         <w:t>n</w:t>
       </w:r>
+      <w:proofErr w:type="spellEnd"/>
       <w:r>
         <w:t>) Runtime grows even faster than polynomial algorithm based on n.</w:t>
       </w:r>
@@ -562,11 +600,47 @@
           <w:lang w:val="en-US"/>
         </w:rPr>
       </w:pPr>
-      <w:r>
-        <w:rPr>
-          <w:lang w:val="en-US"/>
-        </w:rPr>
-        <w:t>O(1) &lt; O(log(log n)) &lt; O(log n) &lt; O(n) &lt; O(n</w:t>
+      <w:proofErr w:type="gramStart"/>
+      <w:r>
+        <w:rPr>
+          <w:lang w:val="en-US"/>
+        </w:rPr>
+        <w:t>O(</w:t>
+      </w:r>
+      <w:proofErr w:type="gramEnd"/>
+      <w:r>
+        <w:rPr>
+          <w:lang w:val="en-US"/>
+        </w:rPr>
+        <w:t xml:space="preserve">1) &lt; </w:t>
+      </w:r>
+      <w:proofErr w:type="gramStart"/>
+      <w:r>
+        <w:rPr>
+          <w:lang w:val="en-US"/>
+        </w:rPr>
+        <w:t>O(log(</w:t>
+      </w:r>
+      <w:proofErr w:type="gramEnd"/>
+      <w:r>
+        <w:rPr>
+          <w:lang w:val="en-US"/>
+        </w:rPr>
+        <w:t xml:space="preserve">log n)) &lt; </w:t>
+      </w:r>
+      <w:proofErr w:type="gramStart"/>
+      <w:r>
+        <w:rPr>
+          <w:lang w:val="en-US"/>
+        </w:rPr>
+        <w:t>O(</w:t>
+      </w:r>
+      <w:proofErr w:type="gramEnd"/>
+      <w:r>
+        <w:rPr>
+          <w:lang w:val="en-US"/>
+        </w:rPr>
+        <w:t>log n) &lt; O(n) &lt; O(n</w:t>
       </w:r>
       <w:r>
         <w:rPr>
@@ -579,7 +653,14 @@
         <w:rPr>
           <w:lang w:val="en-US"/>
         </w:rPr>
-        <w:t>) &lt; - - - - &lt; O(n</w:t>
+        <w:t>) &lt; - - - - &lt; O(</w:t>
+      </w:r>
+      <w:proofErr w:type="spellStart"/>
+      <w:r>
+        <w:rPr>
+          <w:lang w:val="en-US"/>
+        </w:rPr>
+        <w:t>n</w:t>
       </w:r>
       <w:r>
         <w:rPr>
@@ -588,11 +669,19 @@
         </w:rPr>
         <w:t>c</w:t>
       </w:r>
-      <w:r>
-        <w:rPr>
-          <w:lang w:val="en-US"/>
-        </w:rPr>
-        <w:t>) &lt; O(c</w:t>
+      <w:proofErr w:type="spellEnd"/>
+      <w:r>
+        <w:rPr>
+          <w:lang w:val="en-US"/>
+        </w:rPr>
+        <w:t>) &lt; O(</w:t>
+      </w:r>
+      <w:proofErr w:type="spellStart"/>
+      <w:r>
+        <w:rPr>
+          <w:lang w:val="en-US"/>
+        </w:rPr>
+        <w:t>c</w:t>
       </w:r>
       <w:r>
         <w:rPr>
@@ -601,6 +690,7 @@
         </w:rPr>
         <w:t>n</w:t>
       </w:r>
+      <w:proofErr w:type="spellEnd"/>
       <w:r>
         <w:rPr>
           <w:lang w:val="en-US"/>
@@ -681,7 +771,25 @@
           <w:bCs/>
           <w:lang w:val="en-US"/>
         </w:rPr>
-        <w:t xml:space="preserve">Algorithm or O(1) </w:t>
+        <w:t xml:space="preserve">Algorithm or </w:t>
+      </w:r>
+      <w:proofErr w:type="gramStart"/>
+      <w:r>
+        <w:rPr>
+          <w:b/>
+          <w:bCs/>
+          <w:lang w:val="en-US"/>
+        </w:rPr>
+        <w:t>O(</w:t>
+      </w:r>
+      <w:proofErr w:type="gramEnd"/>
+      <w:r>
+        <w:rPr>
+          <w:b/>
+          <w:bCs/>
+          <w:lang w:val="en-US"/>
+        </w:rPr>
+        <w:t xml:space="preserve">1) </w:t>
       </w:r>
     </w:p>
     <w:p>
@@ -701,7 +809,21 @@
         <w:rPr>
           <w:lang w:val="en-US"/>
         </w:rPr>
-        <w:t xml:space="preserve"> of a function will be considered as O(1) if it does not contain any loop, recursion and call to any other non-constant time function.</w:t>
+        <w:t xml:space="preserve"> of a function will be considered as </w:t>
+      </w:r>
+      <w:proofErr w:type="gramStart"/>
+      <w:r>
+        <w:rPr>
+          <w:lang w:val="en-US"/>
+        </w:rPr>
+        <w:t>O(</w:t>
+      </w:r>
+      <w:proofErr w:type="gramEnd"/>
+      <w:r>
+        <w:rPr>
+          <w:lang w:val="en-US"/>
+        </w:rPr>
+        <w:t>1) if it does not contain any loop, recursion and call to any other non-constant time function.</w:t>
       </w:r>
     </w:p>
     <w:p>
@@ -785,7 +907,43 @@
           <w:lang w:val="en-US"/>
         </w:rPr>
         <w:lastRenderedPageBreak/>
-        <w:t>1.4.2 Sub Logarithmic Time Algorithm or O(log log n)</w:t>
+        <w:t xml:space="preserve">1.4.2 Sub Logarithmic Time Algorithm or </w:t>
+      </w:r>
+      <w:proofErr w:type="gramStart"/>
+      <w:r>
+        <w:rPr>
+          <w:b/>
+          <w:bCs/>
+          <w:lang w:val="en-US"/>
+        </w:rPr>
+        <w:t>O(</w:t>
+      </w:r>
+      <w:proofErr w:type="gramEnd"/>
+      <w:r>
+        <w:rPr>
+          <w:b/>
+          <w:bCs/>
+          <w:lang w:val="en-US"/>
+        </w:rPr>
+        <w:t xml:space="preserve">log </w:t>
+      </w:r>
+      <w:proofErr w:type="spellStart"/>
+      <w:r>
+        <w:rPr>
+          <w:b/>
+          <w:bCs/>
+          <w:lang w:val="en-US"/>
+        </w:rPr>
+        <w:t>log</w:t>
+      </w:r>
+      <w:proofErr w:type="spellEnd"/>
+      <w:r>
+        <w:rPr>
+          <w:b/>
+          <w:bCs/>
+          <w:lang w:val="en-US"/>
+        </w:rPr>
+        <w:t xml:space="preserve"> n)</w:t>
       </w:r>
     </w:p>
     <w:p>
@@ -799,7 +957,35 @@
         <w:rPr>
           <w:lang w:val="en-US"/>
         </w:rPr>
-        <w:t>Time Complexity of a loop is considered as O(log log n) if the loop variable</w:t>
+        <w:t xml:space="preserve">Time Complexity of a loop is considered as </w:t>
+      </w:r>
+      <w:proofErr w:type="gramStart"/>
+      <w:r>
+        <w:rPr>
+          <w:lang w:val="en-US"/>
+        </w:rPr>
+        <w:t>O(</w:t>
+      </w:r>
+      <w:proofErr w:type="gramEnd"/>
+      <w:r>
+        <w:rPr>
+          <w:lang w:val="en-US"/>
+        </w:rPr>
+        <w:t xml:space="preserve">log </w:t>
+      </w:r>
+      <w:proofErr w:type="spellStart"/>
+      <w:r>
+        <w:rPr>
+          <w:lang w:val="en-US"/>
+        </w:rPr>
+        <w:t>log</w:t>
+      </w:r>
+      <w:proofErr w:type="spellEnd"/>
+      <w:r>
+        <w:rPr>
+          <w:lang w:val="en-US"/>
+        </w:rPr>
+        <w:t xml:space="preserve"> n) if the loop variable</w:t>
       </w:r>
       <w:r>
         <w:rPr>
@@ -811,7 +997,21 @@
         <w:rPr>
           <w:lang w:val="en-US"/>
         </w:rPr>
-        <w:t xml:space="preserve"> is increment/decrement by exponentially by a constant amount.</w:t>
+        <w:t xml:space="preserve"> </w:t>
+      </w:r>
+      <w:proofErr w:type="gramStart"/>
+      <w:r>
+        <w:rPr>
+          <w:lang w:val="en-US"/>
+        </w:rPr>
+        <w:t>is</w:t>
+      </w:r>
+      <w:proofErr w:type="gramEnd"/>
+      <w:r>
+        <w:rPr>
+          <w:lang w:val="en-US"/>
+        </w:rPr>
+        <w:t xml:space="preserve"> increment/decrement by exponentially by a constant amount.</w:t>
       </w:r>
     </w:p>
     <w:p>
@@ -958,11 +1158,19 @@
                 <w:lang w:val="en-US"/>
               </w:rPr>
             </w:pPr>
+            <w:proofErr w:type="spellStart"/>
             <w:r>
               <w:rPr>
                 <w:lang w:val="en-US"/>
               </w:rPr>
-              <w:t>i=2</w:t>
+              <w:t>i</w:t>
+            </w:r>
+            <w:proofErr w:type="spellEnd"/>
+            <w:r>
+              <w:rPr>
+                <w:lang w:val="en-US"/>
+              </w:rPr>
+              <w:t>=2</w:t>
             </w:r>
           </w:p>
         </w:tc>
@@ -1038,11 +1246,19 @@
                 <w:lang w:val="en-US"/>
               </w:rPr>
             </w:pPr>
+            <w:proofErr w:type="spellStart"/>
             <w:r>
               <w:rPr>
                 <w:lang w:val="en-US"/>
               </w:rPr>
-              <w:t>i=4</w:t>
+              <w:t>i</w:t>
+            </w:r>
+            <w:proofErr w:type="spellEnd"/>
+            <w:r>
+              <w:rPr>
+                <w:lang w:val="en-US"/>
+              </w:rPr>
+              <w:t>=4</w:t>
             </w:r>
           </w:p>
         </w:tc>
@@ -1111,11 +1327,19 @@
                 <w:lang w:val="en-US"/>
               </w:rPr>
             </w:pPr>
+            <w:proofErr w:type="spellStart"/>
             <w:r>
               <w:rPr>
                 <w:lang w:val="en-US"/>
               </w:rPr>
-              <w:t>i=16</w:t>
+              <w:t>i</w:t>
+            </w:r>
+            <w:proofErr w:type="spellEnd"/>
+            <w:r>
+              <w:rPr>
+                <w:lang w:val="en-US"/>
+              </w:rPr>
+              <w:t>=16</w:t>
             </w:r>
           </w:p>
         </w:tc>
@@ -1184,11 +1408,19 @@
                 <w:lang w:val="en-US"/>
               </w:rPr>
             </w:pPr>
+            <w:proofErr w:type="spellStart"/>
             <w:r>
               <w:rPr>
                 <w:lang w:val="en-US"/>
               </w:rPr>
-              <w:t>i=256</w:t>
+              <w:t>i</w:t>
+            </w:r>
+            <w:proofErr w:type="spellEnd"/>
+            <w:r>
+              <w:rPr>
+                <w:lang w:val="en-US"/>
+              </w:rPr>
+              <w:t>=256</w:t>
             </w:r>
           </w:p>
         </w:tc>
@@ -1263,11 +1495,19 @@
                 <w:lang w:val="en-US"/>
               </w:rPr>
             </w:pPr>
+            <w:proofErr w:type="spellStart"/>
             <w:r>
               <w:rPr>
                 <w:lang w:val="en-US"/>
               </w:rPr>
-              <w:t>i=65536</w:t>
+              <w:t>i</w:t>
+            </w:r>
+            <w:proofErr w:type="spellEnd"/>
+            <w:r>
+              <w:rPr>
+                <w:lang w:val="en-US"/>
+              </w:rPr>
+              <w:t>=65536</w:t>
             </w:r>
           </w:p>
         </w:tc>
@@ -1342,11 +1582,19 @@
                 <w:lang w:val="en-US"/>
               </w:rPr>
             </w:pPr>
+            <w:proofErr w:type="spellStart"/>
             <w:r>
               <w:rPr>
                 <w:lang w:val="en-US"/>
               </w:rPr>
-              <w:t>i=stop because &gt; n</w:t>
+              <w:t>i</w:t>
+            </w:r>
+            <w:proofErr w:type="spellEnd"/>
+            <w:r>
+              <w:rPr>
+                <w:lang w:val="en-US"/>
+              </w:rPr>
+              <w:t>=stop because &gt; n</w:t>
             </w:r>
           </w:p>
         </w:tc>
@@ -1362,7 +1610,23 @@
     </w:p>
     <w:p>
       <w:r>
-        <w:t>As loop runs from i=2 and i is exponentially squared by constant factor c</w:t>
+        <w:t xml:space="preserve">As loop runs from </w:t>
+      </w:r>
+      <w:proofErr w:type="spellStart"/>
+      <w:r>
+        <w:t>i</w:t>
+      </w:r>
+      <w:proofErr w:type="spellEnd"/>
+      <w:r>
+        <w:t xml:space="preserve">=2 and </w:t>
+      </w:r>
+      <w:proofErr w:type="spellStart"/>
+      <w:r>
+        <w:t>i</w:t>
+      </w:r>
+      <w:proofErr w:type="spellEnd"/>
+      <w:r>
+        <w:t xml:space="preserve"> is exponentially squared by constant factor c</w:t>
       </w:r>
     </w:p>
     <w:p>
@@ -1377,7 +1641,14 @@
         <w:rPr>
           <w:lang w:val="en-US"/>
         </w:rPr>
-        <w:t>2,2</w:t>
+        <w:t>2,</w:t>
+      </w:r>
+      <w:proofErr w:type="gramStart"/>
+      <w:r>
+        <w:rPr>
+          <w:lang w:val="en-US"/>
+        </w:rPr>
+        <w:t>2</w:t>
       </w:r>
       <w:r>
         <w:rPr>
@@ -1390,7 +1661,14 @@
         <w:rPr>
           <w:lang w:val="en-US"/>
         </w:rPr>
-        <w:t>,(2</w:t>
+        <w:t>,(</w:t>
+      </w:r>
+      <w:proofErr w:type="gramEnd"/>
+      <w:r>
+        <w:rPr>
+          <w:lang w:val="en-US"/>
+        </w:rPr>
+        <w:t>2</w:t>
       </w:r>
       <w:r>
         <w:rPr>
@@ -2052,7 +2330,14 @@
         <w:rPr>
           <w:lang w:val="en-US"/>
         </w:rPr>
-        <w:t>k &lt;  log</w:t>
+        <w:t xml:space="preserve">k </w:t>
+      </w:r>
+      <w:proofErr w:type="gramStart"/>
+      <w:r>
+        <w:rPr>
+          <w:lang w:val="en-US"/>
+        </w:rPr>
+        <w:t>&lt;  log</w:t>
       </w:r>
       <w:r>
         <w:rPr>
@@ -2067,6 +2352,7 @@
         </w:rPr>
         <w:t>log</w:t>
       </w:r>
+      <w:proofErr w:type="gramEnd"/>
       <w:r>
         <w:rPr>
           <w:vertAlign w:val="subscript"/>
@@ -2091,7 +2377,35 @@
         <w:rPr>
           <w:lang w:val="en-US"/>
         </w:rPr>
-        <w:t>In case of Time Complexity, base doesn’t matter. Therefore, we can say for sub logarithmic time algorithms we have time complexity of O(log log n).</w:t>
+        <w:t xml:space="preserve">In case of Time Complexity, base doesn’t matter. Therefore, we can say for sub logarithmic time algorithms we have time complexity of </w:t>
+      </w:r>
+      <w:proofErr w:type="gramStart"/>
+      <w:r>
+        <w:rPr>
+          <w:lang w:val="en-US"/>
+        </w:rPr>
+        <w:t>O(</w:t>
+      </w:r>
+      <w:proofErr w:type="gramEnd"/>
+      <w:r>
+        <w:rPr>
+          <w:lang w:val="en-US"/>
+        </w:rPr>
+        <w:t xml:space="preserve">log </w:t>
+      </w:r>
+      <w:proofErr w:type="spellStart"/>
+      <w:r>
+        <w:rPr>
+          <w:lang w:val="en-US"/>
+        </w:rPr>
+        <w:t>log</w:t>
+      </w:r>
+      <w:proofErr w:type="spellEnd"/>
+      <w:r>
+        <w:rPr>
+          <w:lang w:val="en-US"/>
+        </w:rPr>
+        <w:t xml:space="preserve"> n).</w:t>
       </w:r>
     </w:p>
     <w:p>
@@ -2129,12 +2443,36 @@
           <w:b/>
           <w:bCs/>
         </w:rPr>
-        <w:t>Logarithmic Time Algorithm or O(log n)</w:t>
-      </w:r>
-    </w:p>
-    <w:p>
-      <w:r>
-        <w:t>Time complexity is considered as O(log n) if the loop variables is multiply/divided by a constant factor.</w:t>
+        <w:t xml:space="preserve">Logarithmic Time Algorithm or </w:t>
+      </w:r>
+      <w:proofErr w:type="gramStart"/>
+      <w:r>
+        <w:rPr>
+          <w:b/>
+          <w:bCs/>
+        </w:rPr>
+        <w:t>O(</w:t>
+      </w:r>
+      <w:proofErr w:type="gramEnd"/>
+      <w:r>
+        <w:rPr>
+          <w:b/>
+          <w:bCs/>
+        </w:rPr>
+        <w:t>log n)</w:t>
+      </w:r>
+    </w:p>
+    <w:p>
+      <w:r>
+        <w:t xml:space="preserve">Time complexity is considered as </w:t>
+      </w:r>
+      <w:proofErr w:type="gramStart"/>
+      <w:r>
+        <w:t>O(</w:t>
+      </w:r>
+      <w:proofErr w:type="gramEnd"/>
+      <w:r>
+        <w:t>log n) if the loop variables is multiply/divided by a constant factor.</w:t>
       </w:r>
     </w:p>
     <w:p>
@@ -2212,8 +2550,13 @@
             <w:tcW w:w="2254" w:type="dxa"/>
           </w:tcPr>
           <w:p>
+            <w:proofErr w:type="spellStart"/>
             <w:r>
-              <w:t>i=1</w:t>
+              <w:t>i</w:t>
+            </w:r>
+            <w:proofErr w:type="spellEnd"/>
+            <w:r>
+              <w:t>=1</w:t>
             </w:r>
           </w:p>
         </w:tc>
@@ -2232,8 +2575,13 @@
             <w:tcW w:w="2254" w:type="dxa"/>
           </w:tcPr>
           <w:p>
+            <w:proofErr w:type="spellStart"/>
             <w:r>
-              <w:t>i=1</w:t>
+              <w:t>i</w:t>
+            </w:r>
+            <w:proofErr w:type="spellEnd"/>
+            <w:r>
+              <w:t>=1</w:t>
             </w:r>
           </w:p>
         </w:tc>
@@ -2254,8 +2602,13 @@
             <w:tcW w:w="2254" w:type="dxa"/>
           </w:tcPr>
           <w:p>
+            <w:proofErr w:type="spellStart"/>
             <w:r>
-              <w:t>i=2</w:t>
+              <w:t>i</w:t>
+            </w:r>
+            <w:proofErr w:type="spellEnd"/>
+            <w:r>
+              <w:t>=2</w:t>
             </w:r>
           </w:p>
         </w:tc>
@@ -2274,8 +2627,13 @@
             <w:tcW w:w="2254" w:type="dxa"/>
           </w:tcPr>
           <w:p>
+            <w:proofErr w:type="spellStart"/>
             <w:r>
-              <w:t>i=3</w:t>
+              <w:t>i</w:t>
+            </w:r>
+            <w:proofErr w:type="spellEnd"/>
+            <w:r>
+              <w:t>=3</w:t>
             </w:r>
           </w:p>
         </w:tc>
@@ -2292,8 +2650,13 @@
             <w:tcW w:w="2254" w:type="dxa"/>
           </w:tcPr>
           <w:p>
+            <w:proofErr w:type="spellStart"/>
             <w:r>
-              <w:t>i=4</w:t>
+              <w:t>i</w:t>
+            </w:r>
+            <w:proofErr w:type="spellEnd"/>
+            <w:r>
+              <w:t>=4</w:t>
             </w:r>
           </w:p>
         </w:tc>
@@ -2308,8 +2671,13 @@
             <w:tcW w:w="2254" w:type="dxa"/>
           </w:tcPr>
           <w:p>
+            <w:proofErr w:type="spellStart"/>
             <w:r>
-              <w:t>i=9</w:t>
+              <w:t>i</w:t>
+            </w:r>
+            <w:proofErr w:type="spellEnd"/>
+            <w:r>
+              <w:t>=9</w:t>
             </w:r>
           </w:p>
         </w:tc>
@@ -2326,8 +2694,13 @@
             <w:tcW w:w="2254" w:type="dxa"/>
           </w:tcPr>
           <w:p>
+            <w:proofErr w:type="spellStart"/>
             <w:r>
-              <w:t>i=8</w:t>
+              <w:t>i</w:t>
+            </w:r>
+            <w:proofErr w:type="spellEnd"/>
+            <w:r>
+              <w:t>=8</w:t>
             </w:r>
           </w:p>
         </w:tc>
@@ -2342,8 +2715,13 @@
             <w:tcW w:w="2254" w:type="dxa"/>
           </w:tcPr>
           <w:p>
+            <w:proofErr w:type="spellStart"/>
             <w:r>
-              <w:t>i=</w:t>
+              <w:t>i</w:t>
+            </w:r>
+            <w:proofErr w:type="spellEnd"/>
+            <w:r>
+              <w:t>=</w:t>
             </w:r>
             <w:r>
               <w:t>27</w:t>
@@ -2363,8 +2741,13 @@
             <w:tcW w:w="2254" w:type="dxa"/>
           </w:tcPr>
           <w:p>
+            <w:proofErr w:type="spellStart"/>
             <w:r>
-              <w:t>i=16</w:t>
+              <w:t>i</w:t>
+            </w:r>
+            <w:proofErr w:type="spellEnd"/>
+            <w:r>
+              <w:t>=16</w:t>
             </w:r>
           </w:p>
         </w:tc>
@@ -2393,8 +2776,13 @@
             <w:tcW w:w="2254" w:type="dxa"/>
           </w:tcPr>
           <w:p>
+            <w:proofErr w:type="spellStart"/>
             <w:r>
-              <w:t>i=32</w:t>
+              <w:t>i</w:t>
+            </w:r>
+            <w:proofErr w:type="spellEnd"/>
+            <w:r>
+              <w:t>=32</w:t>
             </w:r>
           </w:p>
         </w:tc>
@@ -2414,10 +2802,26 @@
     </w:tbl>
     <w:p>
       <w:r>
-        <w:t>As loop runs from i=1</w:t>
-      </w:r>
-      <w:r>
-        <w:t xml:space="preserve"> and i is multiplied by constant factor c</w:t>
+        <w:t xml:space="preserve">As loop runs from </w:t>
+      </w:r>
+      <w:proofErr w:type="spellStart"/>
+      <w:r>
+        <w:t>i</w:t>
+      </w:r>
+      <w:proofErr w:type="spellEnd"/>
+      <w:r>
+        <w:t>=1</w:t>
+      </w:r>
+      <w:r>
+        <w:t xml:space="preserve"> and </w:t>
+      </w:r>
+      <w:proofErr w:type="spellStart"/>
+      <w:r>
+        <w:t>i</w:t>
+      </w:r>
+      <w:proofErr w:type="spellEnd"/>
+      <w:r>
+        <w:t xml:space="preserve"> is multiplied by constant factor c</w:t>
       </w:r>
     </w:p>
     <w:p>
@@ -2469,6 +2873,7 @@
       <w:r>
         <w:t>C</w:t>
       </w:r>
+      <w:proofErr w:type="gramStart"/>
       <w:r>
         <w:rPr>
           <w:vertAlign w:val="superscript"/>
@@ -2476,7 +2881,11 @@
         <w:t>3</w:t>
       </w:r>
       <w:r>
-        <w:t>,- - - - - - C</w:t>
+        <w:t>,-</w:t>
+      </w:r>
+      <w:proofErr w:type="gramEnd"/>
+      <w:r>
+        <w:t xml:space="preserve"> - - - - - C</w:t>
       </w:r>
       <w:r>
         <w:rPr>
@@ -2524,7 +2933,11 @@
     </w:p>
     <w:p>
       <w:r>
-        <w:t>k &lt; log</w:t>
+        <w:t xml:space="preserve">k &lt; </w:t>
+      </w:r>
+      <w:proofErr w:type="spellStart"/>
+      <w:r>
+        <w:t>log</w:t>
       </w:r>
       <w:r>
         <w:rPr>
@@ -2533,13 +2946,25 @@
         <w:t>c</w:t>
       </w:r>
       <w:r>
-        <w:t xml:space="preserve">n + 1 </w:t>
+        <w:t>n</w:t>
+      </w:r>
+      <w:proofErr w:type="spellEnd"/>
+      <w:r>
+        <w:t xml:space="preserve"> + 1 </w:t>
       </w:r>
       <w:r>
         <w:sym w:font="Wingdings" w:char="F0E8"/>
       </w:r>
       <w:r>
-        <w:t xml:space="preserve"> Therefore we can say time complexity is O(log n).</w:t>
+        <w:t xml:space="preserve"> Therefore we can say time complexity is </w:t>
+      </w:r>
+      <w:proofErr w:type="gramStart"/>
+      <w:r>
+        <w:t>O(</w:t>
+      </w:r>
+      <w:proofErr w:type="gramEnd"/>
+      <w:r>
+        <w:t>log n).</w:t>
       </w:r>
     </w:p>
     <w:p>
@@ -2575,8 +3000,13 @@
             <w:tcW w:w="2254" w:type="dxa"/>
           </w:tcPr>
           <w:p>
+            <w:proofErr w:type="spellStart"/>
             <w:r>
-              <w:t>i=33</w:t>
+              <w:t>i</w:t>
+            </w:r>
+            <w:proofErr w:type="spellEnd"/>
+            <w:r>
+              <w:t>=33</w:t>
             </w:r>
           </w:p>
         </w:tc>
@@ -2595,8 +3025,13 @@
             <w:tcW w:w="2254" w:type="dxa"/>
           </w:tcPr>
           <w:p>
+            <w:proofErr w:type="spellStart"/>
             <w:r>
-              <w:t>i=81</w:t>
+              <w:t>i</w:t>
+            </w:r>
+            <w:proofErr w:type="spellEnd"/>
+            <w:r>
+              <w:t>=81</w:t>
             </w:r>
           </w:p>
         </w:tc>
@@ -2617,8 +3052,13 @@
             <w:tcW w:w="2254" w:type="dxa"/>
           </w:tcPr>
           <w:p>
+            <w:proofErr w:type="spellStart"/>
             <w:r>
-              <w:t>i=16</w:t>
+              <w:t>i</w:t>
+            </w:r>
+            <w:proofErr w:type="spellEnd"/>
+            <w:r>
+              <w:t>=16</w:t>
             </w:r>
           </w:p>
         </w:tc>
@@ -2637,8 +3077,13 @@
             <w:tcW w:w="2254" w:type="dxa"/>
           </w:tcPr>
           <w:p>
+            <w:proofErr w:type="spellStart"/>
             <w:r>
-              <w:t>i=27</w:t>
+              <w:t>i</w:t>
+            </w:r>
+            <w:proofErr w:type="spellEnd"/>
+            <w:r>
+              <w:t>=27</w:t>
             </w:r>
           </w:p>
         </w:tc>
@@ -2655,8 +3100,13 @@
             <w:tcW w:w="2254" w:type="dxa"/>
           </w:tcPr>
           <w:p>
+            <w:proofErr w:type="spellStart"/>
             <w:r>
-              <w:t>i=8</w:t>
+              <w:t>i</w:t>
+            </w:r>
+            <w:proofErr w:type="spellEnd"/>
+            <w:r>
+              <w:t>=8</w:t>
             </w:r>
           </w:p>
         </w:tc>
@@ -2671,8 +3121,13 @@
             <w:tcW w:w="2254" w:type="dxa"/>
           </w:tcPr>
           <w:p>
+            <w:proofErr w:type="spellStart"/>
             <w:r>
-              <w:t>i=9</w:t>
+              <w:t>i</w:t>
+            </w:r>
+            <w:proofErr w:type="spellEnd"/>
+            <w:r>
+              <w:t>=9</w:t>
             </w:r>
           </w:p>
         </w:tc>
@@ -2689,8 +3144,13 @@
             <w:tcW w:w="2254" w:type="dxa"/>
           </w:tcPr>
           <w:p>
+            <w:proofErr w:type="spellStart"/>
             <w:r>
-              <w:t>i=4</w:t>
+              <w:t>i</w:t>
+            </w:r>
+            <w:proofErr w:type="spellEnd"/>
+            <w:r>
+              <w:t>=4</w:t>
             </w:r>
           </w:p>
         </w:tc>
@@ -2705,8 +3165,13 @@
             <w:tcW w:w="2254" w:type="dxa"/>
           </w:tcPr>
           <w:p>
+            <w:proofErr w:type="spellStart"/>
             <w:r>
-              <w:t>i=3</w:t>
+              <w:t>i</w:t>
+            </w:r>
+            <w:proofErr w:type="spellEnd"/>
+            <w:r>
+              <w:t>=3</w:t>
             </w:r>
           </w:p>
         </w:tc>
@@ -2723,8 +3188,13 @@
             <w:tcW w:w="2254" w:type="dxa"/>
           </w:tcPr>
           <w:p>
+            <w:proofErr w:type="spellStart"/>
             <w:r>
-              <w:t>i=2</w:t>
+              <w:t>i</w:t>
+            </w:r>
+            <w:proofErr w:type="spellEnd"/>
+            <w:r>
+              <w:t>=2</w:t>
             </w:r>
           </w:p>
         </w:tc>
@@ -2745,7 +3215,23 @@
     <w:p>
       <w:r>
         <w:lastRenderedPageBreak/>
-        <w:t>As loop runs from i=n and i is divided by constant factor c</w:t>
+        <w:t xml:space="preserve">As loop runs from </w:t>
+      </w:r>
+      <w:proofErr w:type="spellStart"/>
+      <w:r>
+        <w:t>i</w:t>
+      </w:r>
+      <w:proofErr w:type="spellEnd"/>
+      <w:r>
+        <w:t xml:space="preserve">=n and </w:t>
+      </w:r>
+      <w:proofErr w:type="spellStart"/>
+      <w:r>
+        <w:t>i</w:t>
+      </w:r>
+      <w:proofErr w:type="spellEnd"/>
+      <w:r>
+        <w:t xml:space="preserve"> is divided by constant factor c</w:t>
       </w:r>
     </w:p>
     <w:p>
@@ -3141,7 +3627,21 @@
         <w:rPr>
           <w:rFonts w:eastAsiaTheme="minorEastAsia"/>
         </w:rPr>
-        <w:t>Therefore we can say time complexity is O(log n).</w:t>
+        <w:t xml:space="preserve">Therefore we can say time complexity is </w:t>
+      </w:r>
+      <w:proofErr w:type="gramStart"/>
+      <w:r>
+        <w:rPr>
+          <w:rFonts w:eastAsiaTheme="minorEastAsia"/>
+        </w:rPr>
+        <w:t>O(</w:t>
+      </w:r>
+      <w:proofErr w:type="gramEnd"/>
+      <w:r>
+        <w:rPr>
+          <w:rFonts w:eastAsiaTheme="minorEastAsia"/>
+        </w:rPr>
+        <w:t>log n).</w:t>
       </w:r>
     </w:p>
     <w:p>
@@ -3495,11 +3995,19 @@
                 <w:lang w:val="en-US"/>
               </w:rPr>
             </w:pPr>
+            <w:proofErr w:type="spellStart"/>
             <w:r>
               <w:rPr>
                 <w:lang w:val="en-US"/>
               </w:rPr>
-              <w:t>i=0</w:t>
+              <w:t>i</w:t>
+            </w:r>
+            <w:proofErr w:type="spellEnd"/>
+            <w:r>
+              <w:rPr>
+                <w:lang w:val="en-US"/>
+              </w:rPr>
+              <w:t>=0</w:t>
             </w:r>
           </w:p>
         </w:tc>
@@ -3533,11 +4041,19 @@
                 <w:lang w:val="en-US"/>
               </w:rPr>
             </w:pPr>
+            <w:proofErr w:type="spellStart"/>
             <w:r>
               <w:rPr>
                 <w:lang w:val="en-US"/>
               </w:rPr>
-              <w:t>i=0</w:t>
+              <w:t>i</w:t>
+            </w:r>
+            <w:proofErr w:type="spellEnd"/>
+            <w:r>
+              <w:rPr>
+                <w:lang w:val="en-US"/>
+              </w:rPr>
+              <w:t>=0</w:t>
             </w:r>
           </w:p>
         </w:tc>
@@ -3573,11 +4089,19 @@
                 <w:lang w:val="en-US"/>
               </w:rPr>
             </w:pPr>
+            <w:proofErr w:type="spellStart"/>
             <w:r>
               <w:rPr>
                 <w:lang w:val="en-US"/>
               </w:rPr>
-              <w:t>i=2</w:t>
+              <w:t>i</w:t>
+            </w:r>
+            <w:proofErr w:type="spellEnd"/>
+            <w:r>
+              <w:rPr>
+                <w:lang w:val="en-US"/>
+              </w:rPr>
+              <w:t>=2</w:t>
             </w:r>
           </w:p>
         </w:tc>
@@ -3611,11 +4135,19 @@
                 <w:lang w:val="en-US"/>
               </w:rPr>
             </w:pPr>
+            <w:proofErr w:type="spellStart"/>
             <w:r>
               <w:rPr>
                 <w:lang w:val="en-US"/>
               </w:rPr>
-              <w:t>i=6</w:t>
+              <w:t>i</w:t>
+            </w:r>
+            <w:proofErr w:type="spellEnd"/>
+            <w:r>
+              <w:rPr>
+                <w:lang w:val="en-US"/>
+              </w:rPr>
+              <w:t>=6</w:t>
             </w:r>
           </w:p>
         </w:tc>
@@ -3645,11 +4177,19 @@
                 <w:lang w:val="en-US"/>
               </w:rPr>
             </w:pPr>
+            <w:proofErr w:type="spellStart"/>
             <w:r>
               <w:rPr>
                 <w:lang w:val="en-US"/>
               </w:rPr>
-              <w:t>i=4</w:t>
+              <w:t>i</w:t>
+            </w:r>
+            <w:proofErr w:type="spellEnd"/>
+            <w:r>
+              <w:rPr>
+                <w:lang w:val="en-US"/>
+              </w:rPr>
+              <w:t>=4</w:t>
             </w:r>
           </w:p>
         </w:tc>
@@ -3677,11 +4217,19 @@
                 <w:lang w:val="en-US"/>
               </w:rPr>
             </w:pPr>
+            <w:proofErr w:type="spellStart"/>
             <w:r>
               <w:rPr>
                 <w:lang w:val="en-US"/>
               </w:rPr>
-              <w:t>i=12</w:t>
+              <w:t>i</w:t>
+            </w:r>
+            <w:proofErr w:type="spellEnd"/>
+            <w:r>
+              <w:rPr>
+                <w:lang w:val="en-US"/>
+              </w:rPr>
+              <w:t>=12</w:t>
             </w:r>
           </w:p>
         </w:tc>
@@ -3711,11 +4259,19 @@
                 <w:lang w:val="en-US"/>
               </w:rPr>
             </w:pPr>
+            <w:proofErr w:type="spellStart"/>
             <w:r>
               <w:rPr>
                 <w:lang w:val="en-US"/>
               </w:rPr>
-              <w:t>i=6</w:t>
+              <w:t>i</w:t>
+            </w:r>
+            <w:proofErr w:type="spellEnd"/>
+            <w:r>
+              <w:rPr>
+                <w:lang w:val="en-US"/>
+              </w:rPr>
+              <w:t>=6</w:t>
             </w:r>
           </w:p>
         </w:tc>
@@ -3743,11 +4299,19 @@
                 <w:lang w:val="en-US"/>
               </w:rPr>
             </w:pPr>
+            <w:proofErr w:type="spellStart"/>
             <w:r>
               <w:rPr>
                 <w:lang w:val="en-US"/>
               </w:rPr>
-              <w:t>i=18</w:t>
+              <w:t>i</w:t>
+            </w:r>
+            <w:proofErr w:type="spellEnd"/>
+            <w:r>
+              <w:rPr>
+                <w:lang w:val="en-US"/>
+              </w:rPr>
+              <w:t>=18</w:t>
             </w:r>
           </w:p>
         </w:tc>
@@ -3777,11 +4341,19 @@
                 <w:lang w:val="en-US"/>
               </w:rPr>
             </w:pPr>
+            <w:proofErr w:type="spellStart"/>
             <w:r>
               <w:rPr>
                 <w:lang w:val="en-US"/>
               </w:rPr>
-              <w:t>i=8</w:t>
+              <w:t>i</w:t>
+            </w:r>
+            <w:proofErr w:type="spellEnd"/>
+            <w:r>
+              <w:rPr>
+                <w:lang w:val="en-US"/>
+              </w:rPr>
+              <w:t>=8</w:t>
             </w:r>
           </w:p>
         </w:tc>
@@ -3884,11 +4456,19 @@
                 <w:lang w:val="en-US"/>
               </w:rPr>
             </w:pPr>
+            <w:proofErr w:type="spellStart"/>
             <w:r>
               <w:rPr>
                 <w:lang w:val="en-US"/>
               </w:rPr>
-              <w:t>i=10</w:t>
+              <w:t>i</w:t>
+            </w:r>
+            <w:proofErr w:type="spellEnd"/>
+            <w:r>
+              <w:rPr>
+                <w:lang w:val="en-US"/>
+              </w:rPr>
+              <w:t>=10</w:t>
             </w:r>
           </w:p>
         </w:tc>
@@ -3922,11 +4502,19 @@
                 <w:lang w:val="en-US"/>
               </w:rPr>
             </w:pPr>
+            <w:proofErr w:type="spellStart"/>
             <w:r>
               <w:rPr>
                 <w:lang w:val="en-US"/>
               </w:rPr>
-              <w:t>i=20</w:t>
+              <w:t>i</w:t>
+            </w:r>
+            <w:proofErr w:type="spellEnd"/>
+            <w:r>
+              <w:rPr>
+                <w:lang w:val="en-US"/>
+              </w:rPr>
+              <w:t>=20</w:t>
             </w:r>
           </w:p>
         </w:tc>
@@ -3962,11 +4550,19 @@
                 <w:lang w:val="en-US"/>
               </w:rPr>
             </w:pPr>
+            <w:proofErr w:type="spellStart"/>
             <w:r>
               <w:rPr>
                 <w:lang w:val="en-US"/>
               </w:rPr>
-              <w:t>i=8</w:t>
+              <w:t>i</w:t>
+            </w:r>
+            <w:proofErr w:type="spellEnd"/>
+            <w:r>
+              <w:rPr>
+                <w:lang w:val="en-US"/>
+              </w:rPr>
+              <w:t>=8</w:t>
             </w:r>
           </w:p>
         </w:tc>
@@ -4000,11 +4596,19 @@
                 <w:lang w:val="en-US"/>
               </w:rPr>
             </w:pPr>
+            <w:proofErr w:type="spellStart"/>
             <w:r>
               <w:rPr>
                 <w:lang w:val="en-US"/>
               </w:rPr>
-              <w:t>i=14</w:t>
+              <w:t>i</w:t>
+            </w:r>
+            <w:proofErr w:type="spellEnd"/>
+            <w:r>
+              <w:rPr>
+                <w:lang w:val="en-US"/>
+              </w:rPr>
+              <w:t>=14</w:t>
             </w:r>
           </w:p>
         </w:tc>
@@ -4034,11 +4638,19 @@
                 <w:lang w:val="en-US"/>
               </w:rPr>
             </w:pPr>
+            <w:proofErr w:type="spellStart"/>
             <w:r>
               <w:rPr>
                 <w:lang w:val="en-US"/>
               </w:rPr>
-              <w:t>i=6</w:t>
+              <w:t>i</w:t>
+            </w:r>
+            <w:proofErr w:type="spellEnd"/>
+            <w:r>
+              <w:rPr>
+                <w:lang w:val="en-US"/>
+              </w:rPr>
+              <w:t>=6</w:t>
             </w:r>
           </w:p>
         </w:tc>
@@ -4066,11 +4678,19 @@
                 <w:lang w:val="en-US"/>
               </w:rPr>
             </w:pPr>
+            <w:proofErr w:type="spellStart"/>
             <w:r>
               <w:rPr>
                 <w:lang w:val="en-US"/>
               </w:rPr>
-              <w:t>i=8</w:t>
+              <w:t>i</w:t>
+            </w:r>
+            <w:proofErr w:type="spellEnd"/>
+            <w:r>
+              <w:rPr>
+                <w:lang w:val="en-US"/>
+              </w:rPr>
+              <w:t>=8</w:t>
             </w:r>
           </w:p>
         </w:tc>
@@ -4100,11 +4720,19 @@
                 <w:lang w:val="en-US"/>
               </w:rPr>
             </w:pPr>
+            <w:proofErr w:type="spellStart"/>
             <w:r>
               <w:rPr>
                 <w:lang w:val="en-US"/>
               </w:rPr>
-              <w:t>i=4</w:t>
+              <w:t>i</w:t>
+            </w:r>
+            <w:proofErr w:type="spellEnd"/>
+            <w:r>
+              <w:rPr>
+                <w:lang w:val="en-US"/>
+              </w:rPr>
+              <w:t>=4</w:t>
             </w:r>
           </w:p>
         </w:tc>
@@ -4132,11 +4760,19 @@
                 <w:lang w:val="en-US"/>
               </w:rPr>
             </w:pPr>
+            <w:proofErr w:type="spellStart"/>
             <w:r>
               <w:rPr>
                 <w:lang w:val="en-US"/>
               </w:rPr>
-              <w:t>i=2</w:t>
+              <w:t>i</w:t>
+            </w:r>
+            <w:proofErr w:type="spellEnd"/>
+            <w:r>
+              <w:rPr>
+                <w:lang w:val="en-US"/>
+              </w:rPr>
+              <w:t>=2</w:t>
             </w:r>
           </w:p>
         </w:tc>
@@ -4166,11 +4802,19 @@
                 <w:lang w:val="en-US"/>
               </w:rPr>
             </w:pPr>
+            <w:proofErr w:type="spellStart"/>
             <w:r>
               <w:rPr>
                 <w:lang w:val="en-US"/>
               </w:rPr>
-              <w:t>i=2</w:t>
+              <w:t>i</w:t>
+            </w:r>
+            <w:proofErr w:type="spellEnd"/>
+            <w:r>
+              <w:rPr>
+                <w:lang w:val="en-US"/>
+              </w:rPr>
+              <w:t>=2</w:t>
             </w:r>
           </w:p>
         </w:tc>
@@ -4253,7 +4897,16 @@
           <w:bCs/>
           <w:lang w:val="en-US"/>
         </w:rPr>
-        <w:t xml:space="preserve"> Polynomial Time Algorithm or O(n</w:t>
+        <w:t xml:space="preserve"> Polynomial Time Algorithm or O(</w:t>
+      </w:r>
+      <w:proofErr w:type="spellStart"/>
+      <w:r>
+        <w:rPr>
+          <w:b/>
+          <w:bCs/>
+          <w:lang w:val="en-US"/>
+        </w:rPr>
+        <w:t>n</w:t>
       </w:r>
       <w:r>
         <w:rPr>
@@ -4264,6 +4917,7 @@
         </w:rPr>
         <w:t>c</w:t>
       </w:r>
+      <w:proofErr w:type="spellEnd"/>
       <w:r>
         <w:rPr>
           <w:b/>
@@ -4304,7 +4958,16 @@
           <w:bCs/>
           <w:lang w:val="en-US"/>
         </w:rPr>
-        <w:t>O(n</w:t>
+        <w:t>O(</w:t>
+      </w:r>
+      <w:proofErr w:type="spellStart"/>
+      <w:r>
+        <w:rPr>
+          <w:b/>
+          <w:bCs/>
+          <w:lang w:val="en-US"/>
+        </w:rPr>
+        <w:t>n</w:t>
       </w:r>
       <w:r>
         <w:rPr>
@@ -4315,6 +4978,7 @@
         </w:rPr>
         <w:t>c</w:t>
       </w:r>
+      <w:proofErr w:type="spellEnd"/>
       <w:r>
         <w:rPr>
           <w:b/>
@@ -4499,7 +5163,21 @@
         <w:rPr>
           <w:lang w:val="en-US"/>
         </w:rPr>
-        <w:t>verall Time Complexity = O(nlogn)+O(n</w:t>
+        <w:t>verall Time Complexity = O(</w:t>
+      </w:r>
+      <w:proofErr w:type="spellStart"/>
+      <w:r>
+        <w:rPr>
+          <w:lang w:val="en-US"/>
+        </w:rPr>
+        <w:t>nlogn</w:t>
+      </w:r>
+      <w:proofErr w:type="spellEnd"/>
+      <w:r>
+        <w:rPr>
+          <w:lang w:val="en-US"/>
+        </w:rPr>
+        <w:t>)+O(n</w:t>
       </w:r>
       <w:r>
         <w:rPr>
@@ -4563,7 +5241,16 @@
           <w:bCs/>
           <w:lang w:val="en-US"/>
         </w:rPr>
-        <w:t>Exponential Time Algorithm or O(c</w:t>
+        <w:t>Exponential Time Algorithm or O(</w:t>
+      </w:r>
+      <w:proofErr w:type="spellStart"/>
+      <w:r>
+        <w:rPr>
+          <w:b/>
+          <w:bCs/>
+          <w:lang w:val="en-US"/>
+        </w:rPr>
+        <w:t>c</w:t>
       </w:r>
       <w:r>
         <w:rPr>
@@ -4574,6 +5261,7 @@
         </w:rPr>
         <w:t>n</w:t>
       </w:r>
+      <w:proofErr w:type="spellEnd"/>
       <w:r>
         <w:rPr>
           <w:b/>
@@ -5451,7 +6139,25 @@
           <w:b/>
           <w:bCs/>
         </w:rPr>
-        <w:t>Constant Space (O(1))</w:t>
+        <w:t>Constant Space (</w:t>
+      </w:r>
+      <w:proofErr w:type="gramStart"/>
+      <w:r>
+        <w:rPr>
+          <w:rFonts w:cstheme="minorHAnsi"/>
+          <w:b/>
+          <w:bCs/>
+        </w:rPr>
+        <w:t>O(</w:t>
+      </w:r>
+      <w:proofErr w:type="gramEnd"/>
+      <w:r>
+        <w:rPr>
+          <w:rFonts w:cstheme="minorHAnsi"/>
+          <w:b/>
+          <w:bCs/>
+        </w:rPr>
+        <w:t>1))</w:t>
       </w:r>
     </w:p>
     <w:p>
@@ -5530,7 +6236,25 @@
           <w:bCs/>
         </w:rPr>
         <w:lastRenderedPageBreak/>
-        <w:t>Logarithmic Space (O(log n))</w:t>
+        <w:t>Logarithmic Space (</w:t>
+      </w:r>
+      <w:proofErr w:type="gramStart"/>
+      <w:r>
+        <w:rPr>
+          <w:rFonts w:cstheme="minorHAnsi"/>
+          <w:b/>
+          <w:bCs/>
+        </w:rPr>
+        <w:t>O(</w:t>
+      </w:r>
+      <w:proofErr w:type="gramEnd"/>
+      <w:r>
+        <w:rPr>
+          <w:rFonts w:cstheme="minorHAnsi"/>
+          <w:b/>
+          <w:bCs/>
+        </w:rPr>
+        <w:t>log n))</w:t>
       </w:r>
     </w:p>
     <w:p>
@@ -5671,7 +6395,29 @@
           <w:sz w:val="22"/>
           <w:szCs w:val="22"/>
         </w:rPr>
-        <w:t>Space Complexity = O(log n)</w:t>
+        <w:t xml:space="preserve">Space Complexity = </w:t>
+      </w:r>
+      <w:proofErr w:type="gramStart"/>
+      <w:r>
+        <w:rPr>
+          <w:rFonts w:asciiTheme="minorHAnsi" w:hAnsiTheme="minorHAnsi" w:cstheme="minorHAnsi"/>
+          <w:b/>
+          <w:bCs/>
+          <w:sz w:val="22"/>
+          <w:szCs w:val="22"/>
+        </w:rPr>
+        <w:t>O(</w:t>
+      </w:r>
+      <w:proofErr w:type="gramEnd"/>
+      <w:r>
+        <w:rPr>
+          <w:rFonts w:asciiTheme="minorHAnsi" w:hAnsiTheme="minorHAnsi" w:cstheme="minorHAnsi"/>
+          <w:b/>
+          <w:bCs/>
+          <w:sz w:val="22"/>
+          <w:szCs w:val="22"/>
+        </w:rPr>
+        <w:t>log n)</w:t>
       </w:r>
       <w:r>
         <w:rPr>
@@ -5769,13 +6515,23 @@
           <w:szCs w:val="22"/>
         </w:rPr>
       </w:pPr>
-      <w:r>
-        <w:rPr>
-          <w:rFonts w:asciiTheme="minorHAnsi" w:hAnsiTheme="minorHAnsi" w:cstheme="minorHAnsi"/>
-          <w:sz w:val="22"/>
-          <w:szCs w:val="22"/>
-        </w:rPr>
-        <w:t>arr requires memory proportional to n.</w:t>
+      <w:proofErr w:type="spellStart"/>
+      <w:r>
+        <w:rPr>
+          <w:rFonts w:asciiTheme="minorHAnsi" w:hAnsiTheme="minorHAnsi" w:cstheme="minorHAnsi"/>
+          <w:sz w:val="22"/>
+          <w:szCs w:val="22"/>
+        </w:rPr>
+        <w:t>arr</w:t>
+      </w:r>
+      <w:proofErr w:type="spellEnd"/>
+      <w:r>
+        <w:rPr>
+          <w:rFonts w:asciiTheme="minorHAnsi" w:hAnsiTheme="minorHAnsi" w:cstheme="minorHAnsi"/>
+          <w:sz w:val="22"/>
+          <w:szCs w:val="22"/>
+        </w:rPr>
+        <w:t xml:space="preserve"> requires memory proportional to n.</w:t>
       </w:r>
       <w:r>
         <w:rPr>
@@ -7690,6 +8446,9 @@
             <m:t>+bx+c=0</m:t>
           </m:r>
           <m:r>
+            <m:rPr>
+              <m:sty m:val="p"/>
+            </m:rPr>
             <w:rPr>
               <w:rFonts w:asciiTheme="minorHAnsi" w:hAnsiTheme="minorHAnsi" w:cstheme="minorHAnsi"/>
               <w:sz w:val="22"/>
@@ -8331,6 +9090,9 @@
             <m:t>=5.2</m:t>
           </m:r>
           <m:r>
+            <m:rPr>
+              <m:sty m:val="p"/>
+            </m:rPr>
             <w:rPr>
               <w:rFonts w:asciiTheme="minorHAnsi" w:hAnsiTheme="minorHAnsi" w:cstheme="minorHAnsi"/>
               <w:sz w:val="22"/>
@@ -9951,9 +10713,147 @@
         <w:pStyle w:val="NormalWeb"/>
         <w:rPr>
           <w:rFonts w:asciiTheme="minorHAnsi" w:hAnsiTheme="minorHAnsi" w:cstheme="minorHAnsi"/>
-          <w:iCs/>
-        </w:rPr>
-      </w:pPr>
+          <w:b/>
+          <w:bCs/>
+          <w:iCs/>
+        </w:rPr>
+      </w:pPr>
+      <w:r>
+        <w:rPr>
+          <w:rFonts w:asciiTheme="minorHAnsi" w:hAnsiTheme="minorHAnsi" w:cstheme="minorHAnsi"/>
+          <w:b/>
+          <w:bCs/>
+          <w:iCs/>
+        </w:rPr>
+        <w:t>2.6 Factorials</w:t>
+      </w:r>
+    </w:p>
+    <w:p>
+      <w:pPr>
+        <w:pStyle w:val="NormalWeb"/>
+        <w:rPr>
+          <w:rFonts w:cstheme="minorHAnsi"/>
+          <w:iCs/>
+        </w:rPr>
+      </w:pPr>
+      <w:r>
+        <w:rPr>
+          <w:rFonts w:cstheme="minorHAnsi"/>
+          <w:iCs/>
+        </w:rPr>
+        <w:t xml:space="preserve">The </w:t>
+      </w:r>
+      <w:r>
+        <w:rPr>
+          <w:rFonts w:cstheme="minorHAnsi"/>
+          <w:b/>
+          <w:bCs/>
+          <w:iCs/>
+        </w:rPr>
+        <w:t>factorial</w:t>
+      </w:r>
+      <w:r>
+        <w:rPr>
+          <w:rFonts w:cstheme="minorHAnsi"/>
+          <w:iCs/>
+        </w:rPr>
+        <w:t xml:space="preserve"> of a number n (written as n!) is the </w:t>
+      </w:r>
+      <w:r>
+        <w:rPr>
+          <w:rFonts w:cstheme="minorHAnsi"/>
+          <w:b/>
+          <w:bCs/>
+          <w:iCs/>
+        </w:rPr>
+        <w:t>product of all positive integers</w:t>
+      </w:r>
+      <w:r>
+        <w:rPr>
+          <w:rFonts w:cstheme="minorHAnsi"/>
+          <w:iCs/>
+        </w:rPr>
+        <w:t xml:space="preserve"> from 1 to n.</w:t>
+      </w:r>
+    </w:p>
+    <w:p>
+      <w:pPr>
+        <w:pStyle w:val="NormalWeb"/>
+        <w:rPr>
+          <w:rFonts w:asciiTheme="minorHAnsi" w:hAnsiTheme="minorHAnsi" w:cstheme="minorHAnsi"/>
+          <w:iCs/>
+        </w:rPr>
+      </w:pPr>
+      <m:oMathPara>
+        <m:oMath>
+          <m:r>
+            <w:rPr>
+              <w:rFonts w:ascii="Cambria Math" w:hAnsi="Cambria Math" w:cstheme="minorHAnsi"/>
+            </w:rPr>
+            <m:t>n!=n×(n-1)×(n-2)×…×2×1</m:t>
+          </m:r>
+          <m:r>
+            <w:rPr>
+              <w:rFonts w:asciiTheme="minorHAnsi" w:hAnsiTheme="minorHAnsi" w:cstheme="minorHAnsi"/>
+              <w:i/>
+              <w:iCs/>
+            </w:rPr>
+            <w:br/>
+          </m:r>
+        </m:oMath>
+      </m:oMathPara>
+      <w:r>
+        <w:rPr>
+          <w:rFonts w:asciiTheme="minorHAnsi" w:hAnsiTheme="minorHAnsi" w:cstheme="minorHAnsi"/>
+          <w:iCs/>
+        </w:rPr>
+        <w:t>And, 0! = 1</w:t>
+      </w:r>
+    </w:p>
+    <w:p>
+      <w:pPr>
+        <w:pStyle w:val="NormalWeb"/>
+        <w:rPr>
+          <w:rFonts w:cstheme="minorHAnsi"/>
+          <w:iCs/>
+        </w:rPr>
+      </w:pPr>
+      <w:r>
+        <w:rPr>
+          <w:rFonts w:cstheme="minorHAnsi"/>
+          <w:b/>
+          <w:bCs/>
+          <w:iCs/>
+        </w:rPr>
+        <w:t>Recursive definition:</w:t>
+      </w:r>
+    </w:p>
+    <w:p>
+      <w:pPr>
+        <w:pStyle w:val="NormalWeb"/>
+        <w:rPr>
+          <w:rFonts w:asciiTheme="minorHAnsi" w:hAnsiTheme="minorHAnsi" w:cstheme="minorHAnsi"/>
+          <w:iCs/>
+        </w:rPr>
+      </w:pPr>
+      <m:oMathPara>
+        <m:oMath>
+          <m:r>
+            <w:rPr>
+              <w:rFonts w:ascii="Cambria Math" w:hAnsi="Cambria Math" w:cstheme="minorHAnsi"/>
+            </w:rPr>
+            <m:t>n!=n×(n-1)!</m:t>
+          </m:r>
+          <m:r>
+            <w:rPr>
+              <w:rFonts w:asciiTheme="minorHAnsi" w:hAnsiTheme="minorHAnsi" w:cstheme="minorHAnsi"/>
+              <w:i/>
+              <w:iCs/>
+            </w:rPr>
+            <w:br/>
+          </m:r>
+        </m:oMath>
+      </m:oMathPara>
     </w:p>
     <w:sectPr>
       <w:pgSz w:w="11906" w:h="16838"/>

</xml_diff>

<commit_message>
Permutation in mathematics in DSA
Signed-off-by: PranaySingh13 <pranay.singh.1393@gmail.com>
</commit_message>
<xml_diff>
--- a/Backend/DSA/Data Structures and Algorithm.docx
+++ b/Backend/DSA/Data Structures and Algorithm.docx
@@ -10795,8 +10795,6 @@
           <m:r>
             <w:rPr>
               <w:rFonts w:asciiTheme="minorHAnsi" w:hAnsiTheme="minorHAnsi" w:cstheme="minorHAnsi"/>
-              <w:i/>
-              <w:iCs/>
             </w:rPr>
             <w:br/>
           </m:r>
@@ -10833,6 +10831,8 @@
         <w:pStyle w:val="NormalWeb"/>
         <w:rPr>
           <w:rFonts w:asciiTheme="minorHAnsi" w:hAnsiTheme="minorHAnsi" w:cstheme="minorHAnsi"/>
+          <w:b/>
+          <w:bCs/>
           <w:iCs/>
         </w:rPr>
       </w:pPr>
@@ -10847,13 +10847,253 @@
           <m:r>
             <w:rPr>
               <w:rFonts w:asciiTheme="minorHAnsi" w:hAnsiTheme="minorHAnsi" w:cstheme="minorHAnsi"/>
-              <w:i/>
-              <w:iCs/>
             </w:rPr>
             <w:br/>
           </m:r>
         </m:oMath>
       </m:oMathPara>
+      <w:r>
+        <w:rPr>
+          <w:rFonts w:asciiTheme="minorHAnsi" w:hAnsiTheme="minorHAnsi" w:cstheme="minorHAnsi"/>
+          <w:b/>
+          <w:bCs/>
+          <w:iCs/>
+        </w:rPr>
+        <w:t>2.7 Permutations and Combinations</w:t>
+      </w:r>
+    </w:p>
+    <w:p>
+      <w:pPr>
+        <w:pStyle w:val="NormalWeb"/>
+        <w:rPr>
+          <w:rFonts w:asciiTheme="minorHAnsi" w:hAnsiTheme="minorHAnsi" w:cstheme="minorHAnsi"/>
+          <w:iCs/>
+        </w:rPr>
+      </w:pPr>
+      <w:r>
+        <w:rPr>
+          <w:rFonts w:asciiTheme="minorHAnsi" w:hAnsiTheme="minorHAnsi" w:cstheme="minorHAnsi"/>
+          <w:iCs/>
+        </w:rPr>
+        <w:t xml:space="preserve">Permutation </w:t>
+      </w:r>
+      <w:r>
+        <w:rPr>
+          <w:rFonts w:asciiTheme="minorHAnsi" w:hAnsiTheme="minorHAnsi" w:cstheme="minorHAnsi"/>
+          <w:iCs/>
+        </w:rPr>
+        <w:t>is defined as arrangement of r things that can be done out of n things where order matters that is changing the order makes it a new case.</w:t>
+      </w:r>
+    </w:p>
+    <w:p>
+      <w:pPr>
+        <w:pStyle w:val="NormalWeb"/>
+        <w:rPr>
+          <w:rFonts w:cstheme="minorHAnsi"/>
+          <w:iCs/>
+        </w:rPr>
+      </w:pPr>
+      <w:r>
+        <w:rPr>
+          <w:rFonts w:cstheme="minorHAnsi"/>
+          <w:iCs/>
+        </w:rPr>
+        <w:t xml:space="preserve">Let’s say we have </w:t>
+      </w:r>
+      <w:r>
+        <w:rPr>
+          <w:rFonts w:cstheme="minorHAnsi"/>
+          <w:b/>
+          <w:bCs/>
+          <w:iCs/>
+        </w:rPr>
+        <w:t>3 letters: A, B, C</w:t>
+      </w:r>
+      <w:r>
+        <w:rPr>
+          <w:rFonts w:cstheme="minorHAnsi"/>
+          <w:iCs/>
+        </w:rPr>
+        <w:t xml:space="preserve"> and w</w:t>
+      </w:r>
+      <w:r>
+        <w:rPr>
+          <w:rFonts w:cstheme="minorHAnsi"/>
+          <w:iCs/>
+        </w:rPr>
+        <w:t xml:space="preserve">e want to </w:t>
+      </w:r>
+      <w:r>
+        <w:rPr>
+          <w:rFonts w:cstheme="minorHAnsi"/>
+          <w:b/>
+          <w:bCs/>
+          <w:iCs/>
+        </w:rPr>
+        <w:t>pick 2 of them</w:t>
+      </w:r>
+      <w:r>
+        <w:rPr>
+          <w:rFonts w:cstheme="minorHAnsi"/>
+          <w:iCs/>
+        </w:rPr>
+        <w:t>.</w:t>
+      </w:r>
+    </w:p>
+    <w:p>
+      <w:pPr>
+        <w:pStyle w:val="NormalWeb"/>
+        <w:rPr>
+          <w:rFonts w:cstheme="minorHAnsi"/>
+          <w:b/>
+          <w:bCs/>
+          <w:iCs/>
+        </w:rPr>
+      </w:pPr>
+      <w:r>
+        <w:rPr>
+          <w:rFonts w:cstheme="minorHAnsi"/>
+          <w:b/>
+          <w:bCs/>
+          <w:iCs/>
+        </w:rPr>
+        <w:t>Permutation (Order Matters)</w:t>
+      </w:r>
+    </w:p>
+    <w:p>
+      <w:pPr>
+        <w:pStyle w:val="NormalWeb"/>
+        <w:rPr>
+          <w:rFonts w:cstheme="minorHAnsi"/>
+          <w:iCs/>
+        </w:rPr>
+      </w:pPr>
+      <w:r>
+        <w:rPr>
+          <w:rFonts w:cstheme="minorHAnsi"/>
+          <w:iCs/>
+        </w:rPr>
+        <w:t xml:space="preserve">We care about </w:t>
+      </w:r>
+      <w:r>
+        <w:rPr>
+          <w:rFonts w:cstheme="minorHAnsi"/>
+          <w:iCs/>
+        </w:rPr>
+        <w:t>what are p</w:t>
+      </w:r>
+      <w:r>
+        <w:rPr>
+          <w:rFonts w:cstheme="minorHAnsi"/>
+          <w:iCs/>
+        </w:rPr>
+        <w:t>ossible arrangements of 2 letters:</w:t>
+      </w:r>
+    </w:p>
+    <w:p>
+      <w:pPr>
+        <w:pStyle w:val="NormalWeb"/>
+        <w:rPr>
+          <w:rFonts w:cstheme="minorHAnsi"/>
+          <w:iCs/>
+        </w:rPr>
+      </w:pPr>
+      <w:r>
+        <w:rPr>
+          <w:rFonts w:cstheme="minorHAnsi"/>
+          <w:iCs/>
+        </w:rPr>
+        <w:t>AB, AC, BA, BC, CA, CB</w:t>
+      </w:r>
+    </w:p>
+    <w:p>
+      <w:pPr>
+        <w:pStyle w:val="NormalWeb"/>
+        <w:rPr>
+          <w:rFonts w:cstheme="minorHAnsi"/>
+          <w:iCs/>
+        </w:rPr>
+      </w:pPr>
+      <w:r>
+        <w:rPr>
+          <w:rFonts w:cstheme="minorHAnsi"/>
+          <w:iCs/>
+        </w:rPr>
+        <w:t>Even though AB and BA use the same letters,</w:t>
+      </w:r>
+      <w:r>
+        <w:rPr>
+          <w:rFonts w:cstheme="minorHAnsi"/>
+          <w:iCs/>
+        </w:rPr>
+        <w:t xml:space="preserve"> </w:t>
+      </w:r>
+      <w:r>
+        <w:rPr>
+          <w:rFonts w:cstheme="minorHAnsi"/>
+          <w:iCs/>
+        </w:rPr>
+        <w:t xml:space="preserve">they are </w:t>
+      </w:r>
+      <w:r>
+        <w:rPr>
+          <w:rFonts w:cstheme="minorHAnsi"/>
+          <w:b/>
+          <w:bCs/>
+          <w:iCs/>
+        </w:rPr>
+        <w:t>different arrangements</w:t>
+      </w:r>
+      <w:r>
+        <w:rPr>
+          <w:rFonts w:cstheme="minorHAnsi"/>
+          <w:iCs/>
+        </w:rPr>
+        <w:t xml:space="preserve">, because </w:t>
+      </w:r>
+      <w:r>
+        <w:rPr>
+          <w:rFonts w:cstheme="minorHAnsi"/>
+          <w:b/>
+          <w:bCs/>
+          <w:iCs/>
+        </w:rPr>
+        <w:t>order changed</w:t>
+      </w:r>
+      <w:r>
+        <w:rPr>
+          <w:rFonts w:cstheme="minorHAnsi"/>
+          <w:iCs/>
+        </w:rPr>
+        <w:t>.</w:t>
+      </w:r>
+    </w:p>
+    <w:p>
+      <w:pPr>
+        <w:pStyle w:val="NormalWeb"/>
+        <w:rPr>
+          <w:rFonts w:cstheme="minorHAnsi"/>
+          <w:iCs/>
+        </w:rPr>
+      </w:pPr>
+      <w:r>
+        <w:rPr>
+          <w:rFonts w:cstheme="minorHAnsi"/>
+          <w:b/>
+          <w:bCs/>
+          <w:iCs/>
+        </w:rPr>
+        <w:t>Total = 6 permutations</w:t>
+      </w:r>
+    </w:p>
+    <w:p>
+      <w:pPr>
+        <w:pStyle w:val="NormalWeb"/>
+        <w:rPr>
+          <w:rFonts w:asciiTheme="minorHAnsi" w:hAnsiTheme="minorHAnsi" w:cstheme="minorHAnsi"/>
+          <w:iCs/>
+        </w:rPr>
+      </w:pPr>
     </w:p>
     <w:sectPr>
       <w:pgSz w:w="11906" w:h="16838"/>

</xml_diff>

<commit_message>
Permuation and Combination in mathematics in DSA
Signed-off-by: PranaySingh13 <pranay.singh.1393@gmail.com>
</commit_message>
<xml_diff>
--- a/Backend/DSA/Data Structures and Algorithm.docx
+++ b/Backend/DSA/Data Structures and Algorithm.docx
@@ -10793,6 +10793,9 @@
             <m:t>n!=n×(n-1)×(n-2)×…×2×1</m:t>
           </m:r>
           <m:r>
+            <m:rPr>
+              <m:sty m:val="p"/>
+            </m:rPr>
             <w:rPr>
               <w:rFonts w:asciiTheme="minorHAnsi" w:hAnsiTheme="minorHAnsi" w:cstheme="minorHAnsi"/>
             </w:rPr>
@@ -10845,6 +10848,9 @@
             <m:t>n!=n×(n-1)!</m:t>
           </m:r>
           <m:r>
+            <m:rPr>
+              <m:sty m:val="p"/>
+            </m:rPr>
             <w:rPr>
               <w:rFonts w:asciiTheme="minorHAnsi" w:hAnsiTheme="minorHAnsi" w:cstheme="minorHAnsi"/>
             </w:rPr>
@@ -11073,6 +11079,8 @@
         <w:pStyle w:val="NormalWeb"/>
         <w:rPr>
           <w:rFonts w:cstheme="minorHAnsi"/>
+          <w:b/>
+          <w:bCs/>
           <w:iCs/>
         </w:rPr>
       </w:pPr>
@@ -11090,10 +11098,433 @@
       <w:pPr>
         <w:pStyle w:val="NormalWeb"/>
         <w:rPr>
-          <w:rFonts w:asciiTheme="minorHAnsi" w:hAnsiTheme="minorHAnsi" w:cstheme="minorHAnsi"/>
-          <w:iCs/>
-        </w:rPr>
-      </w:pPr>
+          <w:rFonts w:cstheme="minorHAnsi"/>
+          <w:b/>
+          <w:bCs/>
+          <w:iCs/>
+        </w:rPr>
+      </w:pPr>
+      <w:r>
+        <w:rPr>
+          <w:rFonts w:cstheme="minorHAnsi"/>
+          <w:b/>
+          <w:bCs/>
+          <w:iCs/>
+        </w:rPr>
+        <w:t>Formula:</w:t>
+      </w:r>
+    </w:p>
+    <w:p>
+      <w:pPr>
+        <w:pStyle w:val="NormalWeb"/>
+        <w:rPr>
+          <w:rFonts w:cstheme="minorHAnsi"/>
+          <w:b/>
+          <w:bCs/>
+          <w:iCs/>
+        </w:rPr>
+      </w:pPr>
+      <m:oMathPara>
+        <m:oMath>
+          <m:r>
+            <m:rPr>
+              <m:sty m:val="bi"/>
+            </m:rPr>
+            <w:rPr>
+              <w:rFonts w:ascii="Cambria Math" w:hAnsi="Cambria Math" w:cstheme="minorHAnsi"/>
+            </w:rPr>
+            <w:lastRenderedPageBreak/>
+            <m:t>P(n,r)=</m:t>
+          </m:r>
+          <m:f>
+            <m:fPr>
+              <m:ctrlPr>
+                <w:rPr>
+                  <w:rFonts w:ascii="Cambria Math" w:hAnsi="Cambria Math" w:cstheme="minorHAnsi"/>
+                  <w:b/>
+                  <w:bCs/>
+                  <w:iCs/>
+                </w:rPr>
+              </m:ctrlPr>
+            </m:fPr>
+            <m:num>
+              <m:r>
+                <m:rPr>
+                  <m:sty m:val="bi"/>
+                </m:rPr>
+                <w:rPr>
+                  <w:rFonts w:ascii="Cambria Math" w:hAnsi="Cambria Math" w:cstheme="minorHAnsi"/>
+                </w:rPr>
+                <m:t>n!</m:t>
+              </m:r>
+            </m:num>
+            <m:den>
+              <m:r>
+                <m:rPr>
+                  <m:sty m:val="bi"/>
+                </m:rPr>
+                <w:rPr>
+                  <w:rFonts w:ascii="Cambria Math" w:hAnsi="Cambria Math" w:cstheme="minorHAnsi"/>
+                </w:rPr>
+                <m:t>(n-r)!</m:t>
+              </m:r>
+            </m:den>
+          </m:f>
+          <m:r>
+            <w:rPr>
+              <w:rFonts w:cstheme="minorHAnsi"/>
+              <w:b/>
+              <w:bCs/>
+              <w:iCs/>
+            </w:rPr>
+            <w:br/>
+          </m:r>
+        </m:oMath>
+      </m:oMathPara>
+    </w:p>
+    <w:p>
+      <w:pPr>
+        <w:pStyle w:val="NormalWeb"/>
+        <w:rPr>
+          <w:rFonts w:cstheme="minorHAnsi"/>
+          <w:b/>
+          <w:bCs/>
+          <w:iCs/>
+        </w:rPr>
+      </w:pPr>
+      <w:r>
+        <w:rPr>
+          <w:rFonts w:cstheme="minorHAnsi"/>
+          <w:b/>
+          <w:bCs/>
+          <w:iCs/>
+        </w:rPr>
+        <w:t>Where:</w:t>
+      </w:r>
+    </w:p>
+    <w:p>
+      <w:pPr>
+        <w:pStyle w:val="NormalWeb"/>
+        <w:numPr>
+          <w:ilvl w:val="0"/>
+          <w:numId w:val="24"/>
+        </w:numPr>
+        <w:rPr>
+          <w:rFonts w:cstheme="minorHAnsi"/>
+          <w:b/>
+          <w:bCs/>
+          <w:iCs/>
+        </w:rPr>
+      </w:pPr>
+      <w:r>
+        <w:rPr>
+          <w:rFonts w:cstheme="minorHAnsi"/>
+          <w:b/>
+          <w:bCs/>
+          <w:iCs/>
+        </w:rPr>
+        <w:t>n = total number of items</w:t>
+      </w:r>
+    </w:p>
+    <w:p>
+      <w:pPr>
+        <w:pStyle w:val="NormalWeb"/>
+        <w:numPr>
+          <w:ilvl w:val="0"/>
+          <w:numId w:val="24"/>
+        </w:numPr>
+        <w:rPr>
+          <w:rFonts w:cstheme="minorHAnsi"/>
+          <w:b/>
+          <w:bCs/>
+          <w:iCs/>
+        </w:rPr>
+      </w:pPr>
+      <w:r>
+        <w:rPr>
+          <w:rFonts w:cstheme="minorHAnsi"/>
+          <w:b/>
+          <w:bCs/>
+          <w:iCs/>
+        </w:rPr>
+        <w:t>r = number of items to arrange</w:t>
+      </w:r>
+    </w:p>
+    <w:p>
+      <w:pPr>
+        <w:pStyle w:val="NormalWeb"/>
+        <w:rPr>
+          <w:rFonts w:cstheme="minorHAnsi"/>
+          <w:b/>
+          <w:bCs/>
+          <w:iCs/>
+        </w:rPr>
+      </w:pPr>
+      <w:r>
+        <w:rPr>
+          <w:rFonts w:cstheme="minorHAnsi"/>
+          <w:b/>
+          <w:bCs/>
+          <w:iCs/>
+        </w:rPr>
+        <w:t>Combination (Order doesn’t matter)</w:t>
+      </w:r>
+    </w:p>
+    <w:p>
+      <w:pPr>
+        <w:pStyle w:val="NormalWeb"/>
+        <w:rPr>
+          <w:rFonts w:asciiTheme="minorHAnsi" w:hAnsiTheme="minorHAnsi" w:cstheme="minorHAnsi"/>
+          <w:iCs/>
+        </w:rPr>
+      </w:pPr>
+      <w:r>
+        <w:rPr>
+          <w:rFonts w:asciiTheme="minorHAnsi" w:hAnsiTheme="minorHAnsi" w:cstheme="minorHAnsi"/>
+          <w:iCs/>
+        </w:rPr>
+        <w:t>Combination</w:t>
+      </w:r>
+      <w:r>
+        <w:rPr>
+          <w:rFonts w:asciiTheme="minorHAnsi" w:hAnsiTheme="minorHAnsi" w:cstheme="minorHAnsi"/>
+          <w:iCs/>
+        </w:rPr>
+        <w:t xml:space="preserve"> is defined as </w:t>
+      </w:r>
+      <w:r>
+        <w:rPr>
+          <w:rFonts w:asciiTheme="minorHAnsi" w:hAnsiTheme="minorHAnsi" w:cstheme="minorHAnsi"/>
+          <w:iCs/>
+        </w:rPr>
+        <w:t>selecting</w:t>
+      </w:r>
+      <w:r>
+        <w:rPr>
+          <w:rFonts w:asciiTheme="minorHAnsi" w:hAnsiTheme="minorHAnsi" w:cstheme="minorHAnsi"/>
+          <w:iCs/>
+        </w:rPr>
+        <w:t xml:space="preserve"> of r things that can be done out of n things where order</w:t>
+      </w:r>
+      <w:r>
+        <w:rPr>
+          <w:rFonts w:asciiTheme="minorHAnsi" w:hAnsiTheme="minorHAnsi" w:cstheme="minorHAnsi"/>
+          <w:iCs/>
+        </w:rPr>
+        <w:t xml:space="preserve"> does not</w:t>
+      </w:r>
+      <w:r>
+        <w:rPr>
+          <w:rFonts w:asciiTheme="minorHAnsi" w:hAnsiTheme="minorHAnsi" w:cstheme="minorHAnsi"/>
+          <w:iCs/>
+        </w:rPr>
+        <w:t xml:space="preserve"> </w:t>
+      </w:r>
+      <w:r>
+        <w:rPr>
+          <w:rFonts w:asciiTheme="minorHAnsi" w:hAnsiTheme="minorHAnsi" w:cstheme="minorHAnsi"/>
+          <w:iCs/>
+        </w:rPr>
+        <w:t>matter</w:t>
+      </w:r>
+      <w:r>
+        <w:rPr>
+          <w:rFonts w:asciiTheme="minorHAnsi" w:hAnsiTheme="minorHAnsi" w:cstheme="minorHAnsi"/>
+          <w:iCs/>
+        </w:rPr>
+        <w:t xml:space="preserve"> that is changing the order </w:t>
+      </w:r>
+      <w:r>
+        <w:rPr>
+          <w:rFonts w:asciiTheme="minorHAnsi" w:hAnsiTheme="minorHAnsi" w:cstheme="minorHAnsi"/>
+          <w:iCs/>
+        </w:rPr>
+        <w:t>does not make</w:t>
+      </w:r>
+      <w:r>
+        <w:rPr>
+          <w:rFonts w:asciiTheme="minorHAnsi" w:hAnsiTheme="minorHAnsi" w:cstheme="minorHAnsi"/>
+          <w:iCs/>
+        </w:rPr>
+        <w:t xml:space="preserve"> it a new case.</w:t>
+      </w:r>
+    </w:p>
+    <w:p>
+      <w:pPr>
+        <w:pStyle w:val="NormalWeb"/>
+        <w:rPr>
+          <w:rFonts w:cstheme="minorHAnsi"/>
+          <w:iCs/>
+        </w:rPr>
+      </w:pPr>
+      <w:r>
+        <w:rPr>
+          <w:rFonts w:cstheme="minorHAnsi"/>
+          <w:iCs/>
+        </w:rPr>
+        <w:t xml:space="preserve">We care only about </w:t>
+      </w:r>
+      <w:r>
+        <w:rPr>
+          <w:rFonts w:cstheme="minorHAnsi"/>
+          <w:b/>
+          <w:bCs/>
+          <w:iCs/>
+        </w:rPr>
+        <w:t>which letters are chosen</w:t>
+      </w:r>
+      <w:r>
+        <w:rPr>
+          <w:rFonts w:cstheme="minorHAnsi"/>
+          <w:iCs/>
+        </w:rPr>
+        <w:t>, not how they’re arranged.</w:t>
+      </w:r>
+    </w:p>
+    <w:p>
+      <w:pPr>
+        <w:pStyle w:val="NormalWeb"/>
+        <w:rPr>
+          <w:rFonts w:cstheme="minorHAnsi"/>
+          <w:iCs/>
+        </w:rPr>
+      </w:pPr>
+      <w:r>
+        <w:rPr>
+          <w:rFonts w:cstheme="minorHAnsi"/>
+          <w:iCs/>
+        </w:rPr>
+        <w:t>Possible selections of 2 letters:</w:t>
+      </w:r>
+    </w:p>
+    <w:p>
+      <w:pPr>
+        <w:pStyle w:val="NormalWeb"/>
+        <w:rPr>
+          <w:rFonts w:cstheme="minorHAnsi"/>
+          <w:iCs/>
+        </w:rPr>
+      </w:pPr>
+      <w:r>
+        <w:rPr>
+          <w:rFonts w:cstheme="minorHAnsi"/>
+          <w:iCs/>
+        </w:rPr>
+        <w:t>AB, AC, BC</w:t>
+      </w:r>
+    </w:p>
+    <w:p>
+      <w:pPr>
+        <w:pStyle w:val="NormalWeb"/>
+        <w:rPr>
+          <w:rFonts w:cstheme="minorHAnsi"/>
+          <w:iCs/>
+        </w:rPr>
+      </w:pPr>
+      <w:r>
+        <w:rPr>
+          <w:rFonts w:cstheme="minorHAnsi"/>
+          <w:iCs/>
+        </w:rPr>
+        <w:t xml:space="preserve">AB and BA are </w:t>
+      </w:r>
+      <w:r>
+        <w:rPr>
+          <w:rFonts w:cstheme="minorHAnsi"/>
+          <w:b/>
+          <w:bCs/>
+          <w:iCs/>
+        </w:rPr>
+        <w:t>same combination</w:t>
+      </w:r>
+      <w:r>
+        <w:rPr>
+          <w:rFonts w:cstheme="minorHAnsi"/>
+          <w:iCs/>
+        </w:rPr>
+        <w:t xml:space="preserve"> — both mean “A and B were chosen”.</w:t>
+      </w:r>
+    </w:p>
+    <w:p>
+      <w:pPr>
+        <w:pStyle w:val="NormalWeb"/>
+        <w:rPr>
+          <w:rFonts w:cstheme="minorHAnsi"/>
+          <w:iCs/>
+        </w:rPr>
+      </w:pPr>
+      <w:r>
+        <w:rPr>
+          <w:rFonts w:cstheme="minorHAnsi"/>
+          <w:b/>
+          <w:bCs/>
+          <w:iCs/>
+        </w:rPr>
+        <w:t>Total = 3 combinations</w:t>
+      </w:r>
+    </w:p>
+    <w:p>
+      <w:pPr>
+        <w:pStyle w:val="NormalWeb"/>
+        <w:rPr>
+          <w:rFonts w:cstheme="minorHAnsi"/>
+          <w:iCs/>
+        </w:rPr>
+      </w:pPr>
+      <w:r>
+        <w:rPr>
+          <w:rFonts w:cstheme="minorHAnsi"/>
+          <w:b/>
+          <w:bCs/>
+          <w:iCs/>
+        </w:rPr>
+        <w:t>Formula:</w:t>
+      </w:r>
+    </w:p>
+    <w:p>
+      <w:pPr>
+        <w:pStyle w:val="NormalWeb"/>
+        <w:rPr>
+          <w:rFonts w:cstheme="minorHAnsi"/>
+          <w:iCs/>
+        </w:rPr>
+      </w:pPr>
+      <m:oMathPara>
+        <m:oMath>
+          <m:r>
+            <w:rPr>
+              <w:rFonts w:ascii="Cambria Math" w:hAnsi="Cambria Math" w:cstheme="minorHAnsi"/>
+            </w:rPr>
+            <m:t>C(n,r)=</m:t>
+          </m:r>
+          <m:f>
+            <m:fPr>
+              <m:ctrlPr>
+                <w:rPr>
+                  <w:rFonts w:ascii="Cambria Math" w:hAnsi="Cambria Math" w:cstheme="minorHAnsi"/>
+                  <w:iCs/>
+                </w:rPr>
+              </m:ctrlPr>
+            </m:fPr>
+            <m:num>
+              <m:r>
+                <w:rPr>
+                  <w:rFonts w:ascii="Cambria Math" w:hAnsi="Cambria Math" w:cstheme="minorHAnsi"/>
+                </w:rPr>
+                <m:t>n!</m:t>
+              </m:r>
+            </m:num>
+            <m:den>
+              <m:r>
+                <w:rPr>
+                  <w:rFonts w:ascii="Cambria Math" w:hAnsi="Cambria Math" w:cstheme="minorHAnsi"/>
+                </w:rPr>
+                <m:t>r!(n-r)!</m:t>
+              </m:r>
+            </m:den>
+          </m:f>
+        </m:oMath>
+      </m:oMathPara>
     </w:p>
     <w:sectPr>
       <w:pgSz w:w="11906" w:h="16838"/>
@@ -11406,6 +11837,155 @@
     </w:lvl>
   </w:abstractNum>
   <w:abstractNum w:abstractNumId="2" w15:restartNumberingAfterBreak="0">
+    <w:nsid w:val="15743712"/>
+    <w:multiLevelType w:val="multilevel"/>
+    <w:tmpl w:val="BEEABDDC"/>
+    <w:lvl w:ilvl="0">
+      <w:start w:val="1"/>
+      <w:numFmt w:val="bullet"/>
+      <w:lvlText w:val=""/>
+      <w:lvlJc w:val="left"/>
+      <w:pPr>
+        <w:tabs>
+          <w:tab w:val="num" w:pos="720"/>
+        </w:tabs>
+        <w:ind w:left="720" w:hanging="360"/>
+      </w:pPr>
+      <w:rPr>
+        <w:rFonts w:ascii="Symbol" w:hAnsi="Symbol" w:hint="default"/>
+        <w:sz w:val="20"/>
+      </w:rPr>
+    </w:lvl>
+    <w:lvl w:ilvl="1" w:tentative="1">
+      <w:start w:val="1"/>
+      <w:numFmt w:val="bullet"/>
+      <w:lvlText w:val="o"/>
+      <w:lvlJc w:val="left"/>
+      <w:pPr>
+        <w:tabs>
+          <w:tab w:val="num" w:pos="1440"/>
+        </w:tabs>
+        <w:ind w:left="1440" w:hanging="360"/>
+      </w:pPr>
+      <w:rPr>
+        <w:rFonts w:ascii="Courier New" w:hAnsi="Courier New" w:hint="default"/>
+        <w:sz w:val="20"/>
+      </w:rPr>
+    </w:lvl>
+    <w:lvl w:ilvl="2" w:tentative="1">
+      <w:start w:val="1"/>
+      <w:numFmt w:val="bullet"/>
+      <w:lvlText w:val=""/>
+      <w:lvlJc w:val="left"/>
+      <w:pPr>
+        <w:tabs>
+          <w:tab w:val="num" w:pos="2160"/>
+        </w:tabs>
+        <w:ind w:left="2160" w:hanging="360"/>
+      </w:pPr>
+      <w:rPr>
+        <w:rFonts w:ascii="Wingdings" w:hAnsi="Wingdings" w:hint="default"/>
+        <w:sz w:val="20"/>
+      </w:rPr>
+    </w:lvl>
+    <w:lvl w:ilvl="3" w:tentative="1">
+      <w:start w:val="1"/>
+      <w:numFmt w:val="bullet"/>
+      <w:lvlText w:val=""/>
+      <w:lvlJc w:val="left"/>
+      <w:pPr>
+        <w:tabs>
+          <w:tab w:val="num" w:pos="2880"/>
+        </w:tabs>
+        <w:ind w:left="2880" w:hanging="360"/>
+      </w:pPr>
+      <w:rPr>
+        <w:rFonts w:ascii="Wingdings" w:hAnsi="Wingdings" w:hint="default"/>
+        <w:sz w:val="20"/>
+      </w:rPr>
+    </w:lvl>
+    <w:lvl w:ilvl="4" w:tentative="1">
+      <w:start w:val="1"/>
+      <w:numFmt w:val="bullet"/>
+      <w:lvlText w:val=""/>
+      <w:lvlJc w:val="left"/>
+      <w:pPr>
+        <w:tabs>
+          <w:tab w:val="num" w:pos="3600"/>
+        </w:tabs>
+        <w:ind w:left="3600" w:hanging="360"/>
+      </w:pPr>
+      <w:rPr>
+        <w:rFonts w:ascii="Wingdings" w:hAnsi="Wingdings" w:hint="default"/>
+        <w:sz w:val="20"/>
+      </w:rPr>
+    </w:lvl>
+    <w:lvl w:ilvl="5" w:tentative="1">
+      <w:start w:val="1"/>
+      <w:numFmt w:val="bullet"/>
+      <w:lvlText w:val=""/>
+      <w:lvlJc w:val="left"/>
+      <w:pPr>
+        <w:tabs>
+          <w:tab w:val="num" w:pos="4320"/>
+        </w:tabs>
+        <w:ind w:left="4320" w:hanging="360"/>
+      </w:pPr>
+      <w:rPr>
+        <w:rFonts w:ascii="Wingdings" w:hAnsi="Wingdings" w:hint="default"/>
+        <w:sz w:val="20"/>
+      </w:rPr>
+    </w:lvl>
+    <w:lvl w:ilvl="6" w:tentative="1">
+      <w:start w:val="1"/>
+      <w:numFmt w:val="bullet"/>
+      <w:lvlText w:val=""/>
+      <w:lvlJc w:val="left"/>
+      <w:pPr>
+        <w:tabs>
+          <w:tab w:val="num" w:pos="5040"/>
+        </w:tabs>
+        <w:ind w:left="5040" w:hanging="360"/>
+      </w:pPr>
+      <w:rPr>
+        <w:rFonts w:ascii="Wingdings" w:hAnsi="Wingdings" w:hint="default"/>
+        <w:sz w:val="20"/>
+      </w:rPr>
+    </w:lvl>
+    <w:lvl w:ilvl="7" w:tentative="1">
+      <w:start w:val="1"/>
+      <w:numFmt w:val="bullet"/>
+      <w:lvlText w:val=""/>
+      <w:lvlJc w:val="left"/>
+      <w:pPr>
+        <w:tabs>
+          <w:tab w:val="num" w:pos="5760"/>
+        </w:tabs>
+        <w:ind w:left="5760" w:hanging="360"/>
+      </w:pPr>
+      <w:rPr>
+        <w:rFonts w:ascii="Wingdings" w:hAnsi="Wingdings" w:hint="default"/>
+        <w:sz w:val="20"/>
+      </w:rPr>
+    </w:lvl>
+    <w:lvl w:ilvl="8" w:tentative="1">
+      <w:start w:val="1"/>
+      <w:numFmt w:val="bullet"/>
+      <w:lvlText w:val=""/>
+      <w:lvlJc w:val="left"/>
+      <w:pPr>
+        <w:tabs>
+          <w:tab w:val="num" w:pos="6480"/>
+        </w:tabs>
+        <w:ind w:left="6480" w:hanging="360"/>
+      </w:pPr>
+      <w:rPr>
+        <w:rFonts w:ascii="Wingdings" w:hAnsi="Wingdings" w:hint="default"/>
+        <w:sz w:val="20"/>
+      </w:rPr>
+    </w:lvl>
+  </w:abstractNum>
+  <w:abstractNum w:abstractNumId="3" w15:restartNumberingAfterBreak="0">
     <w:nsid w:val="16A57299"/>
     <w:multiLevelType w:val="hybridMultilevel"/>
     <w:tmpl w:val="F11203B4"/>
@@ -11518,7 +12098,7 @@
       </w:rPr>
     </w:lvl>
   </w:abstractNum>
-  <w:abstractNum w:abstractNumId="3" w15:restartNumberingAfterBreak="0">
+  <w:abstractNum w:abstractNumId="4" w15:restartNumberingAfterBreak="0">
     <w:nsid w:val="1B025319"/>
     <w:multiLevelType w:val="multilevel"/>
     <w:tmpl w:val="5754B30A"/>
@@ -11667,7 +12247,7 @@
       </w:rPr>
     </w:lvl>
   </w:abstractNum>
-  <w:abstractNum w:abstractNumId="4" w15:restartNumberingAfterBreak="0">
+  <w:abstractNum w:abstractNumId="5" w15:restartNumberingAfterBreak="0">
     <w:nsid w:val="1D114708"/>
     <w:multiLevelType w:val="multilevel"/>
     <w:tmpl w:val="958C82BE"/>
@@ -11816,7 +12396,7 @@
       </w:rPr>
     </w:lvl>
   </w:abstractNum>
-  <w:abstractNum w:abstractNumId="5" w15:restartNumberingAfterBreak="0">
+  <w:abstractNum w:abstractNumId="6" w15:restartNumberingAfterBreak="0">
     <w:nsid w:val="1E281A41"/>
     <w:multiLevelType w:val="multilevel"/>
     <w:tmpl w:val="ECE46D40"/>
@@ -11965,7 +12545,7 @@
       </w:rPr>
     </w:lvl>
   </w:abstractNum>
-  <w:abstractNum w:abstractNumId="6" w15:restartNumberingAfterBreak="0">
+  <w:abstractNum w:abstractNumId="7" w15:restartNumberingAfterBreak="0">
     <w:nsid w:val="381708E1"/>
     <w:multiLevelType w:val="multilevel"/>
     <w:tmpl w:val="B47ECD1E"/>
@@ -12114,7 +12694,7 @@
       </w:rPr>
     </w:lvl>
   </w:abstractNum>
-  <w:abstractNum w:abstractNumId="7" w15:restartNumberingAfterBreak="0">
+  <w:abstractNum w:abstractNumId="8" w15:restartNumberingAfterBreak="0">
     <w:nsid w:val="38391E61"/>
     <w:multiLevelType w:val="hybridMultilevel"/>
     <w:tmpl w:val="64D6E148"/>
@@ -12227,7 +12807,7 @@
       </w:rPr>
     </w:lvl>
   </w:abstractNum>
-  <w:abstractNum w:abstractNumId="8" w15:restartNumberingAfterBreak="0">
+  <w:abstractNum w:abstractNumId="9" w15:restartNumberingAfterBreak="0">
     <w:nsid w:val="39077E8F"/>
     <w:multiLevelType w:val="multilevel"/>
     <w:tmpl w:val="2CAE6B96"/>
@@ -12376,7 +12956,7 @@
       </w:rPr>
     </w:lvl>
   </w:abstractNum>
-  <w:abstractNum w:abstractNumId="9" w15:restartNumberingAfterBreak="0">
+  <w:abstractNum w:abstractNumId="10" w15:restartNumberingAfterBreak="0">
     <w:nsid w:val="3ECE3748"/>
     <w:multiLevelType w:val="multilevel"/>
     <w:tmpl w:val="1B68DC30"/>
@@ -12525,7 +13105,7 @@
       </w:rPr>
     </w:lvl>
   </w:abstractNum>
-  <w:abstractNum w:abstractNumId="10" w15:restartNumberingAfterBreak="0">
+  <w:abstractNum w:abstractNumId="11" w15:restartNumberingAfterBreak="0">
     <w:nsid w:val="40C80375"/>
     <w:multiLevelType w:val="multilevel"/>
     <w:tmpl w:val="91B0A518"/>
@@ -12674,7 +13254,7 @@
       </w:rPr>
     </w:lvl>
   </w:abstractNum>
-  <w:abstractNum w:abstractNumId="11" w15:restartNumberingAfterBreak="0">
+  <w:abstractNum w:abstractNumId="12" w15:restartNumberingAfterBreak="0">
     <w:nsid w:val="4A805E16"/>
     <w:multiLevelType w:val="hybridMultilevel"/>
     <w:tmpl w:val="72A6C6EA"/>
@@ -12787,7 +13367,7 @@
       </w:rPr>
     </w:lvl>
   </w:abstractNum>
-  <w:abstractNum w:abstractNumId="12" w15:restartNumberingAfterBreak="0">
+  <w:abstractNum w:abstractNumId="13" w15:restartNumberingAfterBreak="0">
     <w:nsid w:val="56EC7070"/>
     <w:multiLevelType w:val="multilevel"/>
     <w:tmpl w:val="7E96A1D0"/>
@@ -12936,7 +13516,7 @@
       </w:rPr>
     </w:lvl>
   </w:abstractNum>
-  <w:abstractNum w:abstractNumId="13" w15:restartNumberingAfterBreak="0">
+  <w:abstractNum w:abstractNumId="14" w15:restartNumberingAfterBreak="0">
     <w:nsid w:val="59C365ED"/>
     <w:multiLevelType w:val="multilevel"/>
     <w:tmpl w:val="DD6CFFB8"/>
@@ -13085,7 +13665,7 @@
       </w:rPr>
     </w:lvl>
   </w:abstractNum>
-  <w:abstractNum w:abstractNumId="14" w15:restartNumberingAfterBreak="0">
+  <w:abstractNum w:abstractNumId="15" w15:restartNumberingAfterBreak="0">
     <w:nsid w:val="65C750A5"/>
     <w:multiLevelType w:val="multilevel"/>
     <w:tmpl w:val="000E8916"/>
@@ -13198,7 +13778,7 @@
       </w:pPr>
     </w:lvl>
   </w:abstractNum>
-  <w:abstractNum w:abstractNumId="15" w15:restartNumberingAfterBreak="0">
+  <w:abstractNum w:abstractNumId="16" w15:restartNumberingAfterBreak="0">
     <w:nsid w:val="6F4621B4"/>
     <w:multiLevelType w:val="multilevel"/>
     <w:tmpl w:val="47760FCE"/>
@@ -13347,7 +13927,7 @@
       </w:rPr>
     </w:lvl>
   </w:abstractNum>
-  <w:abstractNum w:abstractNumId="16" w15:restartNumberingAfterBreak="0">
+  <w:abstractNum w:abstractNumId="17" w15:restartNumberingAfterBreak="0">
     <w:nsid w:val="75D66F45"/>
     <w:multiLevelType w:val="multilevel"/>
     <w:tmpl w:val="E7184ADC"/>
@@ -13496,7 +14076,7 @@
       </w:rPr>
     </w:lvl>
   </w:abstractNum>
-  <w:abstractNum w:abstractNumId="17" w15:restartNumberingAfterBreak="0">
+  <w:abstractNum w:abstractNumId="18" w15:restartNumberingAfterBreak="0">
     <w:nsid w:val="76AB597D"/>
     <w:multiLevelType w:val="multilevel"/>
     <w:tmpl w:val="C0FAC07A"/>
@@ -13645,7 +14225,7 @@
       </w:rPr>
     </w:lvl>
   </w:abstractNum>
-  <w:abstractNum w:abstractNumId="18" w15:restartNumberingAfterBreak="0">
+  <w:abstractNum w:abstractNumId="19" w15:restartNumberingAfterBreak="0">
     <w:nsid w:val="76DE019E"/>
     <w:multiLevelType w:val="multilevel"/>
     <w:tmpl w:val="650ABE88"/>
@@ -13795,35 +14375,35 @@
     </w:lvl>
   </w:abstractNum>
   <w:num w:numId="1" w16cid:durableId="1486316230">
-    <w:abstractNumId w:val="5"/>
+    <w:abstractNumId w:val="6"/>
   </w:num>
   <w:num w:numId="2" w16cid:durableId="358968924">
-    <w:abstractNumId w:val="10"/>
+    <w:abstractNumId w:val="11"/>
     <w:lvlOverride w:ilvl="0">
       <w:startOverride w:val="1"/>
     </w:lvlOverride>
   </w:num>
   <w:num w:numId="3" w16cid:durableId="1489441727">
-    <w:abstractNumId w:val="10"/>
+    <w:abstractNumId w:val="11"/>
     <w:lvlOverride w:ilvl="0">
       <w:startOverride w:val="2"/>
     </w:lvlOverride>
   </w:num>
   <w:num w:numId="4" w16cid:durableId="1250306713">
-    <w:abstractNumId w:val="10"/>
+    <w:abstractNumId w:val="11"/>
     <w:lvlOverride w:ilvl="0">
       <w:startOverride w:val="3"/>
     </w:lvlOverride>
   </w:num>
   <w:num w:numId="5" w16cid:durableId="1170756516">
-    <w:abstractNumId w:val="10"/>
+    <w:abstractNumId w:val="11"/>
     <w:lvlOverride w:ilvl="0"/>
     <w:lvlOverride w:ilvl="1">
       <w:startOverride w:val="1"/>
     </w:lvlOverride>
   </w:num>
   <w:num w:numId="6" w16cid:durableId="1521503728">
-    <w:abstractNumId w:val="10"/>
+    <w:abstractNumId w:val="11"/>
     <w:lvlOverride w:ilvl="0"/>
     <w:lvlOverride w:ilvl="1">
       <w:startOverride w:val="2"/>
@@ -13836,52 +14416,55 @@
     </w:lvlOverride>
   </w:num>
   <w:num w:numId="8" w16cid:durableId="500238654">
-    <w:abstractNumId w:val="11"/>
+    <w:abstractNumId w:val="12"/>
   </w:num>
   <w:num w:numId="9" w16cid:durableId="1685283853">
+    <w:abstractNumId w:val="16"/>
+  </w:num>
+  <w:num w:numId="10" w16cid:durableId="887377891">
+    <w:abstractNumId w:val="17"/>
+  </w:num>
+  <w:num w:numId="11" w16cid:durableId="1068573023">
+    <w:abstractNumId w:val="18"/>
+  </w:num>
+  <w:num w:numId="12" w16cid:durableId="230773965">
+    <w:abstractNumId w:val="13"/>
+  </w:num>
+  <w:num w:numId="13" w16cid:durableId="1706518486">
+    <w:abstractNumId w:val="8"/>
+  </w:num>
+  <w:num w:numId="14" w16cid:durableId="1446995445">
     <w:abstractNumId w:val="15"/>
   </w:num>
-  <w:num w:numId="10" w16cid:durableId="887377891">
-    <w:abstractNumId w:val="16"/>
-  </w:num>
-  <w:num w:numId="11" w16cid:durableId="1068573023">
-    <w:abstractNumId w:val="17"/>
-  </w:num>
-  <w:num w:numId="12" w16cid:durableId="230773965">
-    <w:abstractNumId w:val="12"/>
-  </w:num>
-  <w:num w:numId="13" w16cid:durableId="1706518486">
-    <w:abstractNumId w:val="7"/>
-  </w:num>
-  <w:num w:numId="14" w16cid:durableId="1446995445">
-    <w:abstractNumId w:val="14"/>
-  </w:num>
   <w:num w:numId="15" w16cid:durableId="373118077">
-    <w:abstractNumId w:val="2"/>
+    <w:abstractNumId w:val="3"/>
   </w:num>
   <w:num w:numId="16" w16cid:durableId="1937399778">
-    <w:abstractNumId w:val="18"/>
+    <w:abstractNumId w:val="19"/>
   </w:num>
   <w:num w:numId="17" w16cid:durableId="224610053">
-    <w:abstractNumId w:val="4"/>
+    <w:abstractNumId w:val="5"/>
   </w:num>
   <w:num w:numId="18" w16cid:durableId="1090472496">
-    <w:abstractNumId w:val="6"/>
+    <w:abstractNumId w:val="7"/>
   </w:num>
   <w:num w:numId="19" w16cid:durableId="807211390">
     <w:abstractNumId w:val="1"/>
   </w:num>
   <w:num w:numId="20" w16cid:durableId="1622610270">
-    <w:abstractNumId w:val="8"/>
+    <w:abstractNumId w:val="9"/>
   </w:num>
   <w:num w:numId="21" w16cid:durableId="2012173565">
-    <w:abstractNumId w:val="13"/>
+    <w:abstractNumId w:val="14"/>
   </w:num>
   <w:num w:numId="22" w16cid:durableId="1489904348">
-    <w:abstractNumId w:val="9"/>
+    <w:abstractNumId w:val="10"/>
   </w:num>
   <w:num w:numId="23" w16cid:durableId="500238626">
-    <w:abstractNumId w:val="3"/>
+    <w:abstractNumId w:val="4"/>
+  </w:num>
+  <w:num w:numId="24" w16cid:durableId="605387561">
+    <w:abstractNumId w:val="2"/>
   </w:num>
 </w:numbering>
 </file>

</xml_diff>

<commit_message>
Documented Count digits in a number in mathematics in DSA
Signed-off-by: PranaySingh13 <pranay.singh.1393@gmail.com>
</commit_message>
<xml_diff>
--- a/Backend/DSA/Data Structures and Algorithm.docx
+++ b/Backend/DSA/Data Structures and Algorithm.docx
@@ -11171,11 +11171,11 @@
             </m:den>
           </m:f>
           <m:r>
+            <m:rPr>
+              <m:sty m:val="b"/>
+            </m:rPr>
             <w:rPr>
               <w:rFonts w:cstheme="minorHAnsi"/>
-              <w:b/>
-              <w:bCs/>
-              <w:iCs/>
             </w:rPr>
             <w:br/>
           </m:r>
@@ -11283,70 +11283,7 @@
           <w:rFonts w:asciiTheme="minorHAnsi" w:hAnsiTheme="minorHAnsi" w:cstheme="minorHAnsi"/>
           <w:iCs/>
         </w:rPr>
-        <w:t>Combination</w:t>
-      </w:r>
-      <w:r>
-        <w:rPr>
-          <w:rFonts w:asciiTheme="minorHAnsi" w:hAnsiTheme="minorHAnsi" w:cstheme="minorHAnsi"/>
-          <w:iCs/>
-        </w:rPr>
-        <w:t xml:space="preserve"> is defined as </w:t>
-      </w:r>
-      <w:r>
-        <w:rPr>
-          <w:rFonts w:asciiTheme="minorHAnsi" w:hAnsiTheme="minorHAnsi" w:cstheme="minorHAnsi"/>
-          <w:iCs/>
-        </w:rPr>
-        <w:t>selecting</w:t>
-      </w:r>
-      <w:r>
-        <w:rPr>
-          <w:rFonts w:asciiTheme="minorHAnsi" w:hAnsiTheme="minorHAnsi" w:cstheme="minorHAnsi"/>
-          <w:iCs/>
-        </w:rPr>
-        <w:t xml:space="preserve"> of r things that can be done out of n things where order</w:t>
-      </w:r>
-      <w:r>
-        <w:rPr>
-          <w:rFonts w:asciiTheme="minorHAnsi" w:hAnsiTheme="minorHAnsi" w:cstheme="minorHAnsi"/>
-          <w:iCs/>
-        </w:rPr>
-        <w:t xml:space="preserve"> does not</w:t>
-      </w:r>
-      <w:r>
-        <w:rPr>
-          <w:rFonts w:asciiTheme="minorHAnsi" w:hAnsiTheme="minorHAnsi" w:cstheme="minorHAnsi"/>
-          <w:iCs/>
-        </w:rPr>
-        <w:t xml:space="preserve"> </w:t>
-      </w:r>
-      <w:r>
-        <w:rPr>
-          <w:rFonts w:asciiTheme="minorHAnsi" w:hAnsiTheme="minorHAnsi" w:cstheme="minorHAnsi"/>
-          <w:iCs/>
-        </w:rPr>
-        <w:t>matter</w:t>
-      </w:r>
-      <w:r>
-        <w:rPr>
-          <w:rFonts w:asciiTheme="minorHAnsi" w:hAnsiTheme="minorHAnsi" w:cstheme="minorHAnsi"/>
-          <w:iCs/>
-        </w:rPr>
-        <w:t xml:space="preserve"> that is changing the order </w:t>
-      </w:r>
-      <w:r>
-        <w:rPr>
-          <w:rFonts w:asciiTheme="minorHAnsi" w:hAnsiTheme="minorHAnsi" w:cstheme="minorHAnsi"/>
-          <w:iCs/>
-        </w:rPr>
-        <w:t>does not make</w:t>
-      </w:r>
-      <w:r>
-        <w:rPr>
-          <w:rFonts w:asciiTheme="minorHAnsi" w:hAnsiTheme="minorHAnsi" w:cstheme="minorHAnsi"/>
-          <w:iCs/>
-        </w:rPr>
-        <w:t xml:space="preserve"> it a new case.</w:t>
+        <w:t>Combination is defined as selecting of r things that can be done out of n things where order does not matter that is changing the order does not make it a new case.</w:t>
       </w:r>
     </w:p>
     <w:p>
@@ -11526,6 +11463,3521 @@
         </m:oMath>
       </m:oMathPara>
     </w:p>
+    <w:p>
+      <w:pPr>
+        <w:pStyle w:val="NormalWeb"/>
+        <w:rPr>
+          <w:rFonts w:cstheme="minorHAnsi"/>
+          <w:iCs/>
+        </w:rPr>
+      </w:pPr>
+    </w:p>
+    <w:p>
+      <w:pPr>
+        <w:pStyle w:val="NormalWeb"/>
+        <w:rPr>
+          <w:rFonts w:cstheme="minorHAnsi"/>
+          <w:b/>
+          <w:bCs/>
+          <w:iCs/>
+        </w:rPr>
+      </w:pPr>
+      <w:r>
+        <w:rPr>
+          <w:rFonts w:cstheme="minorHAnsi"/>
+          <w:b/>
+          <w:bCs/>
+          <w:iCs/>
+        </w:rPr>
+        <w:t>2.8 Count Number of digits in a number</w:t>
+      </w:r>
+    </w:p>
+    <w:p>
+      <w:pPr>
+        <w:pStyle w:val="NormalWeb"/>
+        <w:rPr>
+          <w:rFonts w:cstheme="minorHAnsi"/>
+          <w:iCs/>
+        </w:rPr>
+      </w:pPr>
+      <w:r>
+        <w:rPr>
+          <w:rFonts w:cstheme="minorHAnsi"/>
+          <w:b/>
+          <w:bCs/>
+          <w:iCs/>
+        </w:rPr>
+        <w:t>Concept</w:t>
+      </w:r>
+      <w:r>
+        <w:rPr>
+          <w:rFonts w:cstheme="minorHAnsi"/>
+          <w:b/>
+          <w:bCs/>
+          <w:iCs/>
+        </w:rPr>
+        <w:t xml:space="preserve"> of iteration</w:t>
+      </w:r>
+      <w:r>
+        <w:rPr>
+          <w:rFonts w:cstheme="minorHAnsi"/>
+          <w:iCs/>
+        </w:rPr>
+        <w:br/>
+      </w:r>
+      <w:r>
+        <w:rPr>
+          <w:rFonts w:cstheme="minorHAnsi"/>
+          <w:iCs/>
+        </w:rPr>
+        <w:t>To count digits in a number, we repeatedly divide the number by 10 until it becomes 0.</w:t>
+      </w:r>
+      <w:r>
+        <w:rPr>
+          <w:rFonts w:cstheme="minorHAnsi"/>
+          <w:iCs/>
+        </w:rPr>
+        <w:br/>
+        <w:t xml:space="preserve">Each division removes the </w:t>
+      </w:r>
+      <w:r>
+        <w:rPr>
+          <w:rFonts w:cstheme="minorHAnsi"/>
+          <w:b/>
+          <w:bCs/>
+          <w:iCs/>
+        </w:rPr>
+        <w:t>last digit</w:t>
+      </w:r>
+      <w:r>
+        <w:rPr>
+          <w:rFonts w:cstheme="minorHAnsi"/>
+          <w:iCs/>
+        </w:rPr>
+        <w:t>, so the number of divisions = number of digits.</w:t>
+      </w:r>
+    </w:p>
+    <w:p>
+      <w:pPr>
+        <w:pStyle w:val="NormalWeb"/>
+        <w:rPr>
+          <w:rFonts w:cstheme="minorHAnsi"/>
+          <w:iCs/>
+        </w:rPr>
+      </w:pPr>
+      <w:r>
+        <w:rPr>
+          <w:rFonts w:cstheme="minorHAnsi"/>
+          <w:b/>
+          <w:bCs/>
+          <w:iCs/>
+        </w:rPr>
+        <w:t>Step 1:</w:t>
+      </w:r>
+      <w:r>
+        <w:rPr>
+          <w:rFonts w:cstheme="minorHAnsi"/>
+          <w:iCs/>
+        </w:rPr>
+        <w:t xml:space="preserve"> Initialize a counter</w:t>
+      </w:r>
+    </w:p>
+    <w:p>
+      <w:pPr>
+        <w:pStyle w:val="NormalWeb"/>
+        <w:rPr>
+          <w:rFonts w:cstheme="minorHAnsi"/>
+          <w:iCs/>
+        </w:rPr>
+      </w:pPr>
+      <w:r>
+        <w:rPr>
+          <w:rFonts w:cstheme="minorHAnsi"/>
+          <w:iCs/>
+        </w:rPr>
+        <w:t>int count = 0;</w:t>
+      </w:r>
+    </w:p>
+    <w:p>
+      <w:pPr>
+        <w:pStyle w:val="NormalWeb"/>
+        <w:rPr>
+          <w:rFonts w:cstheme="minorHAnsi"/>
+          <w:iCs/>
+        </w:rPr>
+      </w:pPr>
+      <w:r>
+        <w:rPr>
+          <w:rFonts w:cstheme="minorHAnsi"/>
+          <w:b/>
+          <w:bCs/>
+          <w:iCs/>
+        </w:rPr>
+        <w:t>Step 2:</w:t>
+      </w:r>
+      <w:r>
+        <w:rPr>
+          <w:rFonts w:cstheme="minorHAnsi"/>
+          <w:iCs/>
+        </w:rPr>
+        <w:t xml:space="preserve"> Check if the number is 0.</w:t>
+      </w:r>
+      <w:r>
+        <w:rPr>
+          <w:rFonts w:cstheme="minorHAnsi"/>
+          <w:iCs/>
+        </w:rPr>
+        <w:br/>
+        <w:t xml:space="preserve">If it is, then it has exactly </w:t>
+      </w:r>
+      <w:r>
+        <w:rPr>
+          <w:rFonts w:cstheme="minorHAnsi"/>
+          <w:b/>
+          <w:bCs/>
+          <w:iCs/>
+        </w:rPr>
+        <w:t>1 digit</w:t>
+      </w:r>
+      <w:r>
+        <w:rPr>
+          <w:rFonts w:cstheme="minorHAnsi"/>
+          <w:iCs/>
+        </w:rPr>
+        <w:t>.</w:t>
+      </w:r>
+      <w:r>
+        <w:rPr>
+          <w:rFonts w:cstheme="minorHAnsi"/>
+          <w:iCs/>
+        </w:rPr>
+        <w:br/>
+        <w:t>Otherwise, proceed.</w:t>
+      </w:r>
+    </w:p>
+    <w:p>
+      <w:pPr>
+        <w:pStyle w:val="NormalWeb"/>
+        <w:rPr>
+          <w:rFonts w:cstheme="minorHAnsi"/>
+          <w:iCs/>
+        </w:rPr>
+      </w:pPr>
+      <w:r>
+        <w:rPr>
+          <w:rFonts w:cstheme="minorHAnsi"/>
+          <w:b/>
+          <w:bCs/>
+          <w:iCs/>
+        </w:rPr>
+        <w:t>Step 3:</w:t>
+      </w:r>
+      <w:r>
+        <w:rPr>
+          <w:rFonts w:cstheme="minorHAnsi"/>
+          <w:iCs/>
+        </w:rPr>
+        <w:t xml:space="preserve"> Use a loop:</w:t>
+      </w:r>
+    </w:p>
+    <w:p>
+      <w:pPr>
+        <w:pStyle w:val="NormalWeb"/>
+        <w:numPr>
+          <w:ilvl w:val="0"/>
+          <w:numId w:val="26"/>
+        </w:numPr>
+        <w:rPr>
+          <w:rFonts w:cstheme="minorHAnsi"/>
+          <w:iCs/>
+        </w:rPr>
+      </w:pPr>
+      <w:r>
+        <w:rPr>
+          <w:rFonts w:cstheme="minorHAnsi"/>
+          <w:iCs/>
+        </w:rPr>
+        <w:t>While num</w:t>
+      </w:r>
+      <w:r>
+        <w:rPr>
+          <w:rFonts w:cstheme="minorHAnsi"/>
+          <w:iCs/>
+        </w:rPr>
+        <w:t>ber</w:t>
+      </w:r>
+      <w:r>
+        <w:rPr>
+          <w:rFonts w:cstheme="minorHAnsi"/>
+          <w:iCs/>
+        </w:rPr>
+        <w:t xml:space="preserve"> is not 0:</w:t>
+      </w:r>
+    </w:p>
+    <w:p>
+      <w:pPr>
+        <w:pStyle w:val="NormalWeb"/>
+        <w:numPr>
+          <w:ilvl w:val="1"/>
+          <w:numId w:val="26"/>
+        </w:numPr>
+        <w:rPr>
+          <w:rFonts w:cstheme="minorHAnsi"/>
+          <w:iCs/>
+        </w:rPr>
+      </w:pPr>
+      <w:r>
+        <w:rPr>
+          <w:rFonts w:cstheme="minorHAnsi"/>
+          <w:iCs/>
+        </w:rPr>
+        <w:t>Remove the last digit using num</w:t>
+      </w:r>
+      <w:r>
+        <w:rPr>
+          <w:rFonts w:cstheme="minorHAnsi"/>
+          <w:iCs/>
+        </w:rPr>
+        <w:t>ber</w:t>
+      </w:r>
+      <w:r>
+        <w:rPr>
+          <w:rFonts w:cstheme="minorHAnsi"/>
+          <w:iCs/>
+        </w:rPr>
+        <w:t xml:space="preserve"> = num</w:t>
+      </w:r>
+      <w:r>
+        <w:rPr>
+          <w:rFonts w:cstheme="minorHAnsi"/>
+          <w:iCs/>
+        </w:rPr>
+        <w:t>ber</w:t>
+      </w:r>
+      <w:r>
+        <w:rPr>
+          <w:rFonts w:cstheme="minorHAnsi"/>
+          <w:iCs/>
+        </w:rPr>
+        <w:t xml:space="preserve"> / 10</w:t>
+      </w:r>
+    </w:p>
+    <w:p>
+      <w:pPr>
+        <w:pStyle w:val="NormalWeb"/>
+        <w:numPr>
+          <w:ilvl w:val="1"/>
+          <w:numId w:val="26"/>
+        </w:numPr>
+        <w:rPr>
+          <w:rFonts w:cstheme="minorHAnsi"/>
+          <w:iCs/>
+        </w:rPr>
+      </w:pPr>
+      <w:r>
+        <w:rPr>
+          <w:rFonts w:cstheme="minorHAnsi"/>
+          <w:iCs/>
+        </w:rPr>
+        <w:t>Increment count by 1</w:t>
+      </w:r>
+    </w:p>
+    <w:p>
+      <w:pPr>
+        <w:pStyle w:val="NormalWeb"/>
+        <w:rPr>
+          <w:rFonts w:cstheme="minorHAnsi"/>
+          <w:iCs/>
+        </w:rPr>
+      </w:pPr>
+      <w:r>
+        <w:rPr>
+          <w:rFonts w:cstheme="minorHAnsi"/>
+          <w:b/>
+          <w:bCs/>
+          <w:iCs/>
+        </w:rPr>
+        <w:lastRenderedPageBreak/>
+        <w:t>Step 4:</w:t>
+      </w:r>
+      <w:r>
+        <w:rPr>
+          <w:rFonts w:cstheme="minorHAnsi"/>
+          <w:iCs/>
+        </w:rPr>
+        <w:t xml:space="preserve"> When num</w:t>
+      </w:r>
+      <w:r>
+        <w:rPr>
+          <w:rFonts w:cstheme="minorHAnsi"/>
+          <w:iCs/>
+        </w:rPr>
+        <w:t>ber</w:t>
+      </w:r>
+      <w:r>
+        <w:rPr>
+          <w:rFonts w:cstheme="minorHAnsi"/>
+          <w:iCs/>
+        </w:rPr>
+        <w:t xml:space="preserve"> becomes 0, stop.</w:t>
+      </w:r>
+      <w:r>
+        <w:rPr>
+          <w:rFonts w:cstheme="minorHAnsi"/>
+          <w:iCs/>
+        </w:rPr>
+        <w:br/>
+        <w:t>The variable count now holds the total number of digits.</w:t>
+      </w:r>
+    </w:p>
+    <w:p>
+      <w:pPr>
+        <w:pStyle w:val="NormalWeb"/>
+        <w:rPr>
+          <w:rFonts w:cstheme="minorHAnsi"/>
+          <w:iCs/>
+        </w:rPr>
+      </w:pPr>
+      <w:r>
+        <w:rPr>
+          <w:noProof/>
+        </w:rPr>
+        <w:drawing>
+          <wp:inline distT="0" distB="0" distL="0" distR="0" wp14:anchorId="61AD18A0" wp14:editId="4896A3A4">
+            <wp:extent cx="4838700" cy="4019550"/>
+            <wp:effectExtent l="0" t="0" r="0" b="0"/>
+            <wp:docPr id="785237739" name="Picture 1"/>
+            <wp:cNvGraphicFramePr>
+              <a:graphicFrameLocks xmlns:a="http://schemas.openxmlformats.org/drawingml/2006/main" noChangeAspect="1"/>
+            </wp:cNvGraphicFramePr>
+            <a:graphic xmlns:a="http://schemas.openxmlformats.org/drawingml/2006/main">
+              <a:graphicData uri="http://schemas.openxmlformats.org/drawingml/2006/picture">
+                <pic:pic xmlns:pic="http://schemas.openxmlformats.org/drawingml/2006/picture">
+                  <pic:nvPicPr>
+                    <pic:cNvPr id="785237739" name=""/>
+                    <pic:cNvPicPr/>
+                  </pic:nvPicPr>
+                  <pic:blipFill>
+                    <a:blip r:embed="rId19"/>
+                    <a:stretch>
+                      <a:fillRect/>
+                    </a:stretch>
+                  </pic:blipFill>
+                  <pic:spPr>
+                    <a:xfrm>
+                      <a:off x="0" y="0"/>
+                      <a:ext cx="4838700" cy="4019550"/>
+                    </a:xfrm>
+                    <a:prstGeom prst="rect">
+                      <a:avLst/>
+                    </a:prstGeom>
+                  </pic:spPr>
+                </pic:pic>
+              </a:graphicData>
+            </a:graphic>
+          </wp:inline>
+        </w:drawing>
+      </w:r>
+    </w:p>
+    <w:p>
+      <w:pPr>
+        <w:pStyle w:val="NormalWeb"/>
+        <w:rPr>
+          <w:rFonts w:cstheme="minorHAnsi"/>
+          <w:iCs/>
+        </w:rPr>
+      </w:pPr>
+    </w:p>
+    <w:p>
+      <w:pPr>
+        <w:pStyle w:val="NormalWeb"/>
+        <w:rPr>
+          <w:rFonts w:cstheme="minorHAnsi"/>
+          <w:b/>
+          <w:bCs/>
+          <w:iCs/>
+        </w:rPr>
+      </w:pPr>
+      <w:r>
+        <w:rPr>
+          <w:rFonts w:cstheme="minorHAnsi"/>
+          <w:b/>
+          <w:bCs/>
+          <w:iCs/>
+        </w:rPr>
+        <w:t>Concept of Recursion</w:t>
+      </w:r>
+    </w:p>
+    <w:p>
+      <w:pPr>
+        <w:pStyle w:val="NormalWeb"/>
+        <w:rPr>
+          <w:rFonts w:cstheme="minorHAnsi"/>
+          <w:iCs/>
+        </w:rPr>
+      </w:pPr>
+      <w:r>
+        <w:rPr>
+          <w:rFonts w:cstheme="minorHAnsi"/>
+          <w:iCs/>
+        </w:rPr>
+        <w:t xml:space="preserve">Recursion means a function </w:t>
+      </w:r>
+      <w:r>
+        <w:rPr>
+          <w:rFonts w:cstheme="minorHAnsi"/>
+          <w:b/>
+          <w:bCs/>
+          <w:iCs/>
+        </w:rPr>
+        <w:t>calls itself</w:t>
+      </w:r>
+      <w:r>
+        <w:rPr>
+          <w:rFonts w:cstheme="minorHAnsi"/>
+          <w:iCs/>
+        </w:rPr>
+        <w:t xml:space="preserve"> with a smaller version of the same problem until it reaches a </w:t>
+      </w:r>
+      <w:r>
+        <w:rPr>
+          <w:rFonts w:cstheme="minorHAnsi"/>
+          <w:b/>
+          <w:bCs/>
+          <w:iCs/>
+        </w:rPr>
+        <w:t>base case</w:t>
+      </w:r>
+      <w:r>
+        <w:rPr>
+          <w:rFonts w:cstheme="minorHAnsi"/>
+          <w:iCs/>
+        </w:rPr>
+        <w:t xml:space="preserve"> (a condition to stop).</w:t>
+      </w:r>
+    </w:p>
+    <w:p>
+      <w:pPr>
+        <w:pStyle w:val="NormalWeb"/>
+        <w:rPr>
+          <w:rFonts w:cstheme="minorHAnsi"/>
+          <w:iCs/>
+        </w:rPr>
+      </w:pPr>
+      <w:r>
+        <w:rPr>
+          <w:rFonts w:cstheme="minorHAnsi"/>
+          <w:iCs/>
+        </w:rPr>
+        <w:t xml:space="preserve">Here, we can divide the number by 10 repeatedly until it becomes 0 — just like before — but using a </w:t>
+      </w:r>
+      <w:r>
+        <w:rPr>
+          <w:rFonts w:cstheme="minorHAnsi"/>
+          <w:b/>
+          <w:bCs/>
+          <w:iCs/>
+        </w:rPr>
+        <w:t>recursive function call</w:t>
+      </w:r>
+      <w:r>
+        <w:rPr>
+          <w:rFonts w:cstheme="minorHAnsi"/>
+          <w:iCs/>
+        </w:rPr>
+        <w:t xml:space="preserve"> instead of a loop.</w:t>
+      </w:r>
+    </w:p>
+    <w:p>
+      <w:pPr>
+        <w:pStyle w:val="NormalWeb"/>
+        <w:rPr>
+          <w:rFonts w:cstheme="minorHAnsi"/>
+          <w:b/>
+          <w:bCs/>
+          <w:iCs/>
+        </w:rPr>
+      </w:pPr>
+      <w:r>
+        <w:rPr>
+          <w:rFonts w:cstheme="minorHAnsi"/>
+          <w:b/>
+          <w:bCs/>
+          <w:iCs/>
+        </w:rPr>
+        <w:t>Recursive Logic</w:t>
+      </w:r>
+    </w:p>
+    <w:p>
+      <w:pPr>
+        <w:pStyle w:val="NormalWeb"/>
+        <w:rPr>
+          <w:rFonts w:cstheme="minorHAnsi"/>
+          <w:iCs/>
+        </w:rPr>
+      </w:pPr>
+      <w:r>
+        <w:rPr>
+          <w:rFonts w:cstheme="minorHAnsi"/>
+          <w:iCs/>
+        </w:rPr>
+        <w:t>For any integer n:</w:t>
+      </w:r>
+    </w:p>
+    <w:p>
+      <w:pPr>
+        <w:pStyle w:val="NormalWeb"/>
+        <w:rPr>
+          <w:rFonts w:cstheme="minorHAnsi"/>
+          <w:iCs/>
+        </w:rPr>
+      </w:pPr>
+      <w:proofErr w:type="spellStart"/>
+      <w:r>
+        <w:rPr>
+          <w:rFonts w:cstheme="minorHAnsi"/>
+          <w:iCs/>
+        </w:rPr>
+        <w:t>countDigits</w:t>
+      </w:r>
+      <w:proofErr w:type="spellEnd"/>
+      <w:r>
+        <w:rPr>
+          <w:rFonts w:cstheme="minorHAnsi"/>
+          <w:iCs/>
+        </w:rPr>
+        <w:t xml:space="preserve">(n) = 1 + </w:t>
+      </w:r>
+      <w:proofErr w:type="spellStart"/>
+      <w:proofErr w:type="gramStart"/>
+      <w:r>
+        <w:rPr>
+          <w:rFonts w:cstheme="minorHAnsi"/>
+          <w:iCs/>
+        </w:rPr>
+        <w:t>countDigits</w:t>
+      </w:r>
+      <w:proofErr w:type="spellEnd"/>
+      <w:r>
+        <w:rPr>
+          <w:rFonts w:cstheme="minorHAnsi"/>
+          <w:iCs/>
+        </w:rPr>
+        <w:t>(</w:t>
+      </w:r>
+      <w:proofErr w:type="gramEnd"/>
+      <w:r>
+        <w:rPr>
+          <w:rFonts w:cstheme="minorHAnsi"/>
+          <w:iCs/>
+        </w:rPr>
+        <w:t>n / 10)</w:t>
+      </w:r>
+    </w:p>
+    <w:p>
+      <w:pPr>
+        <w:pStyle w:val="NormalWeb"/>
+        <w:rPr>
+          <w:rFonts w:cstheme="minorHAnsi"/>
+          <w:iCs/>
+        </w:rPr>
+      </w:pPr>
+      <w:r>
+        <w:rPr>
+          <w:rFonts w:cstheme="minorHAnsi"/>
+          <w:iCs/>
+        </w:rPr>
+        <w:t>Base case:</w:t>
+      </w:r>
+    </w:p>
+    <w:p>
+      <w:pPr>
+        <w:pStyle w:val="NormalWeb"/>
+        <w:rPr>
+          <w:rFonts w:cstheme="minorHAnsi"/>
+          <w:iCs/>
+        </w:rPr>
+      </w:pPr>
+      <w:r>
+        <w:rPr>
+          <w:rFonts w:cstheme="minorHAnsi"/>
+          <w:iCs/>
+        </w:rPr>
+        <w:t>If n == 0 → return 0</w:t>
+      </w:r>
+    </w:p>
+    <w:p>
+      <w:pPr>
+        <w:pStyle w:val="NormalWeb"/>
+        <w:rPr>
+          <w:rFonts w:cstheme="minorHAnsi"/>
+          <w:iCs/>
+        </w:rPr>
+      </w:pPr>
+      <w:r>
+        <w:rPr>
+          <w:rFonts w:cstheme="minorHAnsi"/>
+          <w:iCs/>
+        </w:rPr>
+        <w:t>But we must handle 0 carefully — if the number is 0, we should return 1.</w:t>
+      </w:r>
+    </w:p>
+    <w:p>
+      <w:pPr>
+        <w:pStyle w:val="NormalWeb"/>
+        <w:rPr>
+          <w:rFonts w:cstheme="minorHAnsi"/>
+          <w:iCs/>
+        </w:rPr>
+      </w:pPr>
+      <w:r>
+        <w:rPr>
+          <w:noProof/>
+        </w:rPr>
+        <w:lastRenderedPageBreak/>
+        <w:drawing>
+          <wp:inline distT="0" distB="0" distL="0" distR="0" wp14:anchorId="3093A249" wp14:editId="2AC58E7B">
+            <wp:extent cx="4457700" cy="2676525"/>
+            <wp:effectExtent l="0" t="0" r="0" b="9525"/>
+            <wp:docPr id="1879322671" name="Picture 1"/>
+            <wp:cNvGraphicFramePr>
+              <a:graphicFrameLocks xmlns:a="http://schemas.openxmlformats.org/drawingml/2006/main" noChangeAspect="1"/>
+            </wp:cNvGraphicFramePr>
+            <a:graphic xmlns:a="http://schemas.openxmlformats.org/drawingml/2006/main">
+              <a:graphicData uri="http://schemas.openxmlformats.org/drawingml/2006/picture">
+                <pic:pic xmlns:pic="http://schemas.openxmlformats.org/drawingml/2006/picture">
+                  <pic:nvPicPr>
+                    <pic:cNvPr id="1879322671" name=""/>
+                    <pic:cNvPicPr/>
+                  </pic:nvPicPr>
+                  <pic:blipFill>
+                    <a:blip r:embed="rId20"/>
+                    <a:stretch>
+                      <a:fillRect/>
+                    </a:stretch>
+                  </pic:blipFill>
+                  <pic:spPr>
+                    <a:xfrm>
+                      <a:off x="0" y="0"/>
+                      <a:ext cx="4457700" cy="2676525"/>
+                    </a:xfrm>
+                    <a:prstGeom prst="rect">
+                      <a:avLst/>
+                    </a:prstGeom>
+                  </pic:spPr>
+                </pic:pic>
+              </a:graphicData>
+            </a:graphic>
+          </wp:inline>
+        </w:drawing>
+      </w:r>
+    </w:p>
+    <w:p>
+      <w:pPr>
+        <w:pStyle w:val="NormalWeb"/>
+        <w:rPr>
+          <w:rFonts w:cstheme="minorHAnsi"/>
+          <w:iCs/>
+        </w:rPr>
+      </w:pPr>
+      <w:proofErr w:type="spellStart"/>
+      <w:proofErr w:type="gramStart"/>
+      <w:r>
+        <w:rPr>
+          <w:rFonts w:cstheme="minorHAnsi"/>
+          <w:iCs/>
+        </w:rPr>
+        <w:t>countDigits</w:t>
+      </w:r>
+      <w:proofErr w:type="spellEnd"/>
+      <w:r>
+        <w:rPr>
+          <w:rFonts w:cstheme="minorHAnsi"/>
+          <w:iCs/>
+        </w:rPr>
+        <w:t>(</w:t>
+      </w:r>
+      <w:proofErr w:type="gramEnd"/>
+      <w:r>
+        <w:rPr>
+          <w:rFonts w:cstheme="minorHAnsi"/>
+          <w:iCs/>
+        </w:rPr>
+        <w:t>5892)</w:t>
+      </w:r>
+    </w:p>
+    <w:p>
+      <w:pPr>
+        <w:pStyle w:val="NormalWeb"/>
+        <w:rPr>
+          <w:rFonts w:cstheme="minorHAnsi"/>
+          <w:iCs/>
+        </w:rPr>
+      </w:pPr>
+      <w:r>
+        <w:rPr>
+          <w:rFonts w:cstheme="minorHAnsi"/>
+          <w:iCs/>
+        </w:rPr>
+        <w:t>│</w:t>
+      </w:r>
+    </w:p>
+    <w:p>
+      <w:pPr>
+        <w:pStyle w:val="NormalWeb"/>
+        <w:rPr>
+          <w:rFonts w:cstheme="minorHAnsi"/>
+          <w:iCs/>
+        </w:rPr>
+      </w:pPr>
+      <w:r>
+        <w:rPr>
+          <w:rFonts w:cstheme="minorHAnsi"/>
+          <w:iCs/>
+        </w:rPr>
+        <w:t xml:space="preserve">├── 1 + </w:t>
+      </w:r>
+      <w:proofErr w:type="spellStart"/>
+      <w:proofErr w:type="gramStart"/>
+      <w:r>
+        <w:rPr>
+          <w:rFonts w:cstheme="minorHAnsi"/>
+          <w:iCs/>
+        </w:rPr>
+        <w:t>countDigits</w:t>
+      </w:r>
+      <w:proofErr w:type="spellEnd"/>
+      <w:r>
+        <w:rPr>
+          <w:rFonts w:cstheme="minorHAnsi"/>
+          <w:iCs/>
+        </w:rPr>
+        <w:t>(</w:t>
+      </w:r>
+      <w:proofErr w:type="gramEnd"/>
+      <w:r>
+        <w:rPr>
+          <w:rFonts w:cstheme="minorHAnsi"/>
+          <w:iCs/>
+        </w:rPr>
+        <w:t>589)</w:t>
+      </w:r>
+    </w:p>
+    <w:p>
+      <w:pPr>
+        <w:pStyle w:val="NormalWeb"/>
+        <w:rPr>
+          <w:rFonts w:cstheme="minorHAnsi"/>
+          <w:iCs/>
+        </w:rPr>
+      </w:pPr>
+      <w:r>
+        <w:rPr>
+          <w:rFonts w:cstheme="minorHAnsi"/>
+          <w:iCs/>
+        </w:rPr>
+        <w:t>│      │</w:t>
+      </w:r>
+    </w:p>
+    <w:p>
+      <w:pPr>
+        <w:pStyle w:val="NormalWeb"/>
+        <w:rPr>
+          <w:rFonts w:cstheme="minorHAnsi"/>
+          <w:iCs/>
+        </w:rPr>
+      </w:pPr>
+      <w:r>
+        <w:rPr>
+          <w:rFonts w:cstheme="minorHAnsi"/>
+          <w:iCs/>
+        </w:rPr>
+        <w:t xml:space="preserve">│      ├── 1 + </w:t>
+      </w:r>
+      <w:proofErr w:type="spellStart"/>
+      <w:proofErr w:type="gramStart"/>
+      <w:r>
+        <w:rPr>
+          <w:rFonts w:cstheme="minorHAnsi"/>
+          <w:iCs/>
+        </w:rPr>
+        <w:t>countDigits</w:t>
+      </w:r>
+      <w:proofErr w:type="spellEnd"/>
+      <w:r>
+        <w:rPr>
+          <w:rFonts w:cstheme="minorHAnsi"/>
+          <w:iCs/>
+        </w:rPr>
+        <w:t>(</w:t>
+      </w:r>
+      <w:proofErr w:type="gramEnd"/>
+      <w:r>
+        <w:rPr>
+          <w:rFonts w:cstheme="minorHAnsi"/>
+          <w:iCs/>
+        </w:rPr>
+        <w:t>58)</w:t>
+      </w:r>
+    </w:p>
+    <w:p>
+      <w:pPr>
+        <w:pStyle w:val="NormalWeb"/>
+        <w:rPr>
+          <w:rFonts w:cstheme="minorHAnsi"/>
+          <w:iCs/>
+        </w:rPr>
+      </w:pPr>
+      <w:r>
+        <w:rPr>
+          <w:rFonts w:cstheme="minorHAnsi"/>
+          <w:iCs/>
+        </w:rPr>
+        <w:t>│      │      │</w:t>
+      </w:r>
+    </w:p>
+    <w:p>
+      <w:pPr>
+        <w:pStyle w:val="NormalWeb"/>
+        <w:rPr>
+          <w:rFonts w:cstheme="minorHAnsi"/>
+          <w:iCs/>
+        </w:rPr>
+      </w:pPr>
+      <w:r>
+        <w:rPr>
+          <w:rFonts w:cstheme="minorHAnsi"/>
+          <w:iCs/>
+        </w:rPr>
+        <w:t xml:space="preserve">│      │      ├── 1 + </w:t>
+      </w:r>
+      <w:proofErr w:type="spellStart"/>
+      <w:proofErr w:type="gramStart"/>
+      <w:r>
+        <w:rPr>
+          <w:rFonts w:cstheme="minorHAnsi"/>
+          <w:iCs/>
+        </w:rPr>
+        <w:t>countDigits</w:t>
+      </w:r>
+      <w:proofErr w:type="spellEnd"/>
+      <w:r>
+        <w:rPr>
+          <w:rFonts w:cstheme="minorHAnsi"/>
+          <w:iCs/>
+        </w:rPr>
+        <w:t>(</w:t>
+      </w:r>
+      <w:proofErr w:type="gramEnd"/>
+      <w:r>
+        <w:rPr>
+          <w:rFonts w:cstheme="minorHAnsi"/>
+          <w:iCs/>
+        </w:rPr>
+        <w:t>5)</w:t>
+      </w:r>
+    </w:p>
+    <w:p>
+      <w:pPr>
+        <w:pStyle w:val="NormalWeb"/>
+        <w:rPr>
+          <w:rFonts w:cstheme="minorHAnsi"/>
+          <w:iCs/>
+        </w:rPr>
+      </w:pPr>
+      <w:r>
+        <w:rPr>
+          <w:rFonts w:cstheme="minorHAnsi"/>
+          <w:iCs/>
+        </w:rPr>
+        <w:t>│      │      │      │</w:t>
+      </w:r>
+    </w:p>
+    <w:p>
+      <w:pPr>
+        <w:pStyle w:val="NormalWeb"/>
+        <w:rPr>
+          <w:rFonts w:cstheme="minorHAnsi"/>
+          <w:iCs/>
+        </w:rPr>
+      </w:pPr>
+      <w:r>
+        <w:rPr>
+          <w:rFonts w:cstheme="minorHAnsi"/>
+          <w:iCs/>
+        </w:rPr>
+        <w:t xml:space="preserve">│      │      │      ├── 1 + </w:t>
+      </w:r>
+      <w:proofErr w:type="spellStart"/>
+      <w:proofErr w:type="gramStart"/>
+      <w:r>
+        <w:rPr>
+          <w:rFonts w:cstheme="minorHAnsi"/>
+          <w:iCs/>
+        </w:rPr>
+        <w:t>countDigits</w:t>
+      </w:r>
+      <w:proofErr w:type="spellEnd"/>
+      <w:r>
+        <w:rPr>
+          <w:rFonts w:cstheme="minorHAnsi"/>
+          <w:iCs/>
+        </w:rPr>
+        <w:t>(</w:t>
+      </w:r>
+      <w:proofErr w:type="gramEnd"/>
+      <w:r>
+        <w:rPr>
+          <w:rFonts w:cstheme="minorHAnsi"/>
+          <w:iCs/>
+        </w:rPr>
+        <w:t>0)</w:t>
+      </w:r>
+    </w:p>
+    <w:p>
+      <w:pPr>
+        <w:pStyle w:val="NormalWeb"/>
+        <w:rPr>
+          <w:rFonts w:cstheme="minorHAnsi"/>
+          <w:iCs/>
+        </w:rPr>
+      </w:pPr>
+      <w:r>
+        <w:rPr>
+          <w:rFonts w:cstheme="minorHAnsi"/>
+          <w:iCs/>
+        </w:rPr>
+        <w:t xml:space="preserve">│      │      │      │      └── returns </w:t>
+      </w:r>
+      <w:r>
+        <w:rPr>
+          <w:rFonts w:cstheme="minorHAnsi"/>
+          <w:iCs/>
+        </w:rPr>
+        <w:t>0 ←</w:t>
+      </w:r>
+      <w:r>
+        <w:rPr>
+          <w:rFonts w:cstheme="minorHAnsi"/>
+          <w:iCs/>
+        </w:rPr>
+        <w:t xml:space="preserve"> Base case reached</w:t>
+      </w:r>
+    </w:p>
+    <w:p>
+      <w:pPr>
+        <w:pStyle w:val="NormalWeb"/>
+        <w:rPr>
+          <w:rFonts w:cstheme="minorHAnsi"/>
+          <w:iCs/>
+        </w:rPr>
+      </w:pPr>
+      <w:r>
+        <w:rPr>
+          <w:rFonts w:cstheme="minorHAnsi"/>
+          <w:iCs/>
+        </w:rPr>
+        <w:t>│      │      │</w:t>
+      </w:r>
+    </w:p>
+    <w:p>
+      <w:pPr>
+        <w:pStyle w:val="NormalWeb"/>
+        <w:rPr>
+          <w:rFonts w:cstheme="minorHAnsi"/>
+          <w:iCs/>
+        </w:rPr>
+      </w:pPr>
+      <w:r>
+        <w:rPr>
+          <w:rFonts w:cstheme="minorHAnsi"/>
+          <w:iCs/>
+        </w:rPr>
+        <w:t>│      │      └── returns 1 + 0 = 1</w:t>
+      </w:r>
+    </w:p>
+    <w:p>
+      <w:pPr>
+        <w:pStyle w:val="NormalWeb"/>
+        <w:rPr>
+          <w:rFonts w:cstheme="minorHAnsi"/>
+          <w:iCs/>
+        </w:rPr>
+      </w:pPr>
+      <w:r>
+        <w:rPr>
+          <w:rFonts w:cstheme="minorHAnsi"/>
+          <w:iCs/>
+        </w:rPr>
+        <w:t>│      │</w:t>
+      </w:r>
+    </w:p>
+    <w:p>
+      <w:pPr>
+        <w:pStyle w:val="NormalWeb"/>
+        <w:rPr>
+          <w:rFonts w:cstheme="minorHAnsi"/>
+          <w:iCs/>
+        </w:rPr>
+      </w:pPr>
+      <w:r>
+        <w:rPr>
+          <w:rFonts w:cstheme="minorHAnsi"/>
+          <w:iCs/>
+        </w:rPr>
+        <w:t>│      └── returns 1 + 1 = 2</w:t>
+      </w:r>
+    </w:p>
+    <w:p>
+      <w:pPr>
+        <w:pStyle w:val="NormalWeb"/>
+        <w:rPr>
+          <w:rFonts w:cstheme="minorHAnsi"/>
+          <w:iCs/>
+        </w:rPr>
+      </w:pPr>
+      <w:r>
+        <w:rPr>
+          <w:rFonts w:cstheme="minorHAnsi"/>
+          <w:iCs/>
+        </w:rPr>
+        <w:t>│</w:t>
+      </w:r>
+    </w:p>
+    <w:p>
+      <w:pPr>
+        <w:pStyle w:val="NormalWeb"/>
+        <w:rPr>
+          <w:rFonts w:cstheme="minorHAnsi"/>
+          <w:iCs/>
+        </w:rPr>
+      </w:pPr>
+      <w:r>
+        <w:rPr>
+          <w:rFonts w:cstheme="minorHAnsi"/>
+          <w:iCs/>
+        </w:rPr>
+        <w:t>└── returns 1 + 2 = 3</w:t>
+      </w:r>
+    </w:p>
+    <w:p>
+      <w:pPr>
+        <w:pStyle w:val="NormalWeb"/>
+        <w:rPr>
+          <w:rFonts w:cstheme="minorHAnsi"/>
+          <w:iCs/>
+        </w:rPr>
+      </w:pPr>
+      <w:r>
+        <w:rPr>
+          <w:rFonts w:cstheme="minorHAnsi"/>
+          <w:iCs/>
+        </w:rPr>
+        <w:t>Now combine the last return:</w:t>
+      </w:r>
+    </w:p>
+    <w:p>
+      <w:pPr>
+        <w:pStyle w:val="NormalWeb"/>
+        <w:rPr>
+          <w:rFonts w:cstheme="minorHAnsi"/>
+          <w:iCs/>
+        </w:rPr>
+      </w:pPr>
+      <w:proofErr w:type="spellStart"/>
+      <w:proofErr w:type="gramStart"/>
+      <w:r>
+        <w:rPr>
+          <w:rFonts w:cstheme="minorHAnsi"/>
+          <w:iCs/>
+        </w:rPr>
+        <w:lastRenderedPageBreak/>
+        <w:t>countDigits</w:t>
+      </w:r>
+      <w:proofErr w:type="spellEnd"/>
+      <w:r>
+        <w:rPr>
+          <w:rFonts w:cstheme="minorHAnsi"/>
+          <w:iCs/>
+        </w:rPr>
+        <w:t>(</w:t>
+      </w:r>
+      <w:proofErr w:type="gramEnd"/>
+      <w:r>
+        <w:rPr>
+          <w:rFonts w:cstheme="minorHAnsi"/>
+          <w:iCs/>
+        </w:rPr>
+        <w:t xml:space="preserve">5892) → 1 + 3 = 4 </w:t>
+      </w:r>
+      <w:r>
+        <w:rPr>
+          <w:rFonts w:ascii="Segoe UI Emoji" w:hAnsi="Segoe UI Emoji" w:cs="Segoe UI Emoji"/>
+          <w:iCs/>
+        </w:rPr>
+        <w:t>✅</w:t>
+      </w:r>
+    </w:p>
+    <w:p>
+      <w:pPr>
+        <w:pStyle w:val="NormalWeb"/>
+        <w:rPr>
+          <w:rFonts w:cstheme="minorHAnsi"/>
+          <w:iCs/>
+        </w:rPr>
+      </w:pPr>
+    </w:p>
+    <w:tbl>
+      <w:tblPr>
+        <w:tblW w:w="0" w:type="auto"/>
+        <w:tblCellSpacing w:w="15" w:type="dxa"/>
+        <w:tblCellMar>
+          <w:top w:w="15" w:type="dxa"/>
+          <w:left w:w="15" w:type="dxa"/>
+          <w:bottom w:w="15" w:type="dxa"/>
+          <w:right w:w="15" w:type="dxa"/>
+        </w:tblCellMar>
+        <w:tblLook w:val="04A0" w:firstRow="1" w:lastRow="0" w:firstColumn="1" w:lastColumn="0" w:noHBand="0" w:noVBand="1"/>
+      </w:tblPr>
+      <w:tblGrid>
+        <w:gridCol w:w="1835"/>
+        <w:gridCol w:w="2076"/>
+        <w:gridCol w:w="1709"/>
+      </w:tblGrid>
+      <w:tr>
+        <w:trPr>
+          <w:tblHeader/>
+          <w:tblCellSpacing w:w="15" w:type="dxa"/>
+        </w:trPr>
+        <w:tc>
+          <w:tcPr>
+            <w:tcW w:w="0" w:type="auto"/>
+            <w:vAlign w:val="center"/>
+            <w:hideMark/>
+          </w:tcPr>
+          <w:p>
+            <w:pPr>
+              <w:pStyle w:val="NormalWeb"/>
+              <w:rPr>
+                <w:rFonts w:cstheme="minorHAnsi"/>
+                <w:b/>
+                <w:bCs/>
+                <w:iCs/>
+              </w:rPr>
+            </w:pPr>
+            <w:r>
+              <w:rPr>
+                <w:rFonts w:cstheme="minorHAnsi"/>
+                <w:b/>
+                <w:bCs/>
+                <w:iCs/>
+              </w:rPr>
+              <w:t>Function Call</w:t>
+            </w:r>
+          </w:p>
+        </w:tc>
+        <w:tc>
+          <w:tcPr>
+            <w:tcW w:w="0" w:type="auto"/>
+            <w:vAlign w:val="center"/>
+            <w:hideMark/>
+          </w:tcPr>
+          <w:p>
+            <w:pPr>
+              <w:pStyle w:val="NormalWeb"/>
+              <w:rPr>
+                <w:rFonts w:cstheme="minorHAnsi"/>
+                <w:b/>
+                <w:bCs/>
+                <w:iCs/>
+              </w:rPr>
+            </w:pPr>
+            <w:r>
+              <w:rPr>
+                <w:rFonts w:cstheme="minorHAnsi"/>
+                <w:b/>
+                <w:bCs/>
+                <w:iCs/>
+              </w:rPr>
+              <w:t>Calculation</w:t>
+            </w:r>
+          </w:p>
+        </w:tc>
+        <w:tc>
+          <w:tcPr>
+            <w:tcW w:w="0" w:type="auto"/>
+            <w:vAlign w:val="center"/>
+            <w:hideMark/>
+          </w:tcPr>
+          <w:p>
+            <w:pPr>
+              <w:pStyle w:val="NormalWeb"/>
+              <w:rPr>
+                <w:rFonts w:cstheme="minorHAnsi"/>
+                <w:b/>
+                <w:bCs/>
+                <w:iCs/>
+              </w:rPr>
+            </w:pPr>
+            <w:r>
+              <w:rPr>
+                <w:rFonts w:cstheme="minorHAnsi"/>
+                <w:b/>
+                <w:bCs/>
+                <w:iCs/>
+              </w:rPr>
+              <w:t>Returned Value</w:t>
+            </w:r>
+          </w:p>
+        </w:tc>
+      </w:tr>
+      <w:tr>
+        <w:trPr>
+          <w:tblCellSpacing w:w="15" w:type="dxa"/>
+        </w:trPr>
+        <w:tc>
+          <w:tcPr>
+            <w:tcW w:w="0" w:type="auto"/>
+            <w:vAlign w:val="center"/>
+            <w:hideMark/>
+          </w:tcPr>
+          <w:p>
+            <w:pPr>
+              <w:pStyle w:val="NormalWeb"/>
+              <w:rPr>
+                <w:rFonts w:cstheme="minorHAnsi"/>
+                <w:iCs/>
+              </w:rPr>
+            </w:pPr>
+            <w:proofErr w:type="spellStart"/>
+            <w:proofErr w:type="gramStart"/>
+            <w:r>
+              <w:rPr>
+                <w:rFonts w:cstheme="minorHAnsi"/>
+                <w:iCs/>
+              </w:rPr>
+              <w:t>countDigits</w:t>
+            </w:r>
+            <w:proofErr w:type="spellEnd"/>
+            <w:r>
+              <w:rPr>
+                <w:rFonts w:cstheme="minorHAnsi"/>
+                <w:iCs/>
+              </w:rPr>
+              <w:t>(</w:t>
+            </w:r>
+            <w:proofErr w:type="gramEnd"/>
+            <w:r>
+              <w:rPr>
+                <w:rFonts w:cstheme="minorHAnsi"/>
+                <w:iCs/>
+              </w:rPr>
+              <w:t>5892)</w:t>
+            </w:r>
+          </w:p>
+        </w:tc>
+        <w:tc>
+          <w:tcPr>
+            <w:tcW w:w="0" w:type="auto"/>
+            <w:vAlign w:val="center"/>
+            <w:hideMark/>
+          </w:tcPr>
+          <w:p>
+            <w:pPr>
+              <w:pStyle w:val="NormalWeb"/>
+              <w:rPr>
+                <w:rFonts w:cstheme="minorHAnsi"/>
+                <w:iCs/>
+              </w:rPr>
+            </w:pPr>
+            <w:r>
+              <w:rPr>
+                <w:rFonts w:cstheme="minorHAnsi"/>
+                <w:iCs/>
+              </w:rPr>
+              <w:t xml:space="preserve">1 + </w:t>
+            </w:r>
+            <w:proofErr w:type="spellStart"/>
+            <w:proofErr w:type="gramStart"/>
+            <w:r>
+              <w:rPr>
+                <w:rFonts w:cstheme="minorHAnsi"/>
+                <w:iCs/>
+              </w:rPr>
+              <w:t>countDigits</w:t>
+            </w:r>
+            <w:proofErr w:type="spellEnd"/>
+            <w:r>
+              <w:rPr>
+                <w:rFonts w:cstheme="minorHAnsi"/>
+                <w:iCs/>
+              </w:rPr>
+              <w:t>(</w:t>
+            </w:r>
+            <w:proofErr w:type="gramEnd"/>
+            <w:r>
+              <w:rPr>
+                <w:rFonts w:cstheme="minorHAnsi"/>
+                <w:iCs/>
+              </w:rPr>
+              <w:t>589)</w:t>
+            </w:r>
+          </w:p>
+        </w:tc>
+        <w:tc>
+          <w:tcPr>
+            <w:tcW w:w="0" w:type="auto"/>
+            <w:vAlign w:val="center"/>
+            <w:hideMark/>
+          </w:tcPr>
+          <w:p>
+            <w:pPr>
+              <w:pStyle w:val="NormalWeb"/>
+              <w:rPr>
+                <w:rFonts w:cstheme="minorHAnsi"/>
+                <w:iCs/>
+              </w:rPr>
+            </w:pPr>
+            <w:r>
+              <w:rPr>
+                <w:rFonts w:cstheme="minorHAnsi"/>
+                <w:iCs/>
+              </w:rPr>
+              <w:t>waits</w:t>
+            </w:r>
+          </w:p>
+        </w:tc>
+      </w:tr>
+      <w:tr>
+        <w:trPr>
+          <w:tblCellSpacing w:w="15" w:type="dxa"/>
+        </w:trPr>
+        <w:tc>
+          <w:tcPr>
+            <w:tcW w:w="0" w:type="auto"/>
+            <w:vAlign w:val="center"/>
+            <w:hideMark/>
+          </w:tcPr>
+          <w:p>
+            <w:pPr>
+              <w:pStyle w:val="NormalWeb"/>
+              <w:rPr>
+                <w:rFonts w:cstheme="minorHAnsi"/>
+                <w:iCs/>
+              </w:rPr>
+            </w:pPr>
+            <w:proofErr w:type="spellStart"/>
+            <w:proofErr w:type="gramStart"/>
+            <w:r>
+              <w:rPr>
+                <w:rFonts w:cstheme="minorHAnsi"/>
+                <w:iCs/>
+              </w:rPr>
+              <w:t>countDigits</w:t>
+            </w:r>
+            <w:proofErr w:type="spellEnd"/>
+            <w:r>
+              <w:rPr>
+                <w:rFonts w:cstheme="minorHAnsi"/>
+                <w:iCs/>
+              </w:rPr>
+              <w:t>(</w:t>
+            </w:r>
+            <w:proofErr w:type="gramEnd"/>
+            <w:r>
+              <w:rPr>
+                <w:rFonts w:cstheme="minorHAnsi"/>
+                <w:iCs/>
+              </w:rPr>
+              <w:t>589)</w:t>
+            </w:r>
+          </w:p>
+        </w:tc>
+        <w:tc>
+          <w:tcPr>
+            <w:tcW w:w="0" w:type="auto"/>
+            <w:vAlign w:val="center"/>
+            <w:hideMark/>
+          </w:tcPr>
+          <w:p>
+            <w:pPr>
+              <w:pStyle w:val="NormalWeb"/>
+              <w:rPr>
+                <w:rFonts w:cstheme="minorHAnsi"/>
+                <w:iCs/>
+              </w:rPr>
+            </w:pPr>
+            <w:r>
+              <w:rPr>
+                <w:rFonts w:cstheme="minorHAnsi"/>
+                <w:iCs/>
+              </w:rPr>
+              <w:t xml:space="preserve">1 + </w:t>
+            </w:r>
+            <w:proofErr w:type="spellStart"/>
+            <w:proofErr w:type="gramStart"/>
+            <w:r>
+              <w:rPr>
+                <w:rFonts w:cstheme="minorHAnsi"/>
+                <w:iCs/>
+              </w:rPr>
+              <w:t>countDigits</w:t>
+            </w:r>
+            <w:proofErr w:type="spellEnd"/>
+            <w:r>
+              <w:rPr>
+                <w:rFonts w:cstheme="minorHAnsi"/>
+                <w:iCs/>
+              </w:rPr>
+              <w:t>(</w:t>
+            </w:r>
+            <w:proofErr w:type="gramEnd"/>
+            <w:r>
+              <w:rPr>
+                <w:rFonts w:cstheme="minorHAnsi"/>
+                <w:iCs/>
+              </w:rPr>
+              <w:t>58)</w:t>
+            </w:r>
+          </w:p>
+        </w:tc>
+        <w:tc>
+          <w:tcPr>
+            <w:tcW w:w="0" w:type="auto"/>
+            <w:vAlign w:val="center"/>
+            <w:hideMark/>
+          </w:tcPr>
+          <w:p>
+            <w:pPr>
+              <w:pStyle w:val="NormalWeb"/>
+              <w:rPr>
+                <w:rFonts w:cstheme="minorHAnsi"/>
+                <w:iCs/>
+              </w:rPr>
+            </w:pPr>
+            <w:r>
+              <w:rPr>
+                <w:rFonts w:cstheme="minorHAnsi"/>
+                <w:iCs/>
+              </w:rPr>
+              <w:t>waits</w:t>
+            </w:r>
+          </w:p>
+        </w:tc>
+      </w:tr>
+      <w:tr>
+        <w:trPr>
+          <w:tblCellSpacing w:w="15" w:type="dxa"/>
+        </w:trPr>
+        <w:tc>
+          <w:tcPr>
+            <w:tcW w:w="0" w:type="auto"/>
+            <w:vAlign w:val="center"/>
+            <w:hideMark/>
+          </w:tcPr>
+          <w:p>
+            <w:pPr>
+              <w:pStyle w:val="NormalWeb"/>
+              <w:rPr>
+                <w:rFonts w:cstheme="minorHAnsi"/>
+                <w:iCs/>
+              </w:rPr>
+            </w:pPr>
+            <w:proofErr w:type="spellStart"/>
+            <w:proofErr w:type="gramStart"/>
+            <w:r>
+              <w:rPr>
+                <w:rFonts w:cstheme="minorHAnsi"/>
+                <w:iCs/>
+              </w:rPr>
+              <w:t>countDigits</w:t>
+            </w:r>
+            <w:proofErr w:type="spellEnd"/>
+            <w:r>
+              <w:rPr>
+                <w:rFonts w:cstheme="minorHAnsi"/>
+                <w:iCs/>
+              </w:rPr>
+              <w:t>(</w:t>
+            </w:r>
+            <w:proofErr w:type="gramEnd"/>
+            <w:r>
+              <w:rPr>
+                <w:rFonts w:cstheme="minorHAnsi"/>
+                <w:iCs/>
+              </w:rPr>
+              <w:t>58)</w:t>
+            </w:r>
+          </w:p>
+        </w:tc>
+        <w:tc>
+          <w:tcPr>
+            <w:tcW w:w="0" w:type="auto"/>
+            <w:vAlign w:val="center"/>
+            <w:hideMark/>
+          </w:tcPr>
+          <w:p>
+            <w:pPr>
+              <w:pStyle w:val="NormalWeb"/>
+              <w:rPr>
+                <w:rFonts w:cstheme="minorHAnsi"/>
+                <w:iCs/>
+              </w:rPr>
+            </w:pPr>
+            <w:r>
+              <w:rPr>
+                <w:rFonts w:cstheme="minorHAnsi"/>
+                <w:iCs/>
+              </w:rPr>
+              <w:t xml:space="preserve">1 + </w:t>
+            </w:r>
+            <w:proofErr w:type="spellStart"/>
+            <w:proofErr w:type="gramStart"/>
+            <w:r>
+              <w:rPr>
+                <w:rFonts w:cstheme="minorHAnsi"/>
+                <w:iCs/>
+              </w:rPr>
+              <w:t>countDigits</w:t>
+            </w:r>
+            <w:proofErr w:type="spellEnd"/>
+            <w:r>
+              <w:rPr>
+                <w:rFonts w:cstheme="minorHAnsi"/>
+                <w:iCs/>
+              </w:rPr>
+              <w:t>(</w:t>
+            </w:r>
+            <w:proofErr w:type="gramEnd"/>
+            <w:r>
+              <w:rPr>
+                <w:rFonts w:cstheme="minorHAnsi"/>
+                <w:iCs/>
+              </w:rPr>
+              <w:t>5)</w:t>
+            </w:r>
+          </w:p>
+        </w:tc>
+        <w:tc>
+          <w:tcPr>
+            <w:tcW w:w="0" w:type="auto"/>
+            <w:vAlign w:val="center"/>
+            <w:hideMark/>
+          </w:tcPr>
+          <w:p>
+            <w:pPr>
+              <w:pStyle w:val="NormalWeb"/>
+              <w:rPr>
+                <w:rFonts w:cstheme="minorHAnsi"/>
+                <w:iCs/>
+              </w:rPr>
+            </w:pPr>
+            <w:r>
+              <w:rPr>
+                <w:rFonts w:cstheme="minorHAnsi"/>
+                <w:iCs/>
+              </w:rPr>
+              <w:t>waits</w:t>
+            </w:r>
+          </w:p>
+        </w:tc>
+      </w:tr>
+      <w:tr>
+        <w:trPr>
+          <w:tblCellSpacing w:w="15" w:type="dxa"/>
+        </w:trPr>
+        <w:tc>
+          <w:tcPr>
+            <w:tcW w:w="0" w:type="auto"/>
+            <w:vAlign w:val="center"/>
+            <w:hideMark/>
+          </w:tcPr>
+          <w:p>
+            <w:pPr>
+              <w:pStyle w:val="NormalWeb"/>
+              <w:rPr>
+                <w:rFonts w:cstheme="minorHAnsi"/>
+                <w:iCs/>
+              </w:rPr>
+            </w:pPr>
+            <w:proofErr w:type="spellStart"/>
+            <w:proofErr w:type="gramStart"/>
+            <w:r>
+              <w:rPr>
+                <w:rFonts w:cstheme="minorHAnsi"/>
+                <w:iCs/>
+              </w:rPr>
+              <w:t>countDigits</w:t>
+            </w:r>
+            <w:proofErr w:type="spellEnd"/>
+            <w:r>
+              <w:rPr>
+                <w:rFonts w:cstheme="minorHAnsi"/>
+                <w:iCs/>
+              </w:rPr>
+              <w:t>(</w:t>
+            </w:r>
+            <w:proofErr w:type="gramEnd"/>
+            <w:r>
+              <w:rPr>
+                <w:rFonts w:cstheme="minorHAnsi"/>
+                <w:iCs/>
+              </w:rPr>
+              <w:t>5)</w:t>
+            </w:r>
+          </w:p>
+        </w:tc>
+        <w:tc>
+          <w:tcPr>
+            <w:tcW w:w="0" w:type="auto"/>
+            <w:vAlign w:val="center"/>
+            <w:hideMark/>
+          </w:tcPr>
+          <w:p>
+            <w:pPr>
+              <w:pStyle w:val="NormalWeb"/>
+              <w:rPr>
+                <w:rFonts w:cstheme="minorHAnsi"/>
+                <w:iCs/>
+              </w:rPr>
+            </w:pPr>
+            <w:r>
+              <w:rPr>
+                <w:rFonts w:cstheme="minorHAnsi"/>
+                <w:iCs/>
+              </w:rPr>
+              <w:t xml:space="preserve">1 + </w:t>
+            </w:r>
+            <w:proofErr w:type="spellStart"/>
+            <w:proofErr w:type="gramStart"/>
+            <w:r>
+              <w:rPr>
+                <w:rFonts w:cstheme="minorHAnsi"/>
+                <w:iCs/>
+              </w:rPr>
+              <w:t>countDigits</w:t>
+            </w:r>
+            <w:proofErr w:type="spellEnd"/>
+            <w:r>
+              <w:rPr>
+                <w:rFonts w:cstheme="minorHAnsi"/>
+                <w:iCs/>
+              </w:rPr>
+              <w:t>(</w:t>
+            </w:r>
+            <w:proofErr w:type="gramEnd"/>
+            <w:r>
+              <w:rPr>
+                <w:rFonts w:cstheme="minorHAnsi"/>
+                <w:iCs/>
+              </w:rPr>
+              <w:t>0)</w:t>
+            </w:r>
+          </w:p>
+        </w:tc>
+        <w:tc>
+          <w:tcPr>
+            <w:tcW w:w="0" w:type="auto"/>
+            <w:vAlign w:val="center"/>
+            <w:hideMark/>
+          </w:tcPr>
+          <w:p>
+            <w:pPr>
+              <w:pStyle w:val="NormalWeb"/>
+              <w:rPr>
+                <w:rFonts w:cstheme="minorHAnsi"/>
+                <w:iCs/>
+              </w:rPr>
+            </w:pPr>
+            <w:r>
+              <w:rPr>
+                <w:rFonts w:cstheme="minorHAnsi"/>
+                <w:iCs/>
+              </w:rPr>
+              <w:t>waits</w:t>
+            </w:r>
+          </w:p>
+        </w:tc>
+      </w:tr>
+      <w:tr>
+        <w:trPr>
+          <w:tblCellSpacing w:w="15" w:type="dxa"/>
+        </w:trPr>
+        <w:tc>
+          <w:tcPr>
+            <w:tcW w:w="0" w:type="auto"/>
+            <w:vAlign w:val="center"/>
+            <w:hideMark/>
+          </w:tcPr>
+          <w:p>
+            <w:pPr>
+              <w:pStyle w:val="NormalWeb"/>
+              <w:rPr>
+                <w:rFonts w:cstheme="minorHAnsi"/>
+                <w:iCs/>
+              </w:rPr>
+            </w:pPr>
+            <w:proofErr w:type="spellStart"/>
+            <w:proofErr w:type="gramStart"/>
+            <w:r>
+              <w:rPr>
+                <w:rFonts w:cstheme="minorHAnsi"/>
+                <w:iCs/>
+              </w:rPr>
+              <w:t>countDigits</w:t>
+            </w:r>
+            <w:proofErr w:type="spellEnd"/>
+            <w:r>
+              <w:rPr>
+                <w:rFonts w:cstheme="minorHAnsi"/>
+                <w:iCs/>
+              </w:rPr>
+              <w:t>(</w:t>
+            </w:r>
+            <w:proofErr w:type="gramEnd"/>
+            <w:r>
+              <w:rPr>
+                <w:rFonts w:cstheme="minorHAnsi"/>
+                <w:iCs/>
+              </w:rPr>
+              <w:t>0)</w:t>
+            </w:r>
+          </w:p>
+        </w:tc>
+        <w:tc>
+          <w:tcPr>
+            <w:tcW w:w="0" w:type="auto"/>
+            <w:vAlign w:val="center"/>
+            <w:hideMark/>
+          </w:tcPr>
+          <w:p>
+            <w:pPr>
+              <w:pStyle w:val="NormalWeb"/>
+              <w:rPr>
+                <w:rFonts w:cstheme="minorHAnsi"/>
+                <w:iCs/>
+              </w:rPr>
+            </w:pPr>
+            <w:r>
+              <w:rPr>
+                <w:rFonts w:cstheme="minorHAnsi"/>
+                <w:iCs/>
+              </w:rPr>
+              <w:t>returns 0</w:t>
+            </w:r>
+          </w:p>
+        </w:tc>
+        <w:tc>
+          <w:tcPr>
+            <w:tcW w:w="0" w:type="auto"/>
+            <w:vAlign w:val="center"/>
+            <w:hideMark/>
+          </w:tcPr>
+          <w:p>
+            <w:pPr>
+              <w:pStyle w:val="NormalWeb"/>
+              <w:rPr>
+                <w:rFonts w:cstheme="minorHAnsi"/>
+                <w:iCs/>
+              </w:rPr>
+            </w:pPr>
+            <w:r>
+              <w:rPr>
+                <w:rFonts w:cstheme="minorHAnsi"/>
+                <w:iCs/>
+              </w:rPr>
+              <w:t>returns 0</w:t>
+            </w:r>
+          </w:p>
+        </w:tc>
+      </w:tr>
+      <w:tr>
+        <w:trPr>
+          <w:tblCellSpacing w:w="15" w:type="dxa"/>
+        </w:trPr>
+        <w:tc>
+          <w:tcPr>
+            <w:tcW w:w="0" w:type="auto"/>
+            <w:vAlign w:val="center"/>
+            <w:hideMark/>
+          </w:tcPr>
+          <w:p>
+            <w:pPr>
+              <w:pStyle w:val="NormalWeb"/>
+              <w:rPr>
+                <w:rFonts w:cstheme="minorHAnsi"/>
+                <w:iCs/>
+              </w:rPr>
+            </w:pPr>
+            <w:proofErr w:type="spellStart"/>
+            <w:proofErr w:type="gramStart"/>
+            <w:r>
+              <w:rPr>
+                <w:rFonts w:cstheme="minorHAnsi"/>
+                <w:iCs/>
+              </w:rPr>
+              <w:t>countDigits</w:t>
+            </w:r>
+            <w:proofErr w:type="spellEnd"/>
+            <w:r>
+              <w:rPr>
+                <w:rFonts w:cstheme="minorHAnsi"/>
+                <w:iCs/>
+              </w:rPr>
+              <w:t>(</w:t>
+            </w:r>
+            <w:proofErr w:type="gramEnd"/>
+            <w:r>
+              <w:rPr>
+                <w:rFonts w:cstheme="minorHAnsi"/>
+                <w:iCs/>
+              </w:rPr>
+              <w:t>5)</w:t>
+            </w:r>
+          </w:p>
+        </w:tc>
+        <w:tc>
+          <w:tcPr>
+            <w:tcW w:w="0" w:type="auto"/>
+            <w:vAlign w:val="center"/>
+            <w:hideMark/>
+          </w:tcPr>
+          <w:p>
+            <w:pPr>
+              <w:pStyle w:val="NormalWeb"/>
+              <w:rPr>
+                <w:rFonts w:cstheme="minorHAnsi"/>
+                <w:iCs/>
+              </w:rPr>
+            </w:pPr>
+            <w:r>
+              <w:rPr>
+                <w:rFonts w:cstheme="minorHAnsi"/>
+                <w:iCs/>
+              </w:rPr>
+              <w:t>1 + 0 → 1</w:t>
+            </w:r>
+          </w:p>
+        </w:tc>
+        <w:tc>
+          <w:tcPr>
+            <w:tcW w:w="0" w:type="auto"/>
+            <w:vAlign w:val="center"/>
+            <w:hideMark/>
+          </w:tcPr>
+          <w:p>
+            <w:pPr>
+              <w:pStyle w:val="NormalWeb"/>
+              <w:rPr>
+                <w:rFonts w:cstheme="minorHAnsi"/>
+                <w:iCs/>
+              </w:rPr>
+            </w:pPr>
+            <w:r>
+              <w:rPr>
+                <w:rFonts w:cstheme="minorHAnsi"/>
+                <w:iCs/>
+              </w:rPr>
+              <w:t>returns 1</w:t>
+            </w:r>
+          </w:p>
+        </w:tc>
+      </w:tr>
+      <w:tr>
+        <w:trPr>
+          <w:tblCellSpacing w:w="15" w:type="dxa"/>
+        </w:trPr>
+        <w:tc>
+          <w:tcPr>
+            <w:tcW w:w="0" w:type="auto"/>
+            <w:vAlign w:val="center"/>
+            <w:hideMark/>
+          </w:tcPr>
+          <w:p>
+            <w:pPr>
+              <w:pStyle w:val="NormalWeb"/>
+              <w:rPr>
+                <w:rFonts w:cstheme="minorHAnsi"/>
+                <w:iCs/>
+              </w:rPr>
+            </w:pPr>
+            <w:proofErr w:type="spellStart"/>
+            <w:proofErr w:type="gramStart"/>
+            <w:r>
+              <w:rPr>
+                <w:rFonts w:cstheme="minorHAnsi"/>
+                <w:iCs/>
+              </w:rPr>
+              <w:t>countDigits</w:t>
+            </w:r>
+            <w:proofErr w:type="spellEnd"/>
+            <w:r>
+              <w:rPr>
+                <w:rFonts w:cstheme="minorHAnsi"/>
+                <w:iCs/>
+              </w:rPr>
+              <w:t>(</w:t>
+            </w:r>
+            <w:proofErr w:type="gramEnd"/>
+            <w:r>
+              <w:rPr>
+                <w:rFonts w:cstheme="minorHAnsi"/>
+                <w:iCs/>
+              </w:rPr>
+              <w:t>58)</w:t>
+            </w:r>
+          </w:p>
+        </w:tc>
+        <w:tc>
+          <w:tcPr>
+            <w:tcW w:w="0" w:type="auto"/>
+            <w:vAlign w:val="center"/>
+            <w:hideMark/>
+          </w:tcPr>
+          <w:p>
+            <w:pPr>
+              <w:pStyle w:val="NormalWeb"/>
+              <w:rPr>
+                <w:rFonts w:cstheme="minorHAnsi"/>
+                <w:iCs/>
+              </w:rPr>
+            </w:pPr>
+            <w:r>
+              <w:rPr>
+                <w:rFonts w:cstheme="minorHAnsi"/>
+                <w:iCs/>
+              </w:rPr>
+              <w:t>1 + 1 → 2</w:t>
+            </w:r>
+          </w:p>
+        </w:tc>
+        <w:tc>
+          <w:tcPr>
+            <w:tcW w:w="0" w:type="auto"/>
+            <w:vAlign w:val="center"/>
+            <w:hideMark/>
+          </w:tcPr>
+          <w:p>
+            <w:pPr>
+              <w:pStyle w:val="NormalWeb"/>
+              <w:rPr>
+                <w:rFonts w:cstheme="minorHAnsi"/>
+                <w:iCs/>
+              </w:rPr>
+            </w:pPr>
+            <w:r>
+              <w:rPr>
+                <w:rFonts w:cstheme="minorHAnsi"/>
+                <w:iCs/>
+              </w:rPr>
+              <w:t>returns 2</w:t>
+            </w:r>
+          </w:p>
+        </w:tc>
+      </w:tr>
+      <w:tr>
+        <w:trPr>
+          <w:tblCellSpacing w:w="15" w:type="dxa"/>
+        </w:trPr>
+        <w:tc>
+          <w:tcPr>
+            <w:tcW w:w="0" w:type="auto"/>
+            <w:vAlign w:val="center"/>
+            <w:hideMark/>
+          </w:tcPr>
+          <w:p>
+            <w:pPr>
+              <w:pStyle w:val="NormalWeb"/>
+              <w:rPr>
+                <w:rFonts w:cstheme="minorHAnsi"/>
+                <w:iCs/>
+              </w:rPr>
+            </w:pPr>
+            <w:proofErr w:type="spellStart"/>
+            <w:proofErr w:type="gramStart"/>
+            <w:r>
+              <w:rPr>
+                <w:rFonts w:cstheme="minorHAnsi"/>
+                <w:iCs/>
+              </w:rPr>
+              <w:t>countDigits</w:t>
+            </w:r>
+            <w:proofErr w:type="spellEnd"/>
+            <w:r>
+              <w:rPr>
+                <w:rFonts w:cstheme="minorHAnsi"/>
+                <w:iCs/>
+              </w:rPr>
+              <w:t>(</w:t>
+            </w:r>
+            <w:proofErr w:type="gramEnd"/>
+            <w:r>
+              <w:rPr>
+                <w:rFonts w:cstheme="minorHAnsi"/>
+                <w:iCs/>
+              </w:rPr>
+              <w:t>589)</w:t>
+            </w:r>
+          </w:p>
+        </w:tc>
+        <w:tc>
+          <w:tcPr>
+            <w:tcW w:w="0" w:type="auto"/>
+            <w:vAlign w:val="center"/>
+            <w:hideMark/>
+          </w:tcPr>
+          <w:p>
+            <w:pPr>
+              <w:pStyle w:val="NormalWeb"/>
+              <w:rPr>
+                <w:rFonts w:cstheme="minorHAnsi"/>
+                <w:iCs/>
+              </w:rPr>
+            </w:pPr>
+            <w:r>
+              <w:rPr>
+                <w:rFonts w:cstheme="minorHAnsi"/>
+                <w:iCs/>
+              </w:rPr>
+              <w:t>1 + 2 → 3</w:t>
+            </w:r>
+          </w:p>
+        </w:tc>
+        <w:tc>
+          <w:tcPr>
+            <w:tcW w:w="0" w:type="auto"/>
+            <w:vAlign w:val="center"/>
+            <w:hideMark/>
+          </w:tcPr>
+          <w:p>
+            <w:pPr>
+              <w:pStyle w:val="NormalWeb"/>
+              <w:rPr>
+                <w:rFonts w:cstheme="minorHAnsi"/>
+                <w:iCs/>
+              </w:rPr>
+            </w:pPr>
+            <w:r>
+              <w:rPr>
+                <w:rFonts w:cstheme="minorHAnsi"/>
+                <w:iCs/>
+              </w:rPr>
+              <w:t>returns 3</w:t>
+            </w:r>
+          </w:p>
+        </w:tc>
+      </w:tr>
+      <w:tr>
+        <w:trPr>
+          <w:tblCellSpacing w:w="15" w:type="dxa"/>
+        </w:trPr>
+        <w:tc>
+          <w:tcPr>
+            <w:tcW w:w="0" w:type="auto"/>
+            <w:vAlign w:val="center"/>
+            <w:hideMark/>
+          </w:tcPr>
+          <w:p>
+            <w:pPr>
+              <w:pStyle w:val="NormalWeb"/>
+              <w:rPr>
+                <w:rFonts w:cstheme="minorHAnsi"/>
+                <w:iCs/>
+              </w:rPr>
+            </w:pPr>
+            <w:proofErr w:type="spellStart"/>
+            <w:proofErr w:type="gramStart"/>
+            <w:r>
+              <w:rPr>
+                <w:rFonts w:cstheme="minorHAnsi"/>
+                <w:iCs/>
+              </w:rPr>
+              <w:t>countDigits</w:t>
+            </w:r>
+            <w:proofErr w:type="spellEnd"/>
+            <w:r>
+              <w:rPr>
+                <w:rFonts w:cstheme="minorHAnsi"/>
+                <w:iCs/>
+              </w:rPr>
+              <w:t>(</w:t>
+            </w:r>
+            <w:proofErr w:type="gramEnd"/>
+            <w:r>
+              <w:rPr>
+                <w:rFonts w:cstheme="minorHAnsi"/>
+                <w:iCs/>
+              </w:rPr>
+              <w:t>5892)</w:t>
+            </w:r>
+          </w:p>
+        </w:tc>
+        <w:tc>
+          <w:tcPr>
+            <w:tcW w:w="0" w:type="auto"/>
+            <w:vAlign w:val="center"/>
+            <w:hideMark/>
+          </w:tcPr>
+          <w:p>
+            <w:pPr>
+              <w:pStyle w:val="NormalWeb"/>
+              <w:rPr>
+                <w:rFonts w:cstheme="minorHAnsi"/>
+                <w:iCs/>
+              </w:rPr>
+            </w:pPr>
+            <w:r>
+              <w:rPr>
+                <w:rFonts w:cstheme="minorHAnsi"/>
+                <w:iCs/>
+              </w:rPr>
+              <w:t>1 + 3 → 4</w:t>
+            </w:r>
+          </w:p>
+        </w:tc>
+        <w:tc>
+          <w:tcPr>
+            <w:tcW w:w="0" w:type="auto"/>
+            <w:vAlign w:val="center"/>
+            <w:hideMark/>
+          </w:tcPr>
+          <w:p>
+            <w:pPr>
+              <w:pStyle w:val="NormalWeb"/>
+              <w:rPr>
+                <w:rFonts w:cstheme="minorHAnsi"/>
+                <w:iCs/>
+              </w:rPr>
+            </w:pPr>
+            <w:r>
+              <w:rPr>
+                <w:rFonts w:ascii="Segoe UI Emoji" w:hAnsi="Segoe UI Emoji" w:cs="Segoe UI Emoji"/>
+                <w:iCs/>
+              </w:rPr>
+              <w:t>✅</w:t>
+            </w:r>
+            <w:r>
+              <w:rPr>
+                <w:rFonts w:cstheme="minorHAnsi"/>
+                <w:iCs/>
+              </w:rPr>
+              <w:t xml:space="preserve"> returns 4</w:t>
+            </w:r>
+          </w:p>
+        </w:tc>
+      </w:tr>
+    </w:tbl>
+    <w:p>
+      <w:pPr>
+        <w:pStyle w:val="NormalWeb"/>
+        <w:rPr>
+          <w:rFonts w:cstheme="minorHAnsi"/>
+          <w:iCs/>
+        </w:rPr>
+      </w:pPr>
+      <w:r>
+        <w:rPr>
+          <w:rFonts w:cstheme="minorHAnsi"/>
+          <w:iCs/>
+        </w:rPr>
+        <w:t>Final output → 4 digits</w:t>
+      </w:r>
+    </w:p>
+    <w:p>
+      <w:pPr>
+        <w:pStyle w:val="NormalWeb"/>
+        <w:numPr>
+          <w:ilvl w:val="0"/>
+          <w:numId w:val="27"/>
+        </w:numPr>
+        <w:rPr>
+          <w:rFonts w:cstheme="minorHAnsi"/>
+          <w:iCs/>
+        </w:rPr>
+      </w:pPr>
+      <w:r>
+        <w:rPr>
+          <w:rFonts w:cstheme="minorHAnsi"/>
+          <w:b/>
+          <w:bCs/>
+          <w:iCs/>
+        </w:rPr>
+        <w:t>Base case</w:t>
+      </w:r>
+      <w:r>
+        <w:rPr>
+          <w:rFonts w:cstheme="minorHAnsi"/>
+          <w:iCs/>
+        </w:rPr>
+        <w:t xml:space="preserve"> stops recursion (n == 0).</w:t>
+      </w:r>
+    </w:p>
+    <w:p>
+      <w:pPr>
+        <w:pStyle w:val="NormalWeb"/>
+        <w:numPr>
+          <w:ilvl w:val="0"/>
+          <w:numId w:val="27"/>
+        </w:numPr>
+        <w:rPr>
+          <w:rFonts w:cstheme="minorHAnsi"/>
+          <w:iCs/>
+        </w:rPr>
+      </w:pPr>
+      <w:r>
+        <w:rPr>
+          <w:rFonts w:cstheme="minorHAnsi"/>
+          <w:iCs/>
+        </w:rPr>
+        <w:t>Each recursive call counts one digit.</w:t>
+      </w:r>
+    </w:p>
+    <w:p>
+      <w:pPr>
+        <w:pStyle w:val="NormalWeb"/>
+        <w:numPr>
+          <w:ilvl w:val="0"/>
+          <w:numId w:val="27"/>
+        </w:numPr>
+        <w:rPr>
+          <w:rFonts w:cstheme="minorHAnsi"/>
+          <w:iCs/>
+        </w:rPr>
+      </w:pPr>
+      <w:r>
+        <w:rPr>
+          <w:rFonts w:cstheme="minorHAnsi"/>
+          <w:iCs/>
+        </w:rPr>
+        <w:t xml:space="preserve">Works for </w:t>
+      </w:r>
+      <w:r>
+        <w:rPr>
+          <w:rFonts w:cstheme="minorHAnsi"/>
+          <w:b/>
+          <w:bCs/>
+          <w:iCs/>
+        </w:rPr>
+        <w:t>positive</w:t>
+      </w:r>
+      <w:r>
+        <w:rPr>
+          <w:rFonts w:cstheme="minorHAnsi"/>
+          <w:iCs/>
+        </w:rPr>
+        <w:t xml:space="preserve"> and </w:t>
+      </w:r>
+      <w:r>
+        <w:rPr>
+          <w:rFonts w:cstheme="minorHAnsi"/>
+          <w:b/>
+          <w:bCs/>
+          <w:iCs/>
+        </w:rPr>
+        <w:t>negative</w:t>
+      </w:r>
+      <w:r>
+        <w:rPr>
+          <w:rFonts w:cstheme="minorHAnsi"/>
+          <w:iCs/>
+        </w:rPr>
+        <w:t xml:space="preserve"> numbers.</w:t>
+      </w:r>
+    </w:p>
+    <w:p>
+      <w:pPr>
+        <w:pStyle w:val="NormalWeb"/>
+        <w:numPr>
+          <w:ilvl w:val="0"/>
+          <w:numId w:val="27"/>
+        </w:numPr>
+        <w:rPr>
+          <w:rFonts w:cstheme="minorHAnsi"/>
+          <w:iCs/>
+        </w:rPr>
+      </w:pPr>
+      <w:r>
+        <w:rPr>
+          <w:rFonts w:cstheme="minorHAnsi"/>
+          <w:iCs/>
+        </w:rPr>
+        <w:t xml:space="preserve">For </w:t>
+      </w:r>
+      <w:r>
+        <w:rPr>
+          <w:rFonts w:cstheme="minorHAnsi"/>
+          <w:b/>
+          <w:bCs/>
+          <w:iCs/>
+        </w:rPr>
+        <w:t>0</w:t>
+      </w:r>
+      <w:r>
+        <w:rPr>
+          <w:rFonts w:cstheme="minorHAnsi"/>
+          <w:iCs/>
+        </w:rPr>
+        <w:t>, handle separately since recursion returns 0 otherwise.</w:t>
+      </w:r>
+    </w:p>
+    <w:p>
+      <w:pPr>
+        <w:pStyle w:val="NormalWeb"/>
+        <w:rPr>
+          <w:rFonts w:cstheme="minorHAnsi"/>
+          <w:iCs/>
+        </w:rPr>
+      </w:pPr>
+    </w:p>
+    <w:p>
+      <w:pPr>
+        <w:pStyle w:val="NormalWeb"/>
+        <w:rPr>
+          <w:rFonts w:cstheme="minorHAnsi"/>
+          <w:b/>
+          <w:bCs/>
+          <w:iCs/>
+        </w:rPr>
+      </w:pPr>
+      <w:r>
+        <w:rPr>
+          <w:rFonts w:cstheme="minorHAnsi"/>
+          <w:b/>
+          <w:bCs/>
+          <w:iCs/>
+        </w:rPr>
+        <w:t>Concept of Logarithmic Approach</w:t>
+      </w:r>
+    </w:p>
+    <w:p>
+      <w:pPr>
+        <w:pStyle w:val="NormalWeb"/>
+        <w:rPr>
+          <w:rFonts w:cstheme="minorHAnsi"/>
+          <w:iCs/>
+        </w:rPr>
+      </w:pPr>
+      <w:r>
+        <w:rPr>
+          <w:rFonts w:cstheme="minorHAnsi"/>
+          <w:iCs/>
+        </w:rPr>
+        <w:t>For any positive integer n,</w:t>
+      </w:r>
+      <w:r>
+        <w:rPr>
+          <w:rFonts w:cstheme="minorHAnsi"/>
+          <w:iCs/>
+        </w:rPr>
+        <w:br/>
+        <w:t>the number of digits d is given by:</w:t>
+      </w:r>
+    </w:p>
+    <w:p>
+      <w:pPr>
+        <w:pStyle w:val="NormalWeb"/>
+        <w:rPr>
+          <w:rFonts w:cstheme="minorHAnsi"/>
+          <w:iCs/>
+        </w:rPr>
+      </w:pPr>
+      <m:oMathPara>
+        <m:oMath>
+          <m:r>
+            <w:rPr>
+              <w:rFonts w:ascii="Cambria Math" w:hAnsi="Cambria Math" w:cstheme="minorHAnsi"/>
+            </w:rPr>
+            <m:t>d=⌊</m:t>
+          </m:r>
+          <m:sSub>
+            <m:sSubPr>
+              <m:ctrlPr>
+                <w:rPr>
+                  <w:rFonts w:ascii="Cambria Math" w:hAnsi="Cambria Math" w:cstheme="minorHAnsi"/>
+                  <w:iCs/>
+                </w:rPr>
+              </m:ctrlPr>
+            </m:sSubPr>
+            <m:e>
+              <m:r>
+                <m:rPr>
+                  <m:sty m:val="p"/>
+                </m:rPr>
+                <w:rPr>
+                  <w:rFonts w:ascii="Cambria Math" w:hAnsi="Cambria Math" w:cstheme="minorHAnsi"/>
+                </w:rPr>
+                <m:t>log</m:t>
+              </m:r>
+              <m:r>
+                <w:rPr>
+                  <w:rFonts w:ascii="Cambria Math" w:hAnsi="Cambria Math" w:cstheme="minorHAnsi"/>
+                </w:rPr>
+                <m:t>⁡</m:t>
+              </m:r>
+            </m:e>
+            <m:sub>
+              <m:r>
+                <w:rPr>
+                  <w:rFonts w:ascii="Cambria Math" w:hAnsi="Cambria Math" w:cstheme="minorHAnsi"/>
+                </w:rPr>
+                <m:t>10</m:t>
+              </m:r>
+            </m:sub>
+          </m:sSub>
+          <m:r>
+            <w:rPr>
+              <w:rFonts w:ascii="Cambria Math" w:hAnsi="Cambria Math" w:cstheme="minorHAnsi"/>
+            </w:rPr>
+            <m:t>(n)⌋+1</m:t>
+          </m:r>
+          <m:r>
+            <w:rPr>
+              <w:rFonts w:cstheme="minorHAnsi"/>
+              <w:i/>
+              <w:iCs/>
+            </w:rPr>
+            <w:br/>
+          </m:r>
+        </m:oMath>
+      </m:oMathPara>
+    </w:p>
+    <w:p>
+      <w:pPr>
+        <w:pStyle w:val="NormalWeb"/>
+        <w:rPr>
+          <w:rFonts w:cstheme="minorHAnsi"/>
+          <w:b/>
+          <w:bCs/>
+          <w:iCs/>
+        </w:rPr>
+      </w:pPr>
+      <w:r>
+        <w:rPr>
+          <w:rFonts w:cstheme="minorHAnsi"/>
+          <w:b/>
+          <w:bCs/>
+          <w:iCs/>
+        </w:rPr>
+        <w:t>Why?</w:t>
+      </w:r>
+    </w:p>
+    <w:p>
+      <w:pPr>
+        <w:pStyle w:val="NormalWeb"/>
+        <w:numPr>
+          <w:ilvl w:val="0"/>
+          <w:numId w:val="28"/>
+        </w:numPr>
+        <w:rPr>
+          <w:rFonts w:cstheme="minorHAnsi"/>
+          <w:iCs/>
+        </w:rPr>
+      </w:pPr>
+      <w:r>
+        <w:rPr>
+          <w:rFonts w:cstheme="minorHAnsi"/>
+          <w:iCs/>
+        </w:rPr>
+        <w:t xml:space="preserve">log10(n) gives the </w:t>
+      </w:r>
+      <w:r>
+        <w:rPr>
+          <w:rFonts w:cstheme="minorHAnsi"/>
+          <w:b/>
+          <w:bCs/>
+          <w:iCs/>
+        </w:rPr>
+        <w:t>position of the most significant digit</w:t>
+      </w:r>
+      <w:r>
+        <w:rPr>
+          <w:rFonts w:cstheme="minorHAnsi"/>
+          <w:iCs/>
+        </w:rPr>
+        <w:t xml:space="preserve"> in base 10.</w:t>
+      </w:r>
+    </w:p>
+    <w:p>
+      <w:pPr>
+        <w:pStyle w:val="NormalWeb"/>
+        <w:numPr>
+          <w:ilvl w:val="0"/>
+          <w:numId w:val="28"/>
+        </w:numPr>
+        <w:rPr>
+          <w:rFonts w:cstheme="minorHAnsi"/>
+          <w:iCs/>
+        </w:rPr>
+      </w:pPr>
+      <w:r>
+        <w:rPr>
+          <w:rFonts w:cstheme="minorHAnsi"/>
+          <w:iCs/>
+        </w:rPr>
+        <w:t>Example:</w:t>
+      </w:r>
+    </w:p>
+    <w:p>
+      <w:pPr>
+        <w:pStyle w:val="NormalWeb"/>
+        <w:numPr>
+          <w:ilvl w:val="1"/>
+          <w:numId w:val="28"/>
+        </w:numPr>
+        <w:rPr>
+          <w:rFonts w:cstheme="minorHAnsi"/>
+          <w:iCs/>
+        </w:rPr>
+      </w:pPr>
+      <w:r>
+        <w:rPr>
+          <w:rFonts w:cstheme="minorHAnsi"/>
+          <w:iCs/>
+        </w:rPr>
+        <w:t xml:space="preserve">log10(1000) = 3.0 → </w:t>
+      </w:r>
+      <w:proofErr w:type="gramStart"/>
+      <w:r>
+        <w:rPr>
+          <w:rFonts w:cstheme="minorHAnsi"/>
+          <w:iCs/>
+        </w:rPr>
+        <w:t>floor(</w:t>
+      </w:r>
+      <w:proofErr w:type="gramEnd"/>
+      <w:r>
+        <w:rPr>
+          <w:rFonts w:cstheme="minorHAnsi"/>
+          <w:iCs/>
+        </w:rPr>
+        <w:t xml:space="preserve">3) + 1 = </w:t>
+      </w:r>
+      <w:r>
+        <w:rPr>
+          <w:rFonts w:cstheme="minorHAnsi"/>
+          <w:b/>
+          <w:bCs/>
+          <w:iCs/>
+        </w:rPr>
+        <w:t>4 digits</w:t>
+      </w:r>
+    </w:p>
+    <w:p>
+      <w:pPr>
+        <w:pStyle w:val="NormalWeb"/>
+        <w:numPr>
+          <w:ilvl w:val="1"/>
+          <w:numId w:val="28"/>
+        </w:numPr>
+        <w:rPr>
+          <w:rFonts w:cstheme="minorHAnsi"/>
+          <w:iCs/>
+        </w:rPr>
+      </w:pPr>
+      <w:r>
+        <w:rPr>
+          <w:rFonts w:cstheme="minorHAnsi"/>
+          <w:iCs/>
+        </w:rPr>
+        <w:t xml:space="preserve">log10(5892) ≈ 3.77 → </w:t>
+      </w:r>
+      <w:proofErr w:type="gramStart"/>
+      <w:r>
+        <w:rPr>
+          <w:rFonts w:cstheme="minorHAnsi"/>
+          <w:iCs/>
+        </w:rPr>
+        <w:t>floor(</w:t>
+      </w:r>
+      <w:proofErr w:type="gramEnd"/>
+      <w:r>
+        <w:rPr>
+          <w:rFonts w:cstheme="minorHAnsi"/>
+          <w:iCs/>
+        </w:rPr>
+        <w:t xml:space="preserve">3.77) + 1 = </w:t>
+      </w:r>
+      <w:r>
+        <w:rPr>
+          <w:rFonts w:cstheme="minorHAnsi"/>
+          <w:b/>
+          <w:bCs/>
+          <w:iCs/>
+        </w:rPr>
+        <w:t>4 digits</w:t>
+      </w:r>
+    </w:p>
+    <w:p>
+      <w:pPr>
+        <w:pStyle w:val="NormalWeb"/>
+        <w:rPr>
+          <w:rFonts w:cstheme="minorHAnsi"/>
+          <w:b/>
+          <w:bCs/>
+          <w:iCs/>
+        </w:rPr>
+      </w:pPr>
+      <w:r>
+        <w:rPr>
+          <w:rFonts w:cstheme="minorHAnsi"/>
+          <w:b/>
+          <w:bCs/>
+          <w:iCs/>
+        </w:rPr>
+        <w:t>Edge Cases to Handle</w:t>
+      </w:r>
+    </w:p>
+    <w:p>
+      <w:pPr>
+        <w:pStyle w:val="NormalWeb"/>
+        <w:numPr>
+          <w:ilvl w:val="0"/>
+          <w:numId w:val="29"/>
+        </w:numPr>
+        <w:rPr>
+          <w:rFonts w:cstheme="minorHAnsi"/>
+          <w:iCs/>
+        </w:rPr>
+      </w:pPr>
+      <w:r>
+        <w:rPr>
+          <w:rFonts w:cstheme="minorHAnsi"/>
+          <w:b/>
+          <w:bCs/>
+          <w:iCs/>
+        </w:rPr>
+        <w:t>When n == 0</w:t>
+      </w:r>
+    </w:p>
+    <w:p>
+      <w:pPr>
+        <w:pStyle w:val="NormalWeb"/>
+        <w:numPr>
+          <w:ilvl w:val="1"/>
+          <w:numId w:val="29"/>
+        </w:numPr>
+        <w:rPr>
+          <w:rFonts w:cstheme="minorHAnsi"/>
+          <w:iCs/>
+        </w:rPr>
+      </w:pPr>
+      <w:r>
+        <w:rPr>
+          <w:rFonts w:cstheme="minorHAnsi"/>
+          <w:iCs/>
+        </w:rPr>
+        <w:t xml:space="preserve">log10(0) is </w:t>
+      </w:r>
+      <w:r>
+        <w:rPr>
+          <w:rFonts w:cstheme="minorHAnsi"/>
+          <w:b/>
+          <w:bCs/>
+          <w:iCs/>
+        </w:rPr>
+        <w:t>undefined</w:t>
+      </w:r>
+      <w:r>
+        <w:rPr>
+          <w:rFonts w:cstheme="minorHAnsi"/>
+          <w:iCs/>
+        </w:rPr>
+        <w:t xml:space="preserve"> (throws Math domain error or returns -Infinity).</w:t>
+      </w:r>
+    </w:p>
+    <w:p>
+      <w:pPr>
+        <w:pStyle w:val="NormalWeb"/>
+        <w:numPr>
+          <w:ilvl w:val="1"/>
+          <w:numId w:val="29"/>
+        </w:numPr>
+        <w:rPr>
+          <w:rFonts w:cstheme="minorHAnsi"/>
+          <w:iCs/>
+        </w:rPr>
+      </w:pPr>
+      <w:proofErr w:type="gramStart"/>
+      <w:r>
+        <w:rPr>
+          <w:rFonts w:cstheme="minorHAnsi"/>
+          <w:iCs/>
+        </w:rPr>
+        <w:t>So</w:t>
+      </w:r>
+      <w:proofErr w:type="gramEnd"/>
+      <w:r>
+        <w:rPr>
+          <w:rFonts w:cstheme="minorHAnsi"/>
+          <w:iCs/>
+        </w:rPr>
+        <w:t xml:space="preserve"> handle 0 separately.</w:t>
+      </w:r>
+    </w:p>
+    <w:p>
+      <w:pPr>
+        <w:pStyle w:val="NormalWeb"/>
+        <w:numPr>
+          <w:ilvl w:val="0"/>
+          <w:numId w:val="29"/>
+        </w:numPr>
+        <w:rPr>
+          <w:rFonts w:cstheme="minorHAnsi"/>
+          <w:iCs/>
+        </w:rPr>
+      </w:pPr>
+      <w:r>
+        <w:rPr>
+          <w:rFonts w:cstheme="minorHAnsi"/>
+          <w:b/>
+          <w:bCs/>
+          <w:iCs/>
+        </w:rPr>
+        <w:t>When n &lt; 0</w:t>
+      </w:r>
+    </w:p>
+    <w:p>
+      <w:pPr>
+        <w:pStyle w:val="NormalWeb"/>
+        <w:numPr>
+          <w:ilvl w:val="1"/>
+          <w:numId w:val="29"/>
+        </w:numPr>
+        <w:rPr>
+          <w:rFonts w:cstheme="minorHAnsi"/>
+          <w:iCs/>
+        </w:rPr>
+      </w:pPr>
+      <w:r>
+        <w:rPr>
+          <w:rFonts w:cstheme="minorHAnsi"/>
+          <w:iCs/>
+        </w:rPr>
+        <w:t>Negative sign doesn’t count as a digit.</w:t>
+      </w:r>
+    </w:p>
+    <w:p>
+      <w:pPr>
+        <w:pStyle w:val="NormalWeb"/>
+        <w:numPr>
+          <w:ilvl w:val="1"/>
+          <w:numId w:val="29"/>
+        </w:numPr>
+        <w:rPr>
+          <w:rFonts w:cstheme="minorHAnsi"/>
+          <w:iCs/>
+        </w:rPr>
+      </w:pPr>
+      <w:proofErr w:type="gramStart"/>
+      <w:r>
+        <w:rPr>
+          <w:rFonts w:cstheme="minorHAnsi"/>
+          <w:iCs/>
+        </w:rPr>
+        <w:t>So</w:t>
+      </w:r>
+      <w:proofErr w:type="gramEnd"/>
+      <w:r>
+        <w:rPr>
+          <w:rFonts w:cstheme="minorHAnsi"/>
+          <w:iCs/>
+        </w:rPr>
+        <w:t xml:space="preserve"> take </w:t>
+      </w:r>
+      <w:proofErr w:type="spellStart"/>
+      <w:r>
+        <w:rPr>
+          <w:rFonts w:cstheme="minorHAnsi"/>
+          <w:iCs/>
+        </w:rPr>
+        <w:t>Math.abs</w:t>
+      </w:r>
+      <w:proofErr w:type="spellEnd"/>
+      <w:r>
+        <w:rPr>
+          <w:rFonts w:cstheme="minorHAnsi"/>
+          <w:iCs/>
+        </w:rPr>
+        <w:t>(n) before applying the formula.</w:t>
+      </w:r>
+    </w:p>
+    <w:p>
+      <w:pPr>
+        <w:pStyle w:val="NormalWeb"/>
+        <w:rPr>
+          <w:rFonts w:cstheme="minorHAnsi"/>
+          <w:iCs/>
+        </w:rPr>
+      </w:pPr>
+      <w:r>
+        <w:rPr>
+          <w:noProof/>
+        </w:rPr>
+        <w:lastRenderedPageBreak/>
+        <w:drawing>
+          <wp:inline distT="0" distB="0" distL="0" distR="0" wp14:anchorId="7937CDB2" wp14:editId="6CDB1C33">
+            <wp:extent cx="4591050" cy="3238500"/>
+            <wp:effectExtent l="0" t="0" r="0" b="0"/>
+            <wp:docPr id="37729065" name="Picture 1"/>
+            <wp:cNvGraphicFramePr>
+              <a:graphicFrameLocks xmlns:a="http://schemas.openxmlformats.org/drawingml/2006/main" noChangeAspect="1"/>
+            </wp:cNvGraphicFramePr>
+            <a:graphic xmlns:a="http://schemas.openxmlformats.org/drawingml/2006/main">
+              <a:graphicData uri="http://schemas.openxmlformats.org/drawingml/2006/picture">
+                <pic:pic xmlns:pic="http://schemas.openxmlformats.org/drawingml/2006/picture">
+                  <pic:nvPicPr>
+                    <pic:cNvPr id="37729065" name=""/>
+                    <pic:cNvPicPr/>
+                  </pic:nvPicPr>
+                  <pic:blipFill>
+                    <a:blip r:embed="rId21"/>
+                    <a:stretch>
+                      <a:fillRect/>
+                    </a:stretch>
+                  </pic:blipFill>
+                  <pic:spPr>
+                    <a:xfrm>
+                      <a:off x="0" y="0"/>
+                      <a:ext cx="4591050" cy="3238500"/>
+                    </a:xfrm>
+                    <a:prstGeom prst="rect">
+                      <a:avLst/>
+                    </a:prstGeom>
+                  </pic:spPr>
+                </pic:pic>
+              </a:graphicData>
+            </a:graphic>
+          </wp:inline>
+        </w:drawing>
+      </w:r>
+    </w:p>
+    <w:tbl>
+      <w:tblPr>
+        <w:tblW w:w="0" w:type="auto"/>
+        <w:tblCellSpacing w:w="15" w:type="dxa"/>
+        <w:tblCellMar>
+          <w:top w:w="15" w:type="dxa"/>
+          <w:left w:w="15" w:type="dxa"/>
+          <w:bottom w:w="15" w:type="dxa"/>
+          <w:right w:w="15" w:type="dxa"/>
+        </w:tblCellMar>
+        <w:tblLook w:val="04A0" w:firstRow="1" w:lastRow="0" w:firstColumn="1" w:lastColumn="0" w:noHBand="0" w:noVBand="1"/>
+      </w:tblPr>
+      <w:tblGrid>
+        <w:gridCol w:w="649"/>
+        <w:gridCol w:w="900"/>
+        <w:gridCol w:w="1553"/>
+        <w:gridCol w:w="675"/>
+      </w:tblGrid>
+      <w:tr>
+        <w:trPr>
+          <w:tblHeader/>
+          <w:tblCellSpacing w:w="15" w:type="dxa"/>
+        </w:trPr>
+        <w:tc>
+          <w:tcPr>
+            <w:tcW w:w="0" w:type="auto"/>
+            <w:vAlign w:val="center"/>
+            <w:hideMark/>
+          </w:tcPr>
+          <w:p>
+            <w:pPr>
+              <w:pStyle w:val="NormalWeb"/>
+              <w:rPr>
+                <w:rFonts w:cstheme="minorHAnsi"/>
+                <w:b/>
+                <w:bCs/>
+                <w:iCs/>
+              </w:rPr>
+            </w:pPr>
+            <w:r>
+              <w:rPr>
+                <w:rFonts w:cstheme="minorHAnsi"/>
+                <w:b/>
+                <w:bCs/>
+                <w:iCs/>
+              </w:rPr>
+              <w:t>Input</w:t>
+            </w:r>
+          </w:p>
+        </w:tc>
+        <w:tc>
+          <w:tcPr>
+            <w:tcW w:w="0" w:type="auto"/>
+            <w:vAlign w:val="center"/>
+            <w:hideMark/>
+          </w:tcPr>
+          <w:p>
+            <w:pPr>
+              <w:pStyle w:val="NormalWeb"/>
+              <w:rPr>
+                <w:rFonts w:cstheme="minorHAnsi"/>
+                <w:b/>
+                <w:bCs/>
+                <w:iCs/>
+              </w:rPr>
+            </w:pPr>
+            <w:r>
+              <w:rPr>
+                <w:rFonts w:cstheme="minorHAnsi"/>
+                <w:b/>
+                <w:bCs/>
+                <w:iCs/>
+              </w:rPr>
+              <w:t>log10(n)</w:t>
+            </w:r>
+          </w:p>
+        </w:tc>
+        <w:tc>
+          <w:tcPr>
+            <w:tcW w:w="0" w:type="auto"/>
+            <w:vAlign w:val="center"/>
+            <w:hideMark/>
+          </w:tcPr>
+          <w:p>
+            <w:pPr>
+              <w:pStyle w:val="NormalWeb"/>
+              <w:rPr>
+                <w:rFonts w:cstheme="minorHAnsi"/>
+                <w:b/>
+                <w:bCs/>
+                <w:iCs/>
+              </w:rPr>
+            </w:pPr>
+            <w:r>
+              <w:rPr>
+                <w:rFonts w:cstheme="minorHAnsi"/>
+                <w:b/>
+                <w:bCs/>
+                <w:iCs/>
+              </w:rPr>
+              <w:t>floor(log10(n))</w:t>
+            </w:r>
+          </w:p>
+        </w:tc>
+        <w:tc>
+          <w:tcPr>
+            <w:tcW w:w="0" w:type="auto"/>
+            <w:vAlign w:val="center"/>
+            <w:hideMark/>
+          </w:tcPr>
+          <w:p>
+            <w:pPr>
+              <w:pStyle w:val="NormalWeb"/>
+              <w:rPr>
+                <w:rFonts w:cstheme="minorHAnsi"/>
+                <w:b/>
+                <w:bCs/>
+                <w:iCs/>
+              </w:rPr>
+            </w:pPr>
+            <w:r>
+              <w:rPr>
+                <w:rFonts w:cstheme="minorHAnsi"/>
+                <w:b/>
+                <w:bCs/>
+                <w:iCs/>
+              </w:rPr>
+              <w:t>Digits</w:t>
+            </w:r>
+          </w:p>
+        </w:tc>
+      </w:tr>
+      <w:tr>
+        <w:trPr>
+          <w:tblCellSpacing w:w="15" w:type="dxa"/>
+        </w:trPr>
+        <w:tc>
+          <w:tcPr>
+            <w:tcW w:w="0" w:type="auto"/>
+            <w:vAlign w:val="center"/>
+            <w:hideMark/>
+          </w:tcPr>
+          <w:p>
+            <w:pPr>
+              <w:pStyle w:val="NormalWeb"/>
+              <w:rPr>
+                <w:rFonts w:cstheme="minorHAnsi"/>
+                <w:iCs/>
+              </w:rPr>
+            </w:pPr>
+            <w:r>
+              <w:rPr>
+                <w:rFonts w:cstheme="minorHAnsi"/>
+                <w:iCs/>
+              </w:rPr>
+              <w:t>5892</w:t>
+            </w:r>
+          </w:p>
+        </w:tc>
+        <w:tc>
+          <w:tcPr>
+            <w:tcW w:w="0" w:type="auto"/>
+            <w:vAlign w:val="center"/>
+            <w:hideMark/>
+          </w:tcPr>
+          <w:p>
+            <w:pPr>
+              <w:pStyle w:val="NormalWeb"/>
+              <w:rPr>
+                <w:rFonts w:cstheme="minorHAnsi"/>
+                <w:iCs/>
+              </w:rPr>
+            </w:pPr>
+            <w:r>
+              <w:rPr>
+                <w:rFonts w:cstheme="minorHAnsi"/>
+                <w:iCs/>
+              </w:rPr>
+              <w:t>3.7708</w:t>
+            </w:r>
+          </w:p>
+        </w:tc>
+        <w:tc>
+          <w:tcPr>
+            <w:tcW w:w="0" w:type="auto"/>
+            <w:vAlign w:val="center"/>
+            <w:hideMark/>
+          </w:tcPr>
+          <w:p>
+            <w:pPr>
+              <w:pStyle w:val="NormalWeb"/>
+              <w:rPr>
+                <w:rFonts w:cstheme="minorHAnsi"/>
+                <w:iCs/>
+              </w:rPr>
+            </w:pPr>
+            <w:r>
+              <w:rPr>
+                <w:rFonts w:cstheme="minorHAnsi"/>
+                <w:iCs/>
+              </w:rPr>
+              <w:t>3</w:t>
+            </w:r>
+          </w:p>
+        </w:tc>
+        <w:tc>
+          <w:tcPr>
+            <w:tcW w:w="0" w:type="auto"/>
+            <w:vAlign w:val="center"/>
+            <w:hideMark/>
+          </w:tcPr>
+          <w:p>
+            <w:pPr>
+              <w:pStyle w:val="NormalWeb"/>
+              <w:rPr>
+                <w:rFonts w:cstheme="minorHAnsi"/>
+                <w:iCs/>
+              </w:rPr>
+            </w:pPr>
+            <w:r>
+              <w:rPr>
+                <w:rFonts w:cstheme="minorHAnsi"/>
+                <w:iCs/>
+              </w:rPr>
+              <w:t>4</w:t>
+            </w:r>
+          </w:p>
+        </w:tc>
+      </w:tr>
+      <w:tr>
+        <w:trPr>
+          <w:tblCellSpacing w:w="15" w:type="dxa"/>
+        </w:trPr>
+        <w:tc>
+          <w:tcPr>
+            <w:tcW w:w="0" w:type="auto"/>
+            <w:vAlign w:val="center"/>
+            <w:hideMark/>
+          </w:tcPr>
+          <w:p>
+            <w:pPr>
+              <w:pStyle w:val="NormalWeb"/>
+              <w:rPr>
+                <w:rFonts w:cstheme="minorHAnsi"/>
+                <w:iCs/>
+              </w:rPr>
+            </w:pPr>
+            <w:r>
+              <w:rPr>
+                <w:rFonts w:cstheme="minorHAnsi"/>
+                <w:iCs/>
+              </w:rPr>
+              <w:t>9</w:t>
+            </w:r>
+          </w:p>
+        </w:tc>
+        <w:tc>
+          <w:tcPr>
+            <w:tcW w:w="0" w:type="auto"/>
+            <w:vAlign w:val="center"/>
+            <w:hideMark/>
+          </w:tcPr>
+          <w:p>
+            <w:pPr>
+              <w:pStyle w:val="NormalWeb"/>
+              <w:rPr>
+                <w:rFonts w:cstheme="minorHAnsi"/>
+                <w:iCs/>
+              </w:rPr>
+            </w:pPr>
+            <w:r>
+              <w:rPr>
+                <w:rFonts w:cstheme="minorHAnsi"/>
+                <w:iCs/>
+              </w:rPr>
+              <w:t>0.9542</w:t>
+            </w:r>
+          </w:p>
+        </w:tc>
+        <w:tc>
+          <w:tcPr>
+            <w:tcW w:w="0" w:type="auto"/>
+            <w:vAlign w:val="center"/>
+            <w:hideMark/>
+          </w:tcPr>
+          <w:p>
+            <w:pPr>
+              <w:pStyle w:val="NormalWeb"/>
+              <w:rPr>
+                <w:rFonts w:cstheme="minorHAnsi"/>
+                <w:iCs/>
+              </w:rPr>
+            </w:pPr>
+            <w:r>
+              <w:rPr>
+                <w:rFonts w:cstheme="minorHAnsi"/>
+                <w:iCs/>
+              </w:rPr>
+              <w:t>0</w:t>
+            </w:r>
+          </w:p>
+        </w:tc>
+        <w:tc>
+          <w:tcPr>
+            <w:tcW w:w="0" w:type="auto"/>
+            <w:vAlign w:val="center"/>
+            <w:hideMark/>
+          </w:tcPr>
+          <w:p>
+            <w:pPr>
+              <w:pStyle w:val="NormalWeb"/>
+              <w:rPr>
+                <w:rFonts w:cstheme="minorHAnsi"/>
+                <w:iCs/>
+              </w:rPr>
+            </w:pPr>
+            <w:r>
+              <w:rPr>
+                <w:rFonts w:cstheme="minorHAnsi"/>
+                <w:iCs/>
+              </w:rPr>
+              <w:t>1</w:t>
+            </w:r>
+          </w:p>
+        </w:tc>
+      </w:tr>
+      <w:tr>
+        <w:trPr>
+          <w:tblCellSpacing w:w="15" w:type="dxa"/>
+        </w:trPr>
+        <w:tc>
+          <w:tcPr>
+            <w:tcW w:w="0" w:type="auto"/>
+            <w:vAlign w:val="center"/>
+            <w:hideMark/>
+          </w:tcPr>
+          <w:p>
+            <w:pPr>
+              <w:pStyle w:val="NormalWeb"/>
+              <w:rPr>
+                <w:rFonts w:cstheme="minorHAnsi"/>
+                <w:iCs/>
+              </w:rPr>
+            </w:pPr>
+            <w:r>
+              <w:rPr>
+                <w:rFonts w:cstheme="minorHAnsi"/>
+                <w:iCs/>
+              </w:rPr>
+              <w:t>100</w:t>
+            </w:r>
+          </w:p>
+        </w:tc>
+        <w:tc>
+          <w:tcPr>
+            <w:tcW w:w="0" w:type="auto"/>
+            <w:vAlign w:val="center"/>
+            <w:hideMark/>
+          </w:tcPr>
+          <w:p>
+            <w:pPr>
+              <w:pStyle w:val="NormalWeb"/>
+              <w:rPr>
+                <w:rFonts w:cstheme="minorHAnsi"/>
+                <w:iCs/>
+              </w:rPr>
+            </w:pPr>
+            <w:r>
+              <w:rPr>
+                <w:rFonts w:cstheme="minorHAnsi"/>
+                <w:iCs/>
+              </w:rPr>
+              <w:t>2.0000</w:t>
+            </w:r>
+          </w:p>
+        </w:tc>
+        <w:tc>
+          <w:tcPr>
+            <w:tcW w:w="0" w:type="auto"/>
+            <w:vAlign w:val="center"/>
+            <w:hideMark/>
+          </w:tcPr>
+          <w:p>
+            <w:pPr>
+              <w:pStyle w:val="NormalWeb"/>
+              <w:rPr>
+                <w:rFonts w:cstheme="minorHAnsi"/>
+                <w:iCs/>
+              </w:rPr>
+            </w:pPr>
+            <w:r>
+              <w:rPr>
+                <w:rFonts w:cstheme="minorHAnsi"/>
+                <w:iCs/>
+              </w:rPr>
+              <w:t>2</w:t>
+            </w:r>
+          </w:p>
+        </w:tc>
+        <w:tc>
+          <w:tcPr>
+            <w:tcW w:w="0" w:type="auto"/>
+            <w:vAlign w:val="center"/>
+            <w:hideMark/>
+          </w:tcPr>
+          <w:p>
+            <w:pPr>
+              <w:pStyle w:val="NormalWeb"/>
+              <w:rPr>
+                <w:rFonts w:cstheme="minorHAnsi"/>
+                <w:iCs/>
+              </w:rPr>
+            </w:pPr>
+            <w:r>
+              <w:rPr>
+                <w:rFonts w:cstheme="minorHAnsi"/>
+                <w:iCs/>
+              </w:rPr>
+              <w:t>3</w:t>
+            </w:r>
+          </w:p>
+        </w:tc>
+      </w:tr>
+      <w:tr>
+        <w:trPr>
+          <w:tblCellSpacing w:w="15" w:type="dxa"/>
+        </w:trPr>
+        <w:tc>
+          <w:tcPr>
+            <w:tcW w:w="0" w:type="auto"/>
+            <w:vAlign w:val="center"/>
+            <w:hideMark/>
+          </w:tcPr>
+          <w:p>
+            <w:pPr>
+              <w:pStyle w:val="NormalWeb"/>
+              <w:rPr>
+                <w:rFonts w:cstheme="minorHAnsi"/>
+                <w:iCs/>
+              </w:rPr>
+            </w:pPr>
+            <w:r>
+              <w:rPr>
+                <w:rFonts w:cstheme="minorHAnsi"/>
+                <w:iCs/>
+              </w:rPr>
+              <w:t>0</w:t>
+            </w:r>
+          </w:p>
+        </w:tc>
+        <w:tc>
+          <w:tcPr>
+            <w:tcW w:w="0" w:type="auto"/>
+            <w:vAlign w:val="center"/>
+            <w:hideMark/>
+          </w:tcPr>
+          <w:p>
+            <w:pPr>
+              <w:pStyle w:val="NormalWeb"/>
+              <w:rPr>
+                <w:rFonts w:cstheme="minorHAnsi"/>
+                <w:iCs/>
+              </w:rPr>
+            </w:pPr>
+            <w:r>
+              <w:rPr>
+                <w:rFonts w:cstheme="minorHAnsi"/>
+                <w:iCs/>
+              </w:rPr>
+              <w:t>—</w:t>
+            </w:r>
+          </w:p>
+        </w:tc>
+        <w:tc>
+          <w:tcPr>
+            <w:tcW w:w="0" w:type="auto"/>
+            <w:vAlign w:val="center"/>
+            <w:hideMark/>
+          </w:tcPr>
+          <w:p>
+            <w:pPr>
+              <w:pStyle w:val="NormalWeb"/>
+              <w:rPr>
+                <w:rFonts w:cstheme="minorHAnsi"/>
+                <w:iCs/>
+              </w:rPr>
+            </w:pPr>
+            <w:r>
+              <w:rPr>
+                <w:rFonts w:cstheme="minorHAnsi"/>
+                <w:iCs/>
+              </w:rPr>
+              <w:t>—</w:t>
+            </w:r>
+          </w:p>
+        </w:tc>
+        <w:tc>
+          <w:tcPr>
+            <w:tcW w:w="0" w:type="auto"/>
+            <w:vAlign w:val="center"/>
+            <w:hideMark/>
+          </w:tcPr>
+          <w:p>
+            <w:pPr>
+              <w:pStyle w:val="NormalWeb"/>
+              <w:rPr>
+                <w:rFonts w:cstheme="minorHAnsi"/>
+                <w:iCs/>
+              </w:rPr>
+            </w:pPr>
+            <w:r>
+              <w:rPr>
+                <w:rFonts w:cstheme="minorHAnsi"/>
+                <w:iCs/>
+              </w:rPr>
+              <w:t>1</w:t>
+            </w:r>
+          </w:p>
+        </w:tc>
+      </w:tr>
+      <w:tr>
+        <w:trPr>
+          <w:tblCellSpacing w:w="15" w:type="dxa"/>
+        </w:trPr>
+        <w:tc>
+          <w:tcPr>
+            <w:tcW w:w="0" w:type="auto"/>
+            <w:vAlign w:val="center"/>
+            <w:hideMark/>
+          </w:tcPr>
+          <w:p>
+            <w:pPr>
+              <w:pStyle w:val="NormalWeb"/>
+              <w:rPr>
+                <w:rFonts w:cstheme="minorHAnsi"/>
+                <w:iCs/>
+              </w:rPr>
+            </w:pPr>
+            <w:r>
+              <w:rPr>
+                <w:rFonts w:cstheme="minorHAnsi"/>
+                <w:iCs/>
+              </w:rPr>
+              <w:t>-452</w:t>
+            </w:r>
+          </w:p>
+        </w:tc>
+        <w:tc>
+          <w:tcPr>
+            <w:tcW w:w="0" w:type="auto"/>
+            <w:vAlign w:val="center"/>
+            <w:hideMark/>
+          </w:tcPr>
+          <w:p>
+            <w:pPr>
+              <w:pStyle w:val="NormalWeb"/>
+              <w:rPr>
+                <w:rFonts w:cstheme="minorHAnsi"/>
+                <w:iCs/>
+              </w:rPr>
+            </w:pPr>
+            <w:r>
+              <w:rPr>
+                <w:rFonts w:cstheme="minorHAnsi"/>
+                <w:iCs/>
+              </w:rPr>
+              <w:t>2.654</w:t>
+            </w:r>
+          </w:p>
+        </w:tc>
+        <w:tc>
+          <w:tcPr>
+            <w:tcW w:w="0" w:type="auto"/>
+            <w:vAlign w:val="center"/>
+            <w:hideMark/>
+          </w:tcPr>
+          <w:p>
+            <w:pPr>
+              <w:pStyle w:val="NormalWeb"/>
+              <w:rPr>
+                <w:rFonts w:cstheme="minorHAnsi"/>
+                <w:iCs/>
+              </w:rPr>
+            </w:pPr>
+            <w:r>
+              <w:rPr>
+                <w:rFonts w:cstheme="minorHAnsi"/>
+                <w:iCs/>
+              </w:rPr>
+              <w:t>2</w:t>
+            </w:r>
+          </w:p>
+        </w:tc>
+        <w:tc>
+          <w:tcPr>
+            <w:tcW w:w="0" w:type="auto"/>
+            <w:vAlign w:val="center"/>
+            <w:hideMark/>
+          </w:tcPr>
+          <w:p>
+            <w:pPr>
+              <w:pStyle w:val="NormalWeb"/>
+              <w:rPr>
+                <w:rFonts w:cstheme="minorHAnsi"/>
+                <w:iCs/>
+              </w:rPr>
+            </w:pPr>
+            <w:r>
+              <w:rPr>
+                <w:rFonts w:cstheme="minorHAnsi"/>
+                <w:iCs/>
+              </w:rPr>
+              <w:t>3</w:t>
+            </w:r>
+          </w:p>
+        </w:tc>
+      </w:tr>
+    </w:tbl>
+    <w:p>
+      <w:pPr>
+        <w:pStyle w:val="NormalWeb"/>
+        <w:rPr>
+          <w:rFonts w:cstheme="minorHAnsi"/>
+          <w:iCs/>
+        </w:rPr>
+      </w:pPr>
+    </w:p>
     <w:sectPr>
       <w:pgSz w:w="11906" w:h="16838"/>
       <w:pgMar w:top="1440" w:right="1440" w:bottom="1440" w:left="1440" w:header="708" w:footer="708" w:gutter="0"/>
@@ -11688,6 +15140,155 @@
     </w:lvl>
   </w:abstractNum>
   <w:abstractNum w:abstractNumId="1" w15:restartNumberingAfterBreak="0">
+    <w:nsid w:val="0EB44FA2"/>
+    <w:multiLevelType w:val="multilevel"/>
+    <w:tmpl w:val="7F6007A8"/>
+    <w:lvl w:ilvl="0">
+      <w:start w:val="1"/>
+      <w:numFmt w:val="bullet"/>
+      <w:lvlText w:val=""/>
+      <w:lvlJc w:val="left"/>
+      <w:pPr>
+        <w:tabs>
+          <w:tab w:val="num" w:pos="720"/>
+        </w:tabs>
+        <w:ind w:left="720" w:hanging="360"/>
+      </w:pPr>
+      <w:rPr>
+        <w:rFonts w:ascii="Symbol" w:hAnsi="Symbol" w:hint="default"/>
+        <w:sz w:val="20"/>
+      </w:rPr>
+    </w:lvl>
+    <w:lvl w:ilvl="1">
+      <w:start w:val="1"/>
+      <w:numFmt w:val="bullet"/>
+      <w:lvlText w:val="o"/>
+      <w:lvlJc w:val="left"/>
+      <w:pPr>
+        <w:tabs>
+          <w:tab w:val="num" w:pos="1440"/>
+        </w:tabs>
+        <w:ind w:left="1440" w:hanging="360"/>
+      </w:pPr>
+      <w:rPr>
+        <w:rFonts w:ascii="Courier New" w:hAnsi="Courier New" w:hint="default"/>
+        <w:sz w:val="20"/>
+      </w:rPr>
+    </w:lvl>
+    <w:lvl w:ilvl="2" w:tentative="1">
+      <w:start w:val="1"/>
+      <w:numFmt w:val="bullet"/>
+      <w:lvlText w:val=""/>
+      <w:lvlJc w:val="left"/>
+      <w:pPr>
+        <w:tabs>
+          <w:tab w:val="num" w:pos="2160"/>
+        </w:tabs>
+        <w:ind w:left="2160" w:hanging="360"/>
+      </w:pPr>
+      <w:rPr>
+        <w:rFonts w:ascii="Wingdings" w:hAnsi="Wingdings" w:hint="default"/>
+        <w:sz w:val="20"/>
+      </w:rPr>
+    </w:lvl>
+    <w:lvl w:ilvl="3" w:tentative="1">
+      <w:start w:val="1"/>
+      <w:numFmt w:val="bullet"/>
+      <w:lvlText w:val=""/>
+      <w:lvlJc w:val="left"/>
+      <w:pPr>
+        <w:tabs>
+          <w:tab w:val="num" w:pos="2880"/>
+        </w:tabs>
+        <w:ind w:left="2880" w:hanging="360"/>
+      </w:pPr>
+      <w:rPr>
+        <w:rFonts w:ascii="Wingdings" w:hAnsi="Wingdings" w:hint="default"/>
+        <w:sz w:val="20"/>
+      </w:rPr>
+    </w:lvl>
+    <w:lvl w:ilvl="4" w:tentative="1">
+      <w:start w:val="1"/>
+      <w:numFmt w:val="bullet"/>
+      <w:lvlText w:val=""/>
+      <w:lvlJc w:val="left"/>
+      <w:pPr>
+        <w:tabs>
+          <w:tab w:val="num" w:pos="3600"/>
+        </w:tabs>
+        <w:ind w:left="3600" w:hanging="360"/>
+      </w:pPr>
+      <w:rPr>
+        <w:rFonts w:ascii="Wingdings" w:hAnsi="Wingdings" w:hint="default"/>
+        <w:sz w:val="20"/>
+      </w:rPr>
+    </w:lvl>
+    <w:lvl w:ilvl="5" w:tentative="1">
+      <w:start w:val="1"/>
+      <w:numFmt w:val="bullet"/>
+      <w:lvlText w:val=""/>
+      <w:lvlJc w:val="left"/>
+      <w:pPr>
+        <w:tabs>
+          <w:tab w:val="num" w:pos="4320"/>
+        </w:tabs>
+        <w:ind w:left="4320" w:hanging="360"/>
+      </w:pPr>
+      <w:rPr>
+        <w:rFonts w:ascii="Wingdings" w:hAnsi="Wingdings" w:hint="default"/>
+        <w:sz w:val="20"/>
+      </w:rPr>
+    </w:lvl>
+    <w:lvl w:ilvl="6" w:tentative="1">
+      <w:start w:val="1"/>
+      <w:numFmt w:val="bullet"/>
+      <w:lvlText w:val=""/>
+      <w:lvlJc w:val="left"/>
+      <w:pPr>
+        <w:tabs>
+          <w:tab w:val="num" w:pos="5040"/>
+        </w:tabs>
+        <w:ind w:left="5040" w:hanging="360"/>
+      </w:pPr>
+      <w:rPr>
+        <w:rFonts w:ascii="Wingdings" w:hAnsi="Wingdings" w:hint="default"/>
+        <w:sz w:val="20"/>
+      </w:rPr>
+    </w:lvl>
+    <w:lvl w:ilvl="7" w:tentative="1">
+      <w:start w:val="1"/>
+      <w:numFmt w:val="bullet"/>
+      <w:lvlText w:val=""/>
+      <w:lvlJc w:val="left"/>
+      <w:pPr>
+        <w:tabs>
+          <w:tab w:val="num" w:pos="5760"/>
+        </w:tabs>
+        <w:ind w:left="5760" w:hanging="360"/>
+      </w:pPr>
+      <w:rPr>
+        <w:rFonts w:ascii="Wingdings" w:hAnsi="Wingdings" w:hint="default"/>
+        <w:sz w:val="20"/>
+      </w:rPr>
+    </w:lvl>
+    <w:lvl w:ilvl="8" w:tentative="1">
+      <w:start w:val="1"/>
+      <w:numFmt w:val="bullet"/>
+      <w:lvlText w:val=""/>
+      <w:lvlJc w:val="left"/>
+      <w:pPr>
+        <w:tabs>
+          <w:tab w:val="num" w:pos="6480"/>
+        </w:tabs>
+        <w:ind w:left="6480" w:hanging="360"/>
+      </w:pPr>
+      <w:rPr>
+        <w:rFonts w:ascii="Wingdings" w:hAnsi="Wingdings" w:hint="default"/>
+        <w:sz w:val="20"/>
+      </w:rPr>
+    </w:lvl>
+  </w:abstractNum>
+  <w:abstractNum w:abstractNumId="2" w15:restartNumberingAfterBreak="0">
     <w:nsid w:val="1469261D"/>
     <w:multiLevelType w:val="multilevel"/>
     <w:tmpl w:val="C4CC6170"/>
@@ -11836,7 +15437,7 @@
       </w:rPr>
     </w:lvl>
   </w:abstractNum>
-  <w:abstractNum w:abstractNumId="2" w15:restartNumberingAfterBreak="0">
+  <w:abstractNum w:abstractNumId="3" w15:restartNumberingAfterBreak="0">
     <w:nsid w:val="15743712"/>
     <w:multiLevelType w:val="multilevel"/>
     <w:tmpl w:val="BEEABDDC"/>
@@ -11985,7 +15586,7 @@
       </w:rPr>
     </w:lvl>
   </w:abstractNum>
-  <w:abstractNum w:abstractNumId="3" w15:restartNumberingAfterBreak="0">
+  <w:abstractNum w:abstractNumId="4" w15:restartNumberingAfterBreak="0">
     <w:nsid w:val="16A57299"/>
     <w:multiLevelType w:val="hybridMultilevel"/>
     <w:tmpl w:val="F11203B4"/>
@@ -12098,7 +15699,7 @@
       </w:rPr>
     </w:lvl>
   </w:abstractNum>
-  <w:abstractNum w:abstractNumId="4" w15:restartNumberingAfterBreak="0">
+  <w:abstractNum w:abstractNumId="5" w15:restartNumberingAfterBreak="0">
     <w:nsid w:val="1B025319"/>
     <w:multiLevelType w:val="multilevel"/>
     <w:tmpl w:val="5754B30A"/>
@@ -12247,7 +15848,7 @@
       </w:rPr>
     </w:lvl>
   </w:abstractNum>
-  <w:abstractNum w:abstractNumId="5" w15:restartNumberingAfterBreak="0">
+  <w:abstractNum w:abstractNumId="6" w15:restartNumberingAfterBreak="0">
     <w:nsid w:val="1D114708"/>
     <w:multiLevelType w:val="multilevel"/>
     <w:tmpl w:val="958C82BE"/>
@@ -12396,7 +15997,7 @@
       </w:rPr>
     </w:lvl>
   </w:abstractNum>
-  <w:abstractNum w:abstractNumId="6" w15:restartNumberingAfterBreak="0">
+  <w:abstractNum w:abstractNumId="7" w15:restartNumberingAfterBreak="0">
     <w:nsid w:val="1E281A41"/>
     <w:multiLevelType w:val="multilevel"/>
     <w:tmpl w:val="ECE46D40"/>
@@ -12545,7 +16146,7 @@
       </w:rPr>
     </w:lvl>
   </w:abstractNum>
-  <w:abstractNum w:abstractNumId="7" w15:restartNumberingAfterBreak="0">
+  <w:abstractNum w:abstractNumId="8" w15:restartNumberingAfterBreak="0">
     <w:nsid w:val="381708E1"/>
     <w:multiLevelType w:val="multilevel"/>
     <w:tmpl w:val="B47ECD1E"/>
@@ -12694,7 +16295,7 @@
       </w:rPr>
     </w:lvl>
   </w:abstractNum>
-  <w:abstractNum w:abstractNumId="8" w15:restartNumberingAfterBreak="0">
+  <w:abstractNum w:abstractNumId="9" w15:restartNumberingAfterBreak="0">
     <w:nsid w:val="38391E61"/>
     <w:multiLevelType w:val="hybridMultilevel"/>
     <w:tmpl w:val="64D6E148"/>
@@ -12807,7 +16408,7 @@
       </w:rPr>
     </w:lvl>
   </w:abstractNum>
-  <w:abstractNum w:abstractNumId="9" w15:restartNumberingAfterBreak="0">
+  <w:abstractNum w:abstractNumId="10" w15:restartNumberingAfterBreak="0">
     <w:nsid w:val="39077E8F"/>
     <w:multiLevelType w:val="multilevel"/>
     <w:tmpl w:val="2CAE6B96"/>
@@ -12956,7 +16557,7 @@
       </w:rPr>
     </w:lvl>
   </w:abstractNum>
-  <w:abstractNum w:abstractNumId="10" w15:restartNumberingAfterBreak="0">
+  <w:abstractNum w:abstractNumId="11" w15:restartNumberingAfterBreak="0">
     <w:nsid w:val="3ECE3748"/>
     <w:multiLevelType w:val="multilevel"/>
     <w:tmpl w:val="1B68DC30"/>
@@ -13105,7 +16706,7 @@
       </w:rPr>
     </w:lvl>
   </w:abstractNum>
-  <w:abstractNum w:abstractNumId="11" w15:restartNumberingAfterBreak="0">
+  <w:abstractNum w:abstractNumId="12" w15:restartNumberingAfterBreak="0">
     <w:nsid w:val="40C80375"/>
     <w:multiLevelType w:val="multilevel"/>
     <w:tmpl w:val="91B0A518"/>
@@ -13254,7 +16855,273 @@
       </w:rPr>
     </w:lvl>
   </w:abstractNum>
-  <w:abstractNum w:abstractNumId="12" w15:restartNumberingAfterBreak="0">
+  <w:abstractNum w:abstractNumId="13" w15:restartNumberingAfterBreak="0">
+    <w:nsid w:val="4185416A"/>
+    <w:multiLevelType w:val="multilevel"/>
+    <w:tmpl w:val="7670015E"/>
+    <w:lvl w:ilvl="0">
+      <w:start w:val="1"/>
+      <w:numFmt w:val="bullet"/>
+      <w:lvlText w:val=""/>
+      <w:lvlJc w:val="left"/>
+      <w:pPr>
+        <w:tabs>
+          <w:tab w:val="num" w:pos="720"/>
+        </w:tabs>
+        <w:ind w:left="720" w:hanging="360"/>
+      </w:pPr>
+      <w:rPr>
+        <w:rFonts w:ascii="Symbol" w:hAnsi="Symbol" w:hint="default"/>
+        <w:sz w:val="20"/>
+      </w:rPr>
+    </w:lvl>
+    <w:lvl w:ilvl="1">
+      <w:start w:val="1"/>
+      <w:numFmt w:val="bullet"/>
+      <w:lvlText w:val="o"/>
+      <w:lvlJc w:val="left"/>
+      <w:pPr>
+        <w:tabs>
+          <w:tab w:val="num" w:pos="1440"/>
+        </w:tabs>
+        <w:ind w:left="1440" w:hanging="360"/>
+      </w:pPr>
+      <w:rPr>
+        <w:rFonts w:ascii="Courier New" w:hAnsi="Courier New" w:hint="default"/>
+        <w:sz w:val="20"/>
+      </w:rPr>
+    </w:lvl>
+    <w:lvl w:ilvl="2" w:tentative="1">
+      <w:start w:val="1"/>
+      <w:numFmt w:val="bullet"/>
+      <w:lvlText w:val=""/>
+      <w:lvlJc w:val="left"/>
+      <w:pPr>
+        <w:tabs>
+          <w:tab w:val="num" w:pos="2160"/>
+        </w:tabs>
+        <w:ind w:left="2160" w:hanging="360"/>
+      </w:pPr>
+      <w:rPr>
+        <w:rFonts w:ascii="Wingdings" w:hAnsi="Wingdings" w:hint="default"/>
+        <w:sz w:val="20"/>
+      </w:rPr>
+    </w:lvl>
+    <w:lvl w:ilvl="3" w:tentative="1">
+      <w:start w:val="1"/>
+      <w:numFmt w:val="bullet"/>
+      <w:lvlText w:val=""/>
+      <w:lvlJc w:val="left"/>
+      <w:pPr>
+        <w:tabs>
+          <w:tab w:val="num" w:pos="2880"/>
+        </w:tabs>
+        <w:ind w:left="2880" w:hanging="360"/>
+      </w:pPr>
+      <w:rPr>
+        <w:rFonts w:ascii="Wingdings" w:hAnsi="Wingdings" w:hint="default"/>
+        <w:sz w:val="20"/>
+      </w:rPr>
+    </w:lvl>
+    <w:lvl w:ilvl="4" w:tentative="1">
+      <w:start w:val="1"/>
+      <w:numFmt w:val="bullet"/>
+      <w:lvlText w:val=""/>
+      <w:lvlJc w:val="left"/>
+      <w:pPr>
+        <w:tabs>
+          <w:tab w:val="num" w:pos="3600"/>
+        </w:tabs>
+        <w:ind w:left="3600" w:hanging="360"/>
+      </w:pPr>
+      <w:rPr>
+        <w:rFonts w:ascii="Wingdings" w:hAnsi="Wingdings" w:hint="default"/>
+        <w:sz w:val="20"/>
+      </w:rPr>
+    </w:lvl>
+    <w:lvl w:ilvl="5" w:tentative="1">
+      <w:start w:val="1"/>
+      <w:numFmt w:val="bullet"/>
+      <w:lvlText w:val=""/>
+      <w:lvlJc w:val="left"/>
+      <w:pPr>
+        <w:tabs>
+          <w:tab w:val="num" w:pos="4320"/>
+        </w:tabs>
+        <w:ind w:left="4320" w:hanging="360"/>
+      </w:pPr>
+      <w:rPr>
+        <w:rFonts w:ascii="Wingdings" w:hAnsi="Wingdings" w:hint="default"/>
+        <w:sz w:val="20"/>
+      </w:rPr>
+    </w:lvl>
+    <w:lvl w:ilvl="6" w:tentative="1">
+      <w:start w:val="1"/>
+      <w:numFmt w:val="bullet"/>
+      <w:lvlText w:val=""/>
+      <w:lvlJc w:val="left"/>
+      <w:pPr>
+        <w:tabs>
+          <w:tab w:val="num" w:pos="5040"/>
+        </w:tabs>
+        <w:ind w:left="5040" w:hanging="360"/>
+      </w:pPr>
+      <w:rPr>
+        <w:rFonts w:ascii="Wingdings" w:hAnsi="Wingdings" w:hint="default"/>
+        <w:sz w:val="20"/>
+      </w:rPr>
+    </w:lvl>
+    <w:lvl w:ilvl="7" w:tentative="1">
+      <w:start w:val="1"/>
+      <w:numFmt w:val="bullet"/>
+      <w:lvlText w:val=""/>
+      <w:lvlJc w:val="left"/>
+      <w:pPr>
+        <w:tabs>
+          <w:tab w:val="num" w:pos="5760"/>
+        </w:tabs>
+        <w:ind w:left="5760" w:hanging="360"/>
+      </w:pPr>
+      <w:rPr>
+        <w:rFonts w:ascii="Wingdings" w:hAnsi="Wingdings" w:hint="default"/>
+        <w:sz w:val="20"/>
+      </w:rPr>
+    </w:lvl>
+    <w:lvl w:ilvl="8" w:tentative="1">
+      <w:start w:val="1"/>
+      <w:numFmt w:val="bullet"/>
+      <w:lvlText w:val=""/>
+      <w:lvlJc w:val="left"/>
+      <w:pPr>
+        <w:tabs>
+          <w:tab w:val="num" w:pos="6480"/>
+        </w:tabs>
+        <w:ind w:left="6480" w:hanging="360"/>
+      </w:pPr>
+      <w:rPr>
+        <w:rFonts w:ascii="Wingdings" w:hAnsi="Wingdings" w:hint="default"/>
+        <w:sz w:val="20"/>
+      </w:rPr>
+    </w:lvl>
+  </w:abstractNum>
+  <w:abstractNum w:abstractNumId="14" w15:restartNumberingAfterBreak="0">
+    <w:nsid w:val="45D123B9"/>
+    <w:multiLevelType w:val="multilevel"/>
+    <w:tmpl w:val="2DC41846"/>
+    <w:lvl w:ilvl="0">
+      <w:start w:val="1"/>
+      <w:numFmt w:val="decimal"/>
+      <w:lvlText w:val="%1."/>
+      <w:lvlJc w:val="left"/>
+      <w:pPr>
+        <w:tabs>
+          <w:tab w:val="num" w:pos="720"/>
+        </w:tabs>
+        <w:ind w:left="720" w:hanging="360"/>
+      </w:pPr>
+    </w:lvl>
+    <w:lvl w:ilvl="1">
+      <w:start w:val="1"/>
+      <w:numFmt w:val="bullet"/>
+      <w:lvlText w:val="o"/>
+      <w:lvlJc w:val="left"/>
+      <w:pPr>
+        <w:tabs>
+          <w:tab w:val="num" w:pos="1440"/>
+        </w:tabs>
+        <w:ind w:left="1440" w:hanging="360"/>
+      </w:pPr>
+      <w:rPr>
+        <w:rFonts w:ascii="Courier New" w:hAnsi="Courier New" w:hint="default"/>
+        <w:sz w:val="20"/>
+      </w:rPr>
+    </w:lvl>
+    <w:lvl w:ilvl="2" w:tentative="1">
+      <w:start w:val="1"/>
+      <w:numFmt w:val="decimal"/>
+      <w:lvlText w:val="%3."/>
+      <w:lvlJc w:val="left"/>
+      <w:pPr>
+        <w:tabs>
+          <w:tab w:val="num" w:pos="2160"/>
+        </w:tabs>
+        <w:ind w:left="2160" w:hanging="360"/>
+      </w:pPr>
+    </w:lvl>
+    <w:lvl w:ilvl="3" w:tentative="1">
+      <w:start w:val="1"/>
+      <w:numFmt w:val="decimal"/>
+      <w:lvlText w:val="%4."/>
+      <w:lvlJc w:val="left"/>
+      <w:pPr>
+        <w:tabs>
+          <w:tab w:val="num" w:pos="2880"/>
+        </w:tabs>
+        <w:ind w:left="2880" w:hanging="360"/>
+      </w:pPr>
+    </w:lvl>
+    <w:lvl w:ilvl="4" w:tentative="1">
+      <w:start w:val="1"/>
+      <w:numFmt w:val="decimal"/>
+      <w:lvlText w:val="%5."/>
+      <w:lvlJc w:val="left"/>
+      <w:pPr>
+        <w:tabs>
+          <w:tab w:val="num" w:pos="3600"/>
+        </w:tabs>
+        <w:ind w:left="3600" w:hanging="360"/>
+      </w:pPr>
+    </w:lvl>
+    <w:lvl w:ilvl="5" w:tentative="1">
+      <w:start w:val="1"/>
+      <w:numFmt w:val="decimal"/>
+      <w:lvlText w:val="%6."/>
+      <w:lvlJc w:val="left"/>
+      <w:pPr>
+        <w:tabs>
+          <w:tab w:val="num" w:pos="4320"/>
+        </w:tabs>
+        <w:ind w:left="4320" w:hanging="360"/>
+      </w:pPr>
+    </w:lvl>
+    <w:lvl w:ilvl="6" w:tentative="1">
+      <w:start w:val="1"/>
+      <w:numFmt w:val="decimal"/>
+      <w:lvlText w:val="%7."/>
+      <w:lvlJc w:val="left"/>
+      <w:pPr>
+        <w:tabs>
+          <w:tab w:val="num" w:pos="5040"/>
+        </w:tabs>
+        <w:ind w:left="5040" w:hanging="360"/>
+      </w:pPr>
+    </w:lvl>
+    <w:lvl w:ilvl="7" w:tentative="1">
+      <w:start w:val="1"/>
+      <w:numFmt w:val="decimal"/>
+      <w:lvlText w:val="%8."/>
+      <w:lvlJc w:val="left"/>
+      <w:pPr>
+        <w:tabs>
+          <w:tab w:val="num" w:pos="5760"/>
+        </w:tabs>
+        <w:ind w:left="5760" w:hanging="360"/>
+      </w:pPr>
+    </w:lvl>
+    <w:lvl w:ilvl="8" w:tentative="1">
+      <w:start w:val="1"/>
+      <w:numFmt w:val="decimal"/>
+      <w:lvlText w:val="%9."/>
+      <w:lvlJc w:val="left"/>
+      <w:pPr>
+        <w:tabs>
+          <w:tab w:val="num" w:pos="6480"/>
+        </w:tabs>
+        <w:ind w:left="6480" w:hanging="360"/>
+      </w:pPr>
+    </w:lvl>
+  </w:abstractNum>
+  <w:abstractNum w:abstractNumId="15" w15:restartNumberingAfterBreak="0">
     <w:nsid w:val="4A805E16"/>
     <w:multiLevelType w:val="hybridMultilevel"/>
     <w:tmpl w:val="72A6C6EA"/>
@@ -13367,7 +17234,242 @@
       </w:rPr>
     </w:lvl>
   </w:abstractNum>
-  <w:abstractNum w:abstractNumId="13" w15:restartNumberingAfterBreak="0">
+  <w:abstractNum w:abstractNumId="16" w15:restartNumberingAfterBreak="0">
+    <w:nsid w:val="4D60330B"/>
+    <w:multiLevelType w:val="multilevel"/>
+    <w:tmpl w:val="CF0462CA"/>
+    <w:lvl w:ilvl="0">
+      <w:start w:val="1"/>
+      <w:numFmt w:val="bullet"/>
+      <w:lvlText w:val=""/>
+      <w:lvlJc w:val="left"/>
+      <w:pPr>
+        <w:tabs>
+          <w:tab w:val="num" w:pos="720"/>
+        </w:tabs>
+        <w:ind w:left="720" w:hanging="360"/>
+      </w:pPr>
+      <w:rPr>
+        <w:rFonts w:ascii="Symbol" w:hAnsi="Symbol" w:hint="default"/>
+        <w:sz w:val="20"/>
+      </w:rPr>
+    </w:lvl>
+    <w:lvl w:ilvl="1" w:tentative="1">
+      <w:start w:val="1"/>
+      <w:numFmt w:val="bullet"/>
+      <w:lvlText w:val="o"/>
+      <w:lvlJc w:val="left"/>
+      <w:pPr>
+        <w:tabs>
+          <w:tab w:val="num" w:pos="1440"/>
+        </w:tabs>
+        <w:ind w:left="1440" w:hanging="360"/>
+      </w:pPr>
+      <w:rPr>
+        <w:rFonts w:ascii="Courier New" w:hAnsi="Courier New" w:hint="default"/>
+        <w:sz w:val="20"/>
+      </w:rPr>
+    </w:lvl>
+    <w:lvl w:ilvl="2" w:tentative="1">
+      <w:start w:val="1"/>
+      <w:numFmt w:val="bullet"/>
+      <w:lvlText w:val=""/>
+      <w:lvlJc w:val="left"/>
+      <w:pPr>
+        <w:tabs>
+          <w:tab w:val="num" w:pos="2160"/>
+        </w:tabs>
+        <w:ind w:left="2160" w:hanging="360"/>
+      </w:pPr>
+      <w:rPr>
+        <w:rFonts w:ascii="Wingdings" w:hAnsi="Wingdings" w:hint="default"/>
+        <w:sz w:val="20"/>
+      </w:rPr>
+    </w:lvl>
+    <w:lvl w:ilvl="3" w:tentative="1">
+      <w:start w:val="1"/>
+      <w:numFmt w:val="bullet"/>
+      <w:lvlText w:val=""/>
+      <w:lvlJc w:val="left"/>
+      <w:pPr>
+        <w:tabs>
+          <w:tab w:val="num" w:pos="2880"/>
+        </w:tabs>
+        <w:ind w:left="2880" w:hanging="360"/>
+      </w:pPr>
+      <w:rPr>
+        <w:rFonts w:ascii="Wingdings" w:hAnsi="Wingdings" w:hint="default"/>
+        <w:sz w:val="20"/>
+      </w:rPr>
+    </w:lvl>
+    <w:lvl w:ilvl="4" w:tentative="1">
+      <w:start w:val="1"/>
+      <w:numFmt w:val="bullet"/>
+      <w:lvlText w:val=""/>
+      <w:lvlJc w:val="left"/>
+      <w:pPr>
+        <w:tabs>
+          <w:tab w:val="num" w:pos="3600"/>
+        </w:tabs>
+        <w:ind w:left="3600" w:hanging="360"/>
+      </w:pPr>
+      <w:rPr>
+        <w:rFonts w:ascii="Wingdings" w:hAnsi="Wingdings" w:hint="default"/>
+        <w:sz w:val="20"/>
+      </w:rPr>
+    </w:lvl>
+    <w:lvl w:ilvl="5" w:tentative="1">
+      <w:start w:val="1"/>
+      <w:numFmt w:val="bullet"/>
+      <w:lvlText w:val=""/>
+      <w:lvlJc w:val="left"/>
+      <w:pPr>
+        <w:tabs>
+          <w:tab w:val="num" w:pos="4320"/>
+        </w:tabs>
+        <w:ind w:left="4320" w:hanging="360"/>
+      </w:pPr>
+      <w:rPr>
+        <w:rFonts w:ascii="Wingdings" w:hAnsi="Wingdings" w:hint="default"/>
+        <w:sz w:val="20"/>
+      </w:rPr>
+    </w:lvl>
+    <w:lvl w:ilvl="6" w:tentative="1">
+      <w:start w:val="1"/>
+      <w:numFmt w:val="bullet"/>
+      <w:lvlText w:val=""/>
+      <w:lvlJc w:val="left"/>
+      <w:pPr>
+        <w:tabs>
+          <w:tab w:val="num" w:pos="5040"/>
+        </w:tabs>
+        <w:ind w:left="5040" w:hanging="360"/>
+      </w:pPr>
+      <w:rPr>
+        <w:rFonts w:ascii="Wingdings" w:hAnsi="Wingdings" w:hint="default"/>
+        <w:sz w:val="20"/>
+      </w:rPr>
+    </w:lvl>
+    <w:lvl w:ilvl="7" w:tentative="1">
+      <w:start w:val="1"/>
+      <w:numFmt w:val="bullet"/>
+      <w:lvlText w:val=""/>
+      <w:lvlJc w:val="left"/>
+      <w:pPr>
+        <w:tabs>
+          <w:tab w:val="num" w:pos="5760"/>
+        </w:tabs>
+        <w:ind w:left="5760" w:hanging="360"/>
+      </w:pPr>
+      <w:rPr>
+        <w:rFonts w:ascii="Wingdings" w:hAnsi="Wingdings" w:hint="default"/>
+        <w:sz w:val="20"/>
+      </w:rPr>
+    </w:lvl>
+    <w:lvl w:ilvl="8" w:tentative="1">
+      <w:start w:val="1"/>
+      <w:numFmt w:val="bullet"/>
+      <w:lvlText w:val=""/>
+      <w:lvlJc w:val="left"/>
+      <w:pPr>
+        <w:tabs>
+          <w:tab w:val="num" w:pos="6480"/>
+        </w:tabs>
+        <w:ind w:left="6480" w:hanging="360"/>
+      </w:pPr>
+      <w:rPr>
+        <w:rFonts w:ascii="Wingdings" w:hAnsi="Wingdings" w:hint="default"/>
+        <w:sz w:val="20"/>
+      </w:rPr>
+    </w:lvl>
+  </w:abstractNum>
+  <w:abstractNum w:abstractNumId="17" w15:restartNumberingAfterBreak="0">
+    <w:nsid w:val="4D7B2BED"/>
+    <w:multiLevelType w:val="hybridMultilevel"/>
+    <w:tmpl w:val="BD24B9D2"/>
+    <w:lvl w:ilvl="0" w:tplc="4009000F">
+      <w:start w:val="1"/>
+      <w:numFmt w:val="decimal"/>
+      <w:lvlText w:val="%1."/>
+      <w:lvlJc w:val="left"/>
+      <w:pPr>
+        <w:ind w:left="720" w:hanging="360"/>
+      </w:pPr>
+    </w:lvl>
+    <w:lvl w:ilvl="1" w:tplc="40090019" w:tentative="1">
+      <w:start w:val="1"/>
+      <w:numFmt w:val="lowerLetter"/>
+      <w:lvlText w:val="%2."/>
+      <w:lvlJc w:val="left"/>
+      <w:pPr>
+        <w:ind w:left="1440" w:hanging="360"/>
+      </w:pPr>
+    </w:lvl>
+    <w:lvl w:ilvl="2" w:tplc="4009001B" w:tentative="1">
+      <w:start w:val="1"/>
+      <w:numFmt w:val="lowerRoman"/>
+      <w:lvlText w:val="%3."/>
+      <w:lvlJc w:val="right"/>
+      <w:pPr>
+        <w:ind w:left="2160" w:hanging="180"/>
+      </w:pPr>
+    </w:lvl>
+    <w:lvl w:ilvl="3" w:tplc="4009000F" w:tentative="1">
+      <w:start w:val="1"/>
+      <w:numFmt w:val="decimal"/>
+      <w:lvlText w:val="%4."/>
+      <w:lvlJc w:val="left"/>
+      <w:pPr>
+        <w:ind w:left="2880" w:hanging="360"/>
+      </w:pPr>
+    </w:lvl>
+    <w:lvl w:ilvl="4" w:tplc="40090019" w:tentative="1">
+      <w:start w:val="1"/>
+      <w:numFmt w:val="lowerLetter"/>
+      <w:lvlText w:val="%5."/>
+      <w:lvlJc w:val="left"/>
+      <w:pPr>
+        <w:ind w:left="3600" w:hanging="360"/>
+      </w:pPr>
+    </w:lvl>
+    <w:lvl w:ilvl="5" w:tplc="4009001B" w:tentative="1">
+      <w:start w:val="1"/>
+      <w:numFmt w:val="lowerRoman"/>
+      <w:lvlText w:val="%6."/>
+      <w:lvlJc w:val="right"/>
+      <w:pPr>
+        <w:ind w:left="4320" w:hanging="180"/>
+      </w:pPr>
+    </w:lvl>
+    <w:lvl w:ilvl="6" w:tplc="4009000F" w:tentative="1">
+      <w:start w:val="1"/>
+      <w:numFmt w:val="decimal"/>
+      <w:lvlText w:val="%7."/>
+      <w:lvlJc w:val="left"/>
+      <w:pPr>
+        <w:ind w:left="5040" w:hanging="360"/>
+      </w:pPr>
+    </w:lvl>
+    <w:lvl w:ilvl="7" w:tplc="40090019" w:tentative="1">
+      <w:start w:val="1"/>
+      <w:numFmt w:val="lowerLetter"/>
+      <w:lvlText w:val="%8."/>
+      <w:lvlJc w:val="left"/>
+      <w:pPr>
+        <w:ind w:left="5760" w:hanging="360"/>
+      </w:pPr>
+    </w:lvl>
+    <w:lvl w:ilvl="8" w:tplc="4009001B" w:tentative="1">
+      <w:start w:val="1"/>
+      <w:numFmt w:val="lowerRoman"/>
+      <w:lvlText w:val="%9."/>
+      <w:lvlJc w:val="right"/>
+      <w:pPr>
+        <w:ind w:left="6480" w:hanging="180"/>
+      </w:pPr>
+    </w:lvl>
+  </w:abstractNum>
+  <w:abstractNum w:abstractNumId="18" w15:restartNumberingAfterBreak="0">
     <w:nsid w:val="56EC7070"/>
     <w:multiLevelType w:val="multilevel"/>
     <w:tmpl w:val="7E96A1D0"/>
@@ -13516,7 +17618,7 @@
       </w:rPr>
     </w:lvl>
   </w:abstractNum>
-  <w:abstractNum w:abstractNumId="14" w15:restartNumberingAfterBreak="0">
+  <w:abstractNum w:abstractNumId="19" w15:restartNumberingAfterBreak="0">
     <w:nsid w:val="59C365ED"/>
     <w:multiLevelType w:val="multilevel"/>
     <w:tmpl w:val="DD6CFFB8"/>
@@ -13665,7 +17767,7 @@
       </w:rPr>
     </w:lvl>
   </w:abstractNum>
-  <w:abstractNum w:abstractNumId="15" w15:restartNumberingAfterBreak="0">
+  <w:abstractNum w:abstractNumId="20" w15:restartNumberingAfterBreak="0">
     <w:nsid w:val="65C750A5"/>
     <w:multiLevelType w:val="multilevel"/>
     <w:tmpl w:val="000E8916"/>
@@ -13778,7 +17880,7 @@
       </w:pPr>
     </w:lvl>
   </w:abstractNum>
-  <w:abstractNum w:abstractNumId="16" w15:restartNumberingAfterBreak="0">
+  <w:abstractNum w:abstractNumId="21" w15:restartNumberingAfterBreak="0">
     <w:nsid w:val="6F4621B4"/>
     <w:multiLevelType w:val="multilevel"/>
     <w:tmpl w:val="47760FCE"/>
@@ -13927,7 +18029,7 @@
       </w:rPr>
     </w:lvl>
   </w:abstractNum>
-  <w:abstractNum w:abstractNumId="17" w15:restartNumberingAfterBreak="0">
+  <w:abstractNum w:abstractNumId="22" w15:restartNumberingAfterBreak="0">
     <w:nsid w:val="75D66F45"/>
     <w:multiLevelType w:val="multilevel"/>
     <w:tmpl w:val="E7184ADC"/>
@@ -14076,7 +18178,7 @@
       </w:rPr>
     </w:lvl>
   </w:abstractNum>
-  <w:abstractNum w:abstractNumId="18" w15:restartNumberingAfterBreak="0">
+  <w:abstractNum w:abstractNumId="23" w15:restartNumberingAfterBreak="0">
     <w:nsid w:val="76AB597D"/>
     <w:multiLevelType w:val="multilevel"/>
     <w:tmpl w:val="C0FAC07A"/>
@@ -14225,7 +18327,7 @@
       </w:rPr>
     </w:lvl>
   </w:abstractNum>
-  <w:abstractNum w:abstractNumId="19" w15:restartNumberingAfterBreak="0">
+  <w:abstractNum w:abstractNumId="24" w15:restartNumberingAfterBreak="0">
     <w:nsid w:val="76DE019E"/>
     <w:multiLevelType w:val="multilevel"/>
     <w:tmpl w:val="650ABE88"/>
@@ -14375,35 +18477,35 @@
     </w:lvl>
   </w:abstractNum>
   <w:num w:numId="1" w16cid:durableId="1486316230">
-    <w:abstractNumId w:val="6"/>
+    <w:abstractNumId w:val="7"/>
   </w:num>
   <w:num w:numId="2" w16cid:durableId="358968924">
-    <w:abstractNumId w:val="11"/>
+    <w:abstractNumId w:val="12"/>
     <w:lvlOverride w:ilvl="0">
       <w:startOverride w:val="1"/>
     </w:lvlOverride>
   </w:num>
   <w:num w:numId="3" w16cid:durableId="1489441727">
-    <w:abstractNumId w:val="11"/>
+    <w:abstractNumId w:val="12"/>
     <w:lvlOverride w:ilvl="0">
       <w:startOverride w:val="2"/>
     </w:lvlOverride>
   </w:num>
   <w:num w:numId="4" w16cid:durableId="1250306713">
-    <w:abstractNumId w:val="11"/>
+    <w:abstractNumId w:val="12"/>
     <w:lvlOverride w:ilvl="0">
       <w:startOverride w:val="3"/>
     </w:lvlOverride>
   </w:num>
   <w:num w:numId="5" w16cid:durableId="1170756516">
-    <w:abstractNumId w:val="11"/>
+    <w:abstractNumId w:val="12"/>
     <w:lvlOverride w:ilvl="0"/>
     <w:lvlOverride w:ilvl="1">
       <w:startOverride w:val="1"/>
     </w:lvlOverride>
   </w:num>
   <w:num w:numId="6" w16cid:durableId="1521503728">
-    <w:abstractNumId w:val="11"/>
+    <w:abstractNumId w:val="12"/>
     <w:lvlOverride w:ilvl="0"/>
     <w:lvlOverride w:ilvl="1">
       <w:startOverride w:val="2"/>
@@ -14416,55 +18518,70 @@
     </w:lvlOverride>
   </w:num>
   <w:num w:numId="8" w16cid:durableId="500238654">
-    <w:abstractNumId w:val="12"/>
+    <w:abstractNumId w:val="15"/>
   </w:num>
   <w:num w:numId="9" w16cid:durableId="1685283853">
+    <w:abstractNumId w:val="21"/>
+  </w:num>
+  <w:num w:numId="10" w16cid:durableId="887377891">
+    <w:abstractNumId w:val="22"/>
+  </w:num>
+  <w:num w:numId="11" w16cid:durableId="1068573023">
+    <w:abstractNumId w:val="23"/>
+  </w:num>
+  <w:num w:numId="12" w16cid:durableId="230773965">
+    <w:abstractNumId w:val="18"/>
+  </w:num>
+  <w:num w:numId="13" w16cid:durableId="1706518486">
+    <w:abstractNumId w:val="9"/>
+  </w:num>
+  <w:num w:numId="14" w16cid:durableId="1446995445">
+    <w:abstractNumId w:val="20"/>
+  </w:num>
+  <w:num w:numId="15" w16cid:durableId="373118077">
+    <w:abstractNumId w:val="4"/>
+  </w:num>
+  <w:num w:numId="16" w16cid:durableId="1937399778">
+    <w:abstractNumId w:val="24"/>
+  </w:num>
+  <w:num w:numId="17" w16cid:durableId="224610053">
+    <w:abstractNumId w:val="6"/>
+  </w:num>
+  <w:num w:numId="18" w16cid:durableId="1090472496">
+    <w:abstractNumId w:val="8"/>
+  </w:num>
+  <w:num w:numId="19" w16cid:durableId="807211390">
+    <w:abstractNumId w:val="2"/>
+  </w:num>
+  <w:num w:numId="20" w16cid:durableId="1622610270">
+    <w:abstractNumId w:val="10"/>
+  </w:num>
+  <w:num w:numId="21" w16cid:durableId="2012173565">
+    <w:abstractNumId w:val="19"/>
+  </w:num>
+  <w:num w:numId="22" w16cid:durableId="1489904348">
+    <w:abstractNumId w:val="11"/>
+  </w:num>
+  <w:num w:numId="23" w16cid:durableId="500238626">
+    <w:abstractNumId w:val="5"/>
+  </w:num>
+  <w:num w:numId="24" w16cid:durableId="605387561">
+    <w:abstractNumId w:val="3"/>
+  </w:num>
+  <w:num w:numId="25" w16cid:durableId="957302319">
+    <w:abstractNumId w:val="17"/>
+  </w:num>
+  <w:num w:numId="26" w16cid:durableId="2131824318">
+    <w:abstractNumId w:val="1"/>
+  </w:num>
+  <w:num w:numId="27" w16cid:durableId="522402282">
     <w:abstractNumId w:val="16"/>
   </w:num>
-  <w:num w:numId="10" w16cid:durableId="887377891">
-    <w:abstractNumId w:val="17"/>
-  </w:num>
-  <w:num w:numId="11" w16cid:durableId="1068573023">
-    <w:abstractNumId w:val="18"/>
-  </w:num>
-  <w:num w:numId="12" w16cid:durableId="230773965">
+  <w:num w:numId="28" w16cid:durableId="2058819932">
     <w:abstractNumId w:val="13"/>
   </w:num>
-  <w:num w:numId="13" w16cid:durableId="1706518486">
-    <w:abstractNumId w:val="8"/>
-  </w:num>
-  <w:num w:numId="14" w16cid:durableId="1446995445">
-    <w:abstractNumId w:val="15"/>
-  </w:num>
-  <w:num w:numId="15" w16cid:durableId="373118077">
-    <w:abstractNumId w:val="3"/>
-  </w:num>
-  <w:num w:numId="16" w16cid:durableId="1937399778">
-    <w:abstractNumId w:val="19"/>
-  </w:num>
-  <w:num w:numId="17" w16cid:durableId="224610053">
-    <w:abstractNumId w:val="5"/>
-  </w:num>
-  <w:num w:numId="18" w16cid:durableId="1090472496">
-    <w:abstractNumId w:val="7"/>
-  </w:num>
-  <w:num w:numId="19" w16cid:durableId="807211390">
-    <w:abstractNumId w:val="1"/>
-  </w:num>
-  <w:num w:numId="20" w16cid:durableId="1622610270">
-    <w:abstractNumId w:val="9"/>
-  </w:num>
-  <w:num w:numId="21" w16cid:durableId="2012173565">
+  <w:num w:numId="29" w16cid:durableId="1211963028">
     <w:abstractNumId w:val="14"/>
-  </w:num>
-  <w:num w:numId="22" w16cid:durableId="1489904348">
-    <w:abstractNumId w:val="10"/>
-  </w:num>
-  <w:num w:numId="23" w16cid:durableId="500238626">
-    <w:abstractNumId w:val="4"/>
-  </w:num>
-  <w:num w:numId="24" w16cid:durableId="605387561">
-    <w:abstractNumId w:val="2"/>
   </w:num>
 </w:numbering>
 </file>

</xml_diff>

<commit_message>
Palindrome Number in mathematics in DSA
</commit_message>
<xml_diff>
--- a/Backend/DSA/Data Structures and Algorithm.docx
+++ b/Backend/DSA/Data Structures and Algorithm.docx
@@ -11172,7 +11172,7 @@
           </m:f>
           <m:r>
             <m:rPr>
-              <m:sty m:val="b"/>
+              <m:sty m:val="p"/>
             </m:rPr>
             <w:rPr>
               <w:rFonts w:cstheme="minorHAnsi"/>
@@ -12447,21 +12447,7 @@
           <w:rFonts w:cstheme="minorHAnsi"/>
           <w:iCs/>
         </w:rPr>
-        <w:t xml:space="preserve">│      │      │      │      └── returns </w:t>
-      </w:r>
-      <w:r>
-        <w:rPr>
-          <w:rFonts w:cstheme="minorHAnsi"/>
-          <w:iCs/>
-        </w:rPr>
-        <w:t>0 ←</w:t>
-      </w:r>
-      <w:r>
-        <w:rPr>
-          <w:rFonts w:cstheme="minorHAnsi"/>
-          <w:iCs/>
-        </w:rPr>
-        <w:t xml:space="preserve"> Base case reached</w:t>
+        <w:t>│      │      │      │      └── returns 0 ← Base case reached</w:t>
       </w:r>
     </w:p>
     <w:p>
@@ -13933,8 +13919,6 @@
           <m:r>
             <w:rPr>
               <w:rFonts w:cstheme="minorHAnsi"/>
-              <w:i/>
-              <w:iCs/>
             </w:rPr>
             <w:br/>
           </m:r>
@@ -14974,6 +14958,482 @@
         <w:pStyle w:val="NormalWeb"/>
         <w:rPr>
           <w:rFonts w:cstheme="minorHAnsi"/>
+          <w:b/>
+          <w:bCs/>
+          <w:iCs/>
+        </w:rPr>
+      </w:pPr>
+      <w:r>
+        <w:rPr>
+          <w:rFonts w:cstheme="minorHAnsi"/>
+          <w:b/>
+          <w:bCs/>
+          <w:iCs/>
+        </w:rPr>
+        <w:t>2.9 Check number is a Palindrome</w:t>
+      </w:r>
+    </w:p>
+    <w:p>
+      <w:pPr>
+        <w:pStyle w:val="NormalWeb"/>
+        <w:rPr>
+          <w:rFonts w:cstheme="minorHAnsi"/>
+          <w:b/>
+          <w:bCs/>
+          <w:iCs/>
+        </w:rPr>
+      </w:pPr>
+      <w:r>
+        <w:rPr>
+          <w:rFonts w:cstheme="minorHAnsi"/>
+          <w:b/>
+          <w:bCs/>
+          <w:iCs/>
+        </w:rPr>
+        <w:t>1. Iterative Method (Reverse the Number)</w:t>
+      </w:r>
+    </w:p>
+    <w:p>
+      <w:pPr>
+        <w:pStyle w:val="NormalWeb"/>
+        <w:rPr>
+          <w:rFonts w:cstheme="minorHAnsi"/>
+          <w:b/>
+          <w:bCs/>
+          <w:iCs/>
+        </w:rPr>
+      </w:pPr>
+      <w:r>
+        <w:rPr>
+          <w:rFonts w:cstheme="minorHAnsi"/>
+          <w:b/>
+          <w:bCs/>
+          <w:iCs/>
+        </w:rPr>
+        <w:t>Concept:</w:t>
+      </w:r>
+    </w:p>
+    <w:p>
+      <w:pPr>
+        <w:pStyle w:val="NormalWeb"/>
+        <w:rPr>
+          <w:rFonts w:cstheme="minorHAnsi"/>
+          <w:iCs/>
+        </w:rPr>
+      </w:pPr>
+      <w:r>
+        <w:rPr>
+          <w:rFonts w:cstheme="minorHAnsi"/>
+          <w:iCs/>
+        </w:rPr>
+        <w:t>We reverse the digits of the number and compare it with the original.</w:t>
+      </w:r>
+    </w:p>
+    <w:p>
+      <w:pPr>
+        <w:pStyle w:val="NormalWeb"/>
+        <w:rPr>
+          <w:rFonts w:cstheme="minorHAnsi"/>
+          <w:b/>
+          <w:bCs/>
+          <w:iCs/>
+        </w:rPr>
+      </w:pPr>
+      <w:r>
+        <w:rPr>
+          <w:rFonts w:cstheme="minorHAnsi"/>
+          <w:b/>
+          <w:bCs/>
+          <w:iCs/>
+        </w:rPr>
+        <w:t>Steps:</w:t>
+      </w:r>
+    </w:p>
+    <w:p>
+      <w:pPr>
+        <w:pStyle w:val="NormalWeb"/>
+        <w:numPr>
+          <w:ilvl w:val="0"/>
+          <w:numId w:val="30"/>
+        </w:numPr>
+        <w:rPr>
+          <w:rFonts w:cstheme="minorHAnsi"/>
+          <w:iCs/>
+        </w:rPr>
+      </w:pPr>
+      <w:r>
+        <w:rPr>
+          <w:rFonts w:cstheme="minorHAnsi"/>
+          <w:iCs/>
+        </w:rPr>
+        <w:t>Copy the number into a temporary variable (say original).</w:t>
+      </w:r>
+    </w:p>
+    <w:p>
+      <w:pPr>
+        <w:pStyle w:val="NormalWeb"/>
+        <w:numPr>
+          <w:ilvl w:val="0"/>
+          <w:numId w:val="30"/>
+        </w:numPr>
+        <w:rPr>
+          <w:rFonts w:cstheme="minorHAnsi"/>
+          <w:iCs/>
+        </w:rPr>
+      </w:pPr>
+      <w:r>
+        <w:rPr>
+          <w:rFonts w:cstheme="minorHAnsi"/>
+          <w:iCs/>
+        </w:rPr>
+        <w:t>Initialize reversed = 0.</w:t>
+      </w:r>
+    </w:p>
+    <w:p>
+      <w:pPr>
+        <w:pStyle w:val="NormalWeb"/>
+        <w:numPr>
+          <w:ilvl w:val="0"/>
+          <w:numId w:val="30"/>
+        </w:numPr>
+        <w:rPr>
+          <w:rFonts w:cstheme="minorHAnsi"/>
+          <w:iCs/>
+        </w:rPr>
+      </w:pPr>
+      <w:r>
+        <w:rPr>
+          <w:rFonts w:cstheme="minorHAnsi"/>
+          <w:iCs/>
+        </w:rPr>
+        <w:t xml:space="preserve">Extract the last digit using </w:t>
+      </w:r>
+      <w:proofErr w:type="spellStart"/>
+      <w:r>
+        <w:rPr>
+          <w:rFonts w:cstheme="minorHAnsi"/>
+          <w:iCs/>
+        </w:rPr>
+        <w:t>num</w:t>
+      </w:r>
+      <w:proofErr w:type="spellEnd"/>
+      <w:r>
+        <w:rPr>
+          <w:rFonts w:cstheme="minorHAnsi"/>
+          <w:iCs/>
+        </w:rPr>
+        <w:t xml:space="preserve"> % 10.</w:t>
+      </w:r>
+    </w:p>
+    <w:p>
+      <w:pPr>
+        <w:pStyle w:val="NormalWeb"/>
+        <w:numPr>
+          <w:ilvl w:val="0"/>
+          <w:numId w:val="30"/>
+        </w:numPr>
+        <w:rPr>
+          <w:rFonts w:cstheme="minorHAnsi"/>
+          <w:iCs/>
+        </w:rPr>
+      </w:pPr>
+      <w:r>
+        <w:rPr>
+          <w:rFonts w:cstheme="minorHAnsi"/>
+          <w:iCs/>
+        </w:rPr>
+        <w:t>Add it to reversed → reversed = reversed * 10 + digit.</w:t>
+      </w:r>
+    </w:p>
+    <w:p>
+      <w:pPr>
+        <w:pStyle w:val="NormalWeb"/>
+        <w:numPr>
+          <w:ilvl w:val="0"/>
+          <w:numId w:val="30"/>
+        </w:numPr>
+        <w:rPr>
+          <w:rFonts w:cstheme="minorHAnsi"/>
+          <w:iCs/>
+        </w:rPr>
+      </w:pPr>
+      <w:r>
+        <w:rPr>
+          <w:rFonts w:cstheme="minorHAnsi"/>
+          <w:iCs/>
+        </w:rPr>
+        <w:t xml:space="preserve">Remove the last digit from </w:t>
+      </w:r>
+      <w:proofErr w:type="spellStart"/>
+      <w:r>
+        <w:rPr>
+          <w:rFonts w:cstheme="minorHAnsi"/>
+          <w:iCs/>
+        </w:rPr>
+        <w:t>num</w:t>
+      </w:r>
+      <w:proofErr w:type="spellEnd"/>
+      <w:r>
+        <w:rPr>
+          <w:rFonts w:cstheme="minorHAnsi"/>
+          <w:iCs/>
+        </w:rPr>
+        <w:t xml:space="preserve"> → </w:t>
+      </w:r>
+      <w:proofErr w:type="spellStart"/>
+      <w:r>
+        <w:rPr>
+          <w:rFonts w:cstheme="minorHAnsi"/>
+          <w:iCs/>
+        </w:rPr>
+        <w:t>num</w:t>
+      </w:r>
+      <w:proofErr w:type="spellEnd"/>
+      <w:r>
+        <w:rPr>
+          <w:rFonts w:cstheme="minorHAnsi"/>
+          <w:iCs/>
+        </w:rPr>
+        <w:t xml:space="preserve"> = </w:t>
+      </w:r>
+      <w:proofErr w:type="spellStart"/>
+      <w:r>
+        <w:rPr>
+          <w:rFonts w:cstheme="minorHAnsi"/>
+          <w:iCs/>
+        </w:rPr>
+        <w:t>num</w:t>
+      </w:r>
+      <w:proofErr w:type="spellEnd"/>
+      <w:r>
+        <w:rPr>
+          <w:rFonts w:cstheme="minorHAnsi"/>
+          <w:iCs/>
+        </w:rPr>
+        <w:t xml:space="preserve"> / 10.</w:t>
+      </w:r>
+    </w:p>
+    <w:p>
+      <w:pPr>
+        <w:pStyle w:val="NormalWeb"/>
+        <w:numPr>
+          <w:ilvl w:val="0"/>
+          <w:numId w:val="30"/>
+        </w:numPr>
+        <w:rPr>
+          <w:rFonts w:cstheme="minorHAnsi"/>
+          <w:iCs/>
+        </w:rPr>
+      </w:pPr>
+      <w:r>
+        <w:rPr>
+          <w:rFonts w:cstheme="minorHAnsi"/>
+          <w:iCs/>
+        </w:rPr>
+        <w:t xml:space="preserve">Repeat until </w:t>
+      </w:r>
+      <w:proofErr w:type="spellStart"/>
+      <w:r>
+        <w:rPr>
+          <w:rFonts w:cstheme="minorHAnsi"/>
+          <w:iCs/>
+        </w:rPr>
+        <w:t>num</w:t>
+      </w:r>
+      <w:proofErr w:type="spellEnd"/>
+      <w:r>
+        <w:rPr>
+          <w:rFonts w:cstheme="minorHAnsi"/>
+          <w:iCs/>
+        </w:rPr>
+        <w:t xml:space="preserve"> becomes 0.</w:t>
+      </w:r>
+    </w:p>
+    <w:p>
+      <w:pPr>
+        <w:pStyle w:val="NormalWeb"/>
+        <w:numPr>
+          <w:ilvl w:val="0"/>
+          <w:numId w:val="30"/>
+        </w:numPr>
+        <w:rPr>
+          <w:rFonts w:cstheme="minorHAnsi"/>
+          <w:iCs/>
+        </w:rPr>
+      </w:pPr>
+      <w:r>
+        <w:rPr>
+          <w:rFonts w:cstheme="minorHAnsi"/>
+          <w:iCs/>
+        </w:rPr>
+        <w:t>If original == reversed, then it’s a palindrome.</w:t>
+      </w:r>
+    </w:p>
+    <w:p>
+      <w:pPr>
+        <w:pStyle w:val="NormalWeb"/>
+        <w:rPr>
+          <w:rFonts w:cstheme="minorHAnsi"/>
+          <w:b/>
+          <w:bCs/>
+          <w:iCs/>
+        </w:rPr>
+      </w:pPr>
+      <w:r>
+        <w:rPr>
+          <w:rFonts w:cstheme="minorHAnsi"/>
+          <w:b/>
+          <w:bCs/>
+          <w:iCs/>
+        </w:rPr>
+        <w:t>Example:</w:t>
+      </w:r>
+    </w:p>
+    <w:p>
+      <w:pPr>
+        <w:pStyle w:val="NormalWeb"/>
+        <w:rPr>
+          <w:rFonts w:cstheme="minorHAnsi"/>
+          <w:iCs/>
+        </w:rPr>
+      </w:pPr>
+      <w:r>
+        <w:rPr>
+          <w:rFonts w:cstheme="minorHAnsi"/>
+          <w:iCs/>
+        </w:rPr>
+        <w:t xml:space="preserve">For </w:t>
+      </w:r>
+      <w:proofErr w:type="spellStart"/>
+      <w:r>
+        <w:rPr>
+          <w:rFonts w:cstheme="minorHAnsi"/>
+          <w:iCs/>
+        </w:rPr>
+        <w:t>num</w:t>
+      </w:r>
+      <w:proofErr w:type="spellEnd"/>
+      <w:r>
+        <w:rPr>
+          <w:rFonts w:cstheme="minorHAnsi"/>
+          <w:iCs/>
+        </w:rPr>
+        <w:t xml:space="preserve"> = 121:</w:t>
+      </w:r>
+    </w:p>
+    <w:p>
+      <w:pPr>
+        <w:pStyle w:val="NormalWeb"/>
+        <w:rPr>
+          <w:rFonts w:cstheme="minorHAnsi"/>
+          <w:iCs/>
+        </w:rPr>
+      </w:pPr>
+      <w:r>
+        <w:rPr>
+          <w:rFonts w:cstheme="minorHAnsi"/>
+          <w:iCs/>
+        </w:rPr>
+        <w:lastRenderedPageBreak/>
+        <w:t>Step 1: digit = 1 → reversed = 1</w:t>
+      </w:r>
+    </w:p>
+    <w:p>
+      <w:pPr>
+        <w:pStyle w:val="NormalWeb"/>
+        <w:rPr>
+          <w:rFonts w:cstheme="minorHAnsi"/>
+          <w:iCs/>
+        </w:rPr>
+      </w:pPr>
+      <w:r>
+        <w:rPr>
+          <w:rFonts w:cstheme="minorHAnsi"/>
+          <w:iCs/>
+        </w:rPr>
+        <w:t>Step 2: digit = 2 → reversed = 12</w:t>
+      </w:r>
+    </w:p>
+    <w:p>
+      <w:pPr>
+        <w:pStyle w:val="NormalWeb"/>
+        <w:rPr>
+          <w:rFonts w:cstheme="minorHAnsi"/>
+          <w:iCs/>
+        </w:rPr>
+      </w:pPr>
+      <w:r>
+        <w:rPr>
+          <w:rFonts w:cstheme="minorHAnsi"/>
+          <w:iCs/>
+        </w:rPr>
+        <w:t>Step 3: digit = 1 → reversed = 121</w:t>
+      </w:r>
+    </w:p>
+    <w:p>
+      <w:pPr>
+        <w:pStyle w:val="NormalWeb"/>
+        <w:rPr>
+          <w:rFonts w:cstheme="minorHAnsi"/>
+          <w:iCs/>
+        </w:rPr>
+      </w:pPr>
+      <w:r>
+        <w:rPr>
+          <w:rFonts w:cstheme="minorHAnsi"/>
+          <w:iCs/>
+        </w:rPr>
+        <w:t xml:space="preserve">Compare → 121 == 121 → palindrome </w:t>
+      </w:r>
+      <w:r>
+        <w:rPr>
+          <w:rFonts w:ascii="Segoe UI Emoji" w:hAnsi="Segoe UI Emoji" w:cs="Segoe UI Emoji"/>
+          <w:iCs/>
+        </w:rPr>
+        <w:t>✅</w:t>
+      </w:r>
+    </w:p>
+    <w:p>
+      <w:pPr>
+        <w:pStyle w:val="NormalWeb"/>
+        <w:rPr>
+          <w:rFonts w:cstheme="minorHAnsi"/>
+          <w:b/>
+          <w:bCs/>
+          <w:iCs/>
+        </w:rPr>
+      </w:pPr>
+      <w:r>
+        <w:rPr>
+          <w:rFonts w:cstheme="minorHAnsi"/>
+          <w:b/>
+          <w:bCs/>
+          <w:iCs/>
+        </w:rPr>
+        <w:t>Why it works:</w:t>
+      </w:r>
+    </w:p>
+    <w:p>
+      <w:pPr>
+        <w:pStyle w:val="NormalWeb"/>
+        <w:rPr>
+          <w:rFonts w:cstheme="minorHAnsi"/>
+          <w:iCs/>
+        </w:rPr>
+      </w:pPr>
+      <w:r>
+        <w:rPr>
+          <w:rFonts w:cstheme="minorHAnsi"/>
+          <w:iCs/>
+        </w:rPr>
+        <w:t>Reversing the digits reconstructs the number backward. If that matches the original, the number reads the same both ways.</w:t>
+      </w:r>
+    </w:p>
+    <w:p>
+      <w:pPr>
+        <w:pStyle w:val="NormalWeb"/>
+        <w:rPr>
+          <w:rFonts w:cstheme="minorHAnsi"/>
           <w:iCs/>
         </w:rPr>
       </w:pPr>
@@ -16558,6 +17018,119 @@
     </w:lvl>
   </w:abstractNum>
   <w:abstractNum w:abstractNumId="11" w15:restartNumberingAfterBreak="0">
+    <w:nsid w:val="3D3D0857"/>
+    <w:multiLevelType w:val="multilevel"/>
+    <w:tmpl w:val="3DCC1614"/>
+    <w:lvl w:ilvl="0">
+      <w:start w:val="1"/>
+      <w:numFmt w:val="decimal"/>
+      <w:lvlText w:val="%1."/>
+      <w:lvlJc w:val="left"/>
+      <w:pPr>
+        <w:tabs>
+          <w:tab w:val="num" w:pos="720"/>
+        </w:tabs>
+        <w:ind w:left="720" w:hanging="360"/>
+      </w:pPr>
+    </w:lvl>
+    <w:lvl w:ilvl="1" w:tentative="1">
+      <w:start w:val="1"/>
+      <w:numFmt w:val="decimal"/>
+      <w:lvlText w:val="%2."/>
+      <w:lvlJc w:val="left"/>
+      <w:pPr>
+        <w:tabs>
+          <w:tab w:val="num" w:pos="1440"/>
+        </w:tabs>
+        <w:ind w:left="1440" w:hanging="360"/>
+      </w:pPr>
+    </w:lvl>
+    <w:lvl w:ilvl="2" w:tentative="1">
+      <w:start w:val="1"/>
+      <w:numFmt w:val="decimal"/>
+      <w:lvlText w:val="%3."/>
+      <w:lvlJc w:val="left"/>
+      <w:pPr>
+        <w:tabs>
+          <w:tab w:val="num" w:pos="2160"/>
+        </w:tabs>
+        <w:ind w:left="2160" w:hanging="360"/>
+      </w:pPr>
+    </w:lvl>
+    <w:lvl w:ilvl="3" w:tentative="1">
+      <w:start w:val="1"/>
+      <w:numFmt w:val="decimal"/>
+      <w:lvlText w:val="%4."/>
+      <w:lvlJc w:val="left"/>
+      <w:pPr>
+        <w:tabs>
+          <w:tab w:val="num" w:pos="2880"/>
+        </w:tabs>
+        <w:ind w:left="2880" w:hanging="360"/>
+      </w:pPr>
+    </w:lvl>
+    <w:lvl w:ilvl="4" w:tentative="1">
+      <w:start w:val="1"/>
+      <w:numFmt w:val="decimal"/>
+      <w:lvlText w:val="%5."/>
+      <w:lvlJc w:val="left"/>
+      <w:pPr>
+        <w:tabs>
+          <w:tab w:val="num" w:pos="3600"/>
+        </w:tabs>
+        <w:ind w:left="3600" w:hanging="360"/>
+      </w:pPr>
+    </w:lvl>
+    <w:lvl w:ilvl="5" w:tentative="1">
+      <w:start w:val="1"/>
+      <w:numFmt w:val="decimal"/>
+      <w:lvlText w:val="%6."/>
+      <w:lvlJc w:val="left"/>
+      <w:pPr>
+        <w:tabs>
+          <w:tab w:val="num" w:pos="4320"/>
+        </w:tabs>
+        <w:ind w:left="4320" w:hanging="360"/>
+      </w:pPr>
+    </w:lvl>
+    <w:lvl w:ilvl="6" w:tentative="1">
+      <w:start w:val="1"/>
+      <w:numFmt w:val="decimal"/>
+      <w:lvlText w:val="%7."/>
+      <w:lvlJc w:val="left"/>
+      <w:pPr>
+        <w:tabs>
+          <w:tab w:val="num" w:pos="5040"/>
+        </w:tabs>
+        <w:ind w:left="5040" w:hanging="360"/>
+      </w:pPr>
+    </w:lvl>
+    <w:lvl w:ilvl="7" w:tentative="1">
+      <w:start w:val="1"/>
+      <w:numFmt w:val="decimal"/>
+      <w:lvlText w:val="%8."/>
+      <w:lvlJc w:val="left"/>
+      <w:pPr>
+        <w:tabs>
+          <w:tab w:val="num" w:pos="5760"/>
+        </w:tabs>
+        <w:ind w:left="5760" w:hanging="360"/>
+      </w:pPr>
+    </w:lvl>
+    <w:lvl w:ilvl="8" w:tentative="1">
+      <w:start w:val="1"/>
+      <w:numFmt w:val="decimal"/>
+      <w:lvlText w:val="%9."/>
+      <w:lvlJc w:val="left"/>
+      <w:pPr>
+        <w:tabs>
+          <w:tab w:val="num" w:pos="6480"/>
+        </w:tabs>
+        <w:ind w:left="6480" w:hanging="360"/>
+      </w:pPr>
+    </w:lvl>
+  </w:abstractNum>
+  <w:abstractNum w:abstractNumId="12" w15:restartNumberingAfterBreak="0">
     <w:nsid w:val="3ECE3748"/>
     <w:multiLevelType w:val="multilevel"/>
     <w:tmpl w:val="1B68DC30"/>
@@ -16706,7 +17279,7 @@
       </w:rPr>
     </w:lvl>
   </w:abstractNum>
-  <w:abstractNum w:abstractNumId="12" w15:restartNumberingAfterBreak="0">
+  <w:abstractNum w:abstractNumId="13" w15:restartNumberingAfterBreak="0">
     <w:nsid w:val="40C80375"/>
     <w:multiLevelType w:val="multilevel"/>
     <w:tmpl w:val="91B0A518"/>
@@ -16855,7 +17428,7 @@
       </w:rPr>
     </w:lvl>
   </w:abstractNum>
-  <w:abstractNum w:abstractNumId="13" w15:restartNumberingAfterBreak="0">
+  <w:abstractNum w:abstractNumId="14" w15:restartNumberingAfterBreak="0">
     <w:nsid w:val="4185416A"/>
     <w:multiLevelType w:val="multilevel"/>
     <w:tmpl w:val="7670015E"/>
@@ -17004,7 +17577,7 @@
       </w:rPr>
     </w:lvl>
   </w:abstractNum>
-  <w:abstractNum w:abstractNumId="14" w15:restartNumberingAfterBreak="0">
+  <w:abstractNum w:abstractNumId="15" w15:restartNumberingAfterBreak="0">
     <w:nsid w:val="45D123B9"/>
     <w:multiLevelType w:val="multilevel"/>
     <w:tmpl w:val="2DC41846"/>
@@ -17121,7 +17694,7 @@
       </w:pPr>
     </w:lvl>
   </w:abstractNum>
-  <w:abstractNum w:abstractNumId="15" w15:restartNumberingAfterBreak="0">
+  <w:abstractNum w:abstractNumId="16" w15:restartNumberingAfterBreak="0">
     <w:nsid w:val="4A805E16"/>
     <w:multiLevelType w:val="hybridMultilevel"/>
     <w:tmpl w:val="72A6C6EA"/>
@@ -17234,7 +17807,7 @@
       </w:rPr>
     </w:lvl>
   </w:abstractNum>
-  <w:abstractNum w:abstractNumId="16" w15:restartNumberingAfterBreak="0">
+  <w:abstractNum w:abstractNumId="17" w15:restartNumberingAfterBreak="0">
     <w:nsid w:val="4D60330B"/>
     <w:multiLevelType w:val="multilevel"/>
     <w:tmpl w:val="CF0462CA"/>
@@ -17383,7 +17956,7 @@
       </w:rPr>
     </w:lvl>
   </w:abstractNum>
-  <w:abstractNum w:abstractNumId="17" w15:restartNumberingAfterBreak="0">
+  <w:abstractNum w:abstractNumId="18" w15:restartNumberingAfterBreak="0">
     <w:nsid w:val="4D7B2BED"/>
     <w:multiLevelType w:val="hybridMultilevel"/>
     <w:tmpl w:val="BD24B9D2"/>
@@ -17469,7 +18042,7 @@
       </w:pPr>
     </w:lvl>
   </w:abstractNum>
-  <w:abstractNum w:abstractNumId="18" w15:restartNumberingAfterBreak="0">
+  <w:abstractNum w:abstractNumId="19" w15:restartNumberingAfterBreak="0">
     <w:nsid w:val="56EC7070"/>
     <w:multiLevelType w:val="multilevel"/>
     <w:tmpl w:val="7E96A1D0"/>
@@ -17618,7 +18191,7 @@
       </w:rPr>
     </w:lvl>
   </w:abstractNum>
-  <w:abstractNum w:abstractNumId="19" w15:restartNumberingAfterBreak="0">
+  <w:abstractNum w:abstractNumId="20" w15:restartNumberingAfterBreak="0">
     <w:nsid w:val="59C365ED"/>
     <w:multiLevelType w:val="multilevel"/>
     <w:tmpl w:val="DD6CFFB8"/>
@@ -17767,7 +18340,7 @@
       </w:rPr>
     </w:lvl>
   </w:abstractNum>
-  <w:abstractNum w:abstractNumId="20" w15:restartNumberingAfterBreak="0">
+  <w:abstractNum w:abstractNumId="21" w15:restartNumberingAfterBreak="0">
     <w:nsid w:val="65C750A5"/>
     <w:multiLevelType w:val="multilevel"/>
     <w:tmpl w:val="000E8916"/>
@@ -17880,7 +18453,7 @@
       </w:pPr>
     </w:lvl>
   </w:abstractNum>
-  <w:abstractNum w:abstractNumId="21" w15:restartNumberingAfterBreak="0">
+  <w:abstractNum w:abstractNumId="22" w15:restartNumberingAfterBreak="0">
     <w:nsid w:val="6F4621B4"/>
     <w:multiLevelType w:val="multilevel"/>
     <w:tmpl w:val="47760FCE"/>
@@ -18029,7 +18602,7 @@
       </w:rPr>
     </w:lvl>
   </w:abstractNum>
-  <w:abstractNum w:abstractNumId="22" w15:restartNumberingAfterBreak="0">
+  <w:abstractNum w:abstractNumId="23" w15:restartNumberingAfterBreak="0">
     <w:nsid w:val="75D66F45"/>
     <w:multiLevelType w:val="multilevel"/>
     <w:tmpl w:val="E7184ADC"/>
@@ -18178,7 +18751,7 @@
       </w:rPr>
     </w:lvl>
   </w:abstractNum>
-  <w:abstractNum w:abstractNumId="23" w15:restartNumberingAfterBreak="0">
+  <w:abstractNum w:abstractNumId="24" w15:restartNumberingAfterBreak="0">
     <w:nsid w:val="76AB597D"/>
     <w:multiLevelType w:val="multilevel"/>
     <w:tmpl w:val="C0FAC07A"/>
@@ -18327,7 +18900,7 @@
       </w:rPr>
     </w:lvl>
   </w:abstractNum>
-  <w:abstractNum w:abstractNumId="24" w15:restartNumberingAfterBreak="0">
+  <w:abstractNum w:abstractNumId="25" w15:restartNumberingAfterBreak="0">
     <w:nsid w:val="76DE019E"/>
     <w:multiLevelType w:val="multilevel"/>
     <w:tmpl w:val="650ABE88"/>
@@ -18480,32 +19053,32 @@
     <w:abstractNumId w:val="7"/>
   </w:num>
   <w:num w:numId="2" w16cid:durableId="358968924">
-    <w:abstractNumId w:val="12"/>
+    <w:abstractNumId w:val="13"/>
     <w:lvlOverride w:ilvl="0">
       <w:startOverride w:val="1"/>
     </w:lvlOverride>
   </w:num>
   <w:num w:numId="3" w16cid:durableId="1489441727">
-    <w:abstractNumId w:val="12"/>
+    <w:abstractNumId w:val="13"/>
     <w:lvlOverride w:ilvl="0">
       <w:startOverride w:val="2"/>
     </w:lvlOverride>
   </w:num>
   <w:num w:numId="4" w16cid:durableId="1250306713">
-    <w:abstractNumId w:val="12"/>
+    <w:abstractNumId w:val="13"/>
     <w:lvlOverride w:ilvl="0">
       <w:startOverride w:val="3"/>
     </w:lvlOverride>
   </w:num>
   <w:num w:numId="5" w16cid:durableId="1170756516">
-    <w:abstractNumId w:val="12"/>
+    <w:abstractNumId w:val="13"/>
     <w:lvlOverride w:ilvl="0"/>
     <w:lvlOverride w:ilvl="1">
       <w:startOverride w:val="1"/>
     </w:lvlOverride>
   </w:num>
   <w:num w:numId="6" w16cid:durableId="1521503728">
-    <w:abstractNumId w:val="12"/>
+    <w:abstractNumId w:val="13"/>
     <w:lvlOverride w:ilvl="0"/>
     <w:lvlOverride w:ilvl="1">
       <w:startOverride w:val="2"/>
@@ -18518,31 +19091,31 @@
     </w:lvlOverride>
   </w:num>
   <w:num w:numId="8" w16cid:durableId="500238654">
-    <w:abstractNumId w:val="15"/>
+    <w:abstractNumId w:val="16"/>
   </w:num>
   <w:num w:numId="9" w16cid:durableId="1685283853">
-    <w:abstractNumId w:val="21"/>
+    <w:abstractNumId w:val="22"/>
   </w:num>
   <w:num w:numId="10" w16cid:durableId="887377891">
-    <w:abstractNumId w:val="22"/>
+    <w:abstractNumId w:val="23"/>
   </w:num>
   <w:num w:numId="11" w16cid:durableId="1068573023">
-    <w:abstractNumId w:val="23"/>
+    <w:abstractNumId w:val="24"/>
   </w:num>
   <w:num w:numId="12" w16cid:durableId="230773965">
-    <w:abstractNumId w:val="18"/>
+    <w:abstractNumId w:val="19"/>
   </w:num>
   <w:num w:numId="13" w16cid:durableId="1706518486">
     <w:abstractNumId w:val="9"/>
   </w:num>
   <w:num w:numId="14" w16cid:durableId="1446995445">
-    <w:abstractNumId w:val="20"/>
+    <w:abstractNumId w:val="21"/>
   </w:num>
   <w:num w:numId="15" w16cid:durableId="373118077">
     <w:abstractNumId w:val="4"/>
   </w:num>
   <w:num w:numId="16" w16cid:durableId="1937399778">
-    <w:abstractNumId w:val="24"/>
+    <w:abstractNumId w:val="25"/>
   </w:num>
   <w:num w:numId="17" w16cid:durableId="224610053">
     <w:abstractNumId w:val="6"/>
@@ -18557,10 +19130,10 @@
     <w:abstractNumId w:val="10"/>
   </w:num>
   <w:num w:numId="21" w16cid:durableId="2012173565">
-    <w:abstractNumId w:val="19"/>
+    <w:abstractNumId w:val="20"/>
   </w:num>
   <w:num w:numId="22" w16cid:durableId="1489904348">
-    <w:abstractNumId w:val="11"/>
+    <w:abstractNumId w:val="12"/>
   </w:num>
   <w:num w:numId="23" w16cid:durableId="500238626">
     <w:abstractNumId w:val="5"/>
@@ -18569,19 +19142,22 @@
     <w:abstractNumId w:val="3"/>
   </w:num>
   <w:num w:numId="25" w16cid:durableId="957302319">
-    <w:abstractNumId w:val="17"/>
+    <w:abstractNumId w:val="18"/>
   </w:num>
   <w:num w:numId="26" w16cid:durableId="2131824318">
     <w:abstractNumId w:val="1"/>
   </w:num>
   <w:num w:numId="27" w16cid:durableId="522402282">
-    <w:abstractNumId w:val="16"/>
+    <w:abstractNumId w:val="17"/>
   </w:num>
   <w:num w:numId="28" w16cid:durableId="2058819932">
-    <w:abstractNumId w:val="13"/>
+    <w:abstractNumId w:val="14"/>
   </w:num>
   <w:num w:numId="29" w16cid:durableId="1211963028">
-    <w:abstractNumId w:val="14"/>
+    <w:abstractNumId w:val="15"/>
+  </w:num>
+  <w:num w:numId="30" w16cid:durableId="1081097361">
+    <w:abstractNumId w:val="11"/>
   </w:num>
 </w:numbering>
 </file>

</xml_diff>

<commit_message>
Check if a number is palindrome in mathematics in dsa
Signed-off-by: PranaySingh13 <pranay.singh.1393@gmail.com>
</commit_message>
<xml_diff>
--- a/Backend/DSA/Data Structures and Algorithm.docx
+++ b/Backend/DSA/Data Structures and Algorithm.docx
@@ -14978,39 +14978,53 @@
         <w:pStyle w:val="NormalWeb"/>
         <w:rPr>
           <w:rFonts w:cstheme="minorHAnsi"/>
-          <w:b/>
-          <w:bCs/>
-          <w:iCs/>
-        </w:rPr>
-      </w:pPr>
-      <w:r>
-        <w:rPr>
-          <w:rFonts w:cstheme="minorHAnsi"/>
-          <w:b/>
-          <w:bCs/>
-          <w:iCs/>
-        </w:rPr>
-        <w:t>1. Iterative Method (Reverse the Number)</w:t>
-      </w:r>
-    </w:p>
-    <w:p>
-      <w:pPr>
-        <w:pStyle w:val="NormalWeb"/>
-        <w:rPr>
-          <w:rFonts w:cstheme="minorHAnsi"/>
-          <w:b/>
-          <w:bCs/>
-          <w:iCs/>
-        </w:rPr>
-      </w:pPr>
-      <w:r>
-        <w:rPr>
-          <w:rFonts w:cstheme="minorHAnsi"/>
-          <w:b/>
-          <w:bCs/>
-          <w:iCs/>
-        </w:rPr>
-        <w:t>Concept:</w:t>
+          <w:iCs/>
+        </w:rPr>
+      </w:pPr>
+      <w:r>
+        <w:rPr>
+          <w:rFonts w:cstheme="minorHAnsi"/>
+          <w:iCs/>
+        </w:rPr>
+        <w:t>A palindrome number reads the same backward as forward — for example, 121, 1331, and 1001.</w:t>
+      </w:r>
+    </w:p>
+    <w:p>
+      <w:pPr>
+        <w:pStyle w:val="NormalWeb"/>
+        <w:rPr>
+          <w:rFonts w:cstheme="minorHAnsi"/>
+          <w:b/>
+          <w:bCs/>
+          <w:iCs/>
+        </w:rPr>
+      </w:pPr>
+      <w:r>
+        <w:rPr>
+          <w:rFonts w:cstheme="minorHAnsi"/>
+          <w:b/>
+          <w:bCs/>
+          <w:iCs/>
+        </w:rPr>
+        <w:t>Concept of</w:t>
+      </w:r>
+      <w:r>
+        <w:rPr>
+          <w:rFonts w:cstheme="minorHAnsi"/>
+          <w:b/>
+          <w:bCs/>
+          <w:iCs/>
+        </w:rPr>
+        <w:t xml:space="preserve"> Iterative Method (Reverse the Number)</w:t>
+      </w:r>
+      <w:r>
+        <w:rPr>
+          <w:rFonts w:cstheme="minorHAnsi"/>
+          <w:b/>
+          <w:bCs/>
+          <w:iCs/>
+        </w:rPr>
+        <w:t xml:space="preserve"> Approach</w:t>
       </w:r>
     </w:p>
     <w:p>
@@ -15428,6 +15442,148 @@
         </w:rPr>
         <w:t>Reversing the digits reconstructs the number backward. If that matches the original, the number reads the same both ways.</w:t>
       </w:r>
+    </w:p>
+    <w:p>
+      <w:pPr>
+        <w:pStyle w:val="NormalWeb"/>
+        <w:rPr>
+          <w:rFonts w:cstheme="minorHAnsi"/>
+          <w:iCs/>
+        </w:rPr>
+      </w:pPr>
+      <w:r>
+        <w:rPr>
+          <w:noProof/>
+        </w:rPr>
+        <w:drawing>
+          <wp:inline distT="0" distB="0" distL="0" distR="0" wp14:anchorId="13A7D21D" wp14:editId="460624B6">
+            <wp:extent cx="5731510" cy="4368165"/>
+            <wp:effectExtent l="0" t="0" r="2540" b="0"/>
+            <wp:docPr id="1398746540" name="Picture 1"/>
+            <wp:cNvGraphicFramePr>
+              <a:graphicFrameLocks xmlns:a="http://schemas.openxmlformats.org/drawingml/2006/main" noChangeAspect="1"/>
+            </wp:cNvGraphicFramePr>
+            <a:graphic xmlns:a="http://schemas.openxmlformats.org/drawingml/2006/main">
+              <a:graphicData uri="http://schemas.openxmlformats.org/drawingml/2006/picture">
+                <pic:pic xmlns:pic="http://schemas.openxmlformats.org/drawingml/2006/picture">
+                  <pic:nvPicPr>
+                    <pic:cNvPr id="1398746540" name=""/>
+                    <pic:cNvPicPr/>
+                  </pic:nvPicPr>
+                  <pic:blipFill>
+                    <a:blip r:embed="rId22"/>
+                    <a:stretch>
+                      <a:fillRect/>
+                    </a:stretch>
+                  </pic:blipFill>
+                  <pic:spPr>
+                    <a:xfrm>
+                      <a:off x="0" y="0"/>
+                      <a:ext cx="5731510" cy="4368165"/>
+                    </a:xfrm>
+                    <a:prstGeom prst="rect">
+                      <a:avLst/>
+                    </a:prstGeom>
+                  </pic:spPr>
+                </pic:pic>
+              </a:graphicData>
+            </a:graphic>
+          </wp:inline>
+        </w:drawing>
+      </w:r>
+    </w:p>
+    <w:p>
+      <w:pPr>
+        <w:pStyle w:val="NormalWeb"/>
+        <w:rPr>
+          <w:rFonts w:cstheme="minorHAnsi"/>
+          <w:b/>
+          <w:bCs/>
+          <w:iCs/>
+        </w:rPr>
+      </w:pPr>
+      <w:r>
+        <w:rPr>
+          <w:rFonts w:cstheme="minorHAnsi"/>
+          <w:b/>
+          <w:bCs/>
+          <w:iCs/>
+        </w:rPr>
+        <w:t xml:space="preserve">Concept of Optimized </w:t>
+      </w:r>
+      <w:r>
+        <w:rPr>
+          <w:rFonts w:cstheme="minorHAnsi"/>
+          <w:b/>
+          <w:bCs/>
+          <w:iCs/>
+        </w:rPr>
+        <w:t>Half-Reverse Method</w:t>
+      </w:r>
+      <w:r>
+        <w:rPr>
+          <w:rFonts w:cstheme="minorHAnsi"/>
+          <w:b/>
+          <w:bCs/>
+          <w:iCs/>
+        </w:rPr>
+        <w:t xml:space="preserve"> Approach</w:t>
+      </w:r>
+    </w:p>
+    <w:p>
+      <w:pPr>
+        <w:pStyle w:val="NormalWeb"/>
+        <w:rPr>
+          <w:rFonts w:cstheme="minorHAnsi"/>
+          <w:iCs/>
+        </w:rPr>
+      </w:pPr>
+      <w:r>
+        <w:rPr>
+          <w:rFonts w:cstheme="minorHAnsi"/>
+          <w:iCs/>
+        </w:rPr>
+        <w:t xml:space="preserve">Instead of reversing the whole number, reverse </w:t>
+      </w:r>
+      <w:r>
+        <w:rPr>
+          <w:rFonts w:cstheme="minorHAnsi"/>
+          <w:b/>
+          <w:bCs/>
+          <w:iCs/>
+        </w:rPr>
+        <w:t>only half</w:t>
+      </w:r>
+      <w:r>
+        <w:rPr>
+          <w:rFonts w:cstheme="minorHAnsi"/>
+          <w:iCs/>
+        </w:rPr>
+        <w:t xml:space="preserve"> and compare the </w:t>
+      </w:r>
+      <w:r>
+        <w:rPr>
+          <w:rFonts w:cstheme="minorHAnsi"/>
+          <w:iCs/>
+        </w:rPr>
+        <w:t>halves. This</w:t>
+      </w:r>
+      <w:r>
+        <w:rPr>
+          <w:rFonts w:cstheme="minorHAnsi"/>
+          <w:iCs/>
+        </w:rPr>
+        <w:t xml:space="preserve"> avoids overflow for large numbers and reduces unnecessary computation.</w:t>
+      </w:r>
+    </w:p>
+    <w:p>
+      <w:pPr>
+        <w:pStyle w:val="NormalWeb"/>
+        <w:rPr>
+          <w:rFonts w:cstheme="minorHAnsi"/>
+          <w:iCs/>
+        </w:rPr>
+      </w:pPr>
     </w:p>
     <w:p>
       <w:pPr>

</xml_diff>